<commit_message>
docs: small tweak in report
</commit_message>
<xml_diff>
--- a/labo8/Rapport_Labo_8_POO.docx
+++ b/labo8/Rapport_Labo_8_POO.docx
@@ -3917,6 +3917,7 @@
                                     <w:dataBinding w:prefixMappings="xmlns:ns0='http://purl.org/dc/elements/1.1/' xmlns:ns1='http://schemas.openxmlformats.org/package/2006/metadata/core-properties' " w:xpath="/ns1:coreProperties[1]/ns0:title[1]" w:storeItemID="{6C3C8BC8-F283-45AE-878A-BAB7291924A1}"/>
                                     <w:text/>
                                   </w:sdtPr>
+                                  <w:sdtEndPr/>
                                   <w:sdtContent>
                                     <w:r>
                                       <w:rPr>
@@ -4014,6 +4015,7 @@
                               <w:dataBinding w:prefixMappings="xmlns:ns0='http://purl.org/dc/elements/1.1/' xmlns:ns1='http://schemas.openxmlformats.org/package/2006/metadata/core-properties' " w:xpath="/ns1:coreProperties[1]/ns0:title[1]" w:storeItemID="{6C3C8BC8-F283-45AE-878A-BAB7291924A1}"/>
                               <w:text/>
                             </w:sdtPr>
+                            <w:sdtEndPr/>
                             <w:sdtContent>
                               <w:r>
                                 <w:rPr>
@@ -4094,7 +4096,11 @@
     <w:sdt>
       <w:sdtPr>
         <w:rPr>
-          <w:lang w:val="fr-FR"/>
+          <w:rFonts w:asciiTheme="minorHAnsi" w:eastAsiaTheme="minorHAnsi" w:hAnsiTheme="minorHAnsi" w:cstheme="minorBidi"/>
+          <w:color w:val="auto"/>
+          <w:sz w:val="22"/>
+          <w:szCs w:val="22"/>
+          <w:lang w:val="fr-FR" w:eastAsia="en-US"/>
         </w:rPr>
         <w:id w:val="1348984862"/>
         <w:docPartObj>
@@ -4104,13 +4110,8 @@
       </w:sdtPr>
       <w:sdtEndPr>
         <w:rPr>
-          <w:rFonts w:asciiTheme="minorHAnsi" w:eastAsiaTheme="minorHAnsi" w:hAnsiTheme="minorHAnsi" w:cstheme="minorBidi"/>
           <w:b/>
           <w:bCs/>
-          <w:color w:val="auto"/>
-          <w:sz w:val="22"/>
-          <w:szCs w:val="22"/>
-          <w:lang w:eastAsia="en-US"/>
         </w:rPr>
       </w:sdtEndPr>
       <w:sdtContent>
@@ -6349,13 +6350,7 @@
         <w:rPr>
           <w:lang w:val="fr-FR"/>
         </w:rPr>
-        <w:t xml:space="preserve">La vérification </w:t>
-      </w:r>
-      <w:r>
-        <w:rPr>
-          <w:lang w:val="fr-FR"/>
-        </w:rPr>
-        <w:t xml:space="preserve">qu’un roi est en échec est réalisée dans la classe </w:t>
+        <w:t xml:space="preserve">La seule vraie part de logique dans la classe </w:t>
       </w:r>
       <w:proofErr w:type="spellStart"/>
       <w:r>
@@ -6371,20 +6366,35 @@
         <w:rPr>
           <w:lang w:val="fr-FR"/>
         </w:rPr>
-        <w:t xml:space="preserve"> car il aurait été compliqué de lancer un événement aux multiples endroit où la mise en échec est vérifiée. L’inconvénient de cette pratique est que la vérification est réalisée à chaque fin de tour et est plutôt coûteuse (O(n</w:t>
-      </w:r>
-      <w:r>
-        <w:rPr>
-          <w:vertAlign w:val="superscript"/>
-          <w:lang w:val="fr-FR"/>
-        </w:rPr>
-        <w:t>2</w:t>
-      </w:r>
-      <w:r>
-        <w:rPr>
-          <w:lang w:val="fr-FR"/>
-        </w:rPr>
-        <w:t>) sur le tableau des pièces).</w:t>
+        <w:t xml:space="preserve"> est l</w:t>
+      </w:r>
+      <w:r>
+        <w:rPr>
+          <w:lang w:val="fr-FR"/>
+        </w:rPr>
+        <w:t>a vérification qu’un roi est en échec</w:t>
+      </w:r>
+      <w:r>
+        <w:rPr>
+          <w:lang w:val="fr-FR"/>
+        </w:rPr>
+        <w:t xml:space="preserve">. Il aurait également été possible de vérifier à chaque fin de tour directement dans la classe </w:t>
+      </w:r>
+      <w:proofErr w:type="spellStart"/>
+      <w:r>
+        <w:rPr>
+          <w:i/>
+          <w:iCs/>
+          <w:lang w:val="fr-FR"/>
+        </w:rPr>
+        <w:t>Board</w:t>
+      </w:r>
+      <w:proofErr w:type="spellEnd"/>
+      <w:r>
+        <w:rPr>
+          <w:lang w:val="fr-FR"/>
+        </w:rPr>
+        <w:t xml:space="preserve"> et mettre un accesseur à disposition mais notre choix nous a semblé raisonnable.</w:t>
       </w:r>
     </w:p>
     <w:p>
@@ -6652,21 +6662,7 @@
           <w:lang w:val="fr-FR"/>
         </w:rPr>
         <w:br/>
-        <w:t xml:space="preserve">Les pièces sont stockés dans un simple tableau à deux dimensions afin d’y accéder en </w:t>
-      </w:r>
-      <w:proofErr w:type="gramStart"/>
-      <w:r>
-        <w:rPr>
-          <w:lang w:val="fr-FR"/>
-        </w:rPr>
-        <w:t>O(</w:t>
-      </w:r>
-      <w:proofErr w:type="gramEnd"/>
-      <w:r>
-        <w:rPr>
-          <w:lang w:val="fr-FR"/>
-        </w:rPr>
-        <w:t xml:space="preserve">1) lors des recherches. Il aurait également été possible de faire une </w:t>
+        <w:t xml:space="preserve">Les pièces sont stockés dans un simple tableau à deux dimensions afin d’y accéder en O(1) lors des recherches. Il aurait également été possible de faire une </w:t>
       </w:r>
       <w:proofErr w:type="spellStart"/>
       <w:r>
@@ -6820,7 +6816,6 @@
         <w:rPr>
           <w:lang w:val="fr-FR"/>
         </w:rPr>
-        <w:lastRenderedPageBreak/>
         <w:t>Cell</w:t>
       </w:r>
       <w:bookmarkEnd w:id="9"/>
@@ -6880,6 +6875,7 @@
         <w:rPr>
           <w:lang w:val="fr-FR"/>
         </w:rPr>
+        <w:lastRenderedPageBreak/>
         <w:t>Réaliser des opérations mathématiques entre deux cases, afin de par exemple</w:t>
       </w:r>
       <w:r>
@@ -6969,13 +6965,7 @@
         <w:t xml:space="preserve"> </w:t>
       </w:r>
       <w:r>
-        <w:t xml:space="preserve">afin d’éviter à l’utilisateur de la classe de devoir mettre des valeurs par défaut qui n’ont pas </w:t>
-      </w:r>
-      <w:r>
-        <w:t>énormément</w:t>
-      </w:r>
-      <w:r>
-        <w:t xml:space="preserve"> de sens.</w:t>
+        <w:t>afin d’éviter à l’utilisateur de la classe de devoir mettre des valeurs par défaut qui n’ont pas énormément de sens.</w:t>
       </w:r>
     </w:p>
     <w:p>
@@ -7093,7 +7083,6 @@
       </w:pPr>
       <w:bookmarkStart w:id="13" w:name="_Toc92214117"/>
       <w:proofErr w:type="spellStart"/>
-      <w:proofErr w:type="gramStart"/>
       <w:r>
         <w:rPr>
           <w:lang w:val="fr-FR"/>
@@ -7105,14 +7094,7 @@
         <w:rPr>
           <w:lang w:val="fr-FR"/>
         </w:rPr>
-        <w:t>(</w:t>
-      </w:r>
-      <w:proofErr w:type="gramEnd"/>
-      <w:r>
-        <w:rPr>
-          <w:lang w:val="fr-FR"/>
-        </w:rPr>
-        <w:t>)</w:t>
+        <w:t>()</w:t>
       </w:r>
       <w:bookmarkEnd w:id="13"/>
     </w:p>
@@ -7268,7 +7250,6 @@
         <w:t xml:space="preserve"> la méthode </w:t>
       </w:r>
       <w:proofErr w:type="spellStart"/>
-      <w:proofErr w:type="gramStart"/>
       <w:r>
         <w:rPr>
           <w:i/>
@@ -7284,16 +7265,7 @@
           <w:iCs/>
           <w:lang w:val="fr-FR"/>
         </w:rPr>
-        <w:t>(</w:t>
-      </w:r>
-      <w:proofErr w:type="gramEnd"/>
-      <w:r>
-        <w:rPr>
-          <w:i/>
-          <w:iCs/>
-          <w:lang w:val="fr-FR"/>
-        </w:rPr>
-        <w:t>)</w:t>
+        <w:t>()</w:t>
       </w:r>
       <w:r>
         <w:rPr>
@@ -7395,7 +7367,6 @@
         <w:rPr>
           <w:lang w:val="fr-FR"/>
         </w:rPr>
-        <w:lastRenderedPageBreak/>
         <w:t>Tests généraux</w:t>
       </w:r>
       <w:bookmarkEnd w:id="18"/>
@@ -7591,13 +7562,7 @@
         <w:rPr>
           <w:lang w:val="fr-FR"/>
         </w:rPr>
-        <w:t xml:space="preserve">Tests </w:t>
-      </w:r>
-      <w:r>
-        <w:rPr>
-          <w:lang w:val="fr-FR"/>
-        </w:rPr>
-        <w:t>de la Reine</w:t>
+        <w:t>Tests de la Reine</w:t>
       </w:r>
       <w:bookmarkEnd w:id="19"/>
     </w:p>
@@ -7792,13 +7757,7 @@
         <w:rPr>
           <w:lang w:val="fr-FR"/>
         </w:rPr>
-        <w:t xml:space="preserve">Tests </w:t>
-      </w:r>
-      <w:r>
-        <w:rPr>
-          <w:lang w:val="fr-FR"/>
-        </w:rPr>
-        <w:t>du Roi</w:t>
+        <w:t>Tests du Roi</w:t>
       </w:r>
       <w:bookmarkEnd w:id="20"/>
     </w:p>
@@ -8008,14 +7967,7 @@
         <w:rPr>
           <w:lang w:val="fr-FR"/>
         </w:rPr>
-        <w:lastRenderedPageBreak/>
-        <w:t xml:space="preserve">Tests </w:t>
-      </w:r>
-      <w:r>
-        <w:rPr>
-          <w:lang w:val="fr-FR"/>
-        </w:rPr>
-        <w:t>de la Tour</w:t>
+        <w:t>Tests de la Tour</w:t>
       </w:r>
       <w:bookmarkEnd w:id="21"/>
     </w:p>
@@ -8210,13 +8162,7 @@
         <w:rPr>
           <w:lang w:val="fr-FR"/>
         </w:rPr>
-        <w:t xml:space="preserve">Tests </w:t>
-      </w:r>
-      <w:r>
-        <w:rPr>
-          <w:lang w:val="fr-FR"/>
-        </w:rPr>
-        <w:t xml:space="preserve">du </w:t>
+        <w:t xml:space="preserve">Tests du </w:t>
       </w:r>
       <w:r>
         <w:rPr>
@@ -8423,13 +8369,7 @@
         <w:rPr>
           <w:lang w:val="fr-FR"/>
         </w:rPr>
-        <w:t xml:space="preserve">Tests </w:t>
-      </w:r>
-      <w:r>
-        <w:rPr>
-          <w:lang w:val="fr-FR"/>
-        </w:rPr>
-        <w:t>du Cavalier</w:t>
+        <w:t>Tests du Cavalier</w:t>
       </w:r>
       <w:bookmarkEnd w:id="23"/>
     </w:p>
@@ -8639,14 +8579,7 @@
         <w:rPr>
           <w:lang w:val="fr-FR"/>
         </w:rPr>
-        <w:lastRenderedPageBreak/>
-        <w:t xml:space="preserve">Tests </w:t>
-      </w:r>
-      <w:r>
-        <w:rPr>
-          <w:lang w:val="fr-FR"/>
-        </w:rPr>
-        <w:t xml:space="preserve">du </w:t>
+        <w:t xml:space="preserve">Tests du </w:t>
       </w:r>
       <w:r>
         <w:rPr>
@@ -8896,6 +8829,7 @@
         <w:docPartUnique/>
       </w:docPartObj>
     </w:sdtPr>
+    <w:sdtEndPr/>
     <w:sdtContent>
       <w:p>
         <w:pPr>
@@ -8946,7 +8880,7 @@
       <w:rPr>
         <w:noProof/>
       </w:rPr>
-      <w:t>jeudi, 13 janvier 2022</w:t>
+      <w:t>mardi, 4 janvier 2022</w:t>
     </w:r>
     <w:r>
       <w:fldChar w:fldCharType="end"/>
@@ -8965,6 +8899,7 @@
         <w:docPartUnique/>
       </w:docPartObj>
     </w:sdtPr>
+    <w:sdtEndPr/>
     <w:sdtContent>
       <w:p>
         <w:pPr>
@@ -9028,7 +8963,7 @@
           <w:rPr>
             <w:noProof/>
           </w:rPr>
-          <w:t>jeudi, 13 janvier 2022</w:t>
+          <w:t>mardi, 4 janvier 2022</w:t>
         </w:r>
         <w:r>
           <w:fldChar w:fldCharType="end"/>
@@ -9049,6 +8984,7 @@
         <w:docPartUnique/>
       </w:docPartObj>
     </w:sdtPr>
+    <w:sdtEndPr/>
     <w:sdtContent>
       <w:p>
         <w:pPr>
@@ -9099,7 +9035,7 @@
       <w:rPr>
         <w:noProof/>
       </w:rPr>
-      <w:t>jeudi, 13 janvier 2022</w:t>
+      <w:t>mardi, 4 janvier 2022</w:t>
     </w:r>
     <w:r>
       <w:fldChar w:fldCharType="end"/>
@@ -9118,6 +9054,7 @@
         <w:docPartUnique/>
       </w:docPartObj>
     </w:sdtPr>
+    <w:sdtEndPr/>
     <w:sdtContent>
       <w:p>
         <w:pPr>
@@ -9165,7 +9102,7 @@
       <w:rPr>
         <w:noProof/>
       </w:rPr>
-      <w:t>jeudi, 13 janvier 2022</w:t>
+      <w:t>mardi, 4 janvier 2022</w:t>
     </w:r>
     <w:r>
       <w:fldChar w:fldCharType="end"/>

</xml_diff>

<commit_message>
docs: fill the test table
</commit_message>
<xml_diff>
--- a/labo8/Rapport_Labo_8_POO.docx
+++ b/labo8/Rapport_Labo_8_POO.docx
@@ -6153,7 +6153,6 @@
         </w:rPr>
       </w:pPr>
       <w:bookmarkStart w:id="3" w:name="_Toc92214107"/>
-      <w:proofErr w:type="spellStart"/>
       <w:r>
         <w:rPr>
           <w:lang w:val="fr-FR"/>
@@ -6161,7 +6160,6 @@
         <w:t>GameManager</w:t>
       </w:r>
       <w:bookmarkEnd w:id="3"/>
-      <w:proofErr w:type="spellEnd"/>
     </w:p>
     <w:p>
       <w:pPr>
@@ -6182,7 +6180,6 @@
         </w:rPr>
         <w:t xml:space="preserve">séparé la gestion de la communication avec la vue du véritable plateau pour plusieurs raisons. Tout d’abord, cela nous a permis de bien séparer les différents contextes. En effet, la classe </w:t>
       </w:r>
-      <w:proofErr w:type="spellStart"/>
       <w:r>
         <w:rPr>
           <w:i/>
@@ -6191,7 +6188,6 @@
         </w:rPr>
         <w:t>GameManager</w:t>
       </w:r>
-      <w:proofErr w:type="spellEnd"/>
       <w:r>
         <w:rPr>
           <w:lang w:val="fr-FR"/>
@@ -6210,7 +6206,6 @@
         </w:rPr>
         <w:t xml:space="preserve">interface </w:t>
       </w:r>
-      <w:proofErr w:type="spellStart"/>
       <w:r>
         <w:rPr>
           <w:i/>
@@ -6219,7 +6214,6 @@
         </w:rPr>
         <w:t>ChessController</w:t>
       </w:r>
-      <w:proofErr w:type="spellEnd"/>
       <w:r>
         <w:rPr>
           <w:lang w:val="fr-FR"/>
@@ -6262,7 +6256,6 @@
         </w:rPr>
         <w:t xml:space="preserve"> afin de transmettre aux différentes pièce le </w:t>
       </w:r>
-      <w:proofErr w:type="spellStart"/>
       <w:r>
         <w:rPr>
           <w:i/>
@@ -6271,7 +6264,6 @@
         </w:rPr>
         <w:t>Board</w:t>
       </w:r>
-      <w:proofErr w:type="spellEnd"/>
       <w:r>
         <w:rPr>
           <w:lang w:val="fr-FR"/>
@@ -6352,7 +6344,6 @@
         </w:rPr>
         <w:t xml:space="preserve">La seule vraie part de logique dans la classe </w:t>
       </w:r>
-      <w:proofErr w:type="spellStart"/>
       <w:r>
         <w:rPr>
           <w:i/>
@@ -6361,7 +6352,6 @@
         </w:rPr>
         <w:t>GameManager</w:t>
       </w:r>
-      <w:proofErr w:type="spellEnd"/>
       <w:r>
         <w:rPr>
           <w:lang w:val="fr-FR"/>
@@ -6380,7 +6370,6 @@
         </w:rPr>
         <w:t xml:space="preserve">. Il aurait également été possible de vérifier à chaque fin de tour directement dans la classe </w:t>
       </w:r>
-      <w:proofErr w:type="spellStart"/>
       <w:r>
         <w:rPr>
           <w:i/>
@@ -6389,7 +6378,6 @@
         </w:rPr>
         <w:t>Board</w:t>
       </w:r>
-      <w:proofErr w:type="spellEnd"/>
       <w:r>
         <w:rPr>
           <w:lang w:val="fr-FR"/>
@@ -6406,7 +6394,6 @@
         </w:rPr>
       </w:pPr>
       <w:bookmarkStart w:id="4" w:name="_Toc92214108"/>
-      <w:proofErr w:type="spellStart"/>
       <w:r>
         <w:rPr>
           <w:lang w:val="fr-FR"/>
@@ -6414,7 +6401,6 @@
         <w:t>Board</w:t>
       </w:r>
       <w:bookmarkEnd w:id="4"/>
-      <w:proofErr w:type="spellEnd"/>
     </w:p>
     <w:p>
       <w:pPr>
@@ -6446,7 +6432,6 @@
         </w:rPr>
         <w:t xml:space="preserve">La classe </w:t>
       </w:r>
-      <w:proofErr w:type="spellStart"/>
       <w:r>
         <w:rPr>
           <w:i/>
@@ -6455,14 +6440,12 @@
         </w:rPr>
         <w:t>Board</w:t>
       </w:r>
-      <w:proofErr w:type="spellEnd"/>
       <w:r>
         <w:rPr>
           <w:lang w:val="fr-FR"/>
         </w:rPr>
         <w:t xml:space="preserve"> émet des évènements qu’écoute la classe </w:t>
       </w:r>
-      <w:proofErr w:type="spellStart"/>
       <w:r>
         <w:rPr>
           <w:i/>
@@ -6471,7 +6454,6 @@
         </w:rPr>
         <w:t>GameManager</w:t>
       </w:r>
-      <w:proofErr w:type="spellEnd"/>
       <w:r>
         <w:rPr>
           <w:lang w:val="fr-FR"/>
@@ -6591,23 +6573,8 @@
         <w:rPr>
           <w:lang w:val="fr-FR"/>
         </w:rPr>
-        <w:t xml:space="preserve">Les interfaces des </w:t>
-      </w:r>
-      <w:proofErr w:type="spellStart"/>
-      <w:r>
-        <w:rPr>
-          <w:lang w:val="fr-FR"/>
-        </w:rPr>
-        <w:t>Listeners</w:t>
-      </w:r>
-      <w:proofErr w:type="spellEnd"/>
-      <w:r>
-        <w:rPr>
-          <w:lang w:val="fr-FR"/>
-        </w:rPr>
-        <w:t xml:space="preserve"> ont été définies comme internes à la classe </w:t>
-      </w:r>
-      <w:proofErr w:type="spellStart"/>
+        <w:t xml:space="preserve">Les interfaces des Listeners ont été définies comme internes à la classe </w:t>
+      </w:r>
       <w:r>
         <w:rPr>
           <w:i/>
@@ -6616,14 +6583,12 @@
         </w:rPr>
         <w:t>Board</w:t>
       </w:r>
-      <w:proofErr w:type="spellEnd"/>
       <w:r>
         <w:rPr>
           <w:lang w:val="fr-FR"/>
         </w:rPr>
         <w:t xml:space="preserve"> car il est peu judicieux de les ajouter chacune dans un fichier séparé en perdant le contexte qu’elles sont liées à la classe </w:t>
       </w:r>
-      <w:proofErr w:type="spellStart"/>
       <w:r>
         <w:rPr>
           <w:i/>
@@ -6632,7 +6597,6 @@
         </w:rPr>
         <w:t>Board</w:t>
       </w:r>
-      <w:proofErr w:type="spellEnd"/>
       <w:r>
         <w:rPr>
           <w:lang w:val="fr-FR"/>
@@ -6662,21 +6626,7 @@
           <w:lang w:val="fr-FR"/>
         </w:rPr>
         <w:br/>
-        <w:t xml:space="preserve">Les pièces sont stockés dans un simple tableau à deux dimensions afin d’y accéder en O(1) lors des recherches. Il aurait également été possible de faire une </w:t>
-      </w:r>
-      <w:proofErr w:type="spellStart"/>
-      <w:r>
-        <w:rPr>
-          <w:lang w:val="fr-FR"/>
-        </w:rPr>
-        <w:t>HashMap</w:t>
-      </w:r>
-      <w:proofErr w:type="spellEnd"/>
-      <w:r>
-        <w:rPr>
-          <w:lang w:val="fr-FR"/>
-        </w:rPr>
-        <w:t xml:space="preserve"> mais cela nous a semblé compliqué inutilement l’implémentation étant donné que les états des pièces ne sont pas forcément fixes.</w:t>
+        <w:t>Les pièces sont stockés dans un simple tableau à deux dimensions afin d’y accéder en O(1) lors des recherches. Il aurait également été possible de faire une HashMap mais cela nous a semblé compliqué inutilement l’implémentation étant donné que les états des pièces ne sont pas forcément fixes.</w:t>
       </w:r>
     </w:p>
     <w:p>
@@ -6707,21 +6657,7 @@
         <w:rPr>
           <w:lang w:val="fr-FR"/>
         </w:rPr>
-        <w:t xml:space="preserve">En plus du tableau à deux dimensions, une </w:t>
-      </w:r>
-      <w:proofErr w:type="spellStart"/>
-      <w:r>
-        <w:rPr>
-          <w:lang w:val="fr-FR"/>
-        </w:rPr>
-        <w:t>ArrayList</w:t>
-      </w:r>
-      <w:proofErr w:type="spellEnd"/>
-      <w:r>
-        <w:rPr>
-          <w:lang w:val="fr-FR"/>
-        </w:rPr>
-        <w:t xml:space="preserve"> contenant les deux rois a été créée afin de faciliter la mise en échec. En effet, cela nous évite de devoir parcours le double tableau à la recherche du roi qui nous intéresse.</w:t>
+        <w:t>En plus du tableau à deux dimensions, une ArrayList contenant les deux rois a été créée afin de faciliter la mise en échec. En effet, cela nous évite de devoir parcours le double tableau à la recherche du roi qui nous intéresse.</w:t>
       </w:r>
     </w:p>
     <w:p>
@@ -6811,7 +6747,6 @@
         </w:rPr>
       </w:pPr>
       <w:bookmarkStart w:id="9" w:name="_Toc92214113"/>
-      <w:proofErr w:type="spellStart"/>
       <w:r>
         <w:rPr>
           <w:lang w:val="fr-FR"/>
@@ -6819,7 +6754,6 @@
         <w:t>Cell</w:t>
       </w:r>
       <w:bookmarkEnd w:id="9"/>
-      <w:proofErr w:type="spellEnd"/>
     </w:p>
     <w:p>
       <w:pPr>
@@ -6978,7 +6912,6 @@
       <w:r>
         <w:t xml:space="preserve">La classe </w:t>
       </w:r>
-      <w:proofErr w:type="spellStart"/>
       <w:r>
         <w:rPr>
           <w:i/>
@@ -6986,11 +6919,9 @@
         </w:rPr>
         <w:t>LinearMove</w:t>
       </w:r>
-      <w:proofErr w:type="spellEnd"/>
       <w:r>
         <w:t xml:space="preserve"> nous a permis de gérer à la fois les mouvements horizontaux et verticaux, les diagonales et les déplacements du cavalier grâce à l’utilisation des diverses méthodes de la classe </w:t>
       </w:r>
-      <w:proofErr w:type="spellStart"/>
       <w:r>
         <w:rPr>
           <w:i/>
@@ -6998,7 +6929,6 @@
         </w:rPr>
         <w:t>Cell</w:t>
       </w:r>
-      <w:proofErr w:type="spellEnd"/>
       <w:r>
         <w:t>.</w:t>
       </w:r>
@@ -7032,17 +6962,9 @@
         <w:rPr>
           <w:lang w:val="fr-FR"/>
         </w:rPr>
-        <w:t xml:space="preserve">Interface </w:t>
-      </w:r>
-      <w:proofErr w:type="spellStart"/>
-      <w:r>
-        <w:rPr>
-          <w:lang w:val="fr-FR"/>
-        </w:rPr>
-        <w:t>UserChoice</w:t>
+        <w:t>Interface UserChoice</w:t>
       </w:r>
       <w:bookmarkEnd w:id="12"/>
-      <w:proofErr w:type="spellEnd"/>
     </w:p>
     <w:p>
       <w:pPr>
@@ -7057,7 +6979,6 @@
         </w:rPr>
         <w:t xml:space="preserve">Les pièces implémentent l’interface </w:t>
       </w:r>
-      <w:proofErr w:type="spellStart"/>
       <w:r>
         <w:rPr>
           <w:i/>
@@ -7066,7 +6987,6 @@
         </w:rPr>
         <w:t>UserChoice</w:t>
       </w:r>
-      <w:proofErr w:type="spellEnd"/>
       <w:r>
         <w:rPr>
           <w:lang w:val="fr-FR"/>
@@ -7082,19 +7002,11 @@
         </w:rPr>
       </w:pPr>
       <w:bookmarkStart w:id="13" w:name="_Toc92214117"/>
-      <w:proofErr w:type="spellStart"/>
-      <w:r>
-        <w:rPr>
-          <w:lang w:val="fr-FR"/>
-        </w:rPr>
-        <w:t>postUpdate</w:t>
-      </w:r>
-      <w:proofErr w:type="spellEnd"/>
-      <w:r>
-        <w:rPr>
-          <w:lang w:val="fr-FR"/>
-        </w:rPr>
-        <w:t>()</w:t>
+      <w:r>
+        <w:rPr>
+          <w:lang w:val="fr-FR"/>
+        </w:rPr>
+        <w:t>postUpdate()</w:t>
       </w:r>
       <w:bookmarkEnd w:id="13"/>
     </w:p>
@@ -7150,7 +7062,6 @@
         </w:rPr>
       </w:pPr>
       <w:bookmarkStart w:id="15" w:name="_Toc92214119"/>
-      <w:proofErr w:type="spellStart"/>
       <w:r>
         <w:rPr>
           <w:lang w:val="fr-FR"/>
@@ -7158,7 +7069,6 @@
         <w:t>FirstSpecificMove</w:t>
       </w:r>
       <w:bookmarkEnd w:id="15"/>
-      <w:proofErr w:type="spellEnd"/>
     </w:p>
     <w:p>
       <w:pPr>
@@ -7177,21 +7087,7 @@
         <w:rPr>
           <w:lang w:val="fr-FR"/>
         </w:rPr>
-        <w:t xml:space="preserve">de pouvoir gérer les 3 types de pièces pour lesquelles le premier déplacement nous est important (roi, pion, tour). Cela nous a permis d’éviter d’avoir un attribut </w:t>
-      </w:r>
-      <w:proofErr w:type="spellStart"/>
-      <w:r>
-        <w:rPr>
-          <w:lang w:val="fr-FR"/>
-        </w:rPr>
-        <w:t>boolean</w:t>
-      </w:r>
-      <w:proofErr w:type="spellEnd"/>
-      <w:r>
-        <w:rPr>
-          <w:lang w:val="fr-FR"/>
-        </w:rPr>
-        <w:t xml:space="preserve"> en plus dans les 7 classes ou avoir à répéter cet attribut dans les 3 classes citées ci-dessus.</w:t>
+        <w:t>de pouvoir gérer les 3 types de pièces pour lesquelles le premier déplacement nous est important (roi, pion, tour). Cela nous a permis d’éviter d’avoir un attribut boolean en plus dans les 7 classes ou avoir à répéter cet attribut dans les 3 classes citées ci-dessus.</w:t>
       </w:r>
     </w:p>
     <w:p>
@@ -7202,7 +7098,6 @@
         </w:rPr>
       </w:pPr>
       <w:bookmarkStart w:id="16" w:name="_Toc92214120"/>
-      <w:proofErr w:type="spellStart"/>
       <w:r>
         <w:rPr>
           <w:lang w:val="fr-FR"/>
@@ -7210,7 +7105,6 @@
         <w:t>Pawn</w:t>
       </w:r>
       <w:bookmarkEnd w:id="16"/>
-      <w:proofErr w:type="spellEnd"/>
     </w:p>
     <w:p>
       <w:pPr>
@@ -7249,23 +7143,39 @@
         </w:rPr>
         <w:t xml:space="preserve"> la méthode </w:t>
       </w:r>
-      <w:proofErr w:type="spellStart"/>
       <w:r>
         <w:rPr>
           <w:i/>
           <w:iCs/>
           <w:lang w:val="fr-FR"/>
         </w:rPr>
-        <w:t>postUpdate</w:t>
-      </w:r>
-      <w:proofErr w:type="spellEnd"/>
+        <w:t>postUpdate()</w:t>
+      </w:r>
       <w:r>
         <w:rPr>
           <w:i/>
           <w:iCs/>
           <w:lang w:val="fr-FR"/>
         </w:rPr>
-        <w:t>()</w:t>
+        <w:t xml:space="preserve"> </w:t>
+      </w:r>
+      <w:r>
+        <w:rPr>
+          <w:lang w:val="fr-FR"/>
+        </w:rPr>
+        <w:t xml:space="preserve">afin de ne pas avoir à déléguer cette tâche. Par conséquent, un accesseur </w:t>
+      </w:r>
+      <w:r>
+        <w:rPr>
+          <w:lang w:val="fr-FR"/>
+        </w:rPr>
+        <w:t>au</w:t>
+      </w:r>
+      <w:r>
+        <w:rPr>
+          <w:lang w:val="fr-FR"/>
+        </w:rPr>
+        <w:t xml:space="preserve"> listener de la classe </w:t>
       </w:r>
       <w:r>
         <w:rPr>
@@ -7273,50 +7183,8 @@
           <w:iCs/>
           <w:lang w:val="fr-FR"/>
         </w:rPr>
-        <w:t xml:space="preserve"> </w:t>
-      </w:r>
-      <w:r>
-        <w:rPr>
-          <w:lang w:val="fr-FR"/>
-        </w:rPr>
-        <w:t xml:space="preserve">afin de ne pas avoir à déléguer cette tâche. Par conséquent, un accesseur </w:t>
-      </w:r>
-      <w:r>
-        <w:rPr>
-          <w:lang w:val="fr-FR"/>
-        </w:rPr>
-        <w:t>au</w:t>
-      </w:r>
-      <w:r>
-        <w:rPr>
-          <w:lang w:val="fr-FR"/>
-        </w:rPr>
-        <w:t xml:space="preserve"> </w:t>
-      </w:r>
-      <w:proofErr w:type="spellStart"/>
-      <w:r>
-        <w:rPr>
-          <w:lang w:val="fr-FR"/>
-        </w:rPr>
-        <w:t>listener</w:t>
-      </w:r>
-      <w:proofErr w:type="spellEnd"/>
-      <w:r>
-        <w:rPr>
-          <w:lang w:val="fr-FR"/>
-        </w:rPr>
-        <w:t xml:space="preserve"> de la classe </w:t>
-      </w:r>
-      <w:proofErr w:type="spellStart"/>
-      <w:r>
-        <w:rPr>
-          <w:i/>
-          <w:iCs/>
-          <w:lang w:val="fr-FR"/>
-        </w:rPr>
         <w:t>Board</w:t>
       </w:r>
-      <w:proofErr w:type="spellEnd"/>
       <w:r>
         <w:rPr>
           <w:lang w:val="fr-FR"/>
@@ -7378,8 +7246,8 @@
         <w:tblLook w:val="04A0" w:firstRow="1" w:lastRow="0" w:firstColumn="1" w:lastColumn="0" w:noHBand="0" w:noVBand="1"/>
       </w:tblPr>
       <w:tblGrid>
-        <w:gridCol w:w="4622"/>
-        <w:gridCol w:w="4622"/>
+        <w:gridCol w:w="6091"/>
+        <w:gridCol w:w="3153"/>
       </w:tblGrid>
       <w:tr>
         <w:trPr>
@@ -7387,7 +7255,7 @@
         </w:trPr>
         <w:tc>
           <w:tcPr>
-            <w:tcW w:w="4622" w:type="dxa"/>
+            <w:tcW w:w="6091" w:type="dxa"/>
           </w:tcPr>
           <w:p>
             <w:pPr>
@@ -7407,7 +7275,7 @@
         </w:tc>
         <w:tc>
           <w:tcPr>
-            <w:tcW w:w="4622" w:type="dxa"/>
+            <w:tcW w:w="3153" w:type="dxa"/>
           </w:tcPr>
           <w:p>
             <w:pPr>
@@ -7439,7 +7307,7 @@
         </w:trPr>
         <w:tc>
           <w:tcPr>
-            <w:tcW w:w="4622" w:type="dxa"/>
+            <w:tcW w:w="6091" w:type="dxa"/>
           </w:tcPr>
           <w:p>
             <w:pPr>
@@ -7447,11 +7315,23 @@
                 <w:lang w:val="fr-FR"/>
               </w:rPr>
             </w:pPr>
+            <w:r>
+              <w:rPr>
+                <w:lang w:val="fr-FR"/>
+              </w:rPr>
+              <w:t>Si une pièce met le roi adverse en échec, un message s’affiche</w:t>
+            </w:r>
+            <w:r>
+              <w:rPr>
+                <w:lang w:val="fr-FR"/>
+              </w:rPr>
+              <w:t>.</w:t>
+            </w:r>
           </w:p>
         </w:tc>
         <w:tc>
           <w:tcPr>
-            <w:tcW w:w="4622" w:type="dxa"/>
+            <w:tcW w:w="3153" w:type="dxa"/>
           </w:tcPr>
           <w:p>
             <w:pPr>
@@ -7459,6 +7339,12 @@
                 <w:lang w:val="fr-FR"/>
               </w:rPr>
             </w:pPr>
+            <w:r>
+              <w:rPr>
+                <w:lang w:val="fr-FR"/>
+              </w:rPr>
+              <w:t>OK</w:t>
+            </w:r>
           </w:p>
         </w:tc>
       </w:tr>
@@ -7468,7 +7354,7 @@
         </w:trPr>
         <w:tc>
           <w:tcPr>
-            <w:tcW w:w="4622" w:type="dxa"/>
+            <w:tcW w:w="6091" w:type="dxa"/>
           </w:tcPr>
           <w:p>
             <w:pPr>
@@ -7476,11 +7362,30 @@
                 <w:lang w:val="fr-FR"/>
               </w:rPr>
             </w:pPr>
+            <w:r>
+              <w:rPr>
+                <w:lang w:val="fr-FR"/>
+              </w:rPr>
+              <w:lastRenderedPageBreak/>
+              <w:t>Les pièces peuvent prendre des pièces adverses dans la limite de leur mouvement</w:t>
+            </w:r>
+            <w:r>
+              <w:rPr>
+                <w:lang w:val="fr-FR"/>
+              </w:rPr>
+              <w:t xml:space="preserve"> (Les mouvement de chaque pièces sont détaillés plus loin dans les tests)</w:t>
+            </w:r>
+            <w:r>
+              <w:rPr>
+                <w:lang w:val="fr-FR"/>
+              </w:rPr>
+              <w:t>.</w:t>
+            </w:r>
           </w:p>
         </w:tc>
         <w:tc>
           <w:tcPr>
-            <w:tcW w:w="4622" w:type="dxa"/>
+            <w:tcW w:w="3153" w:type="dxa"/>
           </w:tcPr>
           <w:p>
             <w:pPr>
@@ -7488,6 +7393,12 @@
                 <w:lang w:val="fr-FR"/>
               </w:rPr>
             </w:pPr>
+            <w:r>
+              <w:rPr>
+                <w:lang w:val="fr-FR"/>
+              </w:rPr>
+              <w:t>OK</w:t>
+            </w:r>
           </w:p>
         </w:tc>
       </w:tr>
@@ -7497,7 +7408,7 @@
         </w:trPr>
         <w:tc>
           <w:tcPr>
-            <w:tcW w:w="4622" w:type="dxa"/>
+            <w:tcW w:w="6091" w:type="dxa"/>
           </w:tcPr>
           <w:p>
             <w:pPr>
@@ -7505,11 +7416,29 @@
                 <w:lang w:val="fr-FR"/>
               </w:rPr>
             </w:pPr>
+            <w:r>
+              <w:rPr>
+                <w:lang w:val="fr-FR"/>
+              </w:rPr>
+              <w:t>Le petit et le grand roque sont fonctionnel.</w:t>
+            </w:r>
+            <w:r>
+              <w:rPr>
+                <w:lang w:val="fr-FR"/>
+              </w:rPr>
+              <w:t xml:space="preserve"> </w:t>
+            </w:r>
+            <w:r>
+              <w:rPr>
+                <w:lang w:val="fr-FR"/>
+              </w:rPr>
+              <w:t>On ne peut pas roque, si le roi a déjà bougé, s’il est mis en échec si la tour avec laquelle on veut roque a déjà bougé ou si une des cases sur lequel passe le roi est en échec.</w:t>
+            </w:r>
           </w:p>
         </w:tc>
         <w:tc>
           <w:tcPr>
-            <w:tcW w:w="4622" w:type="dxa"/>
+            <w:tcW w:w="3153" w:type="dxa"/>
           </w:tcPr>
           <w:p>
             <w:pPr>
@@ -7517,6 +7446,12 @@
                 <w:lang w:val="fr-FR"/>
               </w:rPr>
             </w:pPr>
+            <w:r>
+              <w:rPr>
+                <w:lang w:val="fr-FR"/>
+              </w:rPr>
+              <w:t>OK</w:t>
+            </w:r>
           </w:p>
         </w:tc>
       </w:tr>
@@ -7526,7 +7461,7 @@
         </w:trPr>
         <w:tc>
           <w:tcPr>
-            <w:tcW w:w="4622" w:type="dxa"/>
+            <w:tcW w:w="6091" w:type="dxa"/>
           </w:tcPr>
           <w:p>
             <w:pPr>
@@ -7534,11 +7469,17 @@
                 <w:lang w:val="fr-FR"/>
               </w:rPr>
             </w:pPr>
+            <w:r>
+              <w:rPr>
+                <w:lang w:val="fr-FR"/>
+              </w:rPr>
+              <w:t>Les pièces ne peuvent pas aller sur une case occupée par une autre pièce de la même couleur.</w:t>
+            </w:r>
           </w:p>
         </w:tc>
         <w:tc>
           <w:tcPr>
-            <w:tcW w:w="4622" w:type="dxa"/>
+            <w:tcW w:w="3153" w:type="dxa"/>
           </w:tcPr>
           <w:p>
             <w:pPr>
@@ -7546,6 +7487,12 @@
                 <w:lang w:val="fr-FR"/>
               </w:rPr>
             </w:pPr>
+            <w:r>
+              <w:rPr>
+                <w:lang w:val="fr-FR"/>
+              </w:rPr>
+              <w:t>OK</w:t>
+            </w:r>
           </w:p>
         </w:tc>
       </w:tr>
@@ -7642,6 +7589,12 @@
                 <w:lang w:val="fr-FR"/>
               </w:rPr>
             </w:pPr>
+            <w:r>
+              <w:rPr>
+                <w:lang w:val="fr-FR"/>
+              </w:rPr>
+              <w:t>La reine peut faire des mouvements sur les côtés (haut, bas, gauche, droite) ainsi qu’en diagonale.</w:t>
+            </w:r>
           </w:p>
         </w:tc>
         <w:tc>
@@ -7654,6 +7607,12 @@
                 <w:lang w:val="fr-FR"/>
               </w:rPr>
             </w:pPr>
+            <w:r>
+              <w:rPr>
+                <w:lang w:val="fr-FR"/>
+              </w:rPr>
+              <w:t>OK</w:t>
+            </w:r>
           </w:p>
         </w:tc>
       </w:tr>
@@ -7671,6 +7630,12 @@
                 <w:lang w:val="fr-FR"/>
               </w:rPr>
             </w:pPr>
+            <w:r>
+              <w:rPr>
+                <w:lang w:val="fr-FR"/>
+              </w:rPr>
+              <w:t>La reine ne peut pas sauter par-dessus une autre pièce.</w:t>
+            </w:r>
           </w:p>
         </w:tc>
         <w:tc>
@@ -7683,6 +7648,12 @@
                 <w:lang w:val="fr-FR"/>
               </w:rPr>
             </w:pPr>
+            <w:r>
+              <w:rPr>
+                <w:lang w:val="fr-FR"/>
+              </w:rPr>
+              <w:t>OK</w:t>
+            </w:r>
           </w:p>
         </w:tc>
       </w:tr>
@@ -7700,6 +7671,12 @@
                 <w:lang w:val="fr-FR"/>
               </w:rPr>
             </w:pPr>
+            <w:r>
+              <w:rPr>
+                <w:lang w:val="fr-FR"/>
+              </w:rPr>
+              <w:t>Les mouvement de la reine n’ont pas de limite de longueur (elle peut traverser l’échiquier si aucune autre pièce ne la bloque).</w:t>
+            </w:r>
           </w:p>
         </w:tc>
         <w:tc>
@@ -7712,6 +7689,12 @@
                 <w:lang w:val="fr-FR"/>
               </w:rPr>
             </w:pPr>
+            <w:r>
+              <w:rPr>
+                <w:lang w:val="fr-FR"/>
+              </w:rPr>
+              <w:t>OK</w:t>
+            </w:r>
           </w:p>
         </w:tc>
       </w:tr>
@@ -7837,6 +7820,12 @@
                 <w:lang w:val="fr-FR"/>
               </w:rPr>
             </w:pPr>
+            <w:r>
+              <w:rPr>
+                <w:lang w:val="fr-FR"/>
+              </w:rPr>
+              <w:t>Le roi ne peut faire des mouvement que d’une case de long.</w:t>
+            </w:r>
           </w:p>
         </w:tc>
         <w:tc>
@@ -7849,6 +7838,12 @@
                 <w:lang w:val="fr-FR"/>
               </w:rPr>
             </w:pPr>
+            <w:r>
+              <w:rPr>
+                <w:lang w:val="fr-FR"/>
+              </w:rPr>
+              <w:t>OK</w:t>
+            </w:r>
           </w:p>
         </w:tc>
       </w:tr>
@@ -7866,6 +7861,24 @@
                 <w:lang w:val="fr-FR"/>
               </w:rPr>
             </w:pPr>
+            <w:r>
+              <w:rPr>
+                <w:lang w:val="fr-FR"/>
+              </w:rPr>
+              <w:t>Le roi peut bouger sur toutes les cases autour de lui (</w:t>
+            </w:r>
+            <w:r>
+              <w:rPr>
+                <w:lang w:val="fr-FR"/>
+              </w:rPr>
+              <w:t>pour autant qu’aucune pièce ne le bloque et</w:t>
+            </w:r>
+            <w:r>
+              <w:rPr>
+                <w:lang w:val="fr-FR"/>
+              </w:rPr>
+              <w:t xml:space="preserve"> qu’il ne soit pas sur le bord de l’échiquier).</w:t>
+            </w:r>
           </w:p>
         </w:tc>
         <w:tc>
@@ -7878,6 +7891,12 @@
                 <w:lang w:val="fr-FR"/>
               </w:rPr>
             </w:pPr>
+            <w:r>
+              <w:rPr>
+                <w:lang w:val="fr-FR"/>
+              </w:rPr>
+              <w:t>OK</w:t>
+            </w:r>
           </w:p>
         </w:tc>
       </w:tr>
@@ -7895,6 +7914,12 @@
                 <w:lang w:val="fr-FR"/>
               </w:rPr>
             </w:pPr>
+            <w:r>
+              <w:rPr>
+                <w:lang w:val="fr-FR"/>
+              </w:rPr>
+              <w:t>Le roi ne peut pas aller sur case qui est attaquée par une pièce adverse.</w:t>
+            </w:r>
           </w:p>
         </w:tc>
         <w:tc>
@@ -7907,6 +7932,12 @@
                 <w:lang w:val="fr-FR"/>
               </w:rPr>
             </w:pPr>
+            <w:r>
+              <w:rPr>
+                <w:lang w:val="fr-FR"/>
+              </w:rPr>
+              <w:t>OK</w:t>
+            </w:r>
           </w:p>
         </w:tc>
       </w:tr>
@@ -8047,6 +8078,24 @@
                 <w:lang w:val="fr-FR"/>
               </w:rPr>
             </w:pPr>
+            <w:r>
+              <w:rPr>
+                <w:lang w:val="fr-FR"/>
+              </w:rPr>
+              <w:t>La tour peut faire des mouvements sur les côtés</w:t>
+            </w:r>
+            <w:r>
+              <w:rPr>
+                <w:lang w:val="fr-FR"/>
+              </w:rPr>
+              <w:t xml:space="preserve"> </w:t>
+            </w:r>
+            <w:r>
+              <w:rPr>
+                <w:lang w:val="fr-FR"/>
+              </w:rPr>
+              <w:t>mais ne peut pas faire de mouvement en diagonal.</w:t>
+            </w:r>
           </w:p>
         </w:tc>
         <w:tc>
@@ -8059,6 +8108,12 @@
                 <w:lang w:val="fr-FR"/>
               </w:rPr>
             </w:pPr>
+            <w:r>
+              <w:rPr>
+                <w:lang w:val="fr-FR"/>
+              </w:rPr>
+              <w:t>OK</w:t>
+            </w:r>
           </w:p>
         </w:tc>
       </w:tr>
@@ -8076,6 +8131,13 @@
                 <w:lang w:val="fr-FR"/>
               </w:rPr>
             </w:pPr>
+            <w:r>
+              <w:rPr>
+                <w:lang w:val="fr-FR"/>
+              </w:rPr>
+              <w:lastRenderedPageBreak/>
+              <w:t>La tour ne peut pas sauter par-dessus un pièce de sa couleur.</w:t>
+            </w:r>
           </w:p>
         </w:tc>
         <w:tc>
@@ -8088,6 +8150,12 @@
                 <w:lang w:val="fr-FR"/>
               </w:rPr>
             </w:pPr>
+            <w:r>
+              <w:rPr>
+                <w:lang w:val="fr-FR"/>
+              </w:rPr>
+              <w:t>OK</w:t>
+            </w:r>
           </w:p>
         </w:tc>
       </w:tr>
@@ -8105,6 +8173,30 @@
                 <w:lang w:val="fr-FR"/>
               </w:rPr>
             </w:pPr>
+            <w:r>
+              <w:rPr>
+                <w:lang w:val="fr-FR"/>
+              </w:rPr>
+              <w:t xml:space="preserve">Les mouvement de la </w:t>
+            </w:r>
+            <w:r>
+              <w:rPr>
+                <w:lang w:val="fr-FR"/>
+              </w:rPr>
+              <w:t>tour</w:t>
+            </w:r>
+            <w:r>
+              <w:rPr>
+                <w:lang w:val="fr-FR"/>
+              </w:rPr>
+              <w:t xml:space="preserve"> n’ont pas de limite de longueur</w:t>
+            </w:r>
+            <w:r>
+              <w:rPr>
+                <w:lang w:val="fr-FR"/>
+              </w:rPr>
+              <w:t>.</w:t>
+            </w:r>
           </w:p>
         </w:tc>
         <w:tc>
@@ -8117,6 +8209,12 @@
                 <w:lang w:val="fr-FR"/>
               </w:rPr>
             </w:pPr>
+            <w:r>
+              <w:rPr>
+                <w:lang w:val="fr-FR"/>
+              </w:rPr>
+              <w:t>OK</w:t>
+            </w:r>
           </w:p>
         </w:tc>
       </w:tr>
@@ -8254,6 +8352,18 @@
                 <w:lang w:val="fr-FR"/>
               </w:rPr>
             </w:pPr>
+            <w:r>
+              <w:rPr>
+                <w:lang w:val="fr-FR"/>
+              </w:rPr>
+              <w:t xml:space="preserve">Le fou ne peut faire </w:t>
+            </w:r>
+            <w:r>
+              <w:rPr>
+                <w:lang w:val="fr-FR"/>
+              </w:rPr>
+              <w:t>des mouvements uniquement en diagonal et pas sur les côtés.</w:t>
+            </w:r>
           </w:p>
         </w:tc>
         <w:tc>
@@ -8266,6 +8376,12 @@
                 <w:lang w:val="fr-FR"/>
               </w:rPr>
             </w:pPr>
+            <w:r>
+              <w:rPr>
+                <w:lang w:val="fr-FR"/>
+              </w:rPr>
+              <w:t>OK</w:t>
+            </w:r>
           </w:p>
         </w:tc>
       </w:tr>
@@ -8283,6 +8399,18 @@
                 <w:lang w:val="fr-FR"/>
               </w:rPr>
             </w:pPr>
+            <w:r>
+              <w:rPr>
+                <w:lang w:val="fr-FR"/>
+              </w:rPr>
+              <w:t xml:space="preserve">Le fou ne peut pas sauter par-dessus </w:t>
+            </w:r>
+            <w:r>
+              <w:rPr>
+                <w:lang w:val="fr-FR"/>
+              </w:rPr>
+              <w:t>une autre pièce.</w:t>
+            </w:r>
           </w:p>
         </w:tc>
         <w:tc>
@@ -8295,6 +8423,12 @@
                 <w:lang w:val="fr-FR"/>
               </w:rPr>
             </w:pPr>
+            <w:r>
+              <w:rPr>
+                <w:lang w:val="fr-FR"/>
+              </w:rPr>
+              <w:t>OK</w:t>
+            </w:r>
           </w:p>
         </w:tc>
       </w:tr>
@@ -8312,6 +8446,12 @@
                 <w:lang w:val="fr-FR"/>
               </w:rPr>
             </w:pPr>
+            <w:r>
+              <w:rPr>
+                <w:lang w:val="fr-FR"/>
+              </w:rPr>
+              <w:t>La longueur des mouvements du fous n’est pas limité.</w:t>
+            </w:r>
           </w:p>
         </w:tc>
         <w:tc>
@@ -8324,6 +8464,12 @@
                 <w:lang w:val="fr-FR"/>
               </w:rPr>
             </w:pPr>
+            <w:r>
+              <w:rPr>
+                <w:lang w:val="fr-FR"/>
+              </w:rPr>
+              <w:t>OK</w:t>
+            </w:r>
           </w:p>
         </w:tc>
       </w:tr>
@@ -8449,6 +8595,30 @@
                 <w:lang w:val="fr-FR"/>
               </w:rPr>
             </w:pPr>
+            <w:r>
+              <w:rPr>
+                <w:lang w:val="fr-FR"/>
+              </w:rPr>
+              <w:t>Le cavalier ne peut faire que des mouvements en « L »</w:t>
+            </w:r>
+            <w:r>
+              <w:rPr>
+                <w:lang w:val="fr-FR"/>
+              </w:rPr>
+              <w:t xml:space="preserve">. Le mouvement en  « L » est composé de deux mouvement sur les côtés </w:t>
+            </w:r>
+            <w:r>
+              <w:rPr>
+                <w:lang w:val="fr-FR"/>
+              </w:rPr>
+              <w:t>(exemple : deux cases vers le haut puis une case à gauche</w:t>
+            </w:r>
+            <w:r>
+              <w:rPr>
+                <w:lang w:val="fr-FR"/>
+              </w:rPr>
+              <w:t>). Le mouvement en L ne compte que pour 1 seule mouvement.</w:t>
+            </w:r>
           </w:p>
         </w:tc>
         <w:tc>
@@ -8461,6 +8631,12 @@
                 <w:lang w:val="fr-FR"/>
               </w:rPr>
             </w:pPr>
+            <w:r>
+              <w:rPr>
+                <w:lang w:val="fr-FR"/>
+              </w:rPr>
+              <w:t>OK</w:t>
+            </w:r>
           </w:p>
         </w:tc>
       </w:tr>
@@ -8478,6 +8654,24 @@
                 <w:lang w:val="fr-FR"/>
               </w:rPr>
             </w:pPr>
+            <w:r>
+              <w:rPr>
+                <w:lang w:val="fr-FR"/>
+              </w:rPr>
+              <w:t>Le cavalier ne peut pas faire de mouvement du type 2 cases vers le droite puis encore une case vers la gauche ou vers droite.</w:t>
+            </w:r>
+            <w:r>
+              <w:rPr>
+                <w:lang w:val="fr-FR"/>
+              </w:rPr>
+              <w:t xml:space="preserve"> Il est obligé de faire le premier mouvement dans une direction (haut-bas ou gauche-droite) et le deuxième dans l’autre sens</w:t>
+            </w:r>
+            <w:r>
+              <w:rPr>
+                <w:lang w:val="fr-FR"/>
+              </w:rPr>
+              <w:t>.</w:t>
+            </w:r>
           </w:p>
         </w:tc>
         <w:tc>
@@ -8490,6 +8684,12 @@
                 <w:lang w:val="fr-FR"/>
               </w:rPr>
             </w:pPr>
+            <w:r>
+              <w:rPr>
+                <w:lang w:val="fr-FR"/>
+              </w:rPr>
+              <w:t>OK</w:t>
+            </w:r>
           </w:p>
         </w:tc>
       </w:tr>
@@ -8507,6 +8707,12 @@
                 <w:lang w:val="fr-FR"/>
               </w:rPr>
             </w:pPr>
+            <w:r>
+              <w:rPr>
+                <w:lang w:val="fr-FR"/>
+              </w:rPr>
+              <w:t>Le cavalier peut sauter par-dessus une autre pièce.</w:t>
+            </w:r>
           </w:p>
         </w:tc>
         <w:tc>
@@ -8514,11 +8720,12 @@
             <w:tcW w:w="4622" w:type="dxa"/>
           </w:tcPr>
           <w:p>
-            <w:pPr>
-              <w:rPr>
-                <w:lang w:val="fr-FR"/>
-              </w:rPr>
-            </w:pPr>
+            <w:r>
+              <w:rPr>
+                <w:lang w:val="fr-FR"/>
+              </w:rPr>
+              <w:t>OK</w:t>
+            </w:r>
           </w:p>
         </w:tc>
       </w:tr>
@@ -8579,6 +8786,7 @@
         <w:rPr>
           <w:lang w:val="fr-FR"/>
         </w:rPr>
+        <w:lastRenderedPageBreak/>
         <w:t xml:space="preserve">Tests du </w:t>
       </w:r>
       <w:r>
@@ -8671,6 +8879,12 @@
                 <w:lang w:val="fr-FR"/>
               </w:rPr>
             </w:pPr>
+            <w:r>
+              <w:rPr>
+                <w:lang w:val="fr-FR"/>
+              </w:rPr>
+              <w:t>Les pions ne peuvent bouger que dans une seule direction (dans notre case : les blancs vers le haut et les noirs vers le bas).</w:t>
+            </w:r>
           </w:p>
         </w:tc>
         <w:tc>
@@ -8683,6 +8897,12 @@
                 <w:lang w:val="fr-FR"/>
               </w:rPr>
             </w:pPr>
+            <w:r>
+              <w:rPr>
+                <w:lang w:val="fr-FR"/>
+              </w:rPr>
+              <w:t>OK</w:t>
+            </w:r>
           </w:p>
         </w:tc>
       </w:tr>
@@ -8700,6 +8920,12 @@
                 <w:lang w:val="fr-FR"/>
               </w:rPr>
             </w:pPr>
+            <w:r>
+              <w:rPr>
+                <w:lang w:val="fr-FR"/>
+              </w:rPr>
+              <w:t xml:space="preserve">Le pion ne peut faire des mouvements que d’une case de long. </w:t>
+            </w:r>
           </w:p>
         </w:tc>
         <w:tc>
@@ -8712,6 +8938,12 @@
                 <w:lang w:val="fr-FR"/>
               </w:rPr>
             </w:pPr>
+            <w:r>
+              <w:rPr>
+                <w:lang w:val="fr-FR"/>
+              </w:rPr>
+              <w:t>OK</w:t>
+            </w:r>
           </w:p>
         </w:tc>
       </w:tr>
@@ -8729,6 +8961,24 @@
                 <w:lang w:val="fr-FR"/>
               </w:rPr>
             </w:pPr>
+            <w:r>
+              <w:rPr>
+                <w:lang w:val="fr-FR"/>
+              </w:rPr>
+              <w:t>Exception : Si le pion n’a pas encore bougé, il peut faire un mouvement de case de long devant lui</w:t>
+            </w:r>
+            <w:r>
+              <w:rPr>
+                <w:lang w:val="fr-FR"/>
+              </w:rPr>
+              <w:t xml:space="preserve"> (il ne peut pas sauter par-dessus une autre pièce)</w:t>
+            </w:r>
+            <w:r>
+              <w:rPr>
+                <w:lang w:val="fr-FR"/>
+              </w:rPr>
+              <w:t>.</w:t>
+            </w:r>
           </w:p>
         </w:tc>
         <w:tc>
@@ -8741,6 +8991,12 @@
                 <w:lang w:val="fr-FR"/>
               </w:rPr>
             </w:pPr>
+            <w:r>
+              <w:rPr>
+                <w:lang w:val="fr-FR"/>
+              </w:rPr>
+              <w:t>OK</w:t>
+            </w:r>
           </w:p>
         </w:tc>
       </w:tr>
@@ -8758,6 +9014,12 @@
                 <w:lang w:val="fr-FR"/>
               </w:rPr>
             </w:pPr>
+            <w:r>
+              <w:rPr>
+                <w:lang w:val="fr-FR"/>
+              </w:rPr>
+              <w:t>Le pion ne peut prendre de pièce uniquement si la pièce adverse est en diagonal de ce dernier (une pièce en diagonal vers l’arrière ne pourra pas être prise par un pion).</w:t>
+            </w:r>
           </w:p>
         </w:tc>
         <w:tc>
@@ -8770,6 +9032,115 @@
                 <w:lang w:val="fr-FR"/>
               </w:rPr>
             </w:pPr>
+            <w:r>
+              <w:rPr>
+                <w:lang w:val="fr-FR"/>
+              </w:rPr>
+              <w:t>OK</w:t>
+            </w:r>
+          </w:p>
+        </w:tc>
+      </w:tr>
+      <w:tr>
+        <w:trPr>
+          <w:trHeight w:val="873"/>
+        </w:trPr>
+        <w:tc>
+          <w:tcPr>
+            <w:tcW w:w="4622" w:type="dxa"/>
+          </w:tcPr>
+          <w:p>
+            <w:pPr>
+              <w:rPr>
+                <w:lang w:val="fr-FR"/>
+              </w:rPr>
+            </w:pPr>
+            <w:r>
+              <w:rPr>
+                <w:lang w:val="fr-FR"/>
+              </w:rPr>
+              <w:t>Exception : La prise dite « En passant » est implémentée.</w:t>
+            </w:r>
+            <w:r>
+              <w:t xml:space="preserve"> </w:t>
+            </w:r>
+            <w:r>
+              <w:rPr>
+                <w:lang w:val="fr-FR"/>
+              </w:rPr>
+              <w:t>Ce coup s’effectue en prenant un pion ayant avancé de deux</w:t>
+            </w:r>
+            <w:r>
+              <w:rPr>
+                <w:lang w:val="fr-FR"/>
+              </w:rPr>
+              <w:t xml:space="preserve"> </w:t>
+            </w:r>
+            <w:r>
+              <w:rPr>
+                <w:lang w:val="fr-FR"/>
+              </w:rPr>
+              <w:t>cases au tour précédent comme s’il n’avait avancé que d’une case.</w:t>
+            </w:r>
+          </w:p>
+        </w:tc>
+        <w:tc>
+          <w:tcPr>
+            <w:tcW w:w="4622" w:type="dxa"/>
+          </w:tcPr>
+          <w:p>
+            <w:pPr>
+              <w:rPr>
+                <w:lang w:val="fr-FR"/>
+              </w:rPr>
+            </w:pPr>
+            <w:r>
+              <w:rPr>
+                <w:lang w:val="fr-FR"/>
+              </w:rPr>
+              <w:t>OK</w:t>
+            </w:r>
+          </w:p>
+        </w:tc>
+      </w:tr>
+      <w:tr>
+        <w:trPr>
+          <w:trHeight w:val="873"/>
+        </w:trPr>
+        <w:tc>
+          <w:tcPr>
+            <w:tcW w:w="4622" w:type="dxa"/>
+          </w:tcPr>
+          <w:p>
+            <w:pPr>
+              <w:rPr>
+                <w:lang w:val="fr-FR"/>
+              </w:rPr>
+            </w:pPr>
+            <w:r>
+              <w:rPr>
+                <w:lang w:val="fr-FR"/>
+              </w:rPr>
+              <w:t>Si un pion atteint l’autre bout de l’échiquier, il peut faire une promotion. Les quatre types de promotions sont : En Reine, en Tour, en Fous, en Cavalier.</w:t>
+            </w:r>
+          </w:p>
+        </w:tc>
+        <w:tc>
+          <w:tcPr>
+            <w:tcW w:w="4622" w:type="dxa"/>
+          </w:tcPr>
+          <w:p>
+            <w:pPr>
+              <w:rPr>
+                <w:lang w:val="fr-FR"/>
+              </w:rPr>
+            </w:pPr>
+            <w:r>
+              <w:rPr>
+                <w:lang w:val="fr-FR"/>
+              </w:rPr>
+              <w:t>OK</w:t>
+            </w:r>
           </w:p>
         </w:tc>
       </w:tr>
@@ -8880,7 +9251,7 @@
       <w:rPr>
         <w:noProof/>
       </w:rPr>
-      <w:t>mardi, 4 janvier 2022</w:t>
+      <w:t>mercredi, 5 janvier 2022</w:t>
     </w:r>
     <w:r>
       <w:fldChar w:fldCharType="end"/>
@@ -8963,7 +9334,7 @@
           <w:rPr>
             <w:noProof/>
           </w:rPr>
-          <w:t>mardi, 4 janvier 2022</w:t>
+          <w:t>mercredi, 5 janvier 2022</w:t>
         </w:r>
         <w:r>
           <w:fldChar w:fldCharType="end"/>
@@ -9035,7 +9406,7 @@
       <w:rPr>
         <w:noProof/>
       </w:rPr>
-      <w:t>mardi, 4 janvier 2022</w:t>
+      <w:t>mercredi, 5 janvier 2022</w:t>
     </w:r>
     <w:r>
       <w:fldChar w:fldCharType="end"/>
@@ -9102,7 +9473,7 @@
       <w:rPr>
         <w:noProof/>
       </w:rPr>
-      <w:t>mardi, 4 janvier 2022</w:t>
+      <w:t>mercredi, 5 janvier 2022</w:t>
     </w:r>
     <w:r>
       <w:fldChar w:fldCharType="end"/>
@@ -10357,7 +10728,6 @@
   <w:style w:type="character" w:default="1" w:styleId="Policepardfaut">
     <w:name w:val="Default Paragraph Font"/>
     <w:uiPriority w:val="1"/>
-    <w:semiHidden/>
     <w:unhideWhenUsed/>
   </w:style>
   <w:style w:type="table" w:default="1" w:styleId="TableauNormal">

</xml_diff>

<commit_message>
docs: fix footer page numeratation in report
</commit_message>
<xml_diff>
--- a/labo8/Rapport_Labo_8_POO.docx
+++ b/labo8/Rapport_Labo_8_POO.docx
@@ -3763,8 +3763,13 @@
                                   <w:t xml:space="preserve">Valentin Kaelin et </w:t>
                                 </w:r>
                                 <w:r>
-                                  <w:t>Jonathan Friedli</w:t>
+                                  <w:t xml:space="preserve">Jonathan </w:t>
                                 </w:r>
+                                <w:proofErr w:type="spellStart"/>
+                                <w:r>
+                                  <w:t>Friedli</w:t>
+                                </w:r>
+                                <w:proofErr w:type="spellEnd"/>
                               </w:p>
                             </w:txbxContent>
                           </wps:txbx>
@@ -3808,8 +3813,13 @@
                             <w:t xml:space="preserve">Valentin Kaelin et </w:t>
                           </w:r>
                           <w:r>
-                            <w:t>Jonathan Friedli</w:t>
+                            <w:t xml:space="preserve">Jonathan </w:t>
                           </w:r>
+                          <w:proofErr w:type="spellStart"/>
+                          <w:r>
+                            <w:t>Friedli</w:t>
+                          </w:r>
+                          <w:proofErr w:type="spellEnd"/>
                         </w:p>
                       </w:txbxContent>
                     </v:textbox>
@@ -4148,7 +4158,7 @@
           <w:r>
             <w:fldChar w:fldCharType="separate"/>
           </w:r>
-          <w:hyperlink w:anchor="_Toc92214104" w:history="1">
+          <w:hyperlink w:anchor="_Toc92286807" w:history="1">
             <w:r>
               <w:rPr>
                 <w:rStyle w:val="Lienhypertexte"/>
@@ -4176,7 +4186,7 @@
                 <w:noProof/>
                 <w:webHidden/>
               </w:rPr>
-              <w:instrText xml:space="preserve"> PAGEREF _Toc92214104 \h </w:instrText>
+              <w:instrText xml:space="preserve"> PAGEREF _Toc92286807 \h </w:instrText>
             </w:r>
             <w:r>
               <w:rPr>
@@ -4196,7 +4206,7 @@
                 <w:noProof/>
                 <w:webHidden/>
               </w:rPr>
-              <w:t>1</w:t>
+              <w:t>2</w:t>
             </w:r>
             <w:r>
               <w:rPr>
@@ -4219,7 +4229,7 @@
               <w:lang w:eastAsia="fr-CH"/>
             </w:rPr>
           </w:pPr>
-          <w:hyperlink w:anchor="_Toc92214105" w:history="1">
+          <w:hyperlink w:anchor="_Toc92286808" w:history="1">
             <w:r>
               <w:rPr>
                 <w:rStyle w:val="Lienhypertexte"/>
@@ -4247,7 +4257,7 @@
                 <w:noProof/>
                 <w:webHidden/>
               </w:rPr>
-              <w:instrText xml:space="preserve"> PAGEREF _Toc92214105 \h </w:instrText>
+              <w:instrText xml:space="preserve"> PAGEREF _Toc92286808 \h </w:instrText>
             </w:r>
             <w:r>
               <w:rPr>
@@ -4267,7 +4277,7 @@
                 <w:noProof/>
                 <w:webHidden/>
               </w:rPr>
-              <w:t>2</w:t>
+              <w:t>3</w:t>
             </w:r>
             <w:r>
               <w:rPr>
@@ -4290,7 +4300,7 @@
               <w:lang w:eastAsia="fr-CH"/>
             </w:rPr>
           </w:pPr>
-          <w:hyperlink w:anchor="_Toc92214106" w:history="1">
+          <w:hyperlink w:anchor="_Toc92286809" w:history="1">
             <w:r>
               <w:rPr>
                 <w:rStyle w:val="Lienhypertexte"/>
@@ -4318,7 +4328,7 @@
                 <w:noProof/>
                 <w:webHidden/>
               </w:rPr>
-              <w:instrText xml:space="preserve"> PAGEREF _Toc92214106 \h </w:instrText>
+              <w:instrText xml:space="preserve"> PAGEREF _Toc92286809 \h </w:instrText>
             </w:r>
             <w:r>
               <w:rPr>
@@ -4338,7 +4348,7 @@
                 <w:noProof/>
                 <w:webHidden/>
               </w:rPr>
-              <w:t>3</w:t>
+              <w:t>4</w:t>
             </w:r>
             <w:r>
               <w:rPr>
@@ -4361,7 +4371,7 @@
               <w:lang w:eastAsia="fr-CH"/>
             </w:rPr>
           </w:pPr>
-          <w:hyperlink w:anchor="_Toc92214107" w:history="1">
+          <w:hyperlink w:anchor="_Toc92286810" w:history="1">
             <w:r>
               <w:rPr>
                 <w:rStyle w:val="Lienhypertexte"/>
@@ -4389,7 +4399,7 @@
                 <w:noProof/>
                 <w:webHidden/>
               </w:rPr>
-              <w:instrText xml:space="preserve"> PAGEREF _Toc92214107 \h </w:instrText>
+              <w:instrText xml:space="preserve"> PAGEREF _Toc92286810 \h </w:instrText>
             </w:r>
             <w:r>
               <w:rPr>
@@ -4409,7 +4419,7 @@
                 <w:noProof/>
                 <w:webHidden/>
               </w:rPr>
-              <w:t>3</w:t>
+              <w:t>4</w:t>
             </w:r>
             <w:r>
               <w:rPr>
@@ -4432,7 +4442,7 @@
               <w:lang w:eastAsia="fr-CH"/>
             </w:rPr>
           </w:pPr>
-          <w:hyperlink w:anchor="_Toc92214108" w:history="1">
+          <w:hyperlink w:anchor="_Toc92286811" w:history="1">
             <w:r>
               <w:rPr>
                 <w:rStyle w:val="Lienhypertexte"/>
@@ -4460,7 +4470,7 @@
                 <w:noProof/>
                 <w:webHidden/>
               </w:rPr>
-              <w:instrText xml:space="preserve"> PAGEREF _Toc92214108 \h </w:instrText>
+              <w:instrText xml:space="preserve"> PAGEREF _Toc92286811 \h </w:instrText>
             </w:r>
             <w:r>
               <w:rPr>
@@ -4480,7 +4490,7 @@
                 <w:noProof/>
                 <w:webHidden/>
               </w:rPr>
-              <w:t>3</w:t>
+              <w:t>4</w:t>
             </w:r>
             <w:r>
               <w:rPr>
@@ -4503,7 +4513,7 @@
               <w:lang w:eastAsia="fr-CH"/>
             </w:rPr>
           </w:pPr>
-          <w:hyperlink w:anchor="_Toc92214109" w:history="1">
+          <w:hyperlink w:anchor="_Toc92286812" w:history="1">
             <w:r>
               <w:rPr>
                 <w:rStyle w:val="Lienhypertexte"/>
@@ -4531,7 +4541,7 @@
                 <w:noProof/>
                 <w:webHidden/>
               </w:rPr>
-              <w:instrText xml:space="preserve"> PAGEREF _Toc92214109 \h </w:instrText>
+              <w:instrText xml:space="preserve"> PAGEREF _Toc92286812 \h </w:instrText>
             </w:r>
             <w:r>
               <w:rPr>
@@ -4551,7 +4561,7 @@
                 <w:noProof/>
                 <w:webHidden/>
               </w:rPr>
-              <w:t>3</w:t>
+              <w:t>4</w:t>
             </w:r>
             <w:r>
               <w:rPr>
@@ -4574,7 +4584,7 @@
               <w:lang w:eastAsia="fr-CH"/>
             </w:rPr>
           </w:pPr>
-          <w:hyperlink w:anchor="_Toc92214110" w:history="1">
+          <w:hyperlink w:anchor="_Toc92286813" w:history="1">
             <w:r>
               <w:rPr>
                 <w:rStyle w:val="Lienhypertexte"/>
@@ -4601,7 +4611,7 @@
                 <w:noProof/>
                 <w:webHidden/>
               </w:rPr>
-              <w:instrText xml:space="preserve"> PAGEREF _Toc92214110 \h </w:instrText>
+              <w:instrText xml:space="preserve"> PAGEREF _Toc92286813 \h </w:instrText>
             </w:r>
             <w:r>
               <w:rPr>
@@ -4621,7 +4631,7 @@
                 <w:noProof/>
                 <w:webHidden/>
               </w:rPr>
-              <w:t>3</w:t>
+              <w:t>4</w:t>
             </w:r>
             <w:r>
               <w:rPr>
@@ -4644,7 +4654,7 @@
               <w:lang w:eastAsia="fr-CH"/>
             </w:rPr>
           </w:pPr>
-          <w:hyperlink w:anchor="_Toc92214111" w:history="1">
+          <w:hyperlink w:anchor="_Toc92286814" w:history="1">
             <w:r>
               <w:rPr>
                 <w:rStyle w:val="Lienhypertexte"/>
@@ -4672,7 +4682,7 @@
                 <w:noProof/>
                 <w:webHidden/>
               </w:rPr>
-              <w:instrText xml:space="preserve"> PAGEREF _Toc92214111 \h </w:instrText>
+              <w:instrText xml:space="preserve"> PAGEREF _Toc92286814 \h </w:instrText>
             </w:r>
             <w:r>
               <w:rPr>
@@ -4692,7 +4702,7 @@
                 <w:noProof/>
                 <w:webHidden/>
               </w:rPr>
-              <w:t>3</w:t>
+              <w:t>4</w:t>
             </w:r>
             <w:r>
               <w:rPr>
@@ -4715,7 +4725,7 @@
               <w:lang w:eastAsia="fr-CH"/>
             </w:rPr>
           </w:pPr>
-          <w:hyperlink w:anchor="_Toc92214112" w:history="1">
+          <w:hyperlink w:anchor="_Toc92286815" w:history="1">
             <w:r>
               <w:rPr>
                 <w:rStyle w:val="Lienhypertexte"/>
@@ -4743,7 +4753,7 @@
                 <w:noProof/>
                 <w:webHidden/>
               </w:rPr>
-              <w:instrText xml:space="preserve"> PAGEREF _Toc92214112 \h </w:instrText>
+              <w:instrText xml:space="preserve"> PAGEREF _Toc92286815 \h </w:instrText>
             </w:r>
             <w:r>
               <w:rPr>
@@ -4763,7 +4773,7 @@
                 <w:noProof/>
                 <w:webHidden/>
               </w:rPr>
-              <w:t>3</w:t>
+              <w:t>4</w:t>
             </w:r>
             <w:r>
               <w:rPr>
@@ -4786,7 +4796,7 @@
               <w:lang w:eastAsia="fr-CH"/>
             </w:rPr>
           </w:pPr>
-          <w:hyperlink w:anchor="_Toc92214113" w:history="1">
+          <w:hyperlink w:anchor="_Toc92286816" w:history="1">
             <w:r>
               <w:rPr>
                 <w:rStyle w:val="Lienhypertexte"/>
@@ -4814,7 +4824,7 @@
                 <w:noProof/>
                 <w:webHidden/>
               </w:rPr>
-              <w:instrText xml:space="preserve"> PAGEREF _Toc92214113 \h </w:instrText>
+              <w:instrText xml:space="preserve"> PAGEREF _Toc92286816 \h </w:instrText>
             </w:r>
             <w:r>
               <w:rPr>
@@ -4857,7 +4867,7 @@
               <w:lang w:eastAsia="fr-CH"/>
             </w:rPr>
           </w:pPr>
-          <w:hyperlink w:anchor="_Toc92214114" w:history="1">
+          <w:hyperlink w:anchor="_Toc92286817" w:history="1">
             <w:r>
               <w:rPr>
                 <w:rStyle w:val="Lienhypertexte"/>
@@ -4885,7 +4895,7 @@
                 <w:noProof/>
                 <w:webHidden/>
               </w:rPr>
-              <w:instrText xml:space="preserve"> PAGEREF _Toc92214114 \h </w:instrText>
+              <w:instrText xml:space="preserve"> PAGEREF _Toc92286817 \h </w:instrText>
             </w:r>
             <w:r>
               <w:rPr>
@@ -4905,7 +4915,7 @@
                 <w:noProof/>
                 <w:webHidden/>
               </w:rPr>
-              <w:t>4</w:t>
+              <w:t>5</w:t>
             </w:r>
             <w:r>
               <w:rPr>
@@ -4928,7 +4938,7 @@
               <w:lang w:eastAsia="fr-CH"/>
             </w:rPr>
           </w:pPr>
-          <w:hyperlink w:anchor="_Toc92214115" w:history="1">
+          <w:hyperlink w:anchor="_Toc92286818" w:history="1">
             <w:r>
               <w:rPr>
                 <w:rStyle w:val="Lienhypertexte"/>
@@ -4956,7 +4966,7 @@
                 <w:noProof/>
                 <w:webHidden/>
               </w:rPr>
-              <w:instrText xml:space="preserve"> PAGEREF _Toc92214115 \h </w:instrText>
+              <w:instrText xml:space="preserve"> PAGEREF _Toc92286818 \h </w:instrText>
             </w:r>
             <w:r>
               <w:rPr>
@@ -4976,7 +4986,7 @@
                 <w:noProof/>
                 <w:webHidden/>
               </w:rPr>
-              <w:t>4</w:t>
+              <w:t>5</w:t>
             </w:r>
             <w:r>
               <w:rPr>
@@ -4999,7 +5009,7 @@
               <w:lang w:eastAsia="fr-CH"/>
             </w:rPr>
           </w:pPr>
-          <w:hyperlink w:anchor="_Toc92214116" w:history="1">
+          <w:hyperlink w:anchor="_Toc92286819" w:history="1">
             <w:r>
               <w:rPr>
                 <w:rStyle w:val="Lienhypertexte"/>
@@ -5027,7 +5037,7 @@
                 <w:noProof/>
                 <w:webHidden/>
               </w:rPr>
-              <w:instrText xml:space="preserve"> PAGEREF _Toc92214116 \h </w:instrText>
+              <w:instrText xml:space="preserve"> PAGEREF _Toc92286819 \h </w:instrText>
             </w:r>
             <w:r>
               <w:rPr>
@@ -5047,7 +5057,7 @@
                 <w:noProof/>
                 <w:webHidden/>
               </w:rPr>
-              <w:t>4</w:t>
+              <w:t>5</w:t>
             </w:r>
             <w:r>
               <w:rPr>
@@ -5070,7 +5080,7 @@
               <w:lang w:eastAsia="fr-CH"/>
             </w:rPr>
           </w:pPr>
-          <w:hyperlink w:anchor="_Toc92214117" w:history="1">
+          <w:hyperlink w:anchor="_Toc92286820" w:history="1">
             <w:r>
               <w:rPr>
                 <w:rStyle w:val="Lienhypertexte"/>
@@ -5098,7 +5108,7 @@
                 <w:noProof/>
                 <w:webHidden/>
               </w:rPr>
-              <w:instrText xml:space="preserve"> PAGEREF _Toc92214117 \h </w:instrText>
+              <w:instrText xml:space="preserve"> PAGEREF _Toc92286820 \h </w:instrText>
             </w:r>
             <w:r>
               <w:rPr>
@@ -5118,7 +5128,7 @@
                 <w:noProof/>
                 <w:webHidden/>
               </w:rPr>
-              <w:t>4</w:t>
+              <w:t>5</w:t>
             </w:r>
             <w:r>
               <w:rPr>
@@ -5141,7 +5151,7 @@
               <w:lang w:eastAsia="fr-CH"/>
             </w:rPr>
           </w:pPr>
-          <w:hyperlink w:anchor="_Toc92214118" w:history="1">
+          <w:hyperlink w:anchor="_Toc92286821" w:history="1">
             <w:r>
               <w:rPr>
                 <w:rStyle w:val="Lienhypertexte"/>
@@ -5169,7 +5179,7 @@
                 <w:noProof/>
                 <w:webHidden/>
               </w:rPr>
-              <w:instrText xml:space="preserve"> PAGEREF _Toc92214118 \h </w:instrText>
+              <w:instrText xml:space="preserve"> PAGEREF _Toc92286821 \h </w:instrText>
             </w:r>
             <w:r>
               <w:rPr>
@@ -5189,7 +5199,7 @@
                 <w:noProof/>
                 <w:webHidden/>
               </w:rPr>
-              <w:t>4</w:t>
+              <w:t>5</w:t>
             </w:r>
             <w:r>
               <w:rPr>
@@ -5212,7 +5222,7 @@
               <w:lang w:eastAsia="fr-CH"/>
             </w:rPr>
           </w:pPr>
-          <w:hyperlink w:anchor="_Toc92214119" w:history="1">
+          <w:hyperlink w:anchor="_Toc92286822" w:history="1">
             <w:r>
               <w:rPr>
                 <w:rStyle w:val="Lienhypertexte"/>
@@ -5240,7 +5250,7 @@
                 <w:noProof/>
                 <w:webHidden/>
               </w:rPr>
-              <w:instrText xml:space="preserve"> PAGEREF _Toc92214119 \h </w:instrText>
+              <w:instrText xml:space="preserve"> PAGEREF _Toc92286822 \h </w:instrText>
             </w:r>
             <w:r>
               <w:rPr>
@@ -5260,7 +5270,7 @@
                 <w:noProof/>
                 <w:webHidden/>
               </w:rPr>
-              <w:t>4</w:t>
+              <w:t>5</w:t>
             </w:r>
             <w:r>
               <w:rPr>
@@ -5283,7 +5293,7 @@
               <w:lang w:eastAsia="fr-CH"/>
             </w:rPr>
           </w:pPr>
-          <w:hyperlink w:anchor="_Toc92214120" w:history="1">
+          <w:hyperlink w:anchor="_Toc92286823" w:history="1">
             <w:r>
               <w:rPr>
                 <w:rStyle w:val="Lienhypertexte"/>
@@ -5311,7 +5321,7 @@
                 <w:noProof/>
                 <w:webHidden/>
               </w:rPr>
-              <w:instrText xml:space="preserve"> PAGEREF _Toc92214120 \h </w:instrText>
+              <w:instrText xml:space="preserve"> PAGEREF _Toc92286823 \h </w:instrText>
             </w:r>
             <w:r>
               <w:rPr>
@@ -5331,7 +5341,7 @@
                 <w:noProof/>
                 <w:webHidden/>
               </w:rPr>
-              <w:t>4</w:t>
+              <w:t>5</w:t>
             </w:r>
             <w:r>
               <w:rPr>
@@ -5354,7 +5364,7 @@
               <w:lang w:eastAsia="fr-CH"/>
             </w:rPr>
           </w:pPr>
-          <w:hyperlink w:anchor="_Toc92214121" w:history="1">
+          <w:hyperlink w:anchor="_Toc92286824" w:history="1">
             <w:r>
               <w:rPr>
                 <w:rStyle w:val="Lienhypertexte"/>
@@ -5382,7 +5392,7 @@
                 <w:noProof/>
                 <w:webHidden/>
               </w:rPr>
-              <w:instrText xml:space="preserve"> PAGEREF _Toc92214121 \h </w:instrText>
+              <w:instrText xml:space="preserve"> PAGEREF _Toc92286824 \h </w:instrText>
             </w:r>
             <w:r>
               <w:rPr>
@@ -5402,7 +5412,7 @@
                 <w:noProof/>
                 <w:webHidden/>
               </w:rPr>
-              <w:t>4</w:t>
+              <w:t>5</w:t>
             </w:r>
             <w:r>
               <w:rPr>
@@ -5425,7 +5435,7 @@
               <w:lang w:eastAsia="fr-CH"/>
             </w:rPr>
           </w:pPr>
-          <w:hyperlink w:anchor="_Toc92214122" w:history="1">
+          <w:hyperlink w:anchor="_Toc92286825" w:history="1">
             <w:r>
               <w:rPr>
                 <w:rStyle w:val="Lienhypertexte"/>
@@ -5453,7 +5463,7 @@
                 <w:noProof/>
                 <w:webHidden/>
               </w:rPr>
-              <w:instrText xml:space="preserve"> PAGEREF _Toc92214122 \h </w:instrText>
+              <w:instrText xml:space="preserve"> PAGEREF _Toc92286825 \h </w:instrText>
             </w:r>
             <w:r>
               <w:rPr>
@@ -5496,7 +5506,7 @@
               <w:lang w:eastAsia="fr-CH"/>
             </w:rPr>
           </w:pPr>
-          <w:hyperlink w:anchor="_Toc92214123" w:history="1">
+          <w:hyperlink w:anchor="_Toc92286826" w:history="1">
             <w:r>
               <w:rPr>
                 <w:rStyle w:val="Lienhypertexte"/>
@@ -5524,7 +5534,7 @@
                 <w:noProof/>
                 <w:webHidden/>
               </w:rPr>
-              <w:instrText xml:space="preserve"> PAGEREF _Toc92214123 \h </w:instrText>
+              <w:instrText xml:space="preserve"> PAGEREF _Toc92286826 \h </w:instrText>
             </w:r>
             <w:r>
               <w:rPr>
@@ -5544,7 +5554,7 @@
                 <w:noProof/>
                 <w:webHidden/>
               </w:rPr>
-              <w:t>5</w:t>
+              <w:t>6</w:t>
             </w:r>
             <w:r>
               <w:rPr>
@@ -5567,7 +5577,7 @@
               <w:lang w:eastAsia="fr-CH"/>
             </w:rPr>
           </w:pPr>
-          <w:hyperlink w:anchor="_Toc92214124" w:history="1">
+          <w:hyperlink w:anchor="_Toc92286827" w:history="1">
             <w:r>
               <w:rPr>
                 <w:rStyle w:val="Lienhypertexte"/>
@@ -5595,7 +5605,7 @@
                 <w:noProof/>
                 <w:webHidden/>
               </w:rPr>
-              <w:instrText xml:space="preserve"> PAGEREF _Toc92214124 \h </w:instrText>
+              <w:instrText xml:space="preserve"> PAGEREF _Toc92286827 \h </w:instrText>
             </w:r>
             <w:r>
               <w:rPr>
@@ -5615,7 +5625,7 @@
                 <w:noProof/>
                 <w:webHidden/>
               </w:rPr>
-              <w:t>5</w:t>
+              <w:t>6</w:t>
             </w:r>
             <w:r>
               <w:rPr>
@@ -5638,7 +5648,7 @@
               <w:lang w:eastAsia="fr-CH"/>
             </w:rPr>
           </w:pPr>
-          <w:hyperlink w:anchor="_Toc92214125" w:history="1">
+          <w:hyperlink w:anchor="_Toc92286828" w:history="1">
             <w:r>
               <w:rPr>
                 <w:rStyle w:val="Lienhypertexte"/>
@@ -5666,7 +5676,7 @@
                 <w:noProof/>
                 <w:webHidden/>
               </w:rPr>
-              <w:instrText xml:space="preserve"> PAGEREF _Toc92214125 \h </w:instrText>
+              <w:instrText xml:space="preserve"> PAGEREF _Toc92286828 \h </w:instrText>
             </w:r>
             <w:r>
               <w:rPr>
@@ -5709,7 +5719,7 @@
               <w:lang w:eastAsia="fr-CH"/>
             </w:rPr>
           </w:pPr>
-          <w:hyperlink w:anchor="_Toc92214126" w:history="1">
+          <w:hyperlink w:anchor="_Toc92286829" w:history="1">
             <w:r>
               <w:rPr>
                 <w:rStyle w:val="Lienhypertexte"/>
@@ -5737,7 +5747,7 @@
                 <w:noProof/>
                 <w:webHidden/>
               </w:rPr>
-              <w:instrText xml:space="preserve"> PAGEREF _Toc92214126 \h </w:instrText>
+              <w:instrText xml:space="preserve"> PAGEREF _Toc92286829 \h </w:instrText>
             </w:r>
             <w:r>
               <w:rPr>
@@ -5757,7 +5767,7 @@
                 <w:noProof/>
                 <w:webHidden/>
               </w:rPr>
-              <w:t>6</w:t>
+              <w:t>7</w:t>
             </w:r>
             <w:r>
               <w:rPr>
@@ -5780,7 +5790,7 @@
               <w:lang w:eastAsia="fr-CH"/>
             </w:rPr>
           </w:pPr>
-          <w:hyperlink w:anchor="_Toc92214127" w:history="1">
+          <w:hyperlink w:anchor="_Toc92286830" w:history="1">
             <w:r>
               <w:rPr>
                 <w:rStyle w:val="Lienhypertexte"/>
@@ -5808,7 +5818,7 @@
                 <w:noProof/>
                 <w:webHidden/>
               </w:rPr>
-              <w:instrText xml:space="preserve"> PAGEREF _Toc92214127 \h </w:instrText>
+              <w:instrText xml:space="preserve"> PAGEREF _Toc92286830 \h </w:instrText>
             </w:r>
             <w:r>
               <w:rPr>
@@ -5828,7 +5838,7 @@
                 <w:noProof/>
                 <w:webHidden/>
               </w:rPr>
-              <w:t>6</w:t>
+              <w:t>7</w:t>
             </w:r>
             <w:r>
               <w:rPr>
@@ -5851,7 +5861,7 @@
               <w:lang w:eastAsia="fr-CH"/>
             </w:rPr>
           </w:pPr>
-          <w:hyperlink w:anchor="_Toc92214128" w:history="1">
+          <w:hyperlink w:anchor="_Toc92286831" w:history="1">
             <w:r>
               <w:rPr>
                 <w:rStyle w:val="Lienhypertexte"/>
@@ -5879,7 +5889,7 @@
                 <w:noProof/>
                 <w:webHidden/>
               </w:rPr>
-              <w:instrText xml:space="preserve"> PAGEREF _Toc92214128 \h </w:instrText>
+              <w:instrText xml:space="preserve"> PAGEREF _Toc92286831 \h </w:instrText>
             </w:r>
             <w:r>
               <w:rPr>
@@ -5899,7 +5909,7 @@
                 <w:noProof/>
                 <w:webHidden/>
               </w:rPr>
-              <w:t>7</w:t>
+              <w:t>8</w:t>
             </w:r>
             <w:r>
               <w:rPr>
@@ -5933,7 +5943,7 @@
           <w:lang w:val="fr-FR"/>
         </w:rPr>
       </w:pPr>
-      <w:bookmarkStart w:id="0" w:name="_Toc92214104"/>
+      <w:bookmarkStart w:id="0" w:name="_Toc92286807"/>
       <w:r>
         <w:rPr>
           <w:lang w:val="fr-FR"/>
@@ -6030,7 +6040,6 @@
           <w:footerReference w:type="first" r:id="rId11"/>
           <w:pgSz w:w="11906" w:h="16838"/>
           <w:pgMar w:top="1417" w:right="1417" w:bottom="1417" w:left="1417" w:header="708" w:footer="708" w:gutter="0"/>
-          <w:pgNumType w:start="0"/>
           <w:cols w:space="708"/>
           <w:titlePg/>
           <w:docGrid w:linePitch="360"/>
@@ -6044,7 +6053,7 @@
           <w:lang w:val="fr-FR"/>
         </w:rPr>
       </w:pPr>
-      <w:bookmarkStart w:id="1" w:name="_Toc92214105"/>
+      <w:bookmarkStart w:id="1" w:name="_Toc92286808"/>
       <w:r>
         <w:rPr>
           <w:lang w:val="fr-FR"/>
@@ -6128,7 +6137,7 @@
           <w:lang w:val="fr-FR"/>
         </w:rPr>
       </w:pPr>
-      <w:bookmarkStart w:id="2" w:name="_Toc92214106"/>
+      <w:bookmarkStart w:id="2" w:name="_Toc92286809"/>
       <w:r>
         <w:rPr>
           <w:lang w:val="fr-FR"/>
@@ -6152,7 +6161,8 @@
           <w:lang w:val="fr-FR"/>
         </w:rPr>
       </w:pPr>
-      <w:bookmarkStart w:id="3" w:name="_Toc92214107"/>
+      <w:bookmarkStart w:id="3" w:name="_Toc92286810"/>
+      <w:proofErr w:type="spellStart"/>
       <w:r>
         <w:rPr>
           <w:lang w:val="fr-FR"/>
@@ -6160,6 +6170,7 @@
         <w:t>GameManager</w:t>
       </w:r>
       <w:bookmarkEnd w:id="3"/>
+      <w:proofErr w:type="spellEnd"/>
     </w:p>
     <w:p>
       <w:pPr>
@@ -6180,6 +6191,7 @@
         </w:rPr>
         <w:t xml:space="preserve">séparé la gestion de la communication avec la vue du véritable plateau pour plusieurs raisons. Tout d’abord, cela nous a permis de bien séparer les différents contextes. En effet, la classe </w:t>
       </w:r>
+      <w:proofErr w:type="spellStart"/>
       <w:r>
         <w:rPr>
           <w:i/>
@@ -6188,6 +6200,7 @@
         </w:rPr>
         <w:t>GameManager</w:t>
       </w:r>
+      <w:proofErr w:type="spellEnd"/>
       <w:r>
         <w:rPr>
           <w:lang w:val="fr-FR"/>
@@ -6206,6 +6219,7 @@
         </w:rPr>
         <w:t xml:space="preserve">interface </w:t>
       </w:r>
+      <w:proofErr w:type="spellStart"/>
       <w:r>
         <w:rPr>
           <w:i/>
@@ -6214,6 +6228,7 @@
         </w:rPr>
         <w:t>ChessController</w:t>
       </w:r>
+      <w:proofErr w:type="spellEnd"/>
       <w:r>
         <w:rPr>
           <w:lang w:val="fr-FR"/>
@@ -6256,6 +6271,7 @@
         </w:rPr>
         <w:t xml:space="preserve"> afin de transmettre aux différentes pièce le </w:t>
       </w:r>
+      <w:proofErr w:type="spellStart"/>
       <w:r>
         <w:rPr>
           <w:i/>
@@ -6264,6 +6280,7 @@
         </w:rPr>
         <w:t>Board</w:t>
       </w:r>
+      <w:proofErr w:type="spellEnd"/>
       <w:r>
         <w:rPr>
           <w:lang w:val="fr-FR"/>
@@ -6344,6 +6361,7 @@
         </w:rPr>
         <w:t xml:space="preserve">La seule vraie part de logique dans la classe </w:t>
       </w:r>
+      <w:proofErr w:type="spellStart"/>
       <w:r>
         <w:rPr>
           <w:i/>
@@ -6352,6 +6370,7 @@
         </w:rPr>
         <w:t>GameManager</w:t>
       </w:r>
+      <w:proofErr w:type="spellEnd"/>
       <w:r>
         <w:rPr>
           <w:lang w:val="fr-FR"/>
@@ -6370,6 +6389,7 @@
         </w:rPr>
         <w:t xml:space="preserve">. Il aurait également été possible de vérifier à chaque fin de tour directement dans la classe </w:t>
       </w:r>
+      <w:proofErr w:type="spellStart"/>
       <w:r>
         <w:rPr>
           <w:i/>
@@ -6378,6 +6398,7 @@
         </w:rPr>
         <w:t>Board</w:t>
       </w:r>
+      <w:proofErr w:type="spellEnd"/>
       <w:r>
         <w:rPr>
           <w:lang w:val="fr-FR"/>
@@ -6393,7 +6414,8 @@
           <w:lang w:val="fr-FR"/>
         </w:rPr>
       </w:pPr>
-      <w:bookmarkStart w:id="4" w:name="_Toc92214108"/>
+      <w:bookmarkStart w:id="4" w:name="_Toc92286811"/>
+      <w:proofErr w:type="spellStart"/>
       <w:r>
         <w:rPr>
           <w:lang w:val="fr-FR"/>
@@ -6401,6 +6423,7 @@
         <w:t>Board</w:t>
       </w:r>
       <w:bookmarkEnd w:id="4"/>
+      <w:proofErr w:type="spellEnd"/>
     </w:p>
     <w:p>
       <w:pPr>
@@ -6410,7 +6433,7 @@
           <w:lang w:val="fr-FR"/>
         </w:rPr>
       </w:pPr>
-      <w:bookmarkStart w:id="5" w:name="_Toc92214109"/>
+      <w:bookmarkStart w:id="5" w:name="_Toc92286812"/>
       <w:r>
         <w:rPr>
           <w:lang w:val="fr-FR"/>
@@ -6432,6 +6455,7 @@
         </w:rPr>
         <w:t xml:space="preserve">La classe </w:t>
       </w:r>
+      <w:proofErr w:type="spellStart"/>
       <w:r>
         <w:rPr>
           <w:i/>
@@ -6440,12 +6464,14 @@
         </w:rPr>
         <w:t>Board</w:t>
       </w:r>
+      <w:proofErr w:type="spellEnd"/>
       <w:r>
         <w:rPr>
           <w:lang w:val="fr-FR"/>
         </w:rPr>
         <w:t xml:space="preserve"> émet des évènements qu’écoute la classe </w:t>
       </w:r>
+      <w:proofErr w:type="spellStart"/>
       <w:r>
         <w:rPr>
           <w:i/>
@@ -6454,6 +6480,7 @@
         </w:rPr>
         <w:t>GameManager</w:t>
       </w:r>
+      <w:proofErr w:type="spellEnd"/>
       <w:r>
         <w:rPr>
           <w:lang w:val="fr-FR"/>
@@ -6573,8 +6600,23 @@
         <w:rPr>
           <w:lang w:val="fr-FR"/>
         </w:rPr>
-        <w:t xml:space="preserve">Les interfaces des Listeners ont été définies comme internes à la classe </w:t>
-      </w:r>
+        <w:t xml:space="preserve">Les interfaces des </w:t>
+      </w:r>
+      <w:proofErr w:type="spellStart"/>
+      <w:r>
+        <w:rPr>
+          <w:lang w:val="fr-FR"/>
+        </w:rPr>
+        <w:t>Listeners</w:t>
+      </w:r>
+      <w:proofErr w:type="spellEnd"/>
+      <w:r>
+        <w:rPr>
+          <w:lang w:val="fr-FR"/>
+        </w:rPr>
+        <w:t xml:space="preserve"> ont été définies comme internes à la classe </w:t>
+      </w:r>
+      <w:proofErr w:type="spellStart"/>
       <w:r>
         <w:rPr>
           <w:i/>
@@ -6583,12 +6625,14 @@
         </w:rPr>
         <w:t>Board</w:t>
       </w:r>
+      <w:proofErr w:type="spellEnd"/>
       <w:r>
         <w:rPr>
           <w:lang w:val="fr-FR"/>
         </w:rPr>
         <w:t xml:space="preserve"> car il est peu judicieux de les ajouter chacune dans un fichier séparé en perdant le contexte qu’elles sont liées à la classe </w:t>
       </w:r>
+      <w:proofErr w:type="spellStart"/>
       <w:r>
         <w:rPr>
           <w:i/>
@@ -6597,6 +6641,7 @@
         </w:rPr>
         <w:t>Board</w:t>
       </w:r>
+      <w:proofErr w:type="spellEnd"/>
       <w:r>
         <w:rPr>
           <w:lang w:val="fr-FR"/>
@@ -6613,7 +6658,7 @@
           <w:szCs w:val="24"/>
         </w:rPr>
       </w:pPr>
-      <w:bookmarkStart w:id="6" w:name="_Toc92214110"/>
+      <w:bookmarkStart w:id="6" w:name="_Toc92286813"/>
       <w:r>
         <w:rPr>
           <w:rStyle w:val="Titre3Car"/>
@@ -6626,7 +6671,35 @@
           <w:lang w:val="fr-FR"/>
         </w:rPr>
         <w:br/>
-        <w:t>Les pièces sont stockés dans un simple tableau à deux dimensions afin d’y accéder en O(1) lors des recherches. Il aurait également été possible de faire une HashMap mais cela nous a semblé compliqué inutilement l’implémentation étant donné que les états des pièces ne sont pas forcément fixes.</w:t>
+        <w:t xml:space="preserve">Les pièces sont stockés dans un simple tableau à deux dimensions afin d’y accéder en </w:t>
+      </w:r>
+      <w:proofErr w:type="gramStart"/>
+      <w:r>
+        <w:rPr>
+          <w:lang w:val="fr-FR"/>
+        </w:rPr>
+        <w:t>O(</w:t>
+      </w:r>
+      <w:proofErr w:type="gramEnd"/>
+      <w:r>
+        <w:rPr>
+          <w:lang w:val="fr-FR"/>
+        </w:rPr>
+        <w:t xml:space="preserve">1) lors des recherches. Il aurait également été possible de faire une </w:t>
+      </w:r>
+      <w:proofErr w:type="spellStart"/>
+      <w:r>
+        <w:rPr>
+          <w:lang w:val="fr-FR"/>
+        </w:rPr>
+        <w:t>HashMap</w:t>
+      </w:r>
+      <w:proofErr w:type="spellEnd"/>
+      <w:r>
+        <w:rPr>
+          <w:lang w:val="fr-FR"/>
+        </w:rPr>
+        <w:t xml:space="preserve"> mais cela nous a semblé compliqué inutilement l’implémentation étant donné que les états des pièces ne sont pas forcément fixes.</w:t>
       </w:r>
     </w:p>
     <w:p>
@@ -6637,7 +6710,7 @@
           <w:lang w:val="fr-FR"/>
         </w:rPr>
       </w:pPr>
-      <w:bookmarkStart w:id="7" w:name="_Toc92214111"/>
+      <w:bookmarkStart w:id="7" w:name="_Toc92286814"/>
       <w:r>
         <w:rPr>
           <w:lang w:val="fr-FR"/>
@@ -6657,7 +6730,21 @@
         <w:rPr>
           <w:lang w:val="fr-FR"/>
         </w:rPr>
-        <w:t>En plus du tableau à deux dimensions, une ArrayList contenant les deux rois a été créée afin de faciliter la mise en échec. En effet, cela nous évite de devoir parcours le double tableau à la recherche du roi qui nous intéresse.</w:t>
+        <w:t xml:space="preserve">En plus du tableau à deux dimensions, une </w:t>
+      </w:r>
+      <w:proofErr w:type="spellStart"/>
+      <w:r>
+        <w:rPr>
+          <w:lang w:val="fr-FR"/>
+        </w:rPr>
+        <w:t>ArrayList</w:t>
+      </w:r>
+      <w:proofErr w:type="spellEnd"/>
+      <w:r>
+        <w:rPr>
+          <w:lang w:val="fr-FR"/>
+        </w:rPr>
+        <w:t xml:space="preserve"> contenant les deux rois a été créée afin de faciliter la mise en échec. En effet, cela nous évite de devoir parcours le double tableau à la recherche du roi qui nous intéresse.</w:t>
       </w:r>
     </w:p>
     <w:p>
@@ -6668,7 +6755,7 @@
           <w:lang w:val="fr-FR"/>
         </w:rPr>
       </w:pPr>
-      <w:bookmarkStart w:id="8" w:name="_Toc92214112"/>
+      <w:bookmarkStart w:id="8" w:name="_Toc92286815"/>
       <w:r>
         <w:rPr>
           <w:lang w:val="fr-FR"/>
@@ -6746,7 +6833,8 @@
           <w:lang w:val="fr-FR"/>
         </w:rPr>
       </w:pPr>
-      <w:bookmarkStart w:id="9" w:name="_Toc92214113"/>
+      <w:bookmarkStart w:id="9" w:name="_Toc92286816"/>
+      <w:proofErr w:type="spellStart"/>
       <w:r>
         <w:rPr>
           <w:lang w:val="fr-FR"/>
@@ -6754,6 +6842,7 @@
         <w:t>Cell</w:t>
       </w:r>
       <w:bookmarkEnd w:id="9"/>
+      <w:proofErr w:type="spellEnd"/>
     </w:p>
     <w:p>
       <w:pPr>
@@ -6876,7 +6965,7 @@
           <w:lang w:val="fr-FR"/>
         </w:rPr>
       </w:pPr>
-      <w:bookmarkStart w:id="10" w:name="_Toc92214114"/>
+      <w:bookmarkStart w:id="10" w:name="_Toc92286817"/>
       <w:r>
         <w:rPr>
           <w:lang w:val="fr-FR"/>
@@ -6912,6 +7001,7 @@
       <w:r>
         <w:t xml:space="preserve">La classe </w:t>
       </w:r>
+      <w:proofErr w:type="spellStart"/>
       <w:r>
         <w:rPr>
           <w:i/>
@@ -6919,9 +7009,11 @@
         </w:rPr>
         <w:t>LinearMove</w:t>
       </w:r>
+      <w:proofErr w:type="spellEnd"/>
       <w:r>
         <w:t xml:space="preserve"> nous a permis de gérer à la fois les mouvements horizontaux et verticaux, les diagonales et les déplacements du cavalier grâce à l’utilisation des diverses méthodes de la classe </w:t>
       </w:r>
+      <w:proofErr w:type="spellStart"/>
       <w:r>
         <w:rPr>
           <w:i/>
@@ -6929,6 +7021,7 @@
         </w:rPr>
         <w:t>Cell</w:t>
       </w:r>
+      <w:proofErr w:type="spellEnd"/>
       <w:r>
         <w:t>.</w:t>
       </w:r>
@@ -6941,7 +7034,7 @@
           <w:lang w:val="fr-FR"/>
         </w:rPr>
       </w:pPr>
-      <w:bookmarkStart w:id="11" w:name="_Toc92214115"/>
+      <w:bookmarkStart w:id="11" w:name="_Toc92286818"/>
       <w:r>
         <w:rPr>
           <w:lang w:val="fr-FR"/>
@@ -6957,14 +7050,22 @@
           <w:lang w:val="fr-FR"/>
         </w:rPr>
       </w:pPr>
-      <w:bookmarkStart w:id="12" w:name="_Toc92214116"/>
-      <w:r>
-        <w:rPr>
-          <w:lang w:val="fr-FR"/>
-        </w:rPr>
-        <w:t>Interface UserChoice</w:t>
+      <w:bookmarkStart w:id="12" w:name="_Toc92286819"/>
+      <w:r>
+        <w:rPr>
+          <w:lang w:val="fr-FR"/>
+        </w:rPr>
+        <w:t xml:space="preserve">Interface </w:t>
+      </w:r>
+      <w:proofErr w:type="spellStart"/>
+      <w:r>
+        <w:rPr>
+          <w:lang w:val="fr-FR"/>
+        </w:rPr>
+        <w:t>UserChoice</w:t>
       </w:r>
       <w:bookmarkEnd w:id="12"/>
+      <w:proofErr w:type="spellEnd"/>
     </w:p>
     <w:p>
       <w:pPr>
@@ -6979,6 +7080,7 @@
         </w:rPr>
         <w:t xml:space="preserve">Les pièces implémentent l’interface </w:t>
       </w:r>
+      <w:proofErr w:type="spellStart"/>
       <w:r>
         <w:rPr>
           <w:i/>
@@ -6987,6 +7089,7 @@
         </w:rPr>
         <w:t>UserChoice</w:t>
       </w:r>
+      <w:proofErr w:type="spellEnd"/>
       <w:r>
         <w:rPr>
           <w:lang w:val="fr-FR"/>
@@ -7001,12 +7104,28 @@
           <w:lang w:val="fr-FR"/>
         </w:rPr>
       </w:pPr>
-      <w:bookmarkStart w:id="13" w:name="_Toc92214117"/>
-      <w:r>
-        <w:rPr>
-          <w:lang w:val="fr-FR"/>
-        </w:rPr>
-        <w:t>postUpdate()</w:t>
+      <w:bookmarkStart w:id="13" w:name="_Toc92286820"/>
+      <w:proofErr w:type="spellStart"/>
+      <w:proofErr w:type="gramStart"/>
+      <w:r>
+        <w:rPr>
+          <w:lang w:val="fr-FR"/>
+        </w:rPr>
+        <w:t>postUpdate</w:t>
+      </w:r>
+      <w:proofErr w:type="spellEnd"/>
+      <w:r>
+        <w:rPr>
+          <w:lang w:val="fr-FR"/>
+        </w:rPr>
+        <w:t>(</w:t>
+      </w:r>
+      <w:proofErr w:type="gramEnd"/>
+      <w:r>
+        <w:rPr>
+          <w:lang w:val="fr-FR"/>
+        </w:rPr>
+        <w:t>)</w:t>
       </w:r>
       <w:bookmarkEnd w:id="13"/>
     </w:p>
@@ -7031,7 +7150,7 @@
           <w:lang w:val="fr-FR"/>
         </w:rPr>
       </w:pPr>
-      <w:bookmarkStart w:id="14" w:name="_Toc92214118"/>
+      <w:bookmarkStart w:id="14" w:name="_Toc92286821"/>
       <w:r>
         <w:rPr>
           <w:lang w:val="fr-FR"/>
@@ -7061,7 +7180,8 @@
           <w:lang w:val="fr-FR"/>
         </w:rPr>
       </w:pPr>
-      <w:bookmarkStart w:id="15" w:name="_Toc92214119"/>
+      <w:bookmarkStart w:id="15" w:name="_Toc92286822"/>
+      <w:proofErr w:type="spellStart"/>
       <w:r>
         <w:rPr>
           <w:lang w:val="fr-FR"/>
@@ -7069,6 +7189,7 @@
         <w:t>FirstSpecificMove</w:t>
       </w:r>
       <w:bookmarkEnd w:id="15"/>
+      <w:proofErr w:type="spellEnd"/>
     </w:p>
     <w:p>
       <w:pPr>
@@ -7087,7 +7208,21 @@
         <w:rPr>
           <w:lang w:val="fr-FR"/>
         </w:rPr>
-        <w:t>de pouvoir gérer les 3 types de pièces pour lesquelles le premier déplacement nous est important (roi, pion, tour). Cela nous a permis d’éviter d’avoir un attribut boolean en plus dans les 7 classes ou avoir à répéter cet attribut dans les 3 classes citées ci-dessus.</w:t>
+        <w:t xml:space="preserve">de pouvoir gérer les 3 types de pièces pour lesquelles le premier déplacement nous est important (roi, pion, tour). Cela nous a permis d’éviter d’avoir un attribut </w:t>
+      </w:r>
+      <w:proofErr w:type="spellStart"/>
+      <w:r>
+        <w:rPr>
+          <w:lang w:val="fr-FR"/>
+        </w:rPr>
+        <w:t>boolean</w:t>
+      </w:r>
+      <w:proofErr w:type="spellEnd"/>
+      <w:r>
+        <w:rPr>
+          <w:lang w:val="fr-FR"/>
+        </w:rPr>
+        <w:t xml:space="preserve"> en plus dans les 7 classes ou avoir à répéter cet attribut dans les 3 classes citées ci-dessus.</w:t>
       </w:r>
     </w:p>
     <w:p>
@@ -7097,7 +7232,8 @@
           <w:lang w:val="fr-FR"/>
         </w:rPr>
       </w:pPr>
-      <w:bookmarkStart w:id="16" w:name="_Toc92214120"/>
+      <w:bookmarkStart w:id="16" w:name="_Toc92286823"/>
+      <w:proofErr w:type="spellStart"/>
       <w:r>
         <w:rPr>
           <w:lang w:val="fr-FR"/>
@@ -7105,6 +7241,7 @@
         <w:t>Pawn</w:t>
       </w:r>
       <w:bookmarkEnd w:id="16"/>
+      <w:proofErr w:type="spellEnd"/>
     </w:p>
     <w:p>
       <w:pPr>
@@ -7143,48 +7280,84 @@
         </w:rPr>
         <w:t xml:space="preserve"> la méthode </w:t>
       </w:r>
+      <w:proofErr w:type="spellStart"/>
+      <w:proofErr w:type="gramStart"/>
       <w:r>
         <w:rPr>
           <w:i/>
           <w:iCs/>
           <w:lang w:val="fr-FR"/>
         </w:rPr>
-        <w:t>postUpdate()</w:t>
-      </w:r>
+        <w:t>postUpdate</w:t>
+      </w:r>
+      <w:proofErr w:type="spellEnd"/>
       <w:r>
         <w:rPr>
           <w:i/>
           <w:iCs/>
           <w:lang w:val="fr-FR"/>
         </w:rPr>
-        <w:t xml:space="preserve"> </w:t>
-      </w:r>
-      <w:r>
-        <w:rPr>
-          <w:lang w:val="fr-FR"/>
-        </w:rPr>
-        <w:t xml:space="preserve">afin de ne pas avoir à déléguer cette tâche. Par conséquent, un accesseur </w:t>
-      </w:r>
-      <w:r>
-        <w:rPr>
-          <w:lang w:val="fr-FR"/>
-        </w:rPr>
-        <w:t>au</w:t>
-      </w:r>
-      <w:r>
-        <w:rPr>
-          <w:lang w:val="fr-FR"/>
-        </w:rPr>
-        <w:t xml:space="preserve"> listener de la classe </w:t>
-      </w:r>
+        <w:t>(</w:t>
+      </w:r>
+      <w:proofErr w:type="gramEnd"/>
       <w:r>
         <w:rPr>
           <w:i/>
           <w:iCs/>
           <w:lang w:val="fr-FR"/>
         </w:rPr>
+        <w:t>)</w:t>
+      </w:r>
+      <w:r>
+        <w:rPr>
+          <w:i/>
+          <w:iCs/>
+          <w:lang w:val="fr-FR"/>
+        </w:rPr>
+        <w:t xml:space="preserve"> </w:t>
+      </w:r>
+      <w:r>
+        <w:rPr>
+          <w:lang w:val="fr-FR"/>
+        </w:rPr>
+        <w:t xml:space="preserve">afin de ne pas avoir à déléguer cette tâche. Par conséquent, un accesseur </w:t>
+      </w:r>
+      <w:r>
+        <w:rPr>
+          <w:lang w:val="fr-FR"/>
+        </w:rPr>
+        <w:t>au</w:t>
+      </w:r>
+      <w:r>
+        <w:rPr>
+          <w:lang w:val="fr-FR"/>
+        </w:rPr>
+        <w:t xml:space="preserve"> </w:t>
+      </w:r>
+      <w:proofErr w:type="spellStart"/>
+      <w:r>
+        <w:rPr>
+          <w:lang w:val="fr-FR"/>
+        </w:rPr>
+        <w:t>listener</w:t>
+      </w:r>
+      <w:proofErr w:type="spellEnd"/>
+      <w:r>
+        <w:rPr>
+          <w:lang w:val="fr-FR"/>
+        </w:rPr>
+        <w:t xml:space="preserve"> de la classe </w:t>
+      </w:r>
+      <w:proofErr w:type="spellStart"/>
+      <w:r>
+        <w:rPr>
+          <w:i/>
+          <w:iCs/>
+          <w:lang w:val="fr-FR"/>
+        </w:rPr>
         <w:t>Board</w:t>
       </w:r>
+      <w:proofErr w:type="spellEnd"/>
       <w:r>
         <w:rPr>
           <w:lang w:val="fr-FR"/>
@@ -7200,7 +7373,7 @@
           <w:lang w:val="fr-FR"/>
         </w:rPr>
       </w:pPr>
-      <w:bookmarkStart w:id="17" w:name="_Toc92214121"/>
+      <w:bookmarkStart w:id="17" w:name="_Toc92286824"/>
       <w:r>
         <w:rPr>
           <w:lang w:val="fr-FR"/>
@@ -7230,7 +7403,7 @@
           <w:lang w:val="fr-FR"/>
         </w:rPr>
       </w:pPr>
-      <w:bookmarkStart w:id="18" w:name="_Toc92214122"/>
+      <w:bookmarkStart w:id="18" w:name="_Toc92286825"/>
       <w:r>
         <w:rPr>
           <w:lang w:val="fr-FR"/>
@@ -7426,13 +7599,7 @@
               <w:rPr>
                 <w:lang w:val="fr-FR"/>
               </w:rPr>
-              <w:t xml:space="preserve"> </w:t>
-            </w:r>
-            <w:r>
-              <w:rPr>
-                <w:lang w:val="fr-FR"/>
-              </w:rPr>
-              <w:t>On ne peut pas roque, si le roi a déjà bougé, s’il est mis en échec si la tour avec laquelle on veut roque a déjà bougé ou si une des cases sur lequel passe le roi est en échec.</w:t>
+              <w:t xml:space="preserve"> On ne peut pas roque, si le roi a déjà bougé, s’il est mis en échec si la tour avec laquelle on veut roque a déjà bougé ou si une des cases sur lequel passe le roi est en échec.</w:t>
             </w:r>
           </w:p>
         </w:tc>
@@ -7504,7 +7671,7 @@
           <w:lang w:val="fr-FR"/>
         </w:rPr>
       </w:pPr>
-      <w:bookmarkStart w:id="19" w:name="_Toc92214123"/>
+      <w:bookmarkStart w:id="19" w:name="_Toc92286826"/>
       <w:r>
         <w:rPr>
           <w:lang w:val="fr-FR"/>
@@ -7735,7 +7902,7 @@
           <w:lang w:val="fr-FR"/>
         </w:rPr>
       </w:pPr>
-      <w:bookmarkStart w:id="20" w:name="_Toc92214124"/>
+      <w:bookmarkStart w:id="20" w:name="_Toc92286827"/>
       <w:r>
         <w:rPr>
           <w:lang w:val="fr-FR"/>
@@ -7993,7 +8160,7 @@
           <w:lang w:val="fr-FR"/>
         </w:rPr>
       </w:pPr>
-      <w:bookmarkStart w:id="21" w:name="_Toc92214125"/>
+      <w:bookmarkStart w:id="21" w:name="_Toc92286828"/>
       <w:r>
         <w:rPr>
           <w:lang w:val="fr-FR"/>
@@ -8177,19 +8344,7 @@
               <w:rPr>
                 <w:lang w:val="fr-FR"/>
               </w:rPr>
-              <w:t xml:space="preserve">Les mouvement de la </w:t>
-            </w:r>
-            <w:r>
-              <w:rPr>
-                <w:lang w:val="fr-FR"/>
-              </w:rPr>
-              <w:t>tour</w:t>
-            </w:r>
-            <w:r>
-              <w:rPr>
-                <w:lang w:val="fr-FR"/>
-              </w:rPr>
-              <w:t xml:space="preserve"> n’ont pas de limite de longueur</w:t>
+              <w:t>Les mouvement de la tour n’ont pas de limite de longueur</w:t>
             </w:r>
             <w:r>
               <w:rPr>
@@ -8255,7 +8410,7 @@
           <w:lang w:val="fr-FR"/>
         </w:rPr>
       </w:pPr>
-      <w:bookmarkStart w:id="22" w:name="_Toc92214126"/>
+      <w:bookmarkStart w:id="22" w:name="_Toc92286829"/>
       <w:r>
         <w:rPr>
           <w:lang w:val="fr-FR"/>
@@ -8510,7 +8665,7 @@
           <w:lang w:val="fr-FR"/>
         </w:rPr>
       </w:pPr>
-      <w:bookmarkStart w:id="23" w:name="_Toc92214127"/>
+      <w:bookmarkStart w:id="23" w:name="_Toc92286830"/>
       <w:r>
         <w:rPr>
           <w:lang w:val="fr-FR"/>
@@ -8605,19 +8760,21 @@
               <w:rPr>
                 <w:lang w:val="fr-FR"/>
               </w:rPr>
-              <w:t xml:space="preserve">. Le mouvement en  « L » est composé de deux mouvement sur les côtés </w:t>
-            </w:r>
-            <w:r>
-              <w:rPr>
-                <w:lang w:val="fr-FR"/>
-              </w:rPr>
-              <w:t>(exemple : deux cases vers le haut puis une case à gauche</w:t>
-            </w:r>
-            <w:r>
-              <w:rPr>
-                <w:lang w:val="fr-FR"/>
-              </w:rPr>
-              <w:t>). Le mouvement en L ne compte que pour 1 seule mouvement.</w:t>
+              <w:t xml:space="preserve">. Le mouvement </w:t>
+            </w:r>
+            <w:proofErr w:type="gramStart"/>
+            <w:r>
+              <w:rPr>
+                <w:lang w:val="fr-FR"/>
+              </w:rPr>
+              <w:t>en  «</w:t>
+            </w:r>
+            <w:proofErr w:type="gramEnd"/>
+            <w:r>
+              <w:rPr>
+                <w:lang w:val="fr-FR"/>
+              </w:rPr>
+              <w:t> L » est composé de deux mouvement sur les côtés (exemple : deux cases vers le haut puis une case à gauche). Le mouvement en L ne compte que pour 1 seule mouvement.</w:t>
             </w:r>
           </w:p>
         </w:tc>
@@ -8781,7 +8938,7 @@
           <w:lang w:val="fr-FR"/>
         </w:rPr>
       </w:pPr>
-      <w:bookmarkStart w:id="24" w:name="_Toc92214128"/>
+      <w:bookmarkStart w:id="24" w:name="_Toc92286831"/>
       <w:r>
         <w:rPr>
           <w:lang w:val="fr-FR"/>
@@ -9275,70 +9432,12 @@
       <w:p>
         <w:pPr>
           <w:pStyle w:val="Pieddepage"/>
-          <w:jc w:val="center"/>
         </w:pPr>
-        <w:r>
-          <w:fldChar w:fldCharType="begin"/>
-        </w:r>
-        <w:r>
-          <w:instrText>PAGE   \* MERGEFORMAT</w:instrText>
-        </w:r>
-        <w:r>
-          <w:fldChar w:fldCharType="separate"/>
-        </w:r>
-        <w:r>
-          <w:rPr>
-            <w:lang w:val="fr-FR"/>
-          </w:rPr>
-          <w:t>2</w:t>
-        </w:r>
-        <w:r>
-          <w:fldChar w:fldCharType="end"/>
-        </w:r>
       </w:p>
       <w:p>
         <w:pPr>
           <w:pStyle w:val="Pieddepage"/>
         </w:pPr>
-        <w:r>
-          <w:tab/>
-        </w:r>
-        <w:r>
-          <w:tab/>
-        </w:r>
-        <w:r>
-          <w:tab/>
-        </w:r>
-        <w:r>
-          <w:tab/>
-        </w:r>
-        <w:r>
-          <w:tab/>
-        </w:r>
-        <w:r>
-          <w:tab/>
-        </w:r>
-        <w:r>
-          <w:tab/>
-        </w:r>
-        <w:r>
-          <w:fldChar w:fldCharType="begin"/>
-        </w:r>
-        <w:r>
-          <w:instrText xml:space="preserve"> TIME \@ "dddd, d MMMM yyyy" </w:instrText>
-        </w:r>
-        <w:r>
-          <w:fldChar w:fldCharType="separate"/>
-        </w:r>
-        <w:r>
-          <w:rPr>
-            <w:noProof/>
-          </w:rPr>
-          <w:t>mercredi, 5 janvier 2022</w:t>
-        </w:r>
-        <w:r>
-          <w:fldChar w:fldCharType="end"/>
-        </w:r>
       </w:p>
     </w:sdtContent>
   </w:sdt>
@@ -10728,6 +10827,7 @@
   <w:style w:type="character" w:default="1" w:styleId="Policepardfaut">
     <w:name w:val="Default Paragraph Font"/>
     <w:uiPriority w:val="1"/>
+    <w:semiHidden/>
     <w:unhideWhenUsed/>
   </w:style>
   <w:style w:type="table" w:default="1" w:styleId="TableauNormal">

</xml_diff>

<commit_message>
docs: fix some typo in report
</commit_message>
<xml_diff>
--- a/labo8/Rapport_Labo_8_POO.docx
+++ b/labo8/Rapport_Labo_8_POO.docx
@@ -4158,7 +4158,7 @@
           <w:r>
             <w:fldChar w:fldCharType="separate"/>
           </w:r>
-          <w:hyperlink w:anchor="_Toc92286807" w:history="1">
+          <w:hyperlink w:anchor="_Toc92904301" w:history="1">
             <w:r>
               <w:rPr>
                 <w:rStyle w:val="Lienhypertexte"/>
@@ -4186,7 +4186,7 @@
                 <w:noProof/>
                 <w:webHidden/>
               </w:rPr>
-              <w:instrText xml:space="preserve"> PAGEREF _Toc92286807 \h </w:instrText>
+              <w:instrText xml:space="preserve"> PAGEREF _Toc92904301 \h </w:instrText>
             </w:r>
             <w:r>
               <w:rPr>
@@ -4229,7 +4229,7 @@
               <w:lang w:eastAsia="fr-CH"/>
             </w:rPr>
           </w:pPr>
-          <w:hyperlink w:anchor="_Toc92286808" w:history="1">
+          <w:hyperlink r:id="rId9" w:anchor="_Toc92904302" w:history="1">
             <w:r>
               <w:rPr>
                 <w:rStyle w:val="Lienhypertexte"/>
@@ -4257,7 +4257,7 @@
                 <w:noProof/>
                 <w:webHidden/>
               </w:rPr>
-              <w:instrText xml:space="preserve"> PAGEREF _Toc92286808 \h </w:instrText>
+              <w:instrText xml:space="preserve"> PAGEREF _Toc92904302 \h </w:instrText>
             </w:r>
             <w:r>
               <w:rPr>
@@ -4300,7 +4300,7 @@
               <w:lang w:eastAsia="fr-CH"/>
             </w:rPr>
           </w:pPr>
-          <w:hyperlink w:anchor="_Toc92286809" w:history="1">
+          <w:hyperlink w:anchor="_Toc92904303" w:history="1">
             <w:r>
               <w:rPr>
                 <w:rStyle w:val="Lienhypertexte"/>
@@ -4328,7 +4328,7 @@
                 <w:noProof/>
                 <w:webHidden/>
               </w:rPr>
-              <w:instrText xml:space="preserve"> PAGEREF _Toc92286809 \h </w:instrText>
+              <w:instrText xml:space="preserve"> PAGEREF _Toc92904303 \h </w:instrText>
             </w:r>
             <w:r>
               <w:rPr>
@@ -4371,7 +4371,7 @@
               <w:lang w:eastAsia="fr-CH"/>
             </w:rPr>
           </w:pPr>
-          <w:hyperlink w:anchor="_Toc92286810" w:history="1">
+          <w:hyperlink w:anchor="_Toc92904304" w:history="1">
             <w:r>
               <w:rPr>
                 <w:rStyle w:val="Lienhypertexte"/>
@@ -4399,7 +4399,7 @@
                 <w:noProof/>
                 <w:webHidden/>
               </w:rPr>
-              <w:instrText xml:space="preserve"> PAGEREF _Toc92286810 \h </w:instrText>
+              <w:instrText xml:space="preserve"> PAGEREF _Toc92904304 \h </w:instrText>
             </w:r>
             <w:r>
               <w:rPr>
@@ -4442,7 +4442,7 @@
               <w:lang w:eastAsia="fr-CH"/>
             </w:rPr>
           </w:pPr>
-          <w:hyperlink w:anchor="_Toc92286811" w:history="1">
+          <w:hyperlink w:anchor="_Toc92904305" w:history="1">
             <w:r>
               <w:rPr>
                 <w:rStyle w:val="Lienhypertexte"/>
@@ -4470,7 +4470,7 @@
                 <w:noProof/>
                 <w:webHidden/>
               </w:rPr>
-              <w:instrText xml:space="preserve"> PAGEREF _Toc92286811 \h </w:instrText>
+              <w:instrText xml:space="preserve"> PAGEREF _Toc92904305 \h </w:instrText>
             </w:r>
             <w:r>
               <w:rPr>
@@ -4513,7 +4513,7 @@
               <w:lang w:eastAsia="fr-CH"/>
             </w:rPr>
           </w:pPr>
-          <w:hyperlink w:anchor="_Toc92286812" w:history="1">
+          <w:hyperlink w:anchor="_Toc92904306" w:history="1">
             <w:r>
               <w:rPr>
                 <w:rStyle w:val="Lienhypertexte"/>
@@ -4541,7 +4541,7 @@
                 <w:noProof/>
                 <w:webHidden/>
               </w:rPr>
-              <w:instrText xml:space="preserve"> PAGEREF _Toc92286812 \h </w:instrText>
+              <w:instrText xml:space="preserve"> PAGEREF _Toc92904306 \h </w:instrText>
             </w:r>
             <w:r>
               <w:rPr>
@@ -4584,7 +4584,7 @@
               <w:lang w:eastAsia="fr-CH"/>
             </w:rPr>
           </w:pPr>
-          <w:hyperlink w:anchor="_Toc92286813" w:history="1">
+          <w:hyperlink w:anchor="_Toc92904307" w:history="1">
             <w:r>
               <w:rPr>
                 <w:rStyle w:val="Lienhypertexte"/>
@@ -4611,7 +4611,7 @@
                 <w:noProof/>
                 <w:webHidden/>
               </w:rPr>
-              <w:instrText xml:space="preserve"> PAGEREF _Toc92286813 \h </w:instrText>
+              <w:instrText xml:space="preserve"> PAGEREF _Toc92904307 \h </w:instrText>
             </w:r>
             <w:r>
               <w:rPr>
@@ -4654,7 +4654,7 @@
               <w:lang w:eastAsia="fr-CH"/>
             </w:rPr>
           </w:pPr>
-          <w:hyperlink w:anchor="_Toc92286814" w:history="1">
+          <w:hyperlink w:anchor="_Toc92904308" w:history="1">
             <w:r>
               <w:rPr>
                 <w:rStyle w:val="Lienhypertexte"/>
@@ -4682,7 +4682,7 @@
                 <w:noProof/>
                 <w:webHidden/>
               </w:rPr>
-              <w:instrText xml:space="preserve"> PAGEREF _Toc92286814 \h </w:instrText>
+              <w:instrText xml:space="preserve"> PAGEREF _Toc92904308 \h </w:instrText>
             </w:r>
             <w:r>
               <w:rPr>
@@ -4725,7 +4725,7 @@
               <w:lang w:eastAsia="fr-CH"/>
             </w:rPr>
           </w:pPr>
-          <w:hyperlink w:anchor="_Toc92286815" w:history="1">
+          <w:hyperlink w:anchor="_Toc92904309" w:history="1">
             <w:r>
               <w:rPr>
                 <w:rStyle w:val="Lienhypertexte"/>
@@ -4753,7 +4753,7 @@
                 <w:noProof/>
                 <w:webHidden/>
               </w:rPr>
-              <w:instrText xml:space="preserve"> PAGEREF _Toc92286815 \h </w:instrText>
+              <w:instrText xml:space="preserve"> PAGEREF _Toc92904309 \h </w:instrText>
             </w:r>
             <w:r>
               <w:rPr>
@@ -4796,7 +4796,7 @@
               <w:lang w:eastAsia="fr-CH"/>
             </w:rPr>
           </w:pPr>
-          <w:hyperlink w:anchor="_Toc92286816" w:history="1">
+          <w:hyperlink w:anchor="_Toc92904310" w:history="1">
             <w:r>
               <w:rPr>
                 <w:rStyle w:val="Lienhypertexte"/>
@@ -4824,7 +4824,7 @@
                 <w:noProof/>
                 <w:webHidden/>
               </w:rPr>
-              <w:instrText xml:space="preserve"> PAGEREF _Toc92286816 \h </w:instrText>
+              <w:instrText xml:space="preserve"> PAGEREF _Toc92904310 \h </w:instrText>
             </w:r>
             <w:r>
               <w:rPr>
@@ -4844,7 +4844,7 @@
                 <w:noProof/>
                 <w:webHidden/>
               </w:rPr>
-              <w:t>4</w:t>
+              <w:t>5</w:t>
             </w:r>
             <w:r>
               <w:rPr>
@@ -4867,7 +4867,7 @@
               <w:lang w:eastAsia="fr-CH"/>
             </w:rPr>
           </w:pPr>
-          <w:hyperlink w:anchor="_Toc92286817" w:history="1">
+          <w:hyperlink w:anchor="_Toc92904311" w:history="1">
             <w:r>
               <w:rPr>
                 <w:rStyle w:val="Lienhypertexte"/>
@@ -4895,7 +4895,7 @@
                 <w:noProof/>
                 <w:webHidden/>
               </w:rPr>
-              <w:instrText xml:space="preserve"> PAGEREF _Toc92286817 \h </w:instrText>
+              <w:instrText xml:space="preserve"> PAGEREF _Toc92904311 \h </w:instrText>
             </w:r>
             <w:r>
               <w:rPr>
@@ -4938,7 +4938,7 @@
               <w:lang w:eastAsia="fr-CH"/>
             </w:rPr>
           </w:pPr>
-          <w:hyperlink w:anchor="_Toc92286818" w:history="1">
+          <w:hyperlink w:anchor="_Toc92904312" w:history="1">
             <w:r>
               <w:rPr>
                 <w:rStyle w:val="Lienhypertexte"/>
@@ -4966,7 +4966,7 @@
                 <w:noProof/>
                 <w:webHidden/>
               </w:rPr>
-              <w:instrText xml:space="preserve"> PAGEREF _Toc92286818 \h </w:instrText>
+              <w:instrText xml:space="preserve"> PAGEREF _Toc92904312 \h </w:instrText>
             </w:r>
             <w:r>
               <w:rPr>
@@ -5009,7 +5009,7 @@
               <w:lang w:eastAsia="fr-CH"/>
             </w:rPr>
           </w:pPr>
-          <w:hyperlink w:anchor="_Toc92286819" w:history="1">
+          <w:hyperlink w:anchor="_Toc92904313" w:history="1">
             <w:r>
               <w:rPr>
                 <w:rStyle w:val="Lienhypertexte"/>
@@ -5037,7 +5037,7 @@
                 <w:noProof/>
                 <w:webHidden/>
               </w:rPr>
-              <w:instrText xml:space="preserve"> PAGEREF _Toc92286819 \h </w:instrText>
+              <w:instrText xml:space="preserve"> PAGEREF _Toc92904313 \h </w:instrText>
             </w:r>
             <w:r>
               <w:rPr>
@@ -5080,7 +5080,7 @@
               <w:lang w:eastAsia="fr-CH"/>
             </w:rPr>
           </w:pPr>
-          <w:hyperlink w:anchor="_Toc92286820" w:history="1">
+          <w:hyperlink w:anchor="_Toc92904314" w:history="1">
             <w:r>
               <w:rPr>
                 <w:rStyle w:val="Lienhypertexte"/>
@@ -5108,7 +5108,7 @@
                 <w:noProof/>
                 <w:webHidden/>
               </w:rPr>
-              <w:instrText xml:space="preserve"> PAGEREF _Toc92286820 \h </w:instrText>
+              <w:instrText xml:space="preserve"> PAGEREF _Toc92904314 \h </w:instrText>
             </w:r>
             <w:r>
               <w:rPr>
@@ -5151,7 +5151,7 @@
               <w:lang w:eastAsia="fr-CH"/>
             </w:rPr>
           </w:pPr>
-          <w:hyperlink w:anchor="_Toc92286821" w:history="1">
+          <w:hyperlink w:anchor="_Toc92904315" w:history="1">
             <w:r>
               <w:rPr>
                 <w:rStyle w:val="Lienhypertexte"/>
@@ -5179,7 +5179,7 @@
                 <w:noProof/>
                 <w:webHidden/>
               </w:rPr>
-              <w:instrText xml:space="preserve"> PAGEREF _Toc92286821 \h </w:instrText>
+              <w:instrText xml:space="preserve"> PAGEREF _Toc92904315 \h </w:instrText>
             </w:r>
             <w:r>
               <w:rPr>
@@ -5222,7 +5222,7 @@
               <w:lang w:eastAsia="fr-CH"/>
             </w:rPr>
           </w:pPr>
-          <w:hyperlink w:anchor="_Toc92286822" w:history="1">
+          <w:hyperlink w:anchor="_Toc92904316" w:history="1">
             <w:r>
               <w:rPr>
                 <w:rStyle w:val="Lienhypertexte"/>
@@ -5250,7 +5250,7 @@
                 <w:noProof/>
                 <w:webHidden/>
               </w:rPr>
-              <w:instrText xml:space="preserve"> PAGEREF _Toc92286822 \h </w:instrText>
+              <w:instrText xml:space="preserve"> PAGEREF _Toc92904316 \h </w:instrText>
             </w:r>
             <w:r>
               <w:rPr>
@@ -5293,7 +5293,7 @@
               <w:lang w:eastAsia="fr-CH"/>
             </w:rPr>
           </w:pPr>
-          <w:hyperlink w:anchor="_Toc92286823" w:history="1">
+          <w:hyperlink w:anchor="_Toc92904317" w:history="1">
             <w:r>
               <w:rPr>
                 <w:rStyle w:val="Lienhypertexte"/>
@@ -5321,7 +5321,7 @@
                 <w:noProof/>
                 <w:webHidden/>
               </w:rPr>
-              <w:instrText xml:space="preserve"> PAGEREF _Toc92286823 \h </w:instrText>
+              <w:instrText xml:space="preserve"> PAGEREF _Toc92904317 \h </w:instrText>
             </w:r>
             <w:r>
               <w:rPr>
@@ -5364,7 +5364,7 @@
               <w:lang w:eastAsia="fr-CH"/>
             </w:rPr>
           </w:pPr>
-          <w:hyperlink w:anchor="_Toc92286824" w:history="1">
+          <w:hyperlink w:anchor="_Toc92904318" w:history="1">
             <w:r>
               <w:rPr>
                 <w:rStyle w:val="Lienhypertexte"/>
@@ -5392,7 +5392,7 @@
                 <w:noProof/>
                 <w:webHidden/>
               </w:rPr>
-              <w:instrText xml:space="preserve"> PAGEREF _Toc92286824 \h </w:instrText>
+              <w:instrText xml:space="preserve"> PAGEREF _Toc92904318 \h </w:instrText>
             </w:r>
             <w:r>
               <w:rPr>
@@ -5412,7 +5412,7 @@
                 <w:noProof/>
                 <w:webHidden/>
               </w:rPr>
-              <w:t>5</w:t>
+              <w:t>6</w:t>
             </w:r>
             <w:r>
               <w:rPr>
@@ -5435,7 +5435,7 @@
               <w:lang w:eastAsia="fr-CH"/>
             </w:rPr>
           </w:pPr>
-          <w:hyperlink w:anchor="_Toc92286825" w:history="1">
+          <w:hyperlink w:anchor="_Toc92904319" w:history="1">
             <w:r>
               <w:rPr>
                 <w:rStyle w:val="Lienhypertexte"/>
@@ -5463,7 +5463,7 @@
                 <w:noProof/>
                 <w:webHidden/>
               </w:rPr>
-              <w:instrText xml:space="preserve"> PAGEREF _Toc92286825 \h </w:instrText>
+              <w:instrText xml:space="preserve"> PAGEREF _Toc92904319 \h </w:instrText>
             </w:r>
             <w:r>
               <w:rPr>
@@ -5483,7 +5483,7 @@
                 <w:noProof/>
                 <w:webHidden/>
               </w:rPr>
-              <w:t>5</w:t>
+              <w:t>6</w:t>
             </w:r>
             <w:r>
               <w:rPr>
@@ -5506,7 +5506,7 @@
               <w:lang w:eastAsia="fr-CH"/>
             </w:rPr>
           </w:pPr>
-          <w:hyperlink w:anchor="_Toc92286826" w:history="1">
+          <w:hyperlink w:anchor="_Toc92904320" w:history="1">
             <w:r>
               <w:rPr>
                 <w:rStyle w:val="Lienhypertexte"/>
@@ -5534,7 +5534,7 @@
                 <w:noProof/>
                 <w:webHidden/>
               </w:rPr>
-              <w:instrText xml:space="preserve"> PAGEREF _Toc92286826 \h </w:instrText>
+              <w:instrText xml:space="preserve"> PAGEREF _Toc92904320 \h </w:instrText>
             </w:r>
             <w:r>
               <w:rPr>
@@ -5577,7 +5577,7 @@
               <w:lang w:eastAsia="fr-CH"/>
             </w:rPr>
           </w:pPr>
-          <w:hyperlink w:anchor="_Toc92286827" w:history="1">
+          <w:hyperlink w:anchor="_Toc92904321" w:history="1">
             <w:r>
               <w:rPr>
                 <w:rStyle w:val="Lienhypertexte"/>
@@ -5605,7 +5605,7 @@
                 <w:noProof/>
                 <w:webHidden/>
               </w:rPr>
-              <w:instrText xml:space="preserve"> PAGEREF _Toc92286827 \h </w:instrText>
+              <w:instrText xml:space="preserve"> PAGEREF _Toc92904321 \h </w:instrText>
             </w:r>
             <w:r>
               <w:rPr>
@@ -5648,7 +5648,7 @@
               <w:lang w:eastAsia="fr-CH"/>
             </w:rPr>
           </w:pPr>
-          <w:hyperlink w:anchor="_Toc92286828" w:history="1">
+          <w:hyperlink w:anchor="_Toc92904322" w:history="1">
             <w:r>
               <w:rPr>
                 <w:rStyle w:val="Lienhypertexte"/>
@@ -5676,7 +5676,7 @@
                 <w:noProof/>
                 <w:webHidden/>
               </w:rPr>
-              <w:instrText xml:space="preserve"> PAGEREF _Toc92286828 \h </w:instrText>
+              <w:instrText xml:space="preserve"> PAGEREF _Toc92904322 \h </w:instrText>
             </w:r>
             <w:r>
               <w:rPr>
@@ -5696,7 +5696,7 @@
                 <w:noProof/>
                 <w:webHidden/>
               </w:rPr>
-              <w:t>6</w:t>
+              <w:t>7</w:t>
             </w:r>
             <w:r>
               <w:rPr>
@@ -5719,7 +5719,7 @@
               <w:lang w:eastAsia="fr-CH"/>
             </w:rPr>
           </w:pPr>
-          <w:hyperlink w:anchor="_Toc92286829" w:history="1">
+          <w:hyperlink w:anchor="_Toc92904323" w:history="1">
             <w:r>
               <w:rPr>
                 <w:rStyle w:val="Lienhypertexte"/>
@@ -5747,7 +5747,7 @@
                 <w:noProof/>
                 <w:webHidden/>
               </w:rPr>
-              <w:instrText xml:space="preserve"> PAGEREF _Toc92286829 \h </w:instrText>
+              <w:instrText xml:space="preserve"> PAGEREF _Toc92904323 \h </w:instrText>
             </w:r>
             <w:r>
               <w:rPr>
@@ -5790,7 +5790,7 @@
               <w:lang w:eastAsia="fr-CH"/>
             </w:rPr>
           </w:pPr>
-          <w:hyperlink w:anchor="_Toc92286830" w:history="1">
+          <w:hyperlink w:anchor="_Toc92904324" w:history="1">
             <w:r>
               <w:rPr>
                 <w:rStyle w:val="Lienhypertexte"/>
@@ -5818,7 +5818,7 @@
                 <w:noProof/>
                 <w:webHidden/>
               </w:rPr>
-              <w:instrText xml:space="preserve"> PAGEREF _Toc92286830 \h </w:instrText>
+              <w:instrText xml:space="preserve"> PAGEREF _Toc92904324 \h </w:instrText>
             </w:r>
             <w:r>
               <w:rPr>
@@ -5861,7 +5861,7 @@
               <w:lang w:eastAsia="fr-CH"/>
             </w:rPr>
           </w:pPr>
-          <w:hyperlink w:anchor="_Toc92286831" w:history="1">
+          <w:hyperlink w:anchor="_Toc92904325" w:history="1">
             <w:r>
               <w:rPr>
                 <w:rStyle w:val="Lienhypertexte"/>
@@ -5889,7 +5889,7 @@
                 <w:noProof/>
                 <w:webHidden/>
               </w:rPr>
-              <w:instrText xml:space="preserve"> PAGEREF _Toc92286831 \h </w:instrText>
+              <w:instrText xml:space="preserve"> PAGEREF _Toc92904325 \h </w:instrText>
             </w:r>
             <w:r>
               <w:rPr>
@@ -5943,7 +5943,7 @@
           <w:lang w:val="fr-FR"/>
         </w:rPr>
       </w:pPr>
-      <w:bookmarkStart w:id="0" w:name="_Toc92286807"/>
+      <w:bookmarkStart w:id="0" w:name="_Toc92904301"/>
       <w:r>
         <w:rPr>
           <w:lang w:val="fr-FR"/>
@@ -6017,7 +6017,19 @@
         <w:rPr>
           <w:lang w:val="fr-FR"/>
         </w:rPr>
-        <w:t xml:space="preserve"> Pour finir, les implémentations de l’échec et mat et des pat n’ont pas été réalisées.</w:t>
+        <w:t xml:space="preserve"> Pour finir, les implémentations</w:t>
+      </w:r>
+      <w:r>
+        <w:rPr>
+          <w:lang w:val="fr-FR"/>
+        </w:rPr>
+        <w:t xml:space="preserve"> bonus</w:t>
+      </w:r>
+      <w:r>
+        <w:rPr>
+          <w:lang w:val="fr-FR"/>
+        </w:rPr>
+        <w:t xml:space="preserve"> de l’échec et mat et des pat n’ont pas été réalisées.</w:t>
       </w:r>
     </w:p>
     <w:p>
@@ -6035,9 +6047,9 @@
           <w:lang w:val="fr-FR"/>
         </w:rPr>
         <w:sectPr>
-          <w:headerReference w:type="default" r:id="rId9"/>
-          <w:footerReference w:type="default" r:id="rId10"/>
-          <w:footerReference w:type="first" r:id="rId11"/>
+          <w:headerReference w:type="default" r:id="rId10"/>
+          <w:footerReference w:type="default" r:id="rId11"/>
+          <w:footerReference w:type="first" r:id="rId12"/>
           <w:pgSz w:w="11906" w:h="16838"/>
           <w:pgMar w:top="1417" w:right="1417" w:bottom="1417" w:left="1417" w:header="708" w:footer="708" w:gutter="0"/>
           <w:cols w:space="708"/>
@@ -6048,39 +6060,6 @@
     </w:p>
     <w:p>
       <w:pPr>
-        <w:pStyle w:val="Titre1"/>
-        <w:rPr>
-          <w:lang w:val="fr-FR"/>
-        </w:rPr>
-      </w:pPr>
-      <w:bookmarkStart w:id="1" w:name="_Toc92286808"/>
-      <w:r>
-        <w:rPr>
-          <w:lang w:val="fr-FR"/>
-        </w:rPr>
-        <w:lastRenderedPageBreak/>
-        <w:t xml:space="preserve">Diagramme </w:t>
-      </w:r>
-      <w:r>
-        <w:rPr>
-          <w:lang w:val="fr-FR"/>
-        </w:rPr>
-        <w:t>des classes</w:t>
-      </w:r>
-      <w:bookmarkEnd w:id="1"/>
-    </w:p>
-    <w:p>
-      <w:pPr>
-        <w:rPr>
-          <w:b/>
-          <w:bCs/>
-          <w:color w:val="FF0000"/>
-          <w:sz w:val="48"/>
-          <w:szCs w:val="48"/>
-          <w:lang w:val="fr-FR"/>
-        </w:rPr>
-      </w:pPr>
-      <w:r>
         <w:rPr>
           <w:b/>
           <w:bCs/>
@@ -6090,7 +6069,123 @@
           <w:szCs w:val="48"/>
           <w:lang w:val="fr-FR" w:eastAsia="fr-FR"/>
         </w:rPr>
-        <w:t>A AJOUTER</w:t>
+      </w:pPr>
+      <w:r>
+        <w:rPr>
+          <w:b/>
+          <w:bCs/>
+          <w:noProof/>
+          <w:color w:val="FF0000"/>
+          <w:sz w:val="48"/>
+          <w:szCs w:val="48"/>
+          <w:lang w:val="fr-FR"/>
+        </w:rPr>
+        <w:lastRenderedPageBreak/>
+        <mc:AlternateContent>
+          <mc:Choice Requires="wps">
+            <w:drawing>
+              <wp:anchor distT="45720" distB="45720" distL="114300" distR="114300" simplePos="0" relativeHeight="251663360" behindDoc="0" locked="0" layoutInCell="1" allowOverlap="1" wp14:anchorId="3A1F8BB2" wp14:editId="0F051CCF">
+                <wp:simplePos x="0" y="0"/>
+                <wp:positionH relativeFrom="margin">
+                  <wp:align>left</wp:align>
+                </wp:positionH>
+                <wp:positionV relativeFrom="paragraph">
+                  <wp:posOffset>-680720</wp:posOffset>
+                </wp:positionV>
+                <wp:extent cx="2360930" cy="1404620"/>
+                <wp:effectExtent l="0" t="0" r="5080" b="0"/>
+                <wp:wrapNone/>
+                <wp:docPr id="217" name="Zone de texte 2"/>
+                <wp:cNvGraphicFramePr>
+                  <a:graphicFrameLocks xmlns:a="http://schemas.openxmlformats.org/drawingml/2006/main"/>
+                </wp:cNvGraphicFramePr>
+                <a:graphic xmlns:a="http://schemas.openxmlformats.org/drawingml/2006/main">
+                  <a:graphicData uri="http://schemas.microsoft.com/office/word/2010/wordprocessingShape">
+                    <wps:wsp>
+                      <wps:cNvSpPr txBox="1">
+                        <a:spLocks noChangeArrowheads="1"/>
+                      </wps:cNvSpPr>
+                      <wps:spPr bwMode="auto">
+                        <a:xfrm>
+                          <a:off x="0" y="0"/>
+                          <a:ext cx="2360930" cy="1404620"/>
+                        </a:xfrm>
+                        <a:prstGeom prst="rect">
+                          <a:avLst/>
+                        </a:prstGeom>
+                        <a:solidFill>
+                          <a:srgbClr val="FFFFFF"/>
+                        </a:solidFill>
+                        <a:ln w="9525">
+                          <a:noFill/>
+                          <a:miter lim="800000"/>
+                          <a:headEnd/>
+                          <a:tailEnd/>
+                        </a:ln>
+                      </wps:spPr>
+                      <wps:txbx>
+                        <w:txbxContent>
+                          <w:p>
+                            <w:pPr>
+                              <w:pStyle w:val="Titre1"/>
+                              <w:rPr>
+                                <w:lang w:val="fr-FR"/>
+                              </w:rPr>
+                            </w:pPr>
+                            <w:bookmarkStart w:id="1" w:name="_Toc92904302"/>
+                            <w:r>
+                              <w:rPr>
+                                <w:lang w:val="fr-FR"/>
+                              </w:rPr>
+                              <w:t>Diagramme des classes</w:t>
+                            </w:r>
+                            <w:bookmarkEnd w:id="1"/>
+                          </w:p>
+                        </w:txbxContent>
+                      </wps:txbx>
+                      <wps:bodyPr rot="0" vert="horz" wrap="square" lIns="91440" tIns="45720" rIns="91440" bIns="45720" anchor="t" anchorCtr="0">
+                        <a:spAutoFit/>
+                      </wps:bodyPr>
+                    </wps:wsp>
+                  </a:graphicData>
+                </a:graphic>
+                <wp14:sizeRelH relativeFrom="margin">
+                  <wp14:pctWidth>40000</wp14:pctWidth>
+                </wp14:sizeRelH>
+                <wp14:sizeRelV relativeFrom="margin">
+                  <wp14:pctHeight>20000</wp14:pctHeight>
+                </wp14:sizeRelV>
+              </wp:anchor>
+            </w:drawing>
+          </mc:Choice>
+          <mc:Fallback>
+            <w:pict>
+              <v:shape w14:anchorId="3A1F8BB2" id="Zone de texte 2" o:spid="_x0000_s1057" type="#_x0000_t202" style="position:absolute;margin-left:0;margin-top:-53.6pt;width:185.9pt;height:110.6pt;z-index:251663360;visibility:visible;mso-wrap-style:square;mso-width-percent:400;mso-height-percent:200;mso-wrap-distance-left:9pt;mso-wrap-distance-top:3.6pt;mso-wrap-distance-right:9pt;mso-wrap-distance-bottom:3.6pt;mso-position-horizontal:left;mso-position-horizontal-relative:margin;mso-position-vertical:absolute;mso-position-vertical-relative:text;mso-width-percent:400;mso-height-percent:200;mso-width-relative:margin;mso-height-relative:margin;v-text-anchor:top" o:gfxdata="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" stroked="f">
+                <v:textbox style="mso-fit-shape-to-text:t">
+                  <w:txbxContent>
+                    <w:p>
+                      <w:pPr>
+                        <w:pStyle w:val="Titre1"/>
+                        <w:rPr>
+                          <w:lang w:val="fr-FR"/>
+                        </w:rPr>
+                      </w:pPr>
+                      <w:bookmarkStart w:id="2" w:name="_Toc92904302"/>
+                      <w:r>
+                        <w:rPr>
+                          <w:lang w:val="fr-FR"/>
+                        </w:rPr>
+                        <w:t>Diagramme des classes</w:t>
+                      </w:r>
+                      <w:bookmarkEnd w:id="2"/>
+                    </w:p>
+                  </w:txbxContent>
+                </v:textbox>
+                <w10:wrap anchorx="margin"/>
+              </v:shape>
+            </w:pict>
+          </mc:Fallback>
+        </mc:AlternateContent>
       </w:r>
       <w:r>
         <w:rPr>
@@ -6102,8 +6197,32 @@
           <w:szCs w:val="48"/>
           <w:lang w:val="fr-FR" w:eastAsia="fr-FR"/>
         </w:rPr>
+        <w:t>A AJOUTER</w:t>
+      </w:r>
+      <w:r>
+        <w:rPr>
+          <w:b/>
+          <w:bCs/>
+          <w:noProof/>
+          <w:color w:val="FF0000"/>
+          <w:sz w:val="48"/>
+          <w:szCs w:val="48"/>
+          <w:lang w:val="fr-FR" w:eastAsia="fr-FR"/>
+        </w:rPr>
         <w:t xml:space="preserve"> UNE FOIS FINI</w:t>
       </w:r>
+    </w:p>
+    <w:p>
+      <w:pPr>
+        <w:rPr>
+          <w:b/>
+          <w:bCs/>
+          <w:color w:val="FF0000"/>
+          <w:sz w:val="48"/>
+          <w:szCs w:val="48"/>
+          <w:lang w:val="fr-FR"/>
+        </w:rPr>
+      </w:pPr>
     </w:p>
     <w:p>
       <w:pPr>
@@ -6137,7 +6256,7 @@
           <w:lang w:val="fr-FR"/>
         </w:rPr>
       </w:pPr>
-      <w:bookmarkStart w:id="2" w:name="_Toc92286809"/>
+      <w:bookmarkStart w:id="3" w:name="_Toc92904303"/>
       <w:r>
         <w:rPr>
           <w:lang w:val="fr-FR"/>
@@ -6151,7 +6270,7 @@
         </w:rPr>
         <w:t xml:space="preserve"> et d’implémentation</w:t>
       </w:r>
-      <w:bookmarkEnd w:id="2"/>
+      <w:bookmarkEnd w:id="3"/>
     </w:p>
     <w:p>
       <w:pPr>
@@ -6161,286 +6280,358 @@
           <w:lang w:val="fr-FR"/>
         </w:rPr>
       </w:pPr>
-      <w:bookmarkStart w:id="3" w:name="_Toc92286810"/>
+      <w:bookmarkStart w:id="4" w:name="_Toc92904304"/>
       <w:proofErr w:type="spellStart"/>
       <w:r>
         <w:rPr>
           <w:lang w:val="fr-FR"/>
         </w:rPr>
         <w:t>GameManager</w:t>
-      </w:r>
-      <w:bookmarkEnd w:id="3"/>
-      <w:proofErr w:type="spellEnd"/>
-    </w:p>
-    <w:p>
-      <w:pPr>
-        <w:jc w:val="both"/>
-        <w:rPr>
-          <w:lang w:val="fr-FR"/>
-        </w:rPr>
-      </w:pPr>
-      <w:r>
-        <w:rPr>
-          <w:lang w:val="fr-FR"/>
-        </w:rPr>
-        <w:t xml:space="preserve">Nous avons </w:t>
-      </w:r>
-      <w:r>
-        <w:rPr>
-          <w:lang w:val="fr-FR"/>
-        </w:rPr>
-        <w:t xml:space="preserve">séparé la gestion de la communication avec la vue du véritable plateau pour plusieurs raisons. Tout d’abord, cela nous a permis de bien séparer les différents contextes. En effet, la classe </w:t>
-      </w:r>
-      <w:proofErr w:type="spellStart"/>
-      <w:r>
-        <w:rPr>
-          <w:i/>
-          <w:iCs/>
-          <w:lang w:val="fr-FR"/>
-        </w:rPr>
-        <w:t>GameManager</w:t>
-      </w:r>
-      <w:proofErr w:type="spellEnd"/>
-      <w:r>
-        <w:rPr>
-          <w:lang w:val="fr-FR"/>
-        </w:rPr>
-        <w:t xml:space="preserve"> </w:t>
-      </w:r>
-      <w:r>
-        <w:rPr>
-          <w:lang w:val="fr-FR"/>
-        </w:rPr>
-        <w:t>implémentant l’</w:t>
-      </w:r>
-      <w:r>
-        <w:rPr>
-          <w:lang w:val="fr-FR"/>
-        </w:rPr>
-        <w:t xml:space="preserve">interface </w:t>
-      </w:r>
-      <w:proofErr w:type="spellStart"/>
-      <w:r>
-        <w:rPr>
-          <w:i/>
-          <w:iCs/>
-          <w:lang w:val="fr-FR"/>
-        </w:rPr>
-        <w:t>ChessController</w:t>
-      </w:r>
-      <w:proofErr w:type="spellEnd"/>
-      <w:r>
-        <w:rPr>
-          <w:lang w:val="fr-FR"/>
-        </w:rPr>
-        <w:t xml:space="preserve"> </w:t>
-      </w:r>
-      <w:r>
-        <w:rPr>
-          <w:lang w:val="fr-FR"/>
-        </w:rPr>
-        <w:t>est la seule à interagir avec la vue et les autres classes communiquent avec</w:t>
-      </w:r>
-      <w:r>
-        <w:rPr>
-          <w:lang w:val="fr-FR"/>
-        </w:rPr>
-        <w:t xml:space="preserve"> elle via</w:t>
-      </w:r>
-      <w:r>
-        <w:rPr>
-          <w:lang w:val="fr-FR"/>
-        </w:rPr>
-        <w:t xml:space="preserve"> un système d’évènements sur lequel nous reviendrons en détails plus tard.</w:t>
-      </w:r>
-      <w:r>
-        <w:rPr>
-          <w:lang w:val="fr-FR"/>
-        </w:rPr>
-        <w:t xml:space="preserve"> De plus, cela a été plus </w:t>
-      </w:r>
-      <w:r>
-        <w:rPr>
-          <w:lang w:val="fr-FR"/>
-        </w:rPr>
-        <w:t>cohérent</w:t>
-      </w:r>
-      <w:r>
-        <w:rPr>
-          <w:lang w:val="fr-FR"/>
-        </w:rPr>
-        <w:t xml:space="preserve"> afin de transmettre aux différentes pièce le </w:t>
-      </w:r>
-      <w:proofErr w:type="spellStart"/>
-      <w:r>
-        <w:rPr>
-          <w:i/>
-          <w:iCs/>
-          <w:lang w:val="fr-FR"/>
-        </w:rPr>
-        <w:t>Board</w:t>
-      </w:r>
-      <w:proofErr w:type="spellEnd"/>
-      <w:r>
-        <w:rPr>
-          <w:lang w:val="fr-FR"/>
-        </w:rPr>
-        <w:t xml:space="preserve"> sur lequel elle</w:t>
-      </w:r>
-      <w:r>
-        <w:rPr>
-          <w:lang w:val="fr-FR"/>
-        </w:rPr>
-        <w:t>s</w:t>
-      </w:r>
-      <w:r>
-        <w:rPr>
-          <w:lang w:val="fr-FR"/>
-        </w:rPr>
-        <w:t xml:space="preserve"> se trouv</w:t>
-      </w:r>
-      <w:r>
-        <w:rPr>
-          <w:lang w:val="fr-FR"/>
-        </w:rPr>
-        <w:t xml:space="preserve">ent </w:t>
-      </w:r>
-      <w:r>
-        <w:rPr>
-          <w:lang w:val="fr-FR"/>
-        </w:rPr>
-        <w:t>e au lieu de l</w:t>
-      </w:r>
-      <w:r>
-        <w:rPr>
-          <w:lang w:val="fr-FR"/>
-        </w:rPr>
-        <w:t>eur</w:t>
-      </w:r>
-      <w:r>
-        <w:rPr>
-          <w:lang w:val="fr-FR"/>
-        </w:rPr>
-        <w:t xml:space="preserve"> passer une classe </w:t>
-      </w:r>
-      <w:r>
-        <w:rPr>
-          <w:lang w:val="fr-FR"/>
-        </w:rPr>
-        <w:t xml:space="preserve">contenant plus de fonctionnalités et </w:t>
-      </w:r>
-      <w:r>
-        <w:rPr>
-          <w:lang w:val="fr-FR"/>
-        </w:rPr>
-        <w:t>ayant moins de rapport avec elle</w:t>
-      </w:r>
-      <w:r>
-        <w:rPr>
-          <w:lang w:val="fr-FR"/>
-        </w:rPr>
-        <w:t>s</w:t>
-      </w:r>
-      <w:r>
-        <w:rPr>
-          <w:lang w:val="fr-FR"/>
-        </w:rPr>
-        <w:t>.</w:t>
-      </w:r>
-    </w:p>
-    <w:p>
-      <w:pPr>
-        <w:jc w:val="both"/>
-        <w:rPr>
-          <w:lang w:val="fr-FR"/>
-        </w:rPr>
-      </w:pPr>
-      <w:r>
-        <w:rPr>
-          <w:lang w:val="fr-FR"/>
-        </w:rPr>
-        <w:t xml:space="preserve">La seule vraie part de logique dans la classe </w:t>
-      </w:r>
-      <w:proofErr w:type="spellStart"/>
-      <w:r>
-        <w:rPr>
-          <w:i/>
-          <w:iCs/>
-          <w:lang w:val="fr-FR"/>
-        </w:rPr>
-        <w:t>GameManager</w:t>
-      </w:r>
-      <w:proofErr w:type="spellEnd"/>
-      <w:r>
-        <w:rPr>
-          <w:lang w:val="fr-FR"/>
-        </w:rPr>
-        <w:t xml:space="preserve"> est l</w:t>
-      </w:r>
-      <w:r>
-        <w:rPr>
-          <w:lang w:val="fr-FR"/>
-        </w:rPr>
-        <w:t>a vérification qu’un roi est en échec</w:t>
-      </w:r>
-      <w:r>
-        <w:rPr>
-          <w:lang w:val="fr-FR"/>
-        </w:rPr>
-        <w:t xml:space="preserve">. Il aurait également été possible de vérifier à chaque fin de tour directement dans la classe </w:t>
-      </w:r>
-      <w:proofErr w:type="spellStart"/>
-      <w:r>
-        <w:rPr>
-          <w:i/>
-          <w:iCs/>
-          <w:lang w:val="fr-FR"/>
-        </w:rPr>
-        <w:t>Board</w:t>
-      </w:r>
-      <w:proofErr w:type="spellEnd"/>
-      <w:r>
-        <w:rPr>
-          <w:lang w:val="fr-FR"/>
-        </w:rPr>
-        <w:t xml:space="preserve"> et mettre un accesseur à disposition mais notre choix nous a semblé raisonnable.</w:t>
-      </w:r>
-    </w:p>
-    <w:p>
-      <w:pPr>
-        <w:pStyle w:val="Titre2"/>
-        <w:jc w:val="both"/>
-        <w:rPr>
-          <w:lang w:val="fr-FR"/>
-        </w:rPr>
-      </w:pPr>
-      <w:bookmarkStart w:id="4" w:name="_Toc92286811"/>
-      <w:proofErr w:type="spellStart"/>
-      <w:r>
-        <w:rPr>
-          <w:lang w:val="fr-FR"/>
-        </w:rPr>
-        <w:t>Board</w:t>
       </w:r>
       <w:bookmarkEnd w:id="4"/>
       <w:proofErr w:type="spellEnd"/>
     </w:p>
     <w:p>
       <w:pPr>
+        <w:jc w:val="both"/>
+        <w:rPr>
+          <w:lang w:val="fr-FR"/>
+        </w:rPr>
+      </w:pPr>
+      <w:r>
+        <w:rPr>
+          <w:lang w:val="fr-FR"/>
+        </w:rPr>
+        <w:t xml:space="preserve">Nous avons </w:t>
+      </w:r>
+      <w:r>
+        <w:rPr>
+          <w:lang w:val="fr-FR"/>
+        </w:rPr>
+        <w:t xml:space="preserve">séparé la gestion de la communication avec la vue du véritable plateau pour plusieurs raisons. Tout d’abord, cela nous a permis de bien séparer les différents contextes. En effet, la classe </w:t>
+      </w:r>
+      <w:proofErr w:type="spellStart"/>
+      <w:r>
+        <w:rPr>
+          <w:i/>
+          <w:iCs/>
+          <w:lang w:val="fr-FR"/>
+        </w:rPr>
+        <w:t>GameManager</w:t>
+      </w:r>
+      <w:proofErr w:type="spellEnd"/>
+      <w:r>
+        <w:rPr>
+          <w:lang w:val="fr-FR"/>
+        </w:rPr>
+        <w:t xml:space="preserve"> </w:t>
+      </w:r>
+      <w:r>
+        <w:rPr>
+          <w:lang w:val="fr-FR"/>
+        </w:rPr>
+        <w:t>implémentant l’</w:t>
+      </w:r>
+      <w:r>
+        <w:rPr>
+          <w:lang w:val="fr-FR"/>
+        </w:rPr>
+        <w:t xml:space="preserve">interface </w:t>
+      </w:r>
+      <w:proofErr w:type="spellStart"/>
+      <w:r>
+        <w:rPr>
+          <w:i/>
+          <w:iCs/>
+          <w:lang w:val="fr-FR"/>
+        </w:rPr>
+        <w:t>ChessController</w:t>
+      </w:r>
+      <w:proofErr w:type="spellEnd"/>
+      <w:r>
+        <w:rPr>
+          <w:lang w:val="fr-FR"/>
+        </w:rPr>
+        <w:t xml:space="preserve"> </w:t>
+      </w:r>
+      <w:r>
+        <w:rPr>
+          <w:lang w:val="fr-FR"/>
+        </w:rPr>
+        <w:t>est la seule à interagir avec la vue et les autres classes communiquent avec</w:t>
+      </w:r>
+      <w:r>
+        <w:rPr>
+          <w:lang w:val="fr-FR"/>
+        </w:rPr>
+        <w:t xml:space="preserve"> elle via</w:t>
+      </w:r>
+      <w:r>
+        <w:rPr>
+          <w:lang w:val="fr-FR"/>
+        </w:rPr>
+        <w:t xml:space="preserve"> un système d’évènements sur lequel nous reviendrons en détails plus tard.</w:t>
+      </w:r>
+      <w:r>
+        <w:rPr>
+          <w:lang w:val="fr-FR"/>
+        </w:rPr>
+        <w:t xml:space="preserve"> De plus, cela a été plus </w:t>
+      </w:r>
+      <w:r>
+        <w:rPr>
+          <w:lang w:val="fr-FR"/>
+        </w:rPr>
+        <w:t>cohérent</w:t>
+      </w:r>
+      <w:r>
+        <w:rPr>
+          <w:lang w:val="fr-FR"/>
+        </w:rPr>
+        <w:t xml:space="preserve"> afin de transmettre aux différentes pièce le </w:t>
+      </w:r>
+      <w:proofErr w:type="spellStart"/>
+      <w:r>
+        <w:rPr>
+          <w:i/>
+          <w:iCs/>
+          <w:lang w:val="fr-FR"/>
+        </w:rPr>
+        <w:t>Board</w:t>
+      </w:r>
+      <w:proofErr w:type="spellEnd"/>
+      <w:r>
+        <w:rPr>
+          <w:lang w:val="fr-FR"/>
+        </w:rPr>
+        <w:t xml:space="preserve"> sur lequel elle</w:t>
+      </w:r>
+      <w:r>
+        <w:rPr>
+          <w:lang w:val="fr-FR"/>
+        </w:rPr>
+        <w:t>s</w:t>
+      </w:r>
+      <w:r>
+        <w:rPr>
+          <w:lang w:val="fr-FR"/>
+        </w:rPr>
+        <w:t xml:space="preserve"> se trouv</w:t>
+      </w:r>
+      <w:r>
+        <w:rPr>
+          <w:lang w:val="fr-FR"/>
+        </w:rPr>
+        <w:t>ent</w:t>
+      </w:r>
+      <w:r>
+        <w:rPr>
+          <w:lang w:val="fr-FR"/>
+        </w:rPr>
+        <w:t xml:space="preserve"> au lieu de l</w:t>
+      </w:r>
+      <w:r>
+        <w:rPr>
+          <w:lang w:val="fr-FR"/>
+        </w:rPr>
+        <w:t>eur</w:t>
+      </w:r>
+      <w:r>
+        <w:rPr>
+          <w:lang w:val="fr-FR"/>
+        </w:rPr>
+        <w:t xml:space="preserve"> passer une classe </w:t>
+      </w:r>
+      <w:r>
+        <w:rPr>
+          <w:lang w:val="fr-FR"/>
+        </w:rPr>
+        <w:t xml:space="preserve">contenant plus de fonctionnalités et </w:t>
+      </w:r>
+      <w:r>
+        <w:rPr>
+          <w:lang w:val="fr-FR"/>
+        </w:rPr>
+        <w:t>ayant moins de rapport avec elle</w:t>
+      </w:r>
+      <w:r>
+        <w:rPr>
+          <w:lang w:val="fr-FR"/>
+        </w:rPr>
+        <w:t>s</w:t>
+      </w:r>
+      <w:r>
+        <w:rPr>
+          <w:lang w:val="fr-FR"/>
+        </w:rPr>
+        <w:t>.</w:t>
+      </w:r>
+    </w:p>
+    <w:p>
+      <w:pPr>
+        <w:jc w:val="both"/>
+        <w:rPr>
+          <w:lang w:val="fr-FR"/>
+        </w:rPr>
+      </w:pPr>
+      <w:r>
+        <w:rPr>
+          <w:lang w:val="fr-FR"/>
+        </w:rPr>
+        <w:t xml:space="preserve">La seule vraie part de logique dans la classe </w:t>
+      </w:r>
+      <w:proofErr w:type="spellStart"/>
+      <w:r>
+        <w:rPr>
+          <w:i/>
+          <w:iCs/>
+          <w:lang w:val="fr-FR"/>
+        </w:rPr>
+        <w:t>GameManager</w:t>
+      </w:r>
+      <w:proofErr w:type="spellEnd"/>
+      <w:r>
+        <w:rPr>
+          <w:lang w:val="fr-FR"/>
+        </w:rPr>
+        <w:t xml:space="preserve"> est l</w:t>
+      </w:r>
+      <w:r>
+        <w:rPr>
+          <w:lang w:val="fr-FR"/>
+        </w:rPr>
+        <w:t>a vérification qu’un roi est en échec</w:t>
+      </w:r>
+      <w:r>
+        <w:rPr>
+          <w:lang w:val="fr-FR"/>
+        </w:rPr>
+        <w:t xml:space="preserve">. Il aurait également été possible de vérifier à chaque fin de tour directement dans la classe </w:t>
+      </w:r>
+      <w:proofErr w:type="spellStart"/>
+      <w:r>
+        <w:rPr>
+          <w:i/>
+          <w:iCs/>
+          <w:lang w:val="fr-FR"/>
+        </w:rPr>
+        <w:t>Board</w:t>
+      </w:r>
+      <w:proofErr w:type="spellEnd"/>
+      <w:r>
+        <w:rPr>
+          <w:lang w:val="fr-FR"/>
+        </w:rPr>
+        <w:t xml:space="preserve"> et mettre un accesseur à disposition mais notre choix</w:t>
+      </w:r>
+      <w:r>
+        <w:rPr>
+          <w:lang w:val="fr-FR"/>
+        </w:rPr>
+        <w:t xml:space="preserve"> plus simple</w:t>
+      </w:r>
+      <w:r>
+        <w:rPr>
+          <w:lang w:val="fr-FR"/>
+        </w:rPr>
+        <w:t xml:space="preserve"> nous a semblé raisonnable.</w:t>
+      </w:r>
+    </w:p>
+    <w:p>
+      <w:pPr>
+        <w:jc w:val="both"/>
+        <w:rPr>
+          <w:lang w:val="fr-FR"/>
+        </w:rPr>
+      </w:pPr>
+      <w:r>
+        <w:rPr>
+          <w:lang w:val="fr-FR"/>
+        </w:rPr>
+        <w:t>Lors</w:t>
+      </w:r>
+      <w:r>
+        <w:rPr>
+          <w:lang w:val="fr-FR"/>
+        </w:rPr>
+        <w:t>que l’utilisateur appuie</w:t>
+      </w:r>
+      <w:r>
+        <w:rPr>
+          <w:lang w:val="fr-FR"/>
+        </w:rPr>
+        <w:t xml:space="preserve"> sur le bouton </w:t>
+      </w:r>
+      <w:r>
+        <w:rPr>
+          <w:lang w:val="fr-FR"/>
+        </w:rPr>
+        <w:t xml:space="preserve">« New Game », nous </w:t>
+      </w:r>
+      <w:r>
+        <w:rPr>
+          <w:lang w:val="fr-FR"/>
+        </w:rPr>
+        <w:t>remettons à zéro l’état du plateau afin de ne pas avoir à recréer une nouvelle</w:t>
+      </w:r>
+      <w:r>
+        <w:rPr>
+          <w:lang w:val="fr-FR"/>
+        </w:rPr>
+        <w:t xml:space="preserve"> instance de la classe </w:t>
+      </w:r>
+      <w:proofErr w:type="spellStart"/>
+      <w:r>
+        <w:rPr>
+          <w:i/>
+          <w:iCs/>
+          <w:lang w:val="fr-FR"/>
+        </w:rPr>
+        <w:t>Board</w:t>
+      </w:r>
+      <w:proofErr w:type="spellEnd"/>
+      <w:r>
+        <w:rPr>
+          <w:lang w:val="fr-FR"/>
+        </w:rPr>
+        <w:t>.</w:t>
+      </w:r>
+    </w:p>
+    <w:p>
+      <w:pPr>
+        <w:pStyle w:val="Titre2"/>
+        <w:jc w:val="both"/>
+        <w:rPr>
+          <w:lang w:val="fr-FR"/>
+        </w:rPr>
+      </w:pPr>
+      <w:bookmarkStart w:id="5" w:name="_Toc92904305"/>
+      <w:proofErr w:type="spellStart"/>
+      <w:r>
+        <w:rPr>
+          <w:lang w:val="fr-FR"/>
+        </w:rPr>
+        <w:t>Board</w:t>
+      </w:r>
+      <w:bookmarkEnd w:id="5"/>
+      <w:proofErr w:type="spellEnd"/>
+    </w:p>
+    <w:p>
+      <w:pPr>
         <w:pStyle w:val="Titre3"/>
         <w:jc w:val="both"/>
         <w:rPr>
           <w:lang w:val="fr-FR"/>
         </w:rPr>
       </w:pPr>
-      <w:bookmarkStart w:id="5" w:name="_Toc92286812"/>
+      <w:bookmarkStart w:id="6" w:name="_Toc92904306"/>
       <w:r>
         <w:rPr>
           <w:lang w:val="fr-FR"/>
         </w:rPr>
         <w:t>Système d’événements</w:t>
       </w:r>
-      <w:bookmarkEnd w:id="5"/>
+      <w:bookmarkEnd w:id="6"/>
     </w:p>
     <w:p>
       <w:pPr>
@@ -6652,54 +6843,86 @@
     <w:p>
       <w:pPr>
         <w:rPr>
+          <w:rStyle w:val="Titre3Car"/>
+        </w:rPr>
+      </w:pPr>
+      <w:bookmarkStart w:id="7" w:name="_Toc92904307"/>
+      <w:r>
+        <w:rPr>
+          <w:rStyle w:val="Titre3Car"/>
+        </w:rPr>
+        <w:t>Stockage des pièces</w:t>
+      </w:r>
+      <w:bookmarkEnd w:id="7"/>
+    </w:p>
+    <w:p>
+      <w:pPr>
+        <w:jc w:val="both"/>
+        <w:rPr>
+          <w:lang w:val="fr-FR"/>
+        </w:rPr>
+      </w:pPr>
+      <w:r>
+        <w:rPr>
+          <w:lang w:val="fr-FR"/>
+        </w:rPr>
+        <w:t xml:space="preserve">Les pièces sont stockés dans un simple tableau à deux dimensions afin d’y accéder en </w:t>
+      </w:r>
+      <w:proofErr w:type="gramStart"/>
+      <w:r>
+        <w:rPr>
+          <w:lang w:val="fr-FR"/>
+        </w:rPr>
+        <w:t>O(</w:t>
+      </w:r>
+      <w:proofErr w:type="gramEnd"/>
+      <w:r>
+        <w:rPr>
+          <w:lang w:val="fr-FR"/>
+        </w:rPr>
+        <w:t xml:space="preserve">1) lors des recherches. Il aurait également été possible de faire une </w:t>
+      </w:r>
+      <w:proofErr w:type="spellStart"/>
+      <w:r>
+        <w:rPr>
+          <w:lang w:val="fr-FR"/>
+        </w:rPr>
+        <w:t>HashMap</w:t>
+      </w:r>
+      <w:proofErr w:type="spellEnd"/>
+      <w:r>
+        <w:rPr>
+          <w:lang w:val="fr-FR"/>
+        </w:rPr>
+        <w:t xml:space="preserve"> mais cela nous a semblé compliqu</w:t>
+      </w:r>
+      <w:r>
+        <w:rPr>
+          <w:lang w:val="fr-FR"/>
+        </w:rPr>
+        <w:t>er</w:t>
+      </w:r>
+      <w:r>
+        <w:rPr>
+          <w:lang w:val="fr-FR"/>
+        </w:rPr>
+        <w:t xml:space="preserve"> inutilement l’implémentation étant donné que les états des pièces ne sont pas forcément fixes.</w:t>
+      </w:r>
+    </w:p>
+    <w:p>
+      <w:pPr>
+        <w:rPr>
           <w:rFonts w:asciiTheme="majorHAnsi" w:eastAsiaTheme="majorEastAsia" w:hAnsiTheme="majorHAnsi" w:cstheme="majorBidi"/>
           <w:color w:val="1F3763" w:themeColor="accent1" w:themeShade="7F"/>
           <w:sz w:val="24"/>
           <w:szCs w:val="24"/>
         </w:rPr>
       </w:pPr>
-      <w:bookmarkStart w:id="6" w:name="_Toc92286813"/>
-      <w:r>
-        <w:rPr>
-          <w:rStyle w:val="Titre3Car"/>
-        </w:rPr>
-        <w:t>Stockage des pièces</w:t>
-      </w:r>
-      <w:bookmarkEnd w:id="6"/>
-      <w:r>
-        <w:rPr>
-          <w:lang w:val="fr-FR"/>
-        </w:rPr>
-        <w:br/>
-        <w:t xml:space="preserve">Les pièces sont stockés dans un simple tableau à deux dimensions afin d’y accéder en </w:t>
-      </w:r>
-      <w:proofErr w:type="gramStart"/>
-      <w:r>
-        <w:rPr>
-          <w:lang w:val="fr-FR"/>
-        </w:rPr>
-        <w:t>O(</w:t>
-      </w:r>
-      <w:proofErr w:type="gramEnd"/>
-      <w:r>
-        <w:rPr>
-          <w:lang w:val="fr-FR"/>
-        </w:rPr>
-        <w:t xml:space="preserve">1) lors des recherches. Il aurait également été possible de faire une </w:t>
-      </w:r>
-      <w:proofErr w:type="spellStart"/>
-      <w:r>
-        <w:rPr>
-          <w:lang w:val="fr-FR"/>
-        </w:rPr>
-        <w:t>HashMap</w:t>
-      </w:r>
-      <w:proofErr w:type="spellEnd"/>
-      <w:r>
-        <w:rPr>
-          <w:lang w:val="fr-FR"/>
-        </w:rPr>
-        <w:t xml:space="preserve"> mais cela nous a semblé compliqué inutilement l’implémentation étant donné que les états des pièces ne sont pas forcément fixes.</w:t>
+      <w:r>
+        <w:rPr>
+          <w:lang w:val="fr-FR"/>
+        </w:rPr>
+        <w:t>Le tableau contenant les pièces est de taille fixe et cette taille est stockée dans une constante. Nous avons décidé de ne pas passer en paramètre du constructeur les dimensions souhaitées du tableau car le jeu d’échecs perd tout sans sens avec un plateau d’une autre taille. De plus, les différentes vues ne permettent pas non plus cette extension.</w:t>
       </w:r>
     </w:p>
     <w:p>
@@ -6710,57 +6933,12 @@
           <w:lang w:val="fr-FR"/>
         </w:rPr>
       </w:pPr>
-      <w:bookmarkStart w:id="7" w:name="_Toc92286814"/>
+      <w:bookmarkStart w:id="8" w:name="_Toc92904308"/>
       <w:r>
         <w:rPr>
           <w:lang w:val="fr-FR"/>
         </w:rPr>
         <w:t>Liste de rois</w:t>
-      </w:r>
-      <w:bookmarkEnd w:id="7"/>
-    </w:p>
-    <w:p>
-      <w:pPr>
-        <w:jc w:val="both"/>
-        <w:rPr>
-          <w:lang w:val="fr-FR"/>
-        </w:rPr>
-      </w:pPr>
-      <w:r>
-        <w:rPr>
-          <w:lang w:val="fr-FR"/>
-        </w:rPr>
-        <w:t xml:space="preserve">En plus du tableau à deux dimensions, une </w:t>
-      </w:r>
-      <w:proofErr w:type="spellStart"/>
-      <w:r>
-        <w:rPr>
-          <w:lang w:val="fr-FR"/>
-        </w:rPr>
-        <w:t>ArrayList</w:t>
-      </w:r>
-      <w:proofErr w:type="spellEnd"/>
-      <w:r>
-        <w:rPr>
-          <w:lang w:val="fr-FR"/>
-        </w:rPr>
-        <w:t xml:space="preserve"> contenant les deux rois a été créée afin de faciliter la mise en échec. En effet, cela nous évite de devoir parcours le double tableau à la recherche du roi qui nous intéresse.</w:t>
-      </w:r>
-    </w:p>
-    <w:p>
-      <w:pPr>
-        <w:pStyle w:val="Titre3"/>
-        <w:jc w:val="both"/>
-        <w:rPr>
-          <w:lang w:val="fr-FR"/>
-        </w:rPr>
-      </w:pPr>
-      <w:bookmarkStart w:id="8" w:name="_Toc92286815"/>
-      <w:r>
-        <w:rPr>
-          <w:lang w:val="fr-FR"/>
-        </w:rPr>
-        <w:t>Compter les tours</w:t>
       </w:r>
       <w:bookmarkEnd w:id="8"/>
     </w:p>
@@ -6775,65 +6953,129 @@
         <w:rPr>
           <w:lang w:val="fr-FR"/>
         </w:rPr>
-        <w:t xml:space="preserve">Nous avons un compteur s’incrémentant après chaque tour afin de </w:t>
-      </w:r>
-      <w:r>
-        <w:rPr>
-          <w:lang w:val="fr-FR"/>
-        </w:rPr>
-        <w:t>récupérer</w:t>
-      </w:r>
-      <w:r>
-        <w:rPr>
-          <w:lang w:val="fr-FR"/>
-        </w:rPr>
-        <w:t xml:space="preserve"> </w:t>
-      </w:r>
-      <w:r>
-        <w:rPr>
-          <w:lang w:val="fr-FR"/>
-        </w:rPr>
-        <w:t xml:space="preserve">le joueur actuel ainsi que pour faciliter la gestion d’un des cas de </w:t>
-      </w:r>
-      <w:r>
-        <w:rPr>
-          <w:lang w:val="fr-FR"/>
-        </w:rPr>
-        <w:t>nulle</w:t>
-      </w:r>
-      <w:r>
-        <w:rPr>
-          <w:lang w:val="fr-FR"/>
-        </w:rPr>
-        <w:t xml:space="preserve"> pour une future implémentation (</w:t>
-      </w:r>
-      <w:r>
-        <w:rPr>
-          <w:lang w:val="fr-FR"/>
-        </w:rPr>
-        <w:t>50 coups sans avance de pion ni de prise).</w:t>
-      </w:r>
-      <w:r>
-        <w:rPr>
-          <w:lang w:val="fr-FR"/>
-        </w:rPr>
-        <w:t xml:space="preserve"> Ce compteur est également utile lors de l’implémentation </w:t>
-      </w:r>
-      <w:r>
-        <w:rPr>
-          <w:lang w:val="fr-FR"/>
-        </w:rPr>
-        <w:t>de la prise en passant.</w:t>
+        <w:t xml:space="preserve">En plus du tableau à deux dimensions, une </w:t>
+      </w:r>
+      <w:proofErr w:type="spellStart"/>
+      <w:r>
+        <w:rPr>
+          <w:lang w:val="fr-FR"/>
+        </w:rPr>
+        <w:t>ArrayList</w:t>
+      </w:r>
+      <w:proofErr w:type="spellEnd"/>
+      <w:r>
+        <w:rPr>
+          <w:lang w:val="fr-FR"/>
+        </w:rPr>
+        <w:t xml:space="preserve"> contenant les deux rois a été créée afin de faciliter la </w:t>
+      </w:r>
+      <w:r>
+        <w:rPr>
+          <w:lang w:val="fr-FR"/>
+        </w:rPr>
+        <w:t xml:space="preserve">vérification de la </w:t>
+      </w:r>
+      <w:r>
+        <w:rPr>
+          <w:lang w:val="fr-FR"/>
+        </w:rPr>
+        <w:t>mise en échec. En effet, cela nous évite de devoir parcours le double tableau à la recherche du roi qui nous intéresse.</w:t>
       </w:r>
     </w:p>
     <w:p>
       <w:pPr>
+        <w:pStyle w:val="Titre3"/>
+        <w:jc w:val="both"/>
+        <w:rPr>
+          <w:lang w:val="fr-FR"/>
+        </w:rPr>
+      </w:pPr>
+      <w:bookmarkStart w:id="9" w:name="_Toc92904309"/>
+      <w:r>
+        <w:rPr>
+          <w:lang w:val="fr-FR"/>
+        </w:rPr>
+        <w:t>Compter les tours</w:t>
+      </w:r>
+      <w:bookmarkEnd w:id="9"/>
+    </w:p>
+    <w:p>
+      <w:pPr>
+        <w:jc w:val="both"/>
+        <w:rPr>
+          <w:lang w:val="fr-FR"/>
+        </w:rPr>
+      </w:pPr>
+      <w:r>
+        <w:rPr>
+          <w:lang w:val="fr-FR"/>
+        </w:rPr>
+        <w:t xml:space="preserve">Nous avons un compteur s’incrémentant après chaque tour afin de </w:t>
+      </w:r>
+      <w:r>
+        <w:rPr>
+          <w:lang w:val="fr-FR"/>
+        </w:rPr>
+        <w:t>récupérer</w:t>
+      </w:r>
+      <w:r>
+        <w:rPr>
+          <w:lang w:val="fr-FR"/>
+        </w:rPr>
+        <w:t xml:space="preserve"> </w:t>
+      </w:r>
+      <w:r>
+        <w:rPr>
+          <w:lang w:val="fr-FR"/>
+        </w:rPr>
+        <w:t xml:space="preserve">le joueur actuel ainsi que pour faciliter la gestion d’un des cas de </w:t>
+      </w:r>
+      <w:r>
+        <w:rPr>
+          <w:lang w:val="fr-FR"/>
+        </w:rPr>
+        <w:t>nulle</w:t>
+      </w:r>
+      <w:r>
+        <w:rPr>
+          <w:lang w:val="fr-FR"/>
+        </w:rPr>
+        <w:t xml:space="preserve"> pour une future implémentation (</w:t>
+      </w:r>
+      <w:r>
+        <w:rPr>
+          <w:lang w:val="fr-FR"/>
+        </w:rPr>
+        <w:t xml:space="preserve">50 coups sans </w:t>
+      </w:r>
+      <w:r>
+        <w:rPr>
+          <w:lang w:val="fr-FR"/>
+        </w:rPr>
+        <w:lastRenderedPageBreak/>
+        <w:t>avance de pion ni de prise).</w:t>
+      </w:r>
+      <w:r>
+        <w:rPr>
+          <w:lang w:val="fr-FR"/>
+        </w:rPr>
+        <w:t xml:space="preserve"> Ce compteur est également utile lors de l’implémentation </w:t>
+      </w:r>
+      <w:r>
+        <w:rPr>
+          <w:lang w:val="fr-FR"/>
+        </w:rPr>
+        <w:t>de la prise en passant.</w:t>
+      </w:r>
+    </w:p>
+    <w:p>
+      <w:pPr>
         <w:pStyle w:val="Titre2"/>
         <w:rPr>
           <w:lang w:val="fr-FR"/>
         </w:rPr>
       </w:pPr>
-      <w:bookmarkStart w:id="9" w:name="_Toc92286816"/>
+      <w:bookmarkStart w:id="10" w:name="_Toc92904310"/>
       <w:proofErr w:type="spellStart"/>
       <w:r>
         <w:rPr>
@@ -6841,7 +7083,7 @@
         </w:rPr>
         <w:t>Cell</w:t>
       </w:r>
-      <w:bookmarkEnd w:id="9"/>
+      <w:bookmarkEnd w:id="10"/>
       <w:proofErr w:type="spellEnd"/>
     </w:p>
     <w:p>
@@ -6898,7 +7140,6 @@
         <w:rPr>
           <w:lang w:val="fr-FR"/>
         </w:rPr>
-        <w:lastRenderedPageBreak/>
         <w:t>Réaliser des opérations mathématiques entre deux cases, afin de par exemple</w:t>
       </w:r>
       <w:r>
@@ -6936,7 +7177,47 @@
         <w:rPr>
           <w:lang w:val="fr-FR"/>
         </w:rPr>
+        <w:t xml:space="preserve"> </w:t>
+      </w:r>
+      <w:proofErr w:type="gramStart"/>
+      <w:r>
+        <w:rPr>
+          <w:lang w:val="fr-FR"/>
+        </w:rPr>
+        <w:t>(</w:t>
+      </w:r>
+      <w:r>
+        <w:rPr>
+          <w:i/>
+          <w:iCs/>
+          <w:lang w:val="fr-FR"/>
+        </w:rPr>
         <w:t>.</w:t>
+      </w:r>
+      <w:proofErr w:type="spellStart"/>
+      <w:r>
+        <w:rPr>
+          <w:i/>
+          <w:iCs/>
+          <w:lang w:val="fr-FR"/>
+        </w:rPr>
+        <w:t>equals</w:t>
+      </w:r>
+      <w:proofErr w:type="spellEnd"/>
+      <w:proofErr w:type="gramEnd"/>
+      <w:r>
+        <w:rPr>
+          <w:i/>
+          <w:iCs/>
+          <w:lang w:val="fr-FR"/>
+        </w:rPr>
+        <w:t>()</w:t>
+      </w:r>
+      <w:r>
+        <w:rPr>
+          <w:lang w:val="fr-FR"/>
+        </w:rPr>
+        <w:t>).</w:t>
       </w:r>
     </w:p>
     <w:p>
@@ -6960,97 +7241,122 @@
     </w:p>
     <w:p>
       <w:pPr>
-        <w:pStyle w:val="Titre2"/>
-        <w:rPr>
-          <w:lang w:val="fr-FR"/>
-        </w:rPr>
-      </w:pPr>
-      <w:bookmarkStart w:id="10" w:name="_Toc92286817"/>
-      <w:r>
-        <w:rPr>
-          <w:lang w:val="fr-FR"/>
-        </w:rPr>
-        <w:t>Moves</w:t>
-      </w:r>
-      <w:bookmarkEnd w:id="10"/>
+        <w:pStyle w:val="Paragraphedeliste"/>
+        <w:numPr>
+          <w:ilvl w:val="0"/>
+          <w:numId w:val="6"/>
+        </w:numPr>
+        <w:jc w:val="both"/>
+        <w:rPr>
+          <w:lang w:val="fr-FR"/>
+        </w:rPr>
+      </w:pPr>
+      <w:r>
+        <w:rPr>
+          <w:lang w:val="fr-FR"/>
+        </w:rPr>
+        <w:t>Calculer la distance entre deux cases.</w:t>
+      </w:r>
     </w:p>
     <w:p>
       <w:pPr>
-        <w:jc w:val="both"/>
-      </w:pPr>
-      <w:r>
-        <w:rPr>
-          <w:lang w:val="fr-FR"/>
-        </w:rPr>
-        <w:t>De nombreux constructeurs ont été mis à disposition</w:t>
-      </w:r>
-      <w:r>
-        <w:t xml:space="preserve"> </w:t>
-      </w:r>
-      <w:r>
-        <w:t>afin d’éviter à l’utilisateur de la classe de devoir mettre des valeurs par défaut qui n’ont pas énormément de sens.</w:t>
-      </w:r>
-    </w:p>
-    <w:p>
-      <w:pPr>
-        <w:jc w:val="both"/>
-        <w:rPr>
-          <w:lang w:val="fr-FR"/>
-        </w:rPr>
-      </w:pPr>
-      <w:r>
-        <w:t xml:space="preserve">La classe </w:t>
-      </w:r>
-      <w:proofErr w:type="spellStart"/>
-      <w:r>
-        <w:rPr>
-          <w:i/>
-          <w:iCs/>
-        </w:rPr>
-        <w:t>LinearMove</w:t>
-      </w:r>
-      <w:proofErr w:type="spellEnd"/>
-      <w:r>
-        <w:t xml:space="preserve"> nous a permis de gérer à la fois les mouvements horizontaux et verticaux, les diagonales et les déplacements du cavalier grâce à l’utilisation des diverses méthodes de la classe </w:t>
-      </w:r>
-      <w:proofErr w:type="spellStart"/>
-      <w:r>
-        <w:rPr>
-          <w:i/>
-          <w:iCs/>
-        </w:rPr>
-        <w:t>Cell</w:t>
-      </w:r>
-      <w:proofErr w:type="spellEnd"/>
-      <w:r>
-        <w:t>.</w:t>
-      </w:r>
-    </w:p>
-    <w:p>
-      <w:pPr>
         <w:pStyle w:val="Titre2"/>
-        <w:jc w:val="both"/>
-        <w:rPr>
-          <w:lang w:val="fr-FR"/>
-        </w:rPr>
-      </w:pPr>
-      <w:bookmarkStart w:id="11" w:name="_Toc92286818"/>
-      <w:r>
-        <w:rPr>
-          <w:lang w:val="fr-FR"/>
-        </w:rPr>
-        <w:t>Piece</w:t>
+        <w:rPr>
+          <w:lang w:val="fr-FR"/>
+        </w:rPr>
+      </w:pPr>
+      <w:bookmarkStart w:id="11" w:name="_Toc92904311"/>
+      <w:r>
+        <w:rPr>
+          <w:lang w:val="fr-FR"/>
+        </w:rPr>
+        <w:t>Moves</w:t>
       </w:r>
       <w:bookmarkEnd w:id="11"/>
     </w:p>
     <w:p>
       <w:pPr>
+        <w:jc w:val="both"/>
+      </w:pPr>
+      <w:r>
+        <w:rPr>
+          <w:lang w:val="fr-FR"/>
+        </w:rPr>
+        <w:t>De nombreux constructeurs ont été mis à disposition</w:t>
+      </w:r>
+      <w:r>
+        <w:t xml:space="preserve"> </w:t>
+      </w:r>
+      <w:r>
+        <w:t xml:space="preserve">afin d’éviter à l’utilisateur de la classe de devoir </w:t>
+      </w:r>
+      <w:r>
+        <w:t>entrer</w:t>
+      </w:r>
+      <w:r>
+        <w:t xml:space="preserve"> des valeurs par défaut qui n’ont pas énormément de sens.</w:t>
+      </w:r>
+    </w:p>
+    <w:p>
+      <w:pPr>
+        <w:jc w:val="both"/>
+        <w:rPr>
+          <w:lang w:val="fr-FR"/>
+        </w:rPr>
+      </w:pPr>
+      <w:r>
+        <w:t xml:space="preserve">La classe </w:t>
+      </w:r>
+      <w:proofErr w:type="spellStart"/>
+      <w:r>
+        <w:rPr>
+          <w:i/>
+          <w:iCs/>
+        </w:rPr>
+        <w:t>LinearMove</w:t>
+      </w:r>
+      <w:proofErr w:type="spellEnd"/>
+      <w:r>
+        <w:t xml:space="preserve"> nous a permis de gérer à la fois les mouvements horizontaux et verticaux, les diagonales et les déplacements du cavalier grâce à l’utilisation des diverses méthodes de la classe </w:t>
+      </w:r>
+      <w:proofErr w:type="spellStart"/>
+      <w:r>
+        <w:rPr>
+          <w:i/>
+          <w:iCs/>
+        </w:rPr>
+        <w:t>Cell</w:t>
+      </w:r>
+      <w:proofErr w:type="spellEnd"/>
+      <w:r>
+        <w:t>.</w:t>
+      </w:r>
+    </w:p>
+    <w:p>
+      <w:pPr>
+        <w:pStyle w:val="Titre2"/>
+        <w:jc w:val="both"/>
+        <w:rPr>
+          <w:lang w:val="fr-FR"/>
+        </w:rPr>
+      </w:pPr>
+      <w:bookmarkStart w:id="12" w:name="_Toc92904312"/>
+      <w:r>
+        <w:rPr>
+          <w:lang w:val="fr-FR"/>
+        </w:rPr>
+        <w:t>Piece</w:t>
+      </w:r>
+      <w:bookmarkEnd w:id="12"/>
+    </w:p>
+    <w:p>
+      <w:pPr>
         <w:pStyle w:val="Titre3"/>
         <w:rPr>
           <w:lang w:val="fr-FR"/>
         </w:rPr>
       </w:pPr>
-      <w:bookmarkStart w:id="12" w:name="_Toc92286819"/>
+      <w:bookmarkStart w:id="13" w:name="_Toc92904313"/>
       <w:r>
         <w:rPr>
           <w:lang w:val="fr-FR"/>
@@ -7064,7 +7370,7 @@
         </w:rPr>
         <w:t>UserChoice</w:t>
       </w:r>
-      <w:bookmarkEnd w:id="12"/>
+      <w:bookmarkEnd w:id="13"/>
       <w:proofErr w:type="spellEnd"/>
     </w:p>
     <w:p>
@@ -7104,7 +7410,7 @@
           <w:lang w:val="fr-FR"/>
         </w:rPr>
       </w:pPr>
-      <w:bookmarkStart w:id="13" w:name="_Toc92286820"/>
+      <w:bookmarkStart w:id="14" w:name="_Toc92904314"/>
       <w:proofErr w:type="spellStart"/>
       <w:proofErr w:type="gramStart"/>
       <w:r>
@@ -7126,36 +7432,6 @@
           <w:lang w:val="fr-FR"/>
         </w:rPr>
         <w:t>)</w:t>
-      </w:r>
-      <w:bookmarkEnd w:id="13"/>
-    </w:p>
-    <w:p>
-      <w:pPr>
-        <w:jc w:val="both"/>
-        <w:rPr>
-          <w:lang w:val="fr-FR"/>
-        </w:rPr>
-      </w:pPr>
-      <w:r>
-        <w:rPr>
-          <w:lang w:val="fr-FR"/>
-        </w:rPr>
-        <w:t>La méthode n’est pas abstraite car elle n’est pas redéfinie dans toutes les pièces. Il est donc plus facile de laisser simplement son corps vide.</w:t>
-      </w:r>
-    </w:p>
-    <w:p>
-      <w:pPr>
-        <w:pStyle w:val="Titre3"/>
-        <w:rPr>
-          <w:lang w:val="fr-FR"/>
-        </w:rPr>
-      </w:pPr>
-      <w:bookmarkStart w:id="14" w:name="_Toc92286821"/>
-      <w:r>
-        <w:rPr>
-          <w:lang w:val="fr-FR"/>
-        </w:rPr>
-        <w:t>Déplacements spéciaux</w:t>
       </w:r>
       <w:bookmarkEnd w:id="14"/>
     </w:p>
@@ -7170,26 +7446,36 @@
         <w:rPr>
           <w:lang w:val="fr-FR"/>
         </w:rPr>
-        <w:t>Les déplacements spéciaux tels que les roques ou la prise en passant sont directement implémentés dans la pièce spécifique. Il aurait été possible de créer des classes à part comme pour les autres mouvements mais comme ceux-ci sont utilisés dans une seule et unique classe, nous sommes allés droit au but.</w:t>
+        <w:t>La méthode n’est pas abstraite car elle n’est pas redéfinie dans toutes les pièces. Il est donc plus facile de laisser simplement son corps vide.</w:t>
+      </w:r>
+      <w:r>
+        <w:rPr>
+          <w:lang w:val="fr-FR"/>
+        </w:rPr>
+        <w:t xml:space="preserve"> Elle gère les différents aspects à potentiellement appliquer à une pièce une fois celle-ci </w:t>
+      </w:r>
+      <w:r>
+        <w:rPr>
+          <w:lang w:val="fr-FR"/>
+        </w:rPr>
+        <w:t>jouée.</w:t>
       </w:r>
     </w:p>
     <w:p>
       <w:pPr>
-        <w:pStyle w:val="Titre2"/>
-        <w:rPr>
-          <w:lang w:val="fr-FR"/>
-        </w:rPr>
-      </w:pPr>
-      <w:bookmarkStart w:id="15" w:name="_Toc92286822"/>
-      <w:proofErr w:type="spellStart"/>
-      <w:r>
-        <w:rPr>
-          <w:lang w:val="fr-FR"/>
-        </w:rPr>
-        <w:t>FirstSpecificMove</w:t>
+        <w:pStyle w:val="Titre3"/>
+        <w:rPr>
+          <w:lang w:val="fr-FR"/>
+        </w:rPr>
+      </w:pPr>
+      <w:bookmarkStart w:id="15" w:name="_Toc92904315"/>
+      <w:r>
+        <w:rPr>
+          <w:lang w:val="fr-FR"/>
+        </w:rPr>
+        <w:t>Déplacements spéciaux</w:t>
       </w:r>
       <w:bookmarkEnd w:id="15"/>
-      <w:proofErr w:type="spellEnd"/>
     </w:p>
     <w:p>
       <w:pPr>
@@ -7202,27 +7488,31 @@
         <w:rPr>
           <w:lang w:val="fr-FR"/>
         </w:rPr>
-        <w:t xml:space="preserve">Une deuxième couche de classe abstraite a été implémentée afin </w:t>
-      </w:r>
-      <w:r>
-        <w:rPr>
-          <w:lang w:val="fr-FR"/>
-        </w:rPr>
-        <w:t xml:space="preserve">de pouvoir gérer les 3 types de pièces pour lesquelles le premier déplacement nous est important (roi, pion, tour). Cela nous a permis d’éviter d’avoir un attribut </w:t>
-      </w:r>
-      <w:proofErr w:type="spellStart"/>
-      <w:r>
-        <w:rPr>
-          <w:lang w:val="fr-FR"/>
-        </w:rPr>
-        <w:t>boolean</w:t>
-      </w:r>
-      <w:proofErr w:type="spellEnd"/>
-      <w:r>
-        <w:rPr>
-          <w:lang w:val="fr-FR"/>
-        </w:rPr>
-        <w:t xml:space="preserve"> en plus dans les 7 classes ou avoir à répéter cet attribut dans les 3 classes citées ci-dessus.</w:t>
+        <w:t>Les déplacements spéciaux</w:t>
+      </w:r>
+      <w:r>
+        <w:rPr>
+          <w:lang w:val="fr-FR"/>
+        </w:rPr>
+        <w:t xml:space="preserve"> </w:t>
+      </w:r>
+      <w:r>
+        <w:rPr>
+          <w:lang w:val="fr-FR"/>
+        </w:rPr>
+        <w:t xml:space="preserve">tels que les roques ou la prise en passant sont directement implémentés dans la pièce spécifique. Il aurait été possible de créer </w:t>
+      </w:r>
+      <w:r>
+        <w:rPr>
+          <w:lang w:val="fr-FR"/>
+        </w:rPr>
+        <w:t xml:space="preserve">une abstraction en ajoutant </w:t>
+      </w:r>
+      <w:r>
+        <w:rPr>
+          <w:lang w:val="fr-FR"/>
+        </w:rPr>
+        <w:t>des classes à part comme pour les autres mouvements mais comme ceux-ci sont utilisés dans une seule et unique classe, nous sommes allés droit au but.</w:t>
       </w:r>
     </w:p>
     <w:p>
@@ -7232,13 +7522,13 @@
           <w:lang w:val="fr-FR"/>
         </w:rPr>
       </w:pPr>
-      <w:bookmarkStart w:id="16" w:name="_Toc92286823"/>
+      <w:bookmarkStart w:id="16" w:name="_Toc92904316"/>
       <w:proofErr w:type="spellStart"/>
       <w:r>
         <w:rPr>
           <w:lang w:val="fr-FR"/>
         </w:rPr>
-        <w:t>Pawn</w:t>
+        <w:t>FirstSpecificMove</w:t>
       </w:r>
       <w:bookmarkEnd w:id="16"/>
       <w:proofErr w:type="spellEnd"/>
@@ -7254,6 +7544,58 @@
         <w:rPr>
           <w:lang w:val="fr-FR"/>
         </w:rPr>
+        <w:t xml:space="preserve">Une deuxième couche de classe abstraite a été implémentée afin </w:t>
+      </w:r>
+      <w:r>
+        <w:rPr>
+          <w:lang w:val="fr-FR"/>
+        </w:rPr>
+        <w:t xml:space="preserve">de pouvoir gérer les 3 types de pièces pour lesquelles le premier déplacement nous est important (roi, pion, tour). Cela nous a permis d’éviter d’avoir un attribut </w:t>
+      </w:r>
+      <w:proofErr w:type="spellStart"/>
+      <w:r>
+        <w:rPr>
+          <w:lang w:val="fr-FR"/>
+        </w:rPr>
+        <w:t>boolean</w:t>
+      </w:r>
+      <w:proofErr w:type="spellEnd"/>
+      <w:r>
+        <w:rPr>
+          <w:lang w:val="fr-FR"/>
+        </w:rPr>
+        <w:t xml:space="preserve"> en plus dans les 7 classes ou avoir à répéter cet attribut dans les 3 classes citées ci-dessus.</w:t>
+      </w:r>
+    </w:p>
+    <w:p>
+      <w:pPr>
+        <w:pStyle w:val="Titre2"/>
+        <w:rPr>
+          <w:lang w:val="fr-FR"/>
+        </w:rPr>
+      </w:pPr>
+      <w:bookmarkStart w:id="17" w:name="_Toc92904317"/>
+      <w:proofErr w:type="spellStart"/>
+      <w:r>
+        <w:rPr>
+          <w:lang w:val="fr-FR"/>
+        </w:rPr>
+        <w:t>Pawn</w:t>
+      </w:r>
+      <w:bookmarkEnd w:id="17"/>
+      <w:proofErr w:type="spellEnd"/>
+    </w:p>
+    <w:p>
+      <w:pPr>
+        <w:jc w:val="both"/>
+        <w:rPr>
+          <w:lang w:val="fr-FR"/>
+        </w:rPr>
+      </w:pPr>
+      <w:r>
+        <w:rPr>
+          <w:lang w:val="fr-FR"/>
+        </w:rPr>
         <w:t>C’est le pion lui-même qui vérifie s’il peut être prom</w:t>
       </w:r>
       <w:r>
@@ -7373,14 +7715,15 @@
           <w:lang w:val="fr-FR"/>
         </w:rPr>
       </w:pPr>
-      <w:bookmarkStart w:id="17" w:name="_Toc92286824"/>
-      <w:r>
-        <w:rPr>
-          <w:lang w:val="fr-FR"/>
-        </w:rPr>
+      <w:bookmarkStart w:id="18" w:name="_Toc92904318"/>
+      <w:r>
+        <w:rPr>
+          <w:lang w:val="fr-FR"/>
+        </w:rPr>
+        <w:lastRenderedPageBreak/>
         <w:t>Tests effectués</w:t>
       </w:r>
-      <w:bookmarkEnd w:id="17"/>
+      <w:bookmarkEnd w:id="18"/>
     </w:p>
     <w:p>
       <w:pPr>
@@ -7403,14 +7746,14 @@
           <w:lang w:val="fr-FR"/>
         </w:rPr>
       </w:pPr>
-      <w:bookmarkStart w:id="18" w:name="_Toc92286825"/>
+      <w:bookmarkStart w:id="19" w:name="_Toc92904319"/>
       <w:r>
         <w:rPr>
           <w:lang w:val="fr-FR"/>
         </w:rPr>
         <w:t>Tests généraux</w:t>
       </w:r>
-      <w:bookmarkEnd w:id="18"/>
+      <w:bookmarkEnd w:id="19"/>
     </w:p>
     <w:tbl>
       <w:tblPr>
@@ -7539,8 +7882,25 @@
               <w:rPr>
                 <w:lang w:val="fr-FR"/>
               </w:rPr>
-              <w:lastRenderedPageBreak/>
-              <w:t>Les pièces peuvent prendre des pièces adverses dans la limite de leur mouvement</w:t>
+              <w:t>Les pièces peuvent prendre des pièces adverses dans la limite de leur</w:t>
+            </w:r>
+            <w:r>
+              <w:rPr>
+                <w:lang w:val="fr-FR"/>
+              </w:rPr>
+              <w:t>s</w:t>
+            </w:r>
+            <w:r>
+              <w:rPr>
+                <w:lang w:val="fr-FR"/>
+              </w:rPr>
+              <w:t xml:space="preserve"> mouvement</w:t>
+            </w:r>
+            <w:r>
+              <w:rPr>
+                <w:lang w:val="fr-FR"/>
+              </w:rPr>
+              <w:t>s</w:t>
             </w:r>
             <w:r>
               <w:rPr>
@@ -7593,7 +7953,19 @@
               <w:rPr>
                 <w:lang w:val="fr-FR"/>
               </w:rPr>
-              <w:t>Le petit et le grand roque sont fonctionnel.</w:t>
+              <w:t>Le petit et le grand roque sont fonctionnel</w:t>
+            </w:r>
+            <w:r>
+              <w:rPr>
+                <w:lang w:val="fr-FR"/>
+              </w:rPr>
+              <w:t>s</w:t>
+            </w:r>
+            <w:r>
+              <w:rPr>
+                <w:lang w:val="fr-FR"/>
+              </w:rPr>
+              <w:t>.</w:t>
             </w:r>
             <w:r>
               <w:rPr>
@@ -7671,243 +8043,12 @@
           <w:lang w:val="fr-FR"/>
         </w:rPr>
       </w:pPr>
-      <w:bookmarkStart w:id="19" w:name="_Toc92286826"/>
+      <w:bookmarkStart w:id="20" w:name="_Toc92904320"/>
       <w:r>
         <w:rPr>
           <w:lang w:val="fr-FR"/>
         </w:rPr>
         <w:t>Tests de la Reine</w:t>
-      </w:r>
-      <w:bookmarkEnd w:id="19"/>
-    </w:p>
-    <w:tbl>
-      <w:tblPr>
-        <w:tblStyle w:val="Grilledutableau"/>
-        <w:tblW w:w="9244" w:type="dxa"/>
-        <w:tblLook w:val="04A0" w:firstRow="1" w:lastRow="0" w:firstColumn="1" w:lastColumn="0" w:noHBand="0" w:noVBand="1"/>
-      </w:tblPr>
-      <w:tblGrid>
-        <w:gridCol w:w="4622"/>
-        <w:gridCol w:w="4622"/>
-      </w:tblGrid>
-      <w:tr>
-        <w:trPr>
-          <w:trHeight w:val="287"/>
-        </w:trPr>
-        <w:tc>
-          <w:tcPr>
-            <w:tcW w:w="4622" w:type="dxa"/>
-          </w:tcPr>
-          <w:p>
-            <w:pPr>
-              <w:rPr>
-                <w:b/>
-                <w:lang w:val="fr-FR"/>
-              </w:rPr>
-            </w:pPr>
-            <w:r>
-              <w:rPr>
-                <w:b/>
-                <w:lang w:val="fr-FR"/>
-              </w:rPr>
-              <w:t>Test</w:t>
-            </w:r>
-          </w:p>
-        </w:tc>
-        <w:tc>
-          <w:tcPr>
-            <w:tcW w:w="4622" w:type="dxa"/>
-          </w:tcPr>
-          <w:p>
-            <w:pPr>
-              <w:rPr>
-                <w:b/>
-                <w:lang w:val="fr-FR"/>
-              </w:rPr>
-            </w:pPr>
-            <w:r>
-              <w:rPr>
-                <w:b/>
-                <w:lang w:val="fr-FR"/>
-              </w:rPr>
-              <w:t>Résultat attendu</w:t>
-            </w:r>
-            <w:r>
-              <w:rPr>
-                <w:b/>
-                <w:lang w:val="fr-FR"/>
-              </w:rPr>
-              <w:t xml:space="preserve"> et observé</w:t>
-            </w:r>
-          </w:p>
-        </w:tc>
-      </w:tr>
-      <w:tr>
-        <w:trPr>
-          <w:trHeight w:val="873"/>
-        </w:trPr>
-        <w:tc>
-          <w:tcPr>
-            <w:tcW w:w="4622" w:type="dxa"/>
-          </w:tcPr>
-          <w:p>
-            <w:pPr>
-              <w:rPr>
-                <w:lang w:val="fr-FR"/>
-              </w:rPr>
-            </w:pPr>
-            <w:r>
-              <w:rPr>
-                <w:lang w:val="fr-FR"/>
-              </w:rPr>
-              <w:t>La reine peut faire des mouvements sur les côtés (haut, bas, gauche, droite) ainsi qu’en diagonale.</w:t>
-            </w:r>
-          </w:p>
-        </w:tc>
-        <w:tc>
-          <w:tcPr>
-            <w:tcW w:w="4622" w:type="dxa"/>
-          </w:tcPr>
-          <w:p>
-            <w:pPr>
-              <w:rPr>
-                <w:lang w:val="fr-FR"/>
-              </w:rPr>
-            </w:pPr>
-            <w:r>
-              <w:rPr>
-                <w:lang w:val="fr-FR"/>
-              </w:rPr>
-              <w:t>OK</w:t>
-            </w:r>
-          </w:p>
-        </w:tc>
-      </w:tr>
-      <w:tr>
-        <w:trPr>
-          <w:trHeight w:val="873"/>
-        </w:trPr>
-        <w:tc>
-          <w:tcPr>
-            <w:tcW w:w="4622" w:type="dxa"/>
-          </w:tcPr>
-          <w:p>
-            <w:pPr>
-              <w:rPr>
-                <w:lang w:val="fr-FR"/>
-              </w:rPr>
-            </w:pPr>
-            <w:r>
-              <w:rPr>
-                <w:lang w:val="fr-FR"/>
-              </w:rPr>
-              <w:t>La reine ne peut pas sauter par-dessus une autre pièce.</w:t>
-            </w:r>
-          </w:p>
-        </w:tc>
-        <w:tc>
-          <w:tcPr>
-            <w:tcW w:w="4622" w:type="dxa"/>
-          </w:tcPr>
-          <w:p>
-            <w:pPr>
-              <w:rPr>
-                <w:lang w:val="fr-FR"/>
-              </w:rPr>
-            </w:pPr>
-            <w:r>
-              <w:rPr>
-                <w:lang w:val="fr-FR"/>
-              </w:rPr>
-              <w:t>OK</w:t>
-            </w:r>
-          </w:p>
-        </w:tc>
-      </w:tr>
-      <w:tr>
-        <w:trPr>
-          <w:trHeight w:val="873"/>
-        </w:trPr>
-        <w:tc>
-          <w:tcPr>
-            <w:tcW w:w="4622" w:type="dxa"/>
-          </w:tcPr>
-          <w:p>
-            <w:pPr>
-              <w:rPr>
-                <w:lang w:val="fr-FR"/>
-              </w:rPr>
-            </w:pPr>
-            <w:r>
-              <w:rPr>
-                <w:lang w:val="fr-FR"/>
-              </w:rPr>
-              <w:t>Les mouvement de la reine n’ont pas de limite de longueur (elle peut traverser l’échiquier si aucune autre pièce ne la bloque).</w:t>
-            </w:r>
-          </w:p>
-        </w:tc>
-        <w:tc>
-          <w:tcPr>
-            <w:tcW w:w="4622" w:type="dxa"/>
-          </w:tcPr>
-          <w:p>
-            <w:pPr>
-              <w:rPr>
-                <w:lang w:val="fr-FR"/>
-              </w:rPr>
-            </w:pPr>
-            <w:r>
-              <w:rPr>
-                <w:lang w:val="fr-FR"/>
-              </w:rPr>
-              <w:t>OK</w:t>
-            </w:r>
-          </w:p>
-        </w:tc>
-      </w:tr>
-      <w:tr>
-        <w:trPr>
-          <w:trHeight w:val="873"/>
-        </w:trPr>
-        <w:tc>
-          <w:tcPr>
-            <w:tcW w:w="4622" w:type="dxa"/>
-          </w:tcPr>
-          <w:p>
-            <w:pPr>
-              <w:rPr>
-                <w:lang w:val="fr-FR"/>
-              </w:rPr>
-            </w:pPr>
-          </w:p>
-        </w:tc>
-        <w:tc>
-          <w:tcPr>
-            <w:tcW w:w="4622" w:type="dxa"/>
-          </w:tcPr>
-          <w:p>
-            <w:pPr>
-              <w:rPr>
-                <w:lang w:val="fr-FR"/>
-              </w:rPr>
-            </w:pPr>
-          </w:p>
-        </w:tc>
-      </w:tr>
-    </w:tbl>
-    <w:p>
-      <w:pPr>
-        <w:pStyle w:val="Titre2"/>
-        <w:rPr>
-          <w:lang w:val="fr-FR"/>
-        </w:rPr>
-      </w:pPr>
-      <w:bookmarkStart w:id="20" w:name="_Toc92286827"/>
-      <w:r>
-        <w:rPr>
-          <w:lang w:val="fr-FR"/>
-        </w:rPr>
-        <w:t>Tests du Roi</w:t>
       </w:r>
       <w:bookmarkEnd w:id="20"/>
     </w:p>
@@ -7991,7 +8132,7 @@
               <w:rPr>
                 <w:lang w:val="fr-FR"/>
               </w:rPr>
-              <w:t>Le roi ne peut faire des mouvement que d’une case de long.</w:t>
+              <w:t>La reine peut faire des mouvements sur les côtés (haut, bas, gauche, droite) ainsi qu’en diagonale.</w:t>
             </w:r>
           </w:p>
         </w:tc>
@@ -8032,19 +8173,7 @@
               <w:rPr>
                 <w:lang w:val="fr-FR"/>
               </w:rPr>
-              <w:t>Le roi peut bouger sur toutes les cases autour de lui (</w:t>
-            </w:r>
-            <w:r>
-              <w:rPr>
-                <w:lang w:val="fr-FR"/>
-              </w:rPr>
-              <w:t>pour autant qu’aucune pièce ne le bloque et</w:t>
-            </w:r>
-            <w:r>
-              <w:rPr>
-                <w:lang w:val="fr-FR"/>
-              </w:rPr>
-              <w:t xml:space="preserve"> qu’il ne soit pas sur le bord de l’échiquier).</w:t>
+              <w:t>La reine ne peut pas sauter par-dessus une autre pièce.</w:t>
             </w:r>
           </w:p>
         </w:tc>
@@ -8085,7 +8214,7 @@
               <w:rPr>
                 <w:lang w:val="fr-FR"/>
               </w:rPr>
-              <w:t>Le roi ne peut pas aller sur case qui est attaquée par une pièce adverse.</w:t>
+              <w:t>Les mouvement de la reine n’ont pas de limite de longueur (elle peut traverser l’échiquier si aucune autre pièce ne la bloque).</w:t>
             </w:r>
           </w:p>
         </w:tc>
@@ -8145,27 +8274,12 @@
           <w:lang w:val="fr-FR"/>
         </w:rPr>
       </w:pPr>
-    </w:p>
-    <w:p>
-      <w:pPr>
-        <w:rPr>
-          <w:lang w:val="fr-FR"/>
-        </w:rPr>
-      </w:pPr>
-    </w:p>
-    <w:p>
-      <w:pPr>
-        <w:pStyle w:val="Titre2"/>
-        <w:rPr>
-          <w:lang w:val="fr-FR"/>
-        </w:rPr>
-      </w:pPr>
-      <w:bookmarkStart w:id="21" w:name="_Toc92286828"/>
-      <w:r>
-        <w:rPr>
-          <w:lang w:val="fr-FR"/>
-        </w:rPr>
-        <w:t>Tests de la Tour</w:t>
+      <w:bookmarkStart w:id="21" w:name="_Toc92904321"/>
+      <w:r>
+        <w:rPr>
+          <w:lang w:val="fr-FR"/>
+        </w:rPr>
+        <w:t>Tests du Roi</w:t>
       </w:r>
       <w:bookmarkEnd w:id="21"/>
     </w:p>
@@ -8249,19 +8363,7 @@
               <w:rPr>
                 <w:lang w:val="fr-FR"/>
               </w:rPr>
-              <w:t>La tour peut faire des mouvements sur les côtés</w:t>
-            </w:r>
-            <w:r>
-              <w:rPr>
-                <w:lang w:val="fr-FR"/>
-              </w:rPr>
-              <w:t xml:space="preserve"> </w:t>
-            </w:r>
-            <w:r>
-              <w:rPr>
-                <w:lang w:val="fr-FR"/>
-              </w:rPr>
-              <w:t>mais ne peut pas faire de mouvement en diagonal.</w:t>
+              <w:t>Le roi ne peut faire des mouvement que d’une case de long.</w:t>
             </w:r>
           </w:p>
         </w:tc>
@@ -8302,8 +8404,19 @@
               <w:rPr>
                 <w:lang w:val="fr-FR"/>
               </w:rPr>
-              <w:lastRenderedPageBreak/>
-              <w:t>La tour ne peut pas sauter par-dessus un pièce de sa couleur.</w:t>
+              <w:t>Le roi peut bouger sur toutes les cases autour de lui (</w:t>
+            </w:r>
+            <w:r>
+              <w:rPr>
+                <w:lang w:val="fr-FR"/>
+              </w:rPr>
+              <w:t>pour autant qu’aucune pièce ne le bloque et</w:t>
+            </w:r>
+            <w:r>
+              <w:rPr>
+                <w:lang w:val="fr-FR"/>
+              </w:rPr>
+              <w:t xml:space="preserve"> qu’il ne soit pas sur le bord de l’échiquier).</w:t>
             </w:r>
           </w:p>
         </w:tc>
@@ -8344,13 +8457,7 @@
               <w:rPr>
                 <w:lang w:val="fr-FR"/>
               </w:rPr>
-              <w:t>Les mouvement de la tour n’ont pas de limite de longueur</w:t>
-            </w:r>
-            <w:r>
-              <w:rPr>
-                <w:lang w:val="fr-FR"/>
-              </w:rPr>
-              <w:t>.</w:t>
+              <w:t>Le roi ne peut pas aller sur case qui est attaquée par une pièce adverse.</w:t>
             </w:r>
           </w:p>
         </w:tc>
@@ -8410,24 +8517,27 @@
           <w:lang w:val="fr-FR"/>
         </w:rPr>
       </w:pPr>
-      <w:bookmarkStart w:id="22" w:name="_Toc92286829"/>
-      <w:r>
-        <w:rPr>
-          <w:lang w:val="fr-FR"/>
-        </w:rPr>
-        <w:t xml:space="preserve">Tests du </w:t>
-      </w:r>
-      <w:r>
-        <w:rPr>
-          <w:lang w:val="fr-FR"/>
-        </w:rPr>
-        <w:t>F</w:t>
-      </w:r>
-      <w:r>
-        <w:rPr>
-          <w:lang w:val="fr-FR"/>
-        </w:rPr>
-        <w:t>ou</w:t>
+    </w:p>
+    <w:p>
+      <w:pPr>
+        <w:rPr>
+          <w:lang w:val="fr-FR"/>
+        </w:rPr>
+      </w:pPr>
+    </w:p>
+    <w:p>
+      <w:pPr>
+        <w:pStyle w:val="Titre2"/>
+        <w:rPr>
+          <w:lang w:val="fr-FR"/>
+        </w:rPr>
+      </w:pPr>
+      <w:bookmarkStart w:id="22" w:name="_Toc92904322"/>
+      <w:r>
+        <w:rPr>
+          <w:lang w:val="fr-FR"/>
+        </w:rPr>
+        <w:t>Tests de la Tour</w:t>
       </w:r>
       <w:bookmarkEnd w:id="22"/>
     </w:p>
@@ -8511,13 +8621,19 @@
               <w:rPr>
                 <w:lang w:val="fr-FR"/>
               </w:rPr>
-              <w:t xml:space="preserve">Le fou ne peut faire </w:t>
-            </w:r>
-            <w:r>
-              <w:rPr>
-                <w:lang w:val="fr-FR"/>
-              </w:rPr>
-              <w:t>des mouvements uniquement en diagonal et pas sur les côtés.</w:t>
+              <w:t>La tour peut faire des mouvements sur les côtés</w:t>
+            </w:r>
+            <w:r>
+              <w:rPr>
+                <w:lang w:val="fr-FR"/>
+              </w:rPr>
+              <w:t xml:space="preserve"> </w:t>
+            </w:r>
+            <w:r>
+              <w:rPr>
+                <w:lang w:val="fr-FR"/>
+              </w:rPr>
+              <w:t>mais ne peut pas faire de mouvement en diagonal.</w:t>
             </w:r>
           </w:p>
         </w:tc>
@@ -8558,13 +8674,7 @@
               <w:rPr>
                 <w:lang w:val="fr-FR"/>
               </w:rPr>
-              <w:t xml:space="preserve">Le fou ne peut pas sauter par-dessus </w:t>
-            </w:r>
-            <w:r>
-              <w:rPr>
-                <w:lang w:val="fr-FR"/>
-              </w:rPr>
-              <w:t>une autre pièce.</w:t>
+              <w:t>La tour ne peut pas sauter par-dessus un pièce de sa couleur.</w:t>
             </w:r>
           </w:p>
         </w:tc>
@@ -8605,7 +8715,13 @@
               <w:rPr>
                 <w:lang w:val="fr-FR"/>
               </w:rPr>
-              <w:t>La longueur des mouvements du fous n’est pas limité.</w:t>
+              <w:t>Les mouvement de la tour n’ont pas de limite de longueur</w:t>
+            </w:r>
+            <w:r>
+              <w:rPr>
+                <w:lang w:val="fr-FR"/>
+              </w:rPr>
+              <w:t>.</w:t>
             </w:r>
           </w:p>
         </w:tc>
@@ -8665,12 +8781,24 @@
           <w:lang w:val="fr-FR"/>
         </w:rPr>
       </w:pPr>
-      <w:bookmarkStart w:id="23" w:name="_Toc92286830"/>
-      <w:r>
-        <w:rPr>
-          <w:lang w:val="fr-FR"/>
-        </w:rPr>
-        <w:t>Tests du Cavalier</w:t>
+      <w:bookmarkStart w:id="23" w:name="_Toc92904323"/>
+      <w:r>
+        <w:rPr>
+          <w:lang w:val="fr-FR"/>
+        </w:rPr>
+        <w:t xml:space="preserve">Tests du </w:t>
+      </w:r>
+      <w:r>
+        <w:rPr>
+          <w:lang w:val="fr-FR"/>
+        </w:rPr>
+        <w:t>F</w:t>
+      </w:r>
+      <w:r>
+        <w:rPr>
+          <w:lang w:val="fr-FR"/>
+        </w:rPr>
+        <w:t>ou</w:t>
       </w:r>
       <w:bookmarkEnd w:id="23"/>
     </w:p>
@@ -8754,27 +8882,13 @@
               <w:rPr>
                 <w:lang w:val="fr-FR"/>
               </w:rPr>
-              <w:t>Le cavalier ne peut faire que des mouvements en « L »</w:t>
-            </w:r>
-            <w:r>
-              <w:rPr>
-                <w:lang w:val="fr-FR"/>
-              </w:rPr>
-              <w:t xml:space="preserve">. Le mouvement </w:t>
-            </w:r>
-            <w:proofErr w:type="gramStart"/>
-            <w:r>
-              <w:rPr>
-                <w:lang w:val="fr-FR"/>
-              </w:rPr>
-              <w:t>en  «</w:t>
-            </w:r>
-            <w:proofErr w:type="gramEnd"/>
-            <w:r>
-              <w:rPr>
-                <w:lang w:val="fr-FR"/>
-              </w:rPr>
-              <w:t> L » est composé de deux mouvement sur les côtés (exemple : deux cases vers le haut puis une case à gauche). Le mouvement en L ne compte que pour 1 seule mouvement.</w:t>
+              <w:t xml:space="preserve">Le fou ne peut faire </w:t>
+            </w:r>
+            <w:r>
+              <w:rPr>
+                <w:lang w:val="fr-FR"/>
+              </w:rPr>
+              <w:t>des mouvements uniquement en diagonal et pas sur les côtés.</w:t>
             </w:r>
           </w:p>
         </w:tc>
@@ -8815,19 +8929,13 @@
               <w:rPr>
                 <w:lang w:val="fr-FR"/>
               </w:rPr>
-              <w:t>Le cavalier ne peut pas faire de mouvement du type 2 cases vers le droite puis encore une case vers la gauche ou vers droite.</w:t>
-            </w:r>
-            <w:r>
-              <w:rPr>
-                <w:lang w:val="fr-FR"/>
-              </w:rPr>
-              <w:t xml:space="preserve"> Il est obligé de faire le premier mouvement dans une direction (haut-bas ou gauche-droite) et le deuxième dans l’autre sens</w:t>
-            </w:r>
-            <w:r>
-              <w:rPr>
-                <w:lang w:val="fr-FR"/>
-              </w:rPr>
-              <w:t>.</w:t>
+              <w:t xml:space="preserve">Le fou ne peut pas sauter par-dessus </w:t>
+            </w:r>
+            <w:r>
+              <w:rPr>
+                <w:lang w:val="fr-FR"/>
+              </w:rPr>
+              <w:t>une autre pièce.</w:t>
             </w:r>
           </w:p>
         </w:tc>
@@ -8868,7 +8976,7 @@
               <w:rPr>
                 <w:lang w:val="fr-FR"/>
               </w:rPr>
-              <w:t>Le cavalier peut sauter par-dessus une autre pièce.</w:t>
+              <w:t>La longueur des mouvements du fous n’est pas limité.</w:t>
             </w:r>
           </w:p>
         </w:tc>
@@ -8877,6 +8985,11 @@
             <w:tcW w:w="4622" w:type="dxa"/>
           </w:tcPr>
           <w:p>
+            <w:pPr>
+              <w:rPr>
+                <w:lang w:val="fr-FR"/>
+              </w:rPr>
+            </w:pPr>
             <w:r>
               <w:rPr>
                 <w:lang w:val="fr-FR"/>
@@ -8923,40 +9036,12 @@
           <w:lang w:val="fr-FR"/>
         </w:rPr>
       </w:pPr>
-    </w:p>
-    <w:p>
-      <w:pPr>
-        <w:rPr>
-          <w:lang w:val="fr-FR"/>
-        </w:rPr>
-      </w:pPr>
-    </w:p>
-    <w:p>
-      <w:pPr>
-        <w:pStyle w:val="Titre2"/>
-        <w:rPr>
-          <w:lang w:val="fr-FR"/>
-        </w:rPr>
-      </w:pPr>
-      <w:bookmarkStart w:id="24" w:name="_Toc92286831"/>
-      <w:r>
-        <w:rPr>
-          <w:lang w:val="fr-FR"/>
-        </w:rPr>
-        <w:lastRenderedPageBreak/>
-        <w:t xml:space="preserve">Tests du </w:t>
-      </w:r>
-      <w:r>
-        <w:rPr>
-          <w:lang w:val="fr-FR"/>
-        </w:rPr>
-        <w:t>P</w:t>
-      </w:r>
-      <w:r>
-        <w:rPr>
-          <w:lang w:val="fr-FR"/>
-        </w:rPr>
-        <w:t>ion</w:t>
+      <w:bookmarkStart w:id="24" w:name="_Toc92904324"/>
+      <w:r>
+        <w:rPr>
+          <w:lang w:val="fr-FR"/>
+        </w:rPr>
+        <w:t>Tests du Cavalier</w:t>
       </w:r>
       <w:bookmarkEnd w:id="24"/>
     </w:p>
@@ -9040,7 +9125,27 @@
               <w:rPr>
                 <w:lang w:val="fr-FR"/>
               </w:rPr>
-              <w:t>Les pions ne peuvent bouger que dans une seule direction (dans notre case : les blancs vers le haut et les noirs vers le bas).</w:t>
+              <w:t>Le cavalier ne peut faire que des mouvements en « L »</w:t>
+            </w:r>
+            <w:r>
+              <w:rPr>
+                <w:lang w:val="fr-FR"/>
+              </w:rPr>
+              <w:t xml:space="preserve">. Le mouvement </w:t>
+            </w:r>
+            <w:proofErr w:type="gramStart"/>
+            <w:r>
+              <w:rPr>
+                <w:lang w:val="fr-FR"/>
+              </w:rPr>
+              <w:t>en  «</w:t>
+            </w:r>
+            <w:proofErr w:type="gramEnd"/>
+            <w:r>
+              <w:rPr>
+                <w:lang w:val="fr-FR"/>
+              </w:rPr>
+              <w:t> L » est composé de deux mouvement sur les côtés (exemple : deux cases vers le haut puis une case à gauche). Le mouvement en L ne compte que pour 1 seule mouvement.</w:t>
             </w:r>
           </w:p>
         </w:tc>
@@ -9081,7 +9186,19 @@
               <w:rPr>
                 <w:lang w:val="fr-FR"/>
               </w:rPr>
-              <w:t xml:space="preserve">Le pion ne peut faire des mouvements que d’une case de long. </w:t>
+              <w:t>Le cavalier ne peut pas faire de mouvement du type 2 cases vers le droite puis encore une case vers la gauche ou vers droite.</w:t>
+            </w:r>
+            <w:r>
+              <w:rPr>
+                <w:lang w:val="fr-FR"/>
+              </w:rPr>
+              <w:t xml:space="preserve"> Il est obligé de faire le premier mouvement dans une direction (haut-bas ou gauche-droite) et le deuxième dans l’autre sens</w:t>
+            </w:r>
+            <w:r>
+              <w:rPr>
+                <w:lang w:val="fr-FR"/>
+              </w:rPr>
+              <w:t>.</w:t>
             </w:r>
           </w:p>
         </w:tc>
@@ -9122,19 +9239,8 @@
               <w:rPr>
                 <w:lang w:val="fr-FR"/>
               </w:rPr>
-              <w:t>Exception : Si le pion n’a pas encore bougé, il peut faire un mouvement de case de long devant lui</w:t>
-            </w:r>
-            <w:r>
-              <w:rPr>
-                <w:lang w:val="fr-FR"/>
-              </w:rPr>
-              <w:t xml:space="preserve"> (il ne peut pas sauter par-dessus une autre pièce)</w:t>
-            </w:r>
-            <w:r>
-              <w:rPr>
-                <w:lang w:val="fr-FR"/>
-              </w:rPr>
-              <w:t>.</w:t>
+              <w:lastRenderedPageBreak/>
+              <w:t>Le cavalier peut sauter par-dessus une autre pièce.</w:t>
             </w:r>
           </w:p>
         </w:tc>
@@ -9143,11 +9249,6 @@
             <w:tcW w:w="4622" w:type="dxa"/>
           </w:tcPr>
           <w:p>
-            <w:pPr>
-              <w:rPr>
-                <w:lang w:val="fr-FR"/>
-              </w:rPr>
-            </w:pPr>
             <w:r>
               <w:rPr>
                 <w:lang w:val="fr-FR"/>
@@ -9171,12 +9272,6 @@
                 <w:lang w:val="fr-FR"/>
               </w:rPr>
             </w:pPr>
-            <w:r>
-              <w:rPr>
-                <w:lang w:val="fr-FR"/>
-              </w:rPr>
-              <w:t>Le pion ne peut prendre de pièce uniquement si la pièce adverse est en diagonal de ce dernier (une pièce en diagonal vers l’arrière ne pourra pas être prise par un pion).</w:t>
-            </w:r>
           </w:p>
         </w:tc>
         <w:tc>
@@ -9189,11 +9284,111 @@
                 <w:lang w:val="fr-FR"/>
               </w:rPr>
             </w:pPr>
-            <w:r>
-              <w:rPr>
-                <w:lang w:val="fr-FR"/>
-              </w:rPr>
-              <w:t>OK</w:t>
+          </w:p>
+        </w:tc>
+      </w:tr>
+    </w:tbl>
+    <w:p>
+      <w:pPr>
+        <w:pStyle w:val="Titre2"/>
+        <w:rPr>
+          <w:lang w:val="fr-FR"/>
+        </w:rPr>
+      </w:pPr>
+    </w:p>
+    <w:p>
+      <w:pPr>
+        <w:rPr>
+          <w:lang w:val="fr-FR"/>
+        </w:rPr>
+      </w:pPr>
+    </w:p>
+    <w:p>
+      <w:pPr>
+        <w:pStyle w:val="Titre2"/>
+        <w:rPr>
+          <w:lang w:val="fr-FR"/>
+        </w:rPr>
+      </w:pPr>
+      <w:bookmarkStart w:id="25" w:name="_Toc92904325"/>
+      <w:r>
+        <w:rPr>
+          <w:lang w:val="fr-FR"/>
+        </w:rPr>
+        <w:t xml:space="preserve">Tests du </w:t>
+      </w:r>
+      <w:r>
+        <w:rPr>
+          <w:lang w:val="fr-FR"/>
+        </w:rPr>
+        <w:t>P</w:t>
+      </w:r>
+      <w:r>
+        <w:rPr>
+          <w:lang w:val="fr-FR"/>
+        </w:rPr>
+        <w:t>ion</w:t>
+      </w:r>
+      <w:bookmarkEnd w:id="25"/>
+    </w:p>
+    <w:tbl>
+      <w:tblPr>
+        <w:tblStyle w:val="Grilledutableau"/>
+        <w:tblW w:w="9244" w:type="dxa"/>
+        <w:tblLook w:val="04A0" w:firstRow="1" w:lastRow="0" w:firstColumn="1" w:lastColumn="0" w:noHBand="0" w:noVBand="1"/>
+      </w:tblPr>
+      <w:tblGrid>
+        <w:gridCol w:w="4622"/>
+        <w:gridCol w:w="4622"/>
+      </w:tblGrid>
+      <w:tr>
+        <w:trPr>
+          <w:trHeight w:val="287"/>
+        </w:trPr>
+        <w:tc>
+          <w:tcPr>
+            <w:tcW w:w="4622" w:type="dxa"/>
+          </w:tcPr>
+          <w:p>
+            <w:pPr>
+              <w:rPr>
+                <w:b/>
+                <w:lang w:val="fr-FR"/>
+              </w:rPr>
+            </w:pPr>
+            <w:r>
+              <w:rPr>
+                <w:b/>
+                <w:lang w:val="fr-FR"/>
+              </w:rPr>
+              <w:t>Test</w:t>
+            </w:r>
+          </w:p>
+        </w:tc>
+        <w:tc>
+          <w:tcPr>
+            <w:tcW w:w="4622" w:type="dxa"/>
+          </w:tcPr>
+          <w:p>
+            <w:pPr>
+              <w:rPr>
+                <w:b/>
+                <w:lang w:val="fr-FR"/>
+              </w:rPr>
+            </w:pPr>
+            <w:r>
+              <w:rPr>
+                <w:b/>
+                <w:lang w:val="fr-FR"/>
+              </w:rPr>
+              <w:t>Résultat attendu</w:t>
+            </w:r>
+            <w:r>
+              <w:rPr>
+                <w:b/>
+                <w:lang w:val="fr-FR"/>
+              </w:rPr>
+              <w:t xml:space="preserve"> et observé</w:t>
             </w:r>
           </w:p>
         </w:tc>
@@ -9216,28 +9411,7 @@
               <w:rPr>
                 <w:lang w:val="fr-FR"/>
               </w:rPr>
-              <w:t>Exception : La prise dite « En passant » est implémentée.</w:t>
-            </w:r>
-            <w:r>
-              <w:t xml:space="preserve"> </w:t>
-            </w:r>
-            <w:r>
-              <w:rPr>
-                <w:lang w:val="fr-FR"/>
-              </w:rPr>
-              <w:t>Ce coup s’effectue en prenant un pion ayant avancé de deux</w:t>
-            </w:r>
-            <w:r>
-              <w:rPr>
-                <w:lang w:val="fr-FR"/>
-              </w:rPr>
-              <w:t xml:space="preserve"> </w:t>
-            </w:r>
-            <w:r>
-              <w:rPr>
-                <w:lang w:val="fr-FR"/>
-              </w:rPr>
-              <w:t>cases au tour précédent comme s’il n’avait avancé que d’une case.</w:t>
+              <w:t>Les pions ne peuvent bouger que dans une seule direction (dans notre case : les blancs vers le haut et les noirs vers le bas).</w:t>
             </w:r>
           </w:p>
         </w:tc>
@@ -9278,7 +9452,7 @@
               <w:rPr>
                 <w:lang w:val="fr-FR"/>
               </w:rPr>
-              <w:t>Si un pion atteint l’autre bout de l’échiquier, il peut faire une promotion. Les quatre types de promotions sont : En Reine, en Tour, en Fous, en Cavalier.</w:t>
+              <w:t xml:space="preserve">Le pion ne peut faire des mouvements que d’une case de long. </w:t>
             </w:r>
           </w:p>
         </w:tc>
@@ -9301,6 +9475,203 @@
           </w:p>
         </w:tc>
       </w:tr>
+      <w:tr>
+        <w:trPr>
+          <w:trHeight w:val="873"/>
+        </w:trPr>
+        <w:tc>
+          <w:tcPr>
+            <w:tcW w:w="4622" w:type="dxa"/>
+          </w:tcPr>
+          <w:p>
+            <w:pPr>
+              <w:rPr>
+                <w:lang w:val="fr-FR"/>
+              </w:rPr>
+            </w:pPr>
+            <w:r>
+              <w:rPr>
+                <w:lang w:val="fr-FR"/>
+              </w:rPr>
+              <w:t>Exception : Si le pion n’a pas encore bougé, il peut faire un mouvement de case de long devant lui</w:t>
+            </w:r>
+            <w:r>
+              <w:rPr>
+                <w:lang w:val="fr-FR"/>
+              </w:rPr>
+              <w:t xml:space="preserve"> (il ne peut pas sauter par-dessus une autre pièce)</w:t>
+            </w:r>
+            <w:r>
+              <w:rPr>
+                <w:lang w:val="fr-FR"/>
+              </w:rPr>
+              <w:t>.</w:t>
+            </w:r>
+          </w:p>
+        </w:tc>
+        <w:tc>
+          <w:tcPr>
+            <w:tcW w:w="4622" w:type="dxa"/>
+          </w:tcPr>
+          <w:p>
+            <w:pPr>
+              <w:rPr>
+                <w:lang w:val="fr-FR"/>
+              </w:rPr>
+            </w:pPr>
+            <w:r>
+              <w:rPr>
+                <w:lang w:val="fr-FR"/>
+              </w:rPr>
+              <w:t>OK</w:t>
+            </w:r>
+          </w:p>
+        </w:tc>
+      </w:tr>
+      <w:tr>
+        <w:trPr>
+          <w:trHeight w:val="873"/>
+        </w:trPr>
+        <w:tc>
+          <w:tcPr>
+            <w:tcW w:w="4622" w:type="dxa"/>
+          </w:tcPr>
+          <w:p>
+            <w:pPr>
+              <w:rPr>
+                <w:lang w:val="fr-FR"/>
+              </w:rPr>
+            </w:pPr>
+            <w:r>
+              <w:rPr>
+                <w:lang w:val="fr-FR"/>
+              </w:rPr>
+              <w:t>Le pion ne peut prendre de pièce uniquement si la pièce adverse est en diagonal de ce dernier (une pièce en diagonal vers l’arrière ne pourra pas être prise par un pion).</w:t>
+            </w:r>
+          </w:p>
+        </w:tc>
+        <w:tc>
+          <w:tcPr>
+            <w:tcW w:w="4622" w:type="dxa"/>
+          </w:tcPr>
+          <w:p>
+            <w:pPr>
+              <w:rPr>
+                <w:lang w:val="fr-FR"/>
+              </w:rPr>
+            </w:pPr>
+            <w:r>
+              <w:rPr>
+                <w:lang w:val="fr-FR"/>
+              </w:rPr>
+              <w:t>OK</w:t>
+            </w:r>
+          </w:p>
+        </w:tc>
+      </w:tr>
+      <w:tr>
+        <w:trPr>
+          <w:trHeight w:val="873"/>
+        </w:trPr>
+        <w:tc>
+          <w:tcPr>
+            <w:tcW w:w="4622" w:type="dxa"/>
+          </w:tcPr>
+          <w:p>
+            <w:pPr>
+              <w:rPr>
+                <w:lang w:val="fr-FR"/>
+              </w:rPr>
+            </w:pPr>
+            <w:r>
+              <w:rPr>
+                <w:lang w:val="fr-FR"/>
+              </w:rPr>
+              <w:t>Exception : La prise dite « En passant » est implémentée.</w:t>
+            </w:r>
+            <w:r>
+              <w:t xml:space="preserve"> </w:t>
+            </w:r>
+            <w:r>
+              <w:rPr>
+                <w:lang w:val="fr-FR"/>
+              </w:rPr>
+              <w:t>Ce coup s’effectue en prenant un pion ayant avancé de deux</w:t>
+            </w:r>
+            <w:r>
+              <w:rPr>
+                <w:lang w:val="fr-FR"/>
+              </w:rPr>
+              <w:t xml:space="preserve"> </w:t>
+            </w:r>
+            <w:r>
+              <w:rPr>
+                <w:lang w:val="fr-FR"/>
+              </w:rPr>
+              <w:t>cases au tour précédent comme s’il n’avait avancé que d’une case.</w:t>
+            </w:r>
+          </w:p>
+        </w:tc>
+        <w:tc>
+          <w:tcPr>
+            <w:tcW w:w="4622" w:type="dxa"/>
+          </w:tcPr>
+          <w:p>
+            <w:pPr>
+              <w:rPr>
+                <w:lang w:val="fr-FR"/>
+              </w:rPr>
+            </w:pPr>
+            <w:r>
+              <w:rPr>
+                <w:lang w:val="fr-FR"/>
+              </w:rPr>
+              <w:t>OK</w:t>
+            </w:r>
+          </w:p>
+        </w:tc>
+      </w:tr>
+      <w:tr>
+        <w:trPr>
+          <w:trHeight w:val="873"/>
+        </w:trPr>
+        <w:tc>
+          <w:tcPr>
+            <w:tcW w:w="4622" w:type="dxa"/>
+          </w:tcPr>
+          <w:p>
+            <w:pPr>
+              <w:rPr>
+                <w:lang w:val="fr-FR"/>
+              </w:rPr>
+            </w:pPr>
+            <w:r>
+              <w:rPr>
+                <w:lang w:val="fr-FR"/>
+              </w:rPr>
+              <w:t>Si un pion atteint l’autre bout de l’échiquier, il peut faire une promotion. Les quatre types de promotions sont : En Reine, en Tour, en Fous, en Cavalier.</w:t>
+            </w:r>
+          </w:p>
+        </w:tc>
+        <w:tc>
+          <w:tcPr>
+            <w:tcW w:w="4622" w:type="dxa"/>
+          </w:tcPr>
+          <w:p>
+            <w:pPr>
+              <w:rPr>
+                <w:lang w:val="fr-FR"/>
+              </w:rPr>
+            </w:pPr>
+            <w:r>
+              <w:rPr>
+                <w:lang w:val="fr-FR"/>
+              </w:rPr>
+              <w:t>OK</w:t>
+            </w:r>
+          </w:p>
+        </w:tc>
+      </w:tr>
     </w:tbl>
     <w:p>
       <w:pPr>
@@ -9311,8 +9682,8 @@
       </w:pPr>
     </w:p>
     <w:sectPr>
-      <w:footerReference w:type="default" r:id="rId12"/>
-      <w:footerReference w:type="first" r:id="rId13"/>
+      <w:footerReference w:type="default" r:id="rId13"/>
+      <w:footerReference w:type="first" r:id="rId14"/>
       <w:pgSz w:w="11906" w:h="16838"/>
       <w:pgMar w:top="1417" w:right="1417" w:bottom="1417" w:left="1417" w:header="708" w:footer="708" w:gutter="0"/>
       <w:cols w:space="708"/>
@@ -9408,7 +9779,7 @@
       <w:rPr>
         <w:noProof/>
       </w:rPr>
-      <w:t>mercredi, 5 janvier 2022</w:t>
+      <w:t>mercredi, 12 janvier 2022</w:t>
     </w:r>
     <w:r>
       <w:fldChar w:fldCharType="end"/>
@@ -9505,7 +9876,7 @@
       <w:rPr>
         <w:noProof/>
       </w:rPr>
-      <w:t>mercredi, 5 janvier 2022</w:t>
+      <w:t>mercredi, 12 janvier 2022</w:t>
     </w:r>
     <w:r>
       <w:fldChar w:fldCharType="end"/>
@@ -9572,7 +9943,7 @@
       <w:rPr>
         <w:noProof/>
       </w:rPr>
-      <w:t>mercredi, 5 janvier 2022</w:t>
+      <w:t>mercredi, 12 janvier 2022</w:t>
     </w:r>
     <w:r>
       <w:fldChar w:fldCharType="end"/>

</xml_diff>

<commit_message>
docs: some work on report
</commit_message>
<xml_diff>
--- a/labo8/Rapport_Labo_8_POO.docx
+++ b/labo8/Rapport_Labo_8_POO.docx
@@ -4158,7 +4158,7 @@
           <w:r>
             <w:fldChar w:fldCharType="separate"/>
           </w:r>
-          <w:hyperlink w:anchor="_Toc92904301" w:history="1">
+          <w:hyperlink w:anchor="_Toc92906452" w:history="1">
             <w:r>
               <w:rPr>
                 <w:rStyle w:val="Lienhypertexte"/>
@@ -4186,7 +4186,7 @@
                 <w:noProof/>
                 <w:webHidden/>
               </w:rPr>
-              <w:instrText xml:space="preserve"> PAGEREF _Toc92904301 \h </w:instrText>
+              <w:instrText xml:space="preserve"> PAGEREF _Toc92906452 \h </w:instrText>
             </w:r>
             <w:r>
               <w:rPr>
@@ -4229,7 +4229,7 @@
               <w:lang w:eastAsia="fr-CH"/>
             </w:rPr>
           </w:pPr>
-          <w:hyperlink r:id="rId9" w:anchor="_Toc92904302" w:history="1">
+          <w:hyperlink r:id="rId9" w:anchor="_Toc92906453" w:history="1">
             <w:r>
               <w:rPr>
                 <w:rStyle w:val="Lienhypertexte"/>
@@ -4257,7 +4257,7 @@
                 <w:noProof/>
                 <w:webHidden/>
               </w:rPr>
-              <w:instrText xml:space="preserve"> PAGEREF _Toc92904302 \h </w:instrText>
+              <w:instrText xml:space="preserve"> PAGEREF _Toc92906453 \h </w:instrText>
             </w:r>
             <w:r>
               <w:rPr>
@@ -4300,7 +4300,7 @@
               <w:lang w:eastAsia="fr-CH"/>
             </w:rPr>
           </w:pPr>
-          <w:hyperlink w:anchor="_Toc92904303" w:history="1">
+          <w:hyperlink w:anchor="_Toc92906454" w:history="1">
             <w:r>
               <w:rPr>
                 <w:rStyle w:val="Lienhypertexte"/>
@@ -4328,7 +4328,7 @@
                 <w:noProof/>
                 <w:webHidden/>
               </w:rPr>
-              <w:instrText xml:space="preserve"> PAGEREF _Toc92904303 \h </w:instrText>
+              <w:instrText xml:space="preserve"> PAGEREF _Toc92906454 \h </w:instrText>
             </w:r>
             <w:r>
               <w:rPr>
@@ -4371,7 +4371,7 @@
               <w:lang w:eastAsia="fr-CH"/>
             </w:rPr>
           </w:pPr>
-          <w:hyperlink w:anchor="_Toc92904304" w:history="1">
+          <w:hyperlink w:anchor="_Toc92906455" w:history="1">
             <w:r>
               <w:rPr>
                 <w:rStyle w:val="Lienhypertexte"/>
@@ -4399,7 +4399,7 @@
                 <w:noProof/>
                 <w:webHidden/>
               </w:rPr>
-              <w:instrText xml:space="preserve"> PAGEREF _Toc92904304 \h </w:instrText>
+              <w:instrText xml:space="preserve"> PAGEREF _Toc92906455 \h </w:instrText>
             </w:r>
             <w:r>
               <w:rPr>
@@ -4442,7 +4442,7 @@
               <w:lang w:eastAsia="fr-CH"/>
             </w:rPr>
           </w:pPr>
-          <w:hyperlink w:anchor="_Toc92904305" w:history="1">
+          <w:hyperlink w:anchor="_Toc92906456" w:history="1">
             <w:r>
               <w:rPr>
                 <w:rStyle w:val="Lienhypertexte"/>
@@ -4470,7 +4470,7 @@
                 <w:noProof/>
                 <w:webHidden/>
               </w:rPr>
-              <w:instrText xml:space="preserve"> PAGEREF _Toc92904305 \h </w:instrText>
+              <w:instrText xml:space="preserve"> PAGEREF _Toc92906456 \h </w:instrText>
             </w:r>
             <w:r>
               <w:rPr>
@@ -4513,7 +4513,7 @@
               <w:lang w:eastAsia="fr-CH"/>
             </w:rPr>
           </w:pPr>
-          <w:hyperlink w:anchor="_Toc92904306" w:history="1">
+          <w:hyperlink w:anchor="_Toc92906457" w:history="1">
             <w:r>
               <w:rPr>
                 <w:rStyle w:val="Lienhypertexte"/>
@@ -4541,7 +4541,7 @@
                 <w:noProof/>
                 <w:webHidden/>
               </w:rPr>
-              <w:instrText xml:space="preserve"> PAGEREF _Toc92904306 \h </w:instrText>
+              <w:instrText xml:space="preserve"> PAGEREF _Toc92906457 \h </w:instrText>
             </w:r>
             <w:r>
               <w:rPr>
@@ -4584,7 +4584,7 @@
               <w:lang w:eastAsia="fr-CH"/>
             </w:rPr>
           </w:pPr>
-          <w:hyperlink w:anchor="_Toc92904307" w:history="1">
+          <w:hyperlink w:anchor="_Toc92906458" w:history="1">
             <w:r>
               <w:rPr>
                 <w:rStyle w:val="Lienhypertexte"/>
@@ -4611,7 +4611,7 @@
                 <w:noProof/>
                 <w:webHidden/>
               </w:rPr>
-              <w:instrText xml:space="preserve"> PAGEREF _Toc92904307 \h </w:instrText>
+              <w:instrText xml:space="preserve"> PAGEREF _Toc92906458 \h </w:instrText>
             </w:r>
             <w:r>
               <w:rPr>
@@ -4654,7 +4654,7 @@
               <w:lang w:eastAsia="fr-CH"/>
             </w:rPr>
           </w:pPr>
-          <w:hyperlink w:anchor="_Toc92904308" w:history="1">
+          <w:hyperlink w:anchor="_Toc92906459" w:history="1">
             <w:r>
               <w:rPr>
                 <w:rStyle w:val="Lienhypertexte"/>
@@ -4682,7 +4682,7 @@
                 <w:noProof/>
                 <w:webHidden/>
               </w:rPr>
-              <w:instrText xml:space="preserve"> PAGEREF _Toc92904308 \h </w:instrText>
+              <w:instrText xml:space="preserve"> PAGEREF _Toc92906459 \h </w:instrText>
             </w:r>
             <w:r>
               <w:rPr>
@@ -4725,7 +4725,7 @@
               <w:lang w:eastAsia="fr-CH"/>
             </w:rPr>
           </w:pPr>
-          <w:hyperlink w:anchor="_Toc92904309" w:history="1">
+          <w:hyperlink w:anchor="_Toc92906460" w:history="1">
             <w:r>
               <w:rPr>
                 <w:rStyle w:val="Lienhypertexte"/>
@@ -4753,7 +4753,7 @@
                 <w:noProof/>
                 <w:webHidden/>
               </w:rPr>
-              <w:instrText xml:space="preserve"> PAGEREF _Toc92904309 \h </w:instrText>
+              <w:instrText xml:space="preserve"> PAGEREF _Toc92906460 \h </w:instrText>
             </w:r>
             <w:r>
               <w:rPr>
@@ -4796,7 +4796,7 @@
               <w:lang w:eastAsia="fr-CH"/>
             </w:rPr>
           </w:pPr>
-          <w:hyperlink w:anchor="_Toc92904310" w:history="1">
+          <w:hyperlink w:anchor="_Toc92906461" w:history="1">
             <w:r>
               <w:rPr>
                 <w:rStyle w:val="Lienhypertexte"/>
@@ -4824,7 +4824,7 @@
                 <w:noProof/>
                 <w:webHidden/>
               </w:rPr>
-              <w:instrText xml:space="preserve"> PAGEREF _Toc92904310 \h </w:instrText>
+              <w:instrText xml:space="preserve"> PAGEREF _Toc92906461 \h </w:instrText>
             </w:r>
             <w:r>
               <w:rPr>
@@ -4867,7 +4867,7 @@
               <w:lang w:eastAsia="fr-CH"/>
             </w:rPr>
           </w:pPr>
-          <w:hyperlink w:anchor="_Toc92904311" w:history="1">
+          <w:hyperlink w:anchor="_Toc92906462" w:history="1">
             <w:r>
               <w:rPr>
                 <w:rStyle w:val="Lienhypertexte"/>
@@ -4895,7 +4895,7 @@
                 <w:noProof/>
                 <w:webHidden/>
               </w:rPr>
-              <w:instrText xml:space="preserve"> PAGEREF _Toc92904311 \h </w:instrText>
+              <w:instrText xml:space="preserve"> PAGEREF _Toc92906462 \h </w:instrText>
             </w:r>
             <w:r>
               <w:rPr>
@@ -4938,7 +4938,7 @@
               <w:lang w:eastAsia="fr-CH"/>
             </w:rPr>
           </w:pPr>
-          <w:hyperlink w:anchor="_Toc92904312" w:history="1">
+          <w:hyperlink w:anchor="_Toc92906463" w:history="1">
             <w:r>
               <w:rPr>
                 <w:rStyle w:val="Lienhypertexte"/>
@@ -4966,7 +4966,7 @@
                 <w:noProof/>
                 <w:webHidden/>
               </w:rPr>
-              <w:instrText xml:space="preserve"> PAGEREF _Toc92904312 \h </w:instrText>
+              <w:instrText xml:space="preserve"> PAGEREF _Toc92906463 \h </w:instrText>
             </w:r>
             <w:r>
               <w:rPr>
@@ -5009,7 +5009,7 @@
               <w:lang w:eastAsia="fr-CH"/>
             </w:rPr>
           </w:pPr>
-          <w:hyperlink w:anchor="_Toc92904313" w:history="1">
+          <w:hyperlink w:anchor="_Toc92906464" w:history="1">
             <w:r>
               <w:rPr>
                 <w:rStyle w:val="Lienhypertexte"/>
@@ -5037,7 +5037,7 @@
                 <w:noProof/>
                 <w:webHidden/>
               </w:rPr>
-              <w:instrText xml:space="preserve"> PAGEREF _Toc92904313 \h </w:instrText>
+              <w:instrText xml:space="preserve"> PAGEREF _Toc92906464 \h </w:instrText>
             </w:r>
             <w:r>
               <w:rPr>
@@ -5080,7 +5080,7 @@
               <w:lang w:eastAsia="fr-CH"/>
             </w:rPr>
           </w:pPr>
-          <w:hyperlink w:anchor="_Toc92904314" w:history="1">
+          <w:hyperlink w:anchor="_Toc92906465" w:history="1">
             <w:r>
               <w:rPr>
                 <w:rStyle w:val="Lienhypertexte"/>
@@ -5108,7 +5108,7 @@
                 <w:noProof/>
                 <w:webHidden/>
               </w:rPr>
-              <w:instrText xml:space="preserve"> PAGEREF _Toc92904314 \h </w:instrText>
+              <w:instrText xml:space="preserve"> PAGEREF _Toc92906465 \h </w:instrText>
             </w:r>
             <w:r>
               <w:rPr>
@@ -5151,7 +5151,7 @@
               <w:lang w:eastAsia="fr-CH"/>
             </w:rPr>
           </w:pPr>
-          <w:hyperlink w:anchor="_Toc92904315" w:history="1">
+          <w:hyperlink w:anchor="_Toc92906466" w:history="1">
             <w:r>
               <w:rPr>
                 <w:rStyle w:val="Lienhypertexte"/>
@@ -5179,7 +5179,7 @@
                 <w:noProof/>
                 <w:webHidden/>
               </w:rPr>
-              <w:instrText xml:space="preserve"> PAGEREF _Toc92904315 \h </w:instrText>
+              <w:instrText xml:space="preserve"> PAGEREF _Toc92906466 \h </w:instrText>
             </w:r>
             <w:r>
               <w:rPr>
@@ -5222,7 +5222,7 @@
               <w:lang w:eastAsia="fr-CH"/>
             </w:rPr>
           </w:pPr>
-          <w:hyperlink w:anchor="_Toc92904316" w:history="1">
+          <w:hyperlink w:anchor="_Toc92906467" w:history="1">
             <w:r>
               <w:rPr>
                 <w:rStyle w:val="Lienhypertexte"/>
@@ -5250,7 +5250,7 @@
                 <w:noProof/>
                 <w:webHidden/>
               </w:rPr>
-              <w:instrText xml:space="preserve"> PAGEREF _Toc92904316 \h </w:instrText>
+              <w:instrText xml:space="preserve"> PAGEREF _Toc92906467 \h </w:instrText>
             </w:r>
             <w:r>
               <w:rPr>
@@ -5293,7 +5293,7 @@
               <w:lang w:eastAsia="fr-CH"/>
             </w:rPr>
           </w:pPr>
-          <w:hyperlink w:anchor="_Toc92904317" w:history="1">
+          <w:hyperlink w:anchor="_Toc92906468" w:history="1">
             <w:r>
               <w:rPr>
                 <w:rStyle w:val="Lienhypertexte"/>
@@ -5321,7 +5321,7 @@
                 <w:noProof/>
                 <w:webHidden/>
               </w:rPr>
-              <w:instrText xml:space="preserve"> PAGEREF _Toc92904317 \h </w:instrText>
+              <w:instrText xml:space="preserve"> PAGEREF _Toc92906468 \h </w:instrText>
             </w:r>
             <w:r>
               <w:rPr>
@@ -5364,7 +5364,7 @@
               <w:lang w:eastAsia="fr-CH"/>
             </w:rPr>
           </w:pPr>
-          <w:hyperlink w:anchor="_Toc92904318" w:history="1">
+          <w:hyperlink w:anchor="_Toc92906469" w:history="1">
             <w:r>
               <w:rPr>
                 <w:rStyle w:val="Lienhypertexte"/>
@@ -5392,7 +5392,7 @@
                 <w:noProof/>
                 <w:webHidden/>
               </w:rPr>
-              <w:instrText xml:space="preserve"> PAGEREF _Toc92904318 \h </w:instrText>
+              <w:instrText xml:space="preserve"> PAGEREF _Toc92906469 \h </w:instrText>
             </w:r>
             <w:r>
               <w:rPr>
@@ -5435,7 +5435,7 @@
               <w:lang w:eastAsia="fr-CH"/>
             </w:rPr>
           </w:pPr>
-          <w:hyperlink w:anchor="_Toc92904319" w:history="1">
+          <w:hyperlink w:anchor="_Toc92906470" w:history="1">
             <w:r>
               <w:rPr>
                 <w:rStyle w:val="Lienhypertexte"/>
@@ -5463,7 +5463,7 @@
                 <w:noProof/>
                 <w:webHidden/>
               </w:rPr>
-              <w:instrText xml:space="preserve"> PAGEREF _Toc92904319 \h </w:instrText>
+              <w:instrText xml:space="preserve"> PAGEREF _Toc92906470 \h </w:instrText>
             </w:r>
             <w:r>
               <w:rPr>
@@ -5506,7 +5506,7 @@
               <w:lang w:eastAsia="fr-CH"/>
             </w:rPr>
           </w:pPr>
-          <w:hyperlink w:anchor="_Toc92904320" w:history="1">
+          <w:hyperlink w:anchor="_Toc92906471" w:history="1">
             <w:r>
               <w:rPr>
                 <w:rStyle w:val="Lienhypertexte"/>
@@ -5534,7 +5534,7 @@
                 <w:noProof/>
                 <w:webHidden/>
               </w:rPr>
-              <w:instrText xml:space="preserve"> PAGEREF _Toc92904320 \h </w:instrText>
+              <w:instrText xml:space="preserve"> PAGEREF _Toc92906471 \h </w:instrText>
             </w:r>
             <w:r>
               <w:rPr>
@@ -5577,7 +5577,7 @@
               <w:lang w:eastAsia="fr-CH"/>
             </w:rPr>
           </w:pPr>
-          <w:hyperlink w:anchor="_Toc92904321" w:history="1">
+          <w:hyperlink w:anchor="_Toc92906472" w:history="1">
             <w:r>
               <w:rPr>
                 <w:rStyle w:val="Lienhypertexte"/>
@@ -5605,7 +5605,7 @@
                 <w:noProof/>
                 <w:webHidden/>
               </w:rPr>
-              <w:instrText xml:space="preserve"> PAGEREF _Toc92904321 \h </w:instrText>
+              <w:instrText xml:space="preserve"> PAGEREF _Toc92906472 \h </w:instrText>
             </w:r>
             <w:r>
               <w:rPr>
@@ -5625,7 +5625,7 @@
                 <w:noProof/>
                 <w:webHidden/>
               </w:rPr>
-              <w:t>6</w:t>
+              <w:t>7</w:t>
             </w:r>
             <w:r>
               <w:rPr>
@@ -5648,7 +5648,7 @@
               <w:lang w:eastAsia="fr-CH"/>
             </w:rPr>
           </w:pPr>
-          <w:hyperlink w:anchor="_Toc92904322" w:history="1">
+          <w:hyperlink w:anchor="_Toc92906473" w:history="1">
             <w:r>
               <w:rPr>
                 <w:rStyle w:val="Lienhypertexte"/>
@@ -5676,7 +5676,7 @@
                 <w:noProof/>
                 <w:webHidden/>
               </w:rPr>
-              <w:instrText xml:space="preserve"> PAGEREF _Toc92904322 \h </w:instrText>
+              <w:instrText xml:space="preserve"> PAGEREF _Toc92906473 \h </w:instrText>
             </w:r>
             <w:r>
               <w:rPr>
@@ -5719,7 +5719,7 @@
               <w:lang w:eastAsia="fr-CH"/>
             </w:rPr>
           </w:pPr>
-          <w:hyperlink w:anchor="_Toc92904323" w:history="1">
+          <w:hyperlink w:anchor="_Toc92906474" w:history="1">
             <w:r>
               <w:rPr>
                 <w:rStyle w:val="Lienhypertexte"/>
@@ -5747,7 +5747,7 @@
                 <w:noProof/>
                 <w:webHidden/>
               </w:rPr>
-              <w:instrText xml:space="preserve"> PAGEREF _Toc92904323 \h </w:instrText>
+              <w:instrText xml:space="preserve"> PAGEREF _Toc92906474 \h </w:instrText>
             </w:r>
             <w:r>
               <w:rPr>
@@ -5790,7 +5790,7 @@
               <w:lang w:eastAsia="fr-CH"/>
             </w:rPr>
           </w:pPr>
-          <w:hyperlink w:anchor="_Toc92904324" w:history="1">
+          <w:hyperlink w:anchor="_Toc92906475" w:history="1">
             <w:r>
               <w:rPr>
                 <w:rStyle w:val="Lienhypertexte"/>
@@ -5818,7 +5818,7 @@
                 <w:noProof/>
                 <w:webHidden/>
               </w:rPr>
-              <w:instrText xml:space="preserve"> PAGEREF _Toc92904324 \h </w:instrText>
+              <w:instrText xml:space="preserve"> PAGEREF _Toc92906475 \h </w:instrText>
             </w:r>
             <w:r>
               <w:rPr>
@@ -5861,7 +5861,7 @@
               <w:lang w:eastAsia="fr-CH"/>
             </w:rPr>
           </w:pPr>
-          <w:hyperlink w:anchor="_Toc92904325" w:history="1">
+          <w:hyperlink w:anchor="_Toc92906476" w:history="1">
             <w:r>
               <w:rPr>
                 <w:rStyle w:val="Lienhypertexte"/>
@@ -5889,7 +5889,7 @@
                 <w:noProof/>
                 <w:webHidden/>
               </w:rPr>
-              <w:instrText xml:space="preserve"> PAGEREF _Toc92904325 \h </w:instrText>
+              <w:instrText xml:space="preserve"> PAGEREF _Toc92906476 \h </w:instrText>
             </w:r>
             <w:r>
               <w:rPr>
@@ -5943,7 +5943,7 @@
           <w:lang w:val="fr-FR"/>
         </w:rPr>
       </w:pPr>
-      <w:bookmarkStart w:id="0" w:name="_Toc92904301"/>
+      <w:bookmarkStart w:id="0" w:name="_Toc92906452"/>
       <w:r>
         <w:rPr>
           <w:lang w:val="fr-FR"/>
@@ -6132,7 +6132,7 @@
                                 <w:lang w:val="fr-FR"/>
                               </w:rPr>
                             </w:pPr>
-                            <w:bookmarkStart w:id="1" w:name="_Toc92904302"/>
+                            <w:bookmarkStart w:id="1" w:name="_Toc92906453"/>
                             <w:r>
                               <w:rPr>
                                 <w:lang w:val="fr-FR"/>
@@ -6170,7 +6170,7 @@
                           <w:lang w:val="fr-FR"/>
                         </w:rPr>
                       </w:pPr>
-                      <w:bookmarkStart w:id="2" w:name="_Toc92904302"/>
+                      <w:bookmarkStart w:id="2" w:name="_Toc92906453"/>
                       <w:r>
                         <w:rPr>
                           <w:lang w:val="fr-FR"/>
@@ -6256,7 +6256,7 @@
           <w:lang w:val="fr-FR"/>
         </w:rPr>
       </w:pPr>
-      <w:bookmarkStart w:id="3" w:name="_Toc92904303"/>
+      <w:bookmarkStart w:id="3" w:name="_Toc92906454"/>
       <w:r>
         <w:rPr>
           <w:lang w:val="fr-FR"/>
@@ -6280,7 +6280,7 @@
           <w:lang w:val="fr-FR"/>
         </w:rPr>
       </w:pPr>
-      <w:bookmarkStart w:id="4" w:name="_Toc92904304"/>
+      <w:bookmarkStart w:id="4" w:name="_Toc92906455"/>
       <w:proofErr w:type="spellStart"/>
       <w:r>
         <w:rPr>
@@ -6605,7 +6605,7 @@
           <w:lang w:val="fr-FR"/>
         </w:rPr>
       </w:pPr>
-      <w:bookmarkStart w:id="5" w:name="_Toc92904305"/>
+      <w:bookmarkStart w:id="5" w:name="_Toc92906456"/>
       <w:proofErr w:type="spellStart"/>
       <w:r>
         <w:rPr>
@@ -6624,7 +6624,7 @@
           <w:lang w:val="fr-FR"/>
         </w:rPr>
       </w:pPr>
-      <w:bookmarkStart w:id="6" w:name="_Toc92904306"/>
+      <w:bookmarkStart w:id="6" w:name="_Toc92906457"/>
       <w:r>
         <w:rPr>
           <w:lang w:val="fr-FR"/>
@@ -6846,7 +6846,7 @@
           <w:rStyle w:val="Titre3Car"/>
         </w:rPr>
       </w:pPr>
-      <w:bookmarkStart w:id="7" w:name="_Toc92904307"/>
+      <w:bookmarkStart w:id="7" w:name="_Toc92906458"/>
       <w:r>
         <w:rPr>
           <w:rStyle w:val="Titre3Car"/>
@@ -6933,7 +6933,7 @@
           <w:lang w:val="fr-FR"/>
         </w:rPr>
       </w:pPr>
-      <w:bookmarkStart w:id="8" w:name="_Toc92904308"/>
+      <w:bookmarkStart w:id="8" w:name="_Toc92906459"/>
       <w:r>
         <w:rPr>
           <w:lang w:val="fr-FR"/>
@@ -6990,7 +6990,7 @@
           <w:lang w:val="fr-FR"/>
         </w:rPr>
       </w:pPr>
-      <w:bookmarkStart w:id="9" w:name="_Toc92904309"/>
+      <w:bookmarkStart w:id="9" w:name="_Toc92906460"/>
       <w:r>
         <w:rPr>
           <w:lang w:val="fr-FR"/>
@@ -7075,7 +7075,7 @@
           <w:lang w:val="fr-FR"/>
         </w:rPr>
       </w:pPr>
-      <w:bookmarkStart w:id="10" w:name="_Toc92904310"/>
+      <w:bookmarkStart w:id="10" w:name="_Toc92906461"/>
       <w:proofErr w:type="spellStart"/>
       <w:r>
         <w:rPr>
@@ -7265,7 +7265,7 @@
           <w:lang w:val="fr-FR"/>
         </w:rPr>
       </w:pPr>
-      <w:bookmarkStart w:id="11" w:name="_Toc92904311"/>
+      <w:bookmarkStart w:id="11" w:name="_Toc92906462"/>
       <w:r>
         <w:rPr>
           <w:lang w:val="fr-FR"/>
@@ -7340,7 +7340,7 @@
           <w:lang w:val="fr-FR"/>
         </w:rPr>
       </w:pPr>
-      <w:bookmarkStart w:id="12" w:name="_Toc92904312"/>
+      <w:bookmarkStart w:id="12" w:name="_Toc92906463"/>
       <w:r>
         <w:rPr>
           <w:lang w:val="fr-FR"/>
@@ -7356,7 +7356,7 @@
           <w:lang w:val="fr-FR"/>
         </w:rPr>
       </w:pPr>
-      <w:bookmarkStart w:id="13" w:name="_Toc92904313"/>
+      <w:bookmarkStart w:id="13" w:name="_Toc92906464"/>
       <w:r>
         <w:rPr>
           <w:lang w:val="fr-FR"/>
@@ -7410,7 +7410,7 @@
           <w:lang w:val="fr-FR"/>
         </w:rPr>
       </w:pPr>
-      <w:bookmarkStart w:id="14" w:name="_Toc92904314"/>
+      <w:bookmarkStart w:id="14" w:name="_Toc92906465"/>
       <w:proofErr w:type="spellStart"/>
       <w:proofErr w:type="gramStart"/>
       <w:r>
@@ -7468,7 +7468,7 @@
           <w:lang w:val="fr-FR"/>
         </w:rPr>
       </w:pPr>
-      <w:bookmarkStart w:id="15" w:name="_Toc92904315"/>
+      <w:bookmarkStart w:id="15" w:name="_Toc92906466"/>
       <w:r>
         <w:rPr>
           <w:lang w:val="fr-FR"/>
@@ -7522,7 +7522,7 @@
           <w:lang w:val="fr-FR"/>
         </w:rPr>
       </w:pPr>
-      <w:bookmarkStart w:id="16" w:name="_Toc92904316"/>
+      <w:bookmarkStart w:id="16" w:name="_Toc92906467"/>
       <w:proofErr w:type="spellStart"/>
       <w:r>
         <w:rPr>
@@ -7574,7 +7574,7 @@
           <w:lang w:val="fr-FR"/>
         </w:rPr>
       </w:pPr>
-      <w:bookmarkStart w:id="17" w:name="_Toc92904317"/>
+      <w:bookmarkStart w:id="17" w:name="_Toc92906468"/>
       <w:proofErr w:type="spellStart"/>
       <w:r>
         <w:rPr>
@@ -7715,7 +7715,7 @@
           <w:lang w:val="fr-FR"/>
         </w:rPr>
       </w:pPr>
-      <w:bookmarkStart w:id="18" w:name="_Toc92904318"/>
+      <w:bookmarkStart w:id="18" w:name="_Toc92906469"/>
       <w:r>
         <w:rPr>
           <w:lang w:val="fr-FR"/>
@@ -7738,6 +7738,128 @@
         </w:rPr>
         <w:t>Nous allons lister par la suite les différents tests que nous avons réalisés, en plus d’avoir joué quelques parties complètes.</w:t>
       </w:r>
+      <w:r>
+        <w:rPr>
+          <w:lang w:val="fr-FR"/>
+        </w:rPr>
+        <w:t xml:space="preserve"> Il est possible d’avoir des</w:t>
+      </w:r>
+      <w:r>
+        <w:rPr>
+          <w:lang w:val="fr-FR"/>
+        </w:rPr>
+        <w:t xml:space="preserve"> créer des</w:t>
+      </w:r>
+      <w:r>
+        <w:rPr>
+          <w:lang w:val="fr-FR"/>
+        </w:rPr>
+        <w:t xml:space="preserve"> situations facilitant le test de</w:t>
+      </w:r>
+      <w:r>
+        <w:rPr>
+          <w:lang w:val="fr-FR"/>
+        </w:rPr>
+        <w:t>s</w:t>
+      </w:r>
+      <w:r>
+        <w:rPr>
+          <w:lang w:val="fr-FR"/>
+        </w:rPr>
+        <w:t xml:space="preserve"> différents fonctionnement en </w:t>
+      </w:r>
+      <w:r>
+        <w:rPr>
+          <w:lang w:val="fr-FR"/>
+        </w:rPr>
+        <w:t>exécutant</w:t>
+      </w:r>
+      <w:r>
+        <w:rPr>
+          <w:lang w:val="fr-FR"/>
+        </w:rPr>
+        <w:t xml:space="preserve"> la classe </w:t>
+      </w:r>
+      <w:proofErr w:type="spellStart"/>
+      <w:r>
+        <w:rPr>
+          <w:i/>
+          <w:iCs/>
+          <w:lang w:val="fr-FR"/>
+        </w:rPr>
+        <w:t>MainTest</w:t>
+      </w:r>
+      <w:proofErr w:type="spellEnd"/>
+      <w:r>
+        <w:rPr>
+          <w:lang w:val="fr-FR"/>
+        </w:rPr>
+        <w:t>. Dans cette classe nous faisons appel à une class</w:t>
+      </w:r>
+      <w:r>
+        <w:rPr>
+          <w:lang w:val="fr-FR"/>
+        </w:rPr>
+        <w:t>e</w:t>
+      </w:r>
+      <w:r>
+        <w:rPr>
+          <w:lang w:val="fr-FR"/>
+        </w:rPr>
+        <w:t xml:space="preserve"> </w:t>
+      </w:r>
+      <w:proofErr w:type="spellStart"/>
+      <w:r>
+        <w:rPr>
+          <w:i/>
+          <w:iCs/>
+          <w:lang w:val="fr-FR"/>
+        </w:rPr>
+        <w:t>GameManagerTest</w:t>
+      </w:r>
+      <w:proofErr w:type="spellEnd"/>
+      <w:r>
+        <w:rPr>
+          <w:lang w:val="fr-FR"/>
+        </w:rPr>
+        <w:t xml:space="preserve"> qui prend en paramètre </w:t>
+      </w:r>
+      <w:r>
+        <w:rPr>
+          <w:lang w:val="fr-FR"/>
+        </w:rPr>
+        <w:t>la</w:t>
+      </w:r>
+      <w:r>
+        <w:rPr>
+          <w:lang w:val="fr-FR"/>
+        </w:rPr>
+        <w:t xml:space="preserve"> situation initiale </w:t>
+      </w:r>
+      <w:r>
+        <w:rPr>
+          <w:lang w:val="fr-FR"/>
+        </w:rPr>
+        <w:t xml:space="preserve">que </w:t>
+      </w:r>
+      <w:r>
+        <w:rPr>
+          <w:lang w:val="fr-FR"/>
+        </w:rPr>
+        <w:t xml:space="preserve">nous </w:t>
+      </w:r>
+      <w:r>
+        <w:rPr>
+          <w:lang w:val="fr-FR"/>
+        </w:rPr>
+        <w:t>souhaitons</w:t>
+      </w:r>
+      <w:r>
+        <w:rPr>
+          <w:lang w:val="fr-FR"/>
+        </w:rPr>
+        <w:t xml:space="preserve"> tester.</w:t>
+      </w:r>
     </w:p>
     <w:p>
       <w:pPr>
@@ -7746,7 +7868,7 @@
           <w:lang w:val="fr-FR"/>
         </w:rPr>
       </w:pPr>
-      <w:bookmarkStart w:id="19" w:name="_Toc92904319"/>
+      <w:bookmarkStart w:id="19" w:name="_Toc92906470"/>
       <w:r>
         <w:rPr>
           <w:lang w:val="fr-FR"/>
@@ -7762,8 +7884,8 @@
         <w:tblLook w:val="04A0" w:firstRow="1" w:lastRow="0" w:firstColumn="1" w:lastColumn="0" w:noHBand="0" w:noVBand="1"/>
       </w:tblPr>
       <w:tblGrid>
-        <w:gridCol w:w="6091"/>
-        <w:gridCol w:w="3153"/>
+        <w:gridCol w:w="6374"/>
+        <w:gridCol w:w="2870"/>
       </w:tblGrid>
       <w:tr>
         <w:trPr>
@@ -7771,7 +7893,7 @@
         </w:trPr>
         <w:tc>
           <w:tcPr>
-            <w:tcW w:w="6091" w:type="dxa"/>
+            <w:tcW w:w="6374" w:type="dxa"/>
           </w:tcPr>
           <w:p>
             <w:pPr>
@@ -7785,13 +7907,13 @@
                 <w:b/>
                 <w:lang w:val="fr-FR"/>
               </w:rPr>
-              <w:t>Test</w:t>
+              <w:t>Description du test</w:t>
             </w:r>
           </w:p>
         </w:tc>
         <w:tc>
           <w:tcPr>
-            <w:tcW w:w="3153" w:type="dxa"/>
+            <w:tcW w:w="2870" w:type="dxa"/>
           </w:tcPr>
           <w:p>
             <w:pPr>
@@ -7813,6 +7935,183 @@
                 <w:lang w:val="fr-FR"/>
               </w:rPr>
               <w:t xml:space="preserve"> et observé</w:t>
+            </w:r>
+          </w:p>
+        </w:tc>
+      </w:tr>
+      <w:tr>
+        <w:trPr>
+          <w:trHeight w:val="287"/>
+        </w:trPr>
+        <w:tc>
+          <w:tcPr>
+            <w:tcW w:w="6374" w:type="dxa"/>
+          </w:tcPr>
+          <w:p>
+            <w:pPr>
+              <w:rPr>
+                <w:bCs/>
+                <w:lang w:val="fr-FR"/>
+              </w:rPr>
+            </w:pPr>
+            <w:r>
+              <w:rPr>
+                <w:bCs/>
+                <w:lang w:val="fr-FR"/>
+              </w:rPr>
+              <w:t>Appuyer sur le bouton « New Game » de l’interface</w:t>
+            </w:r>
+            <w:r>
+              <w:rPr>
+                <w:bCs/>
+                <w:lang w:val="fr-FR"/>
+              </w:rPr>
+              <w:t xml:space="preserve"> lance bien une nouvelle partie en effaçant convenablement la précédente.</w:t>
+            </w:r>
+          </w:p>
+        </w:tc>
+        <w:tc>
+          <w:tcPr>
+            <w:tcW w:w="2870" w:type="dxa"/>
+          </w:tcPr>
+          <w:p>
+            <w:pPr>
+              <w:rPr>
+                <w:bCs/>
+                <w:lang w:val="fr-FR"/>
+              </w:rPr>
+            </w:pPr>
+            <w:r>
+              <w:rPr>
+                <w:bCs/>
+                <w:lang w:val="fr-FR"/>
+              </w:rPr>
+              <w:t>OK</w:t>
+            </w:r>
+          </w:p>
+        </w:tc>
+      </w:tr>
+      <w:tr>
+        <w:trPr>
+          <w:trHeight w:val="287"/>
+        </w:trPr>
+        <w:tc>
+          <w:tcPr>
+            <w:tcW w:w="6374" w:type="dxa"/>
+          </w:tcPr>
+          <w:p>
+            <w:pPr>
+              <w:rPr>
+                <w:bCs/>
+                <w:lang w:val="fr-FR"/>
+              </w:rPr>
+            </w:pPr>
+            <w:r>
+              <w:rPr>
+                <w:bCs/>
+                <w:lang w:val="fr-FR"/>
+              </w:rPr>
+              <w:t>Au début de la partie, c’est au joueur blanc de jouer.</w:t>
+            </w:r>
+          </w:p>
+        </w:tc>
+        <w:tc>
+          <w:tcPr>
+            <w:tcW w:w="2870" w:type="dxa"/>
+          </w:tcPr>
+          <w:p>
+            <w:pPr>
+              <w:rPr>
+                <w:bCs/>
+                <w:lang w:val="fr-FR"/>
+              </w:rPr>
+            </w:pPr>
+            <w:r>
+              <w:rPr>
+                <w:bCs/>
+                <w:lang w:val="fr-FR"/>
+              </w:rPr>
+              <w:t>OK</w:t>
+            </w:r>
+          </w:p>
+        </w:tc>
+      </w:tr>
+      <w:tr>
+        <w:trPr>
+          <w:trHeight w:val="287"/>
+        </w:trPr>
+        <w:tc>
+          <w:tcPr>
+            <w:tcW w:w="6374" w:type="dxa"/>
+          </w:tcPr>
+          <w:p>
+            <w:pPr>
+              <w:rPr>
+                <w:bCs/>
+                <w:lang w:val="fr-FR"/>
+              </w:rPr>
+            </w:pPr>
+            <w:r>
+              <w:rPr>
+                <w:bCs/>
+                <w:lang w:val="fr-FR"/>
+              </w:rPr>
+              <w:t xml:space="preserve">Les joueurs alternent. </w:t>
+            </w:r>
+            <w:r>
+              <w:rPr>
+                <w:bCs/>
+                <w:lang w:val="fr-FR"/>
+              </w:rPr>
+              <w:t>Un message indiquant quel</w:t>
+            </w:r>
+            <w:r>
+              <w:rPr>
+                <w:bCs/>
+                <w:lang w:val="fr-FR"/>
+              </w:rPr>
+              <w:t xml:space="preserve"> jou</w:t>
+            </w:r>
+            <w:r>
+              <w:rPr>
+                <w:bCs/>
+                <w:lang w:val="fr-FR"/>
+              </w:rPr>
+              <w:t>eu</w:t>
+            </w:r>
+            <w:r>
+              <w:rPr>
+                <w:bCs/>
+                <w:lang w:val="fr-FR"/>
+              </w:rPr>
+              <w:t xml:space="preserve">r </w:t>
+            </w:r>
+            <w:r>
+              <w:rPr>
+                <w:bCs/>
+                <w:lang w:val="fr-FR"/>
+              </w:rPr>
+              <w:t>doit jouer est visible dans l’interface.</w:t>
+            </w:r>
+          </w:p>
+        </w:tc>
+        <w:tc>
+          <w:tcPr>
+            <w:tcW w:w="2870" w:type="dxa"/>
+          </w:tcPr>
+          <w:p>
+            <w:pPr>
+              <w:rPr>
+                <w:bCs/>
+                <w:lang w:val="fr-FR"/>
+              </w:rPr>
+            </w:pPr>
+            <w:r>
+              <w:rPr>
+                <w:bCs/>
+                <w:lang w:val="fr-FR"/>
+              </w:rPr>
+              <w:t>OK</w:t>
             </w:r>
           </w:p>
         </w:tc>
@@ -7823,7 +8122,7 @@
         </w:trPr>
         <w:tc>
           <w:tcPr>
-            <w:tcW w:w="6091" w:type="dxa"/>
+            <w:tcW w:w="6374" w:type="dxa"/>
           </w:tcPr>
           <w:p>
             <w:pPr>
@@ -7847,7 +8146,7 @@
         </w:tc>
         <w:tc>
           <w:tcPr>
-            <w:tcW w:w="3153" w:type="dxa"/>
+            <w:tcW w:w="2870" w:type="dxa"/>
           </w:tcPr>
           <w:p>
             <w:pPr>
@@ -7870,7 +8169,7 @@
         </w:trPr>
         <w:tc>
           <w:tcPr>
-            <w:tcW w:w="6091" w:type="dxa"/>
+            <w:tcW w:w="6374" w:type="dxa"/>
           </w:tcPr>
           <w:p>
             <w:pPr>
@@ -7906,7 +8205,19 @@
               <w:rPr>
                 <w:lang w:val="fr-FR"/>
               </w:rPr>
-              <w:t xml:space="preserve"> (Les mouvement de chaque pièces sont détaillés plus loin dans les tests)</w:t>
+              <w:t xml:space="preserve"> (</w:t>
+            </w:r>
+            <w:r>
+              <w:rPr>
+                <w:lang w:val="fr-FR"/>
+              </w:rPr>
+              <w:t>l</w:t>
+            </w:r>
+            <w:r>
+              <w:rPr>
+                <w:lang w:val="fr-FR"/>
+              </w:rPr>
+              <w:t>es mouvement de chaque pièces sont détaillés plus loin dans les tests)</w:t>
             </w:r>
             <w:r>
               <w:rPr>
@@ -7918,7 +8229,7 @@
         </w:tc>
         <w:tc>
           <w:tcPr>
-            <w:tcW w:w="3153" w:type="dxa"/>
+            <w:tcW w:w="2870" w:type="dxa"/>
           </w:tcPr>
           <w:p>
             <w:pPr>
@@ -7941,7 +8252,7 @@
         </w:trPr>
         <w:tc>
           <w:tcPr>
-            <w:tcW w:w="6091" w:type="dxa"/>
+            <w:tcW w:w="6374" w:type="dxa"/>
           </w:tcPr>
           <w:p>
             <w:pPr>
@@ -7971,13 +8282,25 @@
               <w:rPr>
                 <w:lang w:val="fr-FR"/>
               </w:rPr>
-              <w:t xml:space="preserve"> On ne peut pas roque, si le roi a déjà bougé, s’il est mis en échec si la tour avec laquelle on veut roque a déjà bougé ou si une des cases sur lequel passe le roi est en échec.</w:t>
+              <w:t xml:space="preserve"> On ne peut pas roque, si le roi a déjà bougé, s’il est mis en échec si la tour avec laquelle on veut roque a déjà bougé ou si une des cases sur </w:t>
+            </w:r>
+            <w:r>
+              <w:rPr>
+                <w:lang w:val="fr-FR"/>
+              </w:rPr>
+              <w:t>laquelle</w:t>
+            </w:r>
+            <w:r>
+              <w:rPr>
+                <w:lang w:val="fr-FR"/>
+              </w:rPr>
+              <w:t xml:space="preserve"> passe le roi est en échec.</w:t>
             </w:r>
           </w:p>
         </w:tc>
         <w:tc>
           <w:tcPr>
-            <w:tcW w:w="3153" w:type="dxa"/>
+            <w:tcW w:w="2870" w:type="dxa"/>
           </w:tcPr>
           <w:p>
             <w:pPr>
@@ -8000,7 +8323,7 @@
         </w:trPr>
         <w:tc>
           <w:tcPr>
-            <w:tcW w:w="6091" w:type="dxa"/>
+            <w:tcW w:w="6374" w:type="dxa"/>
           </w:tcPr>
           <w:p>
             <w:pPr>
@@ -8012,13 +8335,54 @@
               <w:rPr>
                 <w:lang w:val="fr-FR"/>
               </w:rPr>
-              <w:t>Les pièces ne peuvent pas aller sur une case occupée par une autre pièce de la même couleur.</w:t>
+              <w:t>Les pièces ne peuvent pas aller sur une case occupée par une pièce de la même couleur.</w:t>
             </w:r>
           </w:p>
         </w:tc>
         <w:tc>
           <w:tcPr>
-            <w:tcW w:w="3153" w:type="dxa"/>
+            <w:tcW w:w="2870" w:type="dxa"/>
+          </w:tcPr>
+          <w:p>
+            <w:pPr>
+              <w:rPr>
+                <w:lang w:val="fr-FR"/>
+              </w:rPr>
+            </w:pPr>
+            <w:r>
+              <w:rPr>
+                <w:lang w:val="fr-FR"/>
+              </w:rPr>
+              <w:t>OK</w:t>
+            </w:r>
+          </w:p>
+        </w:tc>
+      </w:tr>
+      <w:tr>
+        <w:trPr>
+          <w:trHeight w:val="873"/>
+        </w:trPr>
+        <w:tc>
+          <w:tcPr>
+            <w:tcW w:w="6374" w:type="dxa"/>
+          </w:tcPr>
+          <w:p>
+            <w:pPr>
+              <w:rPr>
+                <w:lang w:val="fr-FR"/>
+              </w:rPr>
+            </w:pPr>
+            <w:r>
+              <w:rPr>
+                <w:lang w:val="fr-FR"/>
+              </w:rPr>
+              <w:t>Une pièce ne peut pas réaliser un mouvement si celui-ci met son roi en échec.</w:t>
+            </w:r>
+          </w:p>
+        </w:tc>
+        <w:tc>
+          <w:tcPr>
+            <w:tcW w:w="2870" w:type="dxa"/>
           </w:tcPr>
           <w:p>
             <w:pPr>
@@ -8043,7 +8407,15 @@
           <w:lang w:val="fr-FR"/>
         </w:rPr>
       </w:pPr>
-      <w:bookmarkStart w:id="20" w:name="_Toc92904320"/>
+    </w:p>
+    <w:p>
+      <w:pPr>
+        <w:pStyle w:val="Titre2"/>
+        <w:rPr>
+          <w:lang w:val="fr-FR"/>
+        </w:rPr>
+      </w:pPr>
+      <w:bookmarkStart w:id="20" w:name="_Toc92906471"/>
       <w:r>
         <w:rPr>
           <w:lang w:val="fr-FR"/>
@@ -8059,8 +8431,8 @@
         <w:tblLook w:val="04A0" w:firstRow="1" w:lastRow="0" w:firstColumn="1" w:lastColumn="0" w:noHBand="0" w:noVBand="1"/>
       </w:tblPr>
       <w:tblGrid>
-        <w:gridCol w:w="4622"/>
-        <w:gridCol w:w="4622"/>
+        <w:gridCol w:w="6374"/>
+        <w:gridCol w:w="2870"/>
       </w:tblGrid>
       <w:tr>
         <w:trPr>
@@ -8068,7 +8440,7 @@
         </w:trPr>
         <w:tc>
           <w:tcPr>
-            <w:tcW w:w="4622" w:type="dxa"/>
+            <w:tcW w:w="6374" w:type="dxa"/>
           </w:tcPr>
           <w:p>
             <w:pPr>
@@ -8082,13 +8454,13 @@
                 <w:b/>
                 <w:lang w:val="fr-FR"/>
               </w:rPr>
-              <w:t>Test</w:t>
+              <w:t>Description du test</w:t>
             </w:r>
           </w:p>
         </w:tc>
         <w:tc>
           <w:tcPr>
-            <w:tcW w:w="4622" w:type="dxa"/>
+            <w:tcW w:w="2870" w:type="dxa"/>
           </w:tcPr>
           <w:p>
             <w:pPr>
@@ -8120,7 +8492,7 @@
         </w:trPr>
         <w:tc>
           <w:tcPr>
-            <w:tcW w:w="4622" w:type="dxa"/>
+            <w:tcW w:w="6374" w:type="dxa"/>
           </w:tcPr>
           <w:p>
             <w:pPr>
@@ -8132,13 +8504,25 @@
               <w:rPr>
                 <w:lang w:val="fr-FR"/>
               </w:rPr>
-              <w:t>La reine peut faire des mouvements sur les côtés (haut, bas, gauche, droite) ainsi qu’en diagonale.</w:t>
+              <w:t>La reine peut faire des mouvements sur les côtés (haut, bas, gauche, droite) ainsi qu’en diagonale</w:t>
+            </w:r>
+            <w:r>
+              <w:rPr>
+                <w:lang w:val="fr-FR"/>
+              </w:rPr>
+              <w:t>.</w:t>
+            </w:r>
+            <w:r>
+              <w:rPr>
+                <w:lang w:val="fr-FR"/>
+              </w:rPr>
+              <w:t xml:space="preserve"> Le mouvement doit être rectiligne.</w:t>
             </w:r>
           </w:p>
         </w:tc>
         <w:tc>
           <w:tcPr>
-            <w:tcW w:w="4622" w:type="dxa"/>
+            <w:tcW w:w="2870" w:type="dxa"/>
           </w:tcPr>
           <w:p>
             <w:pPr>
@@ -8161,7 +8545,7 @@
         </w:trPr>
         <w:tc>
           <w:tcPr>
-            <w:tcW w:w="4622" w:type="dxa"/>
+            <w:tcW w:w="6374" w:type="dxa"/>
           </w:tcPr>
           <w:p>
             <w:pPr>
@@ -8173,13 +8557,13 @@
               <w:rPr>
                 <w:lang w:val="fr-FR"/>
               </w:rPr>
-              <w:t>La reine ne peut pas sauter par-dessus une autre pièce.</w:t>
+              <w:t>Les mouvement de la reine n’ont pas de limite de longueur (elle peut traverser l’échiquier si aucune autre pièce ne la bloque).</w:t>
             </w:r>
           </w:p>
         </w:tc>
         <w:tc>
           <w:tcPr>
-            <w:tcW w:w="4622" w:type="dxa"/>
+            <w:tcW w:w="2870" w:type="dxa"/>
           </w:tcPr>
           <w:p>
             <w:pPr>
@@ -8202,7 +8586,7 @@
         </w:trPr>
         <w:tc>
           <w:tcPr>
-            <w:tcW w:w="4622" w:type="dxa"/>
+            <w:tcW w:w="6374" w:type="dxa"/>
           </w:tcPr>
           <w:p>
             <w:pPr>
@@ -8214,13 +8598,13 @@
               <w:rPr>
                 <w:lang w:val="fr-FR"/>
               </w:rPr>
-              <w:t>Les mouvement de la reine n’ont pas de limite de longueur (elle peut traverser l’échiquier si aucune autre pièce ne la bloque).</w:t>
+              <w:t>La reine ne peut pas sauter par-dessus une autre pièce.</w:t>
             </w:r>
           </w:p>
         </w:tc>
         <w:tc>
           <w:tcPr>
-            <w:tcW w:w="4622" w:type="dxa"/>
+            <w:tcW w:w="2870" w:type="dxa"/>
           </w:tcPr>
           <w:p>
             <w:pPr>
@@ -8233,6 +8617,108 @@
                 <w:lang w:val="fr-FR"/>
               </w:rPr>
               <w:t>OK</w:t>
+            </w:r>
+          </w:p>
+        </w:tc>
+      </w:tr>
+    </w:tbl>
+    <w:p>
+      <w:pPr>
+        <w:pStyle w:val="Titre2"/>
+        <w:rPr>
+          <w:lang w:val="fr-FR"/>
+        </w:rPr>
+      </w:pPr>
+    </w:p>
+    <w:p>
+      <w:pPr>
+        <w:rPr>
+          <w:lang w:val="fr-FR"/>
+        </w:rPr>
+      </w:pPr>
+    </w:p>
+    <w:p>
+      <w:pPr>
+        <w:rPr>
+          <w:lang w:val="fr-FR"/>
+        </w:rPr>
+      </w:pPr>
+    </w:p>
+    <w:p>
+      <w:pPr>
+        <w:pStyle w:val="Titre2"/>
+        <w:rPr>
+          <w:lang w:val="fr-FR"/>
+        </w:rPr>
+      </w:pPr>
+      <w:bookmarkStart w:id="21" w:name="_Toc92906472"/>
+      <w:r>
+        <w:rPr>
+          <w:lang w:val="fr-FR"/>
+        </w:rPr>
+        <w:lastRenderedPageBreak/>
+        <w:t>Tests du Roi</w:t>
+      </w:r>
+      <w:bookmarkEnd w:id="21"/>
+    </w:p>
+    <w:tbl>
+      <w:tblPr>
+        <w:tblStyle w:val="Grilledutableau"/>
+        <w:tblW w:w="9244" w:type="dxa"/>
+        <w:tblLook w:val="04A0" w:firstRow="1" w:lastRow="0" w:firstColumn="1" w:lastColumn="0" w:noHBand="0" w:noVBand="1"/>
+      </w:tblPr>
+      <w:tblGrid>
+        <w:gridCol w:w="6374"/>
+        <w:gridCol w:w="2870"/>
+      </w:tblGrid>
+      <w:tr>
+        <w:trPr>
+          <w:trHeight w:val="287"/>
+        </w:trPr>
+        <w:tc>
+          <w:tcPr>
+            <w:tcW w:w="6374" w:type="dxa"/>
+          </w:tcPr>
+          <w:p>
+            <w:pPr>
+              <w:rPr>
+                <w:b/>
+                <w:lang w:val="fr-FR"/>
+              </w:rPr>
+            </w:pPr>
+            <w:r>
+              <w:rPr>
+                <w:b/>
+                <w:lang w:val="fr-FR"/>
+              </w:rPr>
+              <w:t>Description du test</w:t>
+            </w:r>
+          </w:p>
+        </w:tc>
+        <w:tc>
+          <w:tcPr>
+            <w:tcW w:w="2870" w:type="dxa"/>
+          </w:tcPr>
+          <w:p>
+            <w:pPr>
+              <w:rPr>
+                <w:b/>
+                <w:lang w:val="fr-FR"/>
+              </w:rPr>
+            </w:pPr>
+            <w:r>
+              <w:rPr>
+                <w:b/>
+                <w:lang w:val="fr-FR"/>
+              </w:rPr>
+              <w:t>Résultat attendu</w:t>
+            </w:r>
+            <w:r>
+              <w:rPr>
+                <w:b/>
+                <w:lang w:val="fr-FR"/>
+              </w:rPr>
+              <w:t xml:space="preserve"> et observé</w:t>
             </w:r>
           </w:p>
         </w:tc>
@@ -8243,7 +8729,7 @@
         </w:trPr>
         <w:tc>
           <w:tcPr>
-            <w:tcW w:w="4622" w:type="dxa"/>
+            <w:tcW w:w="6374" w:type="dxa"/>
           </w:tcPr>
           <w:p>
             <w:pPr>
@@ -8251,11 +8737,17 @@
                 <w:lang w:val="fr-FR"/>
               </w:rPr>
             </w:pPr>
+            <w:r>
+              <w:rPr>
+                <w:lang w:val="fr-FR"/>
+              </w:rPr>
+              <w:t>Le roi ne peut faire des mouvement que d’une case de long.</w:t>
+            </w:r>
           </w:p>
         </w:tc>
         <w:tc>
           <w:tcPr>
-            <w:tcW w:w="4622" w:type="dxa"/>
+            <w:tcW w:w="2870" w:type="dxa"/>
           </w:tcPr>
           <w:p>
             <w:pPr>
@@ -8263,84 +8755,11 @@
                 <w:lang w:val="fr-FR"/>
               </w:rPr>
             </w:pPr>
-          </w:p>
-        </w:tc>
-      </w:tr>
-    </w:tbl>
-    <w:p>
-      <w:pPr>
-        <w:pStyle w:val="Titre2"/>
-        <w:rPr>
-          <w:lang w:val="fr-FR"/>
-        </w:rPr>
-      </w:pPr>
-      <w:bookmarkStart w:id="21" w:name="_Toc92904321"/>
-      <w:r>
-        <w:rPr>
-          <w:lang w:val="fr-FR"/>
-        </w:rPr>
-        <w:t>Tests du Roi</w:t>
-      </w:r>
-      <w:bookmarkEnd w:id="21"/>
-    </w:p>
-    <w:tbl>
-      <w:tblPr>
-        <w:tblStyle w:val="Grilledutableau"/>
-        <w:tblW w:w="9244" w:type="dxa"/>
-        <w:tblLook w:val="04A0" w:firstRow="1" w:lastRow="0" w:firstColumn="1" w:lastColumn="0" w:noHBand="0" w:noVBand="1"/>
-      </w:tblPr>
-      <w:tblGrid>
-        <w:gridCol w:w="4622"/>
-        <w:gridCol w:w="4622"/>
-      </w:tblGrid>
-      <w:tr>
-        <w:trPr>
-          <w:trHeight w:val="287"/>
-        </w:trPr>
-        <w:tc>
-          <w:tcPr>
-            <w:tcW w:w="4622" w:type="dxa"/>
-          </w:tcPr>
-          <w:p>
-            <w:pPr>
-              <w:rPr>
-                <w:b/>
-                <w:lang w:val="fr-FR"/>
-              </w:rPr>
-            </w:pPr>
-            <w:r>
-              <w:rPr>
-                <w:b/>
-                <w:lang w:val="fr-FR"/>
-              </w:rPr>
-              <w:t>Test</w:t>
-            </w:r>
-          </w:p>
-        </w:tc>
-        <w:tc>
-          <w:tcPr>
-            <w:tcW w:w="4622" w:type="dxa"/>
-          </w:tcPr>
-          <w:p>
-            <w:pPr>
-              <w:rPr>
-                <w:b/>
-                <w:lang w:val="fr-FR"/>
-              </w:rPr>
-            </w:pPr>
-            <w:r>
-              <w:rPr>
-                <w:b/>
-                <w:lang w:val="fr-FR"/>
-              </w:rPr>
-              <w:t>Résultat attendu</w:t>
-            </w:r>
-            <w:r>
-              <w:rPr>
-                <w:b/>
-                <w:lang w:val="fr-FR"/>
-              </w:rPr>
-              <w:t xml:space="preserve"> et observé</w:t>
+            <w:r>
+              <w:rPr>
+                <w:lang w:val="fr-FR"/>
+              </w:rPr>
+              <w:t>OK</w:t>
             </w:r>
           </w:p>
         </w:tc>
@@ -8351,7 +8770,7 @@
         </w:trPr>
         <w:tc>
           <w:tcPr>
-            <w:tcW w:w="4622" w:type="dxa"/>
+            <w:tcW w:w="6374" w:type="dxa"/>
           </w:tcPr>
           <w:p>
             <w:pPr>
@@ -8363,13 +8782,25 @@
               <w:rPr>
                 <w:lang w:val="fr-FR"/>
               </w:rPr>
-              <w:t>Le roi ne peut faire des mouvement que d’une case de long.</w:t>
+              <w:t>Le roi peut bouger sur toutes les cases autour de lui (</w:t>
+            </w:r>
+            <w:r>
+              <w:rPr>
+                <w:lang w:val="fr-FR"/>
+              </w:rPr>
+              <w:t>pour autant qu’aucune pièce ne le bloque et</w:t>
+            </w:r>
+            <w:r>
+              <w:rPr>
+                <w:lang w:val="fr-FR"/>
+              </w:rPr>
+              <w:t xml:space="preserve"> qu’il ne soit pas sur le bord de l’échiquier).</w:t>
             </w:r>
           </w:p>
         </w:tc>
         <w:tc>
           <w:tcPr>
-            <w:tcW w:w="4622" w:type="dxa"/>
+            <w:tcW w:w="2870" w:type="dxa"/>
           </w:tcPr>
           <w:p>
             <w:pPr>
@@ -8392,7 +8823,7 @@
         </w:trPr>
         <w:tc>
           <w:tcPr>
-            <w:tcW w:w="4622" w:type="dxa"/>
+            <w:tcW w:w="6374" w:type="dxa"/>
           </w:tcPr>
           <w:p>
             <w:pPr>
@@ -8404,25 +8835,13 @@
               <w:rPr>
                 <w:lang w:val="fr-FR"/>
               </w:rPr>
-              <w:t>Le roi peut bouger sur toutes les cases autour de lui (</w:t>
-            </w:r>
-            <w:r>
-              <w:rPr>
-                <w:lang w:val="fr-FR"/>
-              </w:rPr>
-              <w:t>pour autant qu’aucune pièce ne le bloque et</w:t>
-            </w:r>
-            <w:r>
-              <w:rPr>
-                <w:lang w:val="fr-FR"/>
-              </w:rPr>
-              <w:t xml:space="preserve"> qu’il ne soit pas sur le bord de l’échiquier).</w:t>
+              <w:t>Le roi ne peut pas aller sur case qui est attaquée par une pièce adverse.</w:t>
             </w:r>
           </w:p>
         </w:tc>
         <w:tc>
           <w:tcPr>
-            <w:tcW w:w="4622" w:type="dxa"/>
+            <w:tcW w:w="2870" w:type="dxa"/>
           </w:tcPr>
           <w:p>
             <w:pPr>
@@ -8435,6 +8854,92 @@
                 <w:lang w:val="fr-FR"/>
               </w:rPr>
               <w:t>OK</w:t>
+            </w:r>
+          </w:p>
+        </w:tc>
+      </w:tr>
+    </w:tbl>
+    <w:p>
+      <w:pPr>
+        <w:rPr>
+          <w:lang w:val="fr-FR"/>
+        </w:rPr>
+      </w:pPr>
+    </w:p>
+    <w:p>
+      <w:pPr>
+        <w:pStyle w:val="Titre2"/>
+        <w:rPr>
+          <w:lang w:val="fr-FR"/>
+        </w:rPr>
+      </w:pPr>
+      <w:bookmarkStart w:id="22" w:name="_Toc92906473"/>
+      <w:r>
+        <w:rPr>
+          <w:lang w:val="fr-FR"/>
+        </w:rPr>
+        <w:t>Tests de la Tour</w:t>
+      </w:r>
+      <w:bookmarkEnd w:id="22"/>
+    </w:p>
+    <w:tbl>
+      <w:tblPr>
+        <w:tblStyle w:val="Grilledutableau"/>
+        <w:tblW w:w="9244" w:type="dxa"/>
+        <w:tblLook w:val="04A0" w:firstRow="1" w:lastRow="0" w:firstColumn="1" w:lastColumn="0" w:noHBand="0" w:noVBand="1"/>
+      </w:tblPr>
+      <w:tblGrid>
+        <w:gridCol w:w="6374"/>
+        <w:gridCol w:w="2870"/>
+      </w:tblGrid>
+      <w:tr>
+        <w:trPr>
+          <w:trHeight w:val="287"/>
+        </w:trPr>
+        <w:tc>
+          <w:tcPr>
+            <w:tcW w:w="6374" w:type="dxa"/>
+          </w:tcPr>
+          <w:p>
+            <w:pPr>
+              <w:rPr>
+                <w:b/>
+                <w:lang w:val="fr-FR"/>
+              </w:rPr>
+            </w:pPr>
+            <w:r>
+              <w:rPr>
+                <w:b/>
+                <w:lang w:val="fr-FR"/>
+              </w:rPr>
+              <w:t>Description du test</w:t>
+            </w:r>
+          </w:p>
+        </w:tc>
+        <w:tc>
+          <w:tcPr>
+            <w:tcW w:w="2870" w:type="dxa"/>
+          </w:tcPr>
+          <w:p>
+            <w:pPr>
+              <w:rPr>
+                <w:b/>
+                <w:lang w:val="fr-FR"/>
+              </w:rPr>
+            </w:pPr>
+            <w:r>
+              <w:rPr>
+                <w:b/>
+                <w:lang w:val="fr-FR"/>
+              </w:rPr>
+              <w:t>Résultat attendu</w:t>
+            </w:r>
+            <w:r>
+              <w:rPr>
+                <w:b/>
+                <w:lang w:val="fr-FR"/>
+              </w:rPr>
+              <w:t xml:space="preserve"> et observé</w:t>
             </w:r>
           </w:p>
         </w:tc>
@@ -8445,7 +8950,7 @@
         </w:trPr>
         <w:tc>
           <w:tcPr>
-            <w:tcW w:w="4622" w:type="dxa"/>
+            <w:tcW w:w="6374" w:type="dxa"/>
           </w:tcPr>
           <w:p>
             <w:pPr>
@@ -8457,13 +8962,25 @@
               <w:rPr>
                 <w:lang w:val="fr-FR"/>
               </w:rPr>
-              <w:t>Le roi ne peut pas aller sur case qui est attaquée par une pièce adverse.</w:t>
+              <w:t>La tour peut faire des mouvements sur les côtés</w:t>
+            </w:r>
+            <w:r>
+              <w:rPr>
+                <w:lang w:val="fr-FR"/>
+              </w:rPr>
+              <w:t xml:space="preserve"> </w:t>
+            </w:r>
+            <w:r>
+              <w:rPr>
+                <w:lang w:val="fr-FR"/>
+              </w:rPr>
+              <w:t>mais ne peut pas faire de mouvement en diagonal.</w:t>
             </w:r>
           </w:p>
         </w:tc>
         <w:tc>
           <w:tcPr>
-            <w:tcW w:w="4622" w:type="dxa"/>
+            <w:tcW w:w="2870" w:type="dxa"/>
           </w:tcPr>
           <w:p>
             <w:pPr>
@@ -8486,7 +9003,7 @@
         </w:trPr>
         <w:tc>
           <w:tcPr>
-            <w:tcW w:w="4622" w:type="dxa"/>
+            <w:tcW w:w="6374" w:type="dxa"/>
           </w:tcPr>
           <w:p>
             <w:pPr>
@@ -8494,11 +9011,17 @@
                 <w:lang w:val="fr-FR"/>
               </w:rPr>
             </w:pPr>
+            <w:r>
+              <w:rPr>
+                <w:lang w:val="fr-FR"/>
+              </w:rPr>
+              <w:t>Les mouvement de la tour n’ont pas de limite de longueur.</w:t>
+            </w:r>
           </w:p>
         </w:tc>
         <w:tc>
           <w:tcPr>
-            <w:tcW w:w="4622" w:type="dxa"/>
+            <w:tcW w:w="2870" w:type="dxa"/>
           </w:tcPr>
           <w:p>
             <w:pPr>
@@ -8506,99 +9029,11 @@
                 <w:lang w:val="fr-FR"/>
               </w:rPr>
             </w:pPr>
-          </w:p>
-        </w:tc>
-      </w:tr>
-    </w:tbl>
-    <w:p>
-      <w:pPr>
-        <w:pStyle w:val="Titre2"/>
-        <w:rPr>
-          <w:lang w:val="fr-FR"/>
-        </w:rPr>
-      </w:pPr>
-    </w:p>
-    <w:p>
-      <w:pPr>
-        <w:rPr>
-          <w:lang w:val="fr-FR"/>
-        </w:rPr>
-      </w:pPr>
-    </w:p>
-    <w:p>
-      <w:pPr>
-        <w:pStyle w:val="Titre2"/>
-        <w:rPr>
-          <w:lang w:val="fr-FR"/>
-        </w:rPr>
-      </w:pPr>
-      <w:bookmarkStart w:id="22" w:name="_Toc92904322"/>
-      <w:r>
-        <w:rPr>
-          <w:lang w:val="fr-FR"/>
-        </w:rPr>
-        <w:t>Tests de la Tour</w:t>
-      </w:r>
-      <w:bookmarkEnd w:id="22"/>
-    </w:p>
-    <w:tbl>
-      <w:tblPr>
-        <w:tblStyle w:val="Grilledutableau"/>
-        <w:tblW w:w="9244" w:type="dxa"/>
-        <w:tblLook w:val="04A0" w:firstRow="1" w:lastRow="0" w:firstColumn="1" w:lastColumn="0" w:noHBand="0" w:noVBand="1"/>
-      </w:tblPr>
-      <w:tblGrid>
-        <w:gridCol w:w="4622"/>
-        <w:gridCol w:w="4622"/>
-      </w:tblGrid>
-      <w:tr>
-        <w:trPr>
-          <w:trHeight w:val="287"/>
-        </w:trPr>
-        <w:tc>
-          <w:tcPr>
-            <w:tcW w:w="4622" w:type="dxa"/>
-          </w:tcPr>
-          <w:p>
-            <w:pPr>
-              <w:rPr>
-                <w:b/>
-                <w:lang w:val="fr-FR"/>
-              </w:rPr>
-            </w:pPr>
-            <w:r>
-              <w:rPr>
-                <w:b/>
-                <w:lang w:val="fr-FR"/>
-              </w:rPr>
-              <w:t>Test</w:t>
-            </w:r>
-          </w:p>
-        </w:tc>
-        <w:tc>
-          <w:tcPr>
-            <w:tcW w:w="4622" w:type="dxa"/>
-          </w:tcPr>
-          <w:p>
-            <w:pPr>
-              <w:rPr>
-                <w:b/>
-                <w:lang w:val="fr-FR"/>
-              </w:rPr>
-            </w:pPr>
-            <w:r>
-              <w:rPr>
-                <w:b/>
-                <w:lang w:val="fr-FR"/>
-              </w:rPr>
-              <w:t>Résultat attendu</w:t>
-            </w:r>
-            <w:r>
-              <w:rPr>
-                <w:b/>
-                <w:lang w:val="fr-FR"/>
-              </w:rPr>
-              <w:t xml:space="preserve"> et observé</w:t>
+            <w:r>
+              <w:rPr>
+                <w:lang w:val="fr-FR"/>
+              </w:rPr>
+              <w:t>OK</w:t>
             </w:r>
           </w:p>
         </w:tc>
@@ -8609,7 +9044,7 @@
         </w:trPr>
         <w:tc>
           <w:tcPr>
-            <w:tcW w:w="4622" w:type="dxa"/>
+            <w:tcW w:w="6374" w:type="dxa"/>
           </w:tcPr>
           <w:p>
             <w:pPr>
@@ -8621,25 +9056,25 @@
               <w:rPr>
                 <w:lang w:val="fr-FR"/>
               </w:rPr>
-              <w:t>La tour peut faire des mouvements sur les côtés</w:t>
-            </w:r>
-            <w:r>
-              <w:rPr>
-                <w:lang w:val="fr-FR"/>
-              </w:rPr>
-              <w:t xml:space="preserve"> </w:t>
-            </w:r>
-            <w:r>
-              <w:rPr>
-                <w:lang w:val="fr-FR"/>
-              </w:rPr>
-              <w:t>mais ne peut pas faire de mouvement en diagonal.</w:t>
+              <w:t xml:space="preserve">La </w:t>
+            </w:r>
+            <w:r>
+              <w:rPr>
+                <w:lang w:val="fr-FR"/>
+              </w:rPr>
+              <w:t xml:space="preserve">tour </w:t>
+            </w:r>
+            <w:r>
+              <w:rPr>
+                <w:lang w:val="fr-FR"/>
+              </w:rPr>
+              <w:t>ne peut pas sauter par-dessus une autre pièce.</w:t>
             </w:r>
           </w:p>
         </w:tc>
         <w:tc>
           <w:tcPr>
-            <w:tcW w:w="4622" w:type="dxa"/>
+            <w:tcW w:w="2870" w:type="dxa"/>
           </w:tcPr>
           <w:p>
             <w:pPr>
@@ -8652,6 +9087,105 @@
                 <w:lang w:val="fr-FR"/>
               </w:rPr>
               <w:t>OK</w:t>
+            </w:r>
+          </w:p>
+        </w:tc>
+      </w:tr>
+    </w:tbl>
+    <w:p>
+      <w:pPr>
+        <w:pStyle w:val="Titre2"/>
+        <w:rPr>
+          <w:lang w:val="fr-FR"/>
+        </w:rPr>
+      </w:pPr>
+    </w:p>
+    <w:p>
+      <w:pPr>
+        <w:pStyle w:val="Titre2"/>
+        <w:rPr>
+          <w:lang w:val="fr-FR"/>
+        </w:rPr>
+      </w:pPr>
+      <w:bookmarkStart w:id="23" w:name="_Toc92906474"/>
+      <w:r>
+        <w:rPr>
+          <w:lang w:val="fr-FR"/>
+        </w:rPr>
+        <w:t xml:space="preserve">Tests du </w:t>
+      </w:r>
+      <w:r>
+        <w:rPr>
+          <w:lang w:val="fr-FR"/>
+        </w:rPr>
+        <w:t>F</w:t>
+      </w:r>
+      <w:r>
+        <w:rPr>
+          <w:lang w:val="fr-FR"/>
+        </w:rPr>
+        <w:t>ou</w:t>
+      </w:r>
+      <w:bookmarkEnd w:id="23"/>
+    </w:p>
+    <w:tbl>
+      <w:tblPr>
+        <w:tblStyle w:val="Grilledutableau"/>
+        <w:tblW w:w="9244" w:type="dxa"/>
+        <w:tblLook w:val="04A0" w:firstRow="1" w:lastRow="0" w:firstColumn="1" w:lastColumn="0" w:noHBand="0" w:noVBand="1"/>
+      </w:tblPr>
+      <w:tblGrid>
+        <w:gridCol w:w="6374"/>
+        <w:gridCol w:w="2870"/>
+      </w:tblGrid>
+      <w:tr>
+        <w:trPr>
+          <w:trHeight w:val="287"/>
+        </w:trPr>
+        <w:tc>
+          <w:tcPr>
+            <w:tcW w:w="6374" w:type="dxa"/>
+          </w:tcPr>
+          <w:p>
+            <w:pPr>
+              <w:rPr>
+                <w:b/>
+                <w:lang w:val="fr-FR"/>
+              </w:rPr>
+            </w:pPr>
+            <w:r>
+              <w:rPr>
+                <w:b/>
+                <w:lang w:val="fr-FR"/>
+              </w:rPr>
+              <w:t>Description du test</w:t>
+            </w:r>
+          </w:p>
+        </w:tc>
+        <w:tc>
+          <w:tcPr>
+            <w:tcW w:w="2870" w:type="dxa"/>
+          </w:tcPr>
+          <w:p>
+            <w:pPr>
+              <w:rPr>
+                <w:b/>
+                <w:lang w:val="fr-FR"/>
+              </w:rPr>
+            </w:pPr>
+            <w:r>
+              <w:rPr>
+                <w:b/>
+                <w:lang w:val="fr-FR"/>
+              </w:rPr>
+              <w:t>Résultat attendu</w:t>
+            </w:r>
+            <w:r>
+              <w:rPr>
+                <w:b/>
+                <w:lang w:val="fr-FR"/>
+              </w:rPr>
+              <w:t xml:space="preserve"> et observé</w:t>
             </w:r>
           </w:p>
         </w:tc>
@@ -8662,7 +9196,7 @@
         </w:trPr>
         <w:tc>
           <w:tcPr>
-            <w:tcW w:w="4622" w:type="dxa"/>
+            <w:tcW w:w="6374" w:type="dxa"/>
           </w:tcPr>
           <w:p>
             <w:pPr>
@@ -8674,13 +9208,19 @@
               <w:rPr>
                 <w:lang w:val="fr-FR"/>
               </w:rPr>
-              <w:t>La tour ne peut pas sauter par-dessus un pièce de sa couleur.</w:t>
+              <w:t xml:space="preserve">Le fou ne peut faire </w:t>
+            </w:r>
+            <w:r>
+              <w:rPr>
+                <w:lang w:val="fr-FR"/>
+              </w:rPr>
+              <w:t>des mouvements uniquement en diagonal et pas sur les côtés.</w:t>
             </w:r>
           </w:p>
         </w:tc>
         <w:tc>
           <w:tcPr>
-            <w:tcW w:w="4622" w:type="dxa"/>
+            <w:tcW w:w="2870" w:type="dxa"/>
           </w:tcPr>
           <w:p>
             <w:pPr>
@@ -8703,7 +9243,7 @@
         </w:trPr>
         <w:tc>
           <w:tcPr>
-            <w:tcW w:w="4622" w:type="dxa"/>
+            <w:tcW w:w="6374" w:type="dxa"/>
           </w:tcPr>
           <w:p>
             <w:pPr>
@@ -8715,19 +9255,13 @@
               <w:rPr>
                 <w:lang w:val="fr-FR"/>
               </w:rPr>
-              <w:t>Les mouvement de la tour n’ont pas de limite de longueur</w:t>
-            </w:r>
-            <w:r>
-              <w:rPr>
-                <w:lang w:val="fr-FR"/>
-              </w:rPr>
-              <w:t>.</w:t>
+              <w:t>Les mouvement du fou n’ont pas de limite de longueur.</w:t>
             </w:r>
           </w:p>
         </w:tc>
         <w:tc>
           <w:tcPr>
-            <w:tcW w:w="4622" w:type="dxa"/>
+            <w:tcW w:w="2870" w:type="dxa"/>
           </w:tcPr>
           <w:p>
             <w:pPr>
@@ -8750,7 +9284,7 @@
         </w:trPr>
         <w:tc>
           <w:tcPr>
-            <w:tcW w:w="4622" w:type="dxa"/>
+            <w:tcW w:w="6374" w:type="dxa"/>
           </w:tcPr>
           <w:p>
             <w:pPr>
@@ -8758,11 +9292,23 @@
                 <w:lang w:val="fr-FR"/>
               </w:rPr>
             </w:pPr>
+            <w:r>
+              <w:rPr>
+                <w:lang w:val="fr-FR"/>
+              </w:rPr>
+              <w:t xml:space="preserve">Le fou ne peut pas sauter par-dessus </w:t>
+            </w:r>
+            <w:r>
+              <w:rPr>
+                <w:lang w:val="fr-FR"/>
+              </w:rPr>
+              <w:t>une autre pièce.</w:t>
+            </w:r>
           </w:p>
         </w:tc>
         <w:tc>
           <w:tcPr>
-            <w:tcW w:w="4622" w:type="dxa"/>
+            <w:tcW w:w="2870" w:type="dxa"/>
           </w:tcPr>
           <w:p>
             <w:pPr>
@@ -8770,6 +9316,12 @@
                 <w:lang w:val="fr-FR"/>
               </w:rPr>
             </w:pPr>
+            <w:r>
+              <w:rPr>
+                <w:lang w:val="fr-FR"/>
+              </w:rPr>
+              <w:t>OK</w:t>
+            </w:r>
           </w:p>
         </w:tc>
       </w:tr>
@@ -8781,26 +9333,22 @@
           <w:lang w:val="fr-FR"/>
         </w:rPr>
       </w:pPr>
-      <w:bookmarkStart w:id="23" w:name="_Toc92904323"/>
-      <w:r>
-        <w:rPr>
-          <w:lang w:val="fr-FR"/>
-        </w:rPr>
-        <w:t xml:space="preserve">Tests du </w:t>
-      </w:r>
-      <w:r>
-        <w:rPr>
-          <w:lang w:val="fr-FR"/>
-        </w:rPr>
-        <w:t>F</w:t>
-      </w:r>
-      <w:r>
-        <w:rPr>
-          <w:lang w:val="fr-FR"/>
-        </w:rPr>
-        <w:t>ou</w:t>
-      </w:r>
-      <w:bookmarkEnd w:id="23"/>
+    </w:p>
+    <w:p>
+      <w:pPr>
+        <w:pStyle w:val="Titre2"/>
+        <w:rPr>
+          <w:lang w:val="fr-FR"/>
+        </w:rPr>
+      </w:pPr>
+      <w:bookmarkStart w:id="24" w:name="_Toc92906475"/>
+      <w:r>
+        <w:rPr>
+          <w:lang w:val="fr-FR"/>
+        </w:rPr>
+        <w:t>Tests du Cavalier</w:t>
+      </w:r>
+      <w:bookmarkEnd w:id="24"/>
     </w:p>
     <w:tbl>
       <w:tblPr>
@@ -8809,8 +9357,8 @@
         <w:tblLook w:val="04A0" w:firstRow="1" w:lastRow="0" w:firstColumn="1" w:lastColumn="0" w:noHBand="0" w:noVBand="1"/>
       </w:tblPr>
       <w:tblGrid>
-        <w:gridCol w:w="4622"/>
-        <w:gridCol w:w="4622"/>
+        <w:gridCol w:w="6374"/>
+        <w:gridCol w:w="2870"/>
       </w:tblGrid>
       <w:tr>
         <w:trPr>
@@ -8818,7 +9366,7 @@
         </w:trPr>
         <w:tc>
           <w:tcPr>
-            <w:tcW w:w="4622" w:type="dxa"/>
+            <w:tcW w:w="6374" w:type="dxa"/>
           </w:tcPr>
           <w:p>
             <w:pPr>
@@ -8832,13 +9380,13 @@
                 <w:b/>
                 <w:lang w:val="fr-FR"/>
               </w:rPr>
-              <w:t>Test</w:t>
+              <w:t>Description du test</w:t>
             </w:r>
           </w:p>
         </w:tc>
         <w:tc>
           <w:tcPr>
-            <w:tcW w:w="4622" w:type="dxa"/>
+            <w:tcW w:w="2870" w:type="dxa"/>
           </w:tcPr>
           <w:p>
             <w:pPr>
@@ -8870,7 +9418,7 @@
         </w:trPr>
         <w:tc>
           <w:tcPr>
-            <w:tcW w:w="4622" w:type="dxa"/>
+            <w:tcW w:w="6374" w:type="dxa"/>
           </w:tcPr>
           <w:p>
             <w:pPr>
@@ -8882,19 +9430,73 @@
               <w:rPr>
                 <w:lang w:val="fr-FR"/>
               </w:rPr>
-              <w:t xml:space="preserve">Le fou ne peut faire </w:t>
-            </w:r>
-            <w:r>
-              <w:rPr>
-                <w:lang w:val="fr-FR"/>
-              </w:rPr>
-              <w:t>des mouvements uniquement en diagonal et pas sur les côtés.</w:t>
+              <w:t>Le cavalier ne peut faire que des mouvements en « L »</w:t>
+            </w:r>
+            <w:r>
+              <w:rPr>
+                <w:lang w:val="fr-FR"/>
+              </w:rPr>
+              <w:t xml:space="preserve">. Le mouvement </w:t>
+            </w:r>
+            <w:r>
+              <w:rPr>
+                <w:lang w:val="fr-FR"/>
+              </w:rPr>
+              <w:t>en «</w:t>
+            </w:r>
+            <w:r>
+              <w:rPr>
+                <w:lang w:val="fr-FR"/>
+              </w:rPr>
+              <w:t xml:space="preserve"> L » </w:t>
+            </w:r>
+            <w:r>
+              <w:rPr>
+                <w:lang w:val="fr-FR"/>
+              </w:rPr>
+              <w:t xml:space="preserve">combine un déplacement </w:t>
+            </w:r>
+            <w:r>
+              <w:rPr>
+                <w:lang w:val="fr-FR"/>
+              </w:rPr>
+              <w:t>de deux cases dans une direction</w:t>
+            </w:r>
+            <w:r>
+              <w:rPr>
+                <w:lang w:val="fr-FR"/>
+              </w:rPr>
+              <w:t xml:space="preserve"> suivi d’un déplacement</w:t>
+            </w:r>
+            <w:r>
+              <w:rPr>
+                <w:lang w:val="fr-FR"/>
+              </w:rPr>
+              <w:t xml:space="preserve"> </w:t>
+            </w:r>
+            <w:r>
+              <w:rPr>
+                <w:lang w:val="fr-FR"/>
+              </w:rPr>
+              <w:t>à</w:t>
+            </w:r>
+            <w:r>
+              <w:rPr>
+                <w:lang w:val="fr-FR"/>
+              </w:rPr>
+              <w:t xml:space="preserve"> une case perpendiculairement</w:t>
+            </w:r>
+            <w:r>
+              <w:rPr>
+                <w:lang w:val="fr-FR"/>
+              </w:rPr>
+              <w:t>.</w:t>
             </w:r>
           </w:p>
         </w:tc>
         <w:tc>
           <w:tcPr>
-            <w:tcW w:w="4622" w:type="dxa"/>
+            <w:tcW w:w="2870" w:type="dxa"/>
           </w:tcPr>
           <w:p>
             <w:pPr>
@@ -8917,7 +9519,7 @@
         </w:trPr>
         <w:tc>
           <w:tcPr>
-            <w:tcW w:w="4622" w:type="dxa"/>
+            <w:tcW w:w="6374" w:type="dxa"/>
           </w:tcPr>
           <w:p>
             <w:pPr>
@@ -8929,19 +9531,32 @@
               <w:rPr>
                 <w:lang w:val="fr-FR"/>
               </w:rPr>
-              <w:t xml:space="preserve">Le fou ne peut pas sauter par-dessus </w:t>
-            </w:r>
-            <w:r>
-              <w:rPr>
-                <w:lang w:val="fr-FR"/>
-              </w:rPr>
-              <w:t>une autre pièce.</w:t>
+              <w:t>Le cavalier ne peut pas faire de mouvement du type 2 cases vers le droite puis encore une case vers la gauche ou vers droite.</w:t>
+            </w:r>
+            <w:r>
+              <w:rPr>
+                <w:lang w:val="fr-FR"/>
+              </w:rPr>
+              <w:t xml:space="preserve"> Il est </w:t>
+            </w:r>
+            <w:r>
+              <w:rPr>
+                <w:lang w:val="fr-FR"/>
+              </w:rPr>
+              <w:lastRenderedPageBreak/>
+              <w:t>obligé de faire le premier mouvement dans une direction (haut-bas ou gauche-droite) et le deuxième dans l’autre sens</w:t>
+            </w:r>
+            <w:r>
+              <w:rPr>
+                <w:lang w:val="fr-FR"/>
+              </w:rPr>
+              <w:t>.</w:t>
             </w:r>
           </w:p>
         </w:tc>
         <w:tc>
           <w:tcPr>
-            <w:tcW w:w="4622" w:type="dxa"/>
+            <w:tcW w:w="2870" w:type="dxa"/>
           </w:tcPr>
           <w:p>
             <w:pPr>
@@ -8953,6 +9568,7 @@
               <w:rPr>
                 <w:lang w:val="fr-FR"/>
               </w:rPr>
+              <w:lastRenderedPageBreak/>
               <w:t>OK</w:t>
             </w:r>
           </w:p>
@@ -8964,7 +9580,7 @@
         </w:trPr>
         <w:tc>
           <w:tcPr>
-            <w:tcW w:w="4622" w:type="dxa"/>
+            <w:tcW w:w="6374" w:type="dxa"/>
           </w:tcPr>
           <w:p>
             <w:pPr>
@@ -8976,20 +9592,15 @@
               <w:rPr>
                 <w:lang w:val="fr-FR"/>
               </w:rPr>
-              <w:t>La longueur des mouvements du fous n’est pas limité.</w:t>
+              <w:t>Le cavalier peut sauter par-dessus une autre pièce.</w:t>
             </w:r>
           </w:p>
         </w:tc>
         <w:tc>
           <w:tcPr>
-            <w:tcW w:w="4622" w:type="dxa"/>
+            <w:tcW w:w="2870" w:type="dxa"/>
           </w:tcPr>
           <w:p>
-            <w:pPr>
-              <w:rPr>
-                <w:lang w:val="fr-FR"/>
-              </w:rPr>
-            </w:pPr>
             <w:r>
               <w:rPr>
                 <w:lang w:val="fr-FR"/>
@@ -9005,7 +9616,7 @@
         </w:trPr>
         <w:tc>
           <w:tcPr>
-            <w:tcW w:w="4622" w:type="dxa"/>
+            <w:tcW w:w="6374" w:type="dxa"/>
           </w:tcPr>
           <w:p>
             <w:pPr>
@@ -9013,11 +9624,41 @@
                 <w:lang w:val="fr-FR"/>
               </w:rPr>
             </w:pPr>
+            <w:r>
+              <w:rPr>
+                <w:lang w:val="fr-FR"/>
+              </w:rPr>
+              <w:t xml:space="preserve">Le mouvement en L ne compte que </w:t>
+            </w:r>
+            <w:r>
+              <w:rPr>
+                <w:lang w:val="fr-FR"/>
+              </w:rPr>
+              <w:t>comme</w:t>
+            </w:r>
+            <w:r>
+              <w:rPr>
+                <w:lang w:val="fr-FR"/>
+              </w:rPr>
+              <w:t xml:space="preserve"> </w:t>
+            </w:r>
+            <w:r>
+              <w:rPr>
+                <w:lang w:val="fr-FR"/>
+              </w:rPr>
+              <w:t>un</w:t>
+            </w:r>
+            <w:r>
+              <w:rPr>
+                <w:lang w:val="fr-FR"/>
+              </w:rPr>
+              <w:t xml:space="preserve"> seul mouvement.</w:t>
+            </w:r>
           </w:p>
         </w:tc>
         <w:tc>
           <w:tcPr>
-            <w:tcW w:w="4622" w:type="dxa"/>
+            <w:tcW w:w="2870" w:type="dxa"/>
           </w:tcPr>
           <w:p>
             <w:pPr>
@@ -9025,25 +9666,50 @@
                 <w:lang w:val="fr-FR"/>
               </w:rPr>
             </w:pPr>
+            <w:r>
+              <w:rPr>
+                <w:lang w:val="fr-FR"/>
+              </w:rPr>
+              <w:t>OK</w:t>
+            </w:r>
           </w:p>
         </w:tc>
       </w:tr>
     </w:tbl>
     <w:p>
       <w:pPr>
+        <w:rPr>
+          <w:lang w:val="fr-FR"/>
+        </w:rPr>
+      </w:pPr>
+    </w:p>
+    <w:p>
+      <w:pPr>
         <w:pStyle w:val="Titre2"/>
         <w:rPr>
           <w:lang w:val="fr-FR"/>
         </w:rPr>
       </w:pPr>
-      <w:bookmarkStart w:id="24" w:name="_Toc92904324"/>
-      <w:r>
-        <w:rPr>
-          <w:lang w:val="fr-FR"/>
-        </w:rPr>
-        <w:t>Tests du Cavalier</w:t>
-      </w:r>
-      <w:bookmarkEnd w:id="24"/>
+      <w:bookmarkStart w:id="25" w:name="_Toc92906476"/>
+      <w:r>
+        <w:rPr>
+          <w:lang w:val="fr-FR"/>
+        </w:rPr>
+        <w:t xml:space="preserve">Tests du </w:t>
+      </w:r>
+      <w:r>
+        <w:rPr>
+          <w:lang w:val="fr-FR"/>
+        </w:rPr>
+        <w:t>P</w:t>
+      </w:r>
+      <w:r>
+        <w:rPr>
+          <w:lang w:val="fr-FR"/>
+        </w:rPr>
+        <w:t>ion</w:t>
+      </w:r>
+      <w:bookmarkEnd w:id="25"/>
     </w:p>
     <w:tbl>
       <w:tblPr>
@@ -9052,8 +9718,8 @@
         <w:tblLook w:val="04A0" w:firstRow="1" w:lastRow="0" w:firstColumn="1" w:lastColumn="0" w:noHBand="0" w:noVBand="1"/>
       </w:tblPr>
       <w:tblGrid>
-        <w:gridCol w:w="4622"/>
-        <w:gridCol w:w="4622"/>
+        <w:gridCol w:w="6374"/>
+        <w:gridCol w:w="2870"/>
       </w:tblGrid>
       <w:tr>
         <w:trPr>
@@ -9061,7 +9727,7 @@
         </w:trPr>
         <w:tc>
           <w:tcPr>
-            <w:tcW w:w="4622" w:type="dxa"/>
+            <w:tcW w:w="6374" w:type="dxa"/>
           </w:tcPr>
           <w:p>
             <w:pPr>
@@ -9075,13 +9741,13 @@
                 <w:b/>
                 <w:lang w:val="fr-FR"/>
               </w:rPr>
-              <w:t>Test</w:t>
+              <w:t>Description du test</w:t>
             </w:r>
           </w:p>
         </w:tc>
         <w:tc>
           <w:tcPr>
-            <w:tcW w:w="4622" w:type="dxa"/>
+            <w:tcW w:w="2870" w:type="dxa"/>
           </w:tcPr>
           <w:p>
             <w:pPr>
@@ -9113,7 +9779,7 @@
         </w:trPr>
         <w:tc>
           <w:tcPr>
-            <w:tcW w:w="4622" w:type="dxa"/>
+            <w:tcW w:w="6374" w:type="dxa"/>
           </w:tcPr>
           <w:p>
             <w:pPr>
@@ -9125,33 +9791,13 @@
               <w:rPr>
                 <w:lang w:val="fr-FR"/>
               </w:rPr>
-              <w:t>Le cavalier ne peut faire que des mouvements en « L »</w:t>
-            </w:r>
-            <w:r>
-              <w:rPr>
-                <w:lang w:val="fr-FR"/>
-              </w:rPr>
-              <w:t xml:space="preserve">. Le mouvement </w:t>
-            </w:r>
-            <w:proofErr w:type="gramStart"/>
-            <w:r>
-              <w:rPr>
-                <w:lang w:val="fr-FR"/>
-              </w:rPr>
-              <w:t>en  «</w:t>
-            </w:r>
-            <w:proofErr w:type="gramEnd"/>
-            <w:r>
-              <w:rPr>
-                <w:lang w:val="fr-FR"/>
-              </w:rPr>
-              <w:t> L » est composé de deux mouvement sur les côtés (exemple : deux cases vers le haut puis une case à gauche). Le mouvement en L ne compte que pour 1 seule mouvement.</w:t>
+              <w:t>Les pions ne peuvent bouger que dans une seule direction (dans notre case : les blancs vers le haut et les noirs vers le bas).</w:t>
             </w:r>
           </w:p>
         </w:tc>
         <w:tc>
           <w:tcPr>
-            <w:tcW w:w="4622" w:type="dxa"/>
+            <w:tcW w:w="2870" w:type="dxa"/>
           </w:tcPr>
           <w:p>
             <w:pPr>
@@ -9174,7 +9820,7 @@
         </w:trPr>
         <w:tc>
           <w:tcPr>
-            <w:tcW w:w="4622" w:type="dxa"/>
+            <w:tcW w:w="6374" w:type="dxa"/>
           </w:tcPr>
           <w:p>
             <w:pPr>
@@ -9186,25 +9832,13 @@
               <w:rPr>
                 <w:lang w:val="fr-FR"/>
               </w:rPr>
-              <w:t>Le cavalier ne peut pas faire de mouvement du type 2 cases vers le droite puis encore une case vers la gauche ou vers droite.</w:t>
-            </w:r>
-            <w:r>
-              <w:rPr>
-                <w:lang w:val="fr-FR"/>
-              </w:rPr>
-              <w:t xml:space="preserve"> Il est obligé de faire le premier mouvement dans une direction (haut-bas ou gauche-droite) et le deuxième dans l’autre sens</w:t>
-            </w:r>
-            <w:r>
-              <w:rPr>
-                <w:lang w:val="fr-FR"/>
-              </w:rPr>
-              <w:t>.</w:t>
+              <w:t xml:space="preserve">Le pion ne peut faire des mouvements que d’une case de long. </w:t>
             </w:r>
           </w:p>
         </w:tc>
         <w:tc>
           <w:tcPr>
-            <w:tcW w:w="4622" w:type="dxa"/>
+            <w:tcW w:w="2870" w:type="dxa"/>
           </w:tcPr>
           <w:p>
             <w:pPr>
@@ -9227,7 +9861,7 @@
         </w:trPr>
         <w:tc>
           <w:tcPr>
-            <w:tcW w:w="4622" w:type="dxa"/>
+            <w:tcW w:w="6374" w:type="dxa"/>
           </w:tcPr>
           <w:p>
             <w:pPr>
@@ -9239,16 +9873,56 @@
               <w:rPr>
                 <w:lang w:val="fr-FR"/>
               </w:rPr>
-              <w:lastRenderedPageBreak/>
-              <w:t>Le cavalier peut sauter par-dessus une autre pièce.</w:t>
+              <w:t>Exception : Si le pion n’a pas encore bougé, il peut faire un mouvement de</w:t>
+            </w:r>
+            <w:r>
+              <w:rPr>
+                <w:lang w:val="fr-FR"/>
+              </w:rPr>
+              <w:t xml:space="preserve"> deux</w:t>
+            </w:r>
+            <w:r>
+              <w:rPr>
+                <w:lang w:val="fr-FR"/>
+              </w:rPr>
+              <w:t xml:space="preserve"> case</w:t>
+            </w:r>
+            <w:r>
+              <w:rPr>
+                <w:lang w:val="fr-FR"/>
+              </w:rPr>
+              <w:t>s</w:t>
+            </w:r>
+            <w:r>
+              <w:rPr>
+                <w:lang w:val="fr-FR"/>
+              </w:rPr>
+              <w:t xml:space="preserve"> devant lui</w:t>
+            </w:r>
+            <w:r>
+              <w:rPr>
+                <w:lang w:val="fr-FR"/>
+              </w:rPr>
+              <w:t xml:space="preserve"> (il ne peut pas sauter par-dessus une autre pièce)</w:t>
+            </w:r>
+            <w:r>
+              <w:rPr>
+                <w:lang w:val="fr-FR"/>
+              </w:rPr>
+              <w:t>.</w:t>
             </w:r>
           </w:p>
         </w:tc>
         <w:tc>
           <w:tcPr>
-            <w:tcW w:w="4622" w:type="dxa"/>
+            <w:tcW w:w="2870" w:type="dxa"/>
           </w:tcPr>
           <w:p>
+            <w:pPr>
+              <w:rPr>
+                <w:lang w:val="fr-FR"/>
+              </w:rPr>
+            </w:pPr>
             <w:r>
               <w:rPr>
                 <w:lang w:val="fr-FR"/>
@@ -9264,7 +9938,7 @@
         </w:trPr>
         <w:tc>
           <w:tcPr>
-            <w:tcW w:w="4622" w:type="dxa"/>
+            <w:tcW w:w="6374" w:type="dxa"/>
           </w:tcPr>
           <w:p>
             <w:pPr>
@@ -9272,11 +9946,35 @@
                 <w:lang w:val="fr-FR"/>
               </w:rPr>
             </w:pPr>
+            <w:r>
+              <w:rPr>
+                <w:lang w:val="fr-FR"/>
+              </w:rPr>
+              <w:t>Le pion ne peut prendre de pièce uniquement si la pièce adverse est en diagonal de ce dernier</w:t>
+            </w:r>
+            <w:r>
+              <w:rPr>
+                <w:lang w:val="fr-FR"/>
+              </w:rPr>
+              <w:t xml:space="preserve">, bien entendu </w:t>
+            </w:r>
+            <w:r>
+              <w:rPr>
+                <w:lang w:val="fr-FR"/>
+              </w:rPr>
+              <w:t>uniquement</w:t>
+            </w:r>
+            <w:r>
+              <w:rPr>
+                <w:lang w:val="fr-FR"/>
+              </w:rPr>
+              <w:t xml:space="preserve"> dans la direction initiale du pion.</w:t>
+            </w:r>
           </w:p>
         </w:tc>
         <w:tc>
           <w:tcPr>
-            <w:tcW w:w="4622" w:type="dxa"/>
+            <w:tcW w:w="2870" w:type="dxa"/>
           </w:tcPr>
           <w:p>
             <w:pPr>
@@ -9284,111 +9982,11 @@
                 <w:lang w:val="fr-FR"/>
               </w:rPr>
             </w:pPr>
-          </w:p>
-        </w:tc>
-      </w:tr>
-    </w:tbl>
-    <w:p>
-      <w:pPr>
-        <w:pStyle w:val="Titre2"/>
-        <w:rPr>
-          <w:lang w:val="fr-FR"/>
-        </w:rPr>
-      </w:pPr>
-    </w:p>
-    <w:p>
-      <w:pPr>
-        <w:rPr>
-          <w:lang w:val="fr-FR"/>
-        </w:rPr>
-      </w:pPr>
-    </w:p>
-    <w:p>
-      <w:pPr>
-        <w:pStyle w:val="Titre2"/>
-        <w:rPr>
-          <w:lang w:val="fr-FR"/>
-        </w:rPr>
-      </w:pPr>
-      <w:bookmarkStart w:id="25" w:name="_Toc92904325"/>
-      <w:r>
-        <w:rPr>
-          <w:lang w:val="fr-FR"/>
-        </w:rPr>
-        <w:t xml:space="preserve">Tests du </w:t>
-      </w:r>
-      <w:r>
-        <w:rPr>
-          <w:lang w:val="fr-FR"/>
-        </w:rPr>
-        <w:t>P</w:t>
-      </w:r>
-      <w:r>
-        <w:rPr>
-          <w:lang w:val="fr-FR"/>
-        </w:rPr>
-        <w:t>ion</w:t>
-      </w:r>
-      <w:bookmarkEnd w:id="25"/>
-    </w:p>
-    <w:tbl>
-      <w:tblPr>
-        <w:tblStyle w:val="Grilledutableau"/>
-        <w:tblW w:w="9244" w:type="dxa"/>
-        <w:tblLook w:val="04A0" w:firstRow="1" w:lastRow="0" w:firstColumn="1" w:lastColumn="0" w:noHBand="0" w:noVBand="1"/>
-      </w:tblPr>
-      <w:tblGrid>
-        <w:gridCol w:w="4622"/>
-        <w:gridCol w:w="4622"/>
-      </w:tblGrid>
-      <w:tr>
-        <w:trPr>
-          <w:trHeight w:val="287"/>
-        </w:trPr>
-        <w:tc>
-          <w:tcPr>
-            <w:tcW w:w="4622" w:type="dxa"/>
-          </w:tcPr>
-          <w:p>
-            <w:pPr>
-              <w:rPr>
-                <w:b/>
-                <w:lang w:val="fr-FR"/>
-              </w:rPr>
-            </w:pPr>
-            <w:r>
-              <w:rPr>
-                <w:b/>
-                <w:lang w:val="fr-FR"/>
-              </w:rPr>
-              <w:t>Test</w:t>
-            </w:r>
-          </w:p>
-        </w:tc>
-        <w:tc>
-          <w:tcPr>
-            <w:tcW w:w="4622" w:type="dxa"/>
-          </w:tcPr>
-          <w:p>
-            <w:pPr>
-              <w:rPr>
-                <w:b/>
-                <w:lang w:val="fr-FR"/>
-              </w:rPr>
-            </w:pPr>
-            <w:r>
-              <w:rPr>
-                <w:b/>
-                <w:lang w:val="fr-FR"/>
-              </w:rPr>
-              <w:t>Résultat attendu</w:t>
-            </w:r>
-            <w:r>
-              <w:rPr>
-                <w:b/>
-                <w:lang w:val="fr-FR"/>
-              </w:rPr>
-              <w:t xml:space="preserve"> et observé</w:t>
+            <w:r>
+              <w:rPr>
+                <w:lang w:val="fr-FR"/>
+              </w:rPr>
+              <w:t>OK</w:t>
             </w:r>
           </w:p>
         </w:tc>
@@ -9399,7 +9997,7 @@
         </w:trPr>
         <w:tc>
           <w:tcPr>
-            <w:tcW w:w="4622" w:type="dxa"/>
+            <w:tcW w:w="6374" w:type="dxa"/>
           </w:tcPr>
           <w:p>
             <w:pPr>
@@ -9411,13 +10009,34 @@
               <w:rPr>
                 <w:lang w:val="fr-FR"/>
               </w:rPr>
-              <w:t>Les pions ne peuvent bouger que dans une seule direction (dans notre case : les blancs vers le haut et les noirs vers le bas).</w:t>
+              <w:t>Exception : La prise dite « En passant » est implémentée.</w:t>
+            </w:r>
+            <w:r>
+              <w:t xml:space="preserve"> </w:t>
+            </w:r>
+            <w:r>
+              <w:rPr>
+                <w:lang w:val="fr-FR"/>
+              </w:rPr>
+              <w:t>Ce coup s’effectue en prenant un pion ayant avancé de deux</w:t>
+            </w:r>
+            <w:r>
+              <w:rPr>
+                <w:lang w:val="fr-FR"/>
+              </w:rPr>
+              <w:t xml:space="preserve"> </w:t>
+            </w:r>
+            <w:r>
+              <w:rPr>
+                <w:lang w:val="fr-FR"/>
+              </w:rPr>
+              <w:t>cases au tour précédent comme s’il n’avait avancé que d’une case.</w:t>
             </w:r>
           </w:p>
         </w:tc>
         <w:tc>
           <w:tcPr>
-            <w:tcW w:w="4622" w:type="dxa"/>
+            <w:tcW w:w="2870" w:type="dxa"/>
           </w:tcPr>
           <w:p>
             <w:pPr>
@@ -9440,7 +10059,7 @@
         </w:trPr>
         <w:tc>
           <w:tcPr>
-            <w:tcW w:w="4622" w:type="dxa"/>
+            <w:tcW w:w="6374" w:type="dxa"/>
           </w:tcPr>
           <w:p>
             <w:pPr>
@@ -9452,13 +10071,25 @@
               <w:rPr>
                 <w:lang w:val="fr-FR"/>
               </w:rPr>
-              <w:t xml:space="preserve">Le pion ne peut faire des mouvements que d’une case de long. </w:t>
+              <w:t xml:space="preserve">Si un pion atteint l’autre bout de l’échiquier, il peut faire une promotion. Les quatre </w:t>
+            </w:r>
+            <w:r>
+              <w:rPr>
+                <w:lang w:val="fr-FR"/>
+              </w:rPr>
+              <w:t>choix</w:t>
+            </w:r>
+            <w:r>
+              <w:rPr>
+                <w:lang w:val="fr-FR"/>
+              </w:rPr>
+              <w:t xml:space="preserve"> de promotion sont : En Reine, en Tour, en Fou, en Cavalier.</w:t>
             </w:r>
           </w:p>
         </w:tc>
         <w:tc>
           <w:tcPr>
-            <w:tcW w:w="4622" w:type="dxa"/>
+            <w:tcW w:w="2870" w:type="dxa"/>
           </w:tcPr>
           <w:p>
             <w:pPr>
@@ -9481,7 +10112,7 @@
         </w:trPr>
         <w:tc>
           <w:tcPr>
-            <w:tcW w:w="4622" w:type="dxa"/>
+            <w:tcW w:w="6374" w:type="dxa"/>
           </w:tcPr>
           <w:p>
             <w:pPr>
@@ -9493,169 +10124,13 @@
               <w:rPr>
                 <w:lang w:val="fr-FR"/>
               </w:rPr>
-              <w:t>Exception : Si le pion n’a pas encore bougé, il peut faire un mouvement de case de long devant lui</w:t>
-            </w:r>
-            <w:r>
-              <w:rPr>
-                <w:lang w:val="fr-FR"/>
-              </w:rPr>
-              <w:t xml:space="preserve"> (il ne peut pas sauter par-dessus une autre pièce)</w:t>
-            </w:r>
-            <w:r>
-              <w:rPr>
-                <w:lang w:val="fr-FR"/>
-              </w:rPr>
-              <w:t>.</w:t>
+              <w:t>La promotion est possible peu importe le mouvement réalisé (ex : prise en diagonale ou mouvement classique en avant).</w:t>
             </w:r>
           </w:p>
         </w:tc>
         <w:tc>
           <w:tcPr>
-            <w:tcW w:w="4622" w:type="dxa"/>
-          </w:tcPr>
-          <w:p>
-            <w:pPr>
-              <w:rPr>
-                <w:lang w:val="fr-FR"/>
-              </w:rPr>
-            </w:pPr>
-            <w:r>
-              <w:rPr>
-                <w:lang w:val="fr-FR"/>
-              </w:rPr>
-              <w:t>OK</w:t>
-            </w:r>
-          </w:p>
-        </w:tc>
-      </w:tr>
-      <w:tr>
-        <w:trPr>
-          <w:trHeight w:val="873"/>
-        </w:trPr>
-        <w:tc>
-          <w:tcPr>
-            <w:tcW w:w="4622" w:type="dxa"/>
-          </w:tcPr>
-          <w:p>
-            <w:pPr>
-              <w:rPr>
-                <w:lang w:val="fr-FR"/>
-              </w:rPr>
-            </w:pPr>
-            <w:r>
-              <w:rPr>
-                <w:lang w:val="fr-FR"/>
-              </w:rPr>
-              <w:t>Le pion ne peut prendre de pièce uniquement si la pièce adverse est en diagonal de ce dernier (une pièce en diagonal vers l’arrière ne pourra pas être prise par un pion).</w:t>
-            </w:r>
-          </w:p>
-        </w:tc>
-        <w:tc>
-          <w:tcPr>
-            <w:tcW w:w="4622" w:type="dxa"/>
-          </w:tcPr>
-          <w:p>
-            <w:pPr>
-              <w:rPr>
-                <w:lang w:val="fr-FR"/>
-              </w:rPr>
-            </w:pPr>
-            <w:r>
-              <w:rPr>
-                <w:lang w:val="fr-FR"/>
-              </w:rPr>
-              <w:t>OK</w:t>
-            </w:r>
-          </w:p>
-        </w:tc>
-      </w:tr>
-      <w:tr>
-        <w:trPr>
-          <w:trHeight w:val="873"/>
-        </w:trPr>
-        <w:tc>
-          <w:tcPr>
-            <w:tcW w:w="4622" w:type="dxa"/>
-          </w:tcPr>
-          <w:p>
-            <w:pPr>
-              <w:rPr>
-                <w:lang w:val="fr-FR"/>
-              </w:rPr>
-            </w:pPr>
-            <w:r>
-              <w:rPr>
-                <w:lang w:val="fr-FR"/>
-              </w:rPr>
-              <w:t>Exception : La prise dite « En passant » est implémentée.</w:t>
-            </w:r>
-            <w:r>
-              <w:t xml:space="preserve"> </w:t>
-            </w:r>
-            <w:r>
-              <w:rPr>
-                <w:lang w:val="fr-FR"/>
-              </w:rPr>
-              <w:t>Ce coup s’effectue en prenant un pion ayant avancé de deux</w:t>
-            </w:r>
-            <w:r>
-              <w:rPr>
-                <w:lang w:val="fr-FR"/>
-              </w:rPr>
-              <w:t xml:space="preserve"> </w:t>
-            </w:r>
-            <w:r>
-              <w:rPr>
-                <w:lang w:val="fr-FR"/>
-              </w:rPr>
-              <w:t>cases au tour précédent comme s’il n’avait avancé que d’une case.</w:t>
-            </w:r>
-          </w:p>
-        </w:tc>
-        <w:tc>
-          <w:tcPr>
-            <w:tcW w:w="4622" w:type="dxa"/>
-          </w:tcPr>
-          <w:p>
-            <w:pPr>
-              <w:rPr>
-                <w:lang w:val="fr-FR"/>
-              </w:rPr>
-            </w:pPr>
-            <w:r>
-              <w:rPr>
-                <w:lang w:val="fr-FR"/>
-              </w:rPr>
-              <w:t>OK</w:t>
-            </w:r>
-          </w:p>
-        </w:tc>
-      </w:tr>
-      <w:tr>
-        <w:trPr>
-          <w:trHeight w:val="873"/>
-        </w:trPr>
-        <w:tc>
-          <w:tcPr>
-            <w:tcW w:w="4622" w:type="dxa"/>
-          </w:tcPr>
-          <w:p>
-            <w:pPr>
-              <w:rPr>
-                <w:lang w:val="fr-FR"/>
-              </w:rPr>
-            </w:pPr>
-            <w:r>
-              <w:rPr>
-                <w:lang w:val="fr-FR"/>
-              </w:rPr>
-              <w:t>Si un pion atteint l’autre bout de l’échiquier, il peut faire une promotion. Les quatre types de promotions sont : En Reine, en Tour, en Fous, en Cavalier.</w:t>
-            </w:r>
-          </w:p>
-        </w:tc>
-        <w:tc>
-          <w:tcPr>
-            <w:tcW w:w="4622" w:type="dxa"/>
+            <w:tcW w:w="2870" w:type="dxa"/>
           </w:tcPr>
           <w:p>
             <w:pPr>

</xml_diff>

<commit_message>
refactor: add some null checks
</commit_message>
<xml_diff>
--- a/labo8/Rapport_Labo_8_POO.docx
+++ b/labo8/Rapport_Labo_8_POO.docx
@@ -1,6 +1,6 @@
 
 <file path=word/document.xml><?xml version="1.0" encoding="utf-8"?>
-<w:document xmlns:wpc="http://schemas.microsoft.com/office/word/2010/wordprocessingCanvas" xmlns:cx="http://schemas.microsoft.com/office/drawing/2014/chartex" xmlns:cx1="http://schemas.microsoft.com/office/drawing/2015/9/8/chartex" xmlns:cx2="http://schemas.microsoft.com/office/drawing/2015/10/21/chartex" xmlns:cx3="http://schemas.microsoft.com/office/drawing/2016/5/9/chartex" xmlns:cx4="http://schemas.microsoft.com/office/drawing/2016/5/10/chartex" xmlns:cx5="http://schemas.microsoft.com/office/drawing/2016/5/11/chartex" xmlns:cx6="http://schemas.microsoft.com/office/drawing/2016/5/12/chartex" xmlns:cx7="http://schemas.microsoft.com/office/drawing/2016/5/13/chartex" xmlns:cx8="http://schemas.microsoft.com/office/drawing/2016/5/14/chartex" xmlns:mc="http://schemas.openxmlformats.org/markup-compatibility/2006" xmlns:aink="http://schemas.microsoft.com/office/drawing/2016/ink" xmlns:am3d="http://schemas.microsoft.com/office/drawing/2017/model3d" xmlns:o="urn:schemas-microsoft-com:office:office" xmlns:r="http://schemas.openxmlformats.org/officeDocument/2006/relationships" xmlns:m="http://schemas.openxmlformats.org/officeDocument/2006/math" xmlns:v="urn:schemas-microsoft-com:vml" xmlns:wp14="http://schemas.microsoft.com/office/word/2010/wordprocessingDrawing" xmlns:wp="http://schemas.openxmlformats.org/drawingml/2006/wordprocessingDrawing" xmlns:w10="urn:schemas-microsoft-com:office:word" xmlns:w="http://schemas.openxmlformats.org/wordprocessingml/2006/main" xmlns:w14="http://schemas.microsoft.com/office/word/2010/wordml" xmlns:w15="http://schemas.microsoft.com/office/word/2012/wordml" xmlns:w16cex="http://schemas.microsoft.com/office/word/2018/wordml/cex" xmlns:w16cid="http://schemas.microsoft.com/office/word/2016/wordml/cid" xmlns:w16="http://schemas.microsoft.com/office/word/2018/wordml" xmlns:w16sdtdh="http://schemas.microsoft.com/office/word/2020/wordml/sdtdatahash" xmlns:w16se="http://schemas.microsoft.com/office/word/2015/wordml/symex" xmlns:wpg="http://schemas.microsoft.com/office/word/2010/wordprocessingGroup" xmlns:wpi="http://schemas.microsoft.com/office/word/2010/wordprocessingInk" xmlns:wne="http://schemas.microsoft.com/office/word/2006/wordml" xmlns:wps="http://schemas.microsoft.com/office/word/2010/wordprocessingShape" mc:Ignorable="w14 w15 w16se w16cid w16 w16cex w16sdtdh wp14">
+<w:document xmlns:wpc="http://schemas.microsoft.com/office/word/2010/wordprocessingCanvas" xmlns:mo="http://schemas.microsoft.com/office/mac/office/2008/main" xmlns:mc="http://schemas.openxmlformats.org/markup-compatibility/2006" xmlns:mv="urn:schemas-microsoft-com:mac:vml" xmlns:o="urn:schemas-microsoft-com:office:office" xmlns:r="http://schemas.openxmlformats.org/officeDocument/2006/relationships" xmlns:m="http://schemas.openxmlformats.org/officeDocument/2006/math" xmlns:v="urn:schemas-microsoft-com:vml" xmlns:wp14="http://schemas.microsoft.com/office/word/2010/wordprocessingDrawing" xmlns:wp="http://schemas.openxmlformats.org/drawingml/2006/wordprocessingDrawing" xmlns:w10="urn:schemas-microsoft-com:office:word" xmlns:w="http://schemas.openxmlformats.org/wordprocessingml/2006/main" xmlns:w14="http://schemas.microsoft.com/office/word/2010/wordml" xmlns:w15="http://schemas.microsoft.com/office/word/2012/wordml" xmlns:wpg="http://schemas.microsoft.com/office/word/2010/wordprocessingGroup" xmlns:wpi="http://schemas.microsoft.com/office/word/2010/wordprocessingInk" xmlns:wne="http://schemas.microsoft.com/office/word/2006/wordml" xmlns:wps="http://schemas.microsoft.com/office/word/2010/wordprocessingShape" mc:Ignorable="w14 w15 wp14">
   <w:body>
     <w:sdt>
       <w:sdtPr>
@@ -3473,7 +3473,7 @@
                   </wp:anchor>
                 </w:drawing>
               </mc:Choice>
-              <mc:Fallback>
+              <mc:Fallback xmlns:w16se="http://schemas.microsoft.com/office/word/2015/wordml/symex" xmlns:w16sdtdh="http://schemas.microsoft.com/office/word/2020/wordml/sdtdatahash" xmlns:w16="http://schemas.microsoft.com/office/word/2018/wordml" xmlns:w16cid="http://schemas.microsoft.com/office/word/2016/wordml/cid" xmlns:w16cex="http://schemas.microsoft.com/office/word/2018/wordml/cex" xmlns:am3d="http://schemas.microsoft.com/office/drawing/2017/model3d" xmlns:aink="http://schemas.microsoft.com/office/drawing/2016/ink" xmlns:cx8="http://schemas.microsoft.com/office/drawing/2016/5/14/chartex" xmlns:cx7="http://schemas.microsoft.com/office/drawing/2016/5/13/chartex" xmlns:cx6="http://schemas.microsoft.com/office/drawing/2016/5/12/chartex" xmlns:cx5="http://schemas.microsoft.com/office/drawing/2016/5/11/chartex" xmlns:cx4="http://schemas.microsoft.com/office/drawing/2016/5/10/chartex" xmlns:cx3="http://schemas.microsoft.com/office/drawing/2016/5/9/chartex" xmlns:cx2="http://schemas.microsoft.com/office/drawing/2015/10/21/chartex" xmlns:cx1="http://schemas.microsoft.com/office/drawing/2015/9/8/chartex" xmlns:cx="http://schemas.microsoft.com/office/drawing/2014/chartex">
                 <w:pict>
                   <v:group w14:anchorId="72AE7A69" id="Groupe 2" o:spid="_x0000_s1026" style="position:absolute;left:0;text-align:left;margin-left:0;margin-top:0;width:172.8pt;height:718.55pt;z-index:-251657216;mso-width-percent:330;mso-height-percent:950;mso-left-percent:40;mso-position-horizontal-relative:page;mso-position-vertical:center;mso-position-vertical-relative:page;mso-width-percent:330;mso-height-percent:950;mso-left-percent:40" coordsize="21945,91257" o:gfxdata="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">
                     <v:rect id="Rectangle 3" o:spid="_x0000_s1027" style="position:absolute;width:1945;height:91257;visibility:visible;mso-wrap-style:square;v-text-anchor:middle" o:gfxdata="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" fillcolor="#44546a [3215]" stroked="f" strokeweight="1pt"/>
@@ -3763,13 +3763,8 @@
                                   <w:t xml:space="preserve">Valentin Kaelin et </w:t>
                                 </w:r>
                                 <w:r>
-                                  <w:t xml:space="preserve">Jonathan </w:t>
+                                  <w:t>Jonathan Friedli</w:t>
                                 </w:r>
-                                <w:proofErr w:type="spellStart"/>
-                                <w:r>
-                                  <w:t>Friedli</w:t>
-                                </w:r>
-                                <w:proofErr w:type="spellEnd"/>
                               </w:p>
                             </w:txbxContent>
                           </wps:txbx>
@@ -3791,7 +3786,7 @@
                   </wp:anchor>
                 </w:drawing>
               </mc:Choice>
-              <mc:Fallback>
+              <mc:Fallback xmlns:w16se="http://schemas.microsoft.com/office/word/2015/wordml/symex" xmlns:w16sdtdh="http://schemas.microsoft.com/office/word/2020/wordml/sdtdatahash" xmlns:w16="http://schemas.microsoft.com/office/word/2018/wordml" xmlns:w16cid="http://schemas.microsoft.com/office/word/2016/wordml/cid" xmlns:w16cex="http://schemas.microsoft.com/office/word/2018/wordml/cex" xmlns:am3d="http://schemas.microsoft.com/office/drawing/2017/model3d" xmlns:aink="http://schemas.microsoft.com/office/drawing/2016/ink" xmlns:cx8="http://schemas.microsoft.com/office/drawing/2016/5/14/chartex" xmlns:cx7="http://schemas.microsoft.com/office/drawing/2016/5/13/chartex" xmlns:cx6="http://schemas.microsoft.com/office/drawing/2016/5/12/chartex" xmlns:cx5="http://schemas.microsoft.com/office/drawing/2016/5/11/chartex" xmlns:cx4="http://schemas.microsoft.com/office/drawing/2016/5/10/chartex" xmlns:cx3="http://schemas.microsoft.com/office/drawing/2016/5/9/chartex" xmlns:cx2="http://schemas.microsoft.com/office/drawing/2015/10/21/chartex" xmlns:cx1="http://schemas.microsoft.com/office/drawing/2015/9/8/chartex" xmlns:cx="http://schemas.microsoft.com/office/drawing/2014/chartex">
                 <w:pict>
                   <v:shapetype w14:anchorId="16324428" id="_x0000_t202" coordsize="21600,21600" o:spt="202" path="m,l,21600r21600,l21600,xe">
                     <v:stroke joinstyle="miter"/>
@@ -3997,7 +3992,11 @@
               </mc:Choice>
               <mc:Fallback>
                 <w:pict>
-                  <v:shape w14:anchorId="00D49F87" id="Zone de texte 11" o:spid="_x0000_s1056" type="#_x0000_t202" style="position:absolute;left:0;text-align:left;margin-left:0;margin-top:0;width:267.9pt;height:106.55pt;z-index:251660288;visibility:visible;mso-wrap-style:square;mso-width-percent:450;mso-height-percent:0;mso-left-percent:420;mso-top-percent:175;mso-wrap-distance-left:9pt;mso-wrap-distance-top:0;mso-wrap-distance-right:9pt;mso-wrap-distance-bottom:0;mso-position-horizontal-relative:page;mso-position-vertical-relative:page;mso-width-percent:450;mso-height-percent:0;mso-left-percent:420;mso-top-percent:175;mso-width-relative:page;mso-height-relative:margin;v-text-anchor:top" o:gfxdata="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" filled="f" stroked="f" strokeweight=".5pt">
+                  <v:shapetype w14:anchorId="00D49F87" id="_x0000_t202" coordsize="21600,21600" o:spt="202" path="m0,0l0,21600,21600,21600,21600,0xe">
+                    <v:stroke joinstyle="miter"/>
+                    <v:path gradientshapeok="t" o:connecttype="rect"/>
+                  </v:shapetype>
+                  <v:shape id="Zone de texte 11" o:spid="_x0000_s1056" type="#_x0000_t202" style="position:absolute;left:0;text-align:left;margin-left:0;margin-top:0;width:267.9pt;height:106.55pt;z-index:251660288;visibility:visible;mso-wrap-style:square;mso-width-percent:450;mso-height-percent:0;mso-left-percent:420;mso-top-percent:175;mso-wrap-distance-left:9pt;mso-wrap-distance-top:0;mso-wrap-distance-right:9pt;mso-wrap-distance-bottom:0;mso-position-horizontal-relative:page;mso-position-vertical-relative:page;mso-width-percent:450;mso-height-percent:0;mso-left-percent:420;mso-top-percent:175;mso-width-relative:page;mso-height-relative:margin;v-text-anchor:top" o:gfxdata="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" filled="f" stroked="f" strokeweight=".5pt">
                     <v:textbox style="mso-fit-shape-to-text:t" inset="0,0,0,0">
                       <w:txbxContent>
                         <w:p>
@@ -4136,6 +4135,8 @@
             </w:rPr>
             <w:t>Table des matières</w:t>
           </w:r>
+          <w:bookmarkStart w:id="0" w:name="_GoBack"/>
+          <w:bookmarkEnd w:id="0"/>
         </w:p>
         <w:p>
           <w:pPr>
@@ -4146,7 +4147,9 @@
             <w:rPr>
               <w:rFonts w:eastAsiaTheme="minorEastAsia"/>
               <w:noProof/>
-              <w:lang w:eastAsia="fr-CH"/>
+              <w:sz w:val="24"/>
+              <w:szCs w:val="24"/>
+              <w:lang w:val="fr-FR" w:eastAsia="fr-FR"/>
             </w:rPr>
           </w:pPr>
           <w:r>
@@ -4158,7 +4161,7 @@
           <w:r>
             <w:fldChar w:fldCharType="separate"/>
           </w:r>
-          <w:hyperlink w:anchor="_Toc92906452" w:history="1">
+          <w:hyperlink w:anchor="_Toc92981635" w:history="1">
             <w:r>
               <w:rPr>
                 <w:rStyle w:val="Lienhypertexte"/>
@@ -4186,7 +4189,7 @@
                 <w:noProof/>
                 <w:webHidden/>
               </w:rPr>
-              <w:instrText xml:space="preserve"> PAGEREF _Toc92906452 \h </w:instrText>
+              <w:instrText xml:space="preserve"> PAGEREF _Toc92981635 \h </w:instrText>
             </w:r>
             <w:r>
               <w:rPr>
@@ -4226,10 +4229,12 @@
             <w:rPr>
               <w:rFonts w:eastAsiaTheme="minorEastAsia"/>
               <w:noProof/>
-              <w:lang w:eastAsia="fr-CH"/>
+              <w:sz w:val="24"/>
+              <w:szCs w:val="24"/>
+              <w:lang w:val="fr-FR" w:eastAsia="fr-FR"/>
             </w:rPr>
           </w:pPr>
-          <w:hyperlink r:id="rId9" w:anchor="_Toc92906453" w:history="1">
+          <w:hyperlink r:id="rId9" w:anchor="_Toc92981636" w:history="1">
             <w:r>
               <w:rPr>
                 <w:rStyle w:val="Lienhypertexte"/>
@@ -4257,7 +4262,7 @@
                 <w:noProof/>
                 <w:webHidden/>
               </w:rPr>
-              <w:instrText xml:space="preserve"> PAGEREF _Toc92906453 \h </w:instrText>
+              <w:instrText xml:space="preserve"> PAGEREF _Toc92981636 \h </w:instrText>
             </w:r>
             <w:r>
               <w:rPr>
@@ -4297,10 +4302,12 @@
             <w:rPr>
               <w:rFonts w:eastAsiaTheme="minorEastAsia"/>
               <w:noProof/>
-              <w:lang w:eastAsia="fr-CH"/>
+              <w:sz w:val="24"/>
+              <w:szCs w:val="24"/>
+              <w:lang w:val="fr-FR" w:eastAsia="fr-FR"/>
             </w:rPr>
           </w:pPr>
-          <w:hyperlink w:anchor="_Toc92906454" w:history="1">
+          <w:hyperlink w:anchor="_Toc92981637" w:history="1">
             <w:r>
               <w:rPr>
                 <w:rStyle w:val="Lienhypertexte"/>
@@ -4328,7 +4335,7 @@
                 <w:noProof/>
                 <w:webHidden/>
               </w:rPr>
-              <w:instrText xml:space="preserve"> PAGEREF _Toc92906454 \h </w:instrText>
+              <w:instrText xml:space="preserve"> PAGEREF _Toc92981637 \h </w:instrText>
             </w:r>
             <w:r>
               <w:rPr>
@@ -4368,10 +4375,12 @@
             <w:rPr>
               <w:rFonts w:eastAsiaTheme="minorEastAsia"/>
               <w:noProof/>
-              <w:lang w:eastAsia="fr-CH"/>
+              <w:sz w:val="24"/>
+              <w:szCs w:val="24"/>
+              <w:lang w:val="fr-FR" w:eastAsia="fr-FR"/>
             </w:rPr>
           </w:pPr>
-          <w:hyperlink w:anchor="_Toc92906455" w:history="1">
+          <w:hyperlink w:anchor="_Toc92981638" w:history="1">
             <w:r>
               <w:rPr>
                 <w:rStyle w:val="Lienhypertexte"/>
@@ -4399,7 +4408,7 @@
                 <w:noProof/>
                 <w:webHidden/>
               </w:rPr>
-              <w:instrText xml:space="preserve"> PAGEREF _Toc92906455 \h </w:instrText>
+              <w:instrText xml:space="preserve"> PAGEREF _Toc92981638 \h </w:instrText>
             </w:r>
             <w:r>
               <w:rPr>
@@ -4439,10 +4448,12 @@
             <w:rPr>
               <w:rFonts w:eastAsiaTheme="minorEastAsia"/>
               <w:noProof/>
-              <w:lang w:eastAsia="fr-CH"/>
+              <w:sz w:val="24"/>
+              <w:szCs w:val="24"/>
+              <w:lang w:val="fr-FR" w:eastAsia="fr-FR"/>
             </w:rPr>
           </w:pPr>
-          <w:hyperlink w:anchor="_Toc92906456" w:history="1">
+          <w:hyperlink w:anchor="_Toc92981639" w:history="1">
             <w:r>
               <w:rPr>
                 <w:rStyle w:val="Lienhypertexte"/>
@@ -4470,7 +4481,7 @@
                 <w:noProof/>
                 <w:webHidden/>
               </w:rPr>
-              <w:instrText xml:space="preserve"> PAGEREF _Toc92906456 \h </w:instrText>
+              <w:instrText xml:space="preserve"> PAGEREF _Toc92981639 \h </w:instrText>
             </w:r>
             <w:r>
               <w:rPr>
@@ -4510,10 +4521,12 @@
             <w:rPr>
               <w:rFonts w:eastAsiaTheme="minorEastAsia"/>
               <w:noProof/>
-              <w:lang w:eastAsia="fr-CH"/>
+              <w:sz w:val="24"/>
+              <w:szCs w:val="24"/>
+              <w:lang w:val="fr-FR" w:eastAsia="fr-FR"/>
             </w:rPr>
           </w:pPr>
-          <w:hyperlink w:anchor="_Toc92906457" w:history="1">
+          <w:hyperlink w:anchor="_Toc92981640" w:history="1">
             <w:r>
               <w:rPr>
                 <w:rStyle w:val="Lienhypertexte"/>
@@ -4541,7 +4554,7 @@
                 <w:noProof/>
                 <w:webHidden/>
               </w:rPr>
-              <w:instrText xml:space="preserve"> PAGEREF _Toc92906457 \h </w:instrText>
+              <w:instrText xml:space="preserve"> PAGEREF _Toc92981640 \h </w:instrText>
             </w:r>
             <w:r>
               <w:rPr>
@@ -4581,10 +4594,12 @@
             <w:rPr>
               <w:rFonts w:eastAsiaTheme="minorEastAsia"/>
               <w:noProof/>
-              <w:lang w:eastAsia="fr-CH"/>
+              <w:sz w:val="24"/>
+              <w:szCs w:val="24"/>
+              <w:lang w:val="fr-FR" w:eastAsia="fr-FR"/>
             </w:rPr>
           </w:pPr>
-          <w:hyperlink w:anchor="_Toc92906458" w:history="1">
+          <w:hyperlink w:anchor="_Toc92981641" w:history="1">
             <w:r>
               <w:rPr>
                 <w:rStyle w:val="Lienhypertexte"/>
@@ -4611,7 +4626,7 @@
                 <w:noProof/>
                 <w:webHidden/>
               </w:rPr>
-              <w:instrText xml:space="preserve"> PAGEREF _Toc92906458 \h </w:instrText>
+              <w:instrText xml:space="preserve"> PAGEREF _Toc92981641 \h </w:instrText>
             </w:r>
             <w:r>
               <w:rPr>
@@ -4651,10 +4666,12 @@
             <w:rPr>
               <w:rFonts w:eastAsiaTheme="minorEastAsia"/>
               <w:noProof/>
-              <w:lang w:eastAsia="fr-CH"/>
+              <w:sz w:val="24"/>
+              <w:szCs w:val="24"/>
+              <w:lang w:val="fr-FR" w:eastAsia="fr-FR"/>
             </w:rPr>
           </w:pPr>
-          <w:hyperlink w:anchor="_Toc92906459" w:history="1">
+          <w:hyperlink w:anchor="_Toc92981642" w:history="1">
             <w:r>
               <w:rPr>
                 <w:rStyle w:val="Lienhypertexte"/>
@@ -4682,7 +4699,7 @@
                 <w:noProof/>
                 <w:webHidden/>
               </w:rPr>
-              <w:instrText xml:space="preserve"> PAGEREF _Toc92906459 \h </w:instrText>
+              <w:instrText xml:space="preserve"> PAGEREF _Toc92981642 \h </w:instrText>
             </w:r>
             <w:r>
               <w:rPr>
@@ -4722,10 +4739,12 @@
             <w:rPr>
               <w:rFonts w:eastAsiaTheme="minorEastAsia"/>
               <w:noProof/>
-              <w:lang w:eastAsia="fr-CH"/>
+              <w:sz w:val="24"/>
+              <w:szCs w:val="24"/>
+              <w:lang w:val="fr-FR" w:eastAsia="fr-FR"/>
             </w:rPr>
           </w:pPr>
-          <w:hyperlink w:anchor="_Toc92906460" w:history="1">
+          <w:hyperlink w:anchor="_Toc92981643" w:history="1">
             <w:r>
               <w:rPr>
                 <w:rStyle w:val="Lienhypertexte"/>
@@ -4753,7 +4772,7 @@
                 <w:noProof/>
                 <w:webHidden/>
               </w:rPr>
-              <w:instrText xml:space="preserve"> PAGEREF _Toc92906460 \h </w:instrText>
+              <w:instrText xml:space="preserve"> PAGEREF _Toc92981643 \h </w:instrText>
             </w:r>
             <w:r>
               <w:rPr>
@@ -4773,7 +4792,7 @@
                 <w:noProof/>
                 <w:webHidden/>
               </w:rPr>
-              <w:t>4</w:t>
+              <w:t>5</w:t>
             </w:r>
             <w:r>
               <w:rPr>
@@ -4793,10 +4812,12 @@
             <w:rPr>
               <w:rFonts w:eastAsiaTheme="minorEastAsia"/>
               <w:noProof/>
-              <w:lang w:eastAsia="fr-CH"/>
+              <w:sz w:val="24"/>
+              <w:szCs w:val="24"/>
+              <w:lang w:val="fr-FR" w:eastAsia="fr-FR"/>
             </w:rPr>
           </w:pPr>
-          <w:hyperlink w:anchor="_Toc92906461" w:history="1">
+          <w:hyperlink w:anchor="_Toc92981644" w:history="1">
             <w:r>
               <w:rPr>
                 <w:rStyle w:val="Lienhypertexte"/>
@@ -4824,7 +4845,7 @@
                 <w:noProof/>
                 <w:webHidden/>
               </w:rPr>
-              <w:instrText xml:space="preserve"> PAGEREF _Toc92906461 \h </w:instrText>
+              <w:instrText xml:space="preserve"> PAGEREF _Toc92981644 \h </w:instrText>
             </w:r>
             <w:r>
               <w:rPr>
@@ -4864,10 +4885,12 @@
             <w:rPr>
               <w:rFonts w:eastAsiaTheme="minorEastAsia"/>
               <w:noProof/>
-              <w:lang w:eastAsia="fr-CH"/>
+              <w:sz w:val="24"/>
+              <w:szCs w:val="24"/>
+              <w:lang w:val="fr-FR" w:eastAsia="fr-FR"/>
             </w:rPr>
           </w:pPr>
-          <w:hyperlink w:anchor="_Toc92906462" w:history="1">
+          <w:hyperlink w:anchor="_Toc92981645" w:history="1">
             <w:r>
               <w:rPr>
                 <w:rStyle w:val="Lienhypertexte"/>
@@ -4895,7 +4918,7 @@
                 <w:noProof/>
                 <w:webHidden/>
               </w:rPr>
-              <w:instrText xml:space="preserve"> PAGEREF _Toc92906462 \h </w:instrText>
+              <w:instrText xml:space="preserve"> PAGEREF _Toc92981645 \h </w:instrText>
             </w:r>
             <w:r>
               <w:rPr>
@@ -4935,10 +4958,12 @@
             <w:rPr>
               <w:rFonts w:eastAsiaTheme="minorEastAsia"/>
               <w:noProof/>
-              <w:lang w:eastAsia="fr-CH"/>
+              <w:sz w:val="24"/>
+              <w:szCs w:val="24"/>
+              <w:lang w:val="fr-FR" w:eastAsia="fr-FR"/>
             </w:rPr>
           </w:pPr>
-          <w:hyperlink w:anchor="_Toc92906463" w:history="1">
+          <w:hyperlink w:anchor="_Toc92981646" w:history="1">
             <w:r>
               <w:rPr>
                 <w:rStyle w:val="Lienhypertexte"/>
@@ -4966,7 +4991,7 @@
                 <w:noProof/>
                 <w:webHidden/>
               </w:rPr>
-              <w:instrText xml:space="preserve"> PAGEREF _Toc92906463 \h </w:instrText>
+              <w:instrText xml:space="preserve"> PAGEREF _Toc92981646 \h </w:instrText>
             </w:r>
             <w:r>
               <w:rPr>
@@ -5006,10 +5031,12 @@
             <w:rPr>
               <w:rFonts w:eastAsiaTheme="minorEastAsia"/>
               <w:noProof/>
-              <w:lang w:eastAsia="fr-CH"/>
+              <w:sz w:val="24"/>
+              <w:szCs w:val="24"/>
+              <w:lang w:val="fr-FR" w:eastAsia="fr-FR"/>
             </w:rPr>
           </w:pPr>
-          <w:hyperlink w:anchor="_Toc92906464" w:history="1">
+          <w:hyperlink w:anchor="_Toc92981647" w:history="1">
             <w:r>
               <w:rPr>
                 <w:rStyle w:val="Lienhypertexte"/>
@@ -5037,7 +5064,7 @@
                 <w:noProof/>
                 <w:webHidden/>
               </w:rPr>
-              <w:instrText xml:space="preserve"> PAGEREF _Toc92906464 \h </w:instrText>
+              <w:instrText xml:space="preserve"> PAGEREF _Toc92981647 \h </w:instrText>
             </w:r>
             <w:r>
               <w:rPr>
@@ -5077,10 +5104,12 @@
             <w:rPr>
               <w:rFonts w:eastAsiaTheme="minorEastAsia"/>
               <w:noProof/>
-              <w:lang w:eastAsia="fr-CH"/>
+              <w:sz w:val="24"/>
+              <w:szCs w:val="24"/>
+              <w:lang w:val="fr-FR" w:eastAsia="fr-FR"/>
             </w:rPr>
           </w:pPr>
-          <w:hyperlink w:anchor="_Toc92906465" w:history="1">
+          <w:hyperlink w:anchor="_Toc92981648" w:history="1">
             <w:r>
               <w:rPr>
                 <w:rStyle w:val="Lienhypertexte"/>
@@ -5108,7 +5137,7 @@
                 <w:noProof/>
                 <w:webHidden/>
               </w:rPr>
-              <w:instrText xml:space="preserve"> PAGEREF _Toc92906465 \h </w:instrText>
+              <w:instrText xml:space="preserve"> PAGEREF _Toc92981648 \h </w:instrText>
             </w:r>
             <w:r>
               <w:rPr>
@@ -5148,10 +5177,12 @@
             <w:rPr>
               <w:rFonts w:eastAsiaTheme="minorEastAsia"/>
               <w:noProof/>
-              <w:lang w:eastAsia="fr-CH"/>
+              <w:sz w:val="24"/>
+              <w:szCs w:val="24"/>
+              <w:lang w:val="fr-FR" w:eastAsia="fr-FR"/>
             </w:rPr>
           </w:pPr>
-          <w:hyperlink w:anchor="_Toc92906466" w:history="1">
+          <w:hyperlink w:anchor="_Toc92981649" w:history="1">
             <w:r>
               <w:rPr>
                 <w:rStyle w:val="Lienhypertexte"/>
@@ -5179,7 +5210,7 @@
                 <w:noProof/>
                 <w:webHidden/>
               </w:rPr>
-              <w:instrText xml:space="preserve"> PAGEREF _Toc92906466 \h </w:instrText>
+              <w:instrText xml:space="preserve"> PAGEREF _Toc92981649 \h </w:instrText>
             </w:r>
             <w:r>
               <w:rPr>
@@ -5219,10 +5250,12 @@
             <w:rPr>
               <w:rFonts w:eastAsiaTheme="minorEastAsia"/>
               <w:noProof/>
-              <w:lang w:eastAsia="fr-CH"/>
+              <w:sz w:val="24"/>
+              <w:szCs w:val="24"/>
+              <w:lang w:val="fr-FR" w:eastAsia="fr-FR"/>
             </w:rPr>
           </w:pPr>
-          <w:hyperlink w:anchor="_Toc92906467" w:history="1">
+          <w:hyperlink w:anchor="_Toc92981650" w:history="1">
             <w:r>
               <w:rPr>
                 <w:rStyle w:val="Lienhypertexte"/>
@@ -5250,7 +5283,7 @@
                 <w:noProof/>
                 <w:webHidden/>
               </w:rPr>
-              <w:instrText xml:space="preserve"> PAGEREF _Toc92906467 \h </w:instrText>
+              <w:instrText xml:space="preserve"> PAGEREF _Toc92981650 \h </w:instrText>
             </w:r>
             <w:r>
               <w:rPr>
@@ -5290,10 +5323,12 @@
             <w:rPr>
               <w:rFonts w:eastAsiaTheme="minorEastAsia"/>
               <w:noProof/>
-              <w:lang w:eastAsia="fr-CH"/>
+              <w:sz w:val="24"/>
+              <w:szCs w:val="24"/>
+              <w:lang w:val="fr-FR" w:eastAsia="fr-FR"/>
             </w:rPr>
           </w:pPr>
-          <w:hyperlink w:anchor="_Toc92906468" w:history="1">
+          <w:hyperlink w:anchor="_Toc92981651" w:history="1">
             <w:r>
               <w:rPr>
                 <w:rStyle w:val="Lienhypertexte"/>
@@ -5321,7 +5356,7 @@
                 <w:noProof/>
                 <w:webHidden/>
               </w:rPr>
-              <w:instrText xml:space="preserve"> PAGEREF _Toc92906468 \h </w:instrText>
+              <w:instrText xml:space="preserve"> PAGEREF _Toc92981651 \h </w:instrText>
             </w:r>
             <w:r>
               <w:rPr>
@@ -5341,7 +5376,7 @@
                 <w:noProof/>
                 <w:webHidden/>
               </w:rPr>
-              <w:t>5</w:t>
+              <w:t>6</w:t>
             </w:r>
             <w:r>
               <w:rPr>
@@ -5361,10 +5396,12 @@
             <w:rPr>
               <w:rFonts w:eastAsiaTheme="minorEastAsia"/>
               <w:noProof/>
-              <w:lang w:eastAsia="fr-CH"/>
+              <w:sz w:val="24"/>
+              <w:szCs w:val="24"/>
+              <w:lang w:val="fr-FR" w:eastAsia="fr-FR"/>
             </w:rPr>
           </w:pPr>
-          <w:hyperlink w:anchor="_Toc92906469" w:history="1">
+          <w:hyperlink w:anchor="_Toc92981652" w:history="1">
             <w:r>
               <w:rPr>
                 <w:rStyle w:val="Lienhypertexte"/>
@@ -5392,7 +5429,7 @@
                 <w:noProof/>
                 <w:webHidden/>
               </w:rPr>
-              <w:instrText xml:space="preserve"> PAGEREF _Toc92906469 \h </w:instrText>
+              <w:instrText xml:space="preserve"> PAGEREF _Toc92981652 \h </w:instrText>
             </w:r>
             <w:r>
               <w:rPr>
@@ -5432,10 +5469,12 @@
             <w:rPr>
               <w:rFonts w:eastAsiaTheme="minorEastAsia"/>
               <w:noProof/>
-              <w:lang w:eastAsia="fr-CH"/>
+              <w:sz w:val="24"/>
+              <w:szCs w:val="24"/>
+              <w:lang w:val="fr-FR" w:eastAsia="fr-FR"/>
             </w:rPr>
           </w:pPr>
-          <w:hyperlink w:anchor="_Toc92906470" w:history="1">
+          <w:hyperlink w:anchor="_Toc92981653" w:history="1">
             <w:r>
               <w:rPr>
                 <w:rStyle w:val="Lienhypertexte"/>
@@ -5463,7 +5502,7 @@
                 <w:noProof/>
                 <w:webHidden/>
               </w:rPr>
-              <w:instrText xml:space="preserve"> PAGEREF _Toc92906470 \h </w:instrText>
+              <w:instrText xml:space="preserve"> PAGEREF _Toc92981653 \h </w:instrText>
             </w:r>
             <w:r>
               <w:rPr>
@@ -5503,10 +5542,12 @@
             <w:rPr>
               <w:rFonts w:eastAsiaTheme="minorEastAsia"/>
               <w:noProof/>
-              <w:lang w:eastAsia="fr-CH"/>
+              <w:sz w:val="24"/>
+              <w:szCs w:val="24"/>
+              <w:lang w:val="fr-FR" w:eastAsia="fr-FR"/>
             </w:rPr>
           </w:pPr>
-          <w:hyperlink w:anchor="_Toc92906471" w:history="1">
+          <w:hyperlink w:anchor="_Toc92981654" w:history="1">
             <w:r>
               <w:rPr>
                 <w:rStyle w:val="Lienhypertexte"/>
@@ -5534,7 +5575,7 @@
                 <w:noProof/>
                 <w:webHidden/>
               </w:rPr>
-              <w:instrText xml:space="preserve"> PAGEREF _Toc92906471 \h </w:instrText>
+              <w:instrText xml:space="preserve"> PAGEREF _Toc92981654 \h </w:instrText>
             </w:r>
             <w:r>
               <w:rPr>
@@ -5574,10 +5615,12 @@
             <w:rPr>
               <w:rFonts w:eastAsiaTheme="minorEastAsia"/>
               <w:noProof/>
-              <w:lang w:eastAsia="fr-CH"/>
+              <w:sz w:val="24"/>
+              <w:szCs w:val="24"/>
+              <w:lang w:val="fr-FR" w:eastAsia="fr-FR"/>
             </w:rPr>
           </w:pPr>
-          <w:hyperlink w:anchor="_Toc92906472" w:history="1">
+          <w:hyperlink w:anchor="_Toc92981655" w:history="1">
             <w:r>
               <w:rPr>
                 <w:rStyle w:val="Lienhypertexte"/>
@@ -5605,7 +5648,7 @@
                 <w:noProof/>
                 <w:webHidden/>
               </w:rPr>
-              <w:instrText xml:space="preserve"> PAGEREF _Toc92906472 \h </w:instrText>
+              <w:instrText xml:space="preserve"> PAGEREF _Toc92981655 \h </w:instrText>
             </w:r>
             <w:r>
               <w:rPr>
@@ -5645,10 +5688,12 @@
             <w:rPr>
               <w:rFonts w:eastAsiaTheme="minorEastAsia"/>
               <w:noProof/>
-              <w:lang w:eastAsia="fr-CH"/>
+              <w:sz w:val="24"/>
+              <w:szCs w:val="24"/>
+              <w:lang w:val="fr-FR" w:eastAsia="fr-FR"/>
             </w:rPr>
           </w:pPr>
-          <w:hyperlink w:anchor="_Toc92906473" w:history="1">
+          <w:hyperlink w:anchor="_Toc92981656" w:history="1">
             <w:r>
               <w:rPr>
                 <w:rStyle w:val="Lienhypertexte"/>
@@ -5676,7 +5721,7 @@
                 <w:noProof/>
                 <w:webHidden/>
               </w:rPr>
-              <w:instrText xml:space="preserve"> PAGEREF _Toc92906473 \h </w:instrText>
+              <w:instrText xml:space="preserve"> PAGEREF _Toc92981656 \h </w:instrText>
             </w:r>
             <w:r>
               <w:rPr>
@@ -5716,10 +5761,12 @@
             <w:rPr>
               <w:rFonts w:eastAsiaTheme="minorEastAsia"/>
               <w:noProof/>
-              <w:lang w:eastAsia="fr-CH"/>
+              <w:sz w:val="24"/>
+              <w:szCs w:val="24"/>
+              <w:lang w:val="fr-FR" w:eastAsia="fr-FR"/>
             </w:rPr>
           </w:pPr>
-          <w:hyperlink w:anchor="_Toc92906474" w:history="1">
+          <w:hyperlink w:anchor="_Toc92981657" w:history="1">
             <w:r>
               <w:rPr>
                 <w:rStyle w:val="Lienhypertexte"/>
@@ -5747,7 +5794,7 @@
                 <w:noProof/>
                 <w:webHidden/>
               </w:rPr>
-              <w:instrText xml:space="preserve"> PAGEREF _Toc92906474 \h </w:instrText>
+              <w:instrText xml:space="preserve"> PAGEREF _Toc92981657 \h </w:instrText>
             </w:r>
             <w:r>
               <w:rPr>
@@ -5787,10 +5834,12 @@
             <w:rPr>
               <w:rFonts w:eastAsiaTheme="minorEastAsia"/>
               <w:noProof/>
-              <w:lang w:eastAsia="fr-CH"/>
+              <w:sz w:val="24"/>
+              <w:szCs w:val="24"/>
+              <w:lang w:val="fr-FR" w:eastAsia="fr-FR"/>
             </w:rPr>
           </w:pPr>
-          <w:hyperlink w:anchor="_Toc92906475" w:history="1">
+          <w:hyperlink w:anchor="_Toc92981658" w:history="1">
             <w:r>
               <w:rPr>
                 <w:rStyle w:val="Lienhypertexte"/>
@@ -5818,7 +5867,7 @@
                 <w:noProof/>
                 <w:webHidden/>
               </w:rPr>
-              <w:instrText xml:space="preserve"> PAGEREF _Toc92906475 \h </w:instrText>
+              <w:instrText xml:space="preserve"> PAGEREF _Toc92981658 \h </w:instrText>
             </w:r>
             <w:r>
               <w:rPr>
@@ -5858,10 +5907,12 @@
             <w:rPr>
               <w:rFonts w:eastAsiaTheme="minorEastAsia"/>
               <w:noProof/>
-              <w:lang w:eastAsia="fr-CH"/>
+              <w:sz w:val="24"/>
+              <w:szCs w:val="24"/>
+              <w:lang w:val="fr-FR" w:eastAsia="fr-FR"/>
             </w:rPr>
           </w:pPr>
-          <w:hyperlink w:anchor="_Toc92906476" w:history="1">
+          <w:hyperlink w:anchor="_Toc92981659" w:history="1">
             <w:r>
               <w:rPr>
                 <w:rStyle w:val="Lienhypertexte"/>
@@ -5889,7 +5940,7 @@
                 <w:noProof/>
                 <w:webHidden/>
               </w:rPr>
-              <w:instrText xml:space="preserve"> PAGEREF _Toc92906476 \h </w:instrText>
+              <w:instrText xml:space="preserve"> PAGEREF _Toc92981659 \h </w:instrText>
             </w:r>
             <w:r>
               <w:rPr>
@@ -5943,14 +5994,14 @@
           <w:lang w:val="fr-FR"/>
         </w:rPr>
       </w:pPr>
-      <w:bookmarkStart w:id="0" w:name="_Toc92906452"/>
+      <w:bookmarkStart w:id="1" w:name="_Toc92981635"/>
       <w:r>
         <w:rPr>
           <w:lang w:val="fr-FR"/>
         </w:rPr>
         <w:t>Introduction</w:t>
       </w:r>
-      <w:bookmarkEnd w:id="0"/>
+      <w:bookmarkEnd w:id="1"/>
     </w:p>
     <w:p>
       <w:pPr>
@@ -6078,7 +6129,7 @@
           <w:color w:val="FF0000"/>
           <w:sz w:val="48"/>
           <w:szCs w:val="48"/>
-          <w:lang w:val="fr-FR"/>
+          <w:lang w:val="fr-FR" w:eastAsia="fr-FR"/>
         </w:rPr>
         <w:lastRenderedPageBreak/>
         <mc:AlternateContent>
@@ -6092,7 +6143,7 @@
                 <wp:positionV relativeFrom="paragraph">
                   <wp:posOffset>-680720</wp:posOffset>
                 </wp:positionV>
-                <wp:extent cx="2360930" cy="1404620"/>
+                <wp:extent cx="3557270" cy="520700"/>
                 <wp:effectExtent l="0" t="0" r="5080" b="0"/>
                 <wp:wrapNone/>
                 <wp:docPr id="217" name="Zone de texte 2"/>
@@ -6108,7 +6159,7 @@
                       <wps:spPr bwMode="auto">
                         <a:xfrm>
                           <a:off x="0" y="0"/>
-                          <a:ext cx="2360930" cy="1404620"/>
+                          <a:ext cx="3557270" cy="520700"/>
                         </a:xfrm>
                         <a:prstGeom prst="rect">
                           <a:avLst/>
@@ -6132,14 +6183,14 @@
                                 <w:lang w:val="fr-FR"/>
                               </w:rPr>
                             </w:pPr>
-                            <w:bookmarkStart w:id="1" w:name="_Toc92906453"/>
+                            <w:bookmarkStart w:id="2" w:name="_Toc92981636"/>
                             <w:r>
                               <w:rPr>
                                 <w:lang w:val="fr-FR"/>
                               </w:rPr>
                               <w:t>Diagramme des classes</w:t>
                             </w:r>
-                            <w:bookmarkEnd w:id="1"/>
+                            <w:bookmarkEnd w:id="2"/>
                           </w:p>
                         </w:txbxContent>
                       </wps:txbx>
@@ -6160,7 +6211,7 @@
           </mc:Choice>
           <mc:Fallback>
             <w:pict>
-              <v:shape w14:anchorId="3A1F8BB2" id="Zone de texte 2" o:spid="_x0000_s1057" type="#_x0000_t202" style="position:absolute;margin-left:0;margin-top:-53.6pt;width:185.9pt;height:110.6pt;z-index:251663360;visibility:visible;mso-wrap-style:square;mso-width-percent:400;mso-height-percent:200;mso-wrap-distance-left:9pt;mso-wrap-distance-top:3.6pt;mso-wrap-distance-right:9pt;mso-wrap-distance-bottom:3.6pt;mso-position-horizontal:left;mso-position-horizontal-relative:margin;mso-position-vertical:absolute;mso-position-vertical-relative:text;mso-width-percent:400;mso-height-percent:200;mso-width-relative:margin;mso-height-relative:margin;v-text-anchor:top" o:gfxdata="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" stroked="f">
+              <v:shape w14:anchorId="3A1F8BB2" id="Zone de texte 2" o:spid="_x0000_s1057" type="#_x0000_t202" style="position:absolute;margin-left:0;margin-top:-53.55pt;width:280.1pt;height:41pt;z-index:251663360;visibility:visible;mso-wrap-style:square;mso-width-percent:400;mso-height-percent:200;mso-wrap-distance-left:9pt;mso-wrap-distance-top:3.6pt;mso-wrap-distance-right:9pt;mso-wrap-distance-bottom:3.6pt;mso-position-horizontal:left;mso-position-horizontal-relative:margin;mso-position-vertical:absolute;mso-position-vertical-relative:text;mso-width-percent:400;mso-height-percent:200;mso-width-relative:margin;mso-height-relative:margin;v-text-anchor:top" o:gfxdata="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" stroked="f">
                 <v:textbox style="mso-fit-shape-to-text:t">
                   <w:txbxContent>
                     <w:p>
@@ -6170,14 +6221,14 @@
                           <w:lang w:val="fr-FR"/>
                         </w:rPr>
                       </w:pPr>
-                      <w:bookmarkStart w:id="2" w:name="_Toc92906453"/>
+                      <w:bookmarkStart w:id="3" w:name="_Toc92981636"/>
                       <w:r>
                         <w:rPr>
                           <w:lang w:val="fr-FR"/>
                         </w:rPr>
                         <w:t>Diagramme des classes</w:t>
                       </w:r>
-                      <w:bookmarkEnd w:id="2"/>
+                      <w:bookmarkEnd w:id="3"/>
                     </w:p>
                   </w:txbxContent>
                 </v:textbox>
@@ -6256,7 +6307,7 @@
           <w:lang w:val="fr-FR"/>
         </w:rPr>
       </w:pPr>
-      <w:bookmarkStart w:id="3" w:name="_Toc92906454"/>
+      <w:bookmarkStart w:id="4" w:name="_Toc92981637"/>
       <w:r>
         <w:rPr>
           <w:lang w:val="fr-FR"/>
@@ -6270,7 +6321,7 @@
         </w:rPr>
         <w:t xml:space="preserve"> et d’implémentation</w:t>
       </w:r>
-      <w:bookmarkEnd w:id="3"/>
+      <w:bookmarkEnd w:id="4"/>
     </w:p>
     <w:p>
       <w:pPr>
@@ -6280,16 +6331,14 @@
           <w:lang w:val="fr-FR"/>
         </w:rPr>
       </w:pPr>
-      <w:bookmarkStart w:id="4" w:name="_Toc92906455"/>
-      <w:proofErr w:type="spellStart"/>
+      <w:bookmarkStart w:id="5" w:name="_Toc92981638"/>
       <w:r>
         <w:rPr>
           <w:lang w:val="fr-FR"/>
         </w:rPr>
         <w:t>GameManager</w:t>
       </w:r>
-      <w:bookmarkEnd w:id="4"/>
-      <w:proofErr w:type="spellEnd"/>
+      <w:bookmarkEnd w:id="5"/>
     </w:p>
     <w:p>
       <w:pPr>
@@ -6310,7 +6359,6 @@
         </w:rPr>
         <w:t xml:space="preserve">séparé la gestion de la communication avec la vue du véritable plateau pour plusieurs raisons. Tout d’abord, cela nous a permis de bien séparer les différents contextes. En effet, la classe </w:t>
       </w:r>
-      <w:proofErr w:type="spellStart"/>
       <w:r>
         <w:rPr>
           <w:i/>
@@ -6319,7 +6367,6 @@
         </w:rPr>
         <w:t>GameManager</w:t>
       </w:r>
-      <w:proofErr w:type="spellEnd"/>
       <w:r>
         <w:rPr>
           <w:lang w:val="fr-FR"/>
@@ -6338,7 +6385,6 @@
         </w:rPr>
         <w:t xml:space="preserve">interface </w:t>
       </w:r>
-      <w:proofErr w:type="spellStart"/>
       <w:r>
         <w:rPr>
           <w:i/>
@@ -6347,7 +6393,6 @@
         </w:rPr>
         <w:t>ChessController</w:t>
       </w:r>
-      <w:proofErr w:type="spellEnd"/>
       <w:r>
         <w:rPr>
           <w:lang w:val="fr-FR"/>
@@ -6390,7 +6435,6 @@
         </w:rPr>
         <w:t xml:space="preserve"> afin de transmettre aux différentes pièce le </w:t>
       </w:r>
-      <w:proofErr w:type="spellStart"/>
       <w:r>
         <w:rPr>
           <w:i/>
@@ -6399,7 +6443,6 @@
         </w:rPr>
         <w:t>Board</w:t>
       </w:r>
-      <w:proofErr w:type="spellEnd"/>
       <w:r>
         <w:rPr>
           <w:lang w:val="fr-FR"/>
@@ -6480,7 +6523,6 @@
         </w:rPr>
         <w:t xml:space="preserve">La seule vraie part de logique dans la classe </w:t>
       </w:r>
-      <w:proofErr w:type="spellStart"/>
       <w:r>
         <w:rPr>
           <w:i/>
@@ -6489,7 +6531,6 @@
         </w:rPr>
         <w:t>GameManager</w:t>
       </w:r>
-      <w:proofErr w:type="spellEnd"/>
       <w:r>
         <w:rPr>
           <w:lang w:val="fr-FR"/>
@@ -6508,7 +6549,6 @@
         </w:rPr>
         <w:t xml:space="preserve">. Il aurait également été possible de vérifier à chaque fin de tour directement dans la classe </w:t>
       </w:r>
-      <w:proofErr w:type="spellStart"/>
       <w:r>
         <w:rPr>
           <w:i/>
@@ -6517,7 +6557,6 @@
         </w:rPr>
         <w:t>Board</w:t>
       </w:r>
-      <w:proofErr w:type="spellEnd"/>
       <w:r>
         <w:rPr>
           <w:lang w:val="fr-FR"/>
@@ -6580,7 +6619,6 @@
         </w:rPr>
         <w:t xml:space="preserve"> instance de la classe </w:t>
       </w:r>
-      <w:proofErr w:type="spellStart"/>
       <w:r>
         <w:rPr>
           <w:i/>
@@ -6589,7 +6627,6 @@
         </w:rPr>
         <w:t>Board</w:t>
       </w:r>
-      <w:proofErr w:type="spellEnd"/>
       <w:r>
         <w:rPr>
           <w:lang w:val="fr-FR"/>
@@ -6605,16 +6642,14 @@
           <w:lang w:val="fr-FR"/>
         </w:rPr>
       </w:pPr>
-      <w:bookmarkStart w:id="5" w:name="_Toc92906456"/>
-      <w:proofErr w:type="spellStart"/>
+      <w:bookmarkStart w:id="6" w:name="_Toc92981639"/>
       <w:r>
         <w:rPr>
           <w:lang w:val="fr-FR"/>
         </w:rPr>
         <w:t>Board</w:t>
       </w:r>
-      <w:bookmarkEnd w:id="5"/>
-      <w:proofErr w:type="spellEnd"/>
+      <w:bookmarkEnd w:id="6"/>
     </w:p>
     <w:p>
       <w:pPr>
@@ -6624,14 +6659,14 @@
           <w:lang w:val="fr-FR"/>
         </w:rPr>
       </w:pPr>
-      <w:bookmarkStart w:id="6" w:name="_Toc92906457"/>
+      <w:bookmarkStart w:id="7" w:name="_Toc92981640"/>
       <w:r>
         <w:rPr>
           <w:lang w:val="fr-FR"/>
         </w:rPr>
         <w:t>Système d’événements</w:t>
       </w:r>
-      <w:bookmarkEnd w:id="6"/>
+      <w:bookmarkEnd w:id="7"/>
     </w:p>
     <w:p>
       <w:pPr>
@@ -6646,7 +6681,6 @@
         </w:rPr>
         <w:t xml:space="preserve">La classe </w:t>
       </w:r>
-      <w:proofErr w:type="spellStart"/>
       <w:r>
         <w:rPr>
           <w:i/>
@@ -6655,14 +6689,12 @@
         </w:rPr>
         <w:t>Board</w:t>
       </w:r>
-      <w:proofErr w:type="spellEnd"/>
       <w:r>
         <w:rPr>
           <w:lang w:val="fr-FR"/>
         </w:rPr>
         <w:t xml:space="preserve"> émet des évènements qu’écoute la classe </w:t>
       </w:r>
-      <w:proofErr w:type="spellStart"/>
       <w:r>
         <w:rPr>
           <w:i/>
@@ -6671,7 +6703,6 @@
         </w:rPr>
         <w:t>GameManager</w:t>
       </w:r>
-      <w:proofErr w:type="spellEnd"/>
       <w:r>
         <w:rPr>
           <w:lang w:val="fr-FR"/>
@@ -6681,7 +6712,7 @@
     </w:p>
     <w:p>
       <w:pPr>
-        <w:pStyle w:val="Paragraphedeliste"/>
+        <w:pStyle w:val="Pardeliste"/>
         <w:numPr>
           <w:ilvl w:val="0"/>
           <w:numId w:val="6"/>
@@ -6706,7 +6737,7 @@
     </w:p>
     <w:p>
       <w:pPr>
-        <w:pStyle w:val="Paragraphedeliste"/>
+        <w:pStyle w:val="Pardeliste"/>
         <w:numPr>
           <w:ilvl w:val="0"/>
           <w:numId w:val="6"/>
@@ -6731,7 +6762,7 @@
     </w:p>
     <w:p>
       <w:pPr>
-        <w:pStyle w:val="Paragraphedeliste"/>
+        <w:pStyle w:val="Pardeliste"/>
         <w:numPr>
           <w:ilvl w:val="0"/>
           <w:numId w:val="6"/>
@@ -6791,23 +6822,8 @@
         <w:rPr>
           <w:lang w:val="fr-FR"/>
         </w:rPr>
-        <w:t xml:space="preserve">Les interfaces des </w:t>
-      </w:r>
-      <w:proofErr w:type="spellStart"/>
-      <w:r>
-        <w:rPr>
-          <w:lang w:val="fr-FR"/>
-        </w:rPr>
-        <w:t>Listeners</w:t>
-      </w:r>
-      <w:proofErr w:type="spellEnd"/>
-      <w:r>
-        <w:rPr>
-          <w:lang w:val="fr-FR"/>
-        </w:rPr>
-        <w:t xml:space="preserve"> ont été définies comme internes à la classe </w:t>
-      </w:r>
-      <w:proofErr w:type="spellStart"/>
+        <w:t xml:space="preserve">Les interfaces des Listeners ont été définies comme internes à la classe </w:t>
+      </w:r>
       <w:r>
         <w:rPr>
           <w:i/>
@@ -6816,14 +6832,12 @@
         </w:rPr>
         <w:t>Board</w:t>
       </w:r>
-      <w:proofErr w:type="spellEnd"/>
       <w:r>
         <w:rPr>
           <w:lang w:val="fr-FR"/>
         </w:rPr>
         <w:t xml:space="preserve"> car il est peu judicieux de les ajouter chacune dans un fichier séparé en perdant le contexte qu’elles sont liées à la classe </w:t>
       </w:r>
-      <w:proofErr w:type="spellStart"/>
       <w:r>
         <w:rPr>
           <w:i/>
@@ -6832,7 +6846,6 @@
         </w:rPr>
         <w:t>Board</w:t>
       </w:r>
-      <w:proofErr w:type="spellEnd"/>
       <w:r>
         <w:rPr>
           <w:lang w:val="fr-FR"/>
@@ -6846,14 +6859,14 @@
           <w:rStyle w:val="Titre3Car"/>
         </w:rPr>
       </w:pPr>
-      <w:bookmarkStart w:id="7" w:name="_Toc92906458"/>
+      <w:bookmarkStart w:id="8" w:name="_Toc92981641"/>
       <w:r>
         <w:rPr>
           <w:rStyle w:val="Titre3Car"/>
         </w:rPr>
         <w:t>Stockage des pièces</w:t>
       </w:r>
-      <w:bookmarkEnd w:id="7"/>
+      <w:bookmarkEnd w:id="8"/>
     </w:p>
     <w:p>
       <w:pPr>
@@ -6866,35 +6879,7 @@
         <w:rPr>
           <w:lang w:val="fr-FR"/>
         </w:rPr>
-        <w:t xml:space="preserve">Les pièces sont stockés dans un simple tableau à deux dimensions afin d’y accéder en </w:t>
-      </w:r>
-      <w:proofErr w:type="gramStart"/>
-      <w:r>
-        <w:rPr>
-          <w:lang w:val="fr-FR"/>
-        </w:rPr>
-        <w:t>O(</w:t>
-      </w:r>
-      <w:proofErr w:type="gramEnd"/>
-      <w:r>
-        <w:rPr>
-          <w:lang w:val="fr-FR"/>
-        </w:rPr>
-        <w:t xml:space="preserve">1) lors des recherches. Il aurait également été possible de faire une </w:t>
-      </w:r>
-      <w:proofErr w:type="spellStart"/>
-      <w:r>
-        <w:rPr>
-          <w:lang w:val="fr-FR"/>
-        </w:rPr>
-        <w:t>HashMap</w:t>
-      </w:r>
-      <w:proofErr w:type="spellEnd"/>
-      <w:r>
-        <w:rPr>
-          <w:lang w:val="fr-FR"/>
-        </w:rPr>
-        <w:t xml:space="preserve"> mais cela nous a semblé compliqu</w:t>
+        <w:t>Les pièces sont stockés dans un simple tableau à deux dimensions afin d’y accéder en O(1) lors des recherches. Il aurait également été possible de faire une HashMap mais cela nous a semblé compliqu</w:t>
       </w:r>
       <w:r>
         <w:rPr>
@@ -6933,14 +6918,14 @@
           <w:lang w:val="fr-FR"/>
         </w:rPr>
       </w:pPr>
-      <w:bookmarkStart w:id="8" w:name="_Toc92906459"/>
+      <w:bookmarkStart w:id="9" w:name="_Toc92981642"/>
       <w:r>
         <w:rPr>
           <w:lang w:val="fr-FR"/>
         </w:rPr>
         <w:t>Liste de rois</w:t>
       </w:r>
-      <w:bookmarkEnd w:id="8"/>
+      <w:bookmarkEnd w:id="9"/>
     </w:p>
     <w:p>
       <w:pPr>
@@ -6953,21 +6938,7 @@
         <w:rPr>
           <w:lang w:val="fr-FR"/>
         </w:rPr>
-        <w:t xml:space="preserve">En plus du tableau à deux dimensions, une </w:t>
-      </w:r>
-      <w:proofErr w:type="spellStart"/>
-      <w:r>
-        <w:rPr>
-          <w:lang w:val="fr-FR"/>
-        </w:rPr>
-        <w:t>ArrayList</w:t>
-      </w:r>
-      <w:proofErr w:type="spellEnd"/>
-      <w:r>
-        <w:rPr>
-          <w:lang w:val="fr-FR"/>
-        </w:rPr>
-        <w:t xml:space="preserve"> contenant les deux rois a été créée afin de faciliter la </w:t>
+        <w:t xml:space="preserve">En plus du tableau à deux dimensions, une ArrayList contenant les deux rois a été créée afin de faciliter la </w:t>
       </w:r>
       <w:r>
         <w:rPr>
@@ -6980,6 +6951,116 @@
           <w:lang w:val="fr-FR"/>
         </w:rPr>
         <w:t>mise en échec. En effet, cela nous évite de devoir parcours le double tableau à la recherche du roi qui nous intéresse.</w:t>
+      </w:r>
+      <w:r>
+        <w:rPr>
+          <w:lang w:val="fr-FR"/>
+        </w:rPr>
+        <w:t xml:space="preserve"> Cette liste est mise à jour à</w:t>
+      </w:r>
+      <w:r>
+        <w:rPr>
+          <w:lang w:val="fr-FR"/>
+        </w:rPr>
+        <w:t xml:space="preserve"> chaque </w:t>
+      </w:r>
+      <w:r>
+        <w:rPr>
+          <w:lang w:val="fr-FR"/>
+        </w:rPr>
+        <w:t>mouvement</w:t>
+      </w:r>
+      <w:r>
+        <w:rPr>
+          <w:lang w:val="fr-FR"/>
+        </w:rPr>
+        <w:t xml:space="preserve"> </w:t>
+      </w:r>
+      <w:r>
+        <w:rPr>
+          <w:lang w:val="fr-FR"/>
+        </w:rPr>
+        <w:t xml:space="preserve">d’une pièce de type roi </w:t>
+      </w:r>
+      <w:r>
+        <w:rPr>
+          <w:lang w:val="fr-FR"/>
+        </w:rPr>
+        <w:t>car autrement cela posait problème pour notre classe de tests.</w:t>
+      </w:r>
+      <w:r>
+        <w:rPr>
+          <w:lang w:val="fr-FR"/>
+        </w:rPr>
+        <w:t xml:space="preserve"> En effet, nous n’avons pas accès la liste des rois et nous ne pouvons </w:t>
+      </w:r>
+      <w:r>
+        <w:rPr>
+          <w:lang w:val="fr-FR"/>
+        </w:rPr>
+        <w:t>do</w:t>
+      </w:r>
+      <w:r>
+        <w:rPr>
+          <w:lang w:val="fr-FR"/>
+        </w:rPr>
+        <w:t xml:space="preserve">nc pas les ajouter à </w:t>
+      </w:r>
+      <w:r>
+        <w:rPr>
+          <w:lang w:val="fr-FR"/>
+        </w:rPr>
+        <w:t>cette dernière</w:t>
+      </w:r>
+      <w:r>
+        <w:rPr>
+          <w:lang w:val="fr-FR"/>
+        </w:rPr>
+        <w:t xml:space="preserve"> lors de </w:t>
+      </w:r>
+      <w:r>
+        <w:rPr>
+          <w:lang w:val="fr-FR"/>
+        </w:rPr>
+        <w:t>la disposition initiale.</w:t>
+      </w:r>
+      <w:r>
+        <w:rPr>
+          <w:lang w:val="fr-FR"/>
+        </w:rPr>
+        <w:t xml:space="preserve"> Créer une méthode </w:t>
+      </w:r>
+      <w:r>
+        <w:rPr>
+          <w:i/>
+          <w:lang w:val="fr-FR"/>
+        </w:rPr>
+        <w:t>fillBoard()</w:t>
+      </w:r>
+      <w:r>
+        <w:rPr>
+          <w:lang w:val="fr-FR"/>
+        </w:rPr>
+        <w:t xml:space="preserve"> supplémentaire prenant un tableau de pièces pourrait être une </w:t>
+      </w:r>
+      <w:r>
+        <w:rPr>
+          <w:lang w:val="fr-FR"/>
+        </w:rPr>
+        <w:lastRenderedPageBreak/>
+        <w:t xml:space="preserve">solution mais cela posait un nouveau problème </w:t>
+      </w:r>
+      <w:r>
+        <w:rPr>
+          <w:lang w:val="fr-FR"/>
+        </w:rPr>
+        <w:t>avec n</w:t>
+      </w:r>
+      <w:r>
+        <w:rPr>
+          <w:lang w:val="fr-FR"/>
+        </w:rPr>
+        <w:t>otre méthode utilitaire permettant d’ajouter des pions autour d’une position.</w:t>
       </w:r>
     </w:p>
     <w:p>
@@ -6990,14 +7071,14 @@
           <w:lang w:val="fr-FR"/>
         </w:rPr>
       </w:pPr>
-      <w:bookmarkStart w:id="9" w:name="_Toc92906460"/>
+      <w:bookmarkStart w:id="10" w:name="_Toc92981643"/>
       <w:r>
         <w:rPr>
           <w:lang w:val="fr-FR"/>
         </w:rPr>
         <w:t>Compter les tours</w:t>
       </w:r>
-      <w:bookmarkEnd w:id="9"/>
+      <w:bookmarkEnd w:id="10"/>
     </w:p>
     <w:p>
       <w:pPr>
@@ -7046,14 +7127,7 @@
         <w:rPr>
           <w:lang w:val="fr-FR"/>
         </w:rPr>
-        <w:t xml:space="preserve">50 coups sans </w:t>
-      </w:r>
-      <w:r>
-        <w:rPr>
-          <w:lang w:val="fr-FR"/>
-        </w:rPr>
-        <w:lastRenderedPageBreak/>
-        <w:t>avance de pion ni de prise).</w:t>
+        <w:t>50 coups sans avance de pion ni de prise).</w:t>
       </w:r>
       <w:r>
         <w:rPr>
@@ -7075,16 +7149,14 @@
           <w:lang w:val="fr-FR"/>
         </w:rPr>
       </w:pPr>
-      <w:bookmarkStart w:id="10" w:name="_Toc92906461"/>
-      <w:proofErr w:type="spellStart"/>
+      <w:bookmarkStart w:id="11" w:name="_Toc92981644"/>
       <w:r>
         <w:rPr>
           <w:lang w:val="fr-FR"/>
         </w:rPr>
         <w:t>Cell</w:t>
       </w:r>
-      <w:bookmarkEnd w:id="10"/>
-      <w:proofErr w:type="spellEnd"/>
+      <w:bookmarkEnd w:id="11"/>
     </w:p>
     <w:p>
       <w:pPr>
@@ -7126,7 +7198,7 @@
     </w:p>
     <w:p>
       <w:pPr>
-        <w:pStyle w:val="Paragraphedeliste"/>
+        <w:pStyle w:val="Pardeliste"/>
         <w:numPr>
           <w:ilvl w:val="0"/>
           <w:numId w:val="6"/>
@@ -7157,7 +7229,7 @@
     </w:p>
     <w:p>
       <w:pPr>
-        <w:pStyle w:val="Paragraphedeliste"/>
+        <w:pStyle w:val="Pardeliste"/>
         <w:numPr>
           <w:ilvl w:val="0"/>
           <w:numId w:val="6"/>
@@ -7177,14 +7249,7 @@
         <w:rPr>
           <w:lang w:val="fr-FR"/>
         </w:rPr>
-        <w:t xml:space="preserve"> </w:t>
-      </w:r>
-      <w:proofErr w:type="gramStart"/>
-      <w:r>
-        <w:rPr>
-          <w:lang w:val="fr-FR"/>
-        </w:rPr>
-        <w:t>(</w:t>
+        <w:t xml:space="preserve"> (</w:t>
       </w:r>
       <w:r>
         <w:rPr>
@@ -7192,19 +7257,8 @@
           <w:iCs/>
           <w:lang w:val="fr-FR"/>
         </w:rPr>
-        <w:t>.</w:t>
-      </w:r>
-      <w:proofErr w:type="spellStart"/>
-      <w:r>
-        <w:rPr>
-          <w:i/>
-          <w:iCs/>
-          <w:lang w:val="fr-FR"/>
-        </w:rPr>
-        <w:t>equals</w:t>
-      </w:r>
-      <w:proofErr w:type="spellEnd"/>
-      <w:proofErr w:type="gramEnd"/>
+        <w:t>.equals</w:t>
+      </w:r>
       <w:r>
         <w:rPr>
           <w:i/>
@@ -7222,7 +7276,7 @@
     </w:p>
     <w:p>
       <w:pPr>
-        <w:pStyle w:val="Paragraphedeliste"/>
+        <w:pStyle w:val="Pardeliste"/>
         <w:numPr>
           <w:ilvl w:val="0"/>
           <w:numId w:val="6"/>
@@ -7241,7 +7295,7 @@
     </w:p>
     <w:p>
       <w:pPr>
-        <w:pStyle w:val="Paragraphedeliste"/>
+        <w:pStyle w:val="Pardeliste"/>
         <w:numPr>
           <w:ilvl w:val="0"/>
           <w:numId w:val="6"/>
@@ -7265,14 +7319,14 @@
           <w:lang w:val="fr-FR"/>
         </w:rPr>
       </w:pPr>
-      <w:bookmarkStart w:id="11" w:name="_Toc92906462"/>
+      <w:bookmarkStart w:id="12" w:name="_Toc92981645"/>
       <w:r>
         <w:rPr>
           <w:lang w:val="fr-FR"/>
         </w:rPr>
         <w:t>Moves</w:t>
       </w:r>
-      <w:bookmarkEnd w:id="11"/>
+      <w:bookmarkEnd w:id="12"/>
     </w:p>
     <w:p>
       <w:pPr>
@@ -7307,7 +7361,6 @@
       <w:r>
         <w:t xml:space="preserve">La classe </w:t>
       </w:r>
-      <w:proofErr w:type="spellStart"/>
       <w:r>
         <w:rPr>
           <w:i/>
@@ -7315,11 +7368,9 @@
         </w:rPr>
         <w:t>LinearMove</w:t>
       </w:r>
-      <w:proofErr w:type="spellEnd"/>
       <w:r>
         <w:t xml:space="preserve"> nous a permis de gérer à la fois les mouvements horizontaux et verticaux, les diagonales et les déplacements du cavalier grâce à l’utilisation des diverses méthodes de la classe </w:t>
       </w:r>
-      <w:proofErr w:type="spellStart"/>
       <w:r>
         <w:rPr>
           <w:i/>
@@ -7327,7 +7378,6 @@
         </w:rPr>
         <w:t>Cell</w:t>
       </w:r>
-      <w:proofErr w:type="spellEnd"/>
       <w:r>
         <w:t>.</w:t>
       </w:r>
@@ -7340,14 +7390,14 @@
           <w:lang w:val="fr-FR"/>
         </w:rPr>
       </w:pPr>
-      <w:bookmarkStart w:id="12" w:name="_Toc92906463"/>
+      <w:bookmarkStart w:id="13" w:name="_Toc92981646"/>
       <w:r>
         <w:rPr>
           <w:lang w:val="fr-FR"/>
         </w:rPr>
         <w:t>Piece</w:t>
       </w:r>
-      <w:bookmarkEnd w:id="12"/>
+      <w:bookmarkEnd w:id="13"/>
     </w:p>
     <w:p>
       <w:pPr>
@@ -7356,82 +7406,12 @@
           <w:lang w:val="fr-FR"/>
         </w:rPr>
       </w:pPr>
-      <w:bookmarkStart w:id="13" w:name="_Toc92906464"/>
-      <w:r>
-        <w:rPr>
-          <w:lang w:val="fr-FR"/>
-        </w:rPr>
-        <w:t xml:space="preserve">Interface </w:t>
-      </w:r>
-      <w:proofErr w:type="spellStart"/>
-      <w:r>
-        <w:rPr>
-          <w:lang w:val="fr-FR"/>
-        </w:rPr>
-        <w:t>UserChoice</w:t>
-      </w:r>
-      <w:bookmarkEnd w:id="13"/>
-      <w:proofErr w:type="spellEnd"/>
-    </w:p>
-    <w:p>
-      <w:pPr>
-        <w:jc w:val="both"/>
-        <w:rPr>
-          <w:lang w:val="fr-FR"/>
-        </w:rPr>
-      </w:pPr>
-      <w:r>
-        <w:rPr>
-          <w:lang w:val="fr-FR"/>
-        </w:rPr>
-        <w:t xml:space="preserve">Les pièces implémentent l’interface </w:t>
-      </w:r>
-      <w:proofErr w:type="spellStart"/>
-      <w:r>
-        <w:rPr>
-          <w:i/>
-          <w:iCs/>
-          <w:lang w:val="fr-FR"/>
-        </w:rPr>
-        <w:t>UserChoice</w:t>
-      </w:r>
-      <w:proofErr w:type="spellEnd"/>
-      <w:r>
-        <w:rPr>
-          <w:lang w:val="fr-FR"/>
-        </w:rPr>
-        <w:t xml:space="preserve"> de la vue afin de faciliter la gestion du choix de la pièce lors de la promotion. Le point négatif de cette approche est qu’on lie la vue à l’implémentation logique alors qu’on avait par avant bien réussi à faire la distinction des deux. Il aurait sûrement été possible de créer des types d’abstraction au-dessus des pièces lors de la promotion mais cela nous a encore une fois semblé se compliquer beaucoup la vie. </w:t>
-      </w:r>
-    </w:p>
-    <w:p>
-      <w:pPr>
-        <w:pStyle w:val="Titre3"/>
-        <w:rPr>
-          <w:lang w:val="fr-FR"/>
-        </w:rPr>
-      </w:pPr>
-      <w:bookmarkStart w:id="14" w:name="_Toc92906465"/>
-      <w:proofErr w:type="spellStart"/>
-      <w:proofErr w:type="gramStart"/>
-      <w:r>
-        <w:rPr>
-          <w:lang w:val="fr-FR"/>
-        </w:rPr>
-        <w:t>postUpdate</w:t>
-      </w:r>
-      <w:proofErr w:type="spellEnd"/>
-      <w:r>
-        <w:rPr>
-          <w:lang w:val="fr-FR"/>
-        </w:rPr>
-        <w:t>(</w:t>
-      </w:r>
-      <w:proofErr w:type="gramEnd"/>
-      <w:r>
-        <w:rPr>
-          <w:lang w:val="fr-FR"/>
-        </w:rPr>
-        <w:t>)</w:t>
+      <w:bookmarkStart w:id="14" w:name="_Toc92981647"/>
+      <w:r>
+        <w:rPr>
+          <w:lang w:val="fr-FR"/>
+        </w:rPr>
+        <w:t>Interface UserChoice</w:t>
       </w:r>
       <w:bookmarkEnd w:id="14"/>
     </w:p>
@@ -7446,19 +7426,21 @@
         <w:rPr>
           <w:lang w:val="fr-FR"/>
         </w:rPr>
-        <w:t>La méthode n’est pas abstraite car elle n’est pas redéfinie dans toutes les pièces. Il est donc plus facile de laisser simplement son corps vide.</w:t>
-      </w:r>
-      <w:r>
-        <w:rPr>
-          <w:lang w:val="fr-FR"/>
-        </w:rPr>
-        <w:t xml:space="preserve"> Elle gère les différents aspects à potentiellement appliquer à une pièce une fois celle-ci </w:t>
-      </w:r>
-      <w:r>
-        <w:rPr>
-          <w:lang w:val="fr-FR"/>
-        </w:rPr>
-        <w:t>jouée.</w:t>
+        <w:t xml:space="preserve">Les pièces implémentent l’interface </w:t>
+      </w:r>
+      <w:r>
+        <w:rPr>
+          <w:i/>
+          <w:iCs/>
+          <w:lang w:val="fr-FR"/>
+        </w:rPr>
+        <w:t>UserChoice</w:t>
+      </w:r>
+      <w:r>
+        <w:rPr>
+          <w:lang w:val="fr-FR"/>
+        </w:rPr>
+        <w:t xml:space="preserve"> de la vue afin de faciliter la gestion du choix de la pièce lors de la promotion. Le point négatif de cette approche est qu’on lie la vue à l’implémentation logique alors qu’on avait par avant bien réussi à faire la distinction des deux. Il aurait sûrement été possible de créer des types d’abstraction au-dessus des pièces lors de la promotion mais cela nous a encore une fois semblé se compliquer beaucoup la vie. </w:t>
       </w:r>
     </w:p>
     <w:p>
@@ -7468,12 +7450,12 @@
           <w:lang w:val="fr-FR"/>
         </w:rPr>
       </w:pPr>
-      <w:bookmarkStart w:id="15" w:name="_Toc92906466"/>
-      <w:r>
-        <w:rPr>
-          <w:lang w:val="fr-FR"/>
-        </w:rPr>
-        <w:t>Déplacements spéciaux</w:t>
+      <w:bookmarkStart w:id="15" w:name="_Toc92981648"/>
+      <w:r>
+        <w:rPr>
+          <w:lang w:val="fr-FR"/>
+        </w:rPr>
+        <w:t>postUpdate()</w:t>
       </w:r>
       <w:bookmarkEnd w:id="15"/>
     </w:p>
@@ -7488,6 +7470,48 @@
         <w:rPr>
           <w:lang w:val="fr-FR"/>
         </w:rPr>
+        <w:t>La méthode n’est pas abstraite car elle n’est pas redéfinie dans toutes les pièces. Il est donc plus facile de laisser simplement son corps vide.</w:t>
+      </w:r>
+      <w:r>
+        <w:rPr>
+          <w:lang w:val="fr-FR"/>
+        </w:rPr>
+        <w:t xml:space="preserve"> Elle gère les différents aspects à potentiellement appliquer à une pièce une fois celle-ci </w:t>
+      </w:r>
+      <w:r>
+        <w:rPr>
+          <w:lang w:val="fr-FR"/>
+        </w:rPr>
+        <w:t>jouée.</w:t>
+      </w:r>
+    </w:p>
+    <w:p>
+      <w:pPr>
+        <w:pStyle w:val="Titre3"/>
+        <w:rPr>
+          <w:lang w:val="fr-FR"/>
+        </w:rPr>
+      </w:pPr>
+      <w:bookmarkStart w:id="16" w:name="_Toc92981649"/>
+      <w:r>
+        <w:rPr>
+          <w:lang w:val="fr-FR"/>
+        </w:rPr>
+        <w:t>Déplacements spéciaux</w:t>
+      </w:r>
+      <w:bookmarkEnd w:id="16"/>
+    </w:p>
+    <w:p>
+      <w:pPr>
+        <w:jc w:val="both"/>
+        <w:rPr>
+          <w:lang w:val="fr-FR"/>
+        </w:rPr>
+      </w:pPr>
+      <w:r>
+        <w:rPr>
+          <w:lang w:val="fr-FR"/>
+        </w:rPr>
         <w:t>Les déplacements spéciaux</w:t>
       </w:r>
       <w:r>
@@ -7522,16 +7546,14 @@
           <w:lang w:val="fr-FR"/>
         </w:rPr>
       </w:pPr>
-      <w:bookmarkStart w:id="16" w:name="_Toc92906467"/>
-      <w:proofErr w:type="spellStart"/>
+      <w:bookmarkStart w:id="17" w:name="_Toc92981650"/>
       <w:r>
         <w:rPr>
           <w:lang w:val="fr-FR"/>
         </w:rPr>
         <w:t>FirstSpecificMove</w:t>
       </w:r>
-      <w:bookmarkEnd w:id="16"/>
-      <w:proofErr w:type="spellEnd"/>
+      <w:bookmarkEnd w:id="17"/>
     </w:p>
     <w:p>
       <w:pPr>
@@ -7550,21 +7572,7 @@
         <w:rPr>
           <w:lang w:val="fr-FR"/>
         </w:rPr>
-        <w:t xml:space="preserve">de pouvoir gérer les 3 types de pièces pour lesquelles le premier déplacement nous est important (roi, pion, tour). Cela nous a permis d’éviter d’avoir un attribut </w:t>
-      </w:r>
-      <w:proofErr w:type="spellStart"/>
-      <w:r>
-        <w:rPr>
-          <w:lang w:val="fr-FR"/>
-        </w:rPr>
-        <w:t>boolean</w:t>
-      </w:r>
-      <w:proofErr w:type="spellEnd"/>
-      <w:r>
-        <w:rPr>
-          <w:lang w:val="fr-FR"/>
-        </w:rPr>
-        <w:t xml:space="preserve"> en plus dans les 7 classes ou avoir à répéter cet attribut dans les 3 classes citées ci-dessus.</w:t>
+        <w:t>de pouvoir gérer les 3 types de pièces pour lesquelles le premier déplacement nous est important (roi, pion, tour). Cela nous a permis d’éviter d’avoir un attribut boolean en plus dans les 7 classes ou avoir à répéter cet attribut dans les 3 classes citées ci-dessus.</w:t>
       </w:r>
     </w:p>
     <w:p>
@@ -7574,16 +7582,15 @@
           <w:lang w:val="fr-FR"/>
         </w:rPr>
       </w:pPr>
-      <w:bookmarkStart w:id="17" w:name="_Toc92906468"/>
-      <w:proofErr w:type="spellStart"/>
-      <w:r>
-        <w:rPr>
-          <w:lang w:val="fr-FR"/>
-        </w:rPr>
+      <w:bookmarkStart w:id="18" w:name="_Toc92981651"/>
+      <w:r>
+        <w:rPr>
+          <w:lang w:val="fr-FR"/>
+        </w:rPr>
+        <w:lastRenderedPageBreak/>
         <w:t>Pawn</w:t>
       </w:r>
-      <w:bookmarkEnd w:id="17"/>
-      <w:proofErr w:type="spellEnd"/>
+      <w:bookmarkEnd w:id="18"/>
     </w:p>
     <w:p>
       <w:pPr>
@@ -7622,84 +7629,48 @@
         </w:rPr>
         <w:t xml:space="preserve"> la méthode </w:t>
       </w:r>
-      <w:proofErr w:type="spellStart"/>
-      <w:proofErr w:type="gramStart"/>
       <w:r>
         <w:rPr>
           <w:i/>
           <w:iCs/>
           <w:lang w:val="fr-FR"/>
         </w:rPr>
-        <w:t>postUpdate</w:t>
-      </w:r>
-      <w:proofErr w:type="spellEnd"/>
+        <w:t>postUpdate()</w:t>
+      </w:r>
       <w:r>
         <w:rPr>
           <w:i/>
           <w:iCs/>
           <w:lang w:val="fr-FR"/>
         </w:rPr>
-        <w:t>(</w:t>
-      </w:r>
-      <w:proofErr w:type="gramEnd"/>
+        <w:t xml:space="preserve"> </w:t>
+      </w:r>
+      <w:r>
+        <w:rPr>
+          <w:lang w:val="fr-FR"/>
+        </w:rPr>
+        <w:t xml:space="preserve">afin de ne pas avoir à déléguer cette tâche. Par conséquent, un accesseur </w:t>
+      </w:r>
+      <w:r>
+        <w:rPr>
+          <w:lang w:val="fr-FR"/>
+        </w:rPr>
+        <w:t>au</w:t>
+      </w:r>
+      <w:r>
+        <w:rPr>
+          <w:lang w:val="fr-FR"/>
+        </w:rPr>
+        <w:t xml:space="preserve"> listener de la classe </w:t>
+      </w:r>
       <w:r>
         <w:rPr>
           <w:i/>
           <w:iCs/>
           <w:lang w:val="fr-FR"/>
         </w:rPr>
-        <w:t>)</w:t>
-      </w:r>
-      <w:r>
-        <w:rPr>
-          <w:i/>
-          <w:iCs/>
-          <w:lang w:val="fr-FR"/>
-        </w:rPr>
-        <w:t xml:space="preserve"> </w:t>
-      </w:r>
-      <w:r>
-        <w:rPr>
-          <w:lang w:val="fr-FR"/>
-        </w:rPr>
-        <w:t xml:space="preserve">afin de ne pas avoir à déléguer cette tâche. Par conséquent, un accesseur </w:t>
-      </w:r>
-      <w:r>
-        <w:rPr>
-          <w:lang w:val="fr-FR"/>
-        </w:rPr>
-        <w:t>au</w:t>
-      </w:r>
-      <w:r>
-        <w:rPr>
-          <w:lang w:val="fr-FR"/>
-        </w:rPr>
-        <w:t xml:space="preserve"> </w:t>
-      </w:r>
-      <w:proofErr w:type="spellStart"/>
-      <w:r>
-        <w:rPr>
-          <w:lang w:val="fr-FR"/>
-        </w:rPr>
-        <w:t>listener</w:t>
-      </w:r>
-      <w:proofErr w:type="spellEnd"/>
-      <w:r>
-        <w:rPr>
-          <w:lang w:val="fr-FR"/>
-        </w:rPr>
-        <w:t xml:space="preserve"> de la classe </w:t>
-      </w:r>
-      <w:proofErr w:type="spellStart"/>
-      <w:r>
-        <w:rPr>
-          <w:i/>
-          <w:iCs/>
-          <w:lang w:val="fr-FR"/>
-        </w:rPr>
         <w:t>Board</w:t>
       </w:r>
-      <w:proofErr w:type="spellEnd"/>
       <w:r>
         <w:rPr>
           <w:lang w:val="fr-FR"/>
@@ -7715,15 +7686,14 @@
           <w:lang w:val="fr-FR"/>
         </w:rPr>
       </w:pPr>
-      <w:bookmarkStart w:id="18" w:name="_Toc92906469"/>
-      <w:r>
-        <w:rPr>
-          <w:lang w:val="fr-FR"/>
-        </w:rPr>
-        <w:lastRenderedPageBreak/>
+      <w:bookmarkStart w:id="19" w:name="_Toc92981652"/>
+      <w:r>
+        <w:rPr>
+          <w:lang w:val="fr-FR"/>
+        </w:rPr>
         <w:t>Tests effectués</w:t>
       </w:r>
-      <w:bookmarkEnd w:id="18"/>
+      <w:bookmarkEnd w:id="19"/>
     </w:p>
     <w:p>
       <w:pPr>
@@ -7780,7 +7750,6 @@
         </w:rPr>
         <w:t xml:space="preserve"> la classe </w:t>
       </w:r>
-      <w:proofErr w:type="spellStart"/>
       <w:r>
         <w:rPr>
           <w:i/>
@@ -7789,7 +7758,6 @@
         </w:rPr>
         <w:t>MainTest</w:t>
       </w:r>
-      <w:proofErr w:type="spellEnd"/>
       <w:r>
         <w:rPr>
           <w:lang w:val="fr-FR"/>
@@ -7808,7 +7776,6 @@
         </w:rPr>
         <w:t xml:space="preserve"> </w:t>
       </w:r>
-      <w:proofErr w:type="spellStart"/>
       <w:r>
         <w:rPr>
           <w:i/>
@@ -7817,7 +7784,6 @@
         </w:rPr>
         <w:t>GameManagerTest</w:t>
       </w:r>
-      <w:proofErr w:type="spellEnd"/>
       <w:r>
         <w:rPr>
           <w:lang w:val="fr-FR"/>
@@ -7868,559 +7834,12 @@
           <w:lang w:val="fr-FR"/>
         </w:rPr>
       </w:pPr>
-      <w:bookmarkStart w:id="19" w:name="_Toc92906470"/>
+      <w:bookmarkStart w:id="20" w:name="_Toc92981653"/>
       <w:r>
         <w:rPr>
           <w:lang w:val="fr-FR"/>
         </w:rPr>
         <w:t>Tests généraux</w:t>
-      </w:r>
-      <w:bookmarkEnd w:id="19"/>
-    </w:p>
-    <w:tbl>
-      <w:tblPr>
-        <w:tblStyle w:val="Grilledutableau"/>
-        <w:tblW w:w="9244" w:type="dxa"/>
-        <w:tblLook w:val="04A0" w:firstRow="1" w:lastRow="0" w:firstColumn="1" w:lastColumn="0" w:noHBand="0" w:noVBand="1"/>
-      </w:tblPr>
-      <w:tblGrid>
-        <w:gridCol w:w="6374"/>
-        <w:gridCol w:w="2870"/>
-      </w:tblGrid>
-      <w:tr>
-        <w:trPr>
-          <w:trHeight w:val="287"/>
-        </w:trPr>
-        <w:tc>
-          <w:tcPr>
-            <w:tcW w:w="6374" w:type="dxa"/>
-          </w:tcPr>
-          <w:p>
-            <w:pPr>
-              <w:rPr>
-                <w:b/>
-                <w:lang w:val="fr-FR"/>
-              </w:rPr>
-            </w:pPr>
-            <w:r>
-              <w:rPr>
-                <w:b/>
-                <w:lang w:val="fr-FR"/>
-              </w:rPr>
-              <w:t>Description du test</w:t>
-            </w:r>
-          </w:p>
-        </w:tc>
-        <w:tc>
-          <w:tcPr>
-            <w:tcW w:w="2870" w:type="dxa"/>
-          </w:tcPr>
-          <w:p>
-            <w:pPr>
-              <w:rPr>
-                <w:b/>
-                <w:lang w:val="fr-FR"/>
-              </w:rPr>
-            </w:pPr>
-            <w:r>
-              <w:rPr>
-                <w:b/>
-                <w:lang w:val="fr-FR"/>
-              </w:rPr>
-              <w:t>Résultat attendu</w:t>
-            </w:r>
-            <w:r>
-              <w:rPr>
-                <w:b/>
-                <w:lang w:val="fr-FR"/>
-              </w:rPr>
-              <w:t xml:space="preserve"> et observé</w:t>
-            </w:r>
-          </w:p>
-        </w:tc>
-      </w:tr>
-      <w:tr>
-        <w:trPr>
-          <w:trHeight w:val="287"/>
-        </w:trPr>
-        <w:tc>
-          <w:tcPr>
-            <w:tcW w:w="6374" w:type="dxa"/>
-          </w:tcPr>
-          <w:p>
-            <w:pPr>
-              <w:rPr>
-                <w:bCs/>
-                <w:lang w:val="fr-FR"/>
-              </w:rPr>
-            </w:pPr>
-            <w:r>
-              <w:rPr>
-                <w:bCs/>
-                <w:lang w:val="fr-FR"/>
-              </w:rPr>
-              <w:t>Appuyer sur le bouton « New Game » de l’interface</w:t>
-            </w:r>
-            <w:r>
-              <w:rPr>
-                <w:bCs/>
-                <w:lang w:val="fr-FR"/>
-              </w:rPr>
-              <w:t xml:space="preserve"> lance bien une nouvelle partie en effaçant convenablement la précédente.</w:t>
-            </w:r>
-          </w:p>
-        </w:tc>
-        <w:tc>
-          <w:tcPr>
-            <w:tcW w:w="2870" w:type="dxa"/>
-          </w:tcPr>
-          <w:p>
-            <w:pPr>
-              <w:rPr>
-                <w:bCs/>
-                <w:lang w:val="fr-FR"/>
-              </w:rPr>
-            </w:pPr>
-            <w:r>
-              <w:rPr>
-                <w:bCs/>
-                <w:lang w:val="fr-FR"/>
-              </w:rPr>
-              <w:t>OK</w:t>
-            </w:r>
-          </w:p>
-        </w:tc>
-      </w:tr>
-      <w:tr>
-        <w:trPr>
-          <w:trHeight w:val="287"/>
-        </w:trPr>
-        <w:tc>
-          <w:tcPr>
-            <w:tcW w:w="6374" w:type="dxa"/>
-          </w:tcPr>
-          <w:p>
-            <w:pPr>
-              <w:rPr>
-                <w:bCs/>
-                <w:lang w:val="fr-FR"/>
-              </w:rPr>
-            </w:pPr>
-            <w:r>
-              <w:rPr>
-                <w:bCs/>
-                <w:lang w:val="fr-FR"/>
-              </w:rPr>
-              <w:t>Au début de la partie, c’est au joueur blanc de jouer.</w:t>
-            </w:r>
-          </w:p>
-        </w:tc>
-        <w:tc>
-          <w:tcPr>
-            <w:tcW w:w="2870" w:type="dxa"/>
-          </w:tcPr>
-          <w:p>
-            <w:pPr>
-              <w:rPr>
-                <w:bCs/>
-                <w:lang w:val="fr-FR"/>
-              </w:rPr>
-            </w:pPr>
-            <w:r>
-              <w:rPr>
-                <w:bCs/>
-                <w:lang w:val="fr-FR"/>
-              </w:rPr>
-              <w:t>OK</w:t>
-            </w:r>
-          </w:p>
-        </w:tc>
-      </w:tr>
-      <w:tr>
-        <w:trPr>
-          <w:trHeight w:val="287"/>
-        </w:trPr>
-        <w:tc>
-          <w:tcPr>
-            <w:tcW w:w="6374" w:type="dxa"/>
-          </w:tcPr>
-          <w:p>
-            <w:pPr>
-              <w:rPr>
-                <w:bCs/>
-                <w:lang w:val="fr-FR"/>
-              </w:rPr>
-            </w:pPr>
-            <w:r>
-              <w:rPr>
-                <w:bCs/>
-                <w:lang w:val="fr-FR"/>
-              </w:rPr>
-              <w:t xml:space="preserve">Les joueurs alternent. </w:t>
-            </w:r>
-            <w:r>
-              <w:rPr>
-                <w:bCs/>
-                <w:lang w:val="fr-FR"/>
-              </w:rPr>
-              <w:t>Un message indiquant quel</w:t>
-            </w:r>
-            <w:r>
-              <w:rPr>
-                <w:bCs/>
-                <w:lang w:val="fr-FR"/>
-              </w:rPr>
-              <w:t xml:space="preserve"> jou</w:t>
-            </w:r>
-            <w:r>
-              <w:rPr>
-                <w:bCs/>
-                <w:lang w:val="fr-FR"/>
-              </w:rPr>
-              <w:t>eu</w:t>
-            </w:r>
-            <w:r>
-              <w:rPr>
-                <w:bCs/>
-                <w:lang w:val="fr-FR"/>
-              </w:rPr>
-              <w:t xml:space="preserve">r </w:t>
-            </w:r>
-            <w:r>
-              <w:rPr>
-                <w:bCs/>
-                <w:lang w:val="fr-FR"/>
-              </w:rPr>
-              <w:t>doit jouer est visible dans l’interface.</w:t>
-            </w:r>
-          </w:p>
-        </w:tc>
-        <w:tc>
-          <w:tcPr>
-            <w:tcW w:w="2870" w:type="dxa"/>
-          </w:tcPr>
-          <w:p>
-            <w:pPr>
-              <w:rPr>
-                <w:bCs/>
-                <w:lang w:val="fr-FR"/>
-              </w:rPr>
-            </w:pPr>
-            <w:r>
-              <w:rPr>
-                <w:bCs/>
-                <w:lang w:val="fr-FR"/>
-              </w:rPr>
-              <w:t>OK</w:t>
-            </w:r>
-          </w:p>
-        </w:tc>
-      </w:tr>
-      <w:tr>
-        <w:trPr>
-          <w:trHeight w:val="873"/>
-        </w:trPr>
-        <w:tc>
-          <w:tcPr>
-            <w:tcW w:w="6374" w:type="dxa"/>
-          </w:tcPr>
-          <w:p>
-            <w:pPr>
-              <w:rPr>
-                <w:lang w:val="fr-FR"/>
-              </w:rPr>
-            </w:pPr>
-            <w:r>
-              <w:rPr>
-                <w:lang w:val="fr-FR"/>
-              </w:rPr>
-              <w:t>Si une pièce met le roi adverse en échec, un message s’affiche</w:t>
-            </w:r>
-            <w:r>
-              <w:rPr>
-                <w:lang w:val="fr-FR"/>
-              </w:rPr>
-              <w:t>.</w:t>
-            </w:r>
-          </w:p>
-        </w:tc>
-        <w:tc>
-          <w:tcPr>
-            <w:tcW w:w="2870" w:type="dxa"/>
-          </w:tcPr>
-          <w:p>
-            <w:pPr>
-              <w:rPr>
-                <w:lang w:val="fr-FR"/>
-              </w:rPr>
-            </w:pPr>
-            <w:r>
-              <w:rPr>
-                <w:lang w:val="fr-FR"/>
-              </w:rPr>
-              <w:t>OK</w:t>
-            </w:r>
-          </w:p>
-        </w:tc>
-      </w:tr>
-      <w:tr>
-        <w:trPr>
-          <w:trHeight w:val="873"/>
-        </w:trPr>
-        <w:tc>
-          <w:tcPr>
-            <w:tcW w:w="6374" w:type="dxa"/>
-          </w:tcPr>
-          <w:p>
-            <w:pPr>
-              <w:rPr>
-                <w:lang w:val="fr-FR"/>
-              </w:rPr>
-            </w:pPr>
-            <w:r>
-              <w:rPr>
-                <w:lang w:val="fr-FR"/>
-              </w:rPr>
-              <w:t>Les pièces peuvent prendre des pièces adverses dans la limite de leur</w:t>
-            </w:r>
-            <w:r>
-              <w:rPr>
-                <w:lang w:val="fr-FR"/>
-              </w:rPr>
-              <w:t>s</w:t>
-            </w:r>
-            <w:r>
-              <w:rPr>
-                <w:lang w:val="fr-FR"/>
-              </w:rPr>
-              <w:t xml:space="preserve"> mouvement</w:t>
-            </w:r>
-            <w:r>
-              <w:rPr>
-                <w:lang w:val="fr-FR"/>
-              </w:rPr>
-              <w:t>s</w:t>
-            </w:r>
-            <w:r>
-              <w:rPr>
-                <w:lang w:val="fr-FR"/>
-              </w:rPr>
-              <w:t xml:space="preserve"> (</w:t>
-            </w:r>
-            <w:r>
-              <w:rPr>
-                <w:lang w:val="fr-FR"/>
-              </w:rPr>
-              <w:t>l</w:t>
-            </w:r>
-            <w:r>
-              <w:rPr>
-                <w:lang w:val="fr-FR"/>
-              </w:rPr>
-              <w:t>es mouvement de chaque pièces sont détaillés plus loin dans les tests)</w:t>
-            </w:r>
-            <w:r>
-              <w:rPr>
-                <w:lang w:val="fr-FR"/>
-              </w:rPr>
-              <w:t>.</w:t>
-            </w:r>
-          </w:p>
-        </w:tc>
-        <w:tc>
-          <w:tcPr>
-            <w:tcW w:w="2870" w:type="dxa"/>
-          </w:tcPr>
-          <w:p>
-            <w:pPr>
-              <w:rPr>
-                <w:lang w:val="fr-FR"/>
-              </w:rPr>
-            </w:pPr>
-            <w:r>
-              <w:rPr>
-                <w:lang w:val="fr-FR"/>
-              </w:rPr>
-              <w:t>OK</w:t>
-            </w:r>
-          </w:p>
-        </w:tc>
-      </w:tr>
-      <w:tr>
-        <w:trPr>
-          <w:trHeight w:val="873"/>
-        </w:trPr>
-        <w:tc>
-          <w:tcPr>
-            <w:tcW w:w="6374" w:type="dxa"/>
-          </w:tcPr>
-          <w:p>
-            <w:pPr>
-              <w:rPr>
-                <w:lang w:val="fr-FR"/>
-              </w:rPr>
-            </w:pPr>
-            <w:r>
-              <w:rPr>
-                <w:lang w:val="fr-FR"/>
-              </w:rPr>
-              <w:t>Le petit et le grand roque sont fonctionnel</w:t>
-            </w:r>
-            <w:r>
-              <w:rPr>
-                <w:lang w:val="fr-FR"/>
-              </w:rPr>
-              <w:t>s</w:t>
-            </w:r>
-            <w:r>
-              <w:rPr>
-                <w:lang w:val="fr-FR"/>
-              </w:rPr>
-              <w:t>.</w:t>
-            </w:r>
-            <w:r>
-              <w:rPr>
-                <w:lang w:val="fr-FR"/>
-              </w:rPr>
-              <w:t xml:space="preserve"> On ne peut pas roque, si le roi a déjà bougé, s’il est mis en échec si la tour avec laquelle on veut roque a déjà bougé ou si une des cases sur </w:t>
-            </w:r>
-            <w:r>
-              <w:rPr>
-                <w:lang w:val="fr-FR"/>
-              </w:rPr>
-              <w:t>laquelle</w:t>
-            </w:r>
-            <w:r>
-              <w:rPr>
-                <w:lang w:val="fr-FR"/>
-              </w:rPr>
-              <w:t xml:space="preserve"> passe le roi est en échec.</w:t>
-            </w:r>
-          </w:p>
-        </w:tc>
-        <w:tc>
-          <w:tcPr>
-            <w:tcW w:w="2870" w:type="dxa"/>
-          </w:tcPr>
-          <w:p>
-            <w:pPr>
-              <w:rPr>
-                <w:lang w:val="fr-FR"/>
-              </w:rPr>
-            </w:pPr>
-            <w:r>
-              <w:rPr>
-                <w:lang w:val="fr-FR"/>
-              </w:rPr>
-              <w:t>OK</w:t>
-            </w:r>
-          </w:p>
-        </w:tc>
-      </w:tr>
-      <w:tr>
-        <w:trPr>
-          <w:trHeight w:val="873"/>
-        </w:trPr>
-        <w:tc>
-          <w:tcPr>
-            <w:tcW w:w="6374" w:type="dxa"/>
-          </w:tcPr>
-          <w:p>
-            <w:pPr>
-              <w:rPr>
-                <w:lang w:val="fr-FR"/>
-              </w:rPr>
-            </w:pPr>
-            <w:r>
-              <w:rPr>
-                <w:lang w:val="fr-FR"/>
-              </w:rPr>
-              <w:t>Les pièces ne peuvent pas aller sur une case occupée par une pièce de la même couleur.</w:t>
-            </w:r>
-          </w:p>
-        </w:tc>
-        <w:tc>
-          <w:tcPr>
-            <w:tcW w:w="2870" w:type="dxa"/>
-          </w:tcPr>
-          <w:p>
-            <w:pPr>
-              <w:rPr>
-                <w:lang w:val="fr-FR"/>
-              </w:rPr>
-            </w:pPr>
-            <w:r>
-              <w:rPr>
-                <w:lang w:val="fr-FR"/>
-              </w:rPr>
-              <w:t>OK</w:t>
-            </w:r>
-          </w:p>
-        </w:tc>
-      </w:tr>
-      <w:tr>
-        <w:trPr>
-          <w:trHeight w:val="873"/>
-        </w:trPr>
-        <w:tc>
-          <w:tcPr>
-            <w:tcW w:w="6374" w:type="dxa"/>
-          </w:tcPr>
-          <w:p>
-            <w:pPr>
-              <w:rPr>
-                <w:lang w:val="fr-FR"/>
-              </w:rPr>
-            </w:pPr>
-            <w:r>
-              <w:rPr>
-                <w:lang w:val="fr-FR"/>
-              </w:rPr>
-              <w:t>Une pièce ne peut pas réaliser un mouvement si celui-ci met son roi en échec.</w:t>
-            </w:r>
-          </w:p>
-        </w:tc>
-        <w:tc>
-          <w:tcPr>
-            <w:tcW w:w="2870" w:type="dxa"/>
-          </w:tcPr>
-          <w:p>
-            <w:pPr>
-              <w:rPr>
-                <w:lang w:val="fr-FR"/>
-              </w:rPr>
-            </w:pPr>
-            <w:r>
-              <w:rPr>
-                <w:lang w:val="fr-FR"/>
-              </w:rPr>
-              <w:t>OK</w:t>
-            </w:r>
-          </w:p>
-        </w:tc>
-      </w:tr>
-    </w:tbl>
-    <w:p>
-      <w:pPr>
-        <w:pStyle w:val="Titre2"/>
-        <w:rPr>
-          <w:lang w:val="fr-FR"/>
-        </w:rPr>
-      </w:pPr>
-    </w:p>
-    <w:p>
-      <w:pPr>
-        <w:pStyle w:val="Titre2"/>
-        <w:rPr>
-          <w:lang w:val="fr-FR"/>
-        </w:rPr>
-      </w:pPr>
-      <w:bookmarkStart w:id="20" w:name="_Toc92906471"/>
-      <w:r>
-        <w:rPr>
-          <w:lang w:val="fr-FR"/>
-        </w:rPr>
-        <w:t>Tests de la Reine</w:t>
       </w:r>
       <w:bookmarkEnd w:id="20"/>
     </w:p>
@@ -8488,7 +7907,7 @@
       </w:tr>
       <w:tr>
         <w:trPr>
-          <w:trHeight w:val="873"/>
+          <w:trHeight w:val="287"/>
         </w:trPr>
         <w:tc>
           <w:tcPr>
@@ -8497,26 +7916,23 @@
           <w:p>
             <w:pPr>
               <w:rPr>
+                <w:bCs/>
                 <w:lang w:val="fr-FR"/>
               </w:rPr>
             </w:pPr>
             <w:r>
               <w:rPr>
-                <w:lang w:val="fr-FR"/>
-              </w:rPr>
-              <w:t>La reine peut faire des mouvements sur les côtés (haut, bas, gauche, droite) ainsi qu’en diagonale</w:t>
-            </w:r>
-            <w:r>
-              <w:rPr>
-                <w:lang w:val="fr-FR"/>
-              </w:rPr>
-              <w:t>.</w:t>
-            </w:r>
-            <w:r>
-              <w:rPr>
-                <w:lang w:val="fr-FR"/>
-              </w:rPr>
-              <w:t xml:space="preserve"> Le mouvement doit être rectiligne.</w:t>
+                <w:bCs/>
+                <w:lang w:val="fr-FR"/>
+              </w:rPr>
+              <w:t>Appuyer sur le bouton « New Game » de l’interface</w:t>
+            </w:r>
+            <w:r>
+              <w:rPr>
+                <w:bCs/>
+                <w:lang w:val="fr-FR"/>
+              </w:rPr>
+              <w:t xml:space="preserve"> lance bien une nouvelle partie en effaçant convenablement la précédente.</w:t>
             </w:r>
           </w:p>
         </w:tc>
@@ -8527,11 +7943,138 @@
           <w:p>
             <w:pPr>
               <w:rPr>
+                <w:bCs/>
                 <w:lang w:val="fr-FR"/>
               </w:rPr>
             </w:pPr>
             <w:r>
               <w:rPr>
+                <w:bCs/>
+                <w:lang w:val="fr-FR"/>
+              </w:rPr>
+              <w:t>OK</w:t>
+            </w:r>
+          </w:p>
+        </w:tc>
+      </w:tr>
+      <w:tr>
+        <w:trPr>
+          <w:trHeight w:val="287"/>
+        </w:trPr>
+        <w:tc>
+          <w:tcPr>
+            <w:tcW w:w="6374" w:type="dxa"/>
+          </w:tcPr>
+          <w:p>
+            <w:pPr>
+              <w:rPr>
+                <w:bCs/>
+                <w:lang w:val="fr-FR"/>
+              </w:rPr>
+            </w:pPr>
+            <w:r>
+              <w:rPr>
+                <w:bCs/>
+                <w:lang w:val="fr-FR"/>
+              </w:rPr>
+              <w:t>Au début de la partie, c’est au joueur blanc de jouer.</w:t>
+            </w:r>
+          </w:p>
+        </w:tc>
+        <w:tc>
+          <w:tcPr>
+            <w:tcW w:w="2870" w:type="dxa"/>
+          </w:tcPr>
+          <w:p>
+            <w:pPr>
+              <w:rPr>
+                <w:bCs/>
+                <w:lang w:val="fr-FR"/>
+              </w:rPr>
+            </w:pPr>
+            <w:r>
+              <w:rPr>
+                <w:bCs/>
+                <w:lang w:val="fr-FR"/>
+              </w:rPr>
+              <w:t>OK</w:t>
+            </w:r>
+          </w:p>
+        </w:tc>
+      </w:tr>
+      <w:tr>
+        <w:trPr>
+          <w:trHeight w:val="287"/>
+        </w:trPr>
+        <w:tc>
+          <w:tcPr>
+            <w:tcW w:w="6374" w:type="dxa"/>
+          </w:tcPr>
+          <w:p>
+            <w:pPr>
+              <w:rPr>
+                <w:bCs/>
+                <w:lang w:val="fr-FR"/>
+              </w:rPr>
+            </w:pPr>
+            <w:r>
+              <w:rPr>
+                <w:bCs/>
+                <w:lang w:val="fr-FR"/>
+              </w:rPr>
+              <w:t xml:space="preserve">Les joueurs alternent. </w:t>
+            </w:r>
+            <w:r>
+              <w:rPr>
+                <w:bCs/>
+                <w:lang w:val="fr-FR"/>
+              </w:rPr>
+              <w:t>Un message indiquant quel</w:t>
+            </w:r>
+            <w:r>
+              <w:rPr>
+                <w:bCs/>
+                <w:lang w:val="fr-FR"/>
+              </w:rPr>
+              <w:t xml:space="preserve"> jou</w:t>
+            </w:r>
+            <w:r>
+              <w:rPr>
+                <w:bCs/>
+                <w:lang w:val="fr-FR"/>
+              </w:rPr>
+              <w:t>eu</w:t>
+            </w:r>
+            <w:r>
+              <w:rPr>
+                <w:bCs/>
+                <w:lang w:val="fr-FR"/>
+              </w:rPr>
+              <w:t xml:space="preserve">r </w:t>
+            </w:r>
+            <w:r>
+              <w:rPr>
+                <w:bCs/>
+                <w:lang w:val="fr-FR"/>
+              </w:rPr>
+              <w:t>doit jouer est visible dans l’interface.</w:t>
+            </w:r>
+          </w:p>
+        </w:tc>
+        <w:tc>
+          <w:tcPr>
+            <w:tcW w:w="2870" w:type="dxa"/>
+          </w:tcPr>
+          <w:p>
+            <w:pPr>
+              <w:rPr>
+                <w:bCs/>
+                <w:lang w:val="fr-FR"/>
+              </w:rPr>
+            </w:pPr>
+            <w:r>
+              <w:rPr>
+                <w:bCs/>
                 <w:lang w:val="fr-FR"/>
               </w:rPr>
               <w:t>OK</w:t>
@@ -8557,7 +8100,13 @@
               <w:rPr>
                 <w:lang w:val="fr-FR"/>
               </w:rPr>
-              <w:t>Les mouvement de la reine n’ont pas de limite de longueur (elle peut traverser l’échiquier si aucune autre pièce ne la bloque).</w:t>
+              <w:t>Si une pièce met le roi adverse en échec, un message s’affiche</w:t>
+            </w:r>
+            <w:r>
+              <w:rPr>
+                <w:lang w:val="fr-FR"/>
+              </w:rPr>
+              <w:t>.</w:t>
             </w:r>
           </w:p>
         </w:tc>
@@ -8598,7 +8147,49 @@
               <w:rPr>
                 <w:lang w:val="fr-FR"/>
               </w:rPr>
-              <w:t>La reine ne peut pas sauter par-dessus une autre pièce.</w:t>
+              <w:t>Les pièces peuvent prendre des pièces adverses dans la limite de leur</w:t>
+            </w:r>
+            <w:r>
+              <w:rPr>
+                <w:lang w:val="fr-FR"/>
+              </w:rPr>
+              <w:t>s</w:t>
+            </w:r>
+            <w:r>
+              <w:rPr>
+                <w:lang w:val="fr-FR"/>
+              </w:rPr>
+              <w:t xml:space="preserve"> mouvement</w:t>
+            </w:r>
+            <w:r>
+              <w:rPr>
+                <w:lang w:val="fr-FR"/>
+              </w:rPr>
+              <w:t>s</w:t>
+            </w:r>
+            <w:r>
+              <w:rPr>
+                <w:lang w:val="fr-FR"/>
+              </w:rPr>
+              <w:t xml:space="preserve"> (</w:t>
+            </w:r>
+            <w:r>
+              <w:rPr>
+                <w:lang w:val="fr-FR"/>
+              </w:rPr>
+              <w:t>l</w:t>
+            </w:r>
+            <w:r>
+              <w:rPr>
+                <w:lang w:val="fr-FR"/>
+              </w:rPr>
+              <w:t>es mouvement de chaque pièces sont détaillés plus loin dans les tests)</w:t>
+            </w:r>
+            <w:r>
+              <w:rPr>
+                <w:lang w:val="fr-FR"/>
+              </w:rPr>
+              <w:t>.</w:t>
             </w:r>
           </w:p>
         </w:tc>
@@ -8621,24 +8212,163 @@
           </w:p>
         </w:tc>
       </w:tr>
+      <w:tr>
+        <w:trPr>
+          <w:trHeight w:val="873"/>
+        </w:trPr>
+        <w:tc>
+          <w:tcPr>
+            <w:tcW w:w="6374" w:type="dxa"/>
+          </w:tcPr>
+          <w:p>
+            <w:pPr>
+              <w:rPr>
+                <w:lang w:val="fr-FR"/>
+              </w:rPr>
+            </w:pPr>
+            <w:r>
+              <w:rPr>
+                <w:lang w:val="fr-FR"/>
+              </w:rPr>
+              <w:t>Le petit et le grand roque sont fonctionnel</w:t>
+            </w:r>
+            <w:r>
+              <w:rPr>
+                <w:lang w:val="fr-FR"/>
+              </w:rPr>
+              <w:t>s</w:t>
+            </w:r>
+            <w:r>
+              <w:rPr>
+                <w:lang w:val="fr-FR"/>
+              </w:rPr>
+              <w:t>.</w:t>
+            </w:r>
+            <w:r>
+              <w:rPr>
+                <w:lang w:val="fr-FR"/>
+              </w:rPr>
+              <w:t xml:space="preserve"> On ne peut pas roque, si le roi a déjà bougé, s’il est mis en échec si la tour avec laquelle on veut roque a déjà bougé ou si une des cases sur </w:t>
+            </w:r>
+            <w:r>
+              <w:rPr>
+                <w:lang w:val="fr-FR"/>
+              </w:rPr>
+              <w:t>laquelle</w:t>
+            </w:r>
+            <w:r>
+              <w:rPr>
+                <w:lang w:val="fr-FR"/>
+              </w:rPr>
+              <w:t xml:space="preserve"> passe le roi est en échec.</w:t>
+            </w:r>
+          </w:p>
+        </w:tc>
+        <w:tc>
+          <w:tcPr>
+            <w:tcW w:w="2870" w:type="dxa"/>
+          </w:tcPr>
+          <w:p>
+            <w:pPr>
+              <w:rPr>
+                <w:lang w:val="fr-FR"/>
+              </w:rPr>
+            </w:pPr>
+            <w:r>
+              <w:rPr>
+                <w:lang w:val="fr-FR"/>
+              </w:rPr>
+              <w:t>OK</w:t>
+            </w:r>
+          </w:p>
+        </w:tc>
+      </w:tr>
+      <w:tr>
+        <w:trPr>
+          <w:trHeight w:val="873"/>
+        </w:trPr>
+        <w:tc>
+          <w:tcPr>
+            <w:tcW w:w="6374" w:type="dxa"/>
+          </w:tcPr>
+          <w:p>
+            <w:pPr>
+              <w:rPr>
+                <w:lang w:val="fr-FR"/>
+              </w:rPr>
+            </w:pPr>
+            <w:r>
+              <w:rPr>
+                <w:lang w:val="fr-FR"/>
+              </w:rPr>
+              <w:t>Les pièces ne peuvent pas aller sur une case occupée par une pièce de la même couleur.</w:t>
+            </w:r>
+          </w:p>
+        </w:tc>
+        <w:tc>
+          <w:tcPr>
+            <w:tcW w:w="2870" w:type="dxa"/>
+          </w:tcPr>
+          <w:p>
+            <w:pPr>
+              <w:rPr>
+                <w:lang w:val="fr-FR"/>
+              </w:rPr>
+            </w:pPr>
+            <w:r>
+              <w:rPr>
+                <w:lang w:val="fr-FR"/>
+              </w:rPr>
+              <w:t>OK</w:t>
+            </w:r>
+          </w:p>
+        </w:tc>
+      </w:tr>
+      <w:tr>
+        <w:trPr>
+          <w:trHeight w:val="873"/>
+        </w:trPr>
+        <w:tc>
+          <w:tcPr>
+            <w:tcW w:w="6374" w:type="dxa"/>
+          </w:tcPr>
+          <w:p>
+            <w:pPr>
+              <w:rPr>
+                <w:lang w:val="fr-FR"/>
+              </w:rPr>
+            </w:pPr>
+            <w:r>
+              <w:rPr>
+                <w:lang w:val="fr-FR"/>
+              </w:rPr>
+              <w:t>Une pièce ne peut pas réaliser un mouvement si celui-ci met son roi en échec.</w:t>
+            </w:r>
+          </w:p>
+        </w:tc>
+        <w:tc>
+          <w:tcPr>
+            <w:tcW w:w="2870" w:type="dxa"/>
+          </w:tcPr>
+          <w:p>
+            <w:pPr>
+              <w:rPr>
+                <w:lang w:val="fr-FR"/>
+              </w:rPr>
+            </w:pPr>
+            <w:r>
+              <w:rPr>
+                <w:lang w:val="fr-FR"/>
+              </w:rPr>
+              <w:t>OK</w:t>
+            </w:r>
+          </w:p>
+        </w:tc>
+      </w:tr>
     </w:tbl>
     <w:p>
       <w:pPr>
         <w:pStyle w:val="Titre2"/>
-        <w:rPr>
-          <w:lang w:val="fr-FR"/>
-        </w:rPr>
-      </w:pPr>
-    </w:p>
-    <w:p>
-      <w:pPr>
-        <w:rPr>
-          <w:lang w:val="fr-FR"/>
-        </w:rPr>
-      </w:pPr>
-    </w:p>
-    <w:p>
-      <w:pPr>
         <w:rPr>
           <w:lang w:val="fr-FR"/>
         </w:rPr>
@@ -8651,13 +8381,12 @@
           <w:lang w:val="fr-FR"/>
         </w:rPr>
       </w:pPr>
-      <w:bookmarkStart w:id="21" w:name="_Toc92906472"/>
-      <w:r>
-        <w:rPr>
-          <w:lang w:val="fr-FR"/>
-        </w:rPr>
-        <w:lastRenderedPageBreak/>
-        <w:t>Tests du Roi</w:t>
+      <w:bookmarkStart w:id="21" w:name="_Toc92981654"/>
+      <w:r>
+        <w:rPr>
+          <w:lang w:val="fr-FR"/>
+        </w:rPr>
+        <w:t>Tests de la Reine</w:t>
       </w:r>
       <w:bookmarkEnd w:id="21"/>
     </w:p>
@@ -8741,7 +8470,19 @@
               <w:rPr>
                 <w:lang w:val="fr-FR"/>
               </w:rPr>
-              <w:t>Le roi ne peut faire des mouvement que d’une case de long.</w:t>
+              <w:t>La reine peut faire des mouvements sur les côtés (haut, bas, gauche, droite) ainsi qu’en diagonale</w:t>
+            </w:r>
+            <w:r>
+              <w:rPr>
+                <w:lang w:val="fr-FR"/>
+              </w:rPr>
+              <w:t>.</w:t>
+            </w:r>
+            <w:r>
+              <w:rPr>
+                <w:lang w:val="fr-FR"/>
+              </w:rPr>
+              <w:t xml:space="preserve"> Le mouvement doit être rectiligne.</w:t>
             </w:r>
           </w:p>
         </w:tc>
@@ -8782,19 +8523,7 @@
               <w:rPr>
                 <w:lang w:val="fr-FR"/>
               </w:rPr>
-              <w:t>Le roi peut bouger sur toutes les cases autour de lui (</w:t>
-            </w:r>
-            <w:r>
-              <w:rPr>
-                <w:lang w:val="fr-FR"/>
-              </w:rPr>
-              <w:t>pour autant qu’aucune pièce ne le bloque et</w:t>
-            </w:r>
-            <w:r>
-              <w:rPr>
-                <w:lang w:val="fr-FR"/>
-              </w:rPr>
-              <w:t xml:space="preserve"> qu’il ne soit pas sur le bord de l’échiquier).</w:t>
+              <w:t>Les mouvement de la reine n’ont pas de limite de longueur (elle peut traverser l’échiquier si aucune autre pièce ne la bloque).</w:t>
             </w:r>
           </w:p>
         </w:tc>
@@ -8835,7 +8564,7 @@
               <w:rPr>
                 <w:lang w:val="fr-FR"/>
               </w:rPr>
-              <w:t>Le roi ne peut pas aller sur case qui est attaquée par une pièce adverse.</w:t>
+              <w:t>La reine ne peut pas sauter par-dessus une autre pièce.</w:t>
             </w:r>
           </w:p>
         </w:tc>
@@ -8861,24 +8590,18 @@
     </w:tbl>
     <w:p>
       <w:pPr>
+        <w:pStyle w:val="Titre2"/>
         <w:rPr>
           <w:lang w:val="fr-FR"/>
         </w:rPr>
       </w:pPr>
-    </w:p>
-    <w:p>
-      <w:pPr>
-        <w:pStyle w:val="Titre2"/>
-        <w:rPr>
-          <w:lang w:val="fr-FR"/>
-        </w:rPr>
-      </w:pPr>
-      <w:bookmarkStart w:id="22" w:name="_Toc92906473"/>
-      <w:r>
-        <w:rPr>
-          <w:lang w:val="fr-FR"/>
-        </w:rPr>
-        <w:t>Tests de la Tour</w:t>
+      <w:bookmarkStart w:id="22" w:name="_Toc92981655"/>
+      <w:r>
+        <w:rPr>
+          <w:lang w:val="fr-FR"/>
+        </w:rPr>
+        <w:lastRenderedPageBreak/>
+        <w:t>Tests du Roi</w:t>
       </w:r>
       <w:bookmarkEnd w:id="22"/>
     </w:p>
@@ -8962,19 +8685,7 @@
               <w:rPr>
                 <w:lang w:val="fr-FR"/>
               </w:rPr>
-              <w:t>La tour peut faire des mouvements sur les côtés</w:t>
-            </w:r>
-            <w:r>
-              <w:rPr>
-                <w:lang w:val="fr-FR"/>
-              </w:rPr>
-              <w:t xml:space="preserve"> </w:t>
-            </w:r>
-            <w:r>
-              <w:rPr>
-                <w:lang w:val="fr-FR"/>
-              </w:rPr>
-              <w:t>mais ne peut pas faire de mouvement en diagonal.</w:t>
+              <w:t>Le roi ne peut faire des mouvement que d’une case de long.</w:t>
             </w:r>
           </w:p>
         </w:tc>
@@ -9015,7 +8726,19 @@
               <w:rPr>
                 <w:lang w:val="fr-FR"/>
               </w:rPr>
-              <w:t>Les mouvement de la tour n’ont pas de limite de longueur.</w:t>
+              <w:t>Le roi peut bouger sur toutes les cases autour de lui (</w:t>
+            </w:r>
+            <w:r>
+              <w:rPr>
+                <w:lang w:val="fr-FR"/>
+              </w:rPr>
+              <w:t>pour autant qu’aucune pièce ne le bloque et</w:t>
+            </w:r>
+            <w:r>
+              <w:rPr>
+                <w:lang w:val="fr-FR"/>
+              </w:rPr>
+              <w:t xml:space="preserve"> qu’il ne soit pas sur le bord de l’échiquier).</w:t>
             </w:r>
           </w:p>
         </w:tc>
@@ -9056,19 +8779,7 @@
               <w:rPr>
                 <w:lang w:val="fr-FR"/>
               </w:rPr>
-              <w:t xml:space="preserve">La </w:t>
-            </w:r>
-            <w:r>
-              <w:rPr>
-                <w:lang w:val="fr-FR"/>
-              </w:rPr>
-              <w:t xml:space="preserve">tour </w:t>
-            </w:r>
-            <w:r>
-              <w:rPr>
-                <w:lang w:val="fr-FR"/>
-              </w:rPr>
-              <w:t>ne peut pas sauter par-dessus une autre pièce.</w:t>
+              <w:t>Le roi ne peut pas aller sur case qui est attaquée par une pièce adverse.</w:t>
             </w:r>
           </w:p>
         </w:tc>
@@ -9094,7 +8805,6 @@
     </w:tbl>
     <w:p>
       <w:pPr>
-        <w:pStyle w:val="Titre2"/>
         <w:rPr>
           <w:lang w:val="fr-FR"/>
         </w:rPr>
@@ -9107,24 +8817,12 @@
           <w:lang w:val="fr-FR"/>
         </w:rPr>
       </w:pPr>
-      <w:bookmarkStart w:id="23" w:name="_Toc92906474"/>
-      <w:r>
-        <w:rPr>
-          <w:lang w:val="fr-FR"/>
-        </w:rPr>
-        <w:t xml:space="preserve">Tests du </w:t>
-      </w:r>
-      <w:r>
-        <w:rPr>
-          <w:lang w:val="fr-FR"/>
-        </w:rPr>
-        <w:t>F</w:t>
-      </w:r>
-      <w:r>
-        <w:rPr>
-          <w:lang w:val="fr-FR"/>
-        </w:rPr>
-        <w:t>ou</w:t>
+      <w:bookmarkStart w:id="23" w:name="_Toc92981656"/>
+      <w:r>
+        <w:rPr>
+          <w:lang w:val="fr-FR"/>
+        </w:rPr>
+        <w:t>Tests de la Tour</w:t>
       </w:r>
       <w:bookmarkEnd w:id="23"/>
     </w:p>
@@ -9208,13 +8906,19 @@
               <w:rPr>
                 <w:lang w:val="fr-FR"/>
               </w:rPr>
-              <w:t xml:space="preserve">Le fou ne peut faire </w:t>
-            </w:r>
-            <w:r>
-              <w:rPr>
-                <w:lang w:val="fr-FR"/>
-              </w:rPr>
-              <w:t>des mouvements uniquement en diagonal et pas sur les côtés.</w:t>
+              <w:t>La tour peut faire des mouvements sur les côtés</w:t>
+            </w:r>
+            <w:r>
+              <w:rPr>
+                <w:lang w:val="fr-FR"/>
+              </w:rPr>
+              <w:t xml:space="preserve"> </w:t>
+            </w:r>
+            <w:r>
+              <w:rPr>
+                <w:lang w:val="fr-FR"/>
+              </w:rPr>
+              <w:t>mais ne peut pas faire de mouvement en diagonal.</w:t>
             </w:r>
           </w:p>
         </w:tc>
@@ -9255,7 +8959,7 @@
               <w:rPr>
                 <w:lang w:val="fr-FR"/>
               </w:rPr>
-              <w:t>Les mouvement du fou n’ont pas de limite de longueur.</w:t>
+              <w:t>Les mouvement de la tour n’ont pas de limite de longueur.</w:t>
             </w:r>
           </w:p>
         </w:tc>
@@ -9296,13 +9000,7 @@
               <w:rPr>
                 <w:lang w:val="fr-FR"/>
               </w:rPr>
-              <w:t xml:space="preserve">Le fou ne peut pas sauter par-dessus </w:t>
-            </w:r>
-            <w:r>
-              <w:rPr>
-                <w:lang w:val="fr-FR"/>
-              </w:rPr>
-              <w:t>une autre pièce.</w:t>
+              <w:t>La tour ne peut pas sauter par-dessus une autre pièce.</w:t>
             </w:r>
           </w:p>
         </w:tc>
@@ -9341,12 +9039,24 @@
           <w:lang w:val="fr-FR"/>
         </w:rPr>
       </w:pPr>
-      <w:bookmarkStart w:id="24" w:name="_Toc92906475"/>
-      <w:r>
-        <w:rPr>
-          <w:lang w:val="fr-FR"/>
-        </w:rPr>
-        <w:t>Tests du Cavalier</w:t>
+      <w:bookmarkStart w:id="24" w:name="_Toc92981657"/>
+      <w:r>
+        <w:rPr>
+          <w:lang w:val="fr-FR"/>
+        </w:rPr>
+        <w:t xml:space="preserve">Tests du </w:t>
+      </w:r>
+      <w:r>
+        <w:rPr>
+          <w:lang w:val="fr-FR"/>
+        </w:rPr>
+        <w:t>F</w:t>
+      </w:r>
+      <w:r>
+        <w:rPr>
+          <w:lang w:val="fr-FR"/>
+        </w:rPr>
+        <w:t>ou</w:t>
       </w:r>
       <w:bookmarkEnd w:id="24"/>
     </w:p>
@@ -9430,67 +9140,13 @@
               <w:rPr>
                 <w:lang w:val="fr-FR"/>
               </w:rPr>
-              <w:t>Le cavalier ne peut faire que des mouvements en « L »</w:t>
-            </w:r>
-            <w:r>
-              <w:rPr>
-                <w:lang w:val="fr-FR"/>
-              </w:rPr>
-              <w:t xml:space="preserve">. Le mouvement </w:t>
-            </w:r>
-            <w:r>
-              <w:rPr>
-                <w:lang w:val="fr-FR"/>
-              </w:rPr>
-              <w:t>en «</w:t>
-            </w:r>
-            <w:r>
-              <w:rPr>
-                <w:lang w:val="fr-FR"/>
-              </w:rPr>
-              <w:t xml:space="preserve"> L » </w:t>
-            </w:r>
-            <w:r>
-              <w:rPr>
-                <w:lang w:val="fr-FR"/>
-              </w:rPr>
-              <w:t xml:space="preserve">combine un déplacement </w:t>
-            </w:r>
-            <w:r>
-              <w:rPr>
-                <w:lang w:val="fr-FR"/>
-              </w:rPr>
-              <w:t>de deux cases dans une direction</w:t>
-            </w:r>
-            <w:r>
-              <w:rPr>
-                <w:lang w:val="fr-FR"/>
-              </w:rPr>
-              <w:t xml:space="preserve"> suivi d’un déplacement</w:t>
-            </w:r>
-            <w:r>
-              <w:rPr>
-                <w:lang w:val="fr-FR"/>
-              </w:rPr>
-              <w:t xml:space="preserve"> </w:t>
-            </w:r>
-            <w:r>
-              <w:rPr>
-                <w:lang w:val="fr-FR"/>
-              </w:rPr>
-              <w:t>à</w:t>
-            </w:r>
-            <w:r>
-              <w:rPr>
-                <w:lang w:val="fr-FR"/>
-              </w:rPr>
-              <w:t xml:space="preserve"> une case perpendiculairement</w:t>
-            </w:r>
-            <w:r>
-              <w:rPr>
-                <w:lang w:val="fr-FR"/>
-              </w:rPr>
-              <w:t>.</w:t>
+              <w:t xml:space="preserve">Le fou ne peut faire </w:t>
+            </w:r>
+            <w:r>
+              <w:rPr>
+                <w:lang w:val="fr-FR"/>
+              </w:rPr>
+              <w:t>des mouvements uniquement en diagonal et pas sur les côtés.</w:t>
             </w:r>
           </w:p>
         </w:tc>
@@ -9531,26 +9187,7 @@
               <w:rPr>
                 <w:lang w:val="fr-FR"/>
               </w:rPr>
-              <w:t>Le cavalier ne peut pas faire de mouvement du type 2 cases vers le droite puis encore une case vers la gauche ou vers droite.</w:t>
-            </w:r>
-            <w:r>
-              <w:rPr>
-                <w:lang w:val="fr-FR"/>
-              </w:rPr>
-              <w:t xml:space="preserve"> Il est </w:t>
-            </w:r>
-            <w:r>
-              <w:rPr>
-                <w:lang w:val="fr-FR"/>
-              </w:rPr>
-              <w:lastRenderedPageBreak/>
-              <w:t>obligé de faire le premier mouvement dans une direction (haut-bas ou gauche-droite) et le deuxième dans l’autre sens</w:t>
-            </w:r>
-            <w:r>
-              <w:rPr>
-                <w:lang w:val="fr-FR"/>
-              </w:rPr>
-              <w:t>.</w:t>
+              <w:t>Les mouvement du fou n’ont pas de limite de longueur.</w:t>
             </w:r>
           </w:p>
         </w:tc>
@@ -9568,7 +9205,6 @@
               <w:rPr>
                 <w:lang w:val="fr-FR"/>
               </w:rPr>
-              <w:lastRenderedPageBreak/>
               <w:t>OK</w:t>
             </w:r>
           </w:p>
@@ -9592,67 +9228,13 @@
               <w:rPr>
                 <w:lang w:val="fr-FR"/>
               </w:rPr>
-              <w:t>Le cavalier peut sauter par-dessus une autre pièce.</w:t>
-            </w:r>
-          </w:p>
-        </w:tc>
-        <w:tc>
-          <w:tcPr>
-            <w:tcW w:w="2870" w:type="dxa"/>
-          </w:tcPr>
-          <w:p>
-            <w:r>
-              <w:rPr>
-                <w:lang w:val="fr-FR"/>
-              </w:rPr>
-              <w:t>OK</w:t>
-            </w:r>
-          </w:p>
-        </w:tc>
-      </w:tr>
-      <w:tr>
-        <w:trPr>
-          <w:trHeight w:val="873"/>
-        </w:trPr>
-        <w:tc>
-          <w:tcPr>
-            <w:tcW w:w="6374" w:type="dxa"/>
-          </w:tcPr>
-          <w:p>
-            <w:pPr>
-              <w:rPr>
-                <w:lang w:val="fr-FR"/>
-              </w:rPr>
-            </w:pPr>
-            <w:r>
-              <w:rPr>
-                <w:lang w:val="fr-FR"/>
-              </w:rPr>
-              <w:t xml:space="preserve">Le mouvement en L ne compte que </w:t>
-            </w:r>
-            <w:r>
-              <w:rPr>
-                <w:lang w:val="fr-FR"/>
-              </w:rPr>
-              <w:t>comme</w:t>
-            </w:r>
-            <w:r>
-              <w:rPr>
-                <w:lang w:val="fr-FR"/>
-              </w:rPr>
-              <w:t xml:space="preserve"> </w:t>
-            </w:r>
-            <w:r>
-              <w:rPr>
-                <w:lang w:val="fr-FR"/>
-              </w:rPr>
-              <w:t>un</w:t>
-            </w:r>
-            <w:r>
-              <w:rPr>
-                <w:lang w:val="fr-FR"/>
-              </w:rPr>
-              <w:t xml:space="preserve"> seul mouvement.</w:t>
+              <w:t xml:space="preserve">Le fou ne peut pas sauter par-dessus </w:t>
+            </w:r>
+            <w:r>
+              <w:rPr>
+                <w:lang w:val="fr-FR"/>
+              </w:rPr>
+              <w:t>une autre pièce.</w:t>
             </w:r>
           </w:p>
         </w:tc>
@@ -9678,6 +9260,7 @@
     </w:tbl>
     <w:p>
       <w:pPr>
+        <w:pStyle w:val="Titre2"/>
         <w:rPr>
           <w:lang w:val="fr-FR"/>
         </w:rPr>
@@ -9690,24 +9273,12 @@
           <w:lang w:val="fr-FR"/>
         </w:rPr>
       </w:pPr>
-      <w:bookmarkStart w:id="25" w:name="_Toc92906476"/>
-      <w:r>
-        <w:rPr>
-          <w:lang w:val="fr-FR"/>
-        </w:rPr>
-        <w:t xml:space="preserve">Tests du </w:t>
-      </w:r>
-      <w:r>
-        <w:rPr>
-          <w:lang w:val="fr-FR"/>
-        </w:rPr>
-        <w:t>P</w:t>
-      </w:r>
-      <w:r>
-        <w:rPr>
-          <w:lang w:val="fr-FR"/>
-        </w:rPr>
-        <w:t>ion</w:t>
+      <w:bookmarkStart w:id="25" w:name="_Toc92981658"/>
+      <w:r>
+        <w:rPr>
+          <w:lang w:val="fr-FR"/>
+        </w:rPr>
+        <w:t>Tests du Cavalier</w:t>
       </w:r>
       <w:bookmarkEnd w:id="25"/>
     </w:p>
@@ -9791,6 +9362,356 @@
               <w:rPr>
                 <w:lang w:val="fr-FR"/>
               </w:rPr>
+              <w:t>Le cavalier ne peut faire que des mouvements en « L »</w:t>
+            </w:r>
+            <w:r>
+              <w:rPr>
+                <w:lang w:val="fr-FR"/>
+              </w:rPr>
+              <w:t xml:space="preserve">. Le mouvement </w:t>
+            </w:r>
+            <w:r>
+              <w:rPr>
+                <w:lang w:val="fr-FR"/>
+              </w:rPr>
+              <w:t>en «</w:t>
+            </w:r>
+            <w:r>
+              <w:rPr>
+                <w:lang w:val="fr-FR"/>
+              </w:rPr>
+              <w:t xml:space="preserve"> L » </w:t>
+            </w:r>
+            <w:r>
+              <w:rPr>
+                <w:lang w:val="fr-FR"/>
+              </w:rPr>
+              <w:t xml:space="preserve">combine un déplacement </w:t>
+            </w:r>
+            <w:r>
+              <w:rPr>
+                <w:lang w:val="fr-FR"/>
+              </w:rPr>
+              <w:t>de deux cases dans une direction</w:t>
+            </w:r>
+            <w:r>
+              <w:rPr>
+                <w:lang w:val="fr-FR"/>
+              </w:rPr>
+              <w:t xml:space="preserve"> suivi d’un déplacement</w:t>
+            </w:r>
+            <w:r>
+              <w:rPr>
+                <w:lang w:val="fr-FR"/>
+              </w:rPr>
+              <w:t xml:space="preserve"> </w:t>
+            </w:r>
+            <w:r>
+              <w:rPr>
+                <w:lang w:val="fr-FR"/>
+              </w:rPr>
+              <w:t>à</w:t>
+            </w:r>
+            <w:r>
+              <w:rPr>
+                <w:lang w:val="fr-FR"/>
+              </w:rPr>
+              <w:t xml:space="preserve"> une case perpendiculairement</w:t>
+            </w:r>
+            <w:r>
+              <w:rPr>
+                <w:lang w:val="fr-FR"/>
+              </w:rPr>
+              <w:t>.</w:t>
+            </w:r>
+          </w:p>
+        </w:tc>
+        <w:tc>
+          <w:tcPr>
+            <w:tcW w:w="2870" w:type="dxa"/>
+          </w:tcPr>
+          <w:p>
+            <w:pPr>
+              <w:rPr>
+                <w:lang w:val="fr-FR"/>
+              </w:rPr>
+            </w:pPr>
+            <w:r>
+              <w:rPr>
+                <w:lang w:val="fr-FR"/>
+              </w:rPr>
+              <w:t>OK</w:t>
+            </w:r>
+          </w:p>
+        </w:tc>
+      </w:tr>
+      <w:tr>
+        <w:trPr>
+          <w:trHeight w:val="873"/>
+        </w:trPr>
+        <w:tc>
+          <w:tcPr>
+            <w:tcW w:w="6374" w:type="dxa"/>
+          </w:tcPr>
+          <w:p>
+            <w:pPr>
+              <w:rPr>
+                <w:lang w:val="fr-FR"/>
+              </w:rPr>
+            </w:pPr>
+            <w:r>
+              <w:rPr>
+                <w:lang w:val="fr-FR"/>
+              </w:rPr>
+              <w:t>Le cavalier ne peut pas faire de mouvement du type 2 cases vers le droite puis encore une case vers la gauche ou vers droite.</w:t>
+            </w:r>
+            <w:r>
+              <w:rPr>
+                <w:lang w:val="fr-FR"/>
+              </w:rPr>
+              <w:t xml:space="preserve"> Il est </w:t>
+            </w:r>
+            <w:r>
+              <w:rPr>
+                <w:lang w:val="fr-FR"/>
+              </w:rPr>
+              <w:lastRenderedPageBreak/>
+              <w:t>obligé de faire le premier mouvement dans une direction (haut-bas ou gauche-droite) et le deuxième dans l’autre sens</w:t>
+            </w:r>
+            <w:r>
+              <w:rPr>
+                <w:lang w:val="fr-FR"/>
+              </w:rPr>
+              <w:t>.</w:t>
+            </w:r>
+          </w:p>
+        </w:tc>
+        <w:tc>
+          <w:tcPr>
+            <w:tcW w:w="2870" w:type="dxa"/>
+          </w:tcPr>
+          <w:p>
+            <w:pPr>
+              <w:rPr>
+                <w:lang w:val="fr-FR"/>
+              </w:rPr>
+            </w:pPr>
+            <w:r>
+              <w:rPr>
+                <w:lang w:val="fr-FR"/>
+              </w:rPr>
+              <w:lastRenderedPageBreak/>
+              <w:t>OK</w:t>
+            </w:r>
+          </w:p>
+        </w:tc>
+      </w:tr>
+      <w:tr>
+        <w:trPr>
+          <w:trHeight w:val="873"/>
+        </w:trPr>
+        <w:tc>
+          <w:tcPr>
+            <w:tcW w:w="6374" w:type="dxa"/>
+          </w:tcPr>
+          <w:p>
+            <w:pPr>
+              <w:rPr>
+                <w:lang w:val="fr-FR"/>
+              </w:rPr>
+            </w:pPr>
+            <w:r>
+              <w:rPr>
+                <w:lang w:val="fr-FR"/>
+              </w:rPr>
+              <w:lastRenderedPageBreak/>
+              <w:t>Le cavalier peut sauter par-dessus une autre pièce.</w:t>
+            </w:r>
+          </w:p>
+        </w:tc>
+        <w:tc>
+          <w:tcPr>
+            <w:tcW w:w="2870" w:type="dxa"/>
+          </w:tcPr>
+          <w:p>
+            <w:r>
+              <w:rPr>
+                <w:lang w:val="fr-FR"/>
+              </w:rPr>
+              <w:t>OK</w:t>
+            </w:r>
+          </w:p>
+        </w:tc>
+      </w:tr>
+      <w:tr>
+        <w:trPr>
+          <w:trHeight w:val="873"/>
+        </w:trPr>
+        <w:tc>
+          <w:tcPr>
+            <w:tcW w:w="6374" w:type="dxa"/>
+          </w:tcPr>
+          <w:p>
+            <w:pPr>
+              <w:rPr>
+                <w:lang w:val="fr-FR"/>
+              </w:rPr>
+            </w:pPr>
+            <w:r>
+              <w:rPr>
+                <w:lang w:val="fr-FR"/>
+              </w:rPr>
+              <w:t xml:space="preserve">Le mouvement en L ne compte que </w:t>
+            </w:r>
+            <w:r>
+              <w:rPr>
+                <w:lang w:val="fr-FR"/>
+              </w:rPr>
+              <w:t>comme</w:t>
+            </w:r>
+            <w:r>
+              <w:rPr>
+                <w:lang w:val="fr-FR"/>
+              </w:rPr>
+              <w:t xml:space="preserve"> un seul mouvement.</w:t>
+            </w:r>
+          </w:p>
+        </w:tc>
+        <w:tc>
+          <w:tcPr>
+            <w:tcW w:w="2870" w:type="dxa"/>
+          </w:tcPr>
+          <w:p>
+            <w:pPr>
+              <w:rPr>
+                <w:lang w:val="fr-FR"/>
+              </w:rPr>
+            </w:pPr>
+            <w:r>
+              <w:rPr>
+                <w:lang w:val="fr-FR"/>
+              </w:rPr>
+              <w:t>OK</w:t>
+            </w:r>
+          </w:p>
+        </w:tc>
+      </w:tr>
+    </w:tbl>
+    <w:p>
+      <w:pPr>
+        <w:rPr>
+          <w:lang w:val="fr-FR"/>
+        </w:rPr>
+      </w:pPr>
+    </w:p>
+    <w:p>
+      <w:pPr>
+        <w:pStyle w:val="Titre2"/>
+        <w:rPr>
+          <w:lang w:val="fr-FR"/>
+        </w:rPr>
+      </w:pPr>
+      <w:bookmarkStart w:id="26" w:name="_Toc92981659"/>
+      <w:r>
+        <w:rPr>
+          <w:lang w:val="fr-FR"/>
+        </w:rPr>
+        <w:t xml:space="preserve">Tests du </w:t>
+      </w:r>
+      <w:r>
+        <w:rPr>
+          <w:lang w:val="fr-FR"/>
+        </w:rPr>
+        <w:t>P</w:t>
+      </w:r>
+      <w:r>
+        <w:rPr>
+          <w:lang w:val="fr-FR"/>
+        </w:rPr>
+        <w:t>ion</w:t>
+      </w:r>
+      <w:bookmarkEnd w:id="26"/>
+    </w:p>
+    <w:tbl>
+      <w:tblPr>
+        <w:tblStyle w:val="Grilledutableau"/>
+        <w:tblW w:w="9244" w:type="dxa"/>
+        <w:tblLook w:val="04A0" w:firstRow="1" w:lastRow="0" w:firstColumn="1" w:lastColumn="0" w:noHBand="0" w:noVBand="1"/>
+      </w:tblPr>
+      <w:tblGrid>
+        <w:gridCol w:w="6374"/>
+        <w:gridCol w:w="2870"/>
+      </w:tblGrid>
+      <w:tr>
+        <w:trPr>
+          <w:trHeight w:val="287"/>
+        </w:trPr>
+        <w:tc>
+          <w:tcPr>
+            <w:tcW w:w="6374" w:type="dxa"/>
+          </w:tcPr>
+          <w:p>
+            <w:pPr>
+              <w:rPr>
+                <w:b/>
+                <w:lang w:val="fr-FR"/>
+              </w:rPr>
+            </w:pPr>
+            <w:r>
+              <w:rPr>
+                <w:b/>
+                <w:lang w:val="fr-FR"/>
+              </w:rPr>
+              <w:t>Description du test</w:t>
+            </w:r>
+          </w:p>
+        </w:tc>
+        <w:tc>
+          <w:tcPr>
+            <w:tcW w:w="2870" w:type="dxa"/>
+          </w:tcPr>
+          <w:p>
+            <w:pPr>
+              <w:rPr>
+                <w:b/>
+                <w:lang w:val="fr-FR"/>
+              </w:rPr>
+            </w:pPr>
+            <w:r>
+              <w:rPr>
+                <w:b/>
+                <w:lang w:val="fr-FR"/>
+              </w:rPr>
+              <w:t>Résultat attendu</w:t>
+            </w:r>
+            <w:r>
+              <w:rPr>
+                <w:b/>
+                <w:lang w:val="fr-FR"/>
+              </w:rPr>
+              <w:t xml:space="preserve"> et observé</w:t>
+            </w:r>
+          </w:p>
+        </w:tc>
+      </w:tr>
+      <w:tr>
+        <w:trPr>
+          <w:trHeight w:val="873"/>
+        </w:trPr>
+        <w:tc>
+          <w:tcPr>
+            <w:tcW w:w="6374" w:type="dxa"/>
+          </w:tcPr>
+          <w:p>
+            <w:pPr>
+              <w:rPr>
+                <w:lang w:val="fr-FR"/>
+              </w:rPr>
+            </w:pPr>
+            <w:r>
+              <w:rPr>
+                <w:lang w:val="fr-FR"/>
+              </w:rPr>
               <w:t>Les pions ne peuvent bouger que dans une seule direction (dans notre case : les blancs vers le haut et les noirs vers le bas).</w:t>
             </w:r>
           </w:p>
@@ -10169,7 +10090,7 @@
 </file>
 
 <file path=word/endnotes.xml><?xml version="1.0" encoding="utf-8"?>
-<w:endnotes xmlns:wpc="http://schemas.microsoft.com/office/word/2010/wordprocessingCanvas" xmlns:cx="http://schemas.microsoft.com/office/drawing/2014/chartex" xmlns:cx1="http://schemas.microsoft.com/office/drawing/2015/9/8/chartex" xmlns:cx2="http://schemas.microsoft.com/office/drawing/2015/10/21/chartex" xmlns:cx3="http://schemas.microsoft.com/office/drawing/2016/5/9/chartex" xmlns:cx4="http://schemas.microsoft.com/office/drawing/2016/5/10/chartex" xmlns:cx5="http://schemas.microsoft.com/office/drawing/2016/5/11/chartex" xmlns:cx6="http://schemas.microsoft.com/office/drawing/2016/5/12/chartex" xmlns:cx7="http://schemas.microsoft.com/office/drawing/2016/5/13/chartex" xmlns:cx8="http://schemas.microsoft.com/office/drawing/2016/5/14/chartex" xmlns:mc="http://schemas.openxmlformats.org/markup-compatibility/2006" xmlns:aink="http://schemas.microsoft.com/office/drawing/2016/ink" xmlns:am3d="http://schemas.microsoft.com/office/drawing/2017/model3d" xmlns:o="urn:schemas-microsoft-com:office:office" xmlns:r="http://schemas.openxmlformats.org/officeDocument/2006/relationships" xmlns:m="http://schemas.openxmlformats.org/officeDocument/2006/math" xmlns:v="urn:schemas-microsoft-com:vml" xmlns:wp14="http://schemas.microsoft.com/office/word/2010/wordprocessingDrawing" xmlns:wp="http://schemas.openxmlformats.org/drawingml/2006/wordprocessingDrawing" xmlns:w10="urn:schemas-microsoft-com:office:word" xmlns:w="http://schemas.openxmlformats.org/wordprocessingml/2006/main" xmlns:w14="http://schemas.microsoft.com/office/word/2010/wordml" xmlns:w15="http://schemas.microsoft.com/office/word/2012/wordml" xmlns:w16cex="http://schemas.microsoft.com/office/word/2018/wordml/cex" xmlns:w16cid="http://schemas.microsoft.com/office/word/2016/wordml/cid" xmlns:w16="http://schemas.microsoft.com/office/word/2018/wordml" xmlns:w16sdtdh="http://schemas.microsoft.com/office/word/2020/wordml/sdtdatahash" xmlns:w16se="http://schemas.microsoft.com/office/word/2015/wordml/symex" xmlns:wpg="http://schemas.microsoft.com/office/word/2010/wordprocessingGroup" xmlns:wpi="http://schemas.microsoft.com/office/word/2010/wordprocessingInk" xmlns:wne="http://schemas.microsoft.com/office/word/2006/wordml" xmlns:wps="http://schemas.microsoft.com/office/word/2010/wordprocessingShape" mc:Ignorable="w14 w15 w16se w16cid w16 w16cex w16sdtdh wp14">
+<w:endnotes xmlns:wpc="http://schemas.microsoft.com/office/word/2010/wordprocessingCanvas" xmlns:mo="http://schemas.microsoft.com/office/mac/office/2008/main" xmlns:mc="http://schemas.openxmlformats.org/markup-compatibility/2006" xmlns:mv="urn:schemas-microsoft-com:mac:vml" xmlns:o="urn:schemas-microsoft-com:office:office" xmlns:r="http://schemas.openxmlformats.org/officeDocument/2006/relationships" xmlns:m="http://schemas.openxmlformats.org/officeDocument/2006/math" xmlns:v="urn:schemas-microsoft-com:vml" xmlns:wp14="http://schemas.microsoft.com/office/word/2010/wordprocessingDrawing" xmlns:wp="http://schemas.openxmlformats.org/drawingml/2006/wordprocessingDrawing" xmlns:w10="urn:schemas-microsoft-com:office:word" xmlns:w="http://schemas.openxmlformats.org/wordprocessingml/2006/main" xmlns:w14="http://schemas.microsoft.com/office/word/2010/wordml" xmlns:w15="http://schemas.microsoft.com/office/word/2012/wordml" xmlns:wpg="http://schemas.microsoft.com/office/word/2010/wordprocessingGroup" xmlns:wpi="http://schemas.microsoft.com/office/word/2010/wordprocessingInk" xmlns:wne="http://schemas.microsoft.com/office/word/2006/wordml" xmlns:wps="http://schemas.microsoft.com/office/word/2010/wordprocessingShape" mc:Ignorable="w14 w15 wp14">
   <w:endnote w:type="separator" w:id="-1">
     <w:p>
       <w:pPr>
@@ -10194,7 +10115,7 @@
 </file>
 
 <file path=word/footer1.xml><?xml version="1.0" encoding="utf-8"?>
-<w:ftr xmlns:wpc="http://schemas.microsoft.com/office/word/2010/wordprocessingCanvas" xmlns:cx="http://schemas.microsoft.com/office/drawing/2014/chartex" xmlns:cx1="http://schemas.microsoft.com/office/drawing/2015/9/8/chartex" xmlns:cx2="http://schemas.microsoft.com/office/drawing/2015/10/21/chartex" xmlns:cx3="http://schemas.microsoft.com/office/drawing/2016/5/9/chartex" xmlns:cx4="http://schemas.microsoft.com/office/drawing/2016/5/10/chartex" xmlns:cx5="http://schemas.microsoft.com/office/drawing/2016/5/11/chartex" xmlns:cx6="http://schemas.microsoft.com/office/drawing/2016/5/12/chartex" xmlns:cx7="http://schemas.microsoft.com/office/drawing/2016/5/13/chartex" xmlns:cx8="http://schemas.microsoft.com/office/drawing/2016/5/14/chartex" xmlns:mc="http://schemas.openxmlformats.org/markup-compatibility/2006" xmlns:aink="http://schemas.microsoft.com/office/drawing/2016/ink" xmlns:am3d="http://schemas.microsoft.com/office/drawing/2017/model3d" xmlns:o="urn:schemas-microsoft-com:office:office" xmlns:r="http://schemas.openxmlformats.org/officeDocument/2006/relationships" xmlns:m="http://schemas.openxmlformats.org/officeDocument/2006/math" xmlns:v="urn:schemas-microsoft-com:vml" xmlns:wp14="http://schemas.microsoft.com/office/word/2010/wordprocessingDrawing" xmlns:wp="http://schemas.openxmlformats.org/drawingml/2006/wordprocessingDrawing" xmlns:w10="urn:schemas-microsoft-com:office:word" xmlns:w="http://schemas.openxmlformats.org/wordprocessingml/2006/main" xmlns:w14="http://schemas.microsoft.com/office/word/2010/wordml" xmlns:w15="http://schemas.microsoft.com/office/word/2012/wordml" xmlns:w16cex="http://schemas.microsoft.com/office/word/2018/wordml/cex" xmlns:w16cid="http://schemas.microsoft.com/office/word/2016/wordml/cid" xmlns:w16="http://schemas.microsoft.com/office/word/2018/wordml" xmlns:w16sdtdh="http://schemas.microsoft.com/office/word/2020/wordml/sdtdatahash" xmlns:w16se="http://schemas.microsoft.com/office/word/2015/wordml/symex" xmlns:wpg="http://schemas.microsoft.com/office/word/2010/wordprocessingGroup" xmlns:wpi="http://schemas.microsoft.com/office/word/2010/wordprocessingInk" xmlns:wne="http://schemas.microsoft.com/office/word/2006/wordml" xmlns:wps="http://schemas.microsoft.com/office/word/2010/wordprocessingShape" mc:Ignorable="w14 w15 w16se w16cid w16 w16cex w16sdtdh wp14">
+<w:ftr xmlns:wpc="http://schemas.microsoft.com/office/word/2010/wordprocessingCanvas" xmlns:mo="http://schemas.microsoft.com/office/mac/office/2008/main" xmlns:mc="http://schemas.openxmlformats.org/markup-compatibility/2006" xmlns:mv="urn:schemas-microsoft-com:mac:vml" xmlns:o="urn:schemas-microsoft-com:office:office" xmlns:r="http://schemas.openxmlformats.org/officeDocument/2006/relationships" xmlns:m="http://schemas.openxmlformats.org/officeDocument/2006/math" xmlns:v="urn:schemas-microsoft-com:vml" xmlns:wp14="http://schemas.microsoft.com/office/word/2010/wordprocessingDrawing" xmlns:wp="http://schemas.openxmlformats.org/drawingml/2006/wordprocessingDrawing" xmlns:w10="urn:schemas-microsoft-com:office:word" xmlns:w="http://schemas.openxmlformats.org/wordprocessingml/2006/main" xmlns:w14="http://schemas.microsoft.com/office/word/2010/wordml" xmlns:w15="http://schemas.microsoft.com/office/word/2012/wordml" xmlns:wpg="http://schemas.microsoft.com/office/word/2010/wordprocessingGroup" xmlns:wpi="http://schemas.microsoft.com/office/word/2010/wordprocessingInk" xmlns:wne="http://schemas.microsoft.com/office/word/2006/wordml" xmlns:wps="http://schemas.microsoft.com/office/word/2010/wordprocessingShape" mc:Ignorable="w14 w15 wp14">
   <w:sdt>
     <w:sdtPr>
       <w:id w:val="-823507864"/>
@@ -10223,7 +10144,7 @@
           <w:rPr>
             <w:noProof/>
           </w:rPr>
-          <w:t>0</w:t>
+          <w:t>2</w:t>
         </w:r>
         <w:r>
           <w:fldChar w:fldCharType="end"/>
@@ -10254,7 +10175,7 @@
       <w:rPr>
         <w:noProof/>
       </w:rPr>
-      <w:t>mercredi, 12 janvier 2022</w:t>
+      <w:t>jeudi, 13 janvier 2022</w:t>
     </w:r>
     <w:r>
       <w:fldChar w:fldCharType="end"/>
@@ -10264,7 +10185,7 @@
 </file>
 
 <file path=word/footer2.xml><?xml version="1.0" encoding="utf-8"?>
-<w:ftr xmlns:wpc="http://schemas.microsoft.com/office/word/2010/wordprocessingCanvas" xmlns:cx="http://schemas.microsoft.com/office/drawing/2014/chartex" xmlns:cx1="http://schemas.microsoft.com/office/drawing/2015/9/8/chartex" xmlns:cx2="http://schemas.microsoft.com/office/drawing/2015/10/21/chartex" xmlns:cx3="http://schemas.microsoft.com/office/drawing/2016/5/9/chartex" xmlns:cx4="http://schemas.microsoft.com/office/drawing/2016/5/10/chartex" xmlns:cx5="http://schemas.microsoft.com/office/drawing/2016/5/11/chartex" xmlns:cx6="http://schemas.microsoft.com/office/drawing/2016/5/12/chartex" xmlns:cx7="http://schemas.microsoft.com/office/drawing/2016/5/13/chartex" xmlns:cx8="http://schemas.microsoft.com/office/drawing/2016/5/14/chartex" xmlns:mc="http://schemas.openxmlformats.org/markup-compatibility/2006" xmlns:aink="http://schemas.microsoft.com/office/drawing/2016/ink" xmlns:am3d="http://schemas.microsoft.com/office/drawing/2017/model3d" xmlns:o="urn:schemas-microsoft-com:office:office" xmlns:r="http://schemas.openxmlformats.org/officeDocument/2006/relationships" xmlns:m="http://schemas.openxmlformats.org/officeDocument/2006/math" xmlns:v="urn:schemas-microsoft-com:vml" xmlns:wp14="http://schemas.microsoft.com/office/word/2010/wordprocessingDrawing" xmlns:wp="http://schemas.openxmlformats.org/drawingml/2006/wordprocessingDrawing" xmlns:w10="urn:schemas-microsoft-com:office:word" xmlns:w="http://schemas.openxmlformats.org/wordprocessingml/2006/main" xmlns:w14="http://schemas.microsoft.com/office/word/2010/wordml" xmlns:w15="http://schemas.microsoft.com/office/word/2012/wordml" xmlns:w16cex="http://schemas.microsoft.com/office/word/2018/wordml/cex" xmlns:w16cid="http://schemas.microsoft.com/office/word/2016/wordml/cid" xmlns:w16="http://schemas.microsoft.com/office/word/2018/wordml" xmlns:w16sdtdh="http://schemas.microsoft.com/office/word/2020/wordml/sdtdatahash" xmlns:w16se="http://schemas.microsoft.com/office/word/2015/wordml/symex" xmlns:wpg="http://schemas.microsoft.com/office/word/2010/wordprocessingGroup" xmlns:wpi="http://schemas.microsoft.com/office/word/2010/wordprocessingInk" xmlns:wne="http://schemas.microsoft.com/office/word/2006/wordml" xmlns:wps="http://schemas.microsoft.com/office/word/2010/wordprocessingShape" mc:Ignorable="w14 w15 w16se w16cid w16 w16cex w16sdtdh wp14">
+<w:ftr xmlns:wpc="http://schemas.microsoft.com/office/word/2010/wordprocessingCanvas" xmlns:mo="http://schemas.microsoft.com/office/mac/office/2008/main" xmlns:mc="http://schemas.openxmlformats.org/markup-compatibility/2006" xmlns:mv="urn:schemas-microsoft-com:mac:vml" xmlns:o="urn:schemas-microsoft-com:office:office" xmlns:r="http://schemas.openxmlformats.org/officeDocument/2006/relationships" xmlns:m="http://schemas.openxmlformats.org/officeDocument/2006/math" xmlns:v="urn:schemas-microsoft-com:vml" xmlns:wp14="http://schemas.microsoft.com/office/word/2010/wordprocessingDrawing" xmlns:wp="http://schemas.openxmlformats.org/drawingml/2006/wordprocessingDrawing" xmlns:w10="urn:schemas-microsoft-com:office:word" xmlns:w="http://schemas.openxmlformats.org/wordprocessingml/2006/main" xmlns:w14="http://schemas.microsoft.com/office/word/2010/wordml" xmlns:w15="http://schemas.microsoft.com/office/word/2012/wordml" xmlns:wpg="http://schemas.microsoft.com/office/word/2010/wordprocessingGroup" xmlns:wpi="http://schemas.microsoft.com/office/word/2010/wordprocessingInk" xmlns:wne="http://schemas.microsoft.com/office/word/2006/wordml" xmlns:wps="http://schemas.microsoft.com/office/word/2010/wordprocessingShape" mc:Ignorable="w14 w15 wp14">
   <w:sdt>
     <w:sdtPr>
       <w:id w:val="-529183391"/>
@@ -10291,7 +10212,7 @@
 </file>
 
 <file path=word/footer3.xml><?xml version="1.0" encoding="utf-8"?>
-<w:ftr xmlns:wpc="http://schemas.microsoft.com/office/word/2010/wordprocessingCanvas" xmlns:cx="http://schemas.microsoft.com/office/drawing/2014/chartex" xmlns:cx1="http://schemas.microsoft.com/office/drawing/2015/9/8/chartex" xmlns:cx2="http://schemas.microsoft.com/office/drawing/2015/10/21/chartex" xmlns:cx3="http://schemas.microsoft.com/office/drawing/2016/5/9/chartex" xmlns:cx4="http://schemas.microsoft.com/office/drawing/2016/5/10/chartex" xmlns:cx5="http://schemas.microsoft.com/office/drawing/2016/5/11/chartex" xmlns:cx6="http://schemas.microsoft.com/office/drawing/2016/5/12/chartex" xmlns:cx7="http://schemas.microsoft.com/office/drawing/2016/5/13/chartex" xmlns:cx8="http://schemas.microsoft.com/office/drawing/2016/5/14/chartex" xmlns:mc="http://schemas.openxmlformats.org/markup-compatibility/2006" xmlns:aink="http://schemas.microsoft.com/office/drawing/2016/ink" xmlns:am3d="http://schemas.microsoft.com/office/drawing/2017/model3d" xmlns:o="urn:schemas-microsoft-com:office:office" xmlns:r="http://schemas.openxmlformats.org/officeDocument/2006/relationships" xmlns:m="http://schemas.openxmlformats.org/officeDocument/2006/math" xmlns:v="urn:schemas-microsoft-com:vml" xmlns:wp14="http://schemas.microsoft.com/office/word/2010/wordprocessingDrawing" xmlns:wp="http://schemas.openxmlformats.org/drawingml/2006/wordprocessingDrawing" xmlns:w10="urn:schemas-microsoft-com:office:word" xmlns:w="http://schemas.openxmlformats.org/wordprocessingml/2006/main" xmlns:w14="http://schemas.microsoft.com/office/word/2010/wordml" xmlns:w15="http://schemas.microsoft.com/office/word/2012/wordml" xmlns:w16cex="http://schemas.microsoft.com/office/word/2018/wordml/cex" xmlns:w16cid="http://schemas.microsoft.com/office/word/2016/wordml/cid" xmlns:w16="http://schemas.microsoft.com/office/word/2018/wordml" xmlns:w16sdtdh="http://schemas.microsoft.com/office/word/2020/wordml/sdtdatahash" xmlns:w16se="http://schemas.microsoft.com/office/word/2015/wordml/symex" xmlns:wpg="http://schemas.microsoft.com/office/word/2010/wordprocessingGroup" xmlns:wpi="http://schemas.microsoft.com/office/word/2010/wordprocessingInk" xmlns:wne="http://schemas.microsoft.com/office/word/2006/wordml" xmlns:wps="http://schemas.microsoft.com/office/word/2010/wordprocessingShape" mc:Ignorable="w14 w15 w16se w16cid w16 w16cex w16sdtdh wp14">
+<w:ftr xmlns:wpc="http://schemas.microsoft.com/office/word/2010/wordprocessingCanvas" xmlns:mo="http://schemas.microsoft.com/office/mac/office/2008/main" xmlns:mc="http://schemas.openxmlformats.org/markup-compatibility/2006" xmlns:mv="urn:schemas-microsoft-com:mac:vml" xmlns:o="urn:schemas-microsoft-com:office:office" xmlns:r="http://schemas.openxmlformats.org/officeDocument/2006/relationships" xmlns:m="http://schemas.openxmlformats.org/officeDocument/2006/math" xmlns:v="urn:schemas-microsoft-com:vml" xmlns:wp14="http://schemas.microsoft.com/office/word/2010/wordprocessingDrawing" xmlns:wp="http://schemas.openxmlformats.org/drawingml/2006/wordprocessingDrawing" xmlns:w10="urn:schemas-microsoft-com:office:word" xmlns:w="http://schemas.openxmlformats.org/wordprocessingml/2006/main" xmlns:w14="http://schemas.microsoft.com/office/word/2010/wordml" xmlns:w15="http://schemas.microsoft.com/office/word/2012/wordml" xmlns:wpg="http://schemas.microsoft.com/office/word/2010/wordprocessingGroup" xmlns:wpi="http://schemas.microsoft.com/office/word/2010/wordprocessingInk" xmlns:wne="http://schemas.microsoft.com/office/word/2006/wordml" xmlns:wps="http://schemas.microsoft.com/office/word/2010/wordprocessingShape" mc:Ignorable="w14 w15 wp14">
   <w:sdt>
     <w:sdtPr>
       <w:id w:val="-1251658171"/>
@@ -10320,7 +10241,7 @@
           <w:rPr>
             <w:noProof/>
           </w:rPr>
-          <w:t>0</w:t>
+          <w:t>6</w:t>
         </w:r>
         <w:r>
           <w:fldChar w:fldCharType="end"/>
@@ -10351,7 +10272,7 @@
       <w:rPr>
         <w:noProof/>
       </w:rPr>
-      <w:t>mercredi, 12 janvier 2022</w:t>
+      <w:t>jeudi, 13 janvier 2022</w:t>
     </w:r>
     <w:r>
       <w:fldChar w:fldCharType="end"/>
@@ -10361,7 +10282,7 @@
 </file>
 
 <file path=word/footer4.xml><?xml version="1.0" encoding="utf-8"?>
-<w:ftr xmlns:wpc="http://schemas.microsoft.com/office/word/2010/wordprocessingCanvas" xmlns:cx="http://schemas.microsoft.com/office/drawing/2014/chartex" xmlns:cx1="http://schemas.microsoft.com/office/drawing/2015/9/8/chartex" xmlns:cx2="http://schemas.microsoft.com/office/drawing/2015/10/21/chartex" xmlns:cx3="http://schemas.microsoft.com/office/drawing/2016/5/9/chartex" xmlns:cx4="http://schemas.microsoft.com/office/drawing/2016/5/10/chartex" xmlns:cx5="http://schemas.microsoft.com/office/drawing/2016/5/11/chartex" xmlns:cx6="http://schemas.microsoft.com/office/drawing/2016/5/12/chartex" xmlns:cx7="http://schemas.microsoft.com/office/drawing/2016/5/13/chartex" xmlns:cx8="http://schemas.microsoft.com/office/drawing/2016/5/14/chartex" xmlns:mc="http://schemas.openxmlformats.org/markup-compatibility/2006" xmlns:aink="http://schemas.microsoft.com/office/drawing/2016/ink" xmlns:am3d="http://schemas.microsoft.com/office/drawing/2017/model3d" xmlns:o="urn:schemas-microsoft-com:office:office" xmlns:r="http://schemas.openxmlformats.org/officeDocument/2006/relationships" xmlns:m="http://schemas.openxmlformats.org/officeDocument/2006/math" xmlns:v="urn:schemas-microsoft-com:vml" xmlns:wp14="http://schemas.microsoft.com/office/word/2010/wordprocessingDrawing" xmlns:wp="http://schemas.openxmlformats.org/drawingml/2006/wordprocessingDrawing" xmlns:w10="urn:schemas-microsoft-com:office:word" xmlns:w="http://schemas.openxmlformats.org/wordprocessingml/2006/main" xmlns:w14="http://schemas.microsoft.com/office/word/2010/wordml" xmlns:w15="http://schemas.microsoft.com/office/word/2012/wordml" xmlns:w16cex="http://schemas.microsoft.com/office/word/2018/wordml/cex" xmlns:w16cid="http://schemas.microsoft.com/office/word/2016/wordml/cid" xmlns:w16="http://schemas.microsoft.com/office/word/2018/wordml" xmlns:w16sdtdh="http://schemas.microsoft.com/office/word/2020/wordml/sdtdatahash" xmlns:w16se="http://schemas.microsoft.com/office/word/2015/wordml/symex" xmlns:wpg="http://schemas.microsoft.com/office/word/2010/wordprocessingGroup" xmlns:wpi="http://schemas.microsoft.com/office/word/2010/wordprocessingInk" xmlns:wne="http://schemas.microsoft.com/office/word/2006/wordml" xmlns:wps="http://schemas.microsoft.com/office/word/2010/wordprocessingShape" mc:Ignorable="w14 w15 w16se w16cid w16 w16cex w16sdtdh wp14">
+<w:ftr xmlns:wpc="http://schemas.microsoft.com/office/word/2010/wordprocessingCanvas" xmlns:mo="http://schemas.microsoft.com/office/mac/office/2008/main" xmlns:mc="http://schemas.openxmlformats.org/markup-compatibility/2006" xmlns:mv="urn:schemas-microsoft-com:mac:vml" xmlns:o="urn:schemas-microsoft-com:office:office" xmlns:r="http://schemas.openxmlformats.org/officeDocument/2006/relationships" xmlns:m="http://schemas.openxmlformats.org/officeDocument/2006/math" xmlns:v="urn:schemas-microsoft-com:vml" xmlns:wp14="http://schemas.microsoft.com/office/word/2010/wordprocessingDrawing" xmlns:wp="http://schemas.openxmlformats.org/drawingml/2006/wordprocessingDrawing" xmlns:w10="urn:schemas-microsoft-com:office:word" xmlns:w="http://schemas.openxmlformats.org/wordprocessingml/2006/main" xmlns:w14="http://schemas.microsoft.com/office/word/2010/wordml" xmlns:w15="http://schemas.microsoft.com/office/word/2012/wordml" xmlns:wpg="http://schemas.microsoft.com/office/word/2010/wordprocessingGroup" xmlns:wpi="http://schemas.microsoft.com/office/word/2010/wordprocessingInk" xmlns:wne="http://schemas.microsoft.com/office/word/2006/wordml" xmlns:wps="http://schemas.microsoft.com/office/word/2010/wordprocessingShape" mc:Ignorable="w14 w15 wp14">
   <w:sdt>
     <w:sdtPr>
       <w:id w:val="169987473"/>
@@ -10418,7 +10339,7 @@
       <w:rPr>
         <w:noProof/>
       </w:rPr>
-      <w:t>mercredi, 12 janvier 2022</w:t>
+      <w:t>jeudi, 13 janvier 2022</w:t>
     </w:r>
     <w:r>
       <w:fldChar w:fldCharType="end"/>
@@ -10428,7 +10349,7 @@
 </file>
 
 <file path=word/footnotes.xml><?xml version="1.0" encoding="utf-8"?>
-<w:footnotes xmlns:wpc="http://schemas.microsoft.com/office/word/2010/wordprocessingCanvas" xmlns:cx="http://schemas.microsoft.com/office/drawing/2014/chartex" xmlns:cx1="http://schemas.microsoft.com/office/drawing/2015/9/8/chartex" xmlns:cx2="http://schemas.microsoft.com/office/drawing/2015/10/21/chartex" xmlns:cx3="http://schemas.microsoft.com/office/drawing/2016/5/9/chartex" xmlns:cx4="http://schemas.microsoft.com/office/drawing/2016/5/10/chartex" xmlns:cx5="http://schemas.microsoft.com/office/drawing/2016/5/11/chartex" xmlns:cx6="http://schemas.microsoft.com/office/drawing/2016/5/12/chartex" xmlns:cx7="http://schemas.microsoft.com/office/drawing/2016/5/13/chartex" xmlns:cx8="http://schemas.microsoft.com/office/drawing/2016/5/14/chartex" xmlns:mc="http://schemas.openxmlformats.org/markup-compatibility/2006" xmlns:aink="http://schemas.microsoft.com/office/drawing/2016/ink" xmlns:am3d="http://schemas.microsoft.com/office/drawing/2017/model3d" xmlns:o="urn:schemas-microsoft-com:office:office" xmlns:r="http://schemas.openxmlformats.org/officeDocument/2006/relationships" xmlns:m="http://schemas.openxmlformats.org/officeDocument/2006/math" xmlns:v="urn:schemas-microsoft-com:vml" xmlns:wp14="http://schemas.microsoft.com/office/word/2010/wordprocessingDrawing" xmlns:wp="http://schemas.openxmlformats.org/drawingml/2006/wordprocessingDrawing" xmlns:w10="urn:schemas-microsoft-com:office:word" xmlns:w="http://schemas.openxmlformats.org/wordprocessingml/2006/main" xmlns:w14="http://schemas.microsoft.com/office/word/2010/wordml" xmlns:w15="http://schemas.microsoft.com/office/word/2012/wordml" xmlns:w16cex="http://schemas.microsoft.com/office/word/2018/wordml/cex" xmlns:w16cid="http://schemas.microsoft.com/office/word/2016/wordml/cid" xmlns:w16="http://schemas.microsoft.com/office/word/2018/wordml" xmlns:w16sdtdh="http://schemas.microsoft.com/office/word/2020/wordml/sdtdatahash" xmlns:w16se="http://schemas.microsoft.com/office/word/2015/wordml/symex" xmlns:wpg="http://schemas.microsoft.com/office/word/2010/wordprocessingGroup" xmlns:wpi="http://schemas.microsoft.com/office/word/2010/wordprocessingInk" xmlns:wne="http://schemas.microsoft.com/office/word/2006/wordml" xmlns:wps="http://schemas.microsoft.com/office/word/2010/wordprocessingShape" mc:Ignorable="w14 w15 w16se w16cid w16 w16cex w16sdtdh wp14">
+<w:footnotes xmlns:wpc="http://schemas.microsoft.com/office/word/2010/wordprocessingCanvas" xmlns:mo="http://schemas.microsoft.com/office/mac/office/2008/main" xmlns:mc="http://schemas.openxmlformats.org/markup-compatibility/2006" xmlns:mv="urn:schemas-microsoft-com:mac:vml" xmlns:o="urn:schemas-microsoft-com:office:office" xmlns:r="http://schemas.openxmlformats.org/officeDocument/2006/relationships" xmlns:m="http://schemas.openxmlformats.org/officeDocument/2006/math" xmlns:v="urn:schemas-microsoft-com:vml" xmlns:wp14="http://schemas.microsoft.com/office/word/2010/wordprocessingDrawing" xmlns:wp="http://schemas.openxmlformats.org/drawingml/2006/wordprocessingDrawing" xmlns:w10="urn:schemas-microsoft-com:office:word" xmlns:w="http://schemas.openxmlformats.org/wordprocessingml/2006/main" xmlns:w14="http://schemas.microsoft.com/office/word/2010/wordml" xmlns:w15="http://schemas.microsoft.com/office/word/2012/wordml" xmlns:wpg="http://schemas.microsoft.com/office/word/2010/wordprocessingGroup" xmlns:wpi="http://schemas.microsoft.com/office/word/2010/wordprocessingInk" xmlns:wne="http://schemas.microsoft.com/office/word/2006/wordml" xmlns:wps="http://schemas.microsoft.com/office/word/2010/wordprocessingShape" mc:Ignorable="w14 w15 wp14">
   <w:footnote w:type="separator" w:id="-1">
     <w:p>
       <w:pPr>
@@ -10453,7 +10374,7 @@
 </file>
 
 <file path=word/header1.xml><?xml version="1.0" encoding="utf-8"?>
-<w:hdr xmlns:wpc="http://schemas.microsoft.com/office/word/2010/wordprocessingCanvas" xmlns:cx="http://schemas.microsoft.com/office/drawing/2014/chartex" xmlns:cx1="http://schemas.microsoft.com/office/drawing/2015/9/8/chartex" xmlns:cx2="http://schemas.microsoft.com/office/drawing/2015/10/21/chartex" xmlns:cx3="http://schemas.microsoft.com/office/drawing/2016/5/9/chartex" xmlns:cx4="http://schemas.microsoft.com/office/drawing/2016/5/10/chartex" xmlns:cx5="http://schemas.microsoft.com/office/drawing/2016/5/11/chartex" xmlns:cx6="http://schemas.microsoft.com/office/drawing/2016/5/12/chartex" xmlns:cx7="http://schemas.microsoft.com/office/drawing/2016/5/13/chartex" xmlns:cx8="http://schemas.microsoft.com/office/drawing/2016/5/14/chartex" xmlns:mc="http://schemas.openxmlformats.org/markup-compatibility/2006" xmlns:aink="http://schemas.microsoft.com/office/drawing/2016/ink" xmlns:am3d="http://schemas.microsoft.com/office/drawing/2017/model3d" xmlns:o="urn:schemas-microsoft-com:office:office" xmlns:r="http://schemas.openxmlformats.org/officeDocument/2006/relationships" xmlns:m="http://schemas.openxmlformats.org/officeDocument/2006/math" xmlns:v="urn:schemas-microsoft-com:vml" xmlns:wp14="http://schemas.microsoft.com/office/word/2010/wordprocessingDrawing" xmlns:wp="http://schemas.openxmlformats.org/drawingml/2006/wordprocessingDrawing" xmlns:w10="urn:schemas-microsoft-com:office:word" xmlns:w="http://schemas.openxmlformats.org/wordprocessingml/2006/main" xmlns:w14="http://schemas.microsoft.com/office/word/2010/wordml" xmlns:w15="http://schemas.microsoft.com/office/word/2012/wordml" xmlns:w16cex="http://schemas.microsoft.com/office/word/2018/wordml/cex" xmlns:w16cid="http://schemas.microsoft.com/office/word/2016/wordml/cid" xmlns:w16="http://schemas.microsoft.com/office/word/2018/wordml" xmlns:w16sdtdh="http://schemas.microsoft.com/office/word/2020/wordml/sdtdatahash" xmlns:w16se="http://schemas.microsoft.com/office/word/2015/wordml/symex" xmlns:wpg="http://schemas.microsoft.com/office/word/2010/wordprocessingGroup" xmlns:wpi="http://schemas.microsoft.com/office/word/2010/wordprocessingInk" xmlns:wne="http://schemas.microsoft.com/office/word/2006/wordml" xmlns:wps="http://schemas.microsoft.com/office/word/2010/wordprocessingShape" mc:Ignorable="w14 w15 w16se w16cid w16 w16cex w16sdtdh wp14">
+<w:hdr xmlns:wpc="http://schemas.microsoft.com/office/word/2010/wordprocessingCanvas" xmlns:mo="http://schemas.microsoft.com/office/mac/office/2008/main" xmlns:mc="http://schemas.openxmlformats.org/markup-compatibility/2006" xmlns:mv="urn:schemas-microsoft-com:mac:vml" xmlns:o="urn:schemas-microsoft-com:office:office" xmlns:r="http://schemas.openxmlformats.org/officeDocument/2006/relationships" xmlns:m="http://schemas.openxmlformats.org/officeDocument/2006/math" xmlns:v="urn:schemas-microsoft-com:vml" xmlns:wp14="http://schemas.microsoft.com/office/word/2010/wordprocessingDrawing" xmlns:wp="http://schemas.openxmlformats.org/drawingml/2006/wordprocessingDrawing" xmlns:w10="urn:schemas-microsoft-com:office:word" xmlns:w="http://schemas.openxmlformats.org/wordprocessingml/2006/main" xmlns:w14="http://schemas.microsoft.com/office/word/2010/wordml" xmlns:w15="http://schemas.microsoft.com/office/word/2012/wordml" xmlns:wpg="http://schemas.microsoft.com/office/word/2010/wordprocessingGroup" xmlns:wpi="http://schemas.microsoft.com/office/word/2010/wordprocessingInk" xmlns:wne="http://schemas.microsoft.com/office/word/2006/wordml" xmlns:wps="http://schemas.microsoft.com/office/word/2010/wordprocessingShape" mc:Ignorable="w14 w15 wp14">
   <w:p>
     <w:pPr>
       <w:pStyle w:val="En-tte"/>
@@ -10491,8 +10412,8 @@
 </file>
 
 <file path=word/numbering.xml><?xml version="1.0" encoding="utf-8"?>
-<w:numbering xmlns:wpc="http://schemas.microsoft.com/office/word/2010/wordprocessingCanvas" xmlns:cx="http://schemas.microsoft.com/office/drawing/2014/chartex" xmlns:cx1="http://schemas.microsoft.com/office/drawing/2015/9/8/chartex" xmlns:cx2="http://schemas.microsoft.com/office/drawing/2015/10/21/chartex" xmlns:cx3="http://schemas.microsoft.com/office/drawing/2016/5/9/chartex" xmlns:cx4="http://schemas.microsoft.com/office/drawing/2016/5/10/chartex" xmlns:cx5="http://schemas.microsoft.com/office/drawing/2016/5/11/chartex" xmlns:cx6="http://schemas.microsoft.com/office/drawing/2016/5/12/chartex" xmlns:cx7="http://schemas.microsoft.com/office/drawing/2016/5/13/chartex" xmlns:cx8="http://schemas.microsoft.com/office/drawing/2016/5/14/chartex" xmlns:mc="http://schemas.openxmlformats.org/markup-compatibility/2006" xmlns:aink="http://schemas.microsoft.com/office/drawing/2016/ink" xmlns:am3d="http://schemas.microsoft.com/office/drawing/2017/model3d" xmlns:o="urn:schemas-microsoft-com:office:office" xmlns:r="http://schemas.openxmlformats.org/officeDocument/2006/relationships" xmlns:m="http://schemas.openxmlformats.org/officeDocument/2006/math" xmlns:v="urn:schemas-microsoft-com:vml" xmlns:wp14="http://schemas.microsoft.com/office/word/2010/wordprocessingDrawing" xmlns:wp="http://schemas.openxmlformats.org/drawingml/2006/wordprocessingDrawing" xmlns:w10="urn:schemas-microsoft-com:office:word" xmlns:w="http://schemas.openxmlformats.org/wordprocessingml/2006/main" xmlns:w14="http://schemas.microsoft.com/office/word/2010/wordml" xmlns:w15="http://schemas.microsoft.com/office/word/2012/wordml" xmlns:w16cex="http://schemas.microsoft.com/office/word/2018/wordml/cex" xmlns:w16cid="http://schemas.microsoft.com/office/word/2016/wordml/cid" xmlns:w16="http://schemas.microsoft.com/office/word/2018/wordml" xmlns:w16sdtdh="http://schemas.microsoft.com/office/word/2020/wordml/sdtdatahash" xmlns:w16se="http://schemas.microsoft.com/office/word/2015/wordml/symex" xmlns:wpg="http://schemas.microsoft.com/office/word/2010/wordprocessingGroup" xmlns:wpi="http://schemas.microsoft.com/office/word/2010/wordprocessingInk" xmlns:wne="http://schemas.microsoft.com/office/word/2006/wordml" xmlns:wps="http://schemas.microsoft.com/office/word/2010/wordprocessingShape" mc:Ignorable="w14 w15 w16se w16cid w16 w16cex w16sdtdh wp14">
-  <w:abstractNum w:abstractNumId="0" w15:restartNumberingAfterBreak="0">
+<w:numbering xmlns:wpc="http://schemas.microsoft.com/office/word/2010/wordprocessingCanvas" xmlns:mo="http://schemas.microsoft.com/office/mac/office/2008/main" xmlns:mc="http://schemas.openxmlformats.org/markup-compatibility/2006" xmlns:mv="urn:schemas-microsoft-com:mac:vml" xmlns:o="urn:schemas-microsoft-com:office:office" xmlns:r="http://schemas.openxmlformats.org/officeDocument/2006/relationships" xmlns:m="http://schemas.openxmlformats.org/officeDocument/2006/math" xmlns:v="urn:schemas-microsoft-com:vml" xmlns:wp14="http://schemas.microsoft.com/office/word/2010/wordprocessingDrawing" xmlns:wp="http://schemas.openxmlformats.org/drawingml/2006/wordprocessingDrawing" xmlns:w10="urn:schemas-microsoft-com:office:word" xmlns:w="http://schemas.openxmlformats.org/wordprocessingml/2006/main" xmlns:w14="http://schemas.microsoft.com/office/word/2010/wordml" xmlns:w15="http://schemas.microsoft.com/office/word/2012/wordml" xmlns:wpg="http://schemas.microsoft.com/office/word/2010/wordprocessingGroup" xmlns:wpi="http://schemas.microsoft.com/office/word/2010/wordprocessingInk" xmlns:wne="http://schemas.microsoft.com/office/word/2006/wordml" xmlns:wps="http://schemas.microsoft.com/office/word/2010/wordprocessingShape" mc:Ignorable="w14 w15 wp14">
+  <w:abstractNum w:abstractNumId="0">
     <w:nsid w:val="FFFFFF1D"/>
     <w:multiLevelType w:val="multilevel"/>
     <w:tmpl w:val="E01AFC66"/>
@@ -10632,7 +10553,7 @@
       </w:rPr>
     </w:lvl>
   </w:abstractNum>
-  <w:abstractNum w:abstractNumId="1" w15:restartNumberingAfterBreak="0">
+  <w:abstractNum w:abstractNumId="1">
     <w:nsid w:val="053C040A"/>
     <w:multiLevelType w:val="hybridMultilevel"/>
     <w:tmpl w:val="28383E72"/>
@@ -10718,7 +10639,7 @@
       </w:pPr>
     </w:lvl>
   </w:abstractNum>
-  <w:abstractNum w:abstractNumId="2" w15:restartNumberingAfterBreak="0">
+  <w:abstractNum w:abstractNumId="2">
     <w:nsid w:val="206A35E4"/>
     <w:multiLevelType w:val="hybridMultilevel"/>
     <w:tmpl w:val="C336A5E6"/>
@@ -10830,7 +10751,7 @@
       </w:rPr>
     </w:lvl>
   </w:abstractNum>
-  <w:abstractNum w:abstractNumId="3" w15:restartNumberingAfterBreak="0">
+  <w:abstractNum w:abstractNumId="3">
     <w:nsid w:val="20B85F21"/>
     <w:multiLevelType w:val="hybridMultilevel"/>
     <w:tmpl w:val="E1BA61FE"/>
@@ -10942,7 +10863,7 @@
       </w:rPr>
     </w:lvl>
   </w:abstractNum>
-  <w:abstractNum w:abstractNumId="4" w15:restartNumberingAfterBreak="0">
+  <w:abstractNum w:abstractNumId="4">
     <w:nsid w:val="287A0AA2"/>
     <w:multiLevelType w:val="hybridMultilevel"/>
     <w:tmpl w:val="3E8E3DC6"/>
@@ -11054,7 +10975,7 @@
       </w:rPr>
     </w:lvl>
   </w:abstractNum>
-  <w:abstractNum w:abstractNumId="5" w15:restartNumberingAfterBreak="0">
+  <w:abstractNum w:abstractNumId="5">
     <w:nsid w:val="2DAA159D"/>
     <w:multiLevelType w:val="hybridMultilevel"/>
     <w:tmpl w:val="30DCD92C"/>
@@ -11188,7 +11109,7 @@
 </file>
 
 <file path=word/styles.xml><?xml version="1.0" encoding="utf-8"?>
-<w:styles xmlns:mc="http://schemas.openxmlformats.org/markup-compatibility/2006" xmlns:r="http://schemas.openxmlformats.org/officeDocument/2006/relationships" xmlns:w="http://schemas.openxmlformats.org/wordprocessingml/2006/main" xmlns:w14="http://schemas.microsoft.com/office/word/2010/wordml" xmlns:w15="http://schemas.microsoft.com/office/word/2012/wordml" xmlns:w16cex="http://schemas.microsoft.com/office/word/2018/wordml/cex" xmlns:w16cid="http://schemas.microsoft.com/office/word/2016/wordml/cid" xmlns:w16="http://schemas.microsoft.com/office/word/2018/wordml" xmlns:w16sdtdh="http://schemas.microsoft.com/office/word/2020/wordml/sdtdatahash" xmlns:w16se="http://schemas.microsoft.com/office/word/2015/wordml/symex" mc:Ignorable="w14 w15 w16se w16cid w16 w16cex w16sdtdh">
+<w:styles xmlns:mc="http://schemas.openxmlformats.org/markup-compatibility/2006" xmlns:r="http://schemas.openxmlformats.org/officeDocument/2006/relationships" xmlns:w="http://schemas.openxmlformats.org/wordprocessingml/2006/main" xmlns:w14="http://schemas.microsoft.com/office/word/2010/wordml" xmlns:w15="http://schemas.microsoft.com/office/word/2012/wordml" mc:Ignorable="w14 w15">
   <w:docDefaults>
     <w:rPrDefault>
       <w:rPr>
@@ -11204,7 +11125,7 @@
       </w:pPr>
     </w:pPrDefault>
   </w:docDefaults>
-  <w:latentStyles w:defLockedState="0" w:defUIPriority="99" w:defSemiHidden="0" w:defUnhideWhenUsed="0" w:defQFormat="0" w:count="376">
+  <w:latentStyles w:defLockedState="0" w:defUIPriority="99" w:defSemiHidden="0" w:defUnhideWhenUsed="0" w:defQFormat="0" w:count="382">
     <w:lsdException w:name="Normal" w:uiPriority="0" w:qFormat="1"/>
     <w:lsdException w:name="heading 1" w:uiPriority="9" w:qFormat="1"/>
     <w:lsdException w:name="heading 2" w:semiHidden="1" w:uiPriority="9" w:unhideWhenUsed="1" w:qFormat="1"/>
@@ -11814,7 +11735,7 @@
       <w:szCs w:val="24"/>
     </w:rPr>
   </w:style>
-  <w:style w:type="paragraph" w:styleId="Paragraphedeliste">
+  <w:style w:type="paragraph" w:styleId="Pardeliste">
     <w:name w:val="List Paragraph"/>
     <w:basedOn w:val="Normal"/>
     <w:uiPriority w:val="34"/>
@@ -11847,6 +11768,7 @@
       <w:spacing w:after="0" w:line="240" w:lineRule="auto"/>
     </w:pPr>
     <w:tblPr>
+      <w:tblInd w:w="0" w:type="dxa"/>
       <w:tblBorders>
         <w:top w:val="single" w:sz="4" w:space="0" w:color="auto"/>
         <w:left w:val="single" w:sz="4" w:space="0" w:color="auto"/>
@@ -11855,6 +11777,12 @@
         <w:insideH w:val="single" w:sz="4" w:space="0" w:color="auto"/>
         <w:insideV w:val="single" w:sz="4" w:space="0" w:color="auto"/>
       </w:tblBorders>
+      <w:tblCellMar>
+        <w:top w:w="0" w:type="dxa"/>
+        <w:left w:w="108" w:type="dxa"/>
+        <w:bottom w:w="0" w:type="dxa"/>
+        <w:right w:w="108" w:type="dxa"/>
+      </w:tblCellMar>
     </w:tblPr>
   </w:style>
   <w:style w:type="paragraph" w:styleId="Sansinterligne">
@@ -12318,7 +12246,7 @@
 </file>
 
 <file path=customXml/itemProps2.xml><?xml version="1.0" encoding="utf-8"?>
-<ds:datastoreItem xmlns:ds="http://schemas.openxmlformats.org/officeDocument/2006/customXml" ds:itemID="{22C60855-15C4-466C-9BD7-B65C57882107}">
+<ds:datastoreItem xmlns:ds="http://schemas.openxmlformats.org/officeDocument/2006/customXml" ds:itemID="{491D8987-E340-0C48-A446-6C855985DAFE}">
   <ds:schemaRefs>
     <ds:schemaRef ds:uri="http://schemas.openxmlformats.org/officeDocument/2006/bibliography"/>
   </ds:schemaRefs>

</xml_diff>

<commit_message>
docs: update report with checkmate
</commit_message>
<xml_diff>
--- a/labo8/Rapport_Labo_8_POO.docx
+++ b/labo8/Rapport_Labo_8_POO.docx
@@ -1,6 +1,6 @@
 
 <file path=word/document.xml><?xml version="1.0" encoding="utf-8"?>
-<w:document xmlns:wpc="http://schemas.microsoft.com/office/word/2010/wordprocessingCanvas" xmlns:cx="http://schemas.microsoft.com/office/drawing/2014/chartex" xmlns:cx1="http://schemas.microsoft.com/office/drawing/2015/9/8/chartex" xmlns:cx2="http://schemas.microsoft.com/office/drawing/2015/10/21/chartex" xmlns:cx3="http://schemas.microsoft.com/office/drawing/2016/5/9/chartex" xmlns:cx4="http://schemas.microsoft.com/office/drawing/2016/5/10/chartex" xmlns:cx5="http://schemas.microsoft.com/office/drawing/2016/5/11/chartex" xmlns:cx6="http://schemas.microsoft.com/office/drawing/2016/5/12/chartex" xmlns:cx7="http://schemas.microsoft.com/office/drawing/2016/5/13/chartex" xmlns:cx8="http://schemas.microsoft.com/office/drawing/2016/5/14/chartex" xmlns:mc="http://schemas.openxmlformats.org/markup-compatibility/2006" xmlns:aink="http://schemas.microsoft.com/office/drawing/2016/ink" xmlns:am3d="http://schemas.microsoft.com/office/drawing/2017/model3d" xmlns:o="urn:schemas-microsoft-com:office:office" xmlns:r="http://schemas.openxmlformats.org/officeDocument/2006/relationships" xmlns:m="http://schemas.openxmlformats.org/officeDocument/2006/math" xmlns:v="urn:schemas-microsoft-com:vml" xmlns:wp14="http://schemas.microsoft.com/office/word/2010/wordprocessingDrawing" xmlns:wp="http://schemas.openxmlformats.org/drawingml/2006/wordprocessingDrawing" xmlns:w10="urn:schemas-microsoft-com:office:word" xmlns:w="http://schemas.openxmlformats.org/wordprocessingml/2006/main" xmlns:w14="http://schemas.microsoft.com/office/word/2010/wordml" xmlns:w15="http://schemas.microsoft.com/office/word/2012/wordml" xmlns:w16cex="http://schemas.microsoft.com/office/word/2018/wordml/cex" xmlns:w16cid="http://schemas.microsoft.com/office/word/2016/wordml/cid" xmlns:w16="http://schemas.microsoft.com/office/word/2018/wordml" xmlns:w16sdtdh="http://schemas.microsoft.com/office/word/2020/wordml/sdtdatahash" xmlns:w16se="http://schemas.microsoft.com/office/word/2015/wordml/symex" xmlns:wpg="http://schemas.microsoft.com/office/word/2010/wordprocessingGroup" xmlns:wpi="http://schemas.microsoft.com/office/word/2010/wordprocessingInk" xmlns:wne="http://schemas.microsoft.com/office/word/2006/wordml" xmlns:wps="http://schemas.microsoft.com/office/word/2010/wordprocessingShape" mc:Ignorable="w14 w15 w16se w16cid w16 w16cex w16sdtdh wp14">
+<w:document xmlns:wpc="http://schemas.microsoft.com/office/word/2010/wordprocessingCanvas" xmlns:mo="http://schemas.microsoft.com/office/mac/office/2008/main" xmlns:mc="http://schemas.openxmlformats.org/markup-compatibility/2006" xmlns:mv="urn:schemas-microsoft-com:mac:vml" xmlns:o="urn:schemas-microsoft-com:office:office" xmlns:r="http://schemas.openxmlformats.org/officeDocument/2006/relationships" xmlns:m="http://schemas.openxmlformats.org/officeDocument/2006/math" xmlns:v="urn:schemas-microsoft-com:vml" xmlns:wp14="http://schemas.microsoft.com/office/word/2010/wordprocessingDrawing" xmlns:wp="http://schemas.openxmlformats.org/drawingml/2006/wordprocessingDrawing" xmlns:w10="urn:schemas-microsoft-com:office:word" xmlns:w="http://schemas.openxmlformats.org/wordprocessingml/2006/main" xmlns:w14="http://schemas.microsoft.com/office/word/2010/wordml" xmlns:w15="http://schemas.microsoft.com/office/word/2012/wordml" xmlns:wpg="http://schemas.microsoft.com/office/word/2010/wordprocessingGroup" xmlns:wpi="http://schemas.microsoft.com/office/word/2010/wordprocessingInk" xmlns:wne="http://schemas.microsoft.com/office/word/2006/wordml" xmlns:wps="http://schemas.microsoft.com/office/word/2010/wordprocessingShape" mc:Ignorable="w14 w15 wp14">
   <w:body>
     <w:sdt>
       <w:sdtPr>
@@ -3473,7 +3473,7 @@
                   </wp:anchor>
                 </w:drawing>
               </mc:Choice>
-              <mc:Fallback>
+              <mc:Fallback xmlns:w16se="http://schemas.microsoft.com/office/word/2015/wordml/symex" xmlns:w16sdtdh="http://schemas.microsoft.com/office/word/2020/wordml/sdtdatahash" xmlns:w16="http://schemas.microsoft.com/office/word/2018/wordml" xmlns:w16cid="http://schemas.microsoft.com/office/word/2016/wordml/cid" xmlns:w16cex="http://schemas.microsoft.com/office/word/2018/wordml/cex" xmlns:am3d="http://schemas.microsoft.com/office/drawing/2017/model3d" xmlns:aink="http://schemas.microsoft.com/office/drawing/2016/ink" xmlns:cx8="http://schemas.microsoft.com/office/drawing/2016/5/14/chartex" xmlns:cx7="http://schemas.microsoft.com/office/drawing/2016/5/13/chartex" xmlns:cx6="http://schemas.microsoft.com/office/drawing/2016/5/12/chartex" xmlns:cx5="http://schemas.microsoft.com/office/drawing/2016/5/11/chartex" xmlns:cx4="http://schemas.microsoft.com/office/drawing/2016/5/10/chartex" xmlns:cx3="http://schemas.microsoft.com/office/drawing/2016/5/9/chartex" xmlns:cx2="http://schemas.microsoft.com/office/drawing/2015/10/21/chartex" xmlns:cx1="http://schemas.microsoft.com/office/drawing/2015/9/8/chartex" xmlns:cx="http://schemas.microsoft.com/office/drawing/2014/chartex">
                 <w:pict>
                   <v:group w14:anchorId="72AE7A69" id="Groupe 2" o:spid="_x0000_s1026" style="position:absolute;left:0;text-align:left;margin-left:0;margin-top:0;width:172.8pt;height:718.55pt;z-index:-251657216;mso-width-percent:330;mso-height-percent:950;mso-left-percent:40;mso-position-horizontal-relative:page;mso-position-vertical:center;mso-position-vertical-relative:page;mso-width-percent:330;mso-height-percent:950;mso-left-percent:40" coordsize="21945,91257" o:gfxdata="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">
                     <v:rect id="Rectangle 3" o:spid="_x0000_s1027" style="position:absolute;width:1945;height:91257;visibility:visible;mso-wrap-style:square;v-text-anchor:middle" o:gfxdata="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" fillcolor="#44546a [3215]" stroked="f" strokeweight="1pt"/>
@@ -3786,7 +3786,7 @@
                   </wp:anchor>
                 </w:drawing>
               </mc:Choice>
-              <mc:Fallback>
+              <mc:Fallback xmlns:w16se="http://schemas.microsoft.com/office/word/2015/wordml/symex" xmlns:w16sdtdh="http://schemas.microsoft.com/office/word/2020/wordml/sdtdatahash" xmlns:w16="http://schemas.microsoft.com/office/word/2018/wordml" xmlns:w16cid="http://schemas.microsoft.com/office/word/2016/wordml/cid" xmlns:w16cex="http://schemas.microsoft.com/office/word/2018/wordml/cex" xmlns:am3d="http://schemas.microsoft.com/office/drawing/2017/model3d" xmlns:aink="http://schemas.microsoft.com/office/drawing/2016/ink" xmlns:cx8="http://schemas.microsoft.com/office/drawing/2016/5/14/chartex" xmlns:cx7="http://schemas.microsoft.com/office/drawing/2016/5/13/chartex" xmlns:cx6="http://schemas.microsoft.com/office/drawing/2016/5/12/chartex" xmlns:cx5="http://schemas.microsoft.com/office/drawing/2016/5/11/chartex" xmlns:cx4="http://schemas.microsoft.com/office/drawing/2016/5/10/chartex" xmlns:cx3="http://schemas.microsoft.com/office/drawing/2016/5/9/chartex" xmlns:cx2="http://schemas.microsoft.com/office/drawing/2015/10/21/chartex" xmlns:cx1="http://schemas.microsoft.com/office/drawing/2015/9/8/chartex" xmlns:cx="http://schemas.microsoft.com/office/drawing/2014/chartex">
                 <w:pict>
                   <v:shapetype w14:anchorId="16324428" id="_x0000_t202" coordsize="21600,21600" o:spt="202" path="m,l,21600r21600,l21600,xe">
                     <v:stroke joinstyle="miter"/>
@@ -3987,7 +3987,11 @@
               </mc:Choice>
               <mc:Fallback>
                 <w:pict>
-                  <v:shape w14:anchorId="00D49F87" id="Zone de texte 11" o:spid="_x0000_s1056" type="#_x0000_t202" style="position:absolute;left:0;text-align:left;margin-left:0;margin-top:0;width:267.9pt;height:106.55pt;z-index:251660288;visibility:visible;mso-wrap-style:square;mso-width-percent:450;mso-height-percent:0;mso-left-percent:420;mso-top-percent:175;mso-wrap-distance-left:9pt;mso-wrap-distance-top:0;mso-wrap-distance-right:9pt;mso-wrap-distance-bottom:0;mso-position-horizontal-relative:page;mso-position-vertical-relative:page;mso-width-percent:450;mso-height-percent:0;mso-left-percent:420;mso-top-percent:175;mso-width-relative:page;mso-height-relative:margin;v-text-anchor:top" o:gfxdata="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" filled="f" stroked="f" strokeweight=".5pt">
+                  <v:shapetype w14:anchorId="00D49F87" id="_x0000_t202" coordsize="21600,21600" o:spt="202" path="m0,0l0,21600,21600,21600,21600,0xe">
+                    <v:stroke joinstyle="miter"/>
+                    <v:path gradientshapeok="t" o:connecttype="rect"/>
+                  </v:shapetype>
+                  <v:shape id="Zone de texte 11" o:spid="_x0000_s1056" type="#_x0000_t202" style="position:absolute;left:0;text-align:left;margin-left:0;margin-top:0;width:267.9pt;height:106.55pt;z-index:251660288;visibility:visible;mso-wrap-style:square;mso-width-percent:450;mso-height-percent:0;mso-left-percent:420;mso-top-percent:175;mso-wrap-distance-left:9pt;mso-wrap-distance-top:0;mso-wrap-distance-right:9pt;mso-wrap-distance-bottom:0;mso-position-horizontal-relative:page;mso-position-vertical-relative:page;mso-width-percent:450;mso-height-percent:0;mso-left-percent:420;mso-top-percent:175;mso-width-relative:page;mso-height-relative:margin;v-text-anchor:top" o:gfxdata="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" filled="f" stroked="f" strokeweight=".5pt">
                     <v:textbox style="mso-fit-shape-to-text:t" inset="0,0,0,0">
                       <w:txbxContent>
                         <w:p>
@@ -4124,7 +4128,15 @@
             <w:rPr>
               <w:lang w:val="fr-FR"/>
             </w:rPr>
-            <w:t>Table des matières</w:t>
+            <w:t>T</w:t>
+          </w:r>
+          <w:bookmarkStart w:id="0" w:name="_GoBack"/>
+          <w:bookmarkEnd w:id="0"/>
+          <w:r>
+            <w:rPr>
+              <w:lang w:val="fr-FR"/>
+            </w:rPr>
+            <w:t>able des matières</w:t>
           </w:r>
         </w:p>
         <w:p>
@@ -4136,7 +4148,9 @@
             <w:rPr>
               <w:rFonts w:eastAsiaTheme="minorEastAsia"/>
               <w:noProof/>
-              <w:lang w:eastAsia="fr-CH"/>
+              <w:sz w:val="24"/>
+              <w:szCs w:val="24"/>
+              <w:lang w:val="fr-FR" w:eastAsia="fr-FR"/>
             </w:rPr>
           </w:pPr>
           <w:r>
@@ -4148,7 +4162,7 @@
           <w:r>
             <w:fldChar w:fldCharType="separate"/>
           </w:r>
-          <w:hyperlink w:anchor="_Toc93321538" w:history="1">
+          <w:hyperlink w:anchor="_Toc93394323" w:history="1">
             <w:r>
               <w:rPr>
                 <w:rStyle w:val="Lienhypertexte"/>
@@ -4176,7 +4190,7 @@
                 <w:noProof/>
                 <w:webHidden/>
               </w:rPr>
-              <w:instrText xml:space="preserve"> PAGEREF _Toc93321538 \h </w:instrText>
+              <w:instrText xml:space="preserve"> PAGEREF _Toc93394323 \h </w:instrText>
             </w:r>
             <w:r>
               <w:rPr>
@@ -4216,10 +4230,12 @@
             <w:rPr>
               <w:rFonts w:eastAsiaTheme="minorEastAsia"/>
               <w:noProof/>
-              <w:lang w:eastAsia="fr-CH"/>
+              <w:sz w:val="24"/>
+              <w:szCs w:val="24"/>
+              <w:lang w:val="fr-FR" w:eastAsia="fr-FR"/>
             </w:rPr>
           </w:pPr>
-          <w:hyperlink r:id="rId9" w:anchor="_Toc93321539" w:history="1">
+          <w:hyperlink r:id="rId9" w:anchor="_Toc93394324" w:history="1">
             <w:r>
               <w:rPr>
                 <w:rStyle w:val="Lienhypertexte"/>
@@ -4247,7 +4263,7 @@
                 <w:noProof/>
                 <w:webHidden/>
               </w:rPr>
-              <w:instrText xml:space="preserve"> PAGEREF _Toc93321539 \h </w:instrText>
+              <w:instrText xml:space="preserve"> PAGEREF _Toc93394324 \h </w:instrText>
             </w:r>
             <w:r>
               <w:rPr>
@@ -4287,10 +4303,12 @@
             <w:rPr>
               <w:rFonts w:eastAsiaTheme="minorEastAsia"/>
               <w:noProof/>
-              <w:lang w:eastAsia="fr-CH"/>
+              <w:sz w:val="24"/>
+              <w:szCs w:val="24"/>
+              <w:lang w:val="fr-FR" w:eastAsia="fr-FR"/>
             </w:rPr>
           </w:pPr>
-          <w:hyperlink w:anchor="_Toc93321540" w:history="1">
+          <w:hyperlink w:anchor="_Toc93394325" w:history="1">
             <w:r>
               <w:rPr>
                 <w:rStyle w:val="Lienhypertexte"/>
@@ -4318,7 +4336,7 @@
                 <w:noProof/>
                 <w:webHidden/>
               </w:rPr>
-              <w:instrText xml:space="preserve"> PAGEREF _Toc93321540 \h </w:instrText>
+              <w:instrText xml:space="preserve"> PAGEREF _Toc93394325 \h </w:instrText>
             </w:r>
             <w:r>
               <w:rPr>
@@ -4358,10 +4376,12 @@
             <w:rPr>
               <w:rFonts w:eastAsiaTheme="minorEastAsia"/>
               <w:noProof/>
-              <w:lang w:eastAsia="fr-CH"/>
+              <w:sz w:val="24"/>
+              <w:szCs w:val="24"/>
+              <w:lang w:val="fr-FR" w:eastAsia="fr-FR"/>
             </w:rPr>
           </w:pPr>
-          <w:hyperlink w:anchor="_Toc93321541" w:history="1">
+          <w:hyperlink w:anchor="_Toc93394326" w:history="1">
             <w:r>
               <w:rPr>
                 <w:rStyle w:val="Lienhypertexte"/>
@@ -4389,7 +4409,7 @@
                 <w:noProof/>
                 <w:webHidden/>
               </w:rPr>
-              <w:instrText xml:space="preserve"> PAGEREF _Toc93321541 \h </w:instrText>
+              <w:instrText xml:space="preserve"> PAGEREF _Toc93394326 \h </w:instrText>
             </w:r>
             <w:r>
               <w:rPr>
@@ -4429,10 +4449,12 @@
             <w:rPr>
               <w:rFonts w:eastAsiaTheme="minorEastAsia"/>
               <w:noProof/>
-              <w:lang w:eastAsia="fr-CH"/>
+              <w:sz w:val="24"/>
+              <w:szCs w:val="24"/>
+              <w:lang w:val="fr-FR" w:eastAsia="fr-FR"/>
             </w:rPr>
           </w:pPr>
-          <w:hyperlink w:anchor="_Toc93321542" w:history="1">
+          <w:hyperlink w:anchor="_Toc93394327" w:history="1">
             <w:r>
               <w:rPr>
                 <w:rStyle w:val="Lienhypertexte"/>
@@ -4460,7 +4482,7 @@
                 <w:noProof/>
                 <w:webHidden/>
               </w:rPr>
-              <w:instrText xml:space="preserve"> PAGEREF _Toc93321542 \h </w:instrText>
+              <w:instrText xml:space="preserve"> PAGEREF _Toc93394327 \h </w:instrText>
             </w:r>
             <w:r>
               <w:rPr>
@@ -4500,10 +4522,12 @@
             <w:rPr>
               <w:rFonts w:eastAsiaTheme="minorEastAsia"/>
               <w:noProof/>
-              <w:lang w:eastAsia="fr-CH"/>
+              <w:sz w:val="24"/>
+              <w:szCs w:val="24"/>
+              <w:lang w:val="fr-FR" w:eastAsia="fr-FR"/>
             </w:rPr>
           </w:pPr>
-          <w:hyperlink w:anchor="_Toc93321543" w:history="1">
+          <w:hyperlink w:anchor="_Toc93394328" w:history="1">
             <w:r>
               <w:rPr>
                 <w:rStyle w:val="Lienhypertexte"/>
@@ -4531,7 +4555,7 @@
                 <w:noProof/>
                 <w:webHidden/>
               </w:rPr>
-              <w:instrText xml:space="preserve"> PAGEREF _Toc93321543 \h </w:instrText>
+              <w:instrText xml:space="preserve"> PAGEREF _Toc93394328 \h </w:instrText>
             </w:r>
             <w:r>
               <w:rPr>
@@ -4571,10 +4595,12 @@
             <w:rPr>
               <w:rFonts w:eastAsiaTheme="minorEastAsia"/>
               <w:noProof/>
-              <w:lang w:eastAsia="fr-CH"/>
+              <w:sz w:val="24"/>
+              <w:szCs w:val="24"/>
+              <w:lang w:val="fr-FR" w:eastAsia="fr-FR"/>
             </w:rPr>
           </w:pPr>
-          <w:hyperlink w:anchor="_Toc93321544" w:history="1">
+          <w:hyperlink w:anchor="_Toc93394329" w:history="1">
             <w:r>
               <w:rPr>
                 <w:rStyle w:val="Lienhypertexte"/>
@@ -4601,7 +4627,7 @@
                 <w:noProof/>
                 <w:webHidden/>
               </w:rPr>
-              <w:instrText xml:space="preserve"> PAGEREF _Toc93321544 \h </w:instrText>
+              <w:instrText xml:space="preserve"> PAGEREF _Toc93394329 \h </w:instrText>
             </w:r>
             <w:r>
               <w:rPr>
@@ -4641,10 +4667,12 @@
             <w:rPr>
               <w:rFonts w:eastAsiaTheme="minorEastAsia"/>
               <w:noProof/>
-              <w:lang w:eastAsia="fr-CH"/>
+              <w:sz w:val="24"/>
+              <w:szCs w:val="24"/>
+              <w:lang w:val="fr-FR" w:eastAsia="fr-FR"/>
             </w:rPr>
           </w:pPr>
-          <w:hyperlink w:anchor="_Toc93321545" w:history="1">
+          <w:hyperlink w:anchor="_Toc93394330" w:history="1">
             <w:r>
               <w:rPr>
                 <w:rStyle w:val="Lienhypertexte"/>
@@ -4672,7 +4700,7 @@
                 <w:noProof/>
                 <w:webHidden/>
               </w:rPr>
-              <w:instrText xml:space="preserve"> PAGEREF _Toc93321545 \h </w:instrText>
+              <w:instrText xml:space="preserve"> PAGEREF _Toc93394330 \h </w:instrText>
             </w:r>
             <w:r>
               <w:rPr>
@@ -4712,10 +4740,12 @@
             <w:rPr>
               <w:rFonts w:eastAsiaTheme="minorEastAsia"/>
               <w:noProof/>
-              <w:lang w:eastAsia="fr-CH"/>
+              <w:sz w:val="24"/>
+              <w:szCs w:val="24"/>
+              <w:lang w:val="fr-FR" w:eastAsia="fr-FR"/>
             </w:rPr>
           </w:pPr>
-          <w:hyperlink w:anchor="_Toc93321546" w:history="1">
+          <w:hyperlink w:anchor="_Toc93394331" w:history="1">
             <w:r>
               <w:rPr>
                 <w:rStyle w:val="Lienhypertexte"/>
@@ -4743,7 +4773,80 @@
                 <w:noProof/>
                 <w:webHidden/>
               </w:rPr>
-              <w:instrText xml:space="preserve"> PAGEREF _Toc93321546 \h </w:instrText>
+              <w:instrText xml:space="preserve"> PAGEREF _Toc93394331 \h </w:instrText>
+            </w:r>
+            <w:r>
+              <w:rPr>
+                <w:noProof/>
+                <w:webHidden/>
+              </w:rPr>
+            </w:r>
+            <w:r>
+              <w:rPr>
+                <w:noProof/>
+                <w:webHidden/>
+              </w:rPr>
+              <w:fldChar w:fldCharType="separate"/>
+            </w:r>
+            <w:r>
+              <w:rPr>
+                <w:noProof/>
+                <w:webHidden/>
+              </w:rPr>
+              <w:t>5</w:t>
+            </w:r>
+            <w:r>
+              <w:rPr>
+                <w:noProof/>
+                <w:webHidden/>
+              </w:rPr>
+              <w:fldChar w:fldCharType="end"/>
+            </w:r>
+          </w:hyperlink>
+        </w:p>
+        <w:p>
+          <w:pPr>
+            <w:pStyle w:val="TM3"/>
+            <w:tabs>
+              <w:tab w:val="right" w:leader="dot" w:pos="9062"/>
+            </w:tabs>
+            <w:rPr>
+              <w:rFonts w:eastAsiaTheme="minorEastAsia"/>
+              <w:noProof/>
+              <w:sz w:val="24"/>
+              <w:szCs w:val="24"/>
+              <w:lang w:val="fr-FR" w:eastAsia="fr-FR"/>
+            </w:rPr>
+          </w:pPr>
+          <w:hyperlink w:anchor="_Toc93394332" w:history="1">
+            <w:r>
+              <w:rPr>
+                <w:rStyle w:val="Lienhypertexte"/>
+                <w:noProof/>
+                <w:lang w:val="fr-FR"/>
+              </w:rPr>
+              <w:t>Echec et mat</w:t>
+            </w:r>
+            <w:r>
+              <w:rPr>
+                <w:noProof/>
+                <w:webHidden/>
+              </w:rPr>
+              <w:tab/>
+            </w:r>
+            <w:r>
+              <w:rPr>
+                <w:noProof/>
+                <w:webHidden/>
+              </w:rPr>
+              <w:fldChar w:fldCharType="begin"/>
+            </w:r>
+            <w:r>
+              <w:rPr>
+                <w:noProof/>
+                <w:webHidden/>
+              </w:rPr>
+              <w:instrText xml:space="preserve"> PAGEREF _Toc93394332 \h </w:instrText>
             </w:r>
             <w:r>
               <w:rPr>
@@ -4783,10 +4886,12 @@
             <w:rPr>
               <w:rFonts w:eastAsiaTheme="minorEastAsia"/>
               <w:noProof/>
-              <w:lang w:eastAsia="fr-CH"/>
+              <w:sz w:val="24"/>
+              <w:szCs w:val="24"/>
+              <w:lang w:val="fr-FR" w:eastAsia="fr-FR"/>
             </w:rPr>
           </w:pPr>
-          <w:hyperlink w:anchor="_Toc93321547" w:history="1">
+          <w:hyperlink w:anchor="_Toc93394333" w:history="1">
             <w:r>
               <w:rPr>
                 <w:rStyle w:val="Lienhypertexte"/>
@@ -4814,7 +4919,7 @@
                 <w:noProof/>
                 <w:webHidden/>
               </w:rPr>
-              <w:instrText xml:space="preserve"> PAGEREF _Toc93321547 \h </w:instrText>
+              <w:instrText xml:space="preserve"> PAGEREF _Toc93394333 \h </w:instrText>
             </w:r>
             <w:r>
               <w:rPr>
@@ -4854,10 +4959,12 @@
             <w:rPr>
               <w:rFonts w:eastAsiaTheme="minorEastAsia"/>
               <w:noProof/>
-              <w:lang w:eastAsia="fr-CH"/>
+              <w:sz w:val="24"/>
+              <w:szCs w:val="24"/>
+              <w:lang w:val="fr-FR" w:eastAsia="fr-FR"/>
             </w:rPr>
           </w:pPr>
-          <w:hyperlink w:anchor="_Toc93321548" w:history="1">
+          <w:hyperlink w:anchor="_Toc93394334" w:history="1">
             <w:r>
               <w:rPr>
                 <w:rStyle w:val="Lienhypertexte"/>
@@ -4885,7 +4992,7 @@
                 <w:noProof/>
                 <w:webHidden/>
               </w:rPr>
-              <w:instrText xml:space="preserve"> PAGEREF _Toc93321548 \h </w:instrText>
+              <w:instrText xml:space="preserve"> PAGEREF _Toc93394334 \h </w:instrText>
             </w:r>
             <w:r>
               <w:rPr>
@@ -4925,10 +5032,12 @@
             <w:rPr>
               <w:rFonts w:eastAsiaTheme="minorEastAsia"/>
               <w:noProof/>
-              <w:lang w:eastAsia="fr-CH"/>
+              <w:sz w:val="24"/>
+              <w:szCs w:val="24"/>
+              <w:lang w:val="fr-FR" w:eastAsia="fr-FR"/>
             </w:rPr>
           </w:pPr>
-          <w:hyperlink w:anchor="_Toc93321549" w:history="1">
+          <w:hyperlink w:anchor="_Toc93394335" w:history="1">
             <w:r>
               <w:rPr>
                 <w:rStyle w:val="Lienhypertexte"/>
@@ -4956,7 +5065,7 @@
                 <w:noProof/>
                 <w:webHidden/>
               </w:rPr>
-              <w:instrText xml:space="preserve"> PAGEREF _Toc93321549 \h </w:instrText>
+              <w:instrText xml:space="preserve"> PAGEREF _Toc93394335 \h </w:instrText>
             </w:r>
             <w:r>
               <w:rPr>
@@ -4996,10 +5105,12 @@
             <w:rPr>
               <w:rFonts w:eastAsiaTheme="minorEastAsia"/>
               <w:noProof/>
-              <w:lang w:eastAsia="fr-CH"/>
+              <w:sz w:val="24"/>
+              <w:szCs w:val="24"/>
+              <w:lang w:val="fr-FR" w:eastAsia="fr-FR"/>
             </w:rPr>
           </w:pPr>
-          <w:hyperlink w:anchor="_Toc93321550" w:history="1">
+          <w:hyperlink w:anchor="_Toc93394336" w:history="1">
             <w:r>
               <w:rPr>
                 <w:rStyle w:val="Lienhypertexte"/>
@@ -5027,7 +5138,7 @@
                 <w:noProof/>
                 <w:webHidden/>
               </w:rPr>
-              <w:instrText xml:space="preserve"> PAGEREF _Toc93321550 \h </w:instrText>
+              <w:instrText xml:space="preserve"> PAGEREF _Toc93394336 \h </w:instrText>
             </w:r>
             <w:r>
               <w:rPr>
@@ -5067,10 +5178,12 @@
             <w:rPr>
               <w:rFonts w:eastAsiaTheme="minorEastAsia"/>
               <w:noProof/>
-              <w:lang w:eastAsia="fr-CH"/>
+              <w:sz w:val="24"/>
+              <w:szCs w:val="24"/>
+              <w:lang w:val="fr-FR" w:eastAsia="fr-FR"/>
             </w:rPr>
           </w:pPr>
-          <w:hyperlink w:anchor="_Toc93321551" w:history="1">
+          <w:hyperlink w:anchor="_Toc93394337" w:history="1">
             <w:r>
               <w:rPr>
                 <w:rStyle w:val="Lienhypertexte"/>
@@ -5098,7 +5211,7 @@
                 <w:noProof/>
                 <w:webHidden/>
               </w:rPr>
-              <w:instrText xml:space="preserve"> PAGEREF _Toc93321551 \h </w:instrText>
+              <w:instrText xml:space="preserve"> PAGEREF _Toc93394337 \h </w:instrText>
             </w:r>
             <w:r>
               <w:rPr>
@@ -5138,10 +5251,12 @@
             <w:rPr>
               <w:rFonts w:eastAsiaTheme="minorEastAsia"/>
               <w:noProof/>
-              <w:lang w:eastAsia="fr-CH"/>
+              <w:sz w:val="24"/>
+              <w:szCs w:val="24"/>
+              <w:lang w:val="fr-FR" w:eastAsia="fr-FR"/>
             </w:rPr>
           </w:pPr>
-          <w:hyperlink w:anchor="_Toc93321552" w:history="1">
+          <w:hyperlink w:anchor="_Toc93394338" w:history="1">
             <w:r>
               <w:rPr>
                 <w:rStyle w:val="Lienhypertexte"/>
@@ -5169,7 +5284,7 @@
                 <w:noProof/>
                 <w:webHidden/>
               </w:rPr>
-              <w:instrText xml:space="preserve"> PAGEREF _Toc93321552 \h </w:instrText>
+              <w:instrText xml:space="preserve"> PAGEREF _Toc93394338 \h </w:instrText>
             </w:r>
             <w:r>
               <w:rPr>
@@ -5209,10 +5324,12 @@
             <w:rPr>
               <w:rFonts w:eastAsiaTheme="minorEastAsia"/>
               <w:noProof/>
-              <w:lang w:eastAsia="fr-CH"/>
+              <w:sz w:val="24"/>
+              <w:szCs w:val="24"/>
+              <w:lang w:val="fr-FR" w:eastAsia="fr-FR"/>
             </w:rPr>
           </w:pPr>
-          <w:hyperlink w:anchor="_Toc93321553" w:history="1">
+          <w:hyperlink w:anchor="_Toc93394339" w:history="1">
             <w:r>
               <w:rPr>
                 <w:rStyle w:val="Lienhypertexte"/>
@@ -5240,7 +5357,7 @@
                 <w:noProof/>
                 <w:webHidden/>
               </w:rPr>
-              <w:instrText xml:space="preserve"> PAGEREF _Toc93321553 \h </w:instrText>
+              <w:instrText xml:space="preserve"> PAGEREF _Toc93394339 \h </w:instrText>
             </w:r>
             <w:r>
               <w:rPr>
@@ -5260,7 +5377,7 @@
                 <w:noProof/>
                 <w:webHidden/>
               </w:rPr>
-              <w:t>5</w:t>
+              <w:t>6</w:t>
             </w:r>
             <w:r>
               <w:rPr>
@@ -5280,10 +5397,12 @@
             <w:rPr>
               <w:rFonts w:eastAsiaTheme="minorEastAsia"/>
               <w:noProof/>
-              <w:lang w:eastAsia="fr-CH"/>
+              <w:sz w:val="24"/>
+              <w:szCs w:val="24"/>
+              <w:lang w:val="fr-FR" w:eastAsia="fr-FR"/>
             </w:rPr>
           </w:pPr>
-          <w:hyperlink w:anchor="_Toc93321554" w:history="1">
+          <w:hyperlink w:anchor="_Toc93394340" w:history="1">
             <w:r>
               <w:rPr>
                 <w:rStyle w:val="Lienhypertexte"/>
@@ -5311,7 +5430,7 @@
                 <w:noProof/>
                 <w:webHidden/>
               </w:rPr>
-              <w:instrText xml:space="preserve"> PAGEREF _Toc93321554 \h </w:instrText>
+              <w:instrText xml:space="preserve"> PAGEREF _Toc93394340 \h </w:instrText>
             </w:r>
             <w:r>
               <w:rPr>
@@ -5351,10 +5470,12 @@
             <w:rPr>
               <w:rFonts w:eastAsiaTheme="minorEastAsia"/>
               <w:noProof/>
-              <w:lang w:eastAsia="fr-CH"/>
+              <w:sz w:val="24"/>
+              <w:szCs w:val="24"/>
+              <w:lang w:val="fr-FR" w:eastAsia="fr-FR"/>
             </w:rPr>
           </w:pPr>
-          <w:hyperlink w:anchor="_Toc93321555" w:history="1">
+          <w:hyperlink w:anchor="_Toc93394341" w:history="1">
             <w:r>
               <w:rPr>
                 <w:rStyle w:val="Lienhypertexte"/>
@@ -5382,7 +5503,7 @@
                 <w:noProof/>
                 <w:webHidden/>
               </w:rPr>
-              <w:instrText xml:space="preserve"> PAGEREF _Toc93321555 \h </w:instrText>
+              <w:instrText xml:space="preserve"> PAGEREF _Toc93394341 \h </w:instrText>
             </w:r>
             <w:r>
               <w:rPr>
@@ -5422,10 +5543,12 @@
             <w:rPr>
               <w:rFonts w:eastAsiaTheme="minorEastAsia"/>
               <w:noProof/>
-              <w:lang w:eastAsia="fr-CH"/>
+              <w:sz w:val="24"/>
+              <w:szCs w:val="24"/>
+              <w:lang w:val="fr-FR" w:eastAsia="fr-FR"/>
             </w:rPr>
           </w:pPr>
-          <w:hyperlink w:anchor="_Toc93321556" w:history="1">
+          <w:hyperlink w:anchor="_Toc93394342" w:history="1">
             <w:r>
               <w:rPr>
                 <w:rStyle w:val="Lienhypertexte"/>
@@ -5453,7 +5576,7 @@
                 <w:noProof/>
                 <w:webHidden/>
               </w:rPr>
-              <w:instrText xml:space="preserve"> PAGEREF _Toc93321556 \h </w:instrText>
+              <w:instrText xml:space="preserve"> PAGEREF _Toc93394342 \h </w:instrText>
             </w:r>
             <w:r>
               <w:rPr>
@@ -5493,10 +5616,12 @@
             <w:rPr>
               <w:rFonts w:eastAsiaTheme="minorEastAsia"/>
               <w:noProof/>
-              <w:lang w:eastAsia="fr-CH"/>
+              <w:sz w:val="24"/>
+              <w:szCs w:val="24"/>
+              <w:lang w:val="fr-FR" w:eastAsia="fr-FR"/>
             </w:rPr>
           </w:pPr>
-          <w:hyperlink w:anchor="_Toc93321557" w:history="1">
+          <w:hyperlink w:anchor="_Toc93394343" w:history="1">
             <w:r>
               <w:rPr>
                 <w:rStyle w:val="Lienhypertexte"/>
@@ -5524,7 +5649,7 @@
                 <w:noProof/>
                 <w:webHidden/>
               </w:rPr>
-              <w:instrText xml:space="preserve"> PAGEREF _Toc93321557 \h </w:instrText>
+              <w:instrText xml:space="preserve"> PAGEREF _Toc93394343 \h </w:instrText>
             </w:r>
             <w:r>
               <w:rPr>
@@ -5544,7 +5669,7 @@
                 <w:noProof/>
                 <w:webHidden/>
               </w:rPr>
-              <w:t>6</w:t>
+              <w:t>7</w:t>
             </w:r>
             <w:r>
               <w:rPr>
@@ -5564,10 +5689,12 @@
             <w:rPr>
               <w:rFonts w:eastAsiaTheme="minorEastAsia"/>
               <w:noProof/>
-              <w:lang w:eastAsia="fr-CH"/>
+              <w:sz w:val="24"/>
+              <w:szCs w:val="24"/>
+              <w:lang w:val="fr-FR" w:eastAsia="fr-FR"/>
             </w:rPr>
           </w:pPr>
-          <w:hyperlink w:anchor="_Toc93321558" w:history="1">
+          <w:hyperlink w:anchor="_Toc93394344" w:history="1">
             <w:r>
               <w:rPr>
                 <w:rStyle w:val="Lienhypertexte"/>
@@ -5595,7 +5722,7 @@
                 <w:noProof/>
                 <w:webHidden/>
               </w:rPr>
-              <w:instrText xml:space="preserve"> PAGEREF _Toc93321558 \h </w:instrText>
+              <w:instrText xml:space="preserve"> PAGEREF _Toc93394344 \h </w:instrText>
             </w:r>
             <w:r>
               <w:rPr>
@@ -5635,10 +5762,12 @@
             <w:rPr>
               <w:rFonts w:eastAsiaTheme="minorEastAsia"/>
               <w:noProof/>
-              <w:lang w:eastAsia="fr-CH"/>
+              <w:sz w:val="24"/>
+              <w:szCs w:val="24"/>
+              <w:lang w:val="fr-FR" w:eastAsia="fr-FR"/>
             </w:rPr>
           </w:pPr>
-          <w:hyperlink w:anchor="_Toc93321559" w:history="1">
+          <w:hyperlink w:anchor="_Toc93394345" w:history="1">
             <w:r>
               <w:rPr>
                 <w:rStyle w:val="Lienhypertexte"/>
@@ -5666,7 +5795,7 @@
                 <w:noProof/>
                 <w:webHidden/>
               </w:rPr>
-              <w:instrText xml:space="preserve"> PAGEREF _Toc93321559 \h </w:instrText>
+              <w:instrText xml:space="preserve"> PAGEREF _Toc93394345 \h </w:instrText>
             </w:r>
             <w:r>
               <w:rPr>
@@ -5706,10 +5835,12 @@
             <w:rPr>
               <w:rFonts w:eastAsiaTheme="minorEastAsia"/>
               <w:noProof/>
-              <w:lang w:eastAsia="fr-CH"/>
+              <w:sz w:val="24"/>
+              <w:szCs w:val="24"/>
+              <w:lang w:val="fr-FR" w:eastAsia="fr-FR"/>
             </w:rPr>
           </w:pPr>
-          <w:hyperlink w:anchor="_Toc93321560" w:history="1">
+          <w:hyperlink w:anchor="_Toc93394346" w:history="1">
             <w:r>
               <w:rPr>
                 <w:rStyle w:val="Lienhypertexte"/>
@@ -5737,7 +5868,7 @@
                 <w:noProof/>
                 <w:webHidden/>
               </w:rPr>
-              <w:instrText xml:space="preserve"> PAGEREF _Toc93321560 \h </w:instrText>
+              <w:instrText xml:space="preserve"> PAGEREF _Toc93394346 \h </w:instrText>
             </w:r>
             <w:r>
               <w:rPr>
@@ -5777,10 +5908,12 @@
             <w:rPr>
               <w:rFonts w:eastAsiaTheme="minorEastAsia"/>
               <w:noProof/>
-              <w:lang w:eastAsia="fr-CH"/>
+              <w:sz w:val="24"/>
+              <w:szCs w:val="24"/>
+              <w:lang w:val="fr-FR" w:eastAsia="fr-FR"/>
             </w:rPr>
           </w:pPr>
-          <w:hyperlink w:anchor="_Toc93321561" w:history="1">
+          <w:hyperlink w:anchor="_Toc93394347" w:history="1">
             <w:r>
               <w:rPr>
                 <w:rStyle w:val="Lienhypertexte"/>
@@ -5808,7 +5941,7 @@
                 <w:noProof/>
                 <w:webHidden/>
               </w:rPr>
-              <w:instrText xml:space="preserve"> PAGEREF _Toc93321561 \h </w:instrText>
+              <w:instrText xml:space="preserve"> PAGEREF _Toc93394347 \h </w:instrText>
             </w:r>
             <w:r>
               <w:rPr>
@@ -5828,7 +5961,7 @@
                 <w:noProof/>
                 <w:webHidden/>
               </w:rPr>
-              <w:t>7</w:t>
+              <w:t>8</w:t>
             </w:r>
             <w:r>
               <w:rPr>
@@ -5848,10 +5981,12 @@
             <w:rPr>
               <w:rFonts w:eastAsiaTheme="minorEastAsia"/>
               <w:noProof/>
-              <w:lang w:eastAsia="fr-CH"/>
+              <w:sz w:val="24"/>
+              <w:szCs w:val="24"/>
+              <w:lang w:val="fr-FR" w:eastAsia="fr-FR"/>
             </w:rPr>
           </w:pPr>
-          <w:hyperlink w:anchor="_Toc93321562" w:history="1">
+          <w:hyperlink w:anchor="_Toc93394348" w:history="1">
             <w:r>
               <w:rPr>
                 <w:rStyle w:val="Lienhypertexte"/>
@@ -5879,7 +6014,7 @@
                 <w:noProof/>
                 <w:webHidden/>
               </w:rPr>
-              <w:instrText xml:space="preserve"> PAGEREF _Toc93321562 \h </w:instrText>
+              <w:instrText xml:space="preserve"> PAGEREF _Toc93394348 \h </w:instrText>
             </w:r>
             <w:r>
               <w:rPr>
@@ -5933,14 +6068,14 @@
           <w:lang w:val="fr-FR"/>
         </w:rPr>
       </w:pPr>
-      <w:bookmarkStart w:id="0" w:name="_Toc93321538"/>
+      <w:bookmarkStart w:id="1" w:name="_Toc93394323"/>
       <w:r>
         <w:rPr>
           <w:lang w:val="fr-FR"/>
         </w:rPr>
         <w:t>Introduction</w:t>
       </w:r>
-      <w:bookmarkEnd w:id="0"/>
+      <w:bookmarkEnd w:id="1"/>
     </w:p>
     <w:p>
       <w:pPr>
@@ -6007,7 +6142,13 @@
         <w:rPr>
           <w:lang w:val="fr-FR"/>
         </w:rPr>
-        <w:t xml:space="preserve"> Pour finir, les implémentations</w:t>
+        <w:t xml:space="preserve"> Pour finir, l’</w:t>
+      </w:r>
+      <w:r>
+        <w:rPr>
+          <w:lang w:val="fr-FR"/>
+        </w:rPr>
+        <w:t>implémentations</w:t>
       </w:r>
       <w:r>
         <w:rPr>
@@ -6019,7 +6160,19 @@
         <w:rPr>
           <w:lang w:val="fr-FR"/>
         </w:rPr>
-        <w:t xml:space="preserve"> de l’échec et mat et d</w:t>
+        <w:t xml:space="preserve"> de l’échec et mat </w:t>
+      </w:r>
+      <w:r>
+        <w:rPr>
+          <w:lang w:val="fr-FR"/>
+        </w:rPr>
+        <w:t xml:space="preserve">a été réalisée contrairement à celle </w:t>
+      </w:r>
+      <w:r>
+        <w:rPr>
+          <w:lang w:val="fr-FR"/>
+        </w:rPr>
+        <w:t>d</w:t>
       </w:r>
       <w:r>
         <w:rPr>
@@ -6031,7 +6184,7 @@
         <w:rPr>
           <w:lang w:val="fr-FR"/>
         </w:rPr>
-        <w:t xml:space="preserve"> pat n’ont pas été réalisées.</w:t>
+        <w:t xml:space="preserve"> pat.</w:t>
       </w:r>
     </w:p>
     <w:p>
@@ -6200,14 +6353,14 @@
                                 <w:lang w:val="fr-FR"/>
                               </w:rPr>
                             </w:pPr>
-                            <w:bookmarkStart w:id="1" w:name="_Toc93321539"/>
+                            <w:bookmarkStart w:id="2" w:name="_Toc93394324"/>
                             <w:r>
                               <w:rPr>
                                 <w:lang w:val="fr-FR"/>
                               </w:rPr>
                               <w:t>Diagramme des classes</w:t>
                             </w:r>
-                            <w:bookmarkEnd w:id="1"/>
+                            <w:bookmarkEnd w:id="2"/>
                           </w:p>
                         </w:txbxContent>
                       </wps:txbx>
@@ -6228,7 +6381,7 @@
           </mc:Choice>
           <mc:Fallback>
             <w:pict>
-              <v:shape w14:anchorId="3A1F8BB2" id="Zone de texte 2" o:spid="_x0000_s1057" type="#_x0000_t202" style="position:absolute;margin-left:0;margin-top:-53.6pt;width:280.1pt;height:41pt;z-index:251663360;visibility:visible;mso-wrap-style:square;mso-width-percent:400;mso-height-percent:200;mso-wrap-distance-left:9pt;mso-wrap-distance-top:3.6pt;mso-wrap-distance-right:9pt;mso-wrap-distance-bottom:3.6pt;mso-position-horizontal:left;mso-position-horizontal-relative:margin;mso-position-vertical:absolute;mso-position-vertical-relative:text;mso-width-percent:400;mso-height-percent:200;mso-width-relative:margin;mso-height-relative:margin;v-text-anchor:top" o:gfxdata="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" stroked="f">
+              <v:shape w14:anchorId="3A1F8BB2" id="Zone de texte 2" o:spid="_x0000_s1057" type="#_x0000_t202" style="position:absolute;margin-left:0;margin-top:-53.55pt;width:280.1pt;height:41pt;z-index:251663360;visibility:visible;mso-wrap-style:square;mso-width-percent:400;mso-height-percent:200;mso-wrap-distance-left:9pt;mso-wrap-distance-top:3.6pt;mso-wrap-distance-right:9pt;mso-wrap-distance-bottom:3.6pt;mso-position-horizontal:left;mso-position-horizontal-relative:margin;mso-position-vertical:absolute;mso-position-vertical-relative:text;mso-width-percent:400;mso-height-percent:200;mso-width-relative:margin;mso-height-relative:margin;v-text-anchor:top" o:gfxdata="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" stroked="f">
                 <v:textbox style="mso-fit-shape-to-text:t">
                   <w:txbxContent>
                     <w:p>
@@ -6238,14 +6391,14 @@
                           <w:lang w:val="fr-FR"/>
                         </w:rPr>
                       </w:pPr>
-                      <w:bookmarkStart w:id="2" w:name="_Toc93321539"/>
+                      <w:bookmarkStart w:id="3" w:name="_Toc93394324"/>
                       <w:r>
                         <w:rPr>
                           <w:lang w:val="fr-FR"/>
                         </w:rPr>
                         <w:t>Diagramme des classes</w:t>
                       </w:r>
-                      <w:bookmarkEnd w:id="2"/>
+                      <w:bookmarkEnd w:id="3"/>
                     </w:p>
                   </w:txbxContent>
                 </v:textbox>
@@ -6288,7 +6441,7 @@
           <w:lang w:val="fr-FR"/>
         </w:rPr>
       </w:pPr>
-      <w:bookmarkStart w:id="3" w:name="_Toc93321540"/>
+      <w:bookmarkStart w:id="4" w:name="_Toc93394325"/>
       <w:r>
         <w:rPr>
           <w:lang w:val="fr-FR"/>
@@ -6302,7 +6455,7 @@
         </w:rPr>
         <w:t xml:space="preserve"> et d’implémentation</w:t>
       </w:r>
-      <w:bookmarkEnd w:id="3"/>
+      <w:bookmarkEnd w:id="4"/>
     </w:p>
     <w:p>
       <w:pPr>
@@ -6312,16 +6465,14 @@
           <w:lang w:val="fr-FR"/>
         </w:rPr>
       </w:pPr>
-      <w:bookmarkStart w:id="4" w:name="_Toc93321541"/>
-      <w:proofErr w:type="spellStart"/>
+      <w:bookmarkStart w:id="5" w:name="_Toc93394326"/>
       <w:r>
         <w:rPr>
           <w:lang w:val="fr-FR"/>
         </w:rPr>
         <w:t>GameManager</w:t>
       </w:r>
-      <w:bookmarkEnd w:id="4"/>
-      <w:proofErr w:type="spellEnd"/>
+      <w:bookmarkEnd w:id="5"/>
     </w:p>
     <w:p>
       <w:pPr>
@@ -6342,7 +6493,6 @@
         </w:rPr>
         <w:t xml:space="preserve">séparé la gestion de la communication avec la vue du véritable plateau pour plusieurs raisons. Tout d’abord, cela nous a permis de bien séparer les différents contextes. En effet, la classe </w:t>
       </w:r>
-      <w:proofErr w:type="spellStart"/>
       <w:r>
         <w:rPr>
           <w:i/>
@@ -6351,7 +6501,6 @@
         </w:rPr>
         <w:t>GameManager</w:t>
       </w:r>
-      <w:proofErr w:type="spellEnd"/>
       <w:r>
         <w:rPr>
           <w:lang w:val="fr-FR"/>
@@ -6370,7 +6519,6 @@
         </w:rPr>
         <w:t xml:space="preserve">interface </w:t>
       </w:r>
-      <w:proofErr w:type="spellStart"/>
       <w:r>
         <w:rPr>
           <w:i/>
@@ -6379,7 +6527,6 @@
         </w:rPr>
         <w:t>ChessController</w:t>
       </w:r>
-      <w:proofErr w:type="spellEnd"/>
       <w:r>
         <w:rPr>
           <w:lang w:val="fr-FR"/>
@@ -6434,7 +6581,6 @@
         </w:rPr>
         <w:t xml:space="preserve"> le </w:t>
       </w:r>
-      <w:proofErr w:type="spellStart"/>
       <w:r>
         <w:rPr>
           <w:i/>
@@ -6443,7 +6589,6 @@
         </w:rPr>
         <w:t>Board</w:t>
       </w:r>
-      <w:proofErr w:type="spellEnd"/>
       <w:r>
         <w:rPr>
           <w:lang w:val="fr-FR"/>
@@ -6524,7 +6669,6 @@
         </w:rPr>
         <w:t xml:space="preserve">La seule vraie part de logique dans la classe </w:t>
       </w:r>
-      <w:proofErr w:type="spellStart"/>
       <w:r>
         <w:rPr>
           <w:i/>
@@ -6533,7 +6677,6 @@
         </w:rPr>
         <w:t>GameManager</w:t>
       </w:r>
-      <w:proofErr w:type="spellEnd"/>
       <w:r>
         <w:rPr>
           <w:lang w:val="fr-FR"/>
@@ -6552,7 +6695,6 @@
         </w:rPr>
         <w:t xml:space="preserve">. Il aurait également été possible de vérifier à chaque fin de tour directement dans la classe </w:t>
       </w:r>
-      <w:proofErr w:type="spellStart"/>
       <w:r>
         <w:rPr>
           <w:i/>
@@ -6561,7 +6703,6 @@
         </w:rPr>
         <w:t>Board</w:t>
       </w:r>
-      <w:proofErr w:type="spellEnd"/>
       <w:r>
         <w:rPr>
           <w:lang w:val="fr-FR"/>
@@ -6624,7 +6765,6 @@
         </w:rPr>
         <w:t xml:space="preserve"> instance de la classe </w:t>
       </w:r>
-      <w:proofErr w:type="spellStart"/>
       <w:r>
         <w:rPr>
           <w:i/>
@@ -6633,7 +6773,6 @@
         </w:rPr>
         <w:t>Board</w:t>
       </w:r>
-      <w:proofErr w:type="spellEnd"/>
       <w:r>
         <w:rPr>
           <w:lang w:val="fr-FR"/>
@@ -6649,16 +6788,14 @@
           <w:lang w:val="fr-FR"/>
         </w:rPr>
       </w:pPr>
-      <w:bookmarkStart w:id="5" w:name="_Toc93321542"/>
-      <w:proofErr w:type="spellStart"/>
+      <w:bookmarkStart w:id="6" w:name="_Toc93394327"/>
       <w:r>
         <w:rPr>
           <w:lang w:val="fr-FR"/>
         </w:rPr>
         <w:t>Board</w:t>
       </w:r>
-      <w:bookmarkEnd w:id="5"/>
-      <w:proofErr w:type="spellEnd"/>
+      <w:bookmarkEnd w:id="6"/>
     </w:p>
     <w:p>
       <w:pPr>
@@ -6668,14 +6805,14 @@
           <w:lang w:val="fr-FR"/>
         </w:rPr>
       </w:pPr>
-      <w:bookmarkStart w:id="6" w:name="_Toc93321543"/>
+      <w:bookmarkStart w:id="7" w:name="_Toc93394328"/>
       <w:r>
         <w:rPr>
           <w:lang w:val="fr-FR"/>
         </w:rPr>
         <w:t>Système d’événements</w:t>
       </w:r>
-      <w:bookmarkEnd w:id="6"/>
+      <w:bookmarkEnd w:id="7"/>
     </w:p>
     <w:p>
       <w:pPr>
@@ -6690,7 +6827,6 @@
         </w:rPr>
         <w:t xml:space="preserve">La classe </w:t>
       </w:r>
-      <w:proofErr w:type="spellStart"/>
       <w:r>
         <w:rPr>
           <w:i/>
@@ -6699,14 +6835,12 @@
         </w:rPr>
         <w:t>Board</w:t>
       </w:r>
-      <w:proofErr w:type="spellEnd"/>
       <w:r>
         <w:rPr>
           <w:lang w:val="fr-FR"/>
         </w:rPr>
         <w:t xml:space="preserve"> émet des évènements qu’écoute la classe </w:t>
       </w:r>
-      <w:proofErr w:type="spellStart"/>
       <w:r>
         <w:rPr>
           <w:i/>
@@ -6715,7 +6849,6 @@
         </w:rPr>
         <w:t>GameManager</w:t>
       </w:r>
-      <w:proofErr w:type="spellEnd"/>
       <w:r>
         <w:rPr>
           <w:lang w:val="fr-FR"/>
@@ -6725,7 +6858,7 @@
     </w:p>
     <w:p>
       <w:pPr>
-        <w:pStyle w:val="Paragraphedeliste"/>
+        <w:pStyle w:val="Pardeliste"/>
         <w:numPr>
           <w:ilvl w:val="0"/>
           <w:numId w:val="6"/>
@@ -6750,7 +6883,7 @@
     </w:p>
     <w:p>
       <w:pPr>
-        <w:pStyle w:val="Paragraphedeliste"/>
+        <w:pStyle w:val="Pardeliste"/>
         <w:numPr>
           <w:ilvl w:val="0"/>
           <w:numId w:val="6"/>
@@ -6775,7 +6908,7 @@
     </w:p>
     <w:p>
       <w:pPr>
-        <w:pStyle w:val="Paragraphedeliste"/>
+        <w:pStyle w:val="Pardeliste"/>
         <w:numPr>
           <w:ilvl w:val="0"/>
           <w:numId w:val="6"/>
@@ -6835,23 +6968,8 @@
         <w:rPr>
           <w:lang w:val="fr-FR"/>
         </w:rPr>
-        <w:t xml:space="preserve">Les interfaces des </w:t>
-      </w:r>
-      <w:proofErr w:type="spellStart"/>
-      <w:r>
-        <w:rPr>
-          <w:lang w:val="fr-FR"/>
-        </w:rPr>
-        <w:t>Listeners</w:t>
-      </w:r>
-      <w:proofErr w:type="spellEnd"/>
-      <w:r>
-        <w:rPr>
-          <w:lang w:val="fr-FR"/>
-        </w:rPr>
-        <w:t xml:space="preserve"> ont été définies comme internes à la classe </w:t>
-      </w:r>
-      <w:proofErr w:type="spellStart"/>
+        <w:t xml:space="preserve">Les interfaces des Listeners ont été définies comme internes à la classe </w:t>
+      </w:r>
       <w:r>
         <w:rPr>
           <w:i/>
@@ -6860,14 +6978,12 @@
         </w:rPr>
         <w:t>Board</w:t>
       </w:r>
-      <w:proofErr w:type="spellEnd"/>
       <w:r>
         <w:rPr>
           <w:lang w:val="fr-FR"/>
         </w:rPr>
         <w:t xml:space="preserve"> car il est peu judicieux de les ajouter chacune dans un fichier séparé en perdant le contexte qu’elles sont liées à la classe </w:t>
       </w:r>
-      <w:proofErr w:type="spellStart"/>
       <w:r>
         <w:rPr>
           <w:i/>
@@ -6876,7 +6992,6 @@
         </w:rPr>
         <w:t>Board</w:t>
       </w:r>
-      <w:proofErr w:type="spellEnd"/>
       <w:r>
         <w:rPr>
           <w:lang w:val="fr-FR"/>
@@ -6890,14 +7005,14 @@
           <w:rStyle w:val="Titre3Car"/>
         </w:rPr>
       </w:pPr>
-      <w:bookmarkStart w:id="7" w:name="_Toc93321544"/>
+      <w:bookmarkStart w:id="8" w:name="_Toc93394329"/>
       <w:r>
         <w:rPr>
           <w:rStyle w:val="Titre3Car"/>
         </w:rPr>
         <w:t>Stockage des pièces</w:t>
       </w:r>
-      <w:bookmarkEnd w:id="7"/>
+      <w:bookmarkEnd w:id="8"/>
     </w:p>
     <w:p>
       <w:pPr>
@@ -6910,21 +7025,7 @@
         <w:rPr>
           <w:lang w:val="fr-FR"/>
         </w:rPr>
-        <w:t xml:space="preserve">Les pièces sont stockés dans un simple tableau à deux dimensions afin d’y accéder en O(1) lors des recherches. Il aurait également été possible de faire une </w:t>
-      </w:r>
-      <w:proofErr w:type="spellStart"/>
-      <w:r>
-        <w:rPr>
-          <w:lang w:val="fr-FR"/>
-        </w:rPr>
-        <w:t>HashMap</w:t>
-      </w:r>
-      <w:proofErr w:type="spellEnd"/>
-      <w:r>
-        <w:rPr>
-          <w:lang w:val="fr-FR"/>
-        </w:rPr>
-        <w:t xml:space="preserve"> mais cela nous a semblé compliqu</w:t>
+        <w:t>Les pièces sont stockés dans un simple tableau à deux dimensions afin d’y accéder en O(1) lors des recherches. Il aurait également été possible de faire une HashMap mais cela nous a semblé compliqu</w:t>
       </w:r>
       <w:r>
         <w:rPr>
@@ -6963,14 +7064,14 @@
           <w:lang w:val="fr-FR"/>
         </w:rPr>
       </w:pPr>
-      <w:bookmarkStart w:id="8" w:name="_Toc93321545"/>
+      <w:bookmarkStart w:id="9" w:name="_Toc93394330"/>
       <w:r>
         <w:rPr>
           <w:lang w:val="fr-FR"/>
         </w:rPr>
         <w:t>Liste de rois</w:t>
       </w:r>
-      <w:bookmarkEnd w:id="8"/>
+      <w:bookmarkEnd w:id="9"/>
     </w:p>
     <w:p>
       <w:pPr>
@@ -6983,21 +7084,7 @@
         <w:rPr>
           <w:lang w:val="fr-FR"/>
         </w:rPr>
-        <w:t xml:space="preserve">En plus du tableau à deux dimensions, une </w:t>
-      </w:r>
-      <w:proofErr w:type="spellStart"/>
-      <w:r>
-        <w:rPr>
-          <w:lang w:val="fr-FR"/>
-        </w:rPr>
-        <w:t>ArrayList</w:t>
-      </w:r>
-      <w:proofErr w:type="spellEnd"/>
-      <w:r>
-        <w:rPr>
-          <w:lang w:val="fr-FR"/>
-        </w:rPr>
-        <w:t xml:space="preserve"> contenant les deux rois a été créée afin de faciliter la </w:t>
+        <w:t xml:space="preserve">En plus du tableau à deux dimensions, une ArrayList contenant les deux rois a été créée afin de faciliter la </w:t>
       </w:r>
       <w:r>
         <w:rPr>
@@ -7089,21 +7176,12 @@
         </w:rPr>
         <w:t xml:space="preserve"> Créer une méthode </w:t>
       </w:r>
-      <w:proofErr w:type="spellStart"/>
       <w:r>
         <w:rPr>
           <w:i/>
           <w:lang w:val="fr-FR"/>
         </w:rPr>
-        <w:t>fillBoard</w:t>
-      </w:r>
-      <w:proofErr w:type="spellEnd"/>
-      <w:r>
-        <w:rPr>
-          <w:i/>
-          <w:lang w:val="fr-FR"/>
-        </w:rPr>
-        <w:t>()</w:t>
+        <w:t>fillBoard()</w:t>
       </w:r>
       <w:r>
         <w:rPr>
@@ -7139,14 +7217,14 @@
           <w:lang w:val="fr-FR"/>
         </w:rPr>
       </w:pPr>
-      <w:bookmarkStart w:id="9" w:name="_Toc93321546"/>
+      <w:bookmarkStart w:id="10" w:name="_Toc93394331"/>
       <w:r>
         <w:rPr>
           <w:lang w:val="fr-FR"/>
         </w:rPr>
         <w:t>Compter les tours</w:t>
       </w:r>
-      <w:bookmarkEnd w:id="9"/>
+      <w:bookmarkEnd w:id="10"/>
     </w:p>
     <w:p>
       <w:pPr>
@@ -7212,21 +7290,19 @@
     </w:p>
     <w:p>
       <w:pPr>
-        <w:pStyle w:val="Titre2"/>
+        <w:pStyle w:val="Titre3"/>
         <w:rPr>
           <w:lang w:val="fr-FR"/>
         </w:rPr>
       </w:pPr>
-      <w:bookmarkStart w:id="10" w:name="_Toc93321547"/>
-      <w:proofErr w:type="spellStart"/>
-      <w:r>
-        <w:rPr>
-          <w:lang w:val="fr-FR"/>
-        </w:rPr>
-        <w:t>Cell</w:t>
-      </w:r>
-      <w:bookmarkEnd w:id="10"/>
-      <w:proofErr w:type="spellEnd"/>
+      <w:bookmarkStart w:id="11" w:name="_Toc93394332"/>
+      <w:r>
+        <w:rPr>
+          <w:lang w:val="fr-FR"/>
+        </w:rPr>
+        <w:t>Echec et mat</w:t>
+      </w:r>
+      <w:bookmarkEnd w:id="11"/>
     </w:p>
     <w:p>
       <w:pPr>
@@ -7239,13 +7315,13 @@
         <w:rPr>
           <w:lang w:val="fr-FR"/>
         </w:rPr>
-        <w:t xml:space="preserve">Une classe représentant une case du plateau a été réalisée afin d’offrir plus de possibilités. Il aurait été possible de stocker directement les deux coordonnées x et y dans la pièce mais cela nous aurait </w:t>
-      </w:r>
-      <w:r>
-        <w:rPr>
-          <w:lang w:val="fr-FR"/>
-        </w:rPr>
-        <w:t>embêtés</w:t>
+        <w:t xml:space="preserve">Nous avons implémenté </w:t>
+      </w:r>
+      <w:r>
+        <w:rPr>
+          <w:lang w:val="fr-FR"/>
+        </w:rPr>
+        <w:t>l’échec et mat en bouclant sur toutes les cases. Si une case de l’équipe du roi en échec peut y aller, cela signifie que ce n’est pas un échec et mat car le mouvement annule donc la position d’échec du roi allié.</w:t>
       </w:r>
       <w:r>
         <w:rPr>
@@ -7257,18 +7333,72 @@
         <w:rPr>
           <w:lang w:val="fr-FR"/>
         </w:rPr>
-        <w:t xml:space="preserve">dans les </w:t>
-      </w:r>
-      <w:r>
-        <w:rPr>
-          <w:lang w:val="fr-FR"/>
-        </w:rPr>
-        <w:t>actions suivantes :</w:t>
+        <w:t>La seule subtili</w:t>
+      </w:r>
+      <w:r>
+        <w:rPr>
+          <w:lang w:val="fr-FR"/>
+        </w:rPr>
+        <w:t>té à prendre en compte a été d’annuler le mouvement si celui-ci a bien pu être appliqué afin de ne pas jouer à la place du joueur</w:t>
       </w:r>
     </w:p>
     <w:p>
       <w:pPr>
-        <w:pStyle w:val="Paragraphedeliste"/>
+        <w:pStyle w:val="Titre2"/>
+        <w:rPr>
+          <w:lang w:val="fr-FR"/>
+        </w:rPr>
+      </w:pPr>
+      <w:bookmarkStart w:id="12" w:name="_Toc93394333"/>
+      <w:r>
+        <w:rPr>
+          <w:lang w:val="fr-FR"/>
+        </w:rPr>
+        <w:t>Cell</w:t>
+      </w:r>
+      <w:bookmarkEnd w:id="12"/>
+    </w:p>
+    <w:p>
+      <w:pPr>
+        <w:jc w:val="both"/>
+        <w:rPr>
+          <w:lang w:val="fr-FR"/>
+        </w:rPr>
+      </w:pPr>
+      <w:r>
+        <w:rPr>
+          <w:lang w:val="fr-FR"/>
+        </w:rPr>
+        <w:t xml:space="preserve">Une classe représentant une case du plateau a été réalisée afin d’offrir plus de possibilités. Il aurait été possible de stocker directement les deux coordonnées x et y dans la pièce mais cela nous aurait </w:t>
+      </w:r>
+      <w:r>
+        <w:rPr>
+          <w:lang w:val="fr-FR"/>
+        </w:rPr>
+        <w:t>embêtés</w:t>
+      </w:r>
+      <w:r>
+        <w:rPr>
+          <w:lang w:val="fr-FR"/>
+        </w:rPr>
+        <w:t xml:space="preserve"> </w:t>
+      </w:r>
+      <w:r>
+        <w:rPr>
+          <w:lang w:val="fr-FR"/>
+        </w:rPr>
+        <w:t xml:space="preserve">dans les </w:t>
+      </w:r>
+      <w:r>
+        <w:rPr>
+          <w:lang w:val="fr-FR"/>
+        </w:rPr>
+        <w:t>actions suivantes :</w:t>
+      </w:r>
+    </w:p>
+    <w:p>
+      <w:pPr>
+        <w:pStyle w:val="Pardeliste"/>
         <w:numPr>
           <w:ilvl w:val="0"/>
           <w:numId w:val="6"/>
@@ -7299,7 +7429,7 @@
     </w:p>
     <w:p>
       <w:pPr>
-        <w:pStyle w:val="Paragraphedeliste"/>
+        <w:pStyle w:val="Pardeliste"/>
         <w:numPr>
           <w:ilvl w:val="0"/>
           <w:numId w:val="6"/>
@@ -7327,18 +7457,8 @@
           <w:iCs/>
           <w:lang w:val="fr-FR"/>
         </w:rPr>
-        <w:t>.</w:t>
-      </w:r>
-      <w:proofErr w:type="spellStart"/>
-      <w:r>
-        <w:rPr>
-          <w:i/>
-          <w:iCs/>
-          <w:lang w:val="fr-FR"/>
-        </w:rPr>
-        <w:t>equals</w:t>
-      </w:r>
-      <w:proofErr w:type="spellEnd"/>
+        <w:t>.equals</w:t>
+      </w:r>
       <w:r>
         <w:rPr>
           <w:i/>
@@ -7356,7 +7476,7 @@
     </w:p>
     <w:p>
       <w:pPr>
-        <w:pStyle w:val="Paragraphedeliste"/>
+        <w:pStyle w:val="Pardeliste"/>
         <w:numPr>
           <w:ilvl w:val="0"/>
           <w:numId w:val="6"/>
@@ -7375,7 +7495,7 @@
     </w:p>
     <w:p>
       <w:pPr>
-        <w:pStyle w:val="Paragraphedeliste"/>
+        <w:pStyle w:val="Pardeliste"/>
         <w:numPr>
           <w:ilvl w:val="0"/>
           <w:numId w:val="6"/>
@@ -7399,14 +7519,14 @@
           <w:lang w:val="fr-FR"/>
         </w:rPr>
       </w:pPr>
-      <w:bookmarkStart w:id="11" w:name="_Toc93321548"/>
+      <w:bookmarkStart w:id="13" w:name="_Toc93394334"/>
       <w:r>
         <w:rPr>
           <w:lang w:val="fr-FR"/>
         </w:rPr>
         <w:t>Moves</w:t>
       </w:r>
-      <w:bookmarkEnd w:id="11"/>
+      <w:bookmarkEnd w:id="13"/>
     </w:p>
     <w:p>
       <w:pPr>
@@ -7441,7 +7561,6 @@
       <w:r>
         <w:t xml:space="preserve">La classe </w:t>
       </w:r>
-      <w:proofErr w:type="spellStart"/>
       <w:r>
         <w:rPr>
           <w:i/>
@@ -7449,11 +7568,9 @@
         </w:rPr>
         <w:t>LinearMove</w:t>
       </w:r>
-      <w:proofErr w:type="spellEnd"/>
       <w:r>
         <w:t xml:space="preserve"> nous a permis de gérer à la fois les mouvements horizontaux et verticaux, les diagonales et les déplacements du cavalier grâce à l’utilisation des diverses méthodes de la classe </w:t>
       </w:r>
-      <w:proofErr w:type="spellStart"/>
       <w:r>
         <w:rPr>
           <w:i/>
@@ -7461,7 +7578,6 @@
         </w:rPr>
         <w:t>Cell</w:t>
       </w:r>
-      <w:proofErr w:type="spellEnd"/>
       <w:r>
         <w:t>.</w:t>
       </w:r>
@@ -7474,14 +7590,14 @@
           <w:lang w:val="fr-FR"/>
         </w:rPr>
       </w:pPr>
-      <w:bookmarkStart w:id="12" w:name="_Toc93321549"/>
+      <w:bookmarkStart w:id="14" w:name="_Toc93394335"/>
       <w:r>
         <w:rPr>
           <w:lang w:val="fr-FR"/>
         </w:rPr>
         <w:t>Piece</w:t>
       </w:r>
-      <w:bookmarkEnd w:id="12"/>
+      <w:bookmarkEnd w:id="14"/>
     </w:p>
     <w:p>
       <w:pPr>
@@ -7490,116 +7606,12 @@
           <w:lang w:val="fr-FR"/>
         </w:rPr>
       </w:pPr>
-      <w:bookmarkStart w:id="13" w:name="_Toc93321550"/>
-      <w:r>
-        <w:rPr>
-          <w:lang w:val="fr-FR"/>
-        </w:rPr>
-        <w:t xml:space="preserve">Interface </w:t>
-      </w:r>
-      <w:proofErr w:type="spellStart"/>
-      <w:r>
-        <w:rPr>
-          <w:lang w:val="fr-FR"/>
-        </w:rPr>
-        <w:t>UserChoice</w:t>
-      </w:r>
-      <w:bookmarkEnd w:id="13"/>
-      <w:proofErr w:type="spellEnd"/>
-    </w:p>
-    <w:p>
-      <w:pPr>
-        <w:jc w:val="both"/>
-        <w:rPr>
-          <w:lang w:val="fr-FR"/>
-        </w:rPr>
-      </w:pPr>
-      <w:r>
-        <w:rPr>
-          <w:lang w:val="fr-FR"/>
-        </w:rPr>
-        <w:t xml:space="preserve">Les pièces implémentent l’interface </w:t>
-      </w:r>
-      <w:proofErr w:type="spellStart"/>
-      <w:r>
-        <w:rPr>
-          <w:i/>
-          <w:iCs/>
-          <w:lang w:val="fr-FR"/>
-        </w:rPr>
-        <w:t>UserChoice</w:t>
-      </w:r>
-      <w:proofErr w:type="spellEnd"/>
-      <w:r>
-        <w:rPr>
-          <w:lang w:val="fr-FR"/>
-        </w:rPr>
-        <w:t xml:space="preserve"> de la vue afin de faciliter la gestion du choix de la pièce lors de la promotion. Le point négatif de cette approche est qu’on lie la vue à l’implémentation logique alors qu’on avait par avant bien réussi à faire la distinction des deux. Il aurait sûrement été possible de créer des types d’abstraction au-dessus des pièces lors de la promotion mais cela nous a encore une fois semblé se compliquer beaucoup la vie. </w:t>
-      </w:r>
-    </w:p>
-    <w:p>
-      <w:pPr>
-        <w:pStyle w:val="Titre3"/>
-        <w:rPr>
-          <w:lang w:val="fr-FR"/>
-        </w:rPr>
-      </w:pPr>
-      <w:bookmarkStart w:id="14" w:name="_Toc93321551"/>
-      <w:proofErr w:type="spellStart"/>
-      <w:r>
-        <w:rPr>
-          <w:lang w:val="fr-FR"/>
-        </w:rPr>
-        <w:t>postUpdate</w:t>
-      </w:r>
-      <w:proofErr w:type="spellEnd"/>
-      <w:r>
-        <w:rPr>
-          <w:lang w:val="fr-FR"/>
-        </w:rPr>
-        <w:t>()</w:t>
-      </w:r>
-      <w:bookmarkEnd w:id="14"/>
-    </w:p>
-    <w:p>
-      <w:pPr>
-        <w:jc w:val="both"/>
-        <w:rPr>
-          <w:lang w:val="fr-FR"/>
-        </w:rPr>
-      </w:pPr>
-      <w:r>
-        <w:rPr>
-          <w:lang w:val="fr-FR"/>
-        </w:rPr>
-        <w:t>La méthode n’est pas abstraite car elle n’est pas redéfinie dans toutes les pièces. Il est donc plus facile de laisser simplement son corps vide.</w:t>
-      </w:r>
-      <w:r>
-        <w:rPr>
-          <w:lang w:val="fr-FR"/>
-        </w:rPr>
-        <w:t xml:space="preserve"> Elle gère les différents aspects à potentiellement appliquer à une pièce une fois celle-ci </w:t>
-      </w:r>
-      <w:r>
-        <w:rPr>
-          <w:lang w:val="fr-FR"/>
-        </w:rPr>
-        <w:t>jouée.</w:t>
-      </w:r>
-    </w:p>
-    <w:p>
-      <w:pPr>
-        <w:pStyle w:val="Titre3"/>
-        <w:rPr>
-          <w:lang w:val="fr-FR"/>
-        </w:rPr>
-      </w:pPr>
-      <w:bookmarkStart w:id="15" w:name="_Toc93321552"/>
-      <w:r>
-        <w:rPr>
-          <w:lang w:val="fr-FR"/>
-        </w:rPr>
-        <w:t>Déplacements spéciaux</w:t>
+      <w:bookmarkStart w:id="15" w:name="_Toc93394336"/>
+      <w:r>
+        <w:rPr>
+          <w:lang w:val="fr-FR"/>
+        </w:rPr>
+        <w:t>Interface UserChoice</w:t>
       </w:r>
       <w:bookmarkEnd w:id="15"/>
     </w:p>
@@ -7614,6 +7626,92 @@
         <w:rPr>
           <w:lang w:val="fr-FR"/>
         </w:rPr>
+        <w:t xml:space="preserve">Les pièces implémentent l’interface </w:t>
+      </w:r>
+      <w:r>
+        <w:rPr>
+          <w:i/>
+          <w:iCs/>
+          <w:lang w:val="fr-FR"/>
+        </w:rPr>
+        <w:t>UserChoice</w:t>
+      </w:r>
+      <w:r>
+        <w:rPr>
+          <w:lang w:val="fr-FR"/>
+        </w:rPr>
+        <w:t xml:space="preserve"> de la vue afin de faciliter la gestion du choix de la pièce lors de la promotion. Le point négatif de cette approche est qu’on lie la vue à l’implémentation logique alors qu’on avait par avant bien réussi à faire la distinction des deux. Il aurait sûrement été possible de créer des types d’abstraction au-dessus des pièces lors de la promotion mais cela nous a encore une fois semblé se compliquer beaucoup la vie. </w:t>
+      </w:r>
+    </w:p>
+    <w:p>
+      <w:pPr>
+        <w:pStyle w:val="Titre3"/>
+        <w:rPr>
+          <w:lang w:val="fr-FR"/>
+        </w:rPr>
+      </w:pPr>
+      <w:bookmarkStart w:id="16" w:name="_Toc93394337"/>
+      <w:r>
+        <w:rPr>
+          <w:lang w:val="fr-FR"/>
+        </w:rPr>
+        <w:t>postUpdate()</w:t>
+      </w:r>
+      <w:bookmarkEnd w:id="16"/>
+    </w:p>
+    <w:p>
+      <w:pPr>
+        <w:jc w:val="both"/>
+        <w:rPr>
+          <w:lang w:val="fr-FR"/>
+        </w:rPr>
+      </w:pPr>
+      <w:r>
+        <w:rPr>
+          <w:lang w:val="fr-FR"/>
+        </w:rPr>
+        <w:t>La méthode n’est pas abstraite car elle n’est pas redéfinie dans toutes les pièces. Il est donc plus facile de laisser simplement son corps vide.</w:t>
+      </w:r>
+      <w:r>
+        <w:rPr>
+          <w:lang w:val="fr-FR"/>
+        </w:rPr>
+        <w:t xml:space="preserve"> Elle gère les différents aspects à potentiellement appliquer à une pièce une fois celle-ci </w:t>
+      </w:r>
+      <w:r>
+        <w:rPr>
+          <w:lang w:val="fr-FR"/>
+        </w:rPr>
+        <w:t>jouée.</w:t>
+      </w:r>
+    </w:p>
+    <w:p>
+      <w:pPr>
+        <w:pStyle w:val="Titre3"/>
+        <w:rPr>
+          <w:lang w:val="fr-FR"/>
+        </w:rPr>
+      </w:pPr>
+      <w:bookmarkStart w:id="17" w:name="_Toc93394338"/>
+      <w:r>
+        <w:rPr>
+          <w:lang w:val="fr-FR"/>
+        </w:rPr>
+        <w:t>Déplacements spéciaux</w:t>
+      </w:r>
+      <w:bookmarkEnd w:id="17"/>
+    </w:p>
+    <w:p>
+      <w:pPr>
+        <w:jc w:val="both"/>
+        <w:rPr>
+          <w:lang w:val="fr-FR"/>
+        </w:rPr>
+      </w:pPr>
+      <w:r>
+        <w:rPr>
+          <w:lang w:val="fr-FR"/>
+        </w:rPr>
         <w:t>Les déplacements spéciaux</w:t>
       </w:r>
       <w:r>
@@ -7648,16 +7746,15 @@
           <w:lang w:val="fr-FR"/>
         </w:rPr>
       </w:pPr>
-      <w:bookmarkStart w:id="16" w:name="_Toc93321553"/>
-      <w:proofErr w:type="spellStart"/>
-      <w:r>
-        <w:rPr>
-          <w:lang w:val="fr-FR"/>
-        </w:rPr>
+      <w:bookmarkStart w:id="18" w:name="_Toc93394339"/>
+      <w:r>
+        <w:rPr>
+          <w:lang w:val="fr-FR"/>
+        </w:rPr>
+        <w:lastRenderedPageBreak/>
         <w:t>FirstSpecificMove</w:t>
       </w:r>
-      <w:bookmarkEnd w:id="16"/>
-      <w:proofErr w:type="spellEnd"/>
+      <w:bookmarkEnd w:id="18"/>
     </w:p>
     <w:p>
       <w:pPr>
@@ -7676,21 +7773,7 @@
         <w:rPr>
           <w:lang w:val="fr-FR"/>
         </w:rPr>
-        <w:t xml:space="preserve">de pouvoir gérer les 3 types de pièces pour lesquelles le premier déplacement nous est important (roi, pion, tour). Cela nous a permis d’éviter d’avoir un attribut </w:t>
-      </w:r>
-      <w:proofErr w:type="spellStart"/>
-      <w:r>
-        <w:rPr>
-          <w:lang w:val="fr-FR"/>
-        </w:rPr>
-        <w:t>boolean</w:t>
-      </w:r>
-      <w:proofErr w:type="spellEnd"/>
-      <w:r>
-        <w:rPr>
-          <w:lang w:val="fr-FR"/>
-        </w:rPr>
-        <w:t xml:space="preserve"> en plus dans les 7 classes ou avoir à répéter cet attribut dans les 3 classes citées ci-dessus.</w:t>
+        <w:t>de pouvoir gérer les 3 types de pièces pour lesquelles le premier déplacement nous est important (roi, pion, tour). Cela nous a permis d’éviter d’avoir un attribut boolean en plus dans les 7 classes ou avoir à répéter cet attribut dans les 3 classes citées ci-dessus.</w:t>
       </w:r>
     </w:p>
     <w:p>
@@ -7700,17 +7783,14 @@
           <w:lang w:val="fr-FR"/>
         </w:rPr>
       </w:pPr>
-      <w:bookmarkStart w:id="17" w:name="_Toc93321554"/>
-      <w:proofErr w:type="spellStart"/>
-      <w:r>
-        <w:rPr>
-          <w:lang w:val="fr-FR"/>
-        </w:rPr>
-        <w:lastRenderedPageBreak/>
+      <w:bookmarkStart w:id="19" w:name="_Toc93394340"/>
+      <w:r>
+        <w:rPr>
+          <w:lang w:val="fr-FR"/>
+        </w:rPr>
         <w:t>Pawn</w:t>
       </w:r>
-      <w:bookmarkEnd w:id="17"/>
-      <w:proofErr w:type="spellEnd"/>
+      <w:bookmarkEnd w:id="19"/>
     </w:p>
     <w:p>
       <w:pPr>
@@ -7749,23 +7829,39 @@
         </w:rPr>
         <w:t xml:space="preserve"> la méthode </w:t>
       </w:r>
-      <w:proofErr w:type="spellStart"/>
       <w:r>
         <w:rPr>
           <w:i/>
           <w:iCs/>
           <w:lang w:val="fr-FR"/>
         </w:rPr>
-        <w:t>postUpdate</w:t>
-      </w:r>
-      <w:proofErr w:type="spellEnd"/>
+        <w:t>postUpdate()</w:t>
+      </w:r>
       <w:r>
         <w:rPr>
           <w:i/>
           <w:iCs/>
           <w:lang w:val="fr-FR"/>
         </w:rPr>
-        <w:t>()</w:t>
+        <w:t xml:space="preserve"> </w:t>
+      </w:r>
+      <w:r>
+        <w:rPr>
+          <w:lang w:val="fr-FR"/>
+        </w:rPr>
+        <w:t xml:space="preserve">afin de ne pas avoir à déléguer cette tâche. Par conséquent, un accesseur </w:t>
+      </w:r>
+      <w:r>
+        <w:rPr>
+          <w:lang w:val="fr-FR"/>
+        </w:rPr>
+        <w:t>au</w:t>
+      </w:r>
+      <w:r>
+        <w:rPr>
+          <w:lang w:val="fr-FR"/>
+        </w:rPr>
+        <w:t xml:space="preserve"> listener de la classe </w:t>
       </w:r>
       <w:r>
         <w:rPr>
@@ -7773,50 +7869,8 @@
           <w:iCs/>
           <w:lang w:val="fr-FR"/>
         </w:rPr>
-        <w:t xml:space="preserve"> </w:t>
-      </w:r>
-      <w:r>
-        <w:rPr>
-          <w:lang w:val="fr-FR"/>
-        </w:rPr>
-        <w:t xml:space="preserve">afin de ne pas avoir à déléguer cette tâche. Par conséquent, un accesseur </w:t>
-      </w:r>
-      <w:r>
-        <w:rPr>
-          <w:lang w:val="fr-FR"/>
-        </w:rPr>
-        <w:t>au</w:t>
-      </w:r>
-      <w:r>
-        <w:rPr>
-          <w:lang w:val="fr-FR"/>
-        </w:rPr>
-        <w:t xml:space="preserve"> </w:t>
-      </w:r>
-      <w:proofErr w:type="spellStart"/>
-      <w:r>
-        <w:rPr>
-          <w:lang w:val="fr-FR"/>
-        </w:rPr>
-        <w:t>listener</w:t>
-      </w:r>
-      <w:proofErr w:type="spellEnd"/>
-      <w:r>
-        <w:rPr>
-          <w:lang w:val="fr-FR"/>
-        </w:rPr>
-        <w:t xml:space="preserve"> de la classe </w:t>
-      </w:r>
-      <w:proofErr w:type="spellStart"/>
-      <w:r>
-        <w:rPr>
-          <w:i/>
-          <w:iCs/>
-          <w:lang w:val="fr-FR"/>
-        </w:rPr>
         <w:t>Board</w:t>
       </w:r>
-      <w:proofErr w:type="spellEnd"/>
       <w:r>
         <w:rPr>
           <w:lang w:val="fr-FR"/>
@@ -7832,14 +7886,14 @@
           <w:lang w:val="fr-FR"/>
         </w:rPr>
       </w:pPr>
-      <w:bookmarkStart w:id="18" w:name="_Toc93321555"/>
+      <w:bookmarkStart w:id="20" w:name="_Toc93394341"/>
       <w:r>
         <w:rPr>
           <w:lang w:val="fr-FR"/>
         </w:rPr>
         <w:t>Tests effectués</w:t>
       </w:r>
-      <w:bookmarkEnd w:id="18"/>
+      <w:bookmarkEnd w:id="20"/>
     </w:p>
     <w:p>
       <w:pPr>
@@ -7908,7 +7962,6 @@
         </w:rPr>
         <w:t xml:space="preserve"> la classe </w:t>
       </w:r>
-      <w:proofErr w:type="spellStart"/>
       <w:r>
         <w:rPr>
           <w:i/>
@@ -7917,7 +7970,6 @@
         </w:rPr>
         <w:t>MainTest</w:t>
       </w:r>
-      <w:proofErr w:type="spellEnd"/>
       <w:r>
         <w:rPr>
           <w:lang w:val="fr-FR"/>
@@ -7936,7 +7988,6 @@
         </w:rPr>
         <w:t xml:space="preserve"> </w:t>
       </w:r>
-      <w:proofErr w:type="spellStart"/>
       <w:r>
         <w:rPr>
           <w:i/>
@@ -7945,7 +7996,6 @@
         </w:rPr>
         <w:t>GameManagerTest</w:t>
       </w:r>
-      <w:proofErr w:type="spellEnd"/>
       <w:r>
         <w:rPr>
           <w:lang w:val="fr-FR"/>
@@ -7996,857 +8046,12 @@
           <w:lang w:val="fr-FR"/>
         </w:rPr>
       </w:pPr>
-      <w:bookmarkStart w:id="19" w:name="_Toc93321556"/>
+      <w:bookmarkStart w:id="21" w:name="_Toc93394342"/>
       <w:r>
         <w:rPr>
           <w:lang w:val="fr-FR"/>
         </w:rPr>
         <w:t>Tests généraux</w:t>
-      </w:r>
-      <w:bookmarkEnd w:id="19"/>
-    </w:p>
-    <w:tbl>
-      <w:tblPr>
-        <w:tblStyle w:val="Grilledutableau"/>
-        <w:tblW w:w="9244" w:type="dxa"/>
-        <w:tblLook w:val="04A0" w:firstRow="1" w:lastRow="0" w:firstColumn="1" w:lastColumn="0" w:noHBand="0" w:noVBand="1"/>
-      </w:tblPr>
-      <w:tblGrid>
-        <w:gridCol w:w="6374"/>
-        <w:gridCol w:w="2870"/>
-      </w:tblGrid>
-      <w:tr>
-        <w:trPr>
-          <w:trHeight w:val="287"/>
-        </w:trPr>
-        <w:tc>
-          <w:tcPr>
-            <w:tcW w:w="6374" w:type="dxa"/>
-          </w:tcPr>
-          <w:p>
-            <w:pPr>
-              <w:rPr>
-                <w:b/>
-                <w:lang w:val="fr-FR"/>
-              </w:rPr>
-            </w:pPr>
-            <w:r>
-              <w:rPr>
-                <w:b/>
-                <w:lang w:val="fr-FR"/>
-              </w:rPr>
-              <w:t>Description du test</w:t>
-            </w:r>
-          </w:p>
-        </w:tc>
-        <w:tc>
-          <w:tcPr>
-            <w:tcW w:w="2870" w:type="dxa"/>
-          </w:tcPr>
-          <w:p>
-            <w:pPr>
-              <w:rPr>
-                <w:b/>
-                <w:lang w:val="fr-FR"/>
-              </w:rPr>
-            </w:pPr>
-            <w:r>
-              <w:rPr>
-                <w:b/>
-                <w:lang w:val="fr-FR"/>
-              </w:rPr>
-              <w:t>Résultat attendu</w:t>
-            </w:r>
-            <w:r>
-              <w:rPr>
-                <w:b/>
-                <w:lang w:val="fr-FR"/>
-              </w:rPr>
-              <w:t xml:space="preserve"> et observé</w:t>
-            </w:r>
-          </w:p>
-        </w:tc>
-      </w:tr>
-      <w:tr>
-        <w:trPr>
-          <w:trHeight w:val="287"/>
-        </w:trPr>
-        <w:tc>
-          <w:tcPr>
-            <w:tcW w:w="6374" w:type="dxa"/>
-          </w:tcPr>
-          <w:p>
-            <w:pPr>
-              <w:rPr>
-                <w:bCs/>
-                <w:lang w:val="fr-FR"/>
-              </w:rPr>
-            </w:pPr>
-            <w:r>
-              <w:rPr>
-                <w:bCs/>
-                <w:lang w:val="fr-FR"/>
-              </w:rPr>
-              <w:t>Appuyer sur le bouton « New Game » de l’interface</w:t>
-            </w:r>
-            <w:r>
-              <w:rPr>
-                <w:bCs/>
-                <w:lang w:val="fr-FR"/>
-              </w:rPr>
-              <w:t xml:space="preserve"> lance bien une nouvelle partie en effaçant convenablement la précédente.</w:t>
-            </w:r>
-          </w:p>
-        </w:tc>
-        <w:tc>
-          <w:tcPr>
-            <w:tcW w:w="2870" w:type="dxa"/>
-          </w:tcPr>
-          <w:p>
-            <w:pPr>
-              <w:rPr>
-                <w:bCs/>
-                <w:lang w:val="fr-FR"/>
-              </w:rPr>
-            </w:pPr>
-            <w:r>
-              <w:rPr>
-                <w:bCs/>
-                <w:lang w:val="fr-FR"/>
-              </w:rPr>
-              <w:t>OK</w:t>
-            </w:r>
-          </w:p>
-        </w:tc>
-      </w:tr>
-      <w:tr>
-        <w:trPr>
-          <w:trHeight w:val="287"/>
-        </w:trPr>
-        <w:tc>
-          <w:tcPr>
-            <w:tcW w:w="6374" w:type="dxa"/>
-          </w:tcPr>
-          <w:p>
-            <w:pPr>
-              <w:rPr>
-                <w:bCs/>
-                <w:lang w:val="fr-FR"/>
-              </w:rPr>
-            </w:pPr>
-            <w:r>
-              <w:rPr>
-                <w:bCs/>
-                <w:lang w:val="fr-FR"/>
-              </w:rPr>
-              <w:t>Au début de la partie, c’est au joueur blanc de jouer.</w:t>
-            </w:r>
-          </w:p>
-        </w:tc>
-        <w:tc>
-          <w:tcPr>
-            <w:tcW w:w="2870" w:type="dxa"/>
-          </w:tcPr>
-          <w:p>
-            <w:pPr>
-              <w:rPr>
-                <w:bCs/>
-                <w:lang w:val="fr-FR"/>
-              </w:rPr>
-            </w:pPr>
-            <w:r>
-              <w:rPr>
-                <w:bCs/>
-                <w:lang w:val="fr-FR"/>
-              </w:rPr>
-              <w:t>OK</w:t>
-            </w:r>
-          </w:p>
-        </w:tc>
-      </w:tr>
-      <w:tr>
-        <w:trPr>
-          <w:trHeight w:val="287"/>
-        </w:trPr>
-        <w:tc>
-          <w:tcPr>
-            <w:tcW w:w="6374" w:type="dxa"/>
-          </w:tcPr>
-          <w:p>
-            <w:pPr>
-              <w:rPr>
-                <w:bCs/>
-                <w:lang w:val="fr-FR"/>
-              </w:rPr>
-            </w:pPr>
-            <w:r>
-              <w:rPr>
-                <w:bCs/>
-                <w:lang w:val="fr-FR"/>
-              </w:rPr>
-              <w:t xml:space="preserve">Les joueurs alternent. </w:t>
-            </w:r>
-            <w:r>
-              <w:rPr>
-                <w:bCs/>
-                <w:lang w:val="fr-FR"/>
-              </w:rPr>
-              <w:t>Un message indiquant quel</w:t>
-            </w:r>
-            <w:r>
-              <w:rPr>
-                <w:bCs/>
-                <w:lang w:val="fr-FR"/>
-              </w:rPr>
-              <w:t xml:space="preserve"> jou</w:t>
-            </w:r>
-            <w:r>
-              <w:rPr>
-                <w:bCs/>
-                <w:lang w:val="fr-FR"/>
-              </w:rPr>
-              <w:t>eu</w:t>
-            </w:r>
-            <w:r>
-              <w:rPr>
-                <w:bCs/>
-                <w:lang w:val="fr-FR"/>
-              </w:rPr>
-              <w:t xml:space="preserve">r </w:t>
-            </w:r>
-            <w:r>
-              <w:rPr>
-                <w:bCs/>
-                <w:lang w:val="fr-FR"/>
-              </w:rPr>
-              <w:t>doit jouer est visible dans l’interface.</w:t>
-            </w:r>
-          </w:p>
-        </w:tc>
-        <w:tc>
-          <w:tcPr>
-            <w:tcW w:w="2870" w:type="dxa"/>
-          </w:tcPr>
-          <w:p>
-            <w:pPr>
-              <w:rPr>
-                <w:bCs/>
-                <w:lang w:val="fr-FR"/>
-              </w:rPr>
-            </w:pPr>
-            <w:r>
-              <w:rPr>
-                <w:bCs/>
-                <w:lang w:val="fr-FR"/>
-              </w:rPr>
-              <w:t>OK</w:t>
-            </w:r>
-          </w:p>
-        </w:tc>
-      </w:tr>
-      <w:tr>
-        <w:trPr>
-          <w:trHeight w:val="287"/>
-        </w:trPr>
-        <w:tc>
-          <w:tcPr>
-            <w:tcW w:w="6374" w:type="dxa"/>
-          </w:tcPr>
-          <w:p>
-            <w:pPr>
-              <w:rPr>
-                <w:bCs/>
-                <w:lang w:val="fr-FR"/>
-              </w:rPr>
-            </w:pPr>
-            <w:r>
-              <w:rPr>
-                <w:bCs/>
-                <w:lang w:val="fr-FR"/>
-              </w:rPr>
-              <w:t>Au début de la partie, les pièces sont disposées correctement afin de pouvoir commencer une partie d’échec</w:t>
-            </w:r>
-            <w:r>
-              <w:rPr>
-                <w:bCs/>
-                <w:lang w:val="fr-FR"/>
-              </w:rPr>
-              <w:t>s</w:t>
-            </w:r>
-            <w:r>
-              <w:rPr>
-                <w:bCs/>
-                <w:lang w:val="fr-FR"/>
-              </w:rPr>
-              <w:t>.</w:t>
-            </w:r>
-          </w:p>
-        </w:tc>
-        <w:tc>
-          <w:tcPr>
-            <w:tcW w:w="2870" w:type="dxa"/>
-          </w:tcPr>
-          <w:p>
-            <w:pPr>
-              <w:rPr>
-                <w:bCs/>
-                <w:lang w:val="fr-FR"/>
-              </w:rPr>
-            </w:pPr>
-            <w:r>
-              <w:rPr>
-                <w:bCs/>
-                <w:lang w:val="fr-FR"/>
-              </w:rPr>
-              <w:t>OK</w:t>
-            </w:r>
-          </w:p>
-        </w:tc>
-      </w:tr>
-      <w:tr>
-        <w:trPr>
-          <w:trHeight w:val="873"/>
-        </w:trPr>
-        <w:tc>
-          <w:tcPr>
-            <w:tcW w:w="6374" w:type="dxa"/>
-          </w:tcPr>
-          <w:p>
-            <w:pPr>
-              <w:rPr>
-                <w:lang w:val="fr-FR"/>
-              </w:rPr>
-            </w:pPr>
-            <w:r>
-              <w:rPr>
-                <w:lang w:val="fr-FR"/>
-              </w:rPr>
-              <w:t>Si une pièce met le roi adverse en échec, un message s’affiche</w:t>
-            </w:r>
-            <w:r>
-              <w:rPr>
-                <w:lang w:val="fr-FR"/>
-              </w:rPr>
-              <w:t>.</w:t>
-            </w:r>
-          </w:p>
-        </w:tc>
-        <w:tc>
-          <w:tcPr>
-            <w:tcW w:w="2870" w:type="dxa"/>
-          </w:tcPr>
-          <w:p>
-            <w:pPr>
-              <w:rPr>
-                <w:lang w:val="fr-FR"/>
-              </w:rPr>
-            </w:pPr>
-            <w:r>
-              <w:rPr>
-                <w:lang w:val="fr-FR"/>
-              </w:rPr>
-              <w:t>OK</w:t>
-            </w:r>
-          </w:p>
-        </w:tc>
-      </w:tr>
-      <w:tr>
-        <w:trPr>
-          <w:trHeight w:val="873"/>
-        </w:trPr>
-        <w:tc>
-          <w:tcPr>
-            <w:tcW w:w="6374" w:type="dxa"/>
-          </w:tcPr>
-          <w:p>
-            <w:pPr>
-              <w:rPr>
-                <w:lang w:val="fr-FR"/>
-              </w:rPr>
-            </w:pPr>
-            <w:r>
-              <w:rPr>
-                <w:lang w:val="fr-FR"/>
-              </w:rPr>
-              <w:t>Les pièces peuvent prendre des pièces adverses dans la limite de leur</w:t>
-            </w:r>
-            <w:r>
-              <w:rPr>
-                <w:lang w:val="fr-FR"/>
-              </w:rPr>
-              <w:t>s</w:t>
-            </w:r>
-            <w:r>
-              <w:rPr>
-                <w:lang w:val="fr-FR"/>
-              </w:rPr>
-              <w:t xml:space="preserve"> mouvement</w:t>
-            </w:r>
-            <w:r>
-              <w:rPr>
-                <w:lang w:val="fr-FR"/>
-              </w:rPr>
-              <w:t>s</w:t>
-            </w:r>
-            <w:r>
-              <w:rPr>
-                <w:lang w:val="fr-FR"/>
-              </w:rPr>
-              <w:t xml:space="preserve"> (</w:t>
-            </w:r>
-            <w:r>
-              <w:rPr>
-                <w:lang w:val="fr-FR"/>
-              </w:rPr>
-              <w:t>l</w:t>
-            </w:r>
-            <w:r>
-              <w:rPr>
-                <w:lang w:val="fr-FR"/>
-              </w:rPr>
-              <w:t>es mouvement</w:t>
-            </w:r>
-            <w:r>
-              <w:rPr>
-                <w:lang w:val="fr-FR"/>
-              </w:rPr>
-              <w:t>s</w:t>
-            </w:r>
-            <w:r>
-              <w:rPr>
-                <w:lang w:val="fr-FR"/>
-              </w:rPr>
-              <w:t xml:space="preserve"> de chaque pièce sont détaillés plus loin dans les tests)</w:t>
-            </w:r>
-            <w:r>
-              <w:rPr>
-                <w:lang w:val="fr-FR"/>
-              </w:rPr>
-              <w:t>.</w:t>
-            </w:r>
-          </w:p>
-        </w:tc>
-        <w:tc>
-          <w:tcPr>
-            <w:tcW w:w="2870" w:type="dxa"/>
-          </w:tcPr>
-          <w:p>
-            <w:pPr>
-              <w:rPr>
-                <w:lang w:val="fr-FR"/>
-              </w:rPr>
-            </w:pPr>
-            <w:r>
-              <w:rPr>
-                <w:lang w:val="fr-FR"/>
-              </w:rPr>
-              <w:t>OK</w:t>
-            </w:r>
-          </w:p>
-        </w:tc>
-      </w:tr>
-      <w:tr>
-        <w:trPr>
-          <w:trHeight w:val="873"/>
-        </w:trPr>
-        <w:tc>
-          <w:tcPr>
-            <w:tcW w:w="6374" w:type="dxa"/>
-          </w:tcPr>
-          <w:p>
-            <w:pPr>
-              <w:rPr>
-                <w:lang w:val="fr-FR"/>
-              </w:rPr>
-            </w:pPr>
-            <w:r>
-              <w:rPr>
-                <w:lang w:val="fr-FR"/>
-              </w:rPr>
-              <w:t>Le petit et le grand roque sont fonctionnel</w:t>
-            </w:r>
-            <w:r>
-              <w:rPr>
-                <w:lang w:val="fr-FR"/>
-              </w:rPr>
-              <w:t>s</w:t>
-            </w:r>
-            <w:r>
-              <w:rPr>
-                <w:lang w:val="fr-FR"/>
-              </w:rPr>
-              <w:t>.</w:t>
-            </w:r>
-            <w:r>
-              <w:rPr>
-                <w:lang w:val="fr-FR"/>
-              </w:rPr>
-              <w:t xml:space="preserve"> On ne peut pas roque, si le roi a déjà bougé, s’il est mis en échec si la tour avec laquelle on veut roque a déjà bougé ou si une des cases sur </w:t>
-            </w:r>
-            <w:r>
-              <w:rPr>
-                <w:lang w:val="fr-FR"/>
-              </w:rPr>
-              <w:t>laquelle</w:t>
-            </w:r>
-            <w:r>
-              <w:rPr>
-                <w:lang w:val="fr-FR"/>
-              </w:rPr>
-              <w:t xml:space="preserve"> passe le roi est en échec.</w:t>
-            </w:r>
-          </w:p>
-        </w:tc>
-        <w:tc>
-          <w:tcPr>
-            <w:tcW w:w="2870" w:type="dxa"/>
-          </w:tcPr>
-          <w:p>
-            <w:pPr>
-              <w:rPr>
-                <w:lang w:val="fr-FR"/>
-              </w:rPr>
-            </w:pPr>
-            <w:r>
-              <w:rPr>
-                <w:lang w:val="fr-FR"/>
-              </w:rPr>
-              <w:t>OK</w:t>
-            </w:r>
-          </w:p>
-        </w:tc>
-      </w:tr>
-      <w:tr>
-        <w:trPr>
-          <w:trHeight w:val="873"/>
-        </w:trPr>
-        <w:tc>
-          <w:tcPr>
-            <w:tcW w:w="6374" w:type="dxa"/>
-          </w:tcPr>
-          <w:p>
-            <w:pPr>
-              <w:rPr>
-                <w:lang w:val="fr-FR"/>
-              </w:rPr>
-            </w:pPr>
-            <w:r>
-              <w:rPr>
-                <w:lang w:val="fr-FR"/>
-              </w:rPr>
-              <w:t>Les pièces ne peuvent pas aller sur une case occupée par une pièce de la même couleur.</w:t>
-            </w:r>
-          </w:p>
-        </w:tc>
-        <w:tc>
-          <w:tcPr>
-            <w:tcW w:w="2870" w:type="dxa"/>
-          </w:tcPr>
-          <w:p>
-            <w:pPr>
-              <w:rPr>
-                <w:lang w:val="fr-FR"/>
-              </w:rPr>
-            </w:pPr>
-            <w:r>
-              <w:rPr>
-                <w:lang w:val="fr-FR"/>
-              </w:rPr>
-              <w:t>OK</w:t>
-            </w:r>
-          </w:p>
-        </w:tc>
-      </w:tr>
-      <w:tr>
-        <w:trPr>
-          <w:trHeight w:val="873"/>
-        </w:trPr>
-        <w:tc>
-          <w:tcPr>
-            <w:tcW w:w="6374" w:type="dxa"/>
-          </w:tcPr>
-          <w:p>
-            <w:pPr>
-              <w:rPr>
-                <w:lang w:val="fr-FR"/>
-              </w:rPr>
-            </w:pPr>
-            <w:r>
-              <w:rPr>
-                <w:lang w:val="fr-FR"/>
-              </w:rPr>
-              <w:t>Une pièce ne peut pas réaliser un mouvement si celui-ci met son roi en échec.</w:t>
-            </w:r>
-          </w:p>
-        </w:tc>
-        <w:tc>
-          <w:tcPr>
-            <w:tcW w:w="2870" w:type="dxa"/>
-          </w:tcPr>
-          <w:p>
-            <w:pPr>
-              <w:rPr>
-                <w:lang w:val="fr-FR"/>
-              </w:rPr>
-            </w:pPr>
-            <w:r>
-              <w:rPr>
-                <w:lang w:val="fr-FR"/>
-              </w:rPr>
-              <w:t>OK</w:t>
-            </w:r>
-          </w:p>
-        </w:tc>
-      </w:tr>
-    </w:tbl>
-    <w:p>
-      <w:pPr>
-        <w:pStyle w:val="Titre2"/>
-        <w:rPr>
-          <w:lang w:val="fr-FR"/>
-        </w:rPr>
-      </w:pPr>
-    </w:p>
-    <w:p>
-      <w:pPr>
-        <w:pStyle w:val="Titre2"/>
-        <w:rPr>
-          <w:lang w:val="fr-FR"/>
-        </w:rPr>
-      </w:pPr>
-      <w:bookmarkStart w:id="20" w:name="_Toc93321557"/>
-      <w:r>
-        <w:rPr>
-          <w:lang w:val="fr-FR"/>
-        </w:rPr>
-        <w:t>Tests de la Reine</w:t>
-      </w:r>
-      <w:bookmarkEnd w:id="20"/>
-    </w:p>
-    <w:tbl>
-      <w:tblPr>
-        <w:tblStyle w:val="Grilledutableau"/>
-        <w:tblW w:w="9244" w:type="dxa"/>
-        <w:tblLook w:val="04A0" w:firstRow="1" w:lastRow="0" w:firstColumn="1" w:lastColumn="0" w:noHBand="0" w:noVBand="1"/>
-      </w:tblPr>
-      <w:tblGrid>
-        <w:gridCol w:w="6374"/>
-        <w:gridCol w:w="2870"/>
-      </w:tblGrid>
-      <w:tr>
-        <w:trPr>
-          <w:trHeight w:val="287"/>
-        </w:trPr>
-        <w:tc>
-          <w:tcPr>
-            <w:tcW w:w="6374" w:type="dxa"/>
-          </w:tcPr>
-          <w:p>
-            <w:pPr>
-              <w:rPr>
-                <w:b/>
-                <w:lang w:val="fr-FR"/>
-              </w:rPr>
-            </w:pPr>
-            <w:r>
-              <w:rPr>
-                <w:b/>
-                <w:lang w:val="fr-FR"/>
-              </w:rPr>
-              <w:t>Description du test</w:t>
-            </w:r>
-          </w:p>
-        </w:tc>
-        <w:tc>
-          <w:tcPr>
-            <w:tcW w:w="2870" w:type="dxa"/>
-          </w:tcPr>
-          <w:p>
-            <w:pPr>
-              <w:rPr>
-                <w:b/>
-                <w:lang w:val="fr-FR"/>
-              </w:rPr>
-            </w:pPr>
-            <w:r>
-              <w:rPr>
-                <w:b/>
-                <w:lang w:val="fr-FR"/>
-              </w:rPr>
-              <w:t>Résultat attendu</w:t>
-            </w:r>
-            <w:r>
-              <w:rPr>
-                <w:b/>
-                <w:lang w:val="fr-FR"/>
-              </w:rPr>
-              <w:t xml:space="preserve"> et observé</w:t>
-            </w:r>
-          </w:p>
-        </w:tc>
-      </w:tr>
-      <w:tr>
-        <w:trPr>
-          <w:trHeight w:val="873"/>
-        </w:trPr>
-        <w:tc>
-          <w:tcPr>
-            <w:tcW w:w="6374" w:type="dxa"/>
-          </w:tcPr>
-          <w:p>
-            <w:pPr>
-              <w:rPr>
-                <w:lang w:val="fr-FR"/>
-              </w:rPr>
-            </w:pPr>
-            <w:r>
-              <w:rPr>
-                <w:lang w:val="fr-FR"/>
-              </w:rPr>
-              <w:t>La reine peut faire des mouvements sur les côtés (haut, bas, gauche, droite) ainsi qu’en diagonale</w:t>
-            </w:r>
-            <w:r>
-              <w:rPr>
-                <w:lang w:val="fr-FR"/>
-              </w:rPr>
-              <w:t>.</w:t>
-            </w:r>
-            <w:r>
-              <w:rPr>
-                <w:lang w:val="fr-FR"/>
-              </w:rPr>
-              <w:t xml:space="preserve"> Le mouvement doit être rectiligne.</w:t>
-            </w:r>
-          </w:p>
-        </w:tc>
-        <w:tc>
-          <w:tcPr>
-            <w:tcW w:w="2870" w:type="dxa"/>
-          </w:tcPr>
-          <w:p>
-            <w:pPr>
-              <w:rPr>
-                <w:lang w:val="fr-FR"/>
-              </w:rPr>
-            </w:pPr>
-            <w:r>
-              <w:rPr>
-                <w:lang w:val="fr-FR"/>
-              </w:rPr>
-              <w:t>OK</w:t>
-            </w:r>
-          </w:p>
-        </w:tc>
-      </w:tr>
-      <w:tr>
-        <w:trPr>
-          <w:trHeight w:val="873"/>
-        </w:trPr>
-        <w:tc>
-          <w:tcPr>
-            <w:tcW w:w="6374" w:type="dxa"/>
-          </w:tcPr>
-          <w:p>
-            <w:pPr>
-              <w:rPr>
-                <w:lang w:val="fr-FR"/>
-              </w:rPr>
-            </w:pPr>
-            <w:r>
-              <w:rPr>
-                <w:lang w:val="fr-FR"/>
-              </w:rPr>
-              <w:t>Les mouvement</w:t>
-            </w:r>
-            <w:r>
-              <w:rPr>
-                <w:lang w:val="fr-FR"/>
-              </w:rPr>
-              <w:t>s</w:t>
-            </w:r>
-            <w:r>
-              <w:rPr>
-                <w:lang w:val="fr-FR"/>
-              </w:rPr>
-              <w:t xml:space="preserve"> de la reine n’ont pas de limite de longueur (elle peut traverser l’échiquier si aucune autre pièce ne la bloque).</w:t>
-            </w:r>
-          </w:p>
-        </w:tc>
-        <w:tc>
-          <w:tcPr>
-            <w:tcW w:w="2870" w:type="dxa"/>
-          </w:tcPr>
-          <w:p>
-            <w:pPr>
-              <w:rPr>
-                <w:lang w:val="fr-FR"/>
-              </w:rPr>
-            </w:pPr>
-            <w:r>
-              <w:rPr>
-                <w:lang w:val="fr-FR"/>
-              </w:rPr>
-              <w:t>OK</w:t>
-            </w:r>
-          </w:p>
-        </w:tc>
-      </w:tr>
-      <w:tr>
-        <w:trPr>
-          <w:trHeight w:val="873"/>
-        </w:trPr>
-        <w:tc>
-          <w:tcPr>
-            <w:tcW w:w="6374" w:type="dxa"/>
-          </w:tcPr>
-          <w:p>
-            <w:pPr>
-              <w:rPr>
-                <w:lang w:val="fr-FR"/>
-              </w:rPr>
-            </w:pPr>
-            <w:r>
-              <w:rPr>
-                <w:lang w:val="fr-FR"/>
-              </w:rPr>
-              <w:lastRenderedPageBreak/>
-              <w:t>La reine ne peut pas sauter par-dessus une autre pièce.</w:t>
-            </w:r>
-          </w:p>
-        </w:tc>
-        <w:tc>
-          <w:tcPr>
-            <w:tcW w:w="2870" w:type="dxa"/>
-          </w:tcPr>
-          <w:p>
-            <w:pPr>
-              <w:rPr>
-                <w:lang w:val="fr-FR"/>
-              </w:rPr>
-            </w:pPr>
-            <w:r>
-              <w:rPr>
-                <w:lang w:val="fr-FR"/>
-              </w:rPr>
-              <w:t>OK</w:t>
-            </w:r>
-          </w:p>
-        </w:tc>
-      </w:tr>
-    </w:tbl>
-    <w:p>
-      <w:pPr>
-        <w:pStyle w:val="Titre2"/>
-        <w:rPr>
-          <w:lang w:val="fr-FR"/>
-        </w:rPr>
-      </w:pPr>
-      <w:bookmarkStart w:id="21" w:name="_Toc93321558"/>
-      <w:r>
-        <w:rPr>
-          <w:lang w:val="fr-FR"/>
-        </w:rPr>
-        <w:t>Tests du Roi</w:t>
       </w:r>
       <w:bookmarkEnd w:id="21"/>
     </w:p>
@@ -8914,7 +8119,7 @@
       </w:tr>
       <w:tr>
         <w:trPr>
-          <w:trHeight w:val="873"/>
+          <w:trHeight w:val="287"/>
         </w:trPr>
         <w:tc>
           <w:tcPr>
@@ -8923,26 +8128,23 @@
           <w:p>
             <w:pPr>
               <w:rPr>
+                <w:bCs/>
                 <w:lang w:val="fr-FR"/>
               </w:rPr>
             </w:pPr>
             <w:r>
               <w:rPr>
-                <w:lang w:val="fr-FR"/>
-              </w:rPr>
-              <w:t>Le roi ne peut faire des mouvement</w:t>
-            </w:r>
-            <w:r>
-              <w:rPr>
-                <w:lang w:val="fr-FR"/>
-              </w:rPr>
-              <w:t>s</w:t>
-            </w:r>
-            <w:r>
-              <w:rPr>
-                <w:lang w:val="fr-FR"/>
-              </w:rPr>
-              <w:t xml:space="preserve"> que d’une case de long.</w:t>
+                <w:bCs/>
+                <w:lang w:val="fr-FR"/>
+              </w:rPr>
+              <w:t>Appuyer sur le bouton « New Game » de l’interface</w:t>
+            </w:r>
+            <w:r>
+              <w:rPr>
+                <w:bCs/>
+                <w:lang w:val="fr-FR"/>
+              </w:rPr>
+              <w:t xml:space="preserve"> lance bien une nouvelle partie en effaçant convenablement la précédente.</w:t>
             </w:r>
           </w:p>
         </w:tc>
@@ -8953,11 +8155,197 @@
           <w:p>
             <w:pPr>
               <w:rPr>
+                <w:bCs/>
                 <w:lang w:val="fr-FR"/>
               </w:rPr>
             </w:pPr>
             <w:r>
               <w:rPr>
+                <w:bCs/>
+                <w:lang w:val="fr-FR"/>
+              </w:rPr>
+              <w:t>OK</w:t>
+            </w:r>
+          </w:p>
+        </w:tc>
+      </w:tr>
+      <w:tr>
+        <w:trPr>
+          <w:trHeight w:val="287"/>
+        </w:trPr>
+        <w:tc>
+          <w:tcPr>
+            <w:tcW w:w="6374" w:type="dxa"/>
+          </w:tcPr>
+          <w:p>
+            <w:pPr>
+              <w:rPr>
+                <w:bCs/>
+                <w:lang w:val="fr-FR"/>
+              </w:rPr>
+            </w:pPr>
+            <w:r>
+              <w:rPr>
+                <w:bCs/>
+                <w:lang w:val="fr-FR"/>
+              </w:rPr>
+              <w:t>Au début de la partie, c’est au joueur blanc de jouer.</w:t>
+            </w:r>
+          </w:p>
+        </w:tc>
+        <w:tc>
+          <w:tcPr>
+            <w:tcW w:w="2870" w:type="dxa"/>
+          </w:tcPr>
+          <w:p>
+            <w:pPr>
+              <w:rPr>
+                <w:bCs/>
+                <w:lang w:val="fr-FR"/>
+              </w:rPr>
+            </w:pPr>
+            <w:r>
+              <w:rPr>
+                <w:bCs/>
+                <w:lang w:val="fr-FR"/>
+              </w:rPr>
+              <w:t>OK</w:t>
+            </w:r>
+          </w:p>
+        </w:tc>
+      </w:tr>
+      <w:tr>
+        <w:trPr>
+          <w:trHeight w:val="287"/>
+        </w:trPr>
+        <w:tc>
+          <w:tcPr>
+            <w:tcW w:w="6374" w:type="dxa"/>
+          </w:tcPr>
+          <w:p>
+            <w:pPr>
+              <w:rPr>
+                <w:bCs/>
+                <w:lang w:val="fr-FR"/>
+              </w:rPr>
+            </w:pPr>
+            <w:r>
+              <w:rPr>
+                <w:bCs/>
+                <w:lang w:val="fr-FR"/>
+              </w:rPr>
+              <w:t xml:space="preserve">Les joueurs alternent. </w:t>
+            </w:r>
+            <w:r>
+              <w:rPr>
+                <w:bCs/>
+                <w:lang w:val="fr-FR"/>
+              </w:rPr>
+              <w:t>Un message indiquant quel</w:t>
+            </w:r>
+            <w:r>
+              <w:rPr>
+                <w:bCs/>
+                <w:lang w:val="fr-FR"/>
+              </w:rPr>
+              <w:t xml:space="preserve"> jou</w:t>
+            </w:r>
+            <w:r>
+              <w:rPr>
+                <w:bCs/>
+                <w:lang w:val="fr-FR"/>
+              </w:rPr>
+              <w:t>eu</w:t>
+            </w:r>
+            <w:r>
+              <w:rPr>
+                <w:bCs/>
+                <w:lang w:val="fr-FR"/>
+              </w:rPr>
+              <w:t xml:space="preserve">r </w:t>
+            </w:r>
+            <w:r>
+              <w:rPr>
+                <w:bCs/>
+                <w:lang w:val="fr-FR"/>
+              </w:rPr>
+              <w:t>doit jouer est visible dans l’interface.</w:t>
+            </w:r>
+          </w:p>
+        </w:tc>
+        <w:tc>
+          <w:tcPr>
+            <w:tcW w:w="2870" w:type="dxa"/>
+          </w:tcPr>
+          <w:p>
+            <w:pPr>
+              <w:rPr>
+                <w:bCs/>
+                <w:lang w:val="fr-FR"/>
+              </w:rPr>
+            </w:pPr>
+            <w:r>
+              <w:rPr>
+                <w:bCs/>
+                <w:lang w:val="fr-FR"/>
+              </w:rPr>
+              <w:t>OK</w:t>
+            </w:r>
+          </w:p>
+        </w:tc>
+      </w:tr>
+      <w:tr>
+        <w:trPr>
+          <w:trHeight w:val="287"/>
+        </w:trPr>
+        <w:tc>
+          <w:tcPr>
+            <w:tcW w:w="6374" w:type="dxa"/>
+          </w:tcPr>
+          <w:p>
+            <w:pPr>
+              <w:rPr>
+                <w:bCs/>
+                <w:lang w:val="fr-FR"/>
+              </w:rPr>
+            </w:pPr>
+            <w:r>
+              <w:rPr>
+                <w:bCs/>
+                <w:lang w:val="fr-FR"/>
+              </w:rPr>
+              <w:t>Au début de la partie, les pièces sont disposées correctement afin de pouvoir commencer une partie d’échec</w:t>
+            </w:r>
+            <w:r>
+              <w:rPr>
+                <w:bCs/>
+                <w:lang w:val="fr-FR"/>
+              </w:rPr>
+              <w:t>s</w:t>
+            </w:r>
+            <w:r>
+              <w:rPr>
+                <w:bCs/>
+                <w:lang w:val="fr-FR"/>
+              </w:rPr>
+              <w:t>.</w:t>
+            </w:r>
+          </w:p>
+        </w:tc>
+        <w:tc>
+          <w:tcPr>
+            <w:tcW w:w="2870" w:type="dxa"/>
+          </w:tcPr>
+          <w:p>
+            <w:pPr>
+              <w:rPr>
+                <w:bCs/>
+                <w:lang w:val="fr-FR"/>
+              </w:rPr>
+            </w:pPr>
+            <w:r>
+              <w:rPr>
+                <w:bCs/>
                 <w:lang w:val="fr-FR"/>
               </w:rPr>
               <w:t>OK</w:t>
@@ -8983,19 +8371,13 @@
               <w:rPr>
                 <w:lang w:val="fr-FR"/>
               </w:rPr>
-              <w:t>Le roi peut bouger sur toutes les cases autour de lui (</w:t>
-            </w:r>
-            <w:r>
-              <w:rPr>
-                <w:lang w:val="fr-FR"/>
-              </w:rPr>
-              <w:t>pour autant qu’aucune pièce ne le bloque et</w:t>
-            </w:r>
-            <w:r>
-              <w:rPr>
-                <w:lang w:val="fr-FR"/>
-              </w:rPr>
-              <w:t xml:space="preserve"> qu’il ne soit pas sur le bord de l’échiquier).</w:t>
+              <w:t>Si une pièce met le roi adverse en échec, un message s’affiche</w:t>
+            </w:r>
+            <w:r>
+              <w:rPr>
+                <w:lang w:val="fr-FR"/>
+              </w:rPr>
+              <w:t>.</w:t>
             </w:r>
           </w:p>
         </w:tc>
@@ -9036,7 +8418,7 @@
               <w:rPr>
                 <w:lang w:val="fr-FR"/>
               </w:rPr>
-              <w:t>Le roi ne peut pas aller sur case qui est attaquée par une pièce adverse.</w:t>
+              <w:t>Si le joueur est en échec et qu’il ne peut plus bouger, un message indiquant qu’il est en échec et mat et que la partie est terminée s’affiche.</w:t>
             </w:r>
           </w:p>
         </w:tc>
@@ -9059,9 +8441,258 @@
           </w:p>
         </w:tc>
       </w:tr>
+      <w:tr>
+        <w:trPr>
+          <w:trHeight w:val="873"/>
+        </w:trPr>
+        <w:tc>
+          <w:tcPr>
+            <w:tcW w:w="6374" w:type="dxa"/>
+          </w:tcPr>
+          <w:p>
+            <w:pPr>
+              <w:rPr>
+                <w:lang w:val="fr-FR"/>
+              </w:rPr>
+            </w:pPr>
+            <w:r>
+              <w:rPr>
+                <w:lang w:val="fr-FR"/>
+              </w:rPr>
+              <w:t>Les pièces peuvent prendre des pièces adverses dans la limite de leur</w:t>
+            </w:r>
+            <w:r>
+              <w:rPr>
+                <w:lang w:val="fr-FR"/>
+              </w:rPr>
+              <w:t>s</w:t>
+            </w:r>
+            <w:r>
+              <w:rPr>
+                <w:lang w:val="fr-FR"/>
+              </w:rPr>
+              <w:t xml:space="preserve"> mouvement</w:t>
+            </w:r>
+            <w:r>
+              <w:rPr>
+                <w:lang w:val="fr-FR"/>
+              </w:rPr>
+              <w:t>s</w:t>
+            </w:r>
+            <w:r>
+              <w:rPr>
+                <w:lang w:val="fr-FR"/>
+              </w:rPr>
+              <w:t xml:space="preserve"> (</w:t>
+            </w:r>
+            <w:r>
+              <w:rPr>
+                <w:lang w:val="fr-FR"/>
+              </w:rPr>
+              <w:t>l</w:t>
+            </w:r>
+            <w:r>
+              <w:rPr>
+                <w:lang w:val="fr-FR"/>
+              </w:rPr>
+              <w:t>es mouvement</w:t>
+            </w:r>
+            <w:r>
+              <w:rPr>
+                <w:lang w:val="fr-FR"/>
+              </w:rPr>
+              <w:t>s</w:t>
+            </w:r>
+            <w:r>
+              <w:rPr>
+                <w:lang w:val="fr-FR"/>
+              </w:rPr>
+              <w:t xml:space="preserve"> de chaque pièce sont détaillés plus loin dans les tests)</w:t>
+            </w:r>
+            <w:r>
+              <w:rPr>
+                <w:lang w:val="fr-FR"/>
+              </w:rPr>
+              <w:t>.</w:t>
+            </w:r>
+          </w:p>
+        </w:tc>
+        <w:tc>
+          <w:tcPr>
+            <w:tcW w:w="2870" w:type="dxa"/>
+          </w:tcPr>
+          <w:p>
+            <w:pPr>
+              <w:rPr>
+                <w:lang w:val="fr-FR"/>
+              </w:rPr>
+            </w:pPr>
+            <w:r>
+              <w:rPr>
+                <w:lang w:val="fr-FR"/>
+              </w:rPr>
+              <w:t>OK</w:t>
+            </w:r>
+          </w:p>
+        </w:tc>
+      </w:tr>
+      <w:tr>
+        <w:trPr>
+          <w:trHeight w:val="873"/>
+        </w:trPr>
+        <w:tc>
+          <w:tcPr>
+            <w:tcW w:w="6374" w:type="dxa"/>
+          </w:tcPr>
+          <w:p>
+            <w:pPr>
+              <w:rPr>
+                <w:lang w:val="fr-FR"/>
+              </w:rPr>
+            </w:pPr>
+            <w:r>
+              <w:rPr>
+                <w:lang w:val="fr-FR"/>
+              </w:rPr>
+              <w:t>Le petit et le grand roque sont fonctionnel</w:t>
+            </w:r>
+            <w:r>
+              <w:rPr>
+                <w:lang w:val="fr-FR"/>
+              </w:rPr>
+              <w:t>s</w:t>
+            </w:r>
+            <w:r>
+              <w:rPr>
+                <w:lang w:val="fr-FR"/>
+              </w:rPr>
+              <w:t>.</w:t>
+            </w:r>
+            <w:r>
+              <w:rPr>
+                <w:lang w:val="fr-FR"/>
+              </w:rPr>
+              <w:t xml:space="preserve"> On ne peut pas roque, si le roi a déjà bougé, s’il est mis en échec si la tour avec laquelle on veut roque a déjà bougé ou si une des cases sur </w:t>
+            </w:r>
+            <w:r>
+              <w:rPr>
+                <w:lang w:val="fr-FR"/>
+              </w:rPr>
+              <w:t>laquelle</w:t>
+            </w:r>
+            <w:r>
+              <w:rPr>
+                <w:lang w:val="fr-FR"/>
+              </w:rPr>
+              <w:t xml:space="preserve"> passe le roi est en échec.</w:t>
+            </w:r>
+          </w:p>
+        </w:tc>
+        <w:tc>
+          <w:tcPr>
+            <w:tcW w:w="2870" w:type="dxa"/>
+          </w:tcPr>
+          <w:p>
+            <w:pPr>
+              <w:rPr>
+                <w:lang w:val="fr-FR"/>
+              </w:rPr>
+            </w:pPr>
+            <w:r>
+              <w:rPr>
+                <w:lang w:val="fr-FR"/>
+              </w:rPr>
+              <w:t>OK</w:t>
+            </w:r>
+          </w:p>
+        </w:tc>
+      </w:tr>
+      <w:tr>
+        <w:trPr>
+          <w:trHeight w:val="873"/>
+        </w:trPr>
+        <w:tc>
+          <w:tcPr>
+            <w:tcW w:w="6374" w:type="dxa"/>
+          </w:tcPr>
+          <w:p>
+            <w:pPr>
+              <w:rPr>
+                <w:lang w:val="fr-FR"/>
+              </w:rPr>
+            </w:pPr>
+            <w:r>
+              <w:rPr>
+                <w:lang w:val="fr-FR"/>
+              </w:rPr>
+              <w:t>Les pièces ne peuvent pas aller sur une case occupée par une pièce de la même couleur.</w:t>
+            </w:r>
+          </w:p>
+        </w:tc>
+        <w:tc>
+          <w:tcPr>
+            <w:tcW w:w="2870" w:type="dxa"/>
+          </w:tcPr>
+          <w:p>
+            <w:pPr>
+              <w:rPr>
+                <w:lang w:val="fr-FR"/>
+              </w:rPr>
+            </w:pPr>
+            <w:r>
+              <w:rPr>
+                <w:lang w:val="fr-FR"/>
+              </w:rPr>
+              <w:t>OK</w:t>
+            </w:r>
+          </w:p>
+        </w:tc>
+      </w:tr>
+      <w:tr>
+        <w:trPr>
+          <w:trHeight w:val="873"/>
+        </w:trPr>
+        <w:tc>
+          <w:tcPr>
+            <w:tcW w:w="6374" w:type="dxa"/>
+          </w:tcPr>
+          <w:p>
+            <w:pPr>
+              <w:rPr>
+                <w:lang w:val="fr-FR"/>
+              </w:rPr>
+            </w:pPr>
+            <w:r>
+              <w:rPr>
+                <w:lang w:val="fr-FR"/>
+              </w:rPr>
+              <w:t>Une pièce ne peut pas réaliser un mouvement si celui-ci met son roi en échec.</w:t>
+            </w:r>
+          </w:p>
+        </w:tc>
+        <w:tc>
+          <w:tcPr>
+            <w:tcW w:w="2870" w:type="dxa"/>
+          </w:tcPr>
+          <w:p>
+            <w:pPr>
+              <w:rPr>
+                <w:lang w:val="fr-FR"/>
+              </w:rPr>
+            </w:pPr>
+            <w:r>
+              <w:rPr>
+                <w:lang w:val="fr-FR"/>
+              </w:rPr>
+              <w:t>OK</w:t>
+            </w:r>
+          </w:p>
+        </w:tc>
+      </w:tr>
     </w:tbl>
     <w:p>
       <w:pPr>
+        <w:pStyle w:val="Titre2"/>
         <w:rPr>
           <w:lang w:val="fr-FR"/>
         </w:rPr>
@@ -9069,17 +8700,35 @@
     </w:p>
     <w:p>
       <w:pPr>
+        <w:rPr>
+          <w:rFonts w:asciiTheme="majorHAnsi" w:eastAsiaTheme="majorEastAsia" w:hAnsiTheme="majorHAnsi" w:cstheme="majorBidi"/>
+          <w:color w:val="2F5496" w:themeColor="accent1" w:themeShade="BF"/>
+          <w:sz w:val="26"/>
+          <w:szCs w:val="26"/>
+          <w:lang w:val="fr-FR"/>
+        </w:rPr>
+      </w:pPr>
+      <w:r>
+        <w:rPr>
+          <w:lang w:val="fr-FR"/>
+        </w:rPr>
+        <w:br w:type="page"/>
+      </w:r>
+    </w:p>
+    <w:p>
+      <w:pPr>
         <w:pStyle w:val="Titre2"/>
         <w:rPr>
           <w:lang w:val="fr-FR"/>
         </w:rPr>
       </w:pPr>
-      <w:bookmarkStart w:id="22" w:name="_Toc93321559"/>
-      <w:r>
-        <w:rPr>
-          <w:lang w:val="fr-FR"/>
-        </w:rPr>
-        <w:t>Tests de la Tour</w:t>
+      <w:bookmarkStart w:id="22" w:name="_Toc93394343"/>
+      <w:r>
+        <w:rPr>
+          <w:lang w:val="fr-FR"/>
+        </w:rPr>
+        <w:lastRenderedPageBreak/>
+        <w:t>Tests de la Reine</w:t>
       </w:r>
       <w:bookmarkEnd w:id="22"/>
     </w:p>
@@ -9163,19 +8812,19 @@
               <w:rPr>
                 <w:lang w:val="fr-FR"/>
               </w:rPr>
-              <w:t>La tour peut faire des mouvements sur les côtés</w:t>
-            </w:r>
-            <w:r>
-              <w:rPr>
-                <w:lang w:val="fr-FR"/>
-              </w:rPr>
-              <w:t xml:space="preserve"> </w:t>
-            </w:r>
-            <w:r>
-              <w:rPr>
-                <w:lang w:val="fr-FR"/>
-              </w:rPr>
-              <w:t>mais ne peut pas faire de mouvement en diagonal.</w:t>
+              <w:t>La reine peut faire des mouvements sur les côtés (haut, bas, gauche, droite) ainsi qu’en diagonale</w:t>
+            </w:r>
+            <w:r>
+              <w:rPr>
+                <w:lang w:val="fr-FR"/>
+              </w:rPr>
+              <w:t>.</w:t>
+            </w:r>
+            <w:r>
+              <w:rPr>
+                <w:lang w:val="fr-FR"/>
+              </w:rPr>
+              <w:t xml:space="preserve"> Le mouvement doit être rectiligne.</w:t>
             </w:r>
           </w:p>
         </w:tc>
@@ -9228,7 +8877,7 @@
               <w:rPr>
                 <w:lang w:val="fr-FR"/>
               </w:rPr>
-              <w:t xml:space="preserve"> de la tour n’ont pas de limite de longueur.</w:t>
+              <w:t xml:space="preserve"> de la reine n’ont pas de limite de longueur (elle peut traverser l’échiquier si aucune autre pièce ne la bloque).</w:t>
             </w:r>
           </w:p>
         </w:tc>
@@ -9269,7 +8918,7 @@
               <w:rPr>
                 <w:lang w:val="fr-FR"/>
               </w:rPr>
-              <w:t>La tour ne peut pas sauter par-dessus une autre pièce.</w:t>
+              <w:t>La reine ne peut pas sauter par-dessus une autre pièce.</w:t>
             </w:r>
           </w:p>
         </w:tc>
@@ -9300,32 +8949,12 @@
           <w:lang w:val="fr-FR"/>
         </w:rPr>
       </w:pPr>
-    </w:p>
-    <w:p>
-      <w:pPr>
-        <w:pStyle w:val="Titre2"/>
-        <w:rPr>
-          <w:lang w:val="fr-FR"/>
-        </w:rPr>
-      </w:pPr>
-      <w:bookmarkStart w:id="23" w:name="_Toc93321560"/>
-      <w:r>
-        <w:rPr>
-          <w:lang w:val="fr-FR"/>
-        </w:rPr>
-        <w:t xml:space="preserve">Tests du </w:t>
-      </w:r>
-      <w:r>
-        <w:rPr>
-          <w:lang w:val="fr-FR"/>
-        </w:rPr>
-        <w:t>F</w:t>
-      </w:r>
-      <w:r>
-        <w:rPr>
-          <w:lang w:val="fr-FR"/>
-        </w:rPr>
-        <w:t>ou</w:t>
+      <w:bookmarkStart w:id="23" w:name="_Toc93394344"/>
+      <w:r>
+        <w:rPr>
+          <w:lang w:val="fr-FR"/>
+        </w:rPr>
+        <w:t>Tests du Roi</w:t>
       </w:r>
       <w:bookmarkEnd w:id="23"/>
     </w:p>
@@ -9409,13 +9038,19 @@
               <w:rPr>
                 <w:lang w:val="fr-FR"/>
               </w:rPr>
-              <w:t xml:space="preserve">Le fou ne peut faire </w:t>
-            </w:r>
-            <w:r>
-              <w:rPr>
-                <w:lang w:val="fr-FR"/>
-              </w:rPr>
-              <w:t>des mouvements uniquement en diagonal et pas sur les côtés.</w:t>
+              <w:t>Le roi ne peut faire des mouvement</w:t>
+            </w:r>
+            <w:r>
+              <w:rPr>
+                <w:lang w:val="fr-FR"/>
+              </w:rPr>
+              <w:t>s</w:t>
+            </w:r>
+            <w:r>
+              <w:rPr>
+                <w:lang w:val="fr-FR"/>
+              </w:rPr>
+              <w:t xml:space="preserve"> que d’une case de long.</w:t>
             </w:r>
           </w:p>
         </w:tc>
@@ -9456,19 +9091,19 @@
               <w:rPr>
                 <w:lang w:val="fr-FR"/>
               </w:rPr>
-              <w:t>Les mouvement</w:t>
-            </w:r>
-            <w:r>
-              <w:rPr>
-                <w:lang w:val="fr-FR"/>
-              </w:rPr>
-              <w:t>s</w:t>
-            </w:r>
-            <w:r>
-              <w:rPr>
-                <w:lang w:val="fr-FR"/>
-              </w:rPr>
-              <w:t xml:space="preserve"> du fou n’ont pas de limite de longueur.</w:t>
+              <w:t>Le roi peut bouger sur toutes les cases autour de lui (</w:t>
+            </w:r>
+            <w:r>
+              <w:rPr>
+                <w:lang w:val="fr-FR"/>
+              </w:rPr>
+              <w:t>pour autant qu’aucune pièce ne le bloque et</w:t>
+            </w:r>
+            <w:r>
+              <w:rPr>
+                <w:lang w:val="fr-FR"/>
+              </w:rPr>
+              <w:t xml:space="preserve"> qu’il ne soit pas sur le bord de l’échiquier).</w:t>
             </w:r>
           </w:p>
         </w:tc>
@@ -9509,13 +9144,7 @@
               <w:rPr>
                 <w:lang w:val="fr-FR"/>
               </w:rPr>
-              <w:t xml:space="preserve">Le fou ne peut pas sauter par-dessus </w:t>
-            </w:r>
-            <w:r>
-              <w:rPr>
-                <w:lang w:val="fr-FR"/>
-              </w:rPr>
-              <w:t>une autre pièce.</w:t>
+              <w:t>Le roi ne peut pas aller sur case qui est attaquée par une pièce adverse.</w:t>
             </w:r>
           </w:p>
         </w:tc>
@@ -9541,7 +9170,6 @@
     </w:tbl>
     <w:p>
       <w:pPr>
-        <w:pStyle w:val="Titre2"/>
         <w:rPr>
           <w:lang w:val="fr-FR"/>
         </w:rPr>
@@ -9554,12 +9182,12 @@
           <w:lang w:val="fr-FR"/>
         </w:rPr>
       </w:pPr>
-      <w:bookmarkStart w:id="24" w:name="_Toc93321561"/>
-      <w:r>
-        <w:rPr>
-          <w:lang w:val="fr-FR"/>
-        </w:rPr>
-        <w:t>Tests du Cavalier</w:t>
+      <w:bookmarkStart w:id="24" w:name="_Toc93394345"/>
+      <w:r>
+        <w:rPr>
+          <w:lang w:val="fr-FR"/>
+        </w:rPr>
+        <w:t>Tests de la Tour</w:t>
       </w:r>
       <w:bookmarkEnd w:id="24"/>
     </w:p>
@@ -9643,43 +9271,7 @@
               <w:rPr>
                 <w:lang w:val="fr-FR"/>
               </w:rPr>
-              <w:t>Le cavalier ne peut faire que des mouvements en « L »</w:t>
-            </w:r>
-            <w:r>
-              <w:rPr>
-                <w:lang w:val="fr-FR"/>
-              </w:rPr>
-              <w:t xml:space="preserve">. Le mouvement </w:t>
-            </w:r>
-            <w:r>
-              <w:rPr>
-                <w:lang w:val="fr-FR"/>
-              </w:rPr>
-              <w:t>en «</w:t>
-            </w:r>
-            <w:r>
-              <w:rPr>
-                <w:lang w:val="fr-FR"/>
-              </w:rPr>
-              <w:t xml:space="preserve"> L » </w:t>
-            </w:r>
-            <w:r>
-              <w:rPr>
-                <w:lang w:val="fr-FR"/>
-              </w:rPr>
-              <w:t xml:space="preserve">combine un déplacement </w:t>
-            </w:r>
-            <w:r>
-              <w:rPr>
-                <w:lang w:val="fr-FR"/>
-              </w:rPr>
-              <w:t>de deux cases dans une direction</w:t>
-            </w:r>
-            <w:r>
-              <w:rPr>
-                <w:lang w:val="fr-FR"/>
-              </w:rPr>
-              <w:t xml:space="preserve"> suivi d’un déplacement</w:t>
+              <w:t>La tour peut faire des mouvements sur les côtés</w:t>
             </w:r>
             <w:r>
               <w:rPr>
@@ -9691,19 +9283,7 @@
               <w:rPr>
                 <w:lang w:val="fr-FR"/>
               </w:rPr>
-              <w:t>à</w:t>
-            </w:r>
-            <w:r>
-              <w:rPr>
-                <w:lang w:val="fr-FR"/>
-              </w:rPr>
-              <w:t xml:space="preserve"> une case perpendiculairement</w:t>
-            </w:r>
-            <w:r>
-              <w:rPr>
-                <w:lang w:val="fr-FR"/>
-              </w:rPr>
-              <w:t>.</w:t>
+              <w:t>mais ne peut pas faire de mouvement en diagonal.</w:t>
             </w:r>
           </w:p>
         </w:tc>
@@ -9744,32 +9324,19 @@
               <w:rPr>
                 <w:lang w:val="fr-FR"/>
               </w:rPr>
-              <w:lastRenderedPageBreak/>
-              <w:t xml:space="preserve">Le cavalier ne peut pas faire de mouvement du type 2 cases vers </w:t>
-            </w:r>
-            <w:r>
-              <w:rPr>
-                <w:lang w:val="fr-FR"/>
-              </w:rPr>
-              <w:t>la droite</w:t>
-            </w:r>
-            <w:r>
-              <w:rPr>
-                <w:lang w:val="fr-FR"/>
-              </w:rPr>
-              <w:t xml:space="preserve"> puis encore une case vers la gauche ou vers droite.</w:t>
-            </w:r>
-            <w:r>
-              <w:rPr>
-                <w:lang w:val="fr-FR"/>
-              </w:rPr>
-              <w:t xml:space="preserve"> Il est obligé de faire le premier mouvement dans une direction (haut-bas ou gauche-droite) et le deuxième dans l’autre sens</w:t>
-            </w:r>
-            <w:r>
-              <w:rPr>
-                <w:lang w:val="fr-FR"/>
-              </w:rPr>
-              <w:t>.</w:t>
+              <w:t>Les mouvement</w:t>
+            </w:r>
+            <w:r>
+              <w:rPr>
+                <w:lang w:val="fr-FR"/>
+              </w:rPr>
+              <w:t>s</w:t>
+            </w:r>
+            <w:r>
+              <w:rPr>
+                <w:lang w:val="fr-FR"/>
+              </w:rPr>
+              <w:t xml:space="preserve"> de la tour n’ont pas de limite de longueur.</w:t>
             </w:r>
           </w:p>
         </w:tc>
@@ -9810,55 +9377,7 @@
               <w:rPr>
                 <w:lang w:val="fr-FR"/>
               </w:rPr>
-              <w:t>Le cavalier peut sauter par-dessus une autre pièce.</w:t>
-            </w:r>
-          </w:p>
-        </w:tc>
-        <w:tc>
-          <w:tcPr>
-            <w:tcW w:w="2870" w:type="dxa"/>
-          </w:tcPr>
-          <w:p>
-            <w:r>
-              <w:rPr>
-                <w:lang w:val="fr-FR"/>
-              </w:rPr>
-              <w:t>OK</w:t>
-            </w:r>
-          </w:p>
-        </w:tc>
-      </w:tr>
-      <w:tr>
-        <w:trPr>
-          <w:trHeight w:val="873"/>
-        </w:trPr>
-        <w:tc>
-          <w:tcPr>
-            <w:tcW w:w="6374" w:type="dxa"/>
-          </w:tcPr>
-          <w:p>
-            <w:pPr>
-              <w:rPr>
-                <w:lang w:val="fr-FR"/>
-              </w:rPr>
-            </w:pPr>
-            <w:r>
-              <w:rPr>
-                <w:lang w:val="fr-FR"/>
-              </w:rPr>
-              <w:t xml:space="preserve">Le mouvement en L ne compte que </w:t>
-            </w:r>
-            <w:r>
-              <w:rPr>
-                <w:lang w:val="fr-FR"/>
-              </w:rPr>
-              <w:t>comme</w:t>
-            </w:r>
-            <w:r>
-              <w:rPr>
-                <w:lang w:val="fr-FR"/>
-              </w:rPr>
-              <w:t xml:space="preserve"> un seul mouvement.</w:t>
+              <w:t>La tour ne peut pas sauter par-dessus une autre pièce.</w:t>
             </w:r>
           </w:p>
         </w:tc>
@@ -9884,6 +9403,7 @@
     </w:tbl>
     <w:p>
       <w:pPr>
+        <w:pStyle w:val="Titre2"/>
         <w:rPr>
           <w:lang w:val="fr-FR"/>
         </w:rPr>
@@ -9896,7 +9416,7 @@
           <w:lang w:val="fr-FR"/>
         </w:rPr>
       </w:pPr>
-      <w:bookmarkStart w:id="25" w:name="_Toc93321562"/>
+      <w:bookmarkStart w:id="25" w:name="_Toc93394346"/>
       <w:r>
         <w:rPr>
           <w:lang w:val="fr-FR"/>
@@ -9907,13 +9427,13 @@
         <w:rPr>
           <w:lang w:val="fr-FR"/>
         </w:rPr>
-        <w:t>P</w:t>
-      </w:r>
-      <w:r>
-        <w:rPr>
-          <w:lang w:val="fr-FR"/>
-        </w:rPr>
-        <w:t>ion</w:t>
+        <w:t>F</w:t>
+      </w:r>
+      <w:r>
+        <w:rPr>
+          <w:lang w:val="fr-FR"/>
+        </w:rPr>
+        <w:t>ou</w:t>
       </w:r>
       <w:bookmarkEnd w:id="25"/>
     </w:p>
@@ -9997,6 +9517,594 @@
               <w:rPr>
                 <w:lang w:val="fr-FR"/>
               </w:rPr>
+              <w:t xml:space="preserve">Le fou ne peut faire </w:t>
+            </w:r>
+            <w:r>
+              <w:rPr>
+                <w:lang w:val="fr-FR"/>
+              </w:rPr>
+              <w:t>des mouvements uniquement en diagonal et pas sur les côtés.</w:t>
+            </w:r>
+          </w:p>
+        </w:tc>
+        <w:tc>
+          <w:tcPr>
+            <w:tcW w:w="2870" w:type="dxa"/>
+          </w:tcPr>
+          <w:p>
+            <w:pPr>
+              <w:rPr>
+                <w:lang w:val="fr-FR"/>
+              </w:rPr>
+            </w:pPr>
+            <w:r>
+              <w:rPr>
+                <w:lang w:val="fr-FR"/>
+              </w:rPr>
+              <w:t>OK</w:t>
+            </w:r>
+          </w:p>
+        </w:tc>
+      </w:tr>
+      <w:tr>
+        <w:trPr>
+          <w:trHeight w:val="873"/>
+        </w:trPr>
+        <w:tc>
+          <w:tcPr>
+            <w:tcW w:w="6374" w:type="dxa"/>
+          </w:tcPr>
+          <w:p>
+            <w:pPr>
+              <w:rPr>
+                <w:lang w:val="fr-FR"/>
+              </w:rPr>
+            </w:pPr>
+            <w:r>
+              <w:rPr>
+                <w:lang w:val="fr-FR"/>
+              </w:rPr>
+              <w:t>Les mouvement</w:t>
+            </w:r>
+            <w:r>
+              <w:rPr>
+                <w:lang w:val="fr-FR"/>
+              </w:rPr>
+              <w:t>s</w:t>
+            </w:r>
+            <w:r>
+              <w:rPr>
+                <w:lang w:val="fr-FR"/>
+              </w:rPr>
+              <w:t xml:space="preserve"> du fou n’ont pas de limite de longueur.</w:t>
+            </w:r>
+          </w:p>
+        </w:tc>
+        <w:tc>
+          <w:tcPr>
+            <w:tcW w:w="2870" w:type="dxa"/>
+          </w:tcPr>
+          <w:p>
+            <w:pPr>
+              <w:rPr>
+                <w:lang w:val="fr-FR"/>
+              </w:rPr>
+            </w:pPr>
+            <w:r>
+              <w:rPr>
+                <w:lang w:val="fr-FR"/>
+              </w:rPr>
+              <w:t>OK</w:t>
+            </w:r>
+          </w:p>
+        </w:tc>
+      </w:tr>
+      <w:tr>
+        <w:trPr>
+          <w:trHeight w:val="873"/>
+        </w:trPr>
+        <w:tc>
+          <w:tcPr>
+            <w:tcW w:w="6374" w:type="dxa"/>
+          </w:tcPr>
+          <w:p>
+            <w:pPr>
+              <w:rPr>
+                <w:lang w:val="fr-FR"/>
+              </w:rPr>
+            </w:pPr>
+            <w:r>
+              <w:rPr>
+                <w:lang w:val="fr-FR"/>
+              </w:rPr>
+              <w:lastRenderedPageBreak/>
+              <w:t xml:space="preserve">Le fou ne peut pas sauter par-dessus </w:t>
+            </w:r>
+            <w:r>
+              <w:rPr>
+                <w:lang w:val="fr-FR"/>
+              </w:rPr>
+              <w:t>une autre pièce.</w:t>
+            </w:r>
+          </w:p>
+        </w:tc>
+        <w:tc>
+          <w:tcPr>
+            <w:tcW w:w="2870" w:type="dxa"/>
+          </w:tcPr>
+          <w:p>
+            <w:pPr>
+              <w:rPr>
+                <w:lang w:val="fr-FR"/>
+              </w:rPr>
+            </w:pPr>
+            <w:r>
+              <w:rPr>
+                <w:lang w:val="fr-FR"/>
+              </w:rPr>
+              <w:t>OK</w:t>
+            </w:r>
+          </w:p>
+        </w:tc>
+      </w:tr>
+    </w:tbl>
+    <w:p>
+      <w:pPr>
+        <w:pStyle w:val="Titre2"/>
+        <w:rPr>
+          <w:lang w:val="fr-FR"/>
+        </w:rPr>
+      </w:pPr>
+    </w:p>
+    <w:p>
+      <w:pPr>
+        <w:pStyle w:val="Titre2"/>
+        <w:rPr>
+          <w:lang w:val="fr-FR"/>
+        </w:rPr>
+      </w:pPr>
+      <w:bookmarkStart w:id="26" w:name="_Toc93394347"/>
+      <w:r>
+        <w:rPr>
+          <w:lang w:val="fr-FR"/>
+        </w:rPr>
+        <w:t>Tests du Cavalier</w:t>
+      </w:r>
+      <w:bookmarkEnd w:id="26"/>
+    </w:p>
+    <w:tbl>
+      <w:tblPr>
+        <w:tblStyle w:val="Grilledutableau"/>
+        <w:tblW w:w="9244" w:type="dxa"/>
+        <w:tblLook w:val="04A0" w:firstRow="1" w:lastRow="0" w:firstColumn="1" w:lastColumn="0" w:noHBand="0" w:noVBand="1"/>
+      </w:tblPr>
+      <w:tblGrid>
+        <w:gridCol w:w="6374"/>
+        <w:gridCol w:w="2870"/>
+      </w:tblGrid>
+      <w:tr>
+        <w:trPr>
+          <w:trHeight w:val="287"/>
+        </w:trPr>
+        <w:tc>
+          <w:tcPr>
+            <w:tcW w:w="6374" w:type="dxa"/>
+          </w:tcPr>
+          <w:p>
+            <w:pPr>
+              <w:rPr>
+                <w:b/>
+                <w:lang w:val="fr-FR"/>
+              </w:rPr>
+            </w:pPr>
+            <w:r>
+              <w:rPr>
+                <w:b/>
+                <w:lang w:val="fr-FR"/>
+              </w:rPr>
+              <w:t>Description du test</w:t>
+            </w:r>
+          </w:p>
+        </w:tc>
+        <w:tc>
+          <w:tcPr>
+            <w:tcW w:w="2870" w:type="dxa"/>
+          </w:tcPr>
+          <w:p>
+            <w:pPr>
+              <w:rPr>
+                <w:b/>
+                <w:lang w:val="fr-FR"/>
+              </w:rPr>
+            </w:pPr>
+            <w:r>
+              <w:rPr>
+                <w:b/>
+                <w:lang w:val="fr-FR"/>
+              </w:rPr>
+              <w:t>Résultat attendu</w:t>
+            </w:r>
+            <w:r>
+              <w:rPr>
+                <w:b/>
+                <w:lang w:val="fr-FR"/>
+              </w:rPr>
+              <w:t xml:space="preserve"> et observé</w:t>
+            </w:r>
+          </w:p>
+        </w:tc>
+      </w:tr>
+      <w:tr>
+        <w:trPr>
+          <w:trHeight w:val="873"/>
+        </w:trPr>
+        <w:tc>
+          <w:tcPr>
+            <w:tcW w:w="6374" w:type="dxa"/>
+          </w:tcPr>
+          <w:p>
+            <w:pPr>
+              <w:rPr>
+                <w:lang w:val="fr-FR"/>
+              </w:rPr>
+            </w:pPr>
+            <w:r>
+              <w:rPr>
+                <w:lang w:val="fr-FR"/>
+              </w:rPr>
+              <w:t>Le cavalier ne peut faire que des mouvements en « L »</w:t>
+            </w:r>
+            <w:r>
+              <w:rPr>
+                <w:lang w:val="fr-FR"/>
+              </w:rPr>
+              <w:t xml:space="preserve">. Le mouvement </w:t>
+            </w:r>
+            <w:r>
+              <w:rPr>
+                <w:lang w:val="fr-FR"/>
+              </w:rPr>
+              <w:t>en «</w:t>
+            </w:r>
+            <w:r>
+              <w:rPr>
+                <w:lang w:val="fr-FR"/>
+              </w:rPr>
+              <w:t xml:space="preserve"> L » </w:t>
+            </w:r>
+            <w:r>
+              <w:rPr>
+                <w:lang w:val="fr-FR"/>
+              </w:rPr>
+              <w:t xml:space="preserve">combine un déplacement </w:t>
+            </w:r>
+            <w:r>
+              <w:rPr>
+                <w:lang w:val="fr-FR"/>
+              </w:rPr>
+              <w:t>de deux cases dans une direction</w:t>
+            </w:r>
+            <w:r>
+              <w:rPr>
+                <w:lang w:val="fr-FR"/>
+              </w:rPr>
+              <w:t xml:space="preserve"> suivi d’un déplacement</w:t>
+            </w:r>
+            <w:r>
+              <w:rPr>
+                <w:lang w:val="fr-FR"/>
+              </w:rPr>
+              <w:t xml:space="preserve"> </w:t>
+            </w:r>
+            <w:r>
+              <w:rPr>
+                <w:lang w:val="fr-FR"/>
+              </w:rPr>
+              <w:t>à</w:t>
+            </w:r>
+            <w:r>
+              <w:rPr>
+                <w:lang w:val="fr-FR"/>
+              </w:rPr>
+              <w:t xml:space="preserve"> une case perpendiculairement</w:t>
+            </w:r>
+            <w:r>
+              <w:rPr>
+                <w:lang w:val="fr-FR"/>
+              </w:rPr>
+              <w:t>.</w:t>
+            </w:r>
+          </w:p>
+        </w:tc>
+        <w:tc>
+          <w:tcPr>
+            <w:tcW w:w="2870" w:type="dxa"/>
+          </w:tcPr>
+          <w:p>
+            <w:pPr>
+              <w:rPr>
+                <w:lang w:val="fr-FR"/>
+              </w:rPr>
+            </w:pPr>
+            <w:r>
+              <w:rPr>
+                <w:lang w:val="fr-FR"/>
+              </w:rPr>
+              <w:t>OK</w:t>
+            </w:r>
+          </w:p>
+        </w:tc>
+      </w:tr>
+      <w:tr>
+        <w:trPr>
+          <w:trHeight w:val="873"/>
+        </w:trPr>
+        <w:tc>
+          <w:tcPr>
+            <w:tcW w:w="6374" w:type="dxa"/>
+          </w:tcPr>
+          <w:p>
+            <w:pPr>
+              <w:rPr>
+                <w:lang w:val="fr-FR"/>
+              </w:rPr>
+            </w:pPr>
+            <w:r>
+              <w:rPr>
+                <w:lang w:val="fr-FR"/>
+              </w:rPr>
+              <w:t xml:space="preserve">Le cavalier ne peut pas faire de mouvement du type 2 cases vers </w:t>
+            </w:r>
+            <w:r>
+              <w:rPr>
+                <w:lang w:val="fr-FR"/>
+              </w:rPr>
+              <w:t>la droite</w:t>
+            </w:r>
+            <w:r>
+              <w:rPr>
+                <w:lang w:val="fr-FR"/>
+              </w:rPr>
+              <w:t xml:space="preserve"> puis encore une case vers la gauche ou vers droite.</w:t>
+            </w:r>
+            <w:r>
+              <w:rPr>
+                <w:lang w:val="fr-FR"/>
+              </w:rPr>
+              <w:t xml:space="preserve"> Il est obligé de faire le premier mouvement dans une direction (haut-bas ou gauche-droite) et le deuxième dans l’autre sens</w:t>
+            </w:r>
+            <w:r>
+              <w:rPr>
+                <w:lang w:val="fr-FR"/>
+              </w:rPr>
+              <w:t>.</w:t>
+            </w:r>
+          </w:p>
+        </w:tc>
+        <w:tc>
+          <w:tcPr>
+            <w:tcW w:w="2870" w:type="dxa"/>
+          </w:tcPr>
+          <w:p>
+            <w:pPr>
+              <w:rPr>
+                <w:lang w:val="fr-FR"/>
+              </w:rPr>
+            </w:pPr>
+            <w:r>
+              <w:rPr>
+                <w:lang w:val="fr-FR"/>
+              </w:rPr>
+              <w:t>OK</w:t>
+            </w:r>
+          </w:p>
+        </w:tc>
+      </w:tr>
+      <w:tr>
+        <w:trPr>
+          <w:trHeight w:val="873"/>
+        </w:trPr>
+        <w:tc>
+          <w:tcPr>
+            <w:tcW w:w="6374" w:type="dxa"/>
+          </w:tcPr>
+          <w:p>
+            <w:pPr>
+              <w:rPr>
+                <w:lang w:val="fr-FR"/>
+              </w:rPr>
+            </w:pPr>
+            <w:r>
+              <w:rPr>
+                <w:lang w:val="fr-FR"/>
+              </w:rPr>
+              <w:t>Le cavalier peut sauter par-dessus une autre pièce.</w:t>
+            </w:r>
+          </w:p>
+        </w:tc>
+        <w:tc>
+          <w:tcPr>
+            <w:tcW w:w="2870" w:type="dxa"/>
+          </w:tcPr>
+          <w:p>
+            <w:r>
+              <w:rPr>
+                <w:lang w:val="fr-FR"/>
+              </w:rPr>
+              <w:t>OK</w:t>
+            </w:r>
+          </w:p>
+        </w:tc>
+      </w:tr>
+      <w:tr>
+        <w:trPr>
+          <w:trHeight w:val="873"/>
+        </w:trPr>
+        <w:tc>
+          <w:tcPr>
+            <w:tcW w:w="6374" w:type="dxa"/>
+          </w:tcPr>
+          <w:p>
+            <w:pPr>
+              <w:rPr>
+                <w:lang w:val="fr-FR"/>
+              </w:rPr>
+            </w:pPr>
+            <w:r>
+              <w:rPr>
+                <w:lang w:val="fr-FR"/>
+              </w:rPr>
+              <w:t xml:space="preserve">Le mouvement en L ne compte que </w:t>
+            </w:r>
+            <w:r>
+              <w:rPr>
+                <w:lang w:val="fr-FR"/>
+              </w:rPr>
+              <w:t>comme</w:t>
+            </w:r>
+            <w:r>
+              <w:rPr>
+                <w:lang w:val="fr-FR"/>
+              </w:rPr>
+              <w:t xml:space="preserve"> un seul mouvement.</w:t>
+            </w:r>
+          </w:p>
+        </w:tc>
+        <w:tc>
+          <w:tcPr>
+            <w:tcW w:w="2870" w:type="dxa"/>
+          </w:tcPr>
+          <w:p>
+            <w:pPr>
+              <w:rPr>
+                <w:lang w:val="fr-FR"/>
+              </w:rPr>
+            </w:pPr>
+            <w:r>
+              <w:rPr>
+                <w:lang w:val="fr-FR"/>
+              </w:rPr>
+              <w:t>OK</w:t>
+            </w:r>
+          </w:p>
+        </w:tc>
+      </w:tr>
+    </w:tbl>
+    <w:p>
+      <w:pPr>
+        <w:rPr>
+          <w:lang w:val="fr-FR"/>
+        </w:rPr>
+      </w:pPr>
+    </w:p>
+    <w:p>
+      <w:pPr>
+        <w:pStyle w:val="Titre2"/>
+        <w:rPr>
+          <w:lang w:val="fr-FR"/>
+        </w:rPr>
+      </w:pPr>
+      <w:bookmarkStart w:id="27" w:name="_Toc93394348"/>
+      <w:r>
+        <w:rPr>
+          <w:lang w:val="fr-FR"/>
+        </w:rPr>
+        <w:t xml:space="preserve">Tests du </w:t>
+      </w:r>
+      <w:r>
+        <w:rPr>
+          <w:lang w:val="fr-FR"/>
+        </w:rPr>
+        <w:t>P</w:t>
+      </w:r>
+      <w:r>
+        <w:rPr>
+          <w:lang w:val="fr-FR"/>
+        </w:rPr>
+        <w:t>ion</w:t>
+      </w:r>
+      <w:bookmarkEnd w:id="27"/>
+    </w:p>
+    <w:tbl>
+      <w:tblPr>
+        <w:tblStyle w:val="Grilledutableau"/>
+        <w:tblW w:w="9244" w:type="dxa"/>
+        <w:tblLook w:val="04A0" w:firstRow="1" w:lastRow="0" w:firstColumn="1" w:lastColumn="0" w:noHBand="0" w:noVBand="1"/>
+      </w:tblPr>
+      <w:tblGrid>
+        <w:gridCol w:w="6374"/>
+        <w:gridCol w:w="2870"/>
+      </w:tblGrid>
+      <w:tr>
+        <w:trPr>
+          <w:trHeight w:val="287"/>
+        </w:trPr>
+        <w:tc>
+          <w:tcPr>
+            <w:tcW w:w="6374" w:type="dxa"/>
+          </w:tcPr>
+          <w:p>
+            <w:pPr>
+              <w:rPr>
+                <w:b/>
+                <w:lang w:val="fr-FR"/>
+              </w:rPr>
+            </w:pPr>
+            <w:r>
+              <w:rPr>
+                <w:b/>
+                <w:lang w:val="fr-FR"/>
+              </w:rPr>
+              <w:t>Description du test</w:t>
+            </w:r>
+          </w:p>
+        </w:tc>
+        <w:tc>
+          <w:tcPr>
+            <w:tcW w:w="2870" w:type="dxa"/>
+          </w:tcPr>
+          <w:p>
+            <w:pPr>
+              <w:rPr>
+                <w:b/>
+                <w:lang w:val="fr-FR"/>
+              </w:rPr>
+            </w:pPr>
+            <w:r>
+              <w:rPr>
+                <w:b/>
+                <w:lang w:val="fr-FR"/>
+              </w:rPr>
+              <w:t>Résultat attendu</w:t>
+            </w:r>
+            <w:r>
+              <w:rPr>
+                <w:b/>
+                <w:lang w:val="fr-FR"/>
+              </w:rPr>
+              <w:t xml:space="preserve"> et observé</w:t>
+            </w:r>
+          </w:p>
+        </w:tc>
+      </w:tr>
+      <w:tr>
+        <w:trPr>
+          <w:trHeight w:val="873"/>
+        </w:trPr>
+        <w:tc>
+          <w:tcPr>
+            <w:tcW w:w="6374" w:type="dxa"/>
+          </w:tcPr>
+          <w:p>
+            <w:pPr>
+              <w:rPr>
+                <w:lang w:val="fr-FR"/>
+              </w:rPr>
+            </w:pPr>
+            <w:r>
+              <w:rPr>
+                <w:lang w:val="fr-FR"/>
+              </w:rPr>
               <w:t>Les pions ne peuvent bouger que dans une seule direction (dans notre case : les blancs vers le haut et les noirs vers le bas).</w:t>
             </w:r>
           </w:p>
@@ -10375,7 +10483,7 @@
 </file>
 
 <file path=word/endnotes.xml><?xml version="1.0" encoding="utf-8"?>
-<w:endnotes xmlns:wpc="http://schemas.microsoft.com/office/word/2010/wordprocessingCanvas" xmlns:cx="http://schemas.microsoft.com/office/drawing/2014/chartex" xmlns:cx1="http://schemas.microsoft.com/office/drawing/2015/9/8/chartex" xmlns:cx2="http://schemas.microsoft.com/office/drawing/2015/10/21/chartex" xmlns:cx3="http://schemas.microsoft.com/office/drawing/2016/5/9/chartex" xmlns:cx4="http://schemas.microsoft.com/office/drawing/2016/5/10/chartex" xmlns:cx5="http://schemas.microsoft.com/office/drawing/2016/5/11/chartex" xmlns:cx6="http://schemas.microsoft.com/office/drawing/2016/5/12/chartex" xmlns:cx7="http://schemas.microsoft.com/office/drawing/2016/5/13/chartex" xmlns:cx8="http://schemas.microsoft.com/office/drawing/2016/5/14/chartex" xmlns:mc="http://schemas.openxmlformats.org/markup-compatibility/2006" xmlns:aink="http://schemas.microsoft.com/office/drawing/2016/ink" xmlns:am3d="http://schemas.microsoft.com/office/drawing/2017/model3d" xmlns:o="urn:schemas-microsoft-com:office:office" xmlns:r="http://schemas.openxmlformats.org/officeDocument/2006/relationships" xmlns:m="http://schemas.openxmlformats.org/officeDocument/2006/math" xmlns:v="urn:schemas-microsoft-com:vml" xmlns:wp14="http://schemas.microsoft.com/office/word/2010/wordprocessingDrawing" xmlns:wp="http://schemas.openxmlformats.org/drawingml/2006/wordprocessingDrawing" xmlns:w10="urn:schemas-microsoft-com:office:word" xmlns:w="http://schemas.openxmlformats.org/wordprocessingml/2006/main" xmlns:w14="http://schemas.microsoft.com/office/word/2010/wordml" xmlns:w15="http://schemas.microsoft.com/office/word/2012/wordml" xmlns:w16cex="http://schemas.microsoft.com/office/word/2018/wordml/cex" xmlns:w16cid="http://schemas.microsoft.com/office/word/2016/wordml/cid" xmlns:w16="http://schemas.microsoft.com/office/word/2018/wordml" xmlns:w16sdtdh="http://schemas.microsoft.com/office/word/2020/wordml/sdtdatahash" xmlns:w16se="http://schemas.microsoft.com/office/word/2015/wordml/symex" xmlns:wpg="http://schemas.microsoft.com/office/word/2010/wordprocessingGroup" xmlns:wpi="http://schemas.microsoft.com/office/word/2010/wordprocessingInk" xmlns:wne="http://schemas.microsoft.com/office/word/2006/wordml" xmlns:wps="http://schemas.microsoft.com/office/word/2010/wordprocessingShape" mc:Ignorable="w14 w15 w16se w16cid w16 w16cex w16sdtdh wp14">
+<w:endnotes xmlns:wpc="http://schemas.microsoft.com/office/word/2010/wordprocessingCanvas" xmlns:mo="http://schemas.microsoft.com/office/mac/office/2008/main" xmlns:mc="http://schemas.openxmlformats.org/markup-compatibility/2006" xmlns:mv="urn:schemas-microsoft-com:mac:vml" xmlns:o="urn:schemas-microsoft-com:office:office" xmlns:r="http://schemas.openxmlformats.org/officeDocument/2006/relationships" xmlns:m="http://schemas.openxmlformats.org/officeDocument/2006/math" xmlns:v="urn:schemas-microsoft-com:vml" xmlns:wp14="http://schemas.microsoft.com/office/word/2010/wordprocessingDrawing" xmlns:wp="http://schemas.openxmlformats.org/drawingml/2006/wordprocessingDrawing" xmlns:w10="urn:schemas-microsoft-com:office:word" xmlns:w="http://schemas.openxmlformats.org/wordprocessingml/2006/main" xmlns:w14="http://schemas.microsoft.com/office/word/2010/wordml" xmlns:w15="http://schemas.microsoft.com/office/word/2012/wordml" xmlns:wpg="http://schemas.microsoft.com/office/word/2010/wordprocessingGroup" xmlns:wpi="http://schemas.microsoft.com/office/word/2010/wordprocessingInk" xmlns:wne="http://schemas.microsoft.com/office/word/2006/wordml" xmlns:wps="http://schemas.microsoft.com/office/word/2010/wordprocessingShape" mc:Ignorable="w14 w15 wp14">
   <w:endnote w:type="separator" w:id="-1">
     <w:p>
       <w:pPr>
@@ -10400,7 +10508,7 @@
 </file>
 
 <file path=word/footer1.xml><?xml version="1.0" encoding="utf-8"?>
-<w:ftr xmlns:wpc="http://schemas.microsoft.com/office/word/2010/wordprocessingCanvas" xmlns:cx="http://schemas.microsoft.com/office/drawing/2014/chartex" xmlns:cx1="http://schemas.microsoft.com/office/drawing/2015/9/8/chartex" xmlns:cx2="http://schemas.microsoft.com/office/drawing/2015/10/21/chartex" xmlns:cx3="http://schemas.microsoft.com/office/drawing/2016/5/9/chartex" xmlns:cx4="http://schemas.microsoft.com/office/drawing/2016/5/10/chartex" xmlns:cx5="http://schemas.microsoft.com/office/drawing/2016/5/11/chartex" xmlns:cx6="http://schemas.microsoft.com/office/drawing/2016/5/12/chartex" xmlns:cx7="http://schemas.microsoft.com/office/drawing/2016/5/13/chartex" xmlns:cx8="http://schemas.microsoft.com/office/drawing/2016/5/14/chartex" xmlns:mc="http://schemas.openxmlformats.org/markup-compatibility/2006" xmlns:aink="http://schemas.microsoft.com/office/drawing/2016/ink" xmlns:am3d="http://schemas.microsoft.com/office/drawing/2017/model3d" xmlns:o="urn:schemas-microsoft-com:office:office" xmlns:r="http://schemas.openxmlformats.org/officeDocument/2006/relationships" xmlns:m="http://schemas.openxmlformats.org/officeDocument/2006/math" xmlns:v="urn:schemas-microsoft-com:vml" xmlns:wp14="http://schemas.microsoft.com/office/word/2010/wordprocessingDrawing" xmlns:wp="http://schemas.openxmlformats.org/drawingml/2006/wordprocessingDrawing" xmlns:w10="urn:schemas-microsoft-com:office:word" xmlns:w="http://schemas.openxmlformats.org/wordprocessingml/2006/main" xmlns:w14="http://schemas.microsoft.com/office/word/2010/wordml" xmlns:w15="http://schemas.microsoft.com/office/word/2012/wordml" xmlns:w16cex="http://schemas.microsoft.com/office/word/2018/wordml/cex" xmlns:w16cid="http://schemas.microsoft.com/office/word/2016/wordml/cid" xmlns:w16="http://schemas.microsoft.com/office/word/2018/wordml" xmlns:w16sdtdh="http://schemas.microsoft.com/office/word/2020/wordml/sdtdatahash" xmlns:w16se="http://schemas.microsoft.com/office/word/2015/wordml/symex" xmlns:wpg="http://schemas.microsoft.com/office/word/2010/wordprocessingGroup" xmlns:wpi="http://schemas.microsoft.com/office/word/2010/wordprocessingInk" xmlns:wne="http://schemas.microsoft.com/office/word/2006/wordml" xmlns:wps="http://schemas.microsoft.com/office/word/2010/wordprocessingShape" mc:Ignorable="w14 w15 w16se w16cid w16 w16cex w16sdtdh wp14">
+<w:ftr xmlns:wpc="http://schemas.microsoft.com/office/word/2010/wordprocessingCanvas" xmlns:mo="http://schemas.microsoft.com/office/mac/office/2008/main" xmlns:mc="http://schemas.openxmlformats.org/markup-compatibility/2006" xmlns:mv="urn:schemas-microsoft-com:mac:vml" xmlns:o="urn:schemas-microsoft-com:office:office" xmlns:r="http://schemas.openxmlformats.org/officeDocument/2006/relationships" xmlns:m="http://schemas.openxmlformats.org/officeDocument/2006/math" xmlns:v="urn:schemas-microsoft-com:vml" xmlns:wp14="http://schemas.microsoft.com/office/word/2010/wordprocessingDrawing" xmlns:wp="http://schemas.openxmlformats.org/drawingml/2006/wordprocessingDrawing" xmlns:w10="urn:schemas-microsoft-com:office:word" xmlns:w="http://schemas.openxmlformats.org/wordprocessingml/2006/main" xmlns:w14="http://schemas.microsoft.com/office/word/2010/wordml" xmlns:w15="http://schemas.microsoft.com/office/word/2012/wordml" xmlns:wpg="http://schemas.microsoft.com/office/word/2010/wordprocessingGroup" xmlns:wpi="http://schemas.microsoft.com/office/word/2010/wordprocessingInk" xmlns:wne="http://schemas.microsoft.com/office/word/2006/wordml" xmlns:wps="http://schemas.microsoft.com/office/word/2010/wordprocessingShape" mc:Ignorable="w14 w15 wp14">
   <w:sdt>
     <w:sdtPr>
       <w:id w:val="-823507864"/>
@@ -10460,7 +10568,7 @@
       <w:rPr>
         <w:noProof/>
       </w:rPr>
-      <w:t>lundi, 17 janvier 2022</w:t>
+      <w:t>mardi, 18 janvier 2022</w:t>
     </w:r>
     <w:r>
       <w:fldChar w:fldCharType="end"/>
@@ -10470,7 +10578,7 @@
 </file>
 
 <file path=word/footer2.xml><?xml version="1.0" encoding="utf-8"?>
-<w:ftr xmlns:wpc="http://schemas.microsoft.com/office/word/2010/wordprocessingCanvas" xmlns:cx="http://schemas.microsoft.com/office/drawing/2014/chartex" xmlns:cx1="http://schemas.microsoft.com/office/drawing/2015/9/8/chartex" xmlns:cx2="http://schemas.microsoft.com/office/drawing/2015/10/21/chartex" xmlns:cx3="http://schemas.microsoft.com/office/drawing/2016/5/9/chartex" xmlns:cx4="http://schemas.microsoft.com/office/drawing/2016/5/10/chartex" xmlns:cx5="http://schemas.microsoft.com/office/drawing/2016/5/11/chartex" xmlns:cx6="http://schemas.microsoft.com/office/drawing/2016/5/12/chartex" xmlns:cx7="http://schemas.microsoft.com/office/drawing/2016/5/13/chartex" xmlns:cx8="http://schemas.microsoft.com/office/drawing/2016/5/14/chartex" xmlns:mc="http://schemas.openxmlformats.org/markup-compatibility/2006" xmlns:aink="http://schemas.microsoft.com/office/drawing/2016/ink" xmlns:am3d="http://schemas.microsoft.com/office/drawing/2017/model3d" xmlns:o="urn:schemas-microsoft-com:office:office" xmlns:r="http://schemas.openxmlformats.org/officeDocument/2006/relationships" xmlns:m="http://schemas.openxmlformats.org/officeDocument/2006/math" xmlns:v="urn:schemas-microsoft-com:vml" xmlns:wp14="http://schemas.microsoft.com/office/word/2010/wordprocessingDrawing" xmlns:wp="http://schemas.openxmlformats.org/drawingml/2006/wordprocessingDrawing" xmlns:w10="urn:schemas-microsoft-com:office:word" xmlns:w="http://schemas.openxmlformats.org/wordprocessingml/2006/main" xmlns:w14="http://schemas.microsoft.com/office/word/2010/wordml" xmlns:w15="http://schemas.microsoft.com/office/word/2012/wordml" xmlns:w16cex="http://schemas.microsoft.com/office/word/2018/wordml/cex" xmlns:w16cid="http://schemas.microsoft.com/office/word/2016/wordml/cid" xmlns:w16="http://schemas.microsoft.com/office/word/2018/wordml" xmlns:w16sdtdh="http://schemas.microsoft.com/office/word/2020/wordml/sdtdatahash" xmlns:w16se="http://schemas.microsoft.com/office/word/2015/wordml/symex" xmlns:wpg="http://schemas.microsoft.com/office/word/2010/wordprocessingGroup" xmlns:wpi="http://schemas.microsoft.com/office/word/2010/wordprocessingInk" xmlns:wne="http://schemas.microsoft.com/office/word/2006/wordml" xmlns:wps="http://schemas.microsoft.com/office/word/2010/wordprocessingShape" mc:Ignorable="w14 w15 w16se w16cid w16 w16cex w16sdtdh wp14">
+<w:ftr xmlns:wpc="http://schemas.microsoft.com/office/word/2010/wordprocessingCanvas" xmlns:mo="http://schemas.microsoft.com/office/mac/office/2008/main" xmlns:mc="http://schemas.openxmlformats.org/markup-compatibility/2006" xmlns:mv="urn:schemas-microsoft-com:mac:vml" xmlns:o="urn:schemas-microsoft-com:office:office" xmlns:r="http://schemas.openxmlformats.org/officeDocument/2006/relationships" xmlns:m="http://schemas.openxmlformats.org/officeDocument/2006/math" xmlns:v="urn:schemas-microsoft-com:vml" xmlns:wp14="http://schemas.microsoft.com/office/word/2010/wordprocessingDrawing" xmlns:wp="http://schemas.openxmlformats.org/drawingml/2006/wordprocessingDrawing" xmlns:w10="urn:schemas-microsoft-com:office:word" xmlns:w="http://schemas.openxmlformats.org/wordprocessingml/2006/main" xmlns:w14="http://schemas.microsoft.com/office/word/2010/wordml" xmlns:w15="http://schemas.microsoft.com/office/word/2012/wordml" xmlns:wpg="http://schemas.microsoft.com/office/word/2010/wordprocessingGroup" xmlns:wpi="http://schemas.microsoft.com/office/word/2010/wordprocessingInk" xmlns:wne="http://schemas.microsoft.com/office/word/2006/wordml" xmlns:wps="http://schemas.microsoft.com/office/word/2010/wordprocessingShape" mc:Ignorable="w14 w15 wp14">
   <w:sdt>
     <w:sdtPr>
       <w:id w:val="-529183391"/>
@@ -10497,7 +10605,7 @@
 </file>
 
 <file path=word/footer3.xml><?xml version="1.0" encoding="utf-8"?>
-<w:ftr xmlns:wpc="http://schemas.microsoft.com/office/word/2010/wordprocessingCanvas" xmlns:cx="http://schemas.microsoft.com/office/drawing/2014/chartex" xmlns:cx1="http://schemas.microsoft.com/office/drawing/2015/9/8/chartex" xmlns:cx2="http://schemas.microsoft.com/office/drawing/2015/10/21/chartex" xmlns:cx3="http://schemas.microsoft.com/office/drawing/2016/5/9/chartex" xmlns:cx4="http://schemas.microsoft.com/office/drawing/2016/5/10/chartex" xmlns:cx5="http://schemas.microsoft.com/office/drawing/2016/5/11/chartex" xmlns:cx6="http://schemas.microsoft.com/office/drawing/2016/5/12/chartex" xmlns:cx7="http://schemas.microsoft.com/office/drawing/2016/5/13/chartex" xmlns:cx8="http://schemas.microsoft.com/office/drawing/2016/5/14/chartex" xmlns:mc="http://schemas.openxmlformats.org/markup-compatibility/2006" xmlns:aink="http://schemas.microsoft.com/office/drawing/2016/ink" xmlns:am3d="http://schemas.microsoft.com/office/drawing/2017/model3d" xmlns:o="urn:schemas-microsoft-com:office:office" xmlns:r="http://schemas.openxmlformats.org/officeDocument/2006/relationships" xmlns:m="http://schemas.openxmlformats.org/officeDocument/2006/math" xmlns:v="urn:schemas-microsoft-com:vml" xmlns:wp14="http://schemas.microsoft.com/office/word/2010/wordprocessingDrawing" xmlns:wp="http://schemas.openxmlformats.org/drawingml/2006/wordprocessingDrawing" xmlns:w10="urn:schemas-microsoft-com:office:word" xmlns:w="http://schemas.openxmlformats.org/wordprocessingml/2006/main" xmlns:w14="http://schemas.microsoft.com/office/word/2010/wordml" xmlns:w15="http://schemas.microsoft.com/office/word/2012/wordml" xmlns:w16cex="http://schemas.microsoft.com/office/word/2018/wordml/cex" xmlns:w16cid="http://schemas.microsoft.com/office/word/2016/wordml/cid" xmlns:w16="http://schemas.microsoft.com/office/word/2018/wordml" xmlns:w16sdtdh="http://schemas.microsoft.com/office/word/2020/wordml/sdtdatahash" xmlns:w16se="http://schemas.microsoft.com/office/word/2015/wordml/symex" xmlns:wpg="http://schemas.microsoft.com/office/word/2010/wordprocessingGroup" xmlns:wpi="http://schemas.microsoft.com/office/word/2010/wordprocessingInk" xmlns:wne="http://schemas.microsoft.com/office/word/2006/wordml" xmlns:wps="http://schemas.microsoft.com/office/word/2010/wordprocessingShape" mc:Ignorable="w14 w15 w16se w16cid w16 w16cex w16sdtdh wp14">
+<w:ftr xmlns:wpc="http://schemas.microsoft.com/office/word/2010/wordprocessingCanvas" xmlns:mo="http://schemas.microsoft.com/office/mac/office/2008/main" xmlns:mc="http://schemas.openxmlformats.org/markup-compatibility/2006" xmlns:mv="urn:schemas-microsoft-com:mac:vml" xmlns:o="urn:schemas-microsoft-com:office:office" xmlns:r="http://schemas.openxmlformats.org/officeDocument/2006/relationships" xmlns:m="http://schemas.openxmlformats.org/officeDocument/2006/math" xmlns:v="urn:schemas-microsoft-com:vml" xmlns:wp14="http://schemas.microsoft.com/office/word/2010/wordprocessingDrawing" xmlns:wp="http://schemas.openxmlformats.org/drawingml/2006/wordprocessingDrawing" xmlns:w10="urn:schemas-microsoft-com:office:word" xmlns:w="http://schemas.openxmlformats.org/wordprocessingml/2006/main" xmlns:w14="http://schemas.microsoft.com/office/word/2010/wordml" xmlns:w15="http://schemas.microsoft.com/office/word/2012/wordml" xmlns:wpg="http://schemas.microsoft.com/office/word/2010/wordprocessingGroup" xmlns:wpi="http://schemas.microsoft.com/office/word/2010/wordprocessingInk" xmlns:wne="http://schemas.microsoft.com/office/word/2006/wordml" xmlns:wps="http://schemas.microsoft.com/office/word/2010/wordprocessingShape" mc:Ignorable="w14 w15 wp14">
   <w:sdt>
     <w:sdtPr>
       <w:id w:val="-1251658171"/>
@@ -10526,7 +10634,7 @@
           <w:rPr>
             <w:noProof/>
           </w:rPr>
-          <w:t>6</w:t>
+          <w:t>5</w:t>
         </w:r>
         <w:r>
           <w:fldChar w:fldCharType="end"/>
@@ -10557,7 +10665,7 @@
       <w:rPr>
         <w:noProof/>
       </w:rPr>
-      <w:t>lundi, 17 janvier 2022</w:t>
+      <w:t>mardi, 18 janvier 2022</w:t>
     </w:r>
     <w:r>
       <w:fldChar w:fldCharType="end"/>
@@ -10567,7 +10675,7 @@
 </file>
 
 <file path=word/footer4.xml><?xml version="1.0" encoding="utf-8"?>
-<w:ftr xmlns:wpc="http://schemas.microsoft.com/office/word/2010/wordprocessingCanvas" xmlns:cx="http://schemas.microsoft.com/office/drawing/2014/chartex" xmlns:cx1="http://schemas.microsoft.com/office/drawing/2015/9/8/chartex" xmlns:cx2="http://schemas.microsoft.com/office/drawing/2015/10/21/chartex" xmlns:cx3="http://schemas.microsoft.com/office/drawing/2016/5/9/chartex" xmlns:cx4="http://schemas.microsoft.com/office/drawing/2016/5/10/chartex" xmlns:cx5="http://schemas.microsoft.com/office/drawing/2016/5/11/chartex" xmlns:cx6="http://schemas.microsoft.com/office/drawing/2016/5/12/chartex" xmlns:cx7="http://schemas.microsoft.com/office/drawing/2016/5/13/chartex" xmlns:cx8="http://schemas.microsoft.com/office/drawing/2016/5/14/chartex" xmlns:mc="http://schemas.openxmlformats.org/markup-compatibility/2006" xmlns:aink="http://schemas.microsoft.com/office/drawing/2016/ink" xmlns:am3d="http://schemas.microsoft.com/office/drawing/2017/model3d" xmlns:o="urn:schemas-microsoft-com:office:office" xmlns:r="http://schemas.openxmlformats.org/officeDocument/2006/relationships" xmlns:m="http://schemas.openxmlformats.org/officeDocument/2006/math" xmlns:v="urn:schemas-microsoft-com:vml" xmlns:wp14="http://schemas.microsoft.com/office/word/2010/wordprocessingDrawing" xmlns:wp="http://schemas.openxmlformats.org/drawingml/2006/wordprocessingDrawing" xmlns:w10="urn:schemas-microsoft-com:office:word" xmlns:w="http://schemas.openxmlformats.org/wordprocessingml/2006/main" xmlns:w14="http://schemas.microsoft.com/office/word/2010/wordml" xmlns:w15="http://schemas.microsoft.com/office/word/2012/wordml" xmlns:w16cex="http://schemas.microsoft.com/office/word/2018/wordml/cex" xmlns:w16cid="http://schemas.microsoft.com/office/word/2016/wordml/cid" xmlns:w16="http://schemas.microsoft.com/office/word/2018/wordml" xmlns:w16sdtdh="http://schemas.microsoft.com/office/word/2020/wordml/sdtdatahash" xmlns:w16se="http://schemas.microsoft.com/office/word/2015/wordml/symex" xmlns:wpg="http://schemas.microsoft.com/office/word/2010/wordprocessingGroup" xmlns:wpi="http://schemas.microsoft.com/office/word/2010/wordprocessingInk" xmlns:wne="http://schemas.microsoft.com/office/word/2006/wordml" xmlns:wps="http://schemas.microsoft.com/office/word/2010/wordprocessingShape" mc:Ignorable="w14 w15 w16se w16cid w16 w16cex w16sdtdh wp14">
+<w:ftr xmlns:wpc="http://schemas.microsoft.com/office/word/2010/wordprocessingCanvas" xmlns:mo="http://schemas.microsoft.com/office/mac/office/2008/main" xmlns:mc="http://schemas.openxmlformats.org/markup-compatibility/2006" xmlns:mv="urn:schemas-microsoft-com:mac:vml" xmlns:o="urn:schemas-microsoft-com:office:office" xmlns:r="http://schemas.openxmlformats.org/officeDocument/2006/relationships" xmlns:m="http://schemas.openxmlformats.org/officeDocument/2006/math" xmlns:v="urn:schemas-microsoft-com:vml" xmlns:wp14="http://schemas.microsoft.com/office/word/2010/wordprocessingDrawing" xmlns:wp="http://schemas.openxmlformats.org/drawingml/2006/wordprocessingDrawing" xmlns:w10="urn:schemas-microsoft-com:office:word" xmlns:w="http://schemas.openxmlformats.org/wordprocessingml/2006/main" xmlns:w14="http://schemas.microsoft.com/office/word/2010/wordml" xmlns:w15="http://schemas.microsoft.com/office/word/2012/wordml" xmlns:wpg="http://schemas.microsoft.com/office/word/2010/wordprocessingGroup" xmlns:wpi="http://schemas.microsoft.com/office/word/2010/wordprocessingInk" xmlns:wne="http://schemas.microsoft.com/office/word/2006/wordml" xmlns:wps="http://schemas.microsoft.com/office/word/2010/wordprocessingShape" mc:Ignorable="w14 w15 wp14">
   <w:sdt>
     <w:sdtPr>
       <w:id w:val="169987473"/>
@@ -10624,7 +10732,7 @@
       <w:rPr>
         <w:noProof/>
       </w:rPr>
-      <w:t>lundi, 17 janvier 2022</w:t>
+      <w:t>mardi, 18 janvier 2022</w:t>
     </w:r>
     <w:r>
       <w:fldChar w:fldCharType="end"/>
@@ -10634,7 +10742,7 @@
 </file>
 
 <file path=word/footnotes.xml><?xml version="1.0" encoding="utf-8"?>
-<w:footnotes xmlns:wpc="http://schemas.microsoft.com/office/word/2010/wordprocessingCanvas" xmlns:cx="http://schemas.microsoft.com/office/drawing/2014/chartex" xmlns:cx1="http://schemas.microsoft.com/office/drawing/2015/9/8/chartex" xmlns:cx2="http://schemas.microsoft.com/office/drawing/2015/10/21/chartex" xmlns:cx3="http://schemas.microsoft.com/office/drawing/2016/5/9/chartex" xmlns:cx4="http://schemas.microsoft.com/office/drawing/2016/5/10/chartex" xmlns:cx5="http://schemas.microsoft.com/office/drawing/2016/5/11/chartex" xmlns:cx6="http://schemas.microsoft.com/office/drawing/2016/5/12/chartex" xmlns:cx7="http://schemas.microsoft.com/office/drawing/2016/5/13/chartex" xmlns:cx8="http://schemas.microsoft.com/office/drawing/2016/5/14/chartex" xmlns:mc="http://schemas.openxmlformats.org/markup-compatibility/2006" xmlns:aink="http://schemas.microsoft.com/office/drawing/2016/ink" xmlns:am3d="http://schemas.microsoft.com/office/drawing/2017/model3d" xmlns:o="urn:schemas-microsoft-com:office:office" xmlns:r="http://schemas.openxmlformats.org/officeDocument/2006/relationships" xmlns:m="http://schemas.openxmlformats.org/officeDocument/2006/math" xmlns:v="urn:schemas-microsoft-com:vml" xmlns:wp14="http://schemas.microsoft.com/office/word/2010/wordprocessingDrawing" xmlns:wp="http://schemas.openxmlformats.org/drawingml/2006/wordprocessingDrawing" xmlns:w10="urn:schemas-microsoft-com:office:word" xmlns:w="http://schemas.openxmlformats.org/wordprocessingml/2006/main" xmlns:w14="http://schemas.microsoft.com/office/word/2010/wordml" xmlns:w15="http://schemas.microsoft.com/office/word/2012/wordml" xmlns:w16cex="http://schemas.microsoft.com/office/word/2018/wordml/cex" xmlns:w16cid="http://schemas.microsoft.com/office/word/2016/wordml/cid" xmlns:w16="http://schemas.microsoft.com/office/word/2018/wordml" xmlns:w16sdtdh="http://schemas.microsoft.com/office/word/2020/wordml/sdtdatahash" xmlns:w16se="http://schemas.microsoft.com/office/word/2015/wordml/symex" xmlns:wpg="http://schemas.microsoft.com/office/word/2010/wordprocessingGroup" xmlns:wpi="http://schemas.microsoft.com/office/word/2010/wordprocessingInk" xmlns:wne="http://schemas.microsoft.com/office/word/2006/wordml" xmlns:wps="http://schemas.microsoft.com/office/word/2010/wordprocessingShape" mc:Ignorable="w14 w15 w16se w16cid w16 w16cex w16sdtdh wp14">
+<w:footnotes xmlns:wpc="http://schemas.microsoft.com/office/word/2010/wordprocessingCanvas" xmlns:mo="http://schemas.microsoft.com/office/mac/office/2008/main" xmlns:mc="http://schemas.openxmlformats.org/markup-compatibility/2006" xmlns:mv="urn:schemas-microsoft-com:mac:vml" xmlns:o="urn:schemas-microsoft-com:office:office" xmlns:r="http://schemas.openxmlformats.org/officeDocument/2006/relationships" xmlns:m="http://schemas.openxmlformats.org/officeDocument/2006/math" xmlns:v="urn:schemas-microsoft-com:vml" xmlns:wp14="http://schemas.microsoft.com/office/word/2010/wordprocessingDrawing" xmlns:wp="http://schemas.openxmlformats.org/drawingml/2006/wordprocessingDrawing" xmlns:w10="urn:schemas-microsoft-com:office:word" xmlns:w="http://schemas.openxmlformats.org/wordprocessingml/2006/main" xmlns:w14="http://schemas.microsoft.com/office/word/2010/wordml" xmlns:w15="http://schemas.microsoft.com/office/word/2012/wordml" xmlns:wpg="http://schemas.microsoft.com/office/word/2010/wordprocessingGroup" xmlns:wpi="http://schemas.microsoft.com/office/word/2010/wordprocessingInk" xmlns:wne="http://schemas.microsoft.com/office/word/2006/wordml" xmlns:wps="http://schemas.microsoft.com/office/word/2010/wordprocessingShape" mc:Ignorable="w14 w15 wp14">
   <w:footnote w:type="separator" w:id="-1">
     <w:p>
       <w:pPr>
@@ -10659,7 +10767,7 @@
 </file>
 
 <file path=word/header1.xml><?xml version="1.0" encoding="utf-8"?>
-<w:hdr xmlns:wpc="http://schemas.microsoft.com/office/word/2010/wordprocessingCanvas" xmlns:cx="http://schemas.microsoft.com/office/drawing/2014/chartex" xmlns:cx1="http://schemas.microsoft.com/office/drawing/2015/9/8/chartex" xmlns:cx2="http://schemas.microsoft.com/office/drawing/2015/10/21/chartex" xmlns:cx3="http://schemas.microsoft.com/office/drawing/2016/5/9/chartex" xmlns:cx4="http://schemas.microsoft.com/office/drawing/2016/5/10/chartex" xmlns:cx5="http://schemas.microsoft.com/office/drawing/2016/5/11/chartex" xmlns:cx6="http://schemas.microsoft.com/office/drawing/2016/5/12/chartex" xmlns:cx7="http://schemas.microsoft.com/office/drawing/2016/5/13/chartex" xmlns:cx8="http://schemas.microsoft.com/office/drawing/2016/5/14/chartex" xmlns:mc="http://schemas.openxmlformats.org/markup-compatibility/2006" xmlns:aink="http://schemas.microsoft.com/office/drawing/2016/ink" xmlns:am3d="http://schemas.microsoft.com/office/drawing/2017/model3d" xmlns:o="urn:schemas-microsoft-com:office:office" xmlns:r="http://schemas.openxmlformats.org/officeDocument/2006/relationships" xmlns:m="http://schemas.openxmlformats.org/officeDocument/2006/math" xmlns:v="urn:schemas-microsoft-com:vml" xmlns:wp14="http://schemas.microsoft.com/office/word/2010/wordprocessingDrawing" xmlns:wp="http://schemas.openxmlformats.org/drawingml/2006/wordprocessingDrawing" xmlns:w10="urn:schemas-microsoft-com:office:word" xmlns:w="http://schemas.openxmlformats.org/wordprocessingml/2006/main" xmlns:w14="http://schemas.microsoft.com/office/word/2010/wordml" xmlns:w15="http://schemas.microsoft.com/office/word/2012/wordml" xmlns:w16cex="http://schemas.microsoft.com/office/word/2018/wordml/cex" xmlns:w16cid="http://schemas.microsoft.com/office/word/2016/wordml/cid" xmlns:w16="http://schemas.microsoft.com/office/word/2018/wordml" xmlns:w16sdtdh="http://schemas.microsoft.com/office/word/2020/wordml/sdtdatahash" xmlns:w16se="http://schemas.microsoft.com/office/word/2015/wordml/symex" xmlns:wpg="http://schemas.microsoft.com/office/word/2010/wordprocessingGroup" xmlns:wpi="http://schemas.microsoft.com/office/word/2010/wordprocessingInk" xmlns:wne="http://schemas.microsoft.com/office/word/2006/wordml" xmlns:wps="http://schemas.microsoft.com/office/word/2010/wordprocessingShape" mc:Ignorable="w14 w15 w16se w16cid w16 w16cex w16sdtdh wp14">
+<w:hdr xmlns:wpc="http://schemas.microsoft.com/office/word/2010/wordprocessingCanvas" xmlns:mo="http://schemas.microsoft.com/office/mac/office/2008/main" xmlns:mc="http://schemas.openxmlformats.org/markup-compatibility/2006" xmlns:mv="urn:schemas-microsoft-com:mac:vml" xmlns:o="urn:schemas-microsoft-com:office:office" xmlns:r="http://schemas.openxmlformats.org/officeDocument/2006/relationships" xmlns:m="http://schemas.openxmlformats.org/officeDocument/2006/math" xmlns:v="urn:schemas-microsoft-com:vml" xmlns:wp14="http://schemas.microsoft.com/office/word/2010/wordprocessingDrawing" xmlns:wp="http://schemas.openxmlformats.org/drawingml/2006/wordprocessingDrawing" xmlns:w10="urn:schemas-microsoft-com:office:word" xmlns:w="http://schemas.openxmlformats.org/wordprocessingml/2006/main" xmlns:w14="http://schemas.microsoft.com/office/word/2010/wordml" xmlns:w15="http://schemas.microsoft.com/office/word/2012/wordml" xmlns:wpg="http://schemas.microsoft.com/office/word/2010/wordprocessingGroup" xmlns:wpi="http://schemas.microsoft.com/office/word/2010/wordprocessingInk" xmlns:wne="http://schemas.microsoft.com/office/word/2006/wordml" xmlns:wps="http://schemas.microsoft.com/office/word/2010/wordprocessingShape" mc:Ignorable="w14 w15 wp14">
   <w:p>
     <w:pPr>
       <w:pStyle w:val="En-tte"/>
@@ -10697,8 +10805,8 @@
 </file>
 
 <file path=word/numbering.xml><?xml version="1.0" encoding="utf-8"?>
-<w:numbering xmlns:wpc="http://schemas.microsoft.com/office/word/2010/wordprocessingCanvas" xmlns:cx="http://schemas.microsoft.com/office/drawing/2014/chartex" xmlns:cx1="http://schemas.microsoft.com/office/drawing/2015/9/8/chartex" xmlns:cx2="http://schemas.microsoft.com/office/drawing/2015/10/21/chartex" xmlns:cx3="http://schemas.microsoft.com/office/drawing/2016/5/9/chartex" xmlns:cx4="http://schemas.microsoft.com/office/drawing/2016/5/10/chartex" xmlns:cx5="http://schemas.microsoft.com/office/drawing/2016/5/11/chartex" xmlns:cx6="http://schemas.microsoft.com/office/drawing/2016/5/12/chartex" xmlns:cx7="http://schemas.microsoft.com/office/drawing/2016/5/13/chartex" xmlns:cx8="http://schemas.microsoft.com/office/drawing/2016/5/14/chartex" xmlns:mc="http://schemas.openxmlformats.org/markup-compatibility/2006" xmlns:aink="http://schemas.microsoft.com/office/drawing/2016/ink" xmlns:am3d="http://schemas.microsoft.com/office/drawing/2017/model3d" xmlns:o="urn:schemas-microsoft-com:office:office" xmlns:r="http://schemas.openxmlformats.org/officeDocument/2006/relationships" xmlns:m="http://schemas.openxmlformats.org/officeDocument/2006/math" xmlns:v="urn:schemas-microsoft-com:vml" xmlns:wp14="http://schemas.microsoft.com/office/word/2010/wordprocessingDrawing" xmlns:wp="http://schemas.openxmlformats.org/drawingml/2006/wordprocessingDrawing" xmlns:w10="urn:schemas-microsoft-com:office:word" xmlns:w="http://schemas.openxmlformats.org/wordprocessingml/2006/main" xmlns:w14="http://schemas.microsoft.com/office/word/2010/wordml" xmlns:w15="http://schemas.microsoft.com/office/word/2012/wordml" xmlns:w16cex="http://schemas.microsoft.com/office/word/2018/wordml/cex" xmlns:w16cid="http://schemas.microsoft.com/office/word/2016/wordml/cid" xmlns:w16="http://schemas.microsoft.com/office/word/2018/wordml" xmlns:w16sdtdh="http://schemas.microsoft.com/office/word/2020/wordml/sdtdatahash" xmlns:w16se="http://schemas.microsoft.com/office/word/2015/wordml/symex" xmlns:wpg="http://schemas.microsoft.com/office/word/2010/wordprocessingGroup" xmlns:wpi="http://schemas.microsoft.com/office/word/2010/wordprocessingInk" xmlns:wne="http://schemas.microsoft.com/office/word/2006/wordml" xmlns:wps="http://schemas.microsoft.com/office/word/2010/wordprocessingShape" mc:Ignorable="w14 w15 w16se w16cid w16 w16cex w16sdtdh wp14">
-  <w:abstractNum w:abstractNumId="0" w15:restartNumberingAfterBreak="0">
+<w:numbering xmlns:wpc="http://schemas.microsoft.com/office/word/2010/wordprocessingCanvas" xmlns:mo="http://schemas.microsoft.com/office/mac/office/2008/main" xmlns:mc="http://schemas.openxmlformats.org/markup-compatibility/2006" xmlns:mv="urn:schemas-microsoft-com:mac:vml" xmlns:o="urn:schemas-microsoft-com:office:office" xmlns:r="http://schemas.openxmlformats.org/officeDocument/2006/relationships" xmlns:m="http://schemas.openxmlformats.org/officeDocument/2006/math" xmlns:v="urn:schemas-microsoft-com:vml" xmlns:wp14="http://schemas.microsoft.com/office/word/2010/wordprocessingDrawing" xmlns:wp="http://schemas.openxmlformats.org/drawingml/2006/wordprocessingDrawing" xmlns:w10="urn:schemas-microsoft-com:office:word" xmlns:w="http://schemas.openxmlformats.org/wordprocessingml/2006/main" xmlns:w14="http://schemas.microsoft.com/office/word/2010/wordml" xmlns:w15="http://schemas.microsoft.com/office/word/2012/wordml" xmlns:wpg="http://schemas.microsoft.com/office/word/2010/wordprocessingGroup" xmlns:wpi="http://schemas.microsoft.com/office/word/2010/wordprocessingInk" xmlns:wne="http://schemas.microsoft.com/office/word/2006/wordml" xmlns:wps="http://schemas.microsoft.com/office/word/2010/wordprocessingShape" mc:Ignorable="w14 w15 wp14">
+  <w:abstractNum w:abstractNumId="0">
     <w:nsid w:val="FFFFFF1D"/>
     <w:multiLevelType w:val="multilevel"/>
     <w:tmpl w:val="E01AFC66"/>
@@ -10838,7 +10946,7 @@
       </w:rPr>
     </w:lvl>
   </w:abstractNum>
-  <w:abstractNum w:abstractNumId="1" w15:restartNumberingAfterBreak="0">
+  <w:abstractNum w:abstractNumId="1">
     <w:nsid w:val="053C040A"/>
     <w:multiLevelType w:val="hybridMultilevel"/>
     <w:tmpl w:val="28383E72"/>
@@ -10924,7 +11032,7 @@
       </w:pPr>
     </w:lvl>
   </w:abstractNum>
-  <w:abstractNum w:abstractNumId="2" w15:restartNumberingAfterBreak="0">
+  <w:abstractNum w:abstractNumId="2">
     <w:nsid w:val="206A35E4"/>
     <w:multiLevelType w:val="hybridMultilevel"/>
     <w:tmpl w:val="C336A5E6"/>
@@ -11036,7 +11144,7 @@
       </w:rPr>
     </w:lvl>
   </w:abstractNum>
-  <w:abstractNum w:abstractNumId="3" w15:restartNumberingAfterBreak="0">
+  <w:abstractNum w:abstractNumId="3">
     <w:nsid w:val="20B85F21"/>
     <w:multiLevelType w:val="hybridMultilevel"/>
     <w:tmpl w:val="E1BA61FE"/>
@@ -11148,7 +11256,7 @@
       </w:rPr>
     </w:lvl>
   </w:abstractNum>
-  <w:abstractNum w:abstractNumId="4" w15:restartNumberingAfterBreak="0">
+  <w:abstractNum w:abstractNumId="4">
     <w:nsid w:val="287A0AA2"/>
     <w:multiLevelType w:val="hybridMultilevel"/>
     <w:tmpl w:val="3E8E3DC6"/>
@@ -11260,7 +11368,7 @@
       </w:rPr>
     </w:lvl>
   </w:abstractNum>
-  <w:abstractNum w:abstractNumId="5" w15:restartNumberingAfterBreak="0">
+  <w:abstractNum w:abstractNumId="5">
     <w:nsid w:val="2DAA159D"/>
     <w:multiLevelType w:val="hybridMultilevel"/>
     <w:tmpl w:val="30DCD92C"/>
@@ -11394,7 +11502,7 @@
 </file>
 
 <file path=word/styles.xml><?xml version="1.0" encoding="utf-8"?>
-<w:styles xmlns:mc="http://schemas.openxmlformats.org/markup-compatibility/2006" xmlns:r="http://schemas.openxmlformats.org/officeDocument/2006/relationships" xmlns:w="http://schemas.openxmlformats.org/wordprocessingml/2006/main" xmlns:w14="http://schemas.microsoft.com/office/word/2010/wordml" xmlns:w15="http://schemas.microsoft.com/office/word/2012/wordml" xmlns:w16cex="http://schemas.microsoft.com/office/word/2018/wordml/cex" xmlns:w16cid="http://schemas.microsoft.com/office/word/2016/wordml/cid" xmlns:w16="http://schemas.microsoft.com/office/word/2018/wordml" xmlns:w16sdtdh="http://schemas.microsoft.com/office/word/2020/wordml/sdtdatahash" xmlns:w16se="http://schemas.microsoft.com/office/word/2015/wordml/symex" mc:Ignorable="w14 w15 w16se w16cid w16 w16cex w16sdtdh">
+<w:styles xmlns:mc="http://schemas.openxmlformats.org/markup-compatibility/2006" xmlns:r="http://schemas.openxmlformats.org/officeDocument/2006/relationships" xmlns:w="http://schemas.openxmlformats.org/wordprocessingml/2006/main" xmlns:w14="http://schemas.microsoft.com/office/word/2010/wordml" xmlns:w15="http://schemas.microsoft.com/office/word/2012/wordml" mc:Ignorable="w14 w15">
   <w:docDefaults>
     <w:rPrDefault>
       <w:rPr>
@@ -11410,7 +11518,7 @@
       </w:pPr>
     </w:pPrDefault>
   </w:docDefaults>
-  <w:latentStyles w:defLockedState="0" w:defUIPriority="99" w:defSemiHidden="0" w:defUnhideWhenUsed="0" w:defQFormat="0" w:count="376">
+  <w:latentStyles w:defLockedState="0" w:defUIPriority="99" w:defSemiHidden="0" w:defUnhideWhenUsed="0" w:defQFormat="0" w:count="382">
     <w:lsdException w:name="Normal" w:uiPriority="0" w:qFormat="1"/>
     <w:lsdException w:name="heading 1" w:uiPriority="9" w:qFormat="1"/>
     <w:lsdException w:name="heading 2" w:semiHidden="1" w:uiPriority="9" w:unhideWhenUsed="1" w:qFormat="1"/>
@@ -12020,7 +12128,7 @@
       <w:szCs w:val="24"/>
     </w:rPr>
   </w:style>
-  <w:style w:type="paragraph" w:styleId="Paragraphedeliste">
+  <w:style w:type="paragraph" w:styleId="Pardeliste">
     <w:name w:val="List Paragraph"/>
     <w:basedOn w:val="Normal"/>
     <w:uiPriority w:val="34"/>
@@ -12053,6 +12161,7 @@
       <w:spacing w:after="0" w:line="240" w:lineRule="auto"/>
     </w:pPr>
     <w:tblPr>
+      <w:tblInd w:w="0" w:type="dxa"/>
       <w:tblBorders>
         <w:top w:val="single" w:sz="4" w:space="0" w:color="auto"/>
         <w:left w:val="single" w:sz="4" w:space="0" w:color="auto"/>
@@ -12061,6 +12170,12 @@
         <w:insideH w:val="single" w:sz="4" w:space="0" w:color="auto"/>
         <w:insideV w:val="single" w:sz="4" w:space="0" w:color="auto"/>
       </w:tblBorders>
+      <w:tblCellMar>
+        <w:top w:w="0" w:type="dxa"/>
+        <w:left w:w="108" w:type="dxa"/>
+        <w:bottom w:w="0" w:type="dxa"/>
+        <w:right w:w="108" w:type="dxa"/>
+      </w:tblCellMar>
     </w:tblPr>
   </w:style>
   <w:style w:type="paragraph" w:styleId="Sansinterligne">
@@ -12524,7 +12639,7 @@
 </file>
 
 <file path=customXml/itemProps2.xml><?xml version="1.0" encoding="utf-8"?>
-<ds:datastoreItem xmlns:ds="http://schemas.openxmlformats.org/officeDocument/2006/customXml" ds:itemID="{491D8987-E340-0C48-A446-6C855985DAFE}">
+<ds:datastoreItem xmlns:ds="http://schemas.openxmlformats.org/officeDocument/2006/customXml" ds:itemID="{C018150C-37C8-DA4F-8822-2912E7603D4C}">
   <ds:schemaRefs>
     <ds:schemaRef ds:uri="http://schemas.openxmlformats.org/officeDocument/2006/bibliography"/>
   </ds:schemaRefs>

</xml_diff>

<commit_message>
docs: pls stop modify
</commit_message>
<xml_diff>
--- a/labo8/Rapport_Labo_8_POO.docx
+++ b/labo8/Rapport_Labo_8_POO.docx
@@ -1,6 +1,6 @@
 
 <file path=word/document.xml><?xml version="1.0" encoding="utf-8"?>
-<w:document xmlns:wpc="http://schemas.microsoft.com/office/word/2010/wordprocessingCanvas" xmlns:mo="http://schemas.microsoft.com/office/mac/office/2008/main" xmlns:mc="http://schemas.openxmlformats.org/markup-compatibility/2006" xmlns:mv="urn:schemas-microsoft-com:mac:vml" xmlns:o="urn:schemas-microsoft-com:office:office" xmlns:r="http://schemas.openxmlformats.org/officeDocument/2006/relationships" xmlns:m="http://schemas.openxmlformats.org/officeDocument/2006/math" xmlns:v="urn:schemas-microsoft-com:vml" xmlns:wp14="http://schemas.microsoft.com/office/word/2010/wordprocessingDrawing" xmlns:wp="http://schemas.openxmlformats.org/drawingml/2006/wordprocessingDrawing" xmlns:w10="urn:schemas-microsoft-com:office:word" xmlns:w="http://schemas.openxmlformats.org/wordprocessingml/2006/main" xmlns:w14="http://schemas.microsoft.com/office/word/2010/wordml" xmlns:w15="http://schemas.microsoft.com/office/word/2012/wordml" xmlns:wpg="http://schemas.microsoft.com/office/word/2010/wordprocessingGroup" xmlns:wpi="http://schemas.microsoft.com/office/word/2010/wordprocessingInk" xmlns:wne="http://schemas.microsoft.com/office/word/2006/wordml" xmlns:wps="http://schemas.microsoft.com/office/word/2010/wordprocessingShape" mc:Ignorable="w14 w15 wp14">
+<w:document xmlns:wpc="http://schemas.microsoft.com/office/word/2010/wordprocessingCanvas" xmlns:cx="http://schemas.microsoft.com/office/drawing/2014/chartex" xmlns:cx1="http://schemas.microsoft.com/office/drawing/2015/9/8/chartex" xmlns:cx2="http://schemas.microsoft.com/office/drawing/2015/10/21/chartex" xmlns:cx3="http://schemas.microsoft.com/office/drawing/2016/5/9/chartex" xmlns:cx4="http://schemas.microsoft.com/office/drawing/2016/5/10/chartex" xmlns:cx5="http://schemas.microsoft.com/office/drawing/2016/5/11/chartex" xmlns:cx6="http://schemas.microsoft.com/office/drawing/2016/5/12/chartex" xmlns:cx7="http://schemas.microsoft.com/office/drawing/2016/5/13/chartex" xmlns:cx8="http://schemas.microsoft.com/office/drawing/2016/5/14/chartex" xmlns:mc="http://schemas.openxmlformats.org/markup-compatibility/2006" xmlns:aink="http://schemas.microsoft.com/office/drawing/2016/ink" xmlns:am3d="http://schemas.microsoft.com/office/drawing/2017/model3d" xmlns:o="urn:schemas-microsoft-com:office:office" xmlns:r="http://schemas.openxmlformats.org/officeDocument/2006/relationships" xmlns:m="http://schemas.openxmlformats.org/officeDocument/2006/math" xmlns:v="urn:schemas-microsoft-com:vml" xmlns:wp14="http://schemas.microsoft.com/office/word/2010/wordprocessingDrawing" xmlns:wp="http://schemas.openxmlformats.org/drawingml/2006/wordprocessingDrawing" xmlns:w10="urn:schemas-microsoft-com:office:word" xmlns:w="http://schemas.openxmlformats.org/wordprocessingml/2006/main" xmlns:w14="http://schemas.microsoft.com/office/word/2010/wordml" xmlns:w15="http://schemas.microsoft.com/office/word/2012/wordml" xmlns:w16cex="http://schemas.microsoft.com/office/word/2018/wordml/cex" xmlns:w16cid="http://schemas.microsoft.com/office/word/2016/wordml/cid" xmlns:w16="http://schemas.microsoft.com/office/word/2018/wordml" xmlns:w16sdtdh="http://schemas.microsoft.com/office/word/2020/wordml/sdtdatahash" xmlns:w16se="http://schemas.microsoft.com/office/word/2015/wordml/symex" xmlns:wpg="http://schemas.microsoft.com/office/word/2010/wordprocessingGroup" xmlns:wpi="http://schemas.microsoft.com/office/word/2010/wordprocessingInk" xmlns:wne="http://schemas.microsoft.com/office/word/2006/wordml" xmlns:wps="http://schemas.microsoft.com/office/word/2010/wordprocessingShape" mc:Ignorable="w14 w15 w16se w16cid w16 w16cex w16sdtdh wp14">
   <w:body>
     <w:sdt>
       <w:sdtPr>
@@ -3473,7 +3473,7 @@
                   </wp:anchor>
                 </w:drawing>
               </mc:Choice>
-              <mc:Fallback xmlns:w16se="http://schemas.microsoft.com/office/word/2015/wordml/symex" xmlns:w16sdtdh="http://schemas.microsoft.com/office/word/2020/wordml/sdtdatahash" xmlns:w16="http://schemas.microsoft.com/office/word/2018/wordml" xmlns:w16cid="http://schemas.microsoft.com/office/word/2016/wordml/cid" xmlns:w16cex="http://schemas.microsoft.com/office/word/2018/wordml/cex" xmlns:am3d="http://schemas.microsoft.com/office/drawing/2017/model3d" xmlns:aink="http://schemas.microsoft.com/office/drawing/2016/ink" xmlns:cx8="http://schemas.microsoft.com/office/drawing/2016/5/14/chartex" xmlns:cx7="http://schemas.microsoft.com/office/drawing/2016/5/13/chartex" xmlns:cx6="http://schemas.microsoft.com/office/drawing/2016/5/12/chartex" xmlns:cx5="http://schemas.microsoft.com/office/drawing/2016/5/11/chartex" xmlns:cx4="http://schemas.microsoft.com/office/drawing/2016/5/10/chartex" xmlns:cx3="http://schemas.microsoft.com/office/drawing/2016/5/9/chartex" xmlns:cx2="http://schemas.microsoft.com/office/drawing/2015/10/21/chartex" xmlns:cx1="http://schemas.microsoft.com/office/drawing/2015/9/8/chartex" xmlns:cx="http://schemas.microsoft.com/office/drawing/2014/chartex">
+              <mc:Fallback>
                 <w:pict>
                   <v:group w14:anchorId="72AE7A69" id="Groupe 2" o:spid="_x0000_s1026" style="position:absolute;left:0;text-align:left;margin-left:0;margin-top:0;width:172.8pt;height:718.55pt;z-index:-251657216;mso-width-percent:330;mso-height-percent:950;mso-left-percent:40;mso-position-horizontal-relative:page;mso-position-vertical:center;mso-position-vertical-relative:page;mso-width-percent:330;mso-height-percent:950;mso-left-percent:40" coordsize="21945,91257" o:gfxdata="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">
                     <v:rect id="Rectangle 3" o:spid="_x0000_s1027" style="position:absolute;width:1945;height:91257;visibility:visible;mso-wrap-style:square;v-text-anchor:middle" o:gfxdata="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" fillcolor="#44546a [3215]" stroked="f" strokeweight="1pt"/>
@@ -3786,7 +3786,7 @@
                   </wp:anchor>
                 </w:drawing>
               </mc:Choice>
-              <mc:Fallback xmlns:w16se="http://schemas.microsoft.com/office/word/2015/wordml/symex" xmlns:w16sdtdh="http://schemas.microsoft.com/office/word/2020/wordml/sdtdatahash" xmlns:w16="http://schemas.microsoft.com/office/word/2018/wordml" xmlns:w16cid="http://schemas.microsoft.com/office/word/2016/wordml/cid" xmlns:w16cex="http://schemas.microsoft.com/office/word/2018/wordml/cex" xmlns:am3d="http://schemas.microsoft.com/office/drawing/2017/model3d" xmlns:aink="http://schemas.microsoft.com/office/drawing/2016/ink" xmlns:cx8="http://schemas.microsoft.com/office/drawing/2016/5/14/chartex" xmlns:cx7="http://schemas.microsoft.com/office/drawing/2016/5/13/chartex" xmlns:cx6="http://schemas.microsoft.com/office/drawing/2016/5/12/chartex" xmlns:cx5="http://schemas.microsoft.com/office/drawing/2016/5/11/chartex" xmlns:cx4="http://schemas.microsoft.com/office/drawing/2016/5/10/chartex" xmlns:cx3="http://schemas.microsoft.com/office/drawing/2016/5/9/chartex" xmlns:cx2="http://schemas.microsoft.com/office/drawing/2015/10/21/chartex" xmlns:cx1="http://schemas.microsoft.com/office/drawing/2015/9/8/chartex" xmlns:cx="http://schemas.microsoft.com/office/drawing/2014/chartex">
+              <mc:Fallback>
                 <w:pict>
                   <v:shapetype w14:anchorId="16324428" id="_x0000_t202" coordsize="21600,21600" o:spt="202" path="m,l,21600r21600,l21600,xe">
                     <v:stroke joinstyle="miter"/>
@@ -3987,11 +3987,7 @@
               </mc:Choice>
               <mc:Fallback>
                 <w:pict>
-                  <v:shapetype w14:anchorId="00D49F87" id="_x0000_t202" coordsize="21600,21600" o:spt="202" path="m0,0l0,21600,21600,21600,21600,0xe">
-                    <v:stroke joinstyle="miter"/>
-                    <v:path gradientshapeok="t" o:connecttype="rect"/>
-                  </v:shapetype>
-                  <v:shape id="Zone de texte 11" o:spid="_x0000_s1056" type="#_x0000_t202" style="position:absolute;left:0;text-align:left;margin-left:0;margin-top:0;width:267.9pt;height:106.55pt;z-index:251660288;visibility:visible;mso-wrap-style:square;mso-width-percent:450;mso-height-percent:0;mso-left-percent:420;mso-top-percent:175;mso-wrap-distance-left:9pt;mso-wrap-distance-top:0;mso-wrap-distance-right:9pt;mso-wrap-distance-bottom:0;mso-position-horizontal-relative:page;mso-position-vertical-relative:page;mso-width-percent:450;mso-height-percent:0;mso-left-percent:420;mso-top-percent:175;mso-width-relative:page;mso-height-relative:margin;v-text-anchor:top" o:gfxdata="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" filled="f" stroked="f" strokeweight=".5pt">
+                  <v:shape w14:anchorId="00D49F87" id="Zone de texte 11" o:spid="_x0000_s1056" type="#_x0000_t202" style="position:absolute;left:0;text-align:left;margin-left:0;margin-top:0;width:267.9pt;height:106.55pt;z-index:251660288;visibility:visible;mso-wrap-style:square;mso-width-percent:450;mso-height-percent:0;mso-left-percent:420;mso-top-percent:175;mso-wrap-distance-left:9pt;mso-wrap-distance-top:0;mso-wrap-distance-right:9pt;mso-wrap-distance-bottom:0;mso-position-horizontal-relative:page;mso-position-vertical-relative:page;mso-width-percent:450;mso-height-percent:0;mso-left-percent:420;mso-top-percent:175;mso-width-relative:page;mso-height-relative:margin;v-text-anchor:top" o:gfxdata="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" filled="f" stroked="f" strokeweight=".5pt">
                     <v:textbox style="mso-fit-shape-to-text:t" inset="0,0,0,0">
                       <w:txbxContent>
                         <w:p>
@@ -4128,15 +4124,7 @@
             <w:rPr>
               <w:lang w:val="fr-FR"/>
             </w:rPr>
-            <w:t>T</w:t>
-          </w:r>
-          <w:bookmarkStart w:id="0" w:name="_GoBack"/>
-          <w:bookmarkEnd w:id="0"/>
-          <w:r>
-            <w:rPr>
-              <w:lang w:val="fr-FR"/>
-            </w:rPr>
-            <w:t>able des matières</w:t>
+            <w:t>Table des matières</w:t>
           </w:r>
         </w:p>
         <w:p>
@@ -6068,14 +6056,14 @@
           <w:lang w:val="fr-FR"/>
         </w:rPr>
       </w:pPr>
-      <w:bookmarkStart w:id="1" w:name="_Toc93394323"/>
+      <w:bookmarkStart w:id="0" w:name="_Toc93394323"/>
       <w:r>
         <w:rPr>
           <w:lang w:val="fr-FR"/>
         </w:rPr>
         <w:t>Introduction</w:t>
       </w:r>
-      <w:bookmarkEnd w:id="1"/>
+      <w:bookmarkEnd w:id="0"/>
     </w:p>
     <w:p>
       <w:pPr>
@@ -6237,15 +6225,15 @@
         </w:rPr>
         <w:lastRenderedPageBreak/>
         <w:drawing>
-          <wp:anchor distT="0" distB="0" distL="114300" distR="114300" simplePos="0" relativeHeight="251664384" behindDoc="0" locked="0" layoutInCell="1" allowOverlap="1" wp14:anchorId="609F48A7" wp14:editId="4FD9883C">
+          <wp:anchor distT="0" distB="0" distL="114300" distR="114300" simplePos="0" relativeHeight="251664384" behindDoc="0" locked="0" layoutInCell="1" allowOverlap="1" wp14:anchorId="609F48A7" wp14:editId="50FC56B5">
             <wp:simplePos x="0" y="0"/>
             <wp:positionH relativeFrom="margin">
-              <wp:posOffset>-171662</wp:posOffset>
+              <wp:posOffset>-168275</wp:posOffset>
             </wp:positionH>
             <wp:positionV relativeFrom="paragraph">
-              <wp:posOffset>-188574</wp:posOffset>
+              <wp:posOffset>-191135</wp:posOffset>
             </wp:positionV>
-            <wp:extent cx="9228666" cy="6554087"/>
+            <wp:extent cx="9228665" cy="6554087"/>
             <wp:effectExtent l="0" t="0" r="0" b="0"/>
             <wp:wrapNone/>
             <wp:docPr id="1" name="Image 1"/>
@@ -6274,7 +6262,7 @@
                   <pic:spPr>
                     <a:xfrm>
                       <a:off x="0" y="0"/>
-                      <a:ext cx="9228666" cy="6554087"/>
+                      <a:ext cx="9228665" cy="6554087"/>
                     </a:xfrm>
                     <a:prstGeom prst="rect">
                       <a:avLst/>
@@ -6353,14 +6341,14 @@
                                 <w:lang w:val="fr-FR"/>
                               </w:rPr>
                             </w:pPr>
-                            <w:bookmarkStart w:id="2" w:name="_Toc93394324"/>
+                            <w:bookmarkStart w:id="1" w:name="_Toc93394324"/>
                             <w:r>
                               <w:rPr>
                                 <w:lang w:val="fr-FR"/>
                               </w:rPr>
                               <w:t>Diagramme des classes</w:t>
                             </w:r>
-                            <w:bookmarkEnd w:id="2"/>
+                            <w:bookmarkEnd w:id="1"/>
                           </w:p>
                         </w:txbxContent>
                       </wps:txbx>
@@ -6381,7 +6369,7 @@
           </mc:Choice>
           <mc:Fallback>
             <w:pict>
-              <v:shape w14:anchorId="3A1F8BB2" id="Zone de texte 2" o:spid="_x0000_s1057" type="#_x0000_t202" style="position:absolute;margin-left:0;margin-top:-53.55pt;width:280.1pt;height:41pt;z-index:251663360;visibility:visible;mso-wrap-style:square;mso-width-percent:400;mso-height-percent:200;mso-wrap-distance-left:9pt;mso-wrap-distance-top:3.6pt;mso-wrap-distance-right:9pt;mso-wrap-distance-bottom:3.6pt;mso-position-horizontal:left;mso-position-horizontal-relative:margin;mso-position-vertical:absolute;mso-position-vertical-relative:text;mso-width-percent:400;mso-height-percent:200;mso-width-relative:margin;mso-height-relative:margin;v-text-anchor:top" o:gfxdata="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" stroked="f">
+              <v:shape w14:anchorId="3A1F8BB2" id="Zone de texte 2" o:spid="_x0000_s1057" type="#_x0000_t202" style="position:absolute;margin-left:0;margin-top:-53.6pt;width:280.1pt;height:41pt;z-index:251663360;visibility:visible;mso-wrap-style:square;mso-width-percent:400;mso-height-percent:200;mso-wrap-distance-left:9pt;mso-wrap-distance-top:3.6pt;mso-wrap-distance-right:9pt;mso-wrap-distance-bottom:3.6pt;mso-position-horizontal:left;mso-position-horizontal-relative:margin;mso-position-vertical:absolute;mso-position-vertical-relative:text;mso-width-percent:400;mso-height-percent:200;mso-width-relative:margin;mso-height-relative:margin;v-text-anchor:top" o:gfxdata="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" stroked="f">
                 <v:textbox style="mso-fit-shape-to-text:t">
                   <w:txbxContent>
                     <w:p>
@@ -6391,14 +6379,14 @@
                           <w:lang w:val="fr-FR"/>
                         </w:rPr>
                       </w:pPr>
-                      <w:bookmarkStart w:id="3" w:name="_Toc93394324"/>
+                      <w:bookmarkStart w:id="2" w:name="_Toc93394324"/>
                       <w:r>
                         <w:rPr>
                           <w:lang w:val="fr-FR"/>
                         </w:rPr>
                         <w:t>Diagramme des classes</w:t>
                       </w:r>
-                      <w:bookmarkEnd w:id="3"/>
+                      <w:bookmarkEnd w:id="2"/>
                     </w:p>
                   </w:txbxContent>
                 </v:textbox>
@@ -6441,7 +6429,7 @@
           <w:lang w:val="fr-FR"/>
         </w:rPr>
       </w:pPr>
-      <w:bookmarkStart w:id="4" w:name="_Toc93394325"/>
+      <w:bookmarkStart w:id="3" w:name="_Toc93394325"/>
       <w:r>
         <w:rPr>
           <w:lang w:val="fr-FR"/>
@@ -6455,7 +6443,7 @@
         </w:rPr>
         <w:t xml:space="preserve"> et d’implémentation</w:t>
       </w:r>
-      <w:bookmarkEnd w:id="4"/>
+      <w:bookmarkEnd w:id="3"/>
     </w:p>
     <w:p>
       <w:pPr>
@@ -6465,14 +6453,16 @@
           <w:lang w:val="fr-FR"/>
         </w:rPr>
       </w:pPr>
-      <w:bookmarkStart w:id="5" w:name="_Toc93394326"/>
+      <w:bookmarkStart w:id="4" w:name="_Toc93394326"/>
+      <w:proofErr w:type="spellStart"/>
       <w:r>
         <w:rPr>
           <w:lang w:val="fr-FR"/>
         </w:rPr>
         <w:t>GameManager</w:t>
       </w:r>
-      <w:bookmarkEnd w:id="5"/>
+      <w:bookmarkEnd w:id="4"/>
+      <w:proofErr w:type="spellEnd"/>
     </w:p>
     <w:p>
       <w:pPr>
@@ -6493,6 +6483,7 @@
         </w:rPr>
         <w:t xml:space="preserve">séparé la gestion de la communication avec la vue du véritable plateau pour plusieurs raisons. Tout d’abord, cela nous a permis de bien séparer les différents contextes. En effet, la classe </w:t>
       </w:r>
+      <w:proofErr w:type="spellStart"/>
       <w:r>
         <w:rPr>
           <w:i/>
@@ -6501,6 +6492,7 @@
         </w:rPr>
         <w:t>GameManager</w:t>
       </w:r>
+      <w:proofErr w:type="spellEnd"/>
       <w:r>
         <w:rPr>
           <w:lang w:val="fr-FR"/>
@@ -6519,6 +6511,7 @@
         </w:rPr>
         <w:t xml:space="preserve">interface </w:t>
       </w:r>
+      <w:proofErr w:type="spellStart"/>
       <w:r>
         <w:rPr>
           <w:i/>
@@ -6527,6 +6520,7 @@
         </w:rPr>
         <w:t>ChessController</w:t>
       </w:r>
+      <w:proofErr w:type="spellEnd"/>
       <w:r>
         <w:rPr>
           <w:lang w:val="fr-FR"/>
@@ -6581,6 +6575,7 @@
         </w:rPr>
         <w:t xml:space="preserve"> le </w:t>
       </w:r>
+      <w:proofErr w:type="spellStart"/>
       <w:r>
         <w:rPr>
           <w:i/>
@@ -6589,6 +6584,7 @@
         </w:rPr>
         <w:t>Board</w:t>
       </w:r>
+      <w:proofErr w:type="spellEnd"/>
       <w:r>
         <w:rPr>
           <w:lang w:val="fr-FR"/>
@@ -6669,6 +6665,7 @@
         </w:rPr>
         <w:t xml:space="preserve">La seule vraie part de logique dans la classe </w:t>
       </w:r>
+      <w:proofErr w:type="spellStart"/>
       <w:r>
         <w:rPr>
           <w:i/>
@@ -6677,6 +6674,7 @@
         </w:rPr>
         <w:t>GameManager</w:t>
       </w:r>
+      <w:proofErr w:type="spellEnd"/>
       <w:r>
         <w:rPr>
           <w:lang w:val="fr-FR"/>
@@ -6695,6 +6693,7 @@
         </w:rPr>
         <w:t xml:space="preserve">. Il aurait également été possible de vérifier à chaque fin de tour directement dans la classe </w:t>
       </w:r>
+      <w:proofErr w:type="spellStart"/>
       <w:r>
         <w:rPr>
           <w:i/>
@@ -6703,6 +6702,7 @@
         </w:rPr>
         <w:t>Board</w:t>
       </w:r>
+      <w:proofErr w:type="spellEnd"/>
       <w:r>
         <w:rPr>
           <w:lang w:val="fr-FR"/>
@@ -6765,6 +6765,7 @@
         </w:rPr>
         <w:t xml:space="preserve"> instance de la classe </w:t>
       </w:r>
+      <w:proofErr w:type="spellStart"/>
       <w:r>
         <w:rPr>
           <w:i/>
@@ -6773,6 +6774,7 @@
         </w:rPr>
         <w:t>Board</w:t>
       </w:r>
+      <w:proofErr w:type="spellEnd"/>
       <w:r>
         <w:rPr>
           <w:lang w:val="fr-FR"/>
@@ -6788,14 +6790,16 @@
           <w:lang w:val="fr-FR"/>
         </w:rPr>
       </w:pPr>
-      <w:bookmarkStart w:id="6" w:name="_Toc93394327"/>
+      <w:bookmarkStart w:id="5" w:name="_Toc93394327"/>
+      <w:proofErr w:type="spellStart"/>
       <w:r>
         <w:rPr>
           <w:lang w:val="fr-FR"/>
         </w:rPr>
         <w:t>Board</w:t>
       </w:r>
-      <w:bookmarkEnd w:id="6"/>
+      <w:bookmarkEnd w:id="5"/>
+      <w:proofErr w:type="spellEnd"/>
     </w:p>
     <w:p>
       <w:pPr>
@@ -6805,12 +6809,234 @@
           <w:lang w:val="fr-FR"/>
         </w:rPr>
       </w:pPr>
-      <w:bookmarkStart w:id="7" w:name="_Toc93394328"/>
+      <w:bookmarkStart w:id="6" w:name="_Toc93394328"/>
       <w:r>
         <w:rPr>
           <w:lang w:val="fr-FR"/>
         </w:rPr>
         <w:t>Système d’événements</w:t>
+      </w:r>
+      <w:bookmarkEnd w:id="6"/>
+    </w:p>
+    <w:p>
+      <w:pPr>
+        <w:jc w:val="both"/>
+        <w:rPr>
+          <w:lang w:val="fr-FR"/>
+        </w:rPr>
+      </w:pPr>
+      <w:r>
+        <w:rPr>
+          <w:lang w:val="fr-FR"/>
+        </w:rPr>
+        <w:t xml:space="preserve">La classe </w:t>
+      </w:r>
+      <w:proofErr w:type="spellStart"/>
+      <w:r>
+        <w:rPr>
+          <w:i/>
+          <w:iCs/>
+          <w:lang w:val="fr-FR"/>
+        </w:rPr>
+        <w:t>Board</w:t>
+      </w:r>
+      <w:proofErr w:type="spellEnd"/>
+      <w:r>
+        <w:rPr>
+          <w:lang w:val="fr-FR"/>
+        </w:rPr>
+        <w:t xml:space="preserve"> émet des évènements qu’écoute la classe </w:t>
+      </w:r>
+      <w:proofErr w:type="spellStart"/>
+      <w:r>
+        <w:rPr>
+          <w:i/>
+          <w:iCs/>
+          <w:lang w:val="fr-FR"/>
+        </w:rPr>
+        <w:t>GameManager</w:t>
+      </w:r>
+      <w:proofErr w:type="spellEnd"/>
+      <w:r>
+        <w:rPr>
+          <w:lang w:val="fr-FR"/>
+        </w:rPr>
+        <w:t xml:space="preserve"> dans plusieurs cas :</w:t>
+      </w:r>
+    </w:p>
+    <w:p>
+      <w:pPr>
+        <w:pStyle w:val="Paragraphedeliste"/>
+        <w:numPr>
+          <w:ilvl w:val="0"/>
+          <w:numId w:val="6"/>
+        </w:numPr>
+        <w:jc w:val="both"/>
+        <w:rPr>
+          <w:lang w:val="fr-FR"/>
+        </w:rPr>
+      </w:pPr>
+      <w:r>
+        <w:rPr>
+          <w:lang w:val="fr-FR"/>
+        </w:rPr>
+        <w:t>Une pièce a été supprimée d’une case</w:t>
+      </w:r>
+      <w:r>
+        <w:rPr>
+          <w:lang w:val="fr-FR"/>
+        </w:rPr>
+        <w:t>.</w:t>
+      </w:r>
+    </w:p>
+    <w:p>
+      <w:pPr>
+        <w:pStyle w:val="Paragraphedeliste"/>
+        <w:numPr>
+          <w:ilvl w:val="0"/>
+          <w:numId w:val="6"/>
+        </w:numPr>
+        <w:jc w:val="both"/>
+        <w:rPr>
+          <w:lang w:val="fr-FR"/>
+        </w:rPr>
+      </w:pPr>
+      <w:r>
+        <w:rPr>
+          <w:lang w:val="fr-FR"/>
+        </w:rPr>
+        <w:t>Une pièce a été ajoutée sur une case</w:t>
+      </w:r>
+      <w:r>
+        <w:rPr>
+          <w:lang w:val="fr-FR"/>
+        </w:rPr>
+        <w:t>.</w:t>
+      </w:r>
+    </w:p>
+    <w:p>
+      <w:pPr>
+        <w:pStyle w:val="Paragraphedeliste"/>
+        <w:numPr>
+          <w:ilvl w:val="0"/>
+          <w:numId w:val="6"/>
+        </w:numPr>
+        <w:jc w:val="both"/>
+        <w:rPr>
+          <w:lang w:val="fr-FR"/>
+        </w:rPr>
+      </w:pPr>
+      <w:r>
+        <w:rPr>
+          <w:lang w:val="fr-FR"/>
+        </w:rPr>
+        <w:t xml:space="preserve">La promotion d’un pion </w:t>
+      </w:r>
+      <w:r>
+        <w:rPr>
+          <w:lang w:val="fr-FR"/>
+        </w:rPr>
+        <w:t>est</w:t>
+      </w:r>
+      <w:r>
+        <w:rPr>
+          <w:lang w:val="fr-FR"/>
+        </w:rPr>
+        <w:t xml:space="preserve"> demandée</w:t>
+      </w:r>
+      <w:r>
+        <w:rPr>
+          <w:lang w:val="fr-FR"/>
+        </w:rPr>
+        <w:t>.</w:t>
+      </w:r>
+    </w:p>
+    <w:p>
+      <w:pPr>
+        <w:jc w:val="both"/>
+        <w:rPr>
+          <w:lang w:val="fr-FR"/>
+        </w:rPr>
+      </w:pPr>
+      <w:r>
+        <w:rPr>
+          <w:lang w:val="fr-FR"/>
+        </w:rPr>
+        <w:t>Cela nous permet d’avoir une interface graphique à jour sans devoir manuellement ajouter/supprimer les pièces de la vue à chaque modification du plateau virtuel.</w:t>
+      </w:r>
+    </w:p>
+    <w:p>
+      <w:pPr>
+        <w:jc w:val="both"/>
+        <w:rPr>
+          <w:lang w:val="fr-FR"/>
+        </w:rPr>
+      </w:pPr>
+      <w:r>
+        <w:rPr>
+          <w:lang w:val="fr-FR"/>
+        </w:rPr>
+        <w:t xml:space="preserve">Les interfaces des </w:t>
+      </w:r>
+      <w:proofErr w:type="spellStart"/>
+      <w:r>
+        <w:rPr>
+          <w:lang w:val="fr-FR"/>
+        </w:rPr>
+        <w:t>Listeners</w:t>
+      </w:r>
+      <w:proofErr w:type="spellEnd"/>
+      <w:r>
+        <w:rPr>
+          <w:lang w:val="fr-FR"/>
+        </w:rPr>
+        <w:t xml:space="preserve"> ont été définies comme internes à la classe </w:t>
+      </w:r>
+      <w:proofErr w:type="spellStart"/>
+      <w:r>
+        <w:rPr>
+          <w:i/>
+          <w:iCs/>
+          <w:lang w:val="fr-FR"/>
+        </w:rPr>
+        <w:t>Board</w:t>
+      </w:r>
+      <w:proofErr w:type="spellEnd"/>
+      <w:r>
+        <w:rPr>
+          <w:lang w:val="fr-FR"/>
+        </w:rPr>
+        <w:t xml:space="preserve"> car il est peu judicieux de les ajouter chacune dans un fichier séparé en perdant le contexte qu’elles sont liées à la classe </w:t>
+      </w:r>
+      <w:proofErr w:type="spellStart"/>
+      <w:r>
+        <w:rPr>
+          <w:i/>
+          <w:iCs/>
+          <w:lang w:val="fr-FR"/>
+        </w:rPr>
+        <w:t>Board</w:t>
+      </w:r>
+      <w:proofErr w:type="spellEnd"/>
+      <w:r>
+        <w:rPr>
+          <w:lang w:val="fr-FR"/>
+        </w:rPr>
+        <w:t>.</w:t>
+      </w:r>
+    </w:p>
+    <w:p>
+      <w:pPr>
+        <w:rPr>
+          <w:rStyle w:val="Titre3Car"/>
+        </w:rPr>
+      </w:pPr>
+      <w:bookmarkStart w:id="7" w:name="_Toc93394329"/>
+      <w:r>
+        <w:rPr>
+          <w:rStyle w:val="Titre3Car"/>
+        </w:rPr>
+        <w:t>Stockage des pièces</w:t>
       </w:r>
       <w:bookmarkEnd w:id="7"/>
     </w:p>
@@ -6825,40 +7051,456 @@
         <w:rPr>
           <w:lang w:val="fr-FR"/>
         </w:rPr>
-        <w:t xml:space="preserve">La classe </w:t>
-      </w:r>
-      <w:r>
-        <w:rPr>
-          <w:i/>
-          <w:iCs/>
-          <w:lang w:val="fr-FR"/>
-        </w:rPr>
-        <w:t>Board</w:t>
-      </w:r>
-      <w:r>
-        <w:rPr>
-          <w:lang w:val="fr-FR"/>
-        </w:rPr>
-        <w:t xml:space="preserve"> émet des évènements qu’écoute la classe </w:t>
-      </w:r>
-      <w:r>
-        <w:rPr>
-          <w:i/>
-          <w:iCs/>
-          <w:lang w:val="fr-FR"/>
-        </w:rPr>
-        <w:t>GameManager</w:t>
-      </w:r>
-      <w:r>
-        <w:rPr>
-          <w:lang w:val="fr-FR"/>
-        </w:rPr>
-        <w:t xml:space="preserve"> dans plusieurs cas :</w:t>
+        <w:t xml:space="preserve">Les pièces sont stockés dans un simple tableau à deux dimensions afin d’y accéder en </w:t>
+      </w:r>
+      <w:proofErr w:type="gramStart"/>
+      <w:r>
+        <w:rPr>
+          <w:lang w:val="fr-FR"/>
+        </w:rPr>
+        <w:t>O(</w:t>
+      </w:r>
+      <w:proofErr w:type="gramEnd"/>
+      <w:r>
+        <w:rPr>
+          <w:lang w:val="fr-FR"/>
+        </w:rPr>
+        <w:t xml:space="preserve">1) lors des recherches. Il aurait également été possible de faire une </w:t>
+      </w:r>
+      <w:proofErr w:type="spellStart"/>
+      <w:r>
+        <w:rPr>
+          <w:lang w:val="fr-FR"/>
+        </w:rPr>
+        <w:t>HashMap</w:t>
+      </w:r>
+      <w:proofErr w:type="spellEnd"/>
+      <w:r>
+        <w:rPr>
+          <w:lang w:val="fr-FR"/>
+        </w:rPr>
+        <w:t xml:space="preserve"> mais cela nous a semblé compliqu</w:t>
+      </w:r>
+      <w:r>
+        <w:rPr>
+          <w:lang w:val="fr-FR"/>
+        </w:rPr>
+        <w:t>er</w:t>
+      </w:r>
+      <w:r>
+        <w:rPr>
+          <w:lang w:val="fr-FR"/>
+        </w:rPr>
+        <w:t xml:space="preserve"> inutilement l’implémentation étant donné que les états des pièces ne sont pas forcément fixes.</w:t>
       </w:r>
     </w:p>
     <w:p>
       <w:pPr>
-        <w:pStyle w:val="Pardeliste"/>
+        <w:rPr>
+          <w:rFonts w:asciiTheme="majorHAnsi" w:eastAsiaTheme="majorEastAsia" w:hAnsiTheme="majorHAnsi" w:cstheme="majorBidi"/>
+          <w:color w:val="1F3763" w:themeColor="accent1" w:themeShade="7F"/>
+          <w:sz w:val="24"/>
+          <w:szCs w:val="24"/>
+        </w:rPr>
+      </w:pPr>
+      <w:r>
+        <w:rPr>
+          <w:lang w:val="fr-FR"/>
+        </w:rPr>
+        <w:t>Le tableau contenant les pièces est de taille fixe et cette taille est stockée dans une constante. Nous avons décidé de ne pas passer en paramètre du constructeur les dimensions souhaitées du tableau car le jeu d’échecs perd tout sans sens avec un plateau d’une autre taille. De plus, les différentes vues ne permettent pas non plus cette extension.</w:t>
+      </w:r>
+    </w:p>
+    <w:p>
+      <w:pPr>
+        <w:pStyle w:val="Titre3"/>
+        <w:jc w:val="both"/>
+        <w:rPr>
+          <w:lang w:val="fr-FR"/>
+        </w:rPr>
+      </w:pPr>
+      <w:bookmarkStart w:id="8" w:name="_Toc93394330"/>
+      <w:r>
+        <w:rPr>
+          <w:lang w:val="fr-FR"/>
+        </w:rPr>
+        <w:t>Liste de rois</w:t>
+      </w:r>
+      <w:bookmarkEnd w:id="8"/>
+    </w:p>
+    <w:p>
+      <w:pPr>
+        <w:jc w:val="both"/>
+        <w:rPr>
+          <w:lang w:val="fr-FR"/>
+        </w:rPr>
+      </w:pPr>
+      <w:r>
+        <w:rPr>
+          <w:lang w:val="fr-FR"/>
+        </w:rPr>
+        <w:t xml:space="preserve">En plus du tableau à deux dimensions, une </w:t>
+      </w:r>
+      <w:proofErr w:type="spellStart"/>
+      <w:r>
+        <w:rPr>
+          <w:lang w:val="fr-FR"/>
+        </w:rPr>
+        <w:t>ArrayList</w:t>
+      </w:r>
+      <w:proofErr w:type="spellEnd"/>
+      <w:r>
+        <w:rPr>
+          <w:lang w:val="fr-FR"/>
+        </w:rPr>
+        <w:t xml:space="preserve"> contenant les deux rois a été créée afin de faciliter la </w:t>
+      </w:r>
+      <w:r>
+        <w:rPr>
+          <w:lang w:val="fr-FR"/>
+        </w:rPr>
+        <w:t xml:space="preserve">vérification de la </w:t>
+      </w:r>
+      <w:r>
+        <w:rPr>
+          <w:lang w:val="fr-FR"/>
+        </w:rPr>
+        <w:t>mise en échec. En effet, cela nous évite de devoir parcours le double tableau à la recherche du roi qui nous intéresse.</w:t>
+      </w:r>
+      <w:r>
+        <w:rPr>
+          <w:lang w:val="fr-FR"/>
+        </w:rPr>
+        <w:t xml:space="preserve"> Cette liste est mise à jour à</w:t>
+      </w:r>
+      <w:r>
+        <w:rPr>
+          <w:lang w:val="fr-FR"/>
+        </w:rPr>
+        <w:t xml:space="preserve"> chaque </w:t>
+      </w:r>
+      <w:r>
+        <w:rPr>
+          <w:lang w:val="fr-FR"/>
+        </w:rPr>
+        <w:t>mouvement</w:t>
+      </w:r>
+      <w:r>
+        <w:rPr>
+          <w:lang w:val="fr-FR"/>
+        </w:rPr>
+        <w:t xml:space="preserve"> </w:t>
+      </w:r>
+      <w:r>
+        <w:rPr>
+          <w:lang w:val="fr-FR"/>
+        </w:rPr>
+        <w:t xml:space="preserve">d’une pièce de type roi </w:t>
+      </w:r>
+      <w:r>
+        <w:rPr>
+          <w:lang w:val="fr-FR"/>
+        </w:rPr>
+        <w:t xml:space="preserve">car autrement cela posait </w:t>
+      </w:r>
+      <w:proofErr w:type="gramStart"/>
+      <w:r>
+        <w:rPr>
+          <w:lang w:val="fr-FR"/>
+        </w:rPr>
+        <w:t>problème</w:t>
+      </w:r>
+      <w:proofErr w:type="gramEnd"/>
+      <w:r>
+        <w:rPr>
+          <w:lang w:val="fr-FR"/>
+        </w:rPr>
+        <w:t xml:space="preserve"> pour notre classe de tests.</w:t>
+      </w:r>
+      <w:r>
+        <w:rPr>
+          <w:lang w:val="fr-FR"/>
+        </w:rPr>
+        <w:t xml:space="preserve"> En effet, nous n’avons pas accès la liste des rois et nous ne pouvons </w:t>
+      </w:r>
+      <w:r>
+        <w:rPr>
+          <w:lang w:val="fr-FR"/>
+        </w:rPr>
+        <w:t>do</w:t>
+      </w:r>
+      <w:r>
+        <w:rPr>
+          <w:lang w:val="fr-FR"/>
+        </w:rPr>
+        <w:t xml:space="preserve">nc pas les ajouter à </w:t>
+      </w:r>
+      <w:r>
+        <w:rPr>
+          <w:lang w:val="fr-FR"/>
+        </w:rPr>
+        <w:t>cette dernière</w:t>
+      </w:r>
+      <w:r>
+        <w:rPr>
+          <w:lang w:val="fr-FR"/>
+        </w:rPr>
+        <w:t xml:space="preserve"> lors de </w:t>
+      </w:r>
+      <w:r>
+        <w:rPr>
+          <w:lang w:val="fr-FR"/>
+        </w:rPr>
+        <w:t>la disposition initiale.</w:t>
+      </w:r>
+      <w:r>
+        <w:rPr>
+          <w:lang w:val="fr-FR"/>
+        </w:rPr>
+        <w:t xml:space="preserve"> Créer une méthode </w:t>
+      </w:r>
+      <w:proofErr w:type="spellStart"/>
+      <w:proofErr w:type="gramStart"/>
+      <w:r>
+        <w:rPr>
+          <w:i/>
+          <w:lang w:val="fr-FR"/>
+        </w:rPr>
+        <w:t>fillBoard</w:t>
+      </w:r>
+      <w:proofErr w:type="spellEnd"/>
+      <w:r>
+        <w:rPr>
+          <w:i/>
+          <w:lang w:val="fr-FR"/>
+        </w:rPr>
+        <w:t>(</w:t>
+      </w:r>
+      <w:proofErr w:type="gramEnd"/>
+      <w:r>
+        <w:rPr>
+          <w:i/>
+          <w:lang w:val="fr-FR"/>
+        </w:rPr>
+        <w:t>)</w:t>
+      </w:r>
+      <w:r>
+        <w:rPr>
+          <w:lang w:val="fr-FR"/>
+        </w:rPr>
+        <w:t xml:space="preserve"> supplémentaire prenant un tableau de pièces pourrait être une </w:t>
+      </w:r>
+      <w:r>
+        <w:rPr>
+          <w:lang w:val="fr-FR"/>
+        </w:rPr>
+        <w:lastRenderedPageBreak/>
+        <w:t xml:space="preserve">solution mais cela posait un nouveau problème </w:t>
+      </w:r>
+      <w:r>
+        <w:rPr>
+          <w:lang w:val="fr-FR"/>
+        </w:rPr>
+        <w:t>avec n</w:t>
+      </w:r>
+      <w:r>
+        <w:rPr>
+          <w:lang w:val="fr-FR"/>
+        </w:rPr>
+        <w:t>otre méthode utilitaire permettant d’ajouter des pions autour d’une position.</w:t>
+      </w:r>
+    </w:p>
+    <w:p>
+      <w:pPr>
+        <w:pStyle w:val="Titre3"/>
+        <w:jc w:val="both"/>
+        <w:rPr>
+          <w:lang w:val="fr-FR"/>
+        </w:rPr>
+      </w:pPr>
+      <w:bookmarkStart w:id="9" w:name="_Toc93394331"/>
+      <w:r>
+        <w:rPr>
+          <w:lang w:val="fr-FR"/>
+        </w:rPr>
+        <w:t>Compter les tours</w:t>
+      </w:r>
+      <w:bookmarkEnd w:id="9"/>
+    </w:p>
+    <w:p>
+      <w:pPr>
+        <w:jc w:val="both"/>
+        <w:rPr>
+          <w:lang w:val="fr-FR"/>
+        </w:rPr>
+      </w:pPr>
+      <w:r>
+        <w:rPr>
+          <w:lang w:val="fr-FR"/>
+        </w:rPr>
+        <w:t xml:space="preserve">Nous avons un compteur s’incrémentant après chaque tour afin de </w:t>
+      </w:r>
+      <w:r>
+        <w:rPr>
+          <w:lang w:val="fr-FR"/>
+        </w:rPr>
+        <w:t>récupérer</w:t>
+      </w:r>
+      <w:r>
+        <w:rPr>
+          <w:lang w:val="fr-FR"/>
+        </w:rPr>
+        <w:t xml:space="preserve"> </w:t>
+      </w:r>
+      <w:r>
+        <w:rPr>
+          <w:lang w:val="fr-FR"/>
+        </w:rPr>
+        <w:t xml:space="preserve">le joueur actuel ainsi que pour faciliter la gestion d’un des cas de </w:t>
+      </w:r>
+      <w:r>
+        <w:rPr>
+          <w:lang w:val="fr-FR"/>
+        </w:rPr>
+        <w:t>nulle</w:t>
+      </w:r>
+      <w:r>
+        <w:rPr>
+          <w:lang w:val="fr-FR"/>
+        </w:rPr>
+        <w:t xml:space="preserve"> pour une future implémentation (</w:t>
+      </w:r>
+      <w:r>
+        <w:rPr>
+          <w:lang w:val="fr-FR"/>
+        </w:rPr>
+        <w:t>50 coups sans avance de pion ni de prise).</w:t>
+      </w:r>
+      <w:r>
+        <w:rPr>
+          <w:lang w:val="fr-FR"/>
+        </w:rPr>
+        <w:t xml:space="preserve"> Ce compteur est également utile lors de l’implémentation </w:t>
+      </w:r>
+      <w:r>
+        <w:rPr>
+          <w:lang w:val="fr-FR"/>
+        </w:rPr>
+        <w:t>de la prise en passant.</w:t>
+      </w:r>
+    </w:p>
+    <w:p>
+      <w:pPr>
+        <w:pStyle w:val="Titre3"/>
+        <w:rPr>
+          <w:lang w:val="fr-FR"/>
+        </w:rPr>
+      </w:pPr>
+      <w:bookmarkStart w:id="10" w:name="_Toc93394332"/>
+      <w:r>
+        <w:rPr>
+          <w:lang w:val="fr-FR"/>
+        </w:rPr>
+        <w:t>Echec et mat</w:t>
+      </w:r>
+      <w:bookmarkEnd w:id="10"/>
+    </w:p>
+    <w:p>
+      <w:pPr>
+        <w:jc w:val="both"/>
+        <w:rPr>
+          <w:lang w:val="fr-FR"/>
+        </w:rPr>
+      </w:pPr>
+      <w:r>
+        <w:rPr>
+          <w:lang w:val="fr-FR"/>
+        </w:rPr>
+        <w:t xml:space="preserve">Nous avons implémenté </w:t>
+      </w:r>
+      <w:r>
+        <w:rPr>
+          <w:lang w:val="fr-FR"/>
+        </w:rPr>
+        <w:t>l’échec et mat en bouclant sur toutes les cases. Si une case de l’équipe du roi en échec peut y aller, cela signifie que ce n’est pas un échec et mat car le mouvement annule donc la position d’échec du roi allié.</w:t>
+      </w:r>
+      <w:r>
+        <w:rPr>
+          <w:lang w:val="fr-FR"/>
+        </w:rPr>
+        <w:t xml:space="preserve"> </w:t>
+      </w:r>
+      <w:r>
+        <w:rPr>
+          <w:lang w:val="fr-FR"/>
+        </w:rPr>
+        <w:t>La seule subtili</w:t>
+      </w:r>
+      <w:r>
+        <w:rPr>
+          <w:lang w:val="fr-FR"/>
+        </w:rPr>
+        <w:t>té à prendre en compte a été d’annuler le mouvement si celui-ci a bien pu être appliqué afin de ne pas jouer à la place du joueur</w:t>
+      </w:r>
+    </w:p>
+    <w:p>
+      <w:pPr>
+        <w:pStyle w:val="Titre2"/>
+        <w:rPr>
+          <w:lang w:val="fr-FR"/>
+        </w:rPr>
+      </w:pPr>
+      <w:bookmarkStart w:id="11" w:name="_Toc93394333"/>
+      <w:proofErr w:type="spellStart"/>
+      <w:r>
+        <w:rPr>
+          <w:lang w:val="fr-FR"/>
+        </w:rPr>
+        <w:t>Cell</w:t>
+      </w:r>
+      <w:bookmarkEnd w:id="11"/>
+      <w:proofErr w:type="spellEnd"/>
+    </w:p>
+    <w:p>
+      <w:pPr>
+        <w:jc w:val="both"/>
+        <w:rPr>
+          <w:lang w:val="fr-FR"/>
+        </w:rPr>
+      </w:pPr>
+      <w:r>
+        <w:rPr>
+          <w:lang w:val="fr-FR"/>
+        </w:rPr>
+        <w:t xml:space="preserve">Une classe représentant une case du plateau a été réalisée afin d’offrir plus de possibilités. Il aurait été possible de stocker directement les deux coordonnées x et y dans la pièce mais cela nous aurait </w:t>
+      </w:r>
+      <w:r>
+        <w:rPr>
+          <w:lang w:val="fr-FR"/>
+        </w:rPr>
+        <w:t>embêtés</w:t>
+      </w:r>
+      <w:r>
+        <w:rPr>
+          <w:lang w:val="fr-FR"/>
+        </w:rPr>
+        <w:t xml:space="preserve"> </w:t>
+      </w:r>
+      <w:r>
+        <w:rPr>
+          <w:lang w:val="fr-FR"/>
+        </w:rPr>
+        <w:t xml:space="preserve">dans les </w:t>
+      </w:r>
+      <w:r>
+        <w:rPr>
+          <w:lang w:val="fr-FR"/>
+        </w:rPr>
+        <w:t>actions suivantes :</w:t>
+      </w:r>
+    </w:p>
+    <w:p>
+      <w:pPr>
+        <w:pStyle w:val="Paragraphedeliste"/>
         <w:numPr>
           <w:ilvl w:val="0"/>
           <w:numId w:val="6"/>
@@ -6872,18 +7514,24 @@
         <w:rPr>
           <w:lang w:val="fr-FR"/>
         </w:rPr>
-        <w:t>Une pièce a été supprimée d’une case</w:t>
-      </w:r>
-      <w:r>
-        <w:rPr>
-          <w:lang w:val="fr-FR"/>
-        </w:rPr>
-        <w:t>.</w:t>
+        <w:t>Réaliser des opérations mathématiques entre deux cases, afin de par exemple</w:t>
+      </w:r>
+      <w:r>
+        <w:rPr>
+          <w:lang w:val="fr-FR"/>
+        </w:rPr>
+        <w:t xml:space="preserve"> itérer sur toutes les cases d’un déplacement.</w:t>
+      </w:r>
+      <w:r>
+        <w:rPr>
+          <w:lang w:val="fr-FR"/>
+        </w:rPr>
+        <w:t xml:space="preserve"> </w:t>
       </w:r>
     </w:p>
     <w:p>
       <w:pPr>
-        <w:pStyle w:val="Pardeliste"/>
+        <w:pStyle w:val="Paragraphedeliste"/>
         <w:numPr>
           <w:ilvl w:val="0"/>
           <w:numId w:val="6"/>
@@ -6897,18 +7545,58 @@
         <w:rPr>
           <w:lang w:val="fr-FR"/>
         </w:rPr>
-        <w:t>Une pièce a été ajoutée sur une case</w:t>
-      </w:r>
-      <w:r>
-        <w:rPr>
+        <w:t>Comparer facilement 2 positions</w:t>
+      </w:r>
+      <w:r>
+        <w:rPr>
+          <w:lang w:val="fr-FR"/>
+        </w:rPr>
+        <w:t xml:space="preserve"> </w:t>
+      </w:r>
+      <w:proofErr w:type="gramStart"/>
+      <w:r>
+        <w:rPr>
+          <w:lang w:val="fr-FR"/>
+        </w:rPr>
+        <w:t>(</w:t>
+      </w:r>
+      <w:r>
+        <w:rPr>
+          <w:i/>
+          <w:iCs/>
           <w:lang w:val="fr-FR"/>
         </w:rPr>
         <w:t>.</w:t>
+      </w:r>
+      <w:proofErr w:type="spellStart"/>
+      <w:r>
+        <w:rPr>
+          <w:i/>
+          <w:iCs/>
+          <w:lang w:val="fr-FR"/>
+        </w:rPr>
+        <w:t>equals</w:t>
+      </w:r>
+      <w:proofErr w:type="spellEnd"/>
+      <w:proofErr w:type="gramEnd"/>
+      <w:r>
+        <w:rPr>
+          <w:i/>
+          <w:iCs/>
+          <w:lang w:val="fr-FR"/>
+        </w:rPr>
+        <w:t>()</w:t>
+      </w:r>
+      <w:r>
+        <w:rPr>
+          <w:lang w:val="fr-FR"/>
+        </w:rPr>
+        <w:t>).</w:t>
       </w:r>
     </w:p>
     <w:p>
       <w:pPr>
-        <w:pStyle w:val="Pardeliste"/>
+        <w:pStyle w:val="Paragraphedeliste"/>
         <w:numPr>
           <w:ilvl w:val="0"/>
           <w:numId w:val="6"/>
@@ -6922,29 +7610,16 @@
         <w:rPr>
           <w:lang w:val="fr-FR"/>
         </w:rPr>
-        <w:t xml:space="preserve">La promotion d’un pion </w:t>
-      </w:r>
-      <w:r>
-        <w:rPr>
-          <w:lang w:val="fr-FR"/>
-        </w:rPr>
-        <w:t>est</w:t>
-      </w:r>
-      <w:r>
-        <w:rPr>
-          <w:lang w:val="fr-FR"/>
-        </w:rPr>
-        <w:t xml:space="preserve"> demandée</w:t>
-      </w:r>
-      <w:r>
-        <w:rPr>
-          <w:lang w:val="fr-FR"/>
-        </w:rPr>
-        <w:t>.</w:t>
+        <w:t>Vérifier si une case est accessible depuis une autre.</w:t>
       </w:r>
     </w:p>
     <w:p>
       <w:pPr>
+        <w:pStyle w:val="Paragraphedeliste"/>
+        <w:numPr>
+          <w:ilvl w:val="0"/>
+          <w:numId w:val="6"/>
+        </w:numPr>
         <w:jc w:val="both"/>
         <w:rPr>
           <w:lang w:val="fr-FR"/>
@@ -6954,392 +7629,7 @@
         <w:rPr>
           <w:lang w:val="fr-FR"/>
         </w:rPr>
-        <w:t>Cela nous permet d’avoir une interface graphique à jour sans devoir manuellement ajouter/supprimer les pièces de la vue à chaque modification du plateau virtuel.</w:t>
-      </w:r>
-    </w:p>
-    <w:p>
-      <w:pPr>
-        <w:jc w:val="both"/>
-        <w:rPr>
-          <w:lang w:val="fr-FR"/>
-        </w:rPr>
-      </w:pPr>
-      <w:r>
-        <w:rPr>
-          <w:lang w:val="fr-FR"/>
-        </w:rPr>
-        <w:t xml:space="preserve">Les interfaces des Listeners ont été définies comme internes à la classe </w:t>
-      </w:r>
-      <w:r>
-        <w:rPr>
-          <w:i/>
-          <w:iCs/>
-          <w:lang w:val="fr-FR"/>
-        </w:rPr>
-        <w:t>Board</w:t>
-      </w:r>
-      <w:r>
-        <w:rPr>
-          <w:lang w:val="fr-FR"/>
-        </w:rPr>
-        <w:t xml:space="preserve"> car il est peu judicieux de les ajouter chacune dans un fichier séparé en perdant le contexte qu’elles sont liées à la classe </w:t>
-      </w:r>
-      <w:r>
-        <w:rPr>
-          <w:i/>
-          <w:iCs/>
-          <w:lang w:val="fr-FR"/>
-        </w:rPr>
-        <w:t>Board</w:t>
-      </w:r>
-      <w:r>
-        <w:rPr>
-          <w:lang w:val="fr-FR"/>
-        </w:rPr>
-        <w:t>.</w:t>
-      </w:r>
-    </w:p>
-    <w:p>
-      <w:pPr>
-        <w:rPr>
-          <w:rStyle w:val="Titre3Car"/>
-        </w:rPr>
-      </w:pPr>
-      <w:bookmarkStart w:id="8" w:name="_Toc93394329"/>
-      <w:r>
-        <w:rPr>
-          <w:rStyle w:val="Titre3Car"/>
-        </w:rPr>
-        <w:t>Stockage des pièces</w:t>
-      </w:r>
-      <w:bookmarkEnd w:id="8"/>
-    </w:p>
-    <w:p>
-      <w:pPr>
-        <w:jc w:val="both"/>
-        <w:rPr>
-          <w:lang w:val="fr-FR"/>
-        </w:rPr>
-      </w:pPr>
-      <w:r>
-        <w:rPr>
-          <w:lang w:val="fr-FR"/>
-        </w:rPr>
-        <w:t>Les pièces sont stockés dans un simple tableau à deux dimensions afin d’y accéder en O(1) lors des recherches. Il aurait également été possible de faire une HashMap mais cela nous a semblé compliqu</w:t>
-      </w:r>
-      <w:r>
-        <w:rPr>
-          <w:lang w:val="fr-FR"/>
-        </w:rPr>
-        <w:t>er</w:t>
-      </w:r>
-      <w:r>
-        <w:rPr>
-          <w:lang w:val="fr-FR"/>
-        </w:rPr>
-        <w:t xml:space="preserve"> inutilement l’implémentation étant donné que les états des pièces ne sont pas forcément fixes.</w:t>
-      </w:r>
-    </w:p>
-    <w:p>
-      <w:pPr>
-        <w:rPr>
-          <w:rFonts w:asciiTheme="majorHAnsi" w:eastAsiaTheme="majorEastAsia" w:hAnsiTheme="majorHAnsi" w:cstheme="majorBidi"/>
-          <w:color w:val="1F3763" w:themeColor="accent1" w:themeShade="7F"/>
-          <w:sz w:val="24"/>
-          <w:szCs w:val="24"/>
-        </w:rPr>
-      </w:pPr>
-      <w:r>
-        <w:rPr>
-          <w:lang w:val="fr-FR"/>
-        </w:rPr>
-        <w:t>Le tableau contenant les pièces est de taille fixe et cette taille est stockée dans une constante. Nous avons décidé de ne pas passer en paramètre du constructeur les dimensions souhaitées du tableau car le jeu d’échecs perd tout sans sens avec un plateau d’une autre taille. De plus, les différentes vues ne permettent pas non plus cette extension.</w:t>
-      </w:r>
-    </w:p>
-    <w:p>
-      <w:pPr>
-        <w:pStyle w:val="Titre3"/>
-        <w:jc w:val="both"/>
-        <w:rPr>
-          <w:lang w:val="fr-FR"/>
-        </w:rPr>
-      </w:pPr>
-      <w:bookmarkStart w:id="9" w:name="_Toc93394330"/>
-      <w:r>
-        <w:rPr>
-          <w:lang w:val="fr-FR"/>
-        </w:rPr>
-        <w:t>Liste de rois</w:t>
-      </w:r>
-      <w:bookmarkEnd w:id="9"/>
-    </w:p>
-    <w:p>
-      <w:pPr>
-        <w:jc w:val="both"/>
-        <w:rPr>
-          <w:lang w:val="fr-FR"/>
-        </w:rPr>
-      </w:pPr>
-      <w:r>
-        <w:rPr>
-          <w:lang w:val="fr-FR"/>
-        </w:rPr>
-        <w:t xml:space="preserve">En plus du tableau à deux dimensions, une ArrayList contenant les deux rois a été créée afin de faciliter la </w:t>
-      </w:r>
-      <w:r>
-        <w:rPr>
-          <w:lang w:val="fr-FR"/>
-        </w:rPr>
-        <w:t xml:space="preserve">vérification de la </w:t>
-      </w:r>
-      <w:r>
-        <w:rPr>
-          <w:lang w:val="fr-FR"/>
-        </w:rPr>
-        <w:t>mise en échec. En effet, cela nous évite de devoir parcours le double tableau à la recherche du roi qui nous intéresse.</w:t>
-      </w:r>
-      <w:r>
-        <w:rPr>
-          <w:lang w:val="fr-FR"/>
-        </w:rPr>
-        <w:t xml:space="preserve"> Cette liste est mise à jour à</w:t>
-      </w:r>
-      <w:r>
-        <w:rPr>
-          <w:lang w:val="fr-FR"/>
-        </w:rPr>
-        <w:t xml:space="preserve"> chaque </w:t>
-      </w:r>
-      <w:r>
-        <w:rPr>
-          <w:lang w:val="fr-FR"/>
-        </w:rPr>
-        <w:t>mouvement</w:t>
-      </w:r>
-      <w:r>
-        <w:rPr>
-          <w:lang w:val="fr-FR"/>
-        </w:rPr>
-        <w:t xml:space="preserve"> </w:t>
-      </w:r>
-      <w:r>
-        <w:rPr>
-          <w:lang w:val="fr-FR"/>
-        </w:rPr>
-        <w:t xml:space="preserve">d’une pièce de type roi </w:t>
-      </w:r>
-      <w:r>
-        <w:rPr>
-          <w:lang w:val="fr-FR"/>
-        </w:rPr>
-        <w:t>car autrement cela posait problème pour notre classe de tests.</w:t>
-      </w:r>
-      <w:r>
-        <w:rPr>
-          <w:lang w:val="fr-FR"/>
-        </w:rPr>
-        <w:t xml:space="preserve"> En effet, nous n’avons pas accès la liste des rois et nous ne pouvons </w:t>
-      </w:r>
-      <w:r>
-        <w:rPr>
-          <w:lang w:val="fr-FR"/>
-        </w:rPr>
-        <w:t>do</w:t>
-      </w:r>
-      <w:r>
-        <w:rPr>
-          <w:lang w:val="fr-FR"/>
-        </w:rPr>
-        <w:t xml:space="preserve">nc pas les ajouter à </w:t>
-      </w:r>
-      <w:r>
-        <w:rPr>
-          <w:lang w:val="fr-FR"/>
-        </w:rPr>
-        <w:t>cette dernière</w:t>
-      </w:r>
-      <w:r>
-        <w:rPr>
-          <w:lang w:val="fr-FR"/>
-        </w:rPr>
-        <w:t xml:space="preserve"> lors de </w:t>
-      </w:r>
-      <w:r>
-        <w:rPr>
-          <w:lang w:val="fr-FR"/>
-        </w:rPr>
-        <w:t>la disposition initiale.</w:t>
-      </w:r>
-      <w:r>
-        <w:rPr>
-          <w:lang w:val="fr-FR"/>
-        </w:rPr>
-        <w:t xml:space="preserve"> Créer une méthode </w:t>
-      </w:r>
-      <w:r>
-        <w:rPr>
-          <w:i/>
-          <w:lang w:val="fr-FR"/>
-        </w:rPr>
-        <w:t>fillBoard()</w:t>
-      </w:r>
-      <w:r>
-        <w:rPr>
-          <w:lang w:val="fr-FR"/>
-        </w:rPr>
-        <w:t xml:space="preserve"> supplémentaire prenant un tableau de pièces pourrait être une </w:t>
-      </w:r>
-      <w:r>
-        <w:rPr>
-          <w:lang w:val="fr-FR"/>
-        </w:rPr>
-        <w:lastRenderedPageBreak/>
-        <w:t xml:space="preserve">solution mais cela posait un nouveau problème </w:t>
-      </w:r>
-      <w:r>
-        <w:rPr>
-          <w:lang w:val="fr-FR"/>
-        </w:rPr>
-        <w:t>avec n</w:t>
-      </w:r>
-      <w:r>
-        <w:rPr>
-          <w:lang w:val="fr-FR"/>
-        </w:rPr>
-        <w:t>otre méthode utilitaire permettant d’ajouter des pions autour d’une position.</w:t>
-      </w:r>
-    </w:p>
-    <w:p>
-      <w:pPr>
-        <w:pStyle w:val="Titre3"/>
-        <w:jc w:val="both"/>
-        <w:rPr>
-          <w:lang w:val="fr-FR"/>
-        </w:rPr>
-      </w:pPr>
-      <w:bookmarkStart w:id="10" w:name="_Toc93394331"/>
-      <w:r>
-        <w:rPr>
-          <w:lang w:val="fr-FR"/>
-        </w:rPr>
-        <w:t>Compter les tours</w:t>
-      </w:r>
-      <w:bookmarkEnd w:id="10"/>
-    </w:p>
-    <w:p>
-      <w:pPr>
-        <w:jc w:val="both"/>
-        <w:rPr>
-          <w:lang w:val="fr-FR"/>
-        </w:rPr>
-      </w:pPr>
-      <w:r>
-        <w:rPr>
-          <w:lang w:val="fr-FR"/>
-        </w:rPr>
-        <w:t xml:space="preserve">Nous avons un compteur s’incrémentant après chaque tour afin de </w:t>
-      </w:r>
-      <w:r>
-        <w:rPr>
-          <w:lang w:val="fr-FR"/>
-        </w:rPr>
-        <w:t>récupérer</w:t>
-      </w:r>
-      <w:r>
-        <w:rPr>
-          <w:lang w:val="fr-FR"/>
-        </w:rPr>
-        <w:t xml:space="preserve"> </w:t>
-      </w:r>
-      <w:r>
-        <w:rPr>
-          <w:lang w:val="fr-FR"/>
-        </w:rPr>
-        <w:t xml:space="preserve">le joueur actuel ainsi que pour faciliter la gestion d’un des cas de </w:t>
-      </w:r>
-      <w:r>
-        <w:rPr>
-          <w:lang w:val="fr-FR"/>
-        </w:rPr>
-        <w:t>nulle</w:t>
-      </w:r>
-      <w:r>
-        <w:rPr>
-          <w:lang w:val="fr-FR"/>
-        </w:rPr>
-        <w:t xml:space="preserve"> pour une future implémentation (</w:t>
-      </w:r>
-      <w:r>
-        <w:rPr>
-          <w:lang w:val="fr-FR"/>
-        </w:rPr>
-        <w:t>50 coups sans avance de pion ni de prise).</w:t>
-      </w:r>
-      <w:r>
-        <w:rPr>
-          <w:lang w:val="fr-FR"/>
-        </w:rPr>
-        <w:t xml:space="preserve"> Ce compteur est également utile lors de l’implémentation </w:t>
-      </w:r>
-      <w:r>
-        <w:rPr>
-          <w:lang w:val="fr-FR"/>
-        </w:rPr>
-        <w:t>de la prise en passant.</w:t>
-      </w:r>
-    </w:p>
-    <w:p>
-      <w:pPr>
-        <w:pStyle w:val="Titre3"/>
-        <w:rPr>
-          <w:lang w:val="fr-FR"/>
-        </w:rPr>
-      </w:pPr>
-      <w:bookmarkStart w:id="11" w:name="_Toc93394332"/>
-      <w:r>
-        <w:rPr>
-          <w:lang w:val="fr-FR"/>
-        </w:rPr>
-        <w:t>Echec et mat</w:t>
-      </w:r>
-      <w:bookmarkEnd w:id="11"/>
-    </w:p>
-    <w:p>
-      <w:pPr>
-        <w:jc w:val="both"/>
-        <w:rPr>
-          <w:lang w:val="fr-FR"/>
-        </w:rPr>
-      </w:pPr>
-      <w:r>
-        <w:rPr>
-          <w:lang w:val="fr-FR"/>
-        </w:rPr>
-        <w:t xml:space="preserve">Nous avons implémenté </w:t>
-      </w:r>
-      <w:r>
-        <w:rPr>
-          <w:lang w:val="fr-FR"/>
-        </w:rPr>
-        <w:t>l’échec et mat en bouclant sur toutes les cases. Si une case de l’équipe du roi en échec peut y aller, cela signifie que ce n’est pas un échec et mat car le mouvement annule donc la position d’échec du roi allié.</w:t>
-      </w:r>
-      <w:r>
-        <w:rPr>
-          <w:lang w:val="fr-FR"/>
-        </w:rPr>
-        <w:t xml:space="preserve"> </w:t>
-      </w:r>
-      <w:r>
-        <w:rPr>
-          <w:lang w:val="fr-FR"/>
-        </w:rPr>
-        <w:t>La seule subtili</w:t>
-      </w:r>
-      <w:r>
-        <w:rPr>
-          <w:lang w:val="fr-FR"/>
-        </w:rPr>
-        <w:t>té à prendre en compte a été d’annuler le mouvement si celui-ci a bien pu être appliqué afin de ne pas jouer à la place du joueur</w:t>
+        <w:t>Calculer la distance entre deux cases.</w:t>
       </w:r>
     </w:p>
     <w:p>
@@ -7349,218 +7639,49 @@
           <w:lang w:val="fr-FR"/>
         </w:rPr>
       </w:pPr>
-      <w:bookmarkStart w:id="12" w:name="_Toc93394333"/>
-      <w:r>
-        <w:rPr>
-          <w:lang w:val="fr-FR"/>
-        </w:rPr>
-        <w:t>Cell</w:t>
+      <w:bookmarkStart w:id="12" w:name="_Toc93394334"/>
+      <w:r>
+        <w:rPr>
+          <w:lang w:val="fr-FR"/>
+        </w:rPr>
+        <w:t>Moves</w:t>
       </w:r>
       <w:bookmarkEnd w:id="12"/>
     </w:p>
     <w:p>
       <w:pPr>
         <w:jc w:val="both"/>
-        <w:rPr>
-          <w:lang w:val="fr-FR"/>
-        </w:rPr>
       </w:pPr>
       <w:r>
         <w:rPr>
           <w:lang w:val="fr-FR"/>
         </w:rPr>
-        <w:t xml:space="preserve">Une classe représentant une case du plateau a été réalisée afin d’offrir plus de possibilités. Il aurait été possible de stocker directement les deux coordonnées x et y dans la pièce mais cela nous aurait </w:t>
-      </w:r>
-      <w:r>
-        <w:rPr>
-          <w:lang w:val="fr-FR"/>
-        </w:rPr>
-        <w:t>embêtés</w:t>
-      </w:r>
-      <w:r>
-        <w:rPr>
-          <w:lang w:val="fr-FR"/>
-        </w:rPr>
+        <w:t>De nombreux constructeurs ont été mis à disposition</w:t>
+      </w:r>
+      <w:r>
         <w:t xml:space="preserve"> </w:t>
       </w:r>
       <w:r>
-        <w:rPr>
-          <w:lang w:val="fr-FR"/>
-        </w:rPr>
-        <w:t xml:space="preserve">dans les </w:t>
-      </w:r>
-      <w:r>
-        <w:rPr>
-          <w:lang w:val="fr-FR"/>
-        </w:rPr>
-        <w:t>actions suivantes :</w:t>
-      </w:r>
-    </w:p>
-    <w:p>
-      <w:pPr>
-        <w:pStyle w:val="Pardeliste"/>
-        <w:numPr>
-          <w:ilvl w:val="0"/>
-          <w:numId w:val="6"/>
-        </w:numPr>
-        <w:jc w:val="both"/>
-        <w:rPr>
-          <w:lang w:val="fr-FR"/>
-        </w:rPr>
-      </w:pPr>
-      <w:r>
-        <w:rPr>
-          <w:lang w:val="fr-FR"/>
-        </w:rPr>
-        <w:t>Réaliser des opérations mathématiques entre deux cases, afin de par exemple</w:t>
-      </w:r>
-      <w:r>
-        <w:rPr>
-          <w:lang w:val="fr-FR"/>
-        </w:rPr>
-        <w:t xml:space="preserve"> itérer sur toutes les cases d’un déplacement.</w:t>
-      </w:r>
-      <w:r>
-        <w:rPr>
-          <w:lang w:val="fr-FR"/>
-        </w:rPr>
-        <w:t xml:space="preserve"> </w:t>
-      </w:r>
-    </w:p>
-    <w:p>
-      <w:pPr>
-        <w:pStyle w:val="Pardeliste"/>
-        <w:numPr>
-          <w:ilvl w:val="0"/>
-          <w:numId w:val="6"/>
-        </w:numPr>
-        <w:jc w:val="both"/>
-        <w:rPr>
-          <w:lang w:val="fr-FR"/>
-        </w:rPr>
-      </w:pPr>
-      <w:r>
-        <w:rPr>
-          <w:lang w:val="fr-FR"/>
-        </w:rPr>
-        <w:t>Comparer facilement 2 positions</w:t>
-      </w:r>
-      <w:r>
-        <w:rPr>
-          <w:lang w:val="fr-FR"/>
-        </w:rPr>
-        <w:t xml:space="preserve"> (</w:t>
-      </w:r>
-      <w:r>
-        <w:rPr>
-          <w:i/>
-          <w:iCs/>
-          <w:lang w:val="fr-FR"/>
-        </w:rPr>
-        <w:t>.equals</w:t>
-      </w:r>
-      <w:r>
-        <w:rPr>
-          <w:i/>
-          <w:iCs/>
-          <w:lang w:val="fr-FR"/>
-        </w:rPr>
-        <w:t>()</w:t>
-      </w:r>
-      <w:r>
-        <w:rPr>
-          <w:lang w:val="fr-FR"/>
-        </w:rPr>
-        <w:t>).</w:t>
-      </w:r>
-    </w:p>
-    <w:p>
-      <w:pPr>
-        <w:pStyle w:val="Pardeliste"/>
-        <w:numPr>
-          <w:ilvl w:val="0"/>
-          <w:numId w:val="6"/>
-        </w:numPr>
-        <w:jc w:val="both"/>
-        <w:rPr>
-          <w:lang w:val="fr-FR"/>
-        </w:rPr>
-      </w:pPr>
-      <w:r>
-        <w:rPr>
-          <w:lang w:val="fr-FR"/>
-        </w:rPr>
-        <w:t>Vérifier si une case est accessible depuis une autre.</w:t>
-      </w:r>
-    </w:p>
-    <w:p>
-      <w:pPr>
-        <w:pStyle w:val="Pardeliste"/>
-        <w:numPr>
-          <w:ilvl w:val="0"/>
-          <w:numId w:val="6"/>
-        </w:numPr>
-        <w:jc w:val="both"/>
-        <w:rPr>
-          <w:lang w:val="fr-FR"/>
-        </w:rPr>
-      </w:pPr>
-      <w:r>
-        <w:rPr>
-          <w:lang w:val="fr-FR"/>
-        </w:rPr>
-        <w:t>Calculer la distance entre deux cases.</w:t>
-      </w:r>
-    </w:p>
-    <w:p>
-      <w:pPr>
-        <w:pStyle w:val="Titre2"/>
-        <w:rPr>
-          <w:lang w:val="fr-FR"/>
-        </w:rPr>
-      </w:pPr>
-      <w:bookmarkStart w:id="13" w:name="_Toc93394334"/>
-      <w:r>
-        <w:rPr>
-          <w:lang w:val="fr-FR"/>
-        </w:rPr>
-        <w:t>Moves</w:t>
-      </w:r>
-      <w:bookmarkEnd w:id="13"/>
+        <w:t xml:space="preserve">afin d’éviter à l’utilisateur de la classe de devoir </w:t>
+      </w:r>
+      <w:r>
+        <w:t>entrer</w:t>
+      </w:r>
+      <w:r>
+        <w:t xml:space="preserve"> des valeurs par défaut qui n’ont pas énormément de sens.</w:t>
+      </w:r>
     </w:p>
     <w:p>
       <w:pPr>
         <w:jc w:val="both"/>
+        <w:rPr>
+          <w:lang w:val="fr-FR"/>
+        </w:rPr>
       </w:pPr>
       <w:r>
-        <w:rPr>
-          <w:lang w:val="fr-FR"/>
-        </w:rPr>
-        <w:t>De nombreux constructeurs ont été mis à disposition</w:t>
-      </w:r>
-      <w:r>
-        <w:t xml:space="preserve"> </w:t>
-      </w:r>
-      <w:r>
-        <w:t xml:space="preserve">afin d’éviter à l’utilisateur de la classe de devoir </w:t>
-      </w:r>
-      <w:r>
-        <w:t>entrer</w:t>
-      </w:r>
-      <w:r>
-        <w:t xml:space="preserve"> des valeurs par défaut qui n’ont pas énormément de sens.</w:t>
-      </w:r>
-    </w:p>
-    <w:p>
-      <w:pPr>
-        <w:jc w:val="both"/>
-        <w:rPr>
-          <w:lang w:val="fr-FR"/>
-        </w:rPr>
-      </w:pPr>
-      <w:r>
         <w:t xml:space="preserve">La classe </w:t>
       </w:r>
+      <w:proofErr w:type="spellStart"/>
       <w:r>
         <w:rPr>
           <w:i/>
@@ -7568,9 +7689,11 @@
         </w:rPr>
         <w:t>LinearMove</w:t>
       </w:r>
+      <w:proofErr w:type="spellEnd"/>
       <w:r>
         <w:t xml:space="preserve"> nous a permis de gérer à la fois les mouvements horizontaux et verticaux, les diagonales et les déplacements du cavalier grâce à l’utilisation des diverses méthodes de la classe </w:t>
       </w:r>
+      <w:proofErr w:type="spellStart"/>
       <w:r>
         <w:rPr>
           <w:i/>
@@ -7578,6 +7701,7 @@
         </w:rPr>
         <w:t>Cell</w:t>
       </w:r>
+      <w:proofErr w:type="spellEnd"/>
       <w:r>
         <w:t>.</w:t>
       </w:r>
@@ -7590,14 +7714,14 @@
           <w:lang w:val="fr-FR"/>
         </w:rPr>
       </w:pPr>
-      <w:bookmarkStart w:id="14" w:name="_Toc93394335"/>
+      <w:bookmarkStart w:id="13" w:name="_Toc93394335"/>
       <w:r>
         <w:rPr>
           <w:lang w:val="fr-FR"/>
         </w:rPr>
         <w:t>Piece</w:t>
       </w:r>
-      <w:bookmarkEnd w:id="14"/>
+      <w:bookmarkEnd w:id="13"/>
     </w:p>
     <w:p>
       <w:pPr>
@@ -7606,12 +7730,82 @@
           <w:lang w:val="fr-FR"/>
         </w:rPr>
       </w:pPr>
-      <w:bookmarkStart w:id="15" w:name="_Toc93394336"/>
-      <w:r>
-        <w:rPr>
-          <w:lang w:val="fr-FR"/>
-        </w:rPr>
-        <w:t>Interface UserChoice</w:t>
+      <w:bookmarkStart w:id="14" w:name="_Toc93394336"/>
+      <w:r>
+        <w:rPr>
+          <w:lang w:val="fr-FR"/>
+        </w:rPr>
+        <w:t xml:space="preserve">Interface </w:t>
+      </w:r>
+      <w:proofErr w:type="spellStart"/>
+      <w:r>
+        <w:rPr>
+          <w:lang w:val="fr-FR"/>
+        </w:rPr>
+        <w:t>UserChoice</w:t>
+      </w:r>
+      <w:bookmarkEnd w:id="14"/>
+      <w:proofErr w:type="spellEnd"/>
+    </w:p>
+    <w:p>
+      <w:pPr>
+        <w:jc w:val="both"/>
+        <w:rPr>
+          <w:lang w:val="fr-FR"/>
+        </w:rPr>
+      </w:pPr>
+      <w:r>
+        <w:rPr>
+          <w:lang w:val="fr-FR"/>
+        </w:rPr>
+        <w:t xml:space="preserve">Les pièces implémentent l’interface </w:t>
+      </w:r>
+      <w:proofErr w:type="spellStart"/>
+      <w:r>
+        <w:rPr>
+          <w:i/>
+          <w:iCs/>
+          <w:lang w:val="fr-FR"/>
+        </w:rPr>
+        <w:t>UserChoice</w:t>
+      </w:r>
+      <w:proofErr w:type="spellEnd"/>
+      <w:r>
+        <w:rPr>
+          <w:lang w:val="fr-FR"/>
+        </w:rPr>
+        <w:t xml:space="preserve"> de la vue afin de faciliter la gestion du choix de la pièce lors de la promotion. Le point négatif de cette approche est qu’on lie la vue à l’implémentation logique alors qu’on avait par avant bien réussi à faire la distinction des deux. Il aurait sûrement été possible de créer des types d’abstraction au-dessus des pièces lors de la promotion mais cela nous a encore une fois semblé se compliquer beaucoup la vie. </w:t>
+      </w:r>
+    </w:p>
+    <w:p>
+      <w:pPr>
+        <w:pStyle w:val="Titre3"/>
+        <w:rPr>
+          <w:lang w:val="fr-FR"/>
+        </w:rPr>
+      </w:pPr>
+      <w:bookmarkStart w:id="15" w:name="_Toc93394337"/>
+      <w:proofErr w:type="spellStart"/>
+      <w:proofErr w:type="gramStart"/>
+      <w:r>
+        <w:rPr>
+          <w:lang w:val="fr-FR"/>
+        </w:rPr>
+        <w:t>postUpdate</w:t>
+      </w:r>
+      <w:proofErr w:type="spellEnd"/>
+      <w:r>
+        <w:rPr>
+          <w:lang w:val="fr-FR"/>
+        </w:rPr>
+        <w:t>(</w:t>
+      </w:r>
+      <w:proofErr w:type="gramEnd"/>
+      <w:r>
+        <w:rPr>
+          <w:lang w:val="fr-FR"/>
+        </w:rPr>
+        <w:t>)</w:t>
       </w:r>
       <w:bookmarkEnd w:id="15"/>
     </w:p>
@@ -7626,21 +7820,19 @@
         <w:rPr>
           <w:lang w:val="fr-FR"/>
         </w:rPr>
-        <w:t xml:space="preserve">Les pièces implémentent l’interface </w:t>
-      </w:r>
-      <w:r>
-        <w:rPr>
-          <w:i/>
-          <w:iCs/>
-          <w:lang w:val="fr-FR"/>
-        </w:rPr>
-        <w:t>UserChoice</w:t>
-      </w:r>
-      <w:r>
-        <w:rPr>
-          <w:lang w:val="fr-FR"/>
-        </w:rPr>
-        <w:t xml:space="preserve"> de la vue afin de faciliter la gestion du choix de la pièce lors de la promotion. Le point négatif de cette approche est qu’on lie la vue à l’implémentation logique alors qu’on avait par avant bien réussi à faire la distinction des deux. Il aurait sûrement été possible de créer des types d’abstraction au-dessus des pièces lors de la promotion mais cela nous a encore une fois semblé se compliquer beaucoup la vie. </w:t>
+        <w:t>La méthode n’est pas abstraite car elle n’est pas redéfinie dans toutes les pièces. Il est donc plus facile de laisser simplement son corps vide.</w:t>
+      </w:r>
+      <w:r>
+        <w:rPr>
+          <w:lang w:val="fr-FR"/>
+        </w:rPr>
+        <w:t xml:space="preserve"> Elle gère les différents aspects à potentiellement appliquer à une pièce une fois celle-ci </w:t>
+      </w:r>
+      <w:r>
+        <w:rPr>
+          <w:lang w:val="fr-FR"/>
+        </w:rPr>
+        <w:t>jouée.</w:t>
       </w:r>
     </w:p>
     <w:p>
@@ -7650,12 +7842,12 @@
           <w:lang w:val="fr-FR"/>
         </w:rPr>
       </w:pPr>
-      <w:bookmarkStart w:id="16" w:name="_Toc93394337"/>
-      <w:r>
-        <w:rPr>
-          <w:lang w:val="fr-FR"/>
-        </w:rPr>
-        <w:t>postUpdate()</w:t>
+      <w:bookmarkStart w:id="16" w:name="_Toc93394338"/>
+      <w:r>
+        <w:rPr>
+          <w:lang w:val="fr-FR"/>
+        </w:rPr>
+        <w:t>Déplacements spéciaux</w:t>
       </w:r>
       <w:bookmarkEnd w:id="16"/>
     </w:p>
@@ -7670,36 +7862,51 @@
         <w:rPr>
           <w:lang w:val="fr-FR"/>
         </w:rPr>
-        <w:t>La méthode n’est pas abstraite car elle n’est pas redéfinie dans toutes les pièces. Il est donc plus facile de laisser simplement son corps vide.</w:t>
-      </w:r>
-      <w:r>
-        <w:rPr>
-          <w:lang w:val="fr-FR"/>
-        </w:rPr>
-        <w:t xml:space="preserve"> Elle gère les différents aspects à potentiellement appliquer à une pièce une fois celle-ci </w:t>
-      </w:r>
-      <w:r>
-        <w:rPr>
-          <w:lang w:val="fr-FR"/>
-        </w:rPr>
-        <w:t>jouée.</w:t>
+        <w:t>Les déplacements spéciaux</w:t>
+      </w:r>
+      <w:r>
+        <w:rPr>
+          <w:lang w:val="fr-FR"/>
+        </w:rPr>
+        <w:t xml:space="preserve"> </w:t>
+      </w:r>
+      <w:r>
+        <w:rPr>
+          <w:lang w:val="fr-FR"/>
+        </w:rPr>
+        <w:t xml:space="preserve">tels que les roques ou la prise en passant sont directement implémentés dans la pièce spécifique. Il aurait été possible de créer </w:t>
+      </w:r>
+      <w:r>
+        <w:rPr>
+          <w:lang w:val="fr-FR"/>
+        </w:rPr>
+        <w:t xml:space="preserve">une abstraction en ajoutant </w:t>
+      </w:r>
+      <w:r>
+        <w:rPr>
+          <w:lang w:val="fr-FR"/>
+        </w:rPr>
+        <w:t>des classes à part comme pour les autres mouvements mais comme ceux-ci sont utilisés dans une seule et unique classe, nous sommes allés droit au but.</w:t>
       </w:r>
     </w:p>
     <w:p>
       <w:pPr>
-        <w:pStyle w:val="Titre3"/>
+        <w:pStyle w:val="Titre2"/>
         <w:rPr>
           <w:lang w:val="fr-FR"/>
         </w:rPr>
       </w:pPr>
-      <w:bookmarkStart w:id="17" w:name="_Toc93394338"/>
-      <w:r>
-        <w:rPr>
-          <w:lang w:val="fr-FR"/>
-        </w:rPr>
-        <w:t>Déplacements spéciaux</w:t>
+      <w:bookmarkStart w:id="17" w:name="_Toc93394339"/>
+      <w:proofErr w:type="spellStart"/>
+      <w:r>
+        <w:rPr>
+          <w:lang w:val="fr-FR"/>
+        </w:rPr>
+        <w:lastRenderedPageBreak/>
+        <w:t>FirstSpecificMove</w:t>
       </w:r>
       <w:bookmarkEnd w:id="17"/>
+      <w:proofErr w:type="spellEnd"/>
     </w:p>
     <w:p>
       <w:pPr>
@@ -7712,31 +7919,27 @@
         <w:rPr>
           <w:lang w:val="fr-FR"/>
         </w:rPr>
-        <w:t>Les déplacements spéciaux</w:t>
-      </w:r>
-      <w:r>
-        <w:rPr>
-          <w:lang w:val="fr-FR"/>
-        </w:rPr>
-        <w:t xml:space="preserve"> </w:t>
-      </w:r>
-      <w:r>
-        <w:rPr>
-          <w:lang w:val="fr-FR"/>
-        </w:rPr>
-        <w:t xml:space="preserve">tels que les roques ou la prise en passant sont directement implémentés dans la pièce spécifique. Il aurait été possible de créer </w:t>
-      </w:r>
-      <w:r>
-        <w:rPr>
-          <w:lang w:val="fr-FR"/>
-        </w:rPr>
-        <w:t xml:space="preserve">une abstraction en ajoutant </w:t>
-      </w:r>
-      <w:r>
-        <w:rPr>
-          <w:lang w:val="fr-FR"/>
-        </w:rPr>
-        <w:t>des classes à part comme pour les autres mouvements mais comme ceux-ci sont utilisés dans une seule et unique classe, nous sommes allés droit au but.</w:t>
+        <w:t xml:space="preserve">Une deuxième couche de classe abstraite a été implémentée afin </w:t>
+      </w:r>
+      <w:r>
+        <w:rPr>
+          <w:lang w:val="fr-FR"/>
+        </w:rPr>
+        <w:t xml:space="preserve">de pouvoir gérer les 3 types de pièces pour lesquelles le premier déplacement nous est important (roi, pion, tour). Cela nous a permis d’éviter d’avoir un attribut </w:t>
+      </w:r>
+      <w:proofErr w:type="spellStart"/>
+      <w:r>
+        <w:rPr>
+          <w:lang w:val="fr-FR"/>
+        </w:rPr>
+        <w:t>boolean</w:t>
+      </w:r>
+      <w:proofErr w:type="spellEnd"/>
+      <w:r>
+        <w:rPr>
+          <w:lang w:val="fr-FR"/>
+        </w:rPr>
+        <w:t xml:space="preserve"> en plus dans les 7 classes ou avoir à répéter cet attribut dans les 3 classes citées ci-dessus.</w:t>
       </w:r>
     </w:p>
     <w:p>
@@ -7746,15 +7949,16 @@
           <w:lang w:val="fr-FR"/>
         </w:rPr>
       </w:pPr>
-      <w:bookmarkStart w:id="18" w:name="_Toc93394339"/>
-      <w:r>
-        <w:rPr>
-          <w:lang w:val="fr-FR"/>
-        </w:rPr>
-        <w:lastRenderedPageBreak/>
-        <w:t>FirstSpecificMove</w:t>
+      <w:bookmarkStart w:id="18" w:name="_Toc93394340"/>
+      <w:proofErr w:type="spellStart"/>
+      <w:r>
+        <w:rPr>
+          <w:lang w:val="fr-FR"/>
+        </w:rPr>
+        <w:t>Pawn</w:t>
       </w:r>
       <w:bookmarkEnd w:id="18"/>
+      <w:proofErr w:type="spellEnd"/>
     </w:p>
     <w:p>
       <w:pPr>
@@ -7767,28 +7971,131 @@
         <w:rPr>
           <w:lang w:val="fr-FR"/>
         </w:rPr>
-        <w:t xml:space="preserve">Une deuxième couche de classe abstraite a été implémentée afin </w:t>
-      </w:r>
-      <w:r>
-        <w:rPr>
-          <w:lang w:val="fr-FR"/>
-        </w:rPr>
-        <w:t>de pouvoir gérer les 3 types de pièces pour lesquelles le premier déplacement nous est important (roi, pion, tour). Cela nous a permis d’éviter d’avoir un attribut boolean en plus dans les 7 classes ou avoir à répéter cet attribut dans les 3 classes citées ci-dessus.</w:t>
+        <w:t>C’est le pion lui-même qui vérifie s’il peut être prom</w:t>
+      </w:r>
+      <w:r>
+        <w:rPr>
+          <w:lang w:val="fr-FR"/>
+        </w:rPr>
+        <w:t>u</w:t>
+      </w:r>
+      <w:r>
+        <w:rPr>
+          <w:lang w:val="fr-FR"/>
+        </w:rPr>
+        <w:t xml:space="preserve"> </w:t>
+      </w:r>
+      <w:r>
+        <w:rPr>
+          <w:lang w:val="fr-FR"/>
+        </w:rPr>
+        <w:t>dans</w:t>
+      </w:r>
+      <w:r>
+        <w:rPr>
+          <w:lang w:val="fr-FR"/>
+        </w:rPr>
+        <w:t xml:space="preserve"> la méthode </w:t>
+      </w:r>
+      <w:proofErr w:type="spellStart"/>
+      <w:proofErr w:type="gramStart"/>
+      <w:r>
+        <w:rPr>
+          <w:i/>
+          <w:iCs/>
+          <w:lang w:val="fr-FR"/>
+        </w:rPr>
+        <w:t>postUpdate</w:t>
+      </w:r>
+      <w:proofErr w:type="spellEnd"/>
+      <w:r>
+        <w:rPr>
+          <w:i/>
+          <w:iCs/>
+          <w:lang w:val="fr-FR"/>
+        </w:rPr>
+        <w:t>(</w:t>
+      </w:r>
+      <w:proofErr w:type="gramEnd"/>
+      <w:r>
+        <w:rPr>
+          <w:i/>
+          <w:iCs/>
+          <w:lang w:val="fr-FR"/>
+        </w:rPr>
+        <w:t>)</w:t>
+      </w:r>
+      <w:r>
+        <w:rPr>
+          <w:i/>
+          <w:iCs/>
+          <w:lang w:val="fr-FR"/>
+        </w:rPr>
+        <w:t xml:space="preserve"> </w:t>
+      </w:r>
+      <w:r>
+        <w:rPr>
+          <w:lang w:val="fr-FR"/>
+        </w:rPr>
+        <w:t xml:space="preserve">afin de ne pas avoir à déléguer cette tâche. Par conséquent, un accesseur </w:t>
+      </w:r>
+      <w:r>
+        <w:rPr>
+          <w:lang w:val="fr-FR"/>
+        </w:rPr>
+        <w:t>au</w:t>
+      </w:r>
+      <w:r>
+        <w:rPr>
+          <w:lang w:val="fr-FR"/>
+        </w:rPr>
+        <w:t xml:space="preserve"> </w:t>
+      </w:r>
+      <w:proofErr w:type="spellStart"/>
+      <w:r>
+        <w:rPr>
+          <w:lang w:val="fr-FR"/>
+        </w:rPr>
+        <w:t>listener</w:t>
+      </w:r>
+      <w:proofErr w:type="spellEnd"/>
+      <w:r>
+        <w:rPr>
+          <w:lang w:val="fr-FR"/>
+        </w:rPr>
+        <w:t xml:space="preserve"> de la classe </w:t>
+      </w:r>
+      <w:proofErr w:type="spellStart"/>
+      <w:r>
+        <w:rPr>
+          <w:i/>
+          <w:iCs/>
+          <w:lang w:val="fr-FR"/>
+        </w:rPr>
+        <w:t>Board</w:t>
+      </w:r>
+      <w:proofErr w:type="spellEnd"/>
+      <w:r>
+        <w:rPr>
+          <w:lang w:val="fr-FR"/>
+        </w:rPr>
+        <w:t xml:space="preserve"> a dû être implémenté.</w:t>
       </w:r>
     </w:p>
     <w:p>
       <w:pPr>
-        <w:pStyle w:val="Titre2"/>
+        <w:pStyle w:val="Titre1"/>
+        <w:jc w:val="both"/>
         <w:rPr>
           <w:lang w:val="fr-FR"/>
         </w:rPr>
       </w:pPr>
-      <w:bookmarkStart w:id="19" w:name="_Toc93394340"/>
-      <w:r>
-        <w:rPr>
-          <w:lang w:val="fr-FR"/>
-        </w:rPr>
-        <w:t>Pawn</w:t>
+      <w:bookmarkStart w:id="19" w:name="_Toc93394341"/>
+      <w:r>
+        <w:rPr>
+          <w:lang w:val="fr-FR"/>
+        </w:rPr>
+        <w:t>Tests effectués</w:t>
       </w:r>
       <w:bookmarkEnd w:id="19"/>
     </w:p>
@@ -7803,199 +8110,100 @@
         <w:rPr>
           <w:lang w:val="fr-FR"/>
         </w:rPr>
-        <w:t>C’est le pion lui-même qui vérifie s’il peut être prom</w:t>
-      </w:r>
-      <w:r>
-        <w:rPr>
-          <w:lang w:val="fr-FR"/>
-        </w:rPr>
-        <w:t>u</w:t>
-      </w:r>
-      <w:r>
-        <w:rPr>
-          <w:lang w:val="fr-FR"/>
-        </w:rPr>
-        <w:t xml:space="preserve"> </w:t>
-      </w:r>
-      <w:r>
-        <w:rPr>
-          <w:lang w:val="fr-FR"/>
-        </w:rPr>
-        <w:t>dans</w:t>
-      </w:r>
-      <w:r>
-        <w:rPr>
-          <w:lang w:val="fr-FR"/>
-        </w:rPr>
-        <w:t xml:space="preserve"> la méthode </w:t>
-      </w:r>
+        <w:t>Nous allons lister par la suite les différents tests que nous avons réalisés, en plus d’avoir joué quelques parties complètes.</w:t>
+      </w:r>
+      <w:r>
+        <w:rPr>
+          <w:lang w:val="fr-FR"/>
+        </w:rPr>
+        <w:t xml:space="preserve"> Il est possible d’avoir des</w:t>
+      </w:r>
+      <w:r>
+        <w:rPr>
+          <w:lang w:val="fr-FR"/>
+        </w:rPr>
+        <w:t xml:space="preserve"> créer des</w:t>
+      </w:r>
+      <w:r>
+        <w:rPr>
+          <w:lang w:val="fr-FR"/>
+        </w:rPr>
+        <w:t xml:space="preserve"> situations facilitant le test de</w:t>
+      </w:r>
+      <w:r>
+        <w:rPr>
+          <w:lang w:val="fr-FR"/>
+        </w:rPr>
+        <w:t>s</w:t>
+      </w:r>
+      <w:r>
+        <w:rPr>
+          <w:lang w:val="fr-FR"/>
+        </w:rPr>
+        <w:t xml:space="preserve"> différents fonctionnement</w:t>
+      </w:r>
+      <w:r>
+        <w:rPr>
+          <w:lang w:val="fr-FR"/>
+        </w:rPr>
+        <w:t>s</w:t>
+      </w:r>
+      <w:r>
+        <w:rPr>
+          <w:lang w:val="fr-FR"/>
+        </w:rPr>
+        <w:t xml:space="preserve"> en </w:t>
+      </w:r>
+      <w:r>
+        <w:rPr>
+          <w:lang w:val="fr-FR"/>
+        </w:rPr>
+        <w:t>exécutant</w:t>
+      </w:r>
+      <w:r>
+        <w:rPr>
+          <w:lang w:val="fr-FR"/>
+        </w:rPr>
+        <w:t xml:space="preserve"> la classe </w:t>
+      </w:r>
+      <w:proofErr w:type="spellStart"/>
       <w:r>
         <w:rPr>
           <w:i/>
           <w:iCs/>
           <w:lang w:val="fr-FR"/>
         </w:rPr>
-        <w:t>postUpdate()</w:t>
-      </w:r>
+        <w:t>MainTest</w:t>
+      </w:r>
+      <w:proofErr w:type="spellEnd"/>
+      <w:r>
+        <w:rPr>
+          <w:lang w:val="fr-FR"/>
+        </w:rPr>
+        <w:t>. Dans cette classe nous faisons appel à une class</w:t>
+      </w:r>
+      <w:r>
+        <w:rPr>
+          <w:lang w:val="fr-FR"/>
+        </w:rPr>
+        <w:t>e</w:t>
+      </w:r>
+      <w:r>
+        <w:rPr>
+          <w:lang w:val="fr-FR"/>
+        </w:rPr>
+        <w:t xml:space="preserve"> </w:t>
+      </w:r>
+      <w:proofErr w:type="spellStart"/>
       <w:r>
         <w:rPr>
           <w:i/>
           <w:iCs/>
           <w:lang w:val="fr-FR"/>
         </w:rPr>
-        <w:t xml:space="preserve"> </w:t>
-      </w:r>
-      <w:r>
-        <w:rPr>
-          <w:lang w:val="fr-FR"/>
-        </w:rPr>
-        <w:t xml:space="preserve">afin de ne pas avoir à déléguer cette tâche. Par conséquent, un accesseur </w:t>
-      </w:r>
-      <w:r>
-        <w:rPr>
-          <w:lang w:val="fr-FR"/>
-        </w:rPr>
-        <w:t>au</w:t>
-      </w:r>
-      <w:r>
-        <w:rPr>
-          <w:lang w:val="fr-FR"/>
-        </w:rPr>
-        <w:t xml:space="preserve"> listener de la classe </w:t>
-      </w:r>
-      <w:r>
-        <w:rPr>
-          <w:i/>
-          <w:iCs/>
-          <w:lang w:val="fr-FR"/>
-        </w:rPr>
-        <w:t>Board</w:t>
-      </w:r>
-      <w:r>
-        <w:rPr>
-          <w:lang w:val="fr-FR"/>
-        </w:rPr>
-        <w:t xml:space="preserve"> a dû être implémenté.</w:t>
-      </w:r>
-    </w:p>
-    <w:p>
-      <w:pPr>
-        <w:pStyle w:val="Titre1"/>
-        <w:jc w:val="both"/>
-        <w:rPr>
-          <w:lang w:val="fr-FR"/>
-        </w:rPr>
-      </w:pPr>
-      <w:bookmarkStart w:id="20" w:name="_Toc93394341"/>
-      <w:r>
-        <w:rPr>
-          <w:lang w:val="fr-FR"/>
-        </w:rPr>
-        <w:t>Tests effectués</w:t>
-      </w:r>
-      <w:bookmarkEnd w:id="20"/>
-    </w:p>
-    <w:p>
-      <w:pPr>
-        <w:jc w:val="both"/>
-        <w:rPr>
-          <w:lang w:val="fr-FR"/>
-        </w:rPr>
-      </w:pPr>
-      <w:r>
-        <w:rPr>
-          <w:lang w:val="fr-FR"/>
-        </w:rPr>
-        <w:t>Nous allons lister par la suite les différents tests que nous avons réalisés, en plus d’avoir joué quelques parties complètes.</w:t>
-      </w:r>
-      <w:r>
-        <w:rPr>
-          <w:lang w:val="fr-FR"/>
-        </w:rPr>
-        <w:t xml:space="preserve"> Il est possible d’avoir des</w:t>
-      </w:r>
-      <w:r>
-        <w:rPr>
-          <w:lang w:val="fr-FR"/>
-        </w:rPr>
-        <w:t xml:space="preserve"> créer des</w:t>
-      </w:r>
-      <w:r>
-        <w:rPr>
-          <w:lang w:val="fr-FR"/>
-        </w:rPr>
-        <w:t xml:space="preserve"> situations facilitant le test de</w:t>
-      </w:r>
-      <w:r>
-        <w:rPr>
-          <w:lang w:val="fr-FR"/>
-        </w:rPr>
-        <w:t>s</w:t>
-      </w:r>
-      <w:r>
-        <w:rPr>
-          <w:lang w:val="fr-FR"/>
-        </w:rPr>
-        <w:t xml:space="preserve"> différents fonctionnement</w:t>
-      </w:r>
-      <w:r>
-        <w:rPr>
-          <w:lang w:val="fr-FR"/>
-        </w:rPr>
-        <w:t>s</w:t>
-      </w:r>
-      <w:r>
-        <w:rPr>
-          <w:lang w:val="fr-FR"/>
-        </w:rPr>
-        <w:t xml:space="preserve"> en </w:t>
-      </w:r>
-      <w:r>
-        <w:rPr>
-          <w:lang w:val="fr-FR"/>
-        </w:rPr>
-        <w:t>exécutant</w:t>
-      </w:r>
-      <w:r>
-        <w:rPr>
-          <w:lang w:val="fr-FR"/>
-        </w:rPr>
-        <w:t xml:space="preserve"> la classe </w:t>
-      </w:r>
-      <w:r>
-        <w:rPr>
-          <w:i/>
-          <w:iCs/>
-          <w:lang w:val="fr-FR"/>
-        </w:rPr>
-        <w:t>MainTest</w:t>
-      </w:r>
-      <w:r>
-        <w:rPr>
-          <w:lang w:val="fr-FR"/>
-        </w:rPr>
-        <w:t>. Dans cette classe nous faisons appel à une class</w:t>
-      </w:r>
-      <w:r>
-        <w:rPr>
-          <w:lang w:val="fr-FR"/>
-        </w:rPr>
-        <w:t>e</w:t>
-      </w:r>
-      <w:r>
-        <w:rPr>
-          <w:lang w:val="fr-FR"/>
-        </w:rPr>
-        <w:t xml:space="preserve"> </w:t>
-      </w:r>
-      <w:r>
-        <w:rPr>
-          <w:i/>
-          <w:iCs/>
-          <w:lang w:val="fr-FR"/>
-        </w:rPr>
         <w:t>GameManagerTest</w:t>
       </w:r>
+      <w:proofErr w:type="spellEnd"/>
       <w:r>
         <w:rPr>
           <w:lang w:val="fr-FR"/>
@@ -8046,12 +8254,689 @@
           <w:lang w:val="fr-FR"/>
         </w:rPr>
       </w:pPr>
-      <w:bookmarkStart w:id="21" w:name="_Toc93394342"/>
+      <w:bookmarkStart w:id="20" w:name="_Toc93394342"/>
       <w:r>
         <w:rPr>
           <w:lang w:val="fr-FR"/>
         </w:rPr>
         <w:t>Tests généraux</w:t>
+      </w:r>
+      <w:bookmarkEnd w:id="20"/>
+    </w:p>
+    <w:tbl>
+      <w:tblPr>
+        <w:tblStyle w:val="Grilledutableau"/>
+        <w:tblW w:w="9244" w:type="dxa"/>
+        <w:tblLook w:val="04A0" w:firstRow="1" w:lastRow="0" w:firstColumn="1" w:lastColumn="0" w:noHBand="0" w:noVBand="1"/>
+      </w:tblPr>
+      <w:tblGrid>
+        <w:gridCol w:w="6374"/>
+        <w:gridCol w:w="2870"/>
+      </w:tblGrid>
+      <w:tr>
+        <w:trPr>
+          <w:trHeight w:val="287"/>
+        </w:trPr>
+        <w:tc>
+          <w:tcPr>
+            <w:tcW w:w="6374" w:type="dxa"/>
+          </w:tcPr>
+          <w:p>
+            <w:pPr>
+              <w:rPr>
+                <w:b/>
+                <w:lang w:val="fr-FR"/>
+              </w:rPr>
+            </w:pPr>
+            <w:r>
+              <w:rPr>
+                <w:b/>
+                <w:lang w:val="fr-FR"/>
+              </w:rPr>
+              <w:t>Description du test</w:t>
+            </w:r>
+          </w:p>
+        </w:tc>
+        <w:tc>
+          <w:tcPr>
+            <w:tcW w:w="2870" w:type="dxa"/>
+          </w:tcPr>
+          <w:p>
+            <w:pPr>
+              <w:rPr>
+                <w:b/>
+                <w:lang w:val="fr-FR"/>
+              </w:rPr>
+            </w:pPr>
+            <w:r>
+              <w:rPr>
+                <w:b/>
+                <w:lang w:val="fr-FR"/>
+              </w:rPr>
+              <w:t>Résultat attendu</w:t>
+            </w:r>
+            <w:r>
+              <w:rPr>
+                <w:b/>
+                <w:lang w:val="fr-FR"/>
+              </w:rPr>
+              <w:t xml:space="preserve"> et observé</w:t>
+            </w:r>
+          </w:p>
+        </w:tc>
+      </w:tr>
+      <w:tr>
+        <w:trPr>
+          <w:trHeight w:val="287"/>
+        </w:trPr>
+        <w:tc>
+          <w:tcPr>
+            <w:tcW w:w="6374" w:type="dxa"/>
+          </w:tcPr>
+          <w:p>
+            <w:pPr>
+              <w:rPr>
+                <w:bCs/>
+                <w:lang w:val="fr-FR"/>
+              </w:rPr>
+            </w:pPr>
+            <w:r>
+              <w:rPr>
+                <w:bCs/>
+                <w:lang w:val="fr-FR"/>
+              </w:rPr>
+              <w:t>Appuyer sur le bouton « New Game » de l’interface</w:t>
+            </w:r>
+            <w:r>
+              <w:rPr>
+                <w:bCs/>
+                <w:lang w:val="fr-FR"/>
+              </w:rPr>
+              <w:t xml:space="preserve"> lance bien une nouvelle partie en effaçant convenablement la précédente.</w:t>
+            </w:r>
+          </w:p>
+        </w:tc>
+        <w:tc>
+          <w:tcPr>
+            <w:tcW w:w="2870" w:type="dxa"/>
+          </w:tcPr>
+          <w:p>
+            <w:pPr>
+              <w:rPr>
+                <w:bCs/>
+                <w:lang w:val="fr-FR"/>
+              </w:rPr>
+            </w:pPr>
+            <w:r>
+              <w:rPr>
+                <w:bCs/>
+                <w:lang w:val="fr-FR"/>
+              </w:rPr>
+              <w:t>OK</w:t>
+            </w:r>
+          </w:p>
+        </w:tc>
+      </w:tr>
+      <w:tr>
+        <w:trPr>
+          <w:trHeight w:val="287"/>
+        </w:trPr>
+        <w:tc>
+          <w:tcPr>
+            <w:tcW w:w="6374" w:type="dxa"/>
+          </w:tcPr>
+          <w:p>
+            <w:pPr>
+              <w:rPr>
+                <w:bCs/>
+                <w:lang w:val="fr-FR"/>
+              </w:rPr>
+            </w:pPr>
+            <w:r>
+              <w:rPr>
+                <w:bCs/>
+                <w:lang w:val="fr-FR"/>
+              </w:rPr>
+              <w:t>Au début de la partie, c’est au joueur blanc de jouer.</w:t>
+            </w:r>
+          </w:p>
+        </w:tc>
+        <w:tc>
+          <w:tcPr>
+            <w:tcW w:w="2870" w:type="dxa"/>
+          </w:tcPr>
+          <w:p>
+            <w:pPr>
+              <w:rPr>
+                <w:bCs/>
+                <w:lang w:val="fr-FR"/>
+              </w:rPr>
+            </w:pPr>
+            <w:r>
+              <w:rPr>
+                <w:bCs/>
+                <w:lang w:val="fr-FR"/>
+              </w:rPr>
+              <w:t>OK</w:t>
+            </w:r>
+          </w:p>
+        </w:tc>
+      </w:tr>
+      <w:tr>
+        <w:trPr>
+          <w:trHeight w:val="287"/>
+        </w:trPr>
+        <w:tc>
+          <w:tcPr>
+            <w:tcW w:w="6374" w:type="dxa"/>
+          </w:tcPr>
+          <w:p>
+            <w:pPr>
+              <w:rPr>
+                <w:bCs/>
+                <w:lang w:val="fr-FR"/>
+              </w:rPr>
+            </w:pPr>
+            <w:r>
+              <w:rPr>
+                <w:bCs/>
+                <w:lang w:val="fr-FR"/>
+              </w:rPr>
+              <w:t xml:space="preserve">Les joueurs alternent. </w:t>
+            </w:r>
+            <w:r>
+              <w:rPr>
+                <w:bCs/>
+                <w:lang w:val="fr-FR"/>
+              </w:rPr>
+              <w:t>Un message indiquant quel</w:t>
+            </w:r>
+            <w:r>
+              <w:rPr>
+                <w:bCs/>
+                <w:lang w:val="fr-FR"/>
+              </w:rPr>
+              <w:t xml:space="preserve"> jou</w:t>
+            </w:r>
+            <w:r>
+              <w:rPr>
+                <w:bCs/>
+                <w:lang w:val="fr-FR"/>
+              </w:rPr>
+              <w:t>eu</w:t>
+            </w:r>
+            <w:r>
+              <w:rPr>
+                <w:bCs/>
+                <w:lang w:val="fr-FR"/>
+              </w:rPr>
+              <w:t xml:space="preserve">r </w:t>
+            </w:r>
+            <w:r>
+              <w:rPr>
+                <w:bCs/>
+                <w:lang w:val="fr-FR"/>
+              </w:rPr>
+              <w:t>doit jouer est visible dans l’interface.</w:t>
+            </w:r>
+          </w:p>
+        </w:tc>
+        <w:tc>
+          <w:tcPr>
+            <w:tcW w:w="2870" w:type="dxa"/>
+          </w:tcPr>
+          <w:p>
+            <w:pPr>
+              <w:rPr>
+                <w:bCs/>
+                <w:lang w:val="fr-FR"/>
+              </w:rPr>
+            </w:pPr>
+            <w:r>
+              <w:rPr>
+                <w:bCs/>
+                <w:lang w:val="fr-FR"/>
+              </w:rPr>
+              <w:t>OK</w:t>
+            </w:r>
+          </w:p>
+        </w:tc>
+      </w:tr>
+      <w:tr>
+        <w:trPr>
+          <w:trHeight w:val="287"/>
+        </w:trPr>
+        <w:tc>
+          <w:tcPr>
+            <w:tcW w:w="6374" w:type="dxa"/>
+          </w:tcPr>
+          <w:p>
+            <w:pPr>
+              <w:rPr>
+                <w:bCs/>
+                <w:lang w:val="fr-FR"/>
+              </w:rPr>
+            </w:pPr>
+            <w:r>
+              <w:rPr>
+                <w:bCs/>
+                <w:lang w:val="fr-FR"/>
+              </w:rPr>
+              <w:t>Au début de la partie, les pièces sont disposées correctement afin de pouvoir commencer une partie d’échec</w:t>
+            </w:r>
+            <w:r>
+              <w:rPr>
+                <w:bCs/>
+                <w:lang w:val="fr-FR"/>
+              </w:rPr>
+              <w:t>s</w:t>
+            </w:r>
+            <w:r>
+              <w:rPr>
+                <w:bCs/>
+                <w:lang w:val="fr-FR"/>
+              </w:rPr>
+              <w:t>.</w:t>
+            </w:r>
+          </w:p>
+        </w:tc>
+        <w:tc>
+          <w:tcPr>
+            <w:tcW w:w="2870" w:type="dxa"/>
+          </w:tcPr>
+          <w:p>
+            <w:pPr>
+              <w:rPr>
+                <w:bCs/>
+                <w:lang w:val="fr-FR"/>
+              </w:rPr>
+            </w:pPr>
+            <w:r>
+              <w:rPr>
+                <w:bCs/>
+                <w:lang w:val="fr-FR"/>
+              </w:rPr>
+              <w:t>OK</w:t>
+            </w:r>
+          </w:p>
+        </w:tc>
+      </w:tr>
+      <w:tr>
+        <w:trPr>
+          <w:trHeight w:val="873"/>
+        </w:trPr>
+        <w:tc>
+          <w:tcPr>
+            <w:tcW w:w="6374" w:type="dxa"/>
+          </w:tcPr>
+          <w:p>
+            <w:pPr>
+              <w:rPr>
+                <w:lang w:val="fr-FR"/>
+              </w:rPr>
+            </w:pPr>
+            <w:r>
+              <w:rPr>
+                <w:lang w:val="fr-FR"/>
+              </w:rPr>
+              <w:t>Si une pièce met le roi adverse en échec, un message s’affiche</w:t>
+            </w:r>
+            <w:r>
+              <w:rPr>
+                <w:lang w:val="fr-FR"/>
+              </w:rPr>
+              <w:t>.</w:t>
+            </w:r>
+          </w:p>
+        </w:tc>
+        <w:tc>
+          <w:tcPr>
+            <w:tcW w:w="2870" w:type="dxa"/>
+          </w:tcPr>
+          <w:p>
+            <w:pPr>
+              <w:rPr>
+                <w:lang w:val="fr-FR"/>
+              </w:rPr>
+            </w:pPr>
+            <w:r>
+              <w:rPr>
+                <w:lang w:val="fr-FR"/>
+              </w:rPr>
+              <w:t>OK</w:t>
+            </w:r>
+          </w:p>
+        </w:tc>
+      </w:tr>
+      <w:tr>
+        <w:trPr>
+          <w:trHeight w:val="873"/>
+        </w:trPr>
+        <w:tc>
+          <w:tcPr>
+            <w:tcW w:w="6374" w:type="dxa"/>
+          </w:tcPr>
+          <w:p>
+            <w:pPr>
+              <w:rPr>
+                <w:lang w:val="fr-FR"/>
+              </w:rPr>
+            </w:pPr>
+            <w:r>
+              <w:rPr>
+                <w:lang w:val="fr-FR"/>
+              </w:rPr>
+              <w:t>Si le joueur est en échec et qu’il ne peut plus bouger, un message indiquant qu’il est en échec et mat et que la partie est terminée s’affiche.</w:t>
+            </w:r>
+          </w:p>
+        </w:tc>
+        <w:tc>
+          <w:tcPr>
+            <w:tcW w:w="2870" w:type="dxa"/>
+          </w:tcPr>
+          <w:p>
+            <w:pPr>
+              <w:rPr>
+                <w:lang w:val="fr-FR"/>
+              </w:rPr>
+            </w:pPr>
+            <w:r>
+              <w:rPr>
+                <w:lang w:val="fr-FR"/>
+              </w:rPr>
+              <w:t>OK</w:t>
+            </w:r>
+          </w:p>
+        </w:tc>
+      </w:tr>
+      <w:tr>
+        <w:trPr>
+          <w:trHeight w:val="873"/>
+        </w:trPr>
+        <w:tc>
+          <w:tcPr>
+            <w:tcW w:w="6374" w:type="dxa"/>
+          </w:tcPr>
+          <w:p>
+            <w:pPr>
+              <w:rPr>
+                <w:lang w:val="fr-FR"/>
+              </w:rPr>
+            </w:pPr>
+            <w:r>
+              <w:rPr>
+                <w:lang w:val="fr-FR"/>
+              </w:rPr>
+              <w:t>Les pièces peuvent prendre des pièces adverses dans la limite de leur</w:t>
+            </w:r>
+            <w:r>
+              <w:rPr>
+                <w:lang w:val="fr-FR"/>
+              </w:rPr>
+              <w:t>s</w:t>
+            </w:r>
+            <w:r>
+              <w:rPr>
+                <w:lang w:val="fr-FR"/>
+              </w:rPr>
+              <w:t xml:space="preserve"> mouvement</w:t>
+            </w:r>
+            <w:r>
+              <w:rPr>
+                <w:lang w:val="fr-FR"/>
+              </w:rPr>
+              <w:t>s</w:t>
+            </w:r>
+            <w:r>
+              <w:rPr>
+                <w:lang w:val="fr-FR"/>
+              </w:rPr>
+              <w:t xml:space="preserve"> (</w:t>
+            </w:r>
+            <w:r>
+              <w:rPr>
+                <w:lang w:val="fr-FR"/>
+              </w:rPr>
+              <w:t>l</w:t>
+            </w:r>
+            <w:r>
+              <w:rPr>
+                <w:lang w:val="fr-FR"/>
+              </w:rPr>
+              <w:t>es mouvement</w:t>
+            </w:r>
+            <w:r>
+              <w:rPr>
+                <w:lang w:val="fr-FR"/>
+              </w:rPr>
+              <w:t>s</w:t>
+            </w:r>
+            <w:r>
+              <w:rPr>
+                <w:lang w:val="fr-FR"/>
+              </w:rPr>
+              <w:t xml:space="preserve"> de chaque pièce sont détaillés plus loin dans les tests)</w:t>
+            </w:r>
+            <w:r>
+              <w:rPr>
+                <w:lang w:val="fr-FR"/>
+              </w:rPr>
+              <w:t>.</w:t>
+            </w:r>
+          </w:p>
+        </w:tc>
+        <w:tc>
+          <w:tcPr>
+            <w:tcW w:w="2870" w:type="dxa"/>
+          </w:tcPr>
+          <w:p>
+            <w:pPr>
+              <w:rPr>
+                <w:lang w:val="fr-FR"/>
+              </w:rPr>
+            </w:pPr>
+            <w:r>
+              <w:rPr>
+                <w:lang w:val="fr-FR"/>
+              </w:rPr>
+              <w:t>OK</w:t>
+            </w:r>
+          </w:p>
+        </w:tc>
+      </w:tr>
+      <w:tr>
+        <w:trPr>
+          <w:trHeight w:val="873"/>
+        </w:trPr>
+        <w:tc>
+          <w:tcPr>
+            <w:tcW w:w="6374" w:type="dxa"/>
+          </w:tcPr>
+          <w:p>
+            <w:pPr>
+              <w:rPr>
+                <w:lang w:val="fr-FR"/>
+              </w:rPr>
+            </w:pPr>
+            <w:r>
+              <w:rPr>
+                <w:lang w:val="fr-FR"/>
+              </w:rPr>
+              <w:t>Le petit et le grand roque sont fonctionnel</w:t>
+            </w:r>
+            <w:r>
+              <w:rPr>
+                <w:lang w:val="fr-FR"/>
+              </w:rPr>
+              <w:t>s</w:t>
+            </w:r>
+            <w:r>
+              <w:rPr>
+                <w:lang w:val="fr-FR"/>
+              </w:rPr>
+              <w:t>.</w:t>
+            </w:r>
+            <w:r>
+              <w:rPr>
+                <w:lang w:val="fr-FR"/>
+              </w:rPr>
+              <w:t xml:space="preserve"> On ne peut pas roque, si le roi a déjà bougé, s’il est mis en échec si la tour avec laquelle on veut roque a déjà bougé ou si une des cases sur </w:t>
+            </w:r>
+            <w:r>
+              <w:rPr>
+                <w:lang w:val="fr-FR"/>
+              </w:rPr>
+              <w:t>laquelle</w:t>
+            </w:r>
+            <w:r>
+              <w:rPr>
+                <w:lang w:val="fr-FR"/>
+              </w:rPr>
+              <w:t xml:space="preserve"> passe le roi est en échec.</w:t>
+            </w:r>
+          </w:p>
+        </w:tc>
+        <w:tc>
+          <w:tcPr>
+            <w:tcW w:w="2870" w:type="dxa"/>
+          </w:tcPr>
+          <w:p>
+            <w:pPr>
+              <w:rPr>
+                <w:lang w:val="fr-FR"/>
+              </w:rPr>
+            </w:pPr>
+            <w:r>
+              <w:rPr>
+                <w:lang w:val="fr-FR"/>
+              </w:rPr>
+              <w:t>OK</w:t>
+            </w:r>
+          </w:p>
+        </w:tc>
+      </w:tr>
+      <w:tr>
+        <w:trPr>
+          <w:trHeight w:val="873"/>
+        </w:trPr>
+        <w:tc>
+          <w:tcPr>
+            <w:tcW w:w="6374" w:type="dxa"/>
+          </w:tcPr>
+          <w:p>
+            <w:pPr>
+              <w:rPr>
+                <w:lang w:val="fr-FR"/>
+              </w:rPr>
+            </w:pPr>
+            <w:r>
+              <w:rPr>
+                <w:lang w:val="fr-FR"/>
+              </w:rPr>
+              <w:t>Les pièces ne peuvent pas aller sur une case occupée par une pièce de la même couleur.</w:t>
+            </w:r>
+          </w:p>
+        </w:tc>
+        <w:tc>
+          <w:tcPr>
+            <w:tcW w:w="2870" w:type="dxa"/>
+          </w:tcPr>
+          <w:p>
+            <w:pPr>
+              <w:rPr>
+                <w:lang w:val="fr-FR"/>
+              </w:rPr>
+            </w:pPr>
+            <w:r>
+              <w:rPr>
+                <w:lang w:val="fr-FR"/>
+              </w:rPr>
+              <w:t>OK</w:t>
+            </w:r>
+          </w:p>
+        </w:tc>
+      </w:tr>
+      <w:tr>
+        <w:trPr>
+          <w:trHeight w:val="873"/>
+        </w:trPr>
+        <w:tc>
+          <w:tcPr>
+            <w:tcW w:w="6374" w:type="dxa"/>
+          </w:tcPr>
+          <w:p>
+            <w:pPr>
+              <w:rPr>
+                <w:lang w:val="fr-FR"/>
+              </w:rPr>
+            </w:pPr>
+            <w:r>
+              <w:rPr>
+                <w:lang w:val="fr-FR"/>
+              </w:rPr>
+              <w:t>Une pièce ne peut pas réaliser un mouvement si celui-ci met son roi en échec.</w:t>
+            </w:r>
+          </w:p>
+        </w:tc>
+        <w:tc>
+          <w:tcPr>
+            <w:tcW w:w="2870" w:type="dxa"/>
+          </w:tcPr>
+          <w:p>
+            <w:pPr>
+              <w:rPr>
+                <w:lang w:val="fr-FR"/>
+              </w:rPr>
+            </w:pPr>
+            <w:r>
+              <w:rPr>
+                <w:lang w:val="fr-FR"/>
+              </w:rPr>
+              <w:t>OK</w:t>
+            </w:r>
+          </w:p>
+        </w:tc>
+      </w:tr>
+    </w:tbl>
+    <w:p>
+      <w:pPr>
+        <w:pStyle w:val="Titre2"/>
+        <w:rPr>
+          <w:lang w:val="fr-FR"/>
+        </w:rPr>
+      </w:pPr>
+    </w:p>
+    <w:p>
+      <w:pPr>
+        <w:rPr>
+          <w:rFonts w:asciiTheme="majorHAnsi" w:eastAsiaTheme="majorEastAsia" w:hAnsiTheme="majorHAnsi" w:cstheme="majorBidi"/>
+          <w:color w:val="2F5496" w:themeColor="accent1" w:themeShade="BF"/>
+          <w:sz w:val="26"/>
+          <w:szCs w:val="26"/>
+          <w:lang w:val="fr-FR"/>
+        </w:rPr>
+      </w:pPr>
+      <w:r>
+        <w:rPr>
+          <w:lang w:val="fr-FR"/>
+        </w:rPr>
+        <w:br w:type="page"/>
+      </w:r>
+    </w:p>
+    <w:p>
+      <w:pPr>
+        <w:pStyle w:val="Titre2"/>
+        <w:rPr>
+          <w:lang w:val="fr-FR"/>
+        </w:rPr>
+      </w:pPr>
+      <w:bookmarkStart w:id="21" w:name="_Toc93394343"/>
+      <w:r>
+        <w:rPr>
+          <w:lang w:val="fr-FR"/>
+        </w:rPr>
+        <w:lastRenderedPageBreak/>
+        <w:t>Tests de la Reine</w:t>
       </w:r>
       <w:bookmarkEnd w:id="21"/>
     </w:p>
@@ -8119,7 +9004,7 @@
       </w:tr>
       <w:tr>
         <w:trPr>
-          <w:trHeight w:val="287"/>
+          <w:trHeight w:val="873"/>
         </w:trPr>
         <w:tc>
           <w:tcPr>
@@ -8128,23 +9013,26 @@
           <w:p>
             <w:pPr>
               <w:rPr>
-                <w:bCs/>
                 <w:lang w:val="fr-FR"/>
               </w:rPr>
             </w:pPr>
             <w:r>
               <w:rPr>
-                <w:bCs/>
-                <w:lang w:val="fr-FR"/>
-              </w:rPr>
-              <w:t>Appuyer sur le bouton « New Game » de l’interface</w:t>
-            </w:r>
-            <w:r>
-              <w:rPr>
-                <w:bCs/>
-                <w:lang w:val="fr-FR"/>
-              </w:rPr>
-              <w:t xml:space="preserve"> lance bien une nouvelle partie en effaçant convenablement la précédente.</w:t>
+                <w:lang w:val="fr-FR"/>
+              </w:rPr>
+              <w:t>La reine peut faire des mouvements sur les côtés (haut, bas, gauche, droite) ainsi qu’en diagonale</w:t>
+            </w:r>
+            <w:r>
+              <w:rPr>
+                <w:lang w:val="fr-FR"/>
+              </w:rPr>
+              <w:t>.</w:t>
+            </w:r>
+            <w:r>
+              <w:rPr>
+                <w:lang w:val="fr-FR"/>
+              </w:rPr>
+              <w:t xml:space="preserve"> Le mouvement doit être rectiligne.</w:t>
             </w:r>
           </w:p>
         </w:tc>
@@ -8155,197 +9043,11 @@
           <w:p>
             <w:pPr>
               <w:rPr>
-                <w:bCs/>
                 <w:lang w:val="fr-FR"/>
               </w:rPr>
             </w:pPr>
             <w:r>
               <w:rPr>
-                <w:bCs/>
-                <w:lang w:val="fr-FR"/>
-              </w:rPr>
-              <w:t>OK</w:t>
-            </w:r>
-          </w:p>
-        </w:tc>
-      </w:tr>
-      <w:tr>
-        <w:trPr>
-          <w:trHeight w:val="287"/>
-        </w:trPr>
-        <w:tc>
-          <w:tcPr>
-            <w:tcW w:w="6374" w:type="dxa"/>
-          </w:tcPr>
-          <w:p>
-            <w:pPr>
-              <w:rPr>
-                <w:bCs/>
-                <w:lang w:val="fr-FR"/>
-              </w:rPr>
-            </w:pPr>
-            <w:r>
-              <w:rPr>
-                <w:bCs/>
-                <w:lang w:val="fr-FR"/>
-              </w:rPr>
-              <w:t>Au début de la partie, c’est au joueur blanc de jouer.</w:t>
-            </w:r>
-          </w:p>
-        </w:tc>
-        <w:tc>
-          <w:tcPr>
-            <w:tcW w:w="2870" w:type="dxa"/>
-          </w:tcPr>
-          <w:p>
-            <w:pPr>
-              <w:rPr>
-                <w:bCs/>
-                <w:lang w:val="fr-FR"/>
-              </w:rPr>
-            </w:pPr>
-            <w:r>
-              <w:rPr>
-                <w:bCs/>
-                <w:lang w:val="fr-FR"/>
-              </w:rPr>
-              <w:t>OK</w:t>
-            </w:r>
-          </w:p>
-        </w:tc>
-      </w:tr>
-      <w:tr>
-        <w:trPr>
-          <w:trHeight w:val="287"/>
-        </w:trPr>
-        <w:tc>
-          <w:tcPr>
-            <w:tcW w:w="6374" w:type="dxa"/>
-          </w:tcPr>
-          <w:p>
-            <w:pPr>
-              <w:rPr>
-                <w:bCs/>
-                <w:lang w:val="fr-FR"/>
-              </w:rPr>
-            </w:pPr>
-            <w:r>
-              <w:rPr>
-                <w:bCs/>
-                <w:lang w:val="fr-FR"/>
-              </w:rPr>
-              <w:t xml:space="preserve">Les joueurs alternent. </w:t>
-            </w:r>
-            <w:r>
-              <w:rPr>
-                <w:bCs/>
-                <w:lang w:val="fr-FR"/>
-              </w:rPr>
-              <w:t>Un message indiquant quel</w:t>
-            </w:r>
-            <w:r>
-              <w:rPr>
-                <w:bCs/>
-                <w:lang w:val="fr-FR"/>
-              </w:rPr>
-              <w:t xml:space="preserve"> jou</w:t>
-            </w:r>
-            <w:r>
-              <w:rPr>
-                <w:bCs/>
-                <w:lang w:val="fr-FR"/>
-              </w:rPr>
-              <w:t>eu</w:t>
-            </w:r>
-            <w:r>
-              <w:rPr>
-                <w:bCs/>
-                <w:lang w:val="fr-FR"/>
-              </w:rPr>
-              <w:t xml:space="preserve">r </w:t>
-            </w:r>
-            <w:r>
-              <w:rPr>
-                <w:bCs/>
-                <w:lang w:val="fr-FR"/>
-              </w:rPr>
-              <w:t>doit jouer est visible dans l’interface.</w:t>
-            </w:r>
-          </w:p>
-        </w:tc>
-        <w:tc>
-          <w:tcPr>
-            <w:tcW w:w="2870" w:type="dxa"/>
-          </w:tcPr>
-          <w:p>
-            <w:pPr>
-              <w:rPr>
-                <w:bCs/>
-                <w:lang w:val="fr-FR"/>
-              </w:rPr>
-            </w:pPr>
-            <w:r>
-              <w:rPr>
-                <w:bCs/>
-                <w:lang w:val="fr-FR"/>
-              </w:rPr>
-              <w:t>OK</w:t>
-            </w:r>
-          </w:p>
-        </w:tc>
-      </w:tr>
-      <w:tr>
-        <w:trPr>
-          <w:trHeight w:val="287"/>
-        </w:trPr>
-        <w:tc>
-          <w:tcPr>
-            <w:tcW w:w="6374" w:type="dxa"/>
-          </w:tcPr>
-          <w:p>
-            <w:pPr>
-              <w:rPr>
-                <w:bCs/>
-                <w:lang w:val="fr-FR"/>
-              </w:rPr>
-            </w:pPr>
-            <w:r>
-              <w:rPr>
-                <w:bCs/>
-                <w:lang w:val="fr-FR"/>
-              </w:rPr>
-              <w:t>Au début de la partie, les pièces sont disposées correctement afin de pouvoir commencer une partie d’échec</w:t>
-            </w:r>
-            <w:r>
-              <w:rPr>
-                <w:bCs/>
-                <w:lang w:val="fr-FR"/>
-              </w:rPr>
-              <w:t>s</w:t>
-            </w:r>
-            <w:r>
-              <w:rPr>
-                <w:bCs/>
-                <w:lang w:val="fr-FR"/>
-              </w:rPr>
-              <w:t>.</w:t>
-            </w:r>
-          </w:p>
-        </w:tc>
-        <w:tc>
-          <w:tcPr>
-            <w:tcW w:w="2870" w:type="dxa"/>
-          </w:tcPr>
-          <w:p>
-            <w:pPr>
-              <w:rPr>
-                <w:bCs/>
-                <w:lang w:val="fr-FR"/>
-              </w:rPr>
-            </w:pPr>
-            <w:r>
-              <w:rPr>
-                <w:bCs/>
                 <w:lang w:val="fr-FR"/>
               </w:rPr>
               <w:t>OK</w:t>
@@ -8371,13 +9073,19 @@
               <w:rPr>
                 <w:lang w:val="fr-FR"/>
               </w:rPr>
-              <w:t>Si une pièce met le roi adverse en échec, un message s’affiche</w:t>
-            </w:r>
-            <w:r>
-              <w:rPr>
-                <w:lang w:val="fr-FR"/>
-              </w:rPr>
-              <w:t>.</w:t>
+              <w:t>Les mouvement</w:t>
+            </w:r>
+            <w:r>
+              <w:rPr>
+                <w:lang w:val="fr-FR"/>
+              </w:rPr>
+              <w:t>s</w:t>
+            </w:r>
+            <w:r>
+              <w:rPr>
+                <w:lang w:val="fr-FR"/>
+              </w:rPr>
+              <w:t xml:space="preserve"> de la reine n’ont pas de limite de longueur (elle peut traverser l’échiquier si aucune autre pièce ne la bloque).</w:t>
             </w:r>
           </w:p>
         </w:tc>
@@ -8418,7 +9126,7 @@
               <w:rPr>
                 <w:lang w:val="fr-FR"/>
               </w:rPr>
-              <w:t>Si le joueur est en échec et qu’il ne peut plus bouger, un message indiquant qu’il est en échec et mat et que la partie est terminée s’affiche.</w:t>
+              <w:t>La reine ne peut pas sauter par-dessus une autre pièce.</w:t>
             </w:r>
           </w:p>
         </w:tc>
@@ -8441,254 +9149,6 @@
           </w:p>
         </w:tc>
       </w:tr>
-      <w:tr>
-        <w:trPr>
-          <w:trHeight w:val="873"/>
-        </w:trPr>
-        <w:tc>
-          <w:tcPr>
-            <w:tcW w:w="6374" w:type="dxa"/>
-          </w:tcPr>
-          <w:p>
-            <w:pPr>
-              <w:rPr>
-                <w:lang w:val="fr-FR"/>
-              </w:rPr>
-            </w:pPr>
-            <w:r>
-              <w:rPr>
-                <w:lang w:val="fr-FR"/>
-              </w:rPr>
-              <w:t>Les pièces peuvent prendre des pièces adverses dans la limite de leur</w:t>
-            </w:r>
-            <w:r>
-              <w:rPr>
-                <w:lang w:val="fr-FR"/>
-              </w:rPr>
-              <w:t>s</w:t>
-            </w:r>
-            <w:r>
-              <w:rPr>
-                <w:lang w:val="fr-FR"/>
-              </w:rPr>
-              <w:t xml:space="preserve"> mouvement</w:t>
-            </w:r>
-            <w:r>
-              <w:rPr>
-                <w:lang w:val="fr-FR"/>
-              </w:rPr>
-              <w:t>s</w:t>
-            </w:r>
-            <w:r>
-              <w:rPr>
-                <w:lang w:val="fr-FR"/>
-              </w:rPr>
-              <w:t xml:space="preserve"> (</w:t>
-            </w:r>
-            <w:r>
-              <w:rPr>
-                <w:lang w:val="fr-FR"/>
-              </w:rPr>
-              <w:t>l</w:t>
-            </w:r>
-            <w:r>
-              <w:rPr>
-                <w:lang w:val="fr-FR"/>
-              </w:rPr>
-              <w:t>es mouvement</w:t>
-            </w:r>
-            <w:r>
-              <w:rPr>
-                <w:lang w:val="fr-FR"/>
-              </w:rPr>
-              <w:t>s</w:t>
-            </w:r>
-            <w:r>
-              <w:rPr>
-                <w:lang w:val="fr-FR"/>
-              </w:rPr>
-              <w:t xml:space="preserve"> de chaque pièce sont détaillés plus loin dans les tests)</w:t>
-            </w:r>
-            <w:r>
-              <w:rPr>
-                <w:lang w:val="fr-FR"/>
-              </w:rPr>
-              <w:t>.</w:t>
-            </w:r>
-          </w:p>
-        </w:tc>
-        <w:tc>
-          <w:tcPr>
-            <w:tcW w:w="2870" w:type="dxa"/>
-          </w:tcPr>
-          <w:p>
-            <w:pPr>
-              <w:rPr>
-                <w:lang w:val="fr-FR"/>
-              </w:rPr>
-            </w:pPr>
-            <w:r>
-              <w:rPr>
-                <w:lang w:val="fr-FR"/>
-              </w:rPr>
-              <w:t>OK</w:t>
-            </w:r>
-          </w:p>
-        </w:tc>
-      </w:tr>
-      <w:tr>
-        <w:trPr>
-          <w:trHeight w:val="873"/>
-        </w:trPr>
-        <w:tc>
-          <w:tcPr>
-            <w:tcW w:w="6374" w:type="dxa"/>
-          </w:tcPr>
-          <w:p>
-            <w:pPr>
-              <w:rPr>
-                <w:lang w:val="fr-FR"/>
-              </w:rPr>
-            </w:pPr>
-            <w:r>
-              <w:rPr>
-                <w:lang w:val="fr-FR"/>
-              </w:rPr>
-              <w:t>Le petit et le grand roque sont fonctionnel</w:t>
-            </w:r>
-            <w:r>
-              <w:rPr>
-                <w:lang w:val="fr-FR"/>
-              </w:rPr>
-              <w:t>s</w:t>
-            </w:r>
-            <w:r>
-              <w:rPr>
-                <w:lang w:val="fr-FR"/>
-              </w:rPr>
-              <w:t>.</w:t>
-            </w:r>
-            <w:r>
-              <w:rPr>
-                <w:lang w:val="fr-FR"/>
-              </w:rPr>
-              <w:t xml:space="preserve"> On ne peut pas roque, si le roi a déjà bougé, s’il est mis en échec si la tour avec laquelle on veut roque a déjà bougé ou si une des cases sur </w:t>
-            </w:r>
-            <w:r>
-              <w:rPr>
-                <w:lang w:val="fr-FR"/>
-              </w:rPr>
-              <w:t>laquelle</w:t>
-            </w:r>
-            <w:r>
-              <w:rPr>
-                <w:lang w:val="fr-FR"/>
-              </w:rPr>
-              <w:t xml:space="preserve"> passe le roi est en échec.</w:t>
-            </w:r>
-          </w:p>
-        </w:tc>
-        <w:tc>
-          <w:tcPr>
-            <w:tcW w:w="2870" w:type="dxa"/>
-          </w:tcPr>
-          <w:p>
-            <w:pPr>
-              <w:rPr>
-                <w:lang w:val="fr-FR"/>
-              </w:rPr>
-            </w:pPr>
-            <w:r>
-              <w:rPr>
-                <w:lang w:val="fr-FR"/>
-              </w:rPr>
-              <w:t>OK</w:t>
-            </w:r>
-          </w:p>
-        </w:tc>
-      </w:tr>
-      <w:tr>
-        <w:trPr>
-          <w:trHeight w:val="873"/>
-        </w:trPr>
-        <w:tc>
-          <w:tcPr>
-            <w:tcW w:w="6374" w:type="dxa"/>
-          </w:tcPr>
-          <w:p>
-            <w:pPr>
-              <w:rPr>
-                <w:lang w:val="fr-FR"/>
-              </w:rPr>
-            </w:pPr>
-            <w:r>
-              <w:rPr>
-                <w:lang w:val="fr-FR"/>
-              </w:rPr>
-              <w:t>Les pièces ne peuvent pas aller sur une case occupée par une pièce de la même couleur.</w:t>
-            </w:r>
-          </w:p>
-        </w:tc>
-        <w:tc>
-          <w:tcPr>
-            <w:tcW w:w="2870" w:type="dxa"/>
-          </w:tcPr>
-          <w:p>
-            <w:pPr>
-              <w:rPr>
-                <w:lang w:val="fr-FR"/>
-              </w:rPr>
-            </w:pPr>
-            <w:r>
-              <w:rPr>
-                <w:lang w:val="fr-FR"/>
-              </w:rPr>
-              <w:t>OK</w:t>
-            </w:r>
-          </w:p>
-        </w:tc>
-      </w:tr>
-      <w:tr>
-        <w:trPr>
-          <w:trHeight w:val="873"/>
-        </w:trPr>
-        <w:tc>
-          <w:tcPr>
-            <w:tcW w:w="6374" w:type="dxa"/>
-          </w:tcPr>
-          <w:p>
-            <w:pPr>
-              <w:rPr>
-                <w:lang w:val="fr-FR"/>
-              </w:rPr>
-            </w:pPr>
-            <w:r>
-              <w:rPr>
-                <w:lang w:val="fr-FR"/>
-              </w:rPr>
-              <w:t>Une pièce ne peut pas réaliser un mouvement si celui-ci met son roi en échec.</w:t>
-            </w:r>
-          </w:p>
-        </w:tc>
-        <w:tc>
-          <w:tcPr>
-            <w:tcW w:w="2870" w:type="dxa"/>
-          </w:tcPr>
-          <w:p>
-            <w:pPr>
-              <w:rPr>
-                <w:lang w:val="fr-FR"/>
-              </w:rPr>
-            </w:pPr>
-            <w:r>
-              <w:rPr>
-                <w:lang w:val="fr-FR"/>
-              </w:rPr>
-              <w:t>OK</w:t>
-            </w:r>
-          </w:p>
-        </w:tc>
-      </w:tr>
     </w:tbl>
     <w:p>
       <w:pPr>
@@ -8697,38 +9157,12 @@
           <w:lang w:val="fr-FR"/>
         </w:rPr>
       </w:pPr>
-    </w:p>
-    <w:p>
-      <w:pPr>
-        <w:rPr>
-          <w:rFonts w:asciiTheme="majorHAnsi" w:eastAsiaTheme="majorEastAsia" w:hAnsiTheme="majorHAnsi" w:cstheme="majorBidi"/>
-          <w:color w:val="2F5496" w:themeColor="accent1" w:themeShade="BF"/>
-          <w:sz w:val="26"/>
-          <w:szCs w:val="26"/>
-          <w:lang w:val="fr-FR"/>
-        </w:rPr>
-      </w:pPr>
-      <w:r>
-        <w:rPr>
-          <w:lang w:val="fr-FR"/>
-        </w:rPr>
-        <w:br w:type="page"/>
-      </w:r>
-    </w:p>
-    <w:p>
-      <w:pPr>
-        <w:pStyle w:val="Titre2"/>
-        <w:rPr>
-          <w:lang w:val="fr-FR"/>
-        </w:rPr>
-      </w:pPr>
-      <w:bookmarkStart w:id="22" w:name="_Toc93394343"/>
-      <w:r>
-        <w:rPr>
-          <w:lang w:val="fr-FR"/>
-        </w:rPr>
-        <w:lastRenderedPageBreak/>
-        <w:t>Tests de la Reine</w:t>
+      <w:bookmarkStart w:id="22" w:name="_Toc93394344"/>
+      <w:r>
+        <w:rPr>
+          <w:lang w:val="fr-FR"/>
+        </w:rPr>
+        <w:t>Tests du Roi</w:t>
       </w:r>
       <w:bookmarkEnd w:id="22"/>
     </w:p>
@@ -8812,19 +9246,19 @@
               <w:rPr>
                 <w:lang w:val="fr-FR"/>
               </w:rPr>
-              <w:t>La reine peut faire des mouvements sur les côtés (haut, bas, gauche, droite) ainsi qu’en diagonale</w:t>
-            </w:r>
-            <w:r>
-              <w:rPr>
-                <w:lang w:val="fr-FR"/>
-              </w:rPr>
-              <w:t>.</w:t>
-            </w:r>
-            <w:r>
-              <w:rPr>
-                <w:lang w:val="fr-FR"/>
-              </w:rPr>
-              <w:t xml:space="preserve"> Le mouvement doit être rectiligne.</w:t>
+              <w:t>Le roi ne peut faire des mouvement</w:t>
+            </w:r>
+            <w:r>
+              <w:rPr>
+                <w:lang w:val="fr-FR"/>
+              </w:rPr>
+              <w:t>s</w:t>
+            </w:r>
+            <w:r>
+              <w:rPr>
+                <w:lang w:val="fr-FR"/>
+              </w:rPr>
+              <w:t xml:space="preserve"> que d’une case de long.</w:t>
             </w:r>
           </w:p>
         </w:tc>
@@ -8865,19 +9299,19 @@
               <w:rPr>
                 <w:lang w:val="fr-FR"/>
               </w:rPr>
-              <w:t>Les mouvement</w:t>
-            </w:r>
-            <w:r>
-              <w:rPr>
-                <w:lang w:val="fr-FR"/>
-              </w:rPr>
-              <w:t>s</w:t>
-            </w:r>
-            <w:r>
-              <w:rPr>
-                <w:lang w:val="fr-FR"/>
-              </w:rPr>
-              <w:t xml:space="preserve"> de la reine n’ont pas de limite de longueur (elle peut traverser l’échiquier si aucune autre pièce ne la bloque).</w:t>
+              <w:t>Le roi peut bouger sur toutes les cases autour de lui (</w:t>
+            </w:r>
+            <w:r>
+              <w:rPr>
+                <w:lang w:val="fr-FR"/>
+              </w:rPr>
+              <w:t>pour autant qu’aucune pièce ne le bloque et</w:t>
+            </w:r>
+            <w:r>
+              <w:rPr>
+                <w:lang w:val="fr-FR"/>
+              </w:rPr>
+              <w:t xml:space="preserve"> qu’il ne soit pas sur le bord de l’échiquier).</w:t>
             </w:r>
           </w:p>
         </w:tc>
@@ -8918,7 +9352,7 @@
               <w:rPr>
                 <w:lang w:val="fr-FR"/>
               </w:rPr>
-              <w:t>La reine ne peut pas sauter par-dessus une autre pièce.</w:t>
+              <w:t>Le roi ne peut pas aller sur case qui est attaquée par une pièce adverse.</w:t>
             </w:r>
           </w:p>
         </w:tc>
@@ -8944,17 +9378,24 @@
     </w:tbl>
     <w:p>
       <w:pPr>
+        <w:rPr>
+          <w:lang w:val="fr-FR"/>
+        </w:rPr>
+      </w:pPr>
+    </w:p>
+    <w:p>
+      <w:pPr>
         <w:pStyle w:val="Titre2"/>
         <w:rPr>
           <w:lang w:val="fr-FR"/>
         </w:rPr>
       </w:pPr>
-      <w:bookmarkStart w:id="23" w:name="_Toc93394344"/>
-      <w:r>
-        <w:rPr>
-          <w:lang w:val="fr-FR"/>
-        </w:rPr>
-        <w:t>Tests du Roi</w:t>
+      <w:bookmarkStart w:id="23" w:name="_Toc93394345"/>
+      <w:r>
+        <w:rPr>
+          <w:lang w:val="fr-FR"/>
+        </w:rPr>
+        <w:t>Tests de la Tour</w:t>
       </w:r>
       <w:bookmarkEnd w:id="23"/>
     </w:p>
@@ -9038,19 +9479,19 @@
               <w:rPr>
                 <w:lang w:val="fr-FR"/>
               </w:rPr>
-              <w:t>Le roi ne peut faire des mouvement</w:t>
-            </w:r>
-            <w:r>
-              <w:rPr>
-                <w:lang w:val="fr-FR"/>
-              </w:rPr>
-              <w:t>s</w:t>
-            </w:r>
-            <w:r>
-              <w:rPr>
-                <w:lang w:val="fr-FR"/>
-              </w:rPr>
-              <w:t xml:space="preserve"> que d’une case de long.</w:t>
+              <w:t>La tour peut faire des mouvements sur les côtés</w:t>
+            </w:r>
+            <w:r>
+              <w:rPr>
+                <w:lang w:val="fr-FR"/>
+              </w:rPr>
+              <w:t xml:space="preserve"> </w:t>
+            </w:r>
+            <w:r>
+              <w:rPr>
+                <w:lang w:val="fr-FR"/>
+              </w:rPr>
+              <w:t>mais ne peut pas faire de mouvement en diagonal.</w:t>
             </w:r>
           </w:p>
         </w:tc>
@@ -9091,19 +9532,19 @@
               <w:rPr>
                 <w:lang w:val="fr-FR"/>
               </w:rPr>
-              <w:t>Le roi peut bouger sur toutes les cases autour de lui (</w:t>
-            </w:r>
-            <w:r>
-              <w:rPr>
-                <w:lang w:val="fr-FR"/>
-              </w:rPr>
-              <w:t>pour autant qu’aucune pièce ne le bloque et</w:t>
-            </w:r>
-            <w:r>
-              <w:rPr>
-                <w:lang w:val="fr-FR"/>
-              </w:rPr>
-              <w:t xml:space="preserve"> qu’il ne soit pas sur le bord de l’échiquier).</w:t>
+              <w:t>Les mouvement</w:t>
+            </w:r>
+            <w:r>
+              <w:rPr>
+                <w:lang w:val="fr-FR"/>
+              </w:rPr>
+              <w:t>s</w:t>
+            </w:r>
+            <w:r>
+              <w:rPr>
+                <w:lang w:val="fr-FR"/>
+              </w:rPr>
+              <w:t xml:space="preserve"> de la tour n’ont pas de limite de longueur.</w:t>
             </w:r>
           </w:p>
         </w:tc>
@@ -9144,7 +9585,7 @@
               <w:rPr>
                 <w:lang w:val="fr-FR"/>
               </w:rPr>
-              <w:t>Le roi ne peut pas aller sur case qui est attaquée par une pièce adverse.</w:t>
+              <w:t>La tour ne peut pas sauter par-dessus une autre pièce.</w:t>
             </w:r>
           </w:p>
         </w:tc>
@@ -9170,6 +9611,7 @@
     </w:tbl>
     <w:p>
       <w:pPr>
+        <w:pStyle w:val="Titre2"/>
         <w:rPr>
           <w:lang w:val="fr-FR"/>
         </w:rPr>
@@ -9182,12 +9624,24 @@
           <w:lang w:val="fr-FR"/>
         </w:rPr>
       </w:pPr>
-      <w:bookmarkStart w:id="24" w:name="_Toc93394345"/>
-      <w:r>
-        <w:rPr>
-          <w:lang w:val="fr-FR"/>
-        </w:rPr>
-        <w:t>Tests de la Tour</w:t>
+      <w:bookmarkStart w:id="24" w:name="_Toc93394346"/>
+      <w:r>
+        <w:rPr>
+          <w:lang w:val="fr-FR"/>
+        </w:rPr>
+        <w:t xml:space="preserve">Tests du </w:t>
+      </w:r>
+      <w:r>
+        <w:rPr>
+          <w:lang w:val="fr-FR"/>
+        </w:rPr>
+        <w:t>F</w:t>
+      </w:r>
+      <w:r>
+        <w:rPr>
+          <w:lang w:val="fr-FR"/>
+        </w:rPr>
+        <w:t>ou</w:t>
       </w:r>
       <w:bookmarkEnd w:id="24"/>
     </w:p>
@@ -9271,19 +9725,13 @@
               <w:rPr>
                 <w:lang w:val="fr-FR"/>
               </w:rPr>
-              <w:t>La tour peut faire des mouvements sur les côtés</w:t>
-            </w:r>
-            <w:r>
-              <w:rPr>
-                <w:lang w:val="fr-FR"/>
-              </w:rPr>
-              <w:t xml:space="preserve"> </w:t>
-            </w:r>
-            <w:r>
-              <w:rPr>
-                <w:lang w:val="fr-FR"/>
-              </w:rPr>
-              <w:t>mais ne peut pas faire de mouvement en diagonal.</w:t>
+              <w:t xml:space="preserve">Le fou ne peut faire </w:t>
+            </w:r>
+            <w:r>
+              <w:rPr>
+                <w:lang w:val="fr-FR"/>
+              </w:rPr>
+              <w:t>des mouvements uniquement en diagonal et pas sur les côtés.</w:t>
             </w:r>
           </w:p>
         </w:tc>
@@ -9336,7 +9784,7 @@
               <w:rPr>
                 <w:lang w:val="fr-FR"/>
               </w:rPr>
-              <w:t xml:space="preserve"> de la tour n’ont pas de limite de longueur.</w:t>
+              <w:t xml:space="preserve"> du fou n’ont pas de limite de longueur.</w:t>
             </w:r>
           </w:p>
         </w:tc>
@@ -9377,7 +9825,14 @@
               <w:rPr>
                 <w:lang w:val="fr-FR"/>
               </w:rPr>
-              <w:t>La tour ne peut pas sauter par-dessus une autre pièce.</w:t>
+              <w:lastRenderedPageBreak/>
+              <w:t xml:space="preserve">Le fou ne peut pas sauter par-dessus </w:t>
+            </w:r>
+            <w:r>
+              <w:rPr>
+                <w:lang w:val="fr-FR"/>
+              </w:rPr>
+              <w:t>une autre pièce.</w:t>
             </w:r>
           </w:p>
         </w:tc>
@@ -9416,24 +9871,12 @@
           <w:lang w:val="fr-FR"/>
         </w:rPr>
       </w:pPr>
-      <w:bookmarkStart w:id="25" w:name="_Toc93394346"/>
-      <w:r>
-        <w:rPr>
-          <w:lang w:val="fr-FR"/>
-        </w:rPr>
-        <w:t xml:space="preserve">Tests du </w:t>
-      </w:r>
-      <w:r>
-        <w:rPr>
-          <w:lang w:val="fr-FR"/>
-        </w:rPr>
-        <w:t>F</w:t>
-      </w:r>
-      <w:r>
-        <w:rPr>
-          <w:lang w:val="fr-FR"/>
-        </w:rPr>
-        <w:t>ou</w:t>
+      <w:bookmarkStart w:id="25" w:name="_Toc93394347"/>
+      <w:r>
+        <w:rPr>
+          <w:lang w:val="fr-FR"/>
+        </w:rPr>
+        <w:t>Tests du Cavalier</w:t>
       </w:r>
       <w:bookmarkEnd w:id="25"/>
     </w:p>
@@ -9517,13 +9960,67 @@
               <w:rPr>
                 <w:lang w:val="fr-FR"/>
               </w:rPr>
-              <w:t xml:space="preserve">Le fou ne peut faire </w:t>
-            </w:r>
-            <w:r>
-              <w:rPr>
-                <w:lang w:val="fr-FR"/>
-              </w:rPr>
-              <w:t>des mouvements uniquement en diagonal et pas sur les côtés.</w:t>
+              <w:t>Le cavalier ne peut faire que des mouvements en « L »</w:t>
+            </w:r>
+            <w:r>
+              <w:rPr>
+                <w:lang w:val="fr-FR"/>
+              </w:rPr>
+              <w:t xml:space="preserve">. Le mouvement </w:t>
+            </w:r>
+            <w:r>
+              <w:rPr>
+                <w:lang w:val="fr-FR"/>
+              </w:rPr>
+              <w:t>en «</w:t>
+            </w:r>
+            <w:r>
+              <w:rPr>
+                <w:lang w:val="fr-FR"/>
+              </w:rPr>
+              <w:t xml:space="preserve"> L » </w:t>
+            </w:r>
+            <w:r>
+              <w:rPr>
+                <w:lang w:val="fr-FR"/>
+              </w:rPr>
+              <w:t xml:space="preserve">combine un déplacement </w:t>
+            </w:r>
+            <w:r>
+              <w:rPr>
+                <w:lang w:val="fr-FR"/>
+              </w:rPr>
+              <w:t>de deux cases dans une direction</w:t>
+            </w:r>
+            <w:r>
+              <w:rPr>
+                <w:lang w:val="fr-FR"/>
+              </w:rPr>
+              <w:t xml:space="preserve"> suivi d’un déplacement</w:t>
+            </w:r>
+            <w:r>
+              <w:rPr>
+                <w:lang w:val="fr-FR"/>
+              </w:rPr>
+              <w:t xml:space="preserve"> </w:t>
+            </w:r>
+            <w:r>
+              <w:rPr>
+                <w:lang w:val="fr-FR"/>
+              </w:rPr>
+              <w:t>à</w:t>
+            </w:r>
+            <w:r>
+              <w:rPr>
+                <w:lang w:val="fr-FR"/>
+              </w:rPr>
+              <w:t xml:space="preserve"> une case perpendiculairement</w:t>
+            </w:r>
+            <w:r>
+              <w:rPr>
+                <w:lang w:val="fr-FR"/>
+              </w:rPr>
+              <w:t>.</w:t>
             </w:r>
           </w:p>
         </w:tc>
@@ -9564,19 +10061,31 @@
               <w:rPr>
                 <w:lang w:val="fr-FR"/>
               </w:rPr>
-              <w:t>Les mouvement</w:t>
-            </w:r>
-            <w:r>
-              <w:rPr>
-                <w:lang w:val="fr-FR"/>
-              </w:rPr>
-              <w:t>s</w:t>
-            </w:r>
-            <w:r>
-              <w:rPr>
-                <w:lang w:val="fr-FR"/>
-              </w:rPr>
-              <w:t xml:space="preserve"> du fou n’ont pas de limite de longueur.</w:t>
+              <w:t xml:space="preserve">Le cavalier ne peut pas faire de mouvement du type 2 cases vers </w:t>
+            </w:r>
+            <w:r>
+              <w:rPr>
+                <w:lang w:val="fr-FR"/>
+              </w:rPr>
+              <w:t>la droite</w:t>
+            </w:r>
+            <w:r>
+              <w:rPr>
+                <w:lang w:val="fr-FR"/>
+              </w:rPr>
+              <w:t xml:space="preserve"> puis encore une case vers la gauche ou vers droite.</w:t>
+            </w:r>
+            <w:r>
+              <w:rPr>
+                <w:lang w:val="fr-FR"/>
+              </w:rPr>
+              <w:t xml:space="preserve"> Il est obligé de faire le premier mouvement dans une direction (haut-bas ou gauche-droite) et le deuxième dans l’autre sens</w:t>
+            </w:r>
+            <w:r>
+              <w:rPr>
+                <w:lang w:val="fr-FR"/>
+              </w:rPr>
+              <w:t>.</w:t>
             </w:r>
           </w:p>
         </w:tc>
@@ -9617,14 +10126,55 @@
               <w:rPr>
                 <w:lang w:val="fr-FR"/>
               </w:rPr>
-              <w:lastRenderedPageBreak/>
-              <w:t xml:space="preserve">Le fou ne peut pas sauter par-dessus </w:t>
-            </w:r>
-            <w:r>
-              <w:rPr>
-                <w:lang w:val="fr-FR"/>
-              </w:rPr>
-              <w:t>une autre pièce.</w:t>
+              <w:t>Le cavalier peut sauter par-dessus une autre pièce.</w:t>
+            </w:r>
+          </w:p>
+        </w:tc>
+        <w:tc>
+          <w:tcPr>
+            <w:tcW w:w="2870" w:type="dxa"/>
+          </w:tcPr>
+          <w:p>
+            <w:r>
+              <w:rPr>
+                <w:lang w:val="fr-FR"/>
+              </w:rPr>
+              <w:t>OK</w:t>
+            </w:r>
+          </w:p>
+        </w:tc>
+      </w:tr>
+      <w:tr>
+        <w:trPr>
+          <w:trHeight w:val="873"/>
+        </w:trPr>
+        <w:tc>
+          <w:tcPr>
+            <w:tcW w:w="6374" w:type="dxa"/>
+          </w:tcPr>
+          <w:p>
+            <w:pPr>
+              <w:rPr>
+                <w:lang w:val="fr-FR"/>
+              </w:rPr>
+            </w:pPr>
+            <w:r>
+              <w:rPr>
+                <w:lang w:val="fr-FR"/>
+              </w:rPr>
+              <w:t xml:space="preserve">Le mouvement en L ne compte que </w:t>
+            </w:r>
+            <w:r>
+              <w:rPr>
+                <w:lang w:val="fr-FR"/>
+              </w:rPr>
+              <w:t>comme</w:t>
+            </w:r>
+            <w:r>
+              <w:rPr>
+                <w:lang w:val="fr-FR"/>
+              </w:rPr>
+              <w:t xml:space="preserve"> un seul mouvement.</w:t>
             </w:r>
           </w:p>
         </w:tc>
@@ -9650,7 +10200,6 @@
     </w:tbl>
     <w:p>
       <w:pPr>
-        <w:pStyle w:val="Titre2"/>
         <w:rPr>
           <w:lang w:val="fr-FR"/>
         </w:rPr>
@@ -9663,12 +10212,24 @@
           <w:lang w:val="fr-FR"/>
         </w:rPr>
       </w:pPr>
-      <w:bookmarkStart w:id="26" w:name="_Toc93394347"/>
-      <w:r>
-        <w:rPr>
-          <w:lang w:val="fr-FR"/>
-        </w:rPr>
-        <w:t>Tests du Cavalier</w:t>
+      <w:bookmarkStart w:id="26" w:name="_Toc93394348"/>
+      <w:r>
+        <w:rPr>
+          <w:lang w:val="fr-FR"/>
+        </w:rPr>
+        <w:t xml:space="preserve">Tests du </w:t>
+      </w:r>
+      <w:r>
+        <w:rPr>
+          <w:lang w:val="fr-FR"/>
+        </w:rPr>
+        <w:t>P</w:t>
+      </w:r>
+      <w:r>
+        <w:rPr>
+          <w:lang w:val="fr-FR"/>
+        </w:rPr>
+        <w:t>ion</w:t>
       </w:r>
       <w:bookmarkEnd w:id="26"/>
     </w:p>
@@ -9752,359 +10313,6 @@
               <w:rPr>
                 <w:lang w:val="fr-FR"/>
               </w:rPr>
-              <w:t>Le cavalier ne peut faire que des mouvements en « L »</w:t>
-            </w:r>
-            <w:r>
-              <w:rPr>
-                <w:lang w:val="fr-FR"/>
-              </w:rPr>
-              <w:t xml:space="preserve">. Le mouvement </w:t>
-            </w:r>
-            <w:r>
-              <w:rPr>
-                <w:lang w:val="fr-FR"/>
-              </w:rPr>
-              <w:t>en «</w:t>
-            </w:r>
-            <w:r>
-              <w:rPr>
-                <w:lang w:val="fr-FR"/>
-              </w:rPr>
-              <w:t xml:space="preserve"> L » </w:t>
-            </w:r>
-            <w:r>
-              <w:rPr>
-                <w:lang w:val="fr-FR"/>
-              </w:rPr>
-              <w:t xml:space="preserve">combine un déplacement </w:t>
-            </w:r>
-            <w:r>
-              <w:rPr>
-                <w:lang w:val="fr-FR"/>
-              </w:rPr>
-              <w:t>de deux cases dans une direction</w:t>
-            </w:r>
-            <w:r>
-              <w:rPr>
-                <w:lang w:val="fr-FR"/>
-              </w:rPr>
-              <w:t xml:space="preserve"> suivi d’un déplacement</w:t>
-            </w:r>
-            <w:r>
-              <w:rPr>
-                <w:lang w:val="fr-FR"/>
-              </w:rPr>
-              <w:t xml:space="preserve"> </w:t>
-            </w:r>
-            <w:r>
-              <w:rPr>
-                <w:lang w:val="fr-FR"/>
-              </w:rPr>
-              <w:t>à</w:t>
-            </w:r>
-            <w:r>
-              <w:rPr>
-                <w:lang w:val="fr-FR"/>
-              </w:rPr>
-              <w:t xml:space="preserve"> une case perpendiculairement</w:t>
-            </w:r>
-            <w:r>
-              <w:rPr>
-                <w:lang w:val="fr-FR"/>
-              </w:rPr>
-              <w:t>.</w:t>
-            </w:r>
-          </w:p>
-        </w:tc>
-        <w:tc>
-          <w:tcPr>
-            <w:tcW w:w="2870" w:type="dxa"/>
-          </w:tcPr>
-          <w:p>
-            <w:pPr>
-              <w:rPr>
-                <w:lang w:val="fr-FR"/>
-              </w:rPr>
-            </w:pPr>
-            <w:r>
-              <w:rPr>
-                <w:lang w:val="fr-FR"/>
-              </w:rPr>
-              <w:t>OK</w:t>
-            </w:r>
-          </w:p>
-        </w:tc>
-      </w:tr>
-      <w:tr>
-        <w:trPr>
-          <w:trHeight w:val="873"/>
-        </w:trPr>
-        <w:tc>
-          <w:tcPr>
-            <w:tcW w:w="6374" w:type="dxa"/>
-          </w:tcPr>
-          <w:p>
-            <w:pPr>
-              <w:rPr>
-                <w:lang w:val="fr-FR"/>
-              </w:rPr>
-            </w:pPr>
-            <w:r>
-              <w:rPr>
-                <w:lang w:val="fr-FR"/>
-              </w:rPr>
-              <w:t xml:space="preserve">Le cavalier ne peut pas faire de mouvement du type 2 cases vers </w:t>
-            </w:r>
-            <w:r>
-              <w:rPr>
-                <w:lang w:val="fr-FR"/>
-              </w:rPr>
-              <w:t>la droite</w:t>
-            </w:r>
-            <w:r>
-              <w:rPr>
-                <w:lang w:val="fr-FR"/>
-              </w:rPr>
-              <w:t xml:space="preserve"> puis encore une case vers la gauche ou vers droite.</w:t>
-            </w:r>
-            <w:r>
-              <w:rPr>
-                <w:lang w:val="fr-FR"/>
-              </w:rPr>
-              <w:t xml:space="preserve"> Il est obligé de faire le premier mouvement dans une direction (haut-bas ou gauche-droite) et le deuxième dans l’autre sens</w:t>
-            </w:r>
-            <w:r>
-              <w:rPr>
-                <w:lang w:val="fr-FR"/>
-              </w:rPr>
-              <w:t>.</w:t>
-            </w:r>
-          </w:p>
-        </w:tc>
-        <w:tc>
-          <w:tcPr>
-            <w:tcW w:w="2870" w:type="dxa"/>
-          </w:tcPr>
-          <w:p>
-            <w:pPr>
-              <w:rPr>
-                <w:lang w:val="fr-FR"/>
-              </w:rPr>
-            </w:pPr>
-            <w:r>
-              <w:rPr>
-                <w:lang w:val="fr-FR"/>
-              </w:rPr>
-              <w:t>OK</w:t>
-            </w:r>
-          </w:p>
-        </w:tc>
-      </w:tr>
-      <w:tr>
-        <w:trPr>
-          <w:trHeight w:val="873"/>
-        </w:trPr>
-        <w:tc>
-          <w:tcPr>
-            <w:tcW w:w="6374" w:type="dxa"/>
-          </w:tcPr>
-          <w:p>
-            <w:pPr>
-              <w:rPr>
-                <w:lang w:val="fr-FR"/>
-              </w:rPr>
-            </w:pPr>
-            <w:r>
-              <w:rPr>
-                <w:lang w:val="fr-FR"/>
-              </w:rPr>
-              <w:t>Le cavalier peut sauter par-dessus une autre pièce.</w:t>
-            </w:r>
-          </w:p>
-        </w:tc>
-        <w:tc>
-          <w:tcPr>
-            <w:tcW w:w="2870" w:type="dxa"/>
-          </w:tcPr>
-          <w:p>
-            <w:r>
-              <w:rPr>
-                <w:lang w:val="fr-FR"/>
-              </w:rPr>
-              <w:t>OK</w:t>
-            </w:r>
-          </w:p>
-        </w:tc>
-      </w:tr>
-      <w:tr>
-        <w:trPr>
-          <w:trHeight w:val="873"/>
-        </w:trPr>
-        <w:tc>
-          <w:tcPr>
-            <w:tcW w:w="6374" w:type="dxa"/>
-          </w:tcPr>
-          <w:p>
-            <w:pPr>
-              <w:rPr>
-                <w:lang w:val="fr-FR"/>
-              </w:rPr>
-            </w:pPr>
-            <w:r>
-              <w:rPr>
-                <w:lang w:val="fr-FR"/>
-              </w:rPr>
-              <w:t xml:space="preserve">Le mouvement en L ne compte que </w:t>
-            </w:r>
-            <w:r>
-              <w:rPr>
-                <w:lang w:val="fr-FR"/>
-              </w:rPr>
-              <w:t>comme</w:t>
-            </w:r>
-            <w:r>
-              <w:rPr>
-                <w:lang w:val="fr-FR"/>
-              </w:rPr>
-              <w:t xml:space="preserve"> un seul mouvement.</w:t>
-            </w:r>
-          </w:p>
-        </w:tc>
-        <w:tc>
-          <w:tcPr>
-            <w:tcW w:w="2870" w:type="dxa"/>
-          </w:tcPr>
-          <w:p>
-            <w:pPr>
-              <w:rPr>
-                <w:lang w:val="fr-FR"/>
-              </w:rPr>
-            </w:pPr>
-            <w:r>
-              <w:rPr>
-                <w:lang w:val="fr-FR"/>
-              </w:rPr>
-              <w:t>OK</w:t>
-            </w:r>
-          </w:p>
-        </w:tc>
-      </w:tr>
-    </w:tbl>
-    <w:p>
-      <w:pPr>
-        <w:rPr>
-          <w:lang w:val="fr-FR"/>
-        </w:rPr>
-      </w:pPr>
-    </w:p>
-    <w:p>
-      <w:pPr>
-        <w:pStyle w:val="Titre2"/>
-        <w:rPr>
-          <w:lang w:val="fr-FR"/>
-        </w:rPr>
-      </w:pPr>
-      <w:bookmarkStart w:id="27" w:name="_Toc93394348"/>
-      <w:r>
-        <w:rPr>
-          <w:lang w:val="fr-FR"/>
-        </w:rPr>
-        <w:t xml:space="preserve">Tests du </w:t>
-      </w:r>
-      <w:r>
-        <w:rPr>
-          <w:lang w:val="fr-FR"/>
-        </w:rPr>
-        <w:t>P</w:t>
-      </w:r>
-      <w:r>
-        <w:rPr>
-          <w:lang w:val="fr-FR"/>
-        </w:rPr>
-        <w:t>ion</w:t>
-      </w:r>
-      <w:bookmarkEnd w:id="27"/>
-    </w:p>
-    <w:tbl>
-      <w:tblPr>
-        <w:tblStyle w:val="Grilledutableau"/>
-        <w:tblW w:w="9244" w:type="dxa"/>
-        <w:tblLook w:val="04A0" w:firstRow="1" w:lastRow="0" w:firstColumn="1" w:lastColumn="0" w:noHBand="0" w:noVBand="1"/>
-      </w:tblPr>
-      <w:tblGrid>
-        <w:gridCol w:w="6374"/>
-        <w:gridCol w:w="2870"/>
-      </w:tblGrid>
-      <w:tr>
-        <w:trPr>
-          <w:trHeight w:val="287"/>
-        </w:trPr>
-        <w:tc>
-          <w:tcPr>
-            <w:tcW w:w="6374" w:type="dxa"/>
-          </w:tcPr>
-          <w:p>
-            <w:pPr>
-              <w:rPr>
-                <w:b/>
-                <w:lang w:val="fr-FR"/>
-              </w:rPr>
-            </w:pPr>
-            <w:r>
-              <w:rPr>
-                <w:b/>
-                <w:lang w:val="fr-FR"/>
-              </w:rPr>
-              <w:t>Description du test</w:t>
-            </w:r>
-          </w:p>
-        </w:tc>
-        <w:tc>
-          <w:tcPr>
-            <w:tcW w:w="2870" w:type="dxa"/>
-          </w:tcPr>
-          <w:p>
-            <w:pPr>
-              <w:rPr>
-                <w:b/>
-                <w:lang w:val="fr-FR"/>
-              </w:rPr>
-            </w:pPr>
-            <w:r>
-              <w:rPr>
-                <w:b/>
-                <w:lang w:val="fr-FR"/>
-              </w:rPr>
-              <w:t>Résultat attendu</w:t>
-            </w:r>
-            <w:r>
-              <w:rPr>
-                <w:b/>
-                <w:lang w:val="fr-FR"/>
-              </w:rPr>
-              <w:t xml:space="preserve"> et observé</w:t>
-            </w:r>
-          </w:p>
-        </w:tc>
-      </w:tr>
-      <w:tr>
-        <w:trPr>
-          <w:trHeight w:val="873"/>
-        </w:trPr>
-        <w:tc>
-          <w:tcPr>
-            <w:tcW w:w="6374" w:type="dxa"/>
-          </w:tcPr>
-          <w:p>
-            <w:pPr>
-              <w:rPr>
-                <w:lang w:val="fr-FR"/>
-              </w:rPr>
-            </w:pPr>
-            <w:r>
-              <w:rPr>
-                <w:lang w:val="fr-FR"/>
-              </w:rPr>
               <w:t>Les pions ne peuvent bouger que dans une seule direction (dans notre case : les blancs vers le haut et les noirs vers le bas).</w:t>
             </w:r>
           </w:p>
@@ -10483,7 +10691,7 @@
 </file>
 
 <file path=word/endnotes.xml><?xml version="1.0" encoding="utf-8"?>
-<w:endnotes xmlns:wpc="http://schemas.microsoft.com/office/word/2010/wordprocessingCanvas" xmlns:mo="http://schemas.microsoft.com/office/mac/office/2008/main" xmlns:mc="http://schemas.openxmlformats.org/markup-compatibility/2006" xmlns:mv="urn:schemas-microsoft-com:mac:vml" xmlns:o="urn:schemas-microsoft-com:office:office" xmlns:r="http://schemas.openxmlformats.org/officeDocument/2006/relationships" xmlns:m="http://schemas.openxmlformats.org/officeDocument/2006/math" xmlns:v="urn:schemas-microsoft-com:vml" xmlns:wp14="http://schemas.microsoft.com/office/word/2010/wordprocessingDrawing" xmlns:wp="http://schemas.openxmlformats.org/drawingml/2006/wordprocessingDrawing" xmlns:w10="urn:schemas-microsoft-com:office:word" xmlns:w="http://schemas.openxmlformats.org/wordprocessingml/2006/main" xmlns:w14="http://schemas.microsoft.com/office/word/2010/wordml" xmlns:w15="http://schemas.microsoft.com/office/word/2012/wordml" xmlns:wpg="http://schemas.microsoft.com/office/word/2010/wordprocessingGroup" xmlns:wpi="http://schemas.microsoft.com/office/word/2010/wordprocessingInk" xmlns:wne="http://schemas.microsoft.com/office/word/2006/wordml" xmlns:wps="http://schemas.microsoft.com/office/word/2010/wordprocessingShape" mc:Ignorable="w14 w15 wp14">
+<w:endnotes xmlns:wpc="http://schemas.microsoft.com/office/word/2010/wordprocessingCanvas" xmlns:cx="http://schemas.microsoft.com/office/drawing/2014/chartex" xmlns:cx1="http://schemas.microsoft.com/office/drawing/2015/9/8/chartex" xmlns:cx2="http://schemas.microsoft.com/office/drawing/2015/10/21/chartex" xmlns:cx3="http://schemas.microsoft.com/office/drawing/2016/5/9/chartex" xmlns:cx4="http://schemas.microsoft.com/office/drawing/2016/5/10/chartex" xmlns:cx5="http://schemas.microsoft.com/office/drawing/2016/5/11/chartex" xmlns:cx6="http://schemas.microsoft.com/office/drawing/2016/5/12/chartex" xmlns:cx7="http://schemas.microsoft.com/office/drawing/2016/5/13/chartex" xmlns:cx8="http://schemas.microsoft.com/office/drawing/2016/5/14/chartex" xmlns:mc="http://schemas.openxmlformats.org/markup-compatibility/2006" xmlns:aink="http://schemas.microsoft.com/office/drawing/2016/ink" xmlns:am3d="http://schemas.microsoft.com/office/drawing/2017/model3d" xmlns:o="urn:schemas-microsoft-com:office:office" xmlns:r="http://schemas.openxmlformats.org/officeDocument/2006/relationships" xmlns:m="http://schemas.openxmlformats.org/officeDocument/2006/math" xmlns:v="urn:schemas-microsoft-com:vml" xmlns:wp14="http://schemas.microsoft.com/office/word/2010/wordprocessingDrawing" xmlns:wp="http://schemas.openxmlformats.org/drawingml/2006/wordprocessingDrawing" xmlns:w10="urn:schemas-microsoft-com:office:word" xmlns:w="http://schemas.openxmlformats.org/wordprocessingml/2006/main" xmlns:w14="http://schemas.microsoft.com/office/word/2010/wordml" xmlns:w15="http://schemas.microsoft.com/office/word/2012/wordml" xmlns:w16cex="http://schemas.microsoft.com/office/word/2018/wordml/cex" xmlns:w16cid="http://schemas.microsoft.com/office/word/2016/wordml/cid" xmlns:w16="http://schemas.microsoft.com/office/word/2018/wordml" xmlns:w16sdtdh="http://schemas.microsoft.com/office/word/2020/wordml/sdtdatahash" xmlns:w16se="http://schemas.microsoft.com/office/word/2015/wordml/symex" xmlns:wpg="http://schemas.microsoft.com/office/word/2010/wordprocessingGroup" xmlns:wpi="http://schemas.microsoft.com/office/word/2010/wordprocessingInk" xmlns:wne="http://schemas.microsoft.com/office/word/2006/wordml" xmlns:wps="http://schemas.microsoft.com/office/word/2010/wordprocessingShape" mc:Ignorable="w14 w15 w16se w16cid w16 w16cex w16sdtdh wp14">
   <w:endnote w:type="separator" w:id="-1">
     <w:p>
       <w:pPr>
@@ -10508,7 +10716,7 @@
 </file>
 
 <file path=word/footer1.xml><?xml version="1.0" encoding="utf-8"?>
-<w:ftr xmlns:wpc="http://schemas.microsoft.com/office/word/2010/wordprocessingCanvas" xmlns:mo="http://schemas.microsoft.com/office/mac/office/2008/main" xmlns:mc="http://schemas.openxmlformats.org/markup-compatibility/2006" xmlns:mv="urn:schemas-microsoft-com:mac:vml" xmlns:o="urn:schemas-microsoft-com:office:office" xmlns:r="http://schemas.openxmlformats.org/officeDocument/2006/relationships" xmlns:m="http://schemas.openxmlformats.org/officeDocument/2006/math" xmlns:v="urn:schemas-microsoft-com:vml" xmlns:wp14="http://schemas.microsoft.com/office/word/2010/wordprocessingDrawing" xmlns:wp="http://schemas.openxmlformats.org/drawingml/2006/wordprocessingDrawing" xmlns:w10="urn:schemas-microsoft-com:office:word" xmlns:w="http://schemas.openxmlformats.org/wordprocessingml/2006/main" xmlns:w14="http://schemas.microsoft.com/office/word/2010/wordml" xmlns:w15="http://schemas.microsoft.com/office/word/2012/wordml" xmlns:wpg="http://schemas.microsoft.com/office/word/2010/wordprocessingGroup" xmlns:wpi="http://schemas.microsoft.com/office/word/2010/wordprocessingInk" xmlns:wne="http://schemas.microsoft.com/office/word/2006/wordml" xmlns:wps="http://schemas.microsoft.com/office/word/2010/wordprocessingShape" mc:Ignorable="w14 w15 wp14">
+<w:ftr xmlns:wpc="http://schemas.microsoft.com/office/word/2010/wordprocessingCanvas" xmlns:cx="http://schemas.microsoft.com/office/drawing/2014/chartex" xmlns:cx1="http://schemas.microsoft.com/office/drawing/2015/9/8/chartex" xmlns:cx2="http://schemas.microsoft.com/office/drawing/2015/10/21/chartex" xmlns:cx3="http://schemas.microsoft.com/office/drawing/2016/5/9/chartex" xmlns:cx4="http://schemas.microsoft.com/office/drawing/2016/5/10/chartex" xmlns:cx5="http://schemas.microsoft.com/office/drawing/2016/5/11/chartex" xmlns:cx6="http://schemas.microsoft.com/office/drawing/2016/5/12/chartex" xmlns:cx7="http://schemas.microsoft.com/office/drawing/2016/5/13/chartex" xmlns:cx8="http://schemas.microsoft.com/office/drawing/2016/5/14/chartex" xmlns:mc="http://schemas.openxmlformats.org/markup-compatibility/2006" xmlns:aink="http://schemas.microsoft.com/office/drawing/2016/ink" xmlns:am3d="http://schemas.microsoft.com/office/drawing/2017/model3d" xmlns:o="urn:schemas-microsoft-com:office:office" xmlns:r="http://schemas.openxmlformats.org/officeDocument/2006/relationships" xmlns:m="http://schemas.openxmlformats.org/officeDocument/2006/math" xmlns:v="urn:schemas-microsoft-com:vml" xmlns:wp14="http://schemas.microsoft.com/office/word/2010/wordprocessingDrawing" xmlns:wp="http://schemas.openxmlformats.org/drawingml/2006/wordprocessingDrawing" xmlns:w10="urn:schemas-microsoft-com:office:word" xmlns:w="http://schemas.openxmlformats.org/wordprocessingml/2006/main" xmlns:w14="http://schemas.microsoft.com/office/word/2010/wordml" xmlns:w15="http://schemas.microsoft.com/office/word/2012/wordml" xmlns:w16cex="http://schemas.microsoft.com/office/word/2018/wordml/cex" xmlns:w16cid="http://schemas.microsoft.com/office/word/2016/wordml/cid" xmlns:w16="http://schemas.microsoft.com/office/word/2018/wordml" xmlns:w16sdtdh="http://schemas.microsoft.com/office/word/2020/wordml/sdtdatahash" xmlns:w16se="http://schemas.microsoft.com/office/word/2015/wordml/symex" xmlns:wpg="http://schemas.microsoft.com/office/word/2010/wordprocessingGroup" xmlns:wpi="http://schemas.microsoft.com/office/word/2010/wordprocessingInk" xmlns:wne="http://schemas.microsoft.com/office/word/2006/wordml" xmlns:wps="http://schemas.microsoft.com/office/word/2010/wordprocessingShape" mc:Ignorable="w14 w15 w16se w16cid w16 w16cex w16sdtdh wp14">
   <w:sdt>
     <w:sdtPr>
       <w:id w:val="-823507864"/>
@@ -10578,7 +10786,7 @@
 </file>
 
 <file path=word/footer2.xml><?xml version="1.0" encoding="utf-8"?>
-<w:ftr xmlns:wpc="http://schemas.microsoft.com/office/word/2010/wordprocessingCanvas" xmlns:mo="http://schemas.microsoft.com/office/mac/office/2008/main" xmlns:mc="http://schemas.openxmlformats.org/markup-compatibility/2006" xmlns:mv="urn:schemas-microsoft-com:mac:vml" xmlns:o="urn:schemas-microsoft-com:office:office" xmlns:r="http://schemas.openxmlformats.org/officeDocument/2006/relationships" xmlns:m="http://schemas.openxmlformats.org/officeDocument/2006/math" xmlns:v="urn:schemas-microsoft-com:vml" xmlns:wp14="http://schemas.microsoft.com/office/word/2010/wordprocessingDrawing" xmlns:wp="http://schemas.openxmlformats.org/drawingml/2006/wordprocessingDrawing" xmlns:w10="urn:schemas-microsoft-com:office:word" xmlns:w="http://schemas.openxmlformats.org/wordprocessingml/2006/main" xmlns:w14="http://schemas.microsoft.com/office/word/2010/wordml" xmlns:w15="http://schemas.microsoft.com/office/word/2012/wordml" xmlns:wpg="http://schemas.microsoft.com/office/word/2010/wordprocessingGroup" xmlns:wpi="http://schemas.microsoft.com/office/word/2010/wordprocessingInk" xmlns:wne="http://schemas.microsoft.com/office/word/2006/wordml" xmlns:wps="http://schemas.microsoft.com/office/word/2010/wordprocessingShape" mc:Ignorable="w14 w15 wp14">
+<w:ftr xmlns:wpc="http://schemas.microsoft.com/office/word/2010/wordprocessingCanvas" xmlns:cx="http://schemas.microsoft.com/office/drawing/2014/chartex" xmlns:cx1="http://schemas.microsoft.com/office/drawing/2015/9/8/chartex" xmlns:cx2="http://schemas.microsoft.com/office/drawing/2015/10/21/chartex" xmlns:cx3="http://schemas.microsoft.com/office/drawing/2016/5/9/chartex" xmlns:cx4="http://schemas.microsoft.com/office/drawing/2016/5/10/chartex" xmlns:cx5="http://schemas.microsoft.com/office/drawing/2016/5/11/chartex" xmlns:cx6="http://schemas.microsoft.com/office/drawing/2016/5/12/chartex" xmlns:cx7="http://schemas.microsoft.com/office/drawing/2016/5/13/chartex" xmlns:cx8="http://schemas.microsoft.com/office/drawing/2016/5/14/chartex" xmlns:mc="http://schemas.openxmlformats.org/markup-compatibility/2006" xmlns:aink="http://schemas.microsoft.com/office/drawing/2016/ink" xmlns:am3d="http://schemas.microsoft.com/office/drawing/2017/model3d" xmlns:o="urn:schemas-microsoft-com:office:office" xmlns:r="http://schemas.openxmlformats.org/officeDocument/2006/relationships" xmlns:m="http://schemas.openxmlformats.org/officeDocument/2006/math" xmlns:v="urn:schemas-microsoft-com:vml" xmlns:wp14="http://schemas.microsoft.com/office/word/2010/wordprocessingDrawing" xmlns:wp="http://schemas.openxmlformats.org/drawingml/2006/wordprocessingDrawing" xmlns:w10="urn:schemas-microsoft-com:office:word" xmlns:w="http://schemas.openxmlformats.org/wordprocessingml/2006/main" xmlns:w14="http://schemas.microsoft.com/office/word/2010/wordml" xmlns:w15="http://schemas.microsoft.com/office/word/2012/wordml" xmlns:w16cex="http://schemas.microsoft.com/office/word/2018/wordml/cex" xmlns:w16cid="http://schemas.microsoft.com/office/word/2016/wordml/cid" xmlns:w16="http://schemas.microsoft.com/office/word/2018/wordml" xmlns:w16sdtdh="http://schemas.microsoft.com/office/word/2020/wordml/sdtdatahash" xmlns:w16se="http://schemas.microsoft.com/office/word/2015/wordml/symex" xmlns:wpg="http://schemas.microsoft.com/office/word/2010/wordprocessingGroup" xmlns:wpi="http://schemas.microsoft.com/office/word/2010/wordprocessingInk" xmlns:wne="http://schemas.microsoft.com/office/word/2006/wordml" xmlns:wps="http://schemas.microsoft.com/office/word/2010/wordprocessingShape" mc:Ignorable="w14 w15 w16se w16cid w16 w16cex w16sdtdh wp14">
   <w:sdt>
     <w:sdtPr>
       <w:id w:val="-529183391"/>
@@ -10605,7 +10813,7 @@
 </file>
 
 <file path=word/footer3.xml><?xml version="1.0" encoding="utf-8"?>
-<w:ftr xmlns:wpc="http://schemas.microsoft.com/office/word/2010/wordprocessingCanvas" xmlns:mo="http://schemas.microsoft.com/office/mac/office/2008/main" xmlns:mc="http://schemas.openxmlformats.org/markup-compatibility/2006" xmlns:mv="urn:schemas-microsoft-com:mac:vml" xmlns:o="urn:schemas-microsoft-com:office:office" xmlns:r="http://schemas.openxmlformats.org/officeDocument/2006/relationships" xmlns:m="http://schemas.openxmlformats.org/officeDocument/2006/math" xmlns:v="urn:schemas-microsoft-com:vml" xmlns:wp14="http://schemas.microsoft.com/office/word/2010/wordprocessingDrawing" xmlns:wp="http://schemas.openxmlformats.org/drawingml/2006/wordprocessingDrawing" xmlns:w10="urn:schemas-microsoft-com:office:word" xmlns:w="http://schemas.openxmlformats.org/wordprocessingml/2006/main" xmlns:w14="http://schemas.microsoft.com/office/word/2010/wordml" xmlns:w15="http://schemas.microsoft.com/office/word/2012/wordml" xmlns:wpg="http://schemas.microsoft.com/office/word/2010/wordprocessingGroup" xmlns:wpi="http://schemas.microsoft.com/office/word/2010/wordprocessingInk" xmlns:wne="http://schemas.microsoft.com/office/word/2006/wordml" xmlns:wps="http://schemas.microsoft.com/office/word/2010/wordprocessingShape" mc:Ignorable="w14 w15 wp14">
+<w:ftr xmlns:wpc="http://schemas.microsoft.com/office/word/2010/wordprocessingCanvas" xmlns:cx="http://schemas.microsoft.com/office/drawing/2014/chartex" xmlns:cx1="http://schemas.microsoft.com/office/drawing/2015/9/8/chartex" xmlns:cx2="http://schemas.microsoft.com/office/drawing/2015/10/21/chartex" xmlns:cx3="http://schemas.microsoft.com/office/drawing/2016/5/9/chartex" xmlns:cx4="http://schemas.microsoft.com/office/drawing/2016/5/10/chartex" xmlns:cx5="http://schemas.microsoft.com/office/drawing/2016/5/11/chartex" xmlns:cx6="http://schemas.microsoft.com/office/drawing/2016/5/12/chartex" xmlns:cx7="http://schemas.microsoft.com/office/drawing/2016/5/13/chartex" xmlns:cx8="http://schemas.microsoft.com/office/drawing/2016/5/14/chartex" xmlns:mc="http://schemas.openxmlformats.org/markup-compatibility/2006" xmlns:aink="http://schemas.microsoft.com/office/drawing/2016/ink" xmlns:am3d="http://schemas.microsoft.com/office/drawing/2017/model3d" xmlns:o="urn:schemas-microsoft-com:office:office" xmlns:r="http://schemas.openxmlformats.org/officeDocument/2006/relationships" xmlns:m="http://schemas.openxmlformats.org/officeDocument/2006/math" xmlns:v="urn:schemas-microsoft-com:vml" xmlns:wp14="http://schemas.microsoft.com/office/word/2010/wordprocessingDrawing" xmlns:wp="http://schemas.openxmlformats.org/drawingml/2006/wordprocessingDrawing" xmlns:w10="urn:schemas-microsoft-com:office:word" xmlns:w="http://schemas.openxmlformats.org/wordprocessingml/2006/main" xmlns:w14="http://schemas.microsoft.com/office/word/2010/wordml" xmlns:w15="http://schemas.microsoft.com/office/word/2012/wordml" xmlns:w16cex="http://schemas.microsoft.com/office/word/2018/wordml/cex" xmlns:w16cid="http://schemas.microsoft.com/office/word/2016/wordml/cid" xmlns:w16="http://schemas.microsoft.com/office/word/2018/wordml" xmlns:w16sdtdh="http://schemas.microsoft.com/office/word/2020/wordml/sdtdatahash" xmlns:w16se="http://schemas.microsoft.com/office/word/2015/wordml/symex" xmlns:wpg="http://schemas.microsoft.com/office/word/2010/wordprocessingGroup" xmlns:wpi="http://schemas.microsoft.com/office/word/2010/wordprocessingInk" xmlns:wne="http://schemas.microsoft.com/office/word/2006/wordml" xmlns:wps="http://schemas.microsoft.com/office/word/2010/wordprocessingShape" mc:Ignorable="w14 w15 w16se w16cid w16 w16cex w16sdtdh wp14">
   <w:sdt>
     <w:sdtPr>
       <w:id w:val="-1251658171"/>
@@ -10675,7 +10883,7 @@
 </file>
 
 <file path=word/footer4.xml><?xml version="1.0" encoding="utf-8"?>
-<w:ftr xmlns:wpc="http://schemas.microsoft.com/office/word/2010/wordprocessingCanvas" xmlns:mo="http://schemas.microsoft.com/office/mac/office/2008/main" xmlns:mc="http://schemas.openxmlformats.org/markup-compatibility/2006" xmlns:mv="urn:schemas-microsoft-com:mac:vml" xmlns:o="urn:schemas-microsoft-com:office:office" xmlns:r="http://schemas.openxmlformats.org/officeDocument/2006/relationships" xmlns:m="http://schemas.openxmlformats.org/officeDocument/2006/math" xmlns:v="urn:schemas-microsoft-com:vml" xmlns:wp14="http://schemas.microsoft.com/office/word/2010/wordprocessingDrawing" xmlns:wp="http://schemas.openxmlformats.org/drawingml/2006/wordprocessingDrawing" xmlns:w10="urn:schemas-microsoft-com:office:word" xmlns:w="http://schemas.openxmlformats.org/wordprocessingml/2006/main" xmlns:w14="http://schemas.microsoft.com/office/word/2010/wordml" xmlns:w15="http://schemas.microsoft.com/office/word/2012/wordml" xmlns:wpg="http://schemas.microsoft.com/office/word/2010/wordprocessingGroup" xmlns:wpi="http://schemas.microsoft.com/office/word/2010/wordprocessingInk" xmlns:wne="http://schemas.microsoft.com/office/word/2006/wordml" xmlns:wps="http://schemas.microsoft.com/office/word/2010/wordprocessingShape" mc:Ignorable="w14 w15 wp14">
+<w:ftr xmlns:wpc="http://schemas.microsoft.com/office/word/2010/wordprocessingCanvas" xmlns:cx="http://schemas.microsoft.com/office/drawing/2014/chartex" xmlns:cx1="http://schemas.microsoft.com/office/drawing/2015/9/8/chartex" xmlns:cx2="http://schemas.microsoft.com/office/drawing/2015/10/21/chartex" xmlns:cx3="http://schemas.microsoft.com/office/drawing/2016/5/9/chartex" xmlns:cx4="http://schemas.microsoft.com/office/drawing/2016/5/10/chartex" xmlns:cx5="http://schemas.microsoft.com/office/drawing/2016/5/11/chartex" xmlns:cx6="http://schemas.microsoft.com/office/drawing/2016/5/12/chartex" xmlns:cx7="http://schemas.microsoft.com/office/drawing/2016/5/13/chartex" xmlns:cx8="http://schemas.microsoft.com/office/drawing/2016/5/14/chartex" xmlns:mc="http://schemas.openxmlformats.org/markup-compatibility/2006" xmlns:aink="http://schemas.microsoft.com/office/drawing/2016/ink" xmlns:am3d="http://schemas.microsoft.com/office/drawing/2017/model3d" xmlns:o="urn:schemas-microsoft-com:office:office" xmlns:r="http://schemas.openxmlformats.org/officeDocument/2006/relationships" xmlns:m="http://schemas.openxmlformats.org/officeDocument/2006/math" xmlns:v="urn:schemas-microsoft-com:vml" xmlns:wp14="http://schemas.microsoft.com/office/word/2010/wordprocessingDrawing" xmlns:wp="http://schemas.openxmlformats.org/drawingml/2006/wordprocessingDrawing" xmlns:w10="urn:schemas-microsoft-com:office:word" xmlns:w="http://schemas.openxmlformats.org/wordprocessingml/2006/main" xmlns:w14="http://schemas.microsoft.com/office/word/2010/wordml" xmlns:w15="http://schemas.microsoft.com/office/word/2012/wordml" xmlns:w16cex="http://schemas.microsoft.com/office/word/2018/wordml/cex" xmlns:w16cid="http://schemas.microsoft.com/office/word/2016/wordml/cid" xmlns:w16="http://schemas.microsoft.com/office/word/2018/wordml" xmlns:w16sdtdh="http://schemas.microsoft.com/office/word/2020/wordml/sdtdatahash" xmlns:w16se="http://schemas.microsoft.com/office/word/2015/wordml/symex" xmlns:wpg="http://schemas.microsoft.com/office/word/2010/wordprocessingGroup" xmlns:wpi="http://schemas.microsoft.com/office/word/2010/wordprocessingInk" xmlns:wne="http://schemas.microsoft.com/office/word/2006/wordml" xmlns:wps="http://schemas.microsoft.com/office/word/2010/wordprocessingShape" mc:Ignorable="w14 w15 w16se w16cid w16 w16cex w16sdtdh wp14">
   <w:sdt>
     <w:sdtPr>
       <w:id w:val="169987473"/>
@@ -10742,7 +10950,7 @@
 </file>
 
 <file path=word/footnotes.xml><?xml version="1.0" encoding="utf-8"?>
-<w:footnotes xmlns:wpc="http://schemas.microsoft.com/office/word/2010/wordprocessingCanvas" xmlns:mo="http://schemas.microsoft.com/office/mac/office/2008/main" xmlns:mc="http://schemas.openxmlformats.org/markup-compatibility/2006" xmlns:mv="urn:schemas-microsoft-com:mac:vml" xmlns:o="urn:schemas-microsoft-com:office:office" xmlns:r="http://schemas.openxmlformats.org/officeDocument/2006/relationships" xmlns:m="http://schemas.openxmlformats.org/officeDocument/2006/math" xmlns:v="urn:schemas-microsoft-com:vml" xmlns:wp14="http://schemas.microsoft.com/office/word/2010/wordprocessingDrawing" xmlns:wp="http://schemas.openxmlformats.org/drawingml/2006/wordprocessingDrawing" xmlns:w10="urn:schemas-microsoft-com:office:word" xmlns:w="http://schemas.openxmlformats.org/wordprocessingml/2006/main" xmlns:w14="http://schemas.microsoft.com/office/word/2010/wordml" xmlns:w15="http://schemas.microsoft.com/office/word/2012/wordml" xmlns:wpg="http://schemas.microsoft.com/office/word/2010/wordprocessingGroup" xmlns:wpi="http://schemas.microsoft.com/office/word/2010/wordprocessingInk" xmlns:wne="http://schemas.microsoft.com/office/word/2006/wordml" xmlns:wps="http://schemas.microsoft.com/office/word/2010/wordprocessingShape" mc:Ignorable="w14 w15 wp14">
+<w:footnotes xmlns:wpc="http://schemas.microsoft.com/office/word/2010/wordprocessingCanvas" xmlns:cx="http://schemas.microsoft.com/office/drawing/2014/chartex" xmlns:cx1="http://schemas.microsoft.com/office/drawing/2015/9/8/chartex" xmlns:cx2="http://schemas.microsoft.com/office/drawing/2015/10/21/chartex" xmlns:cx3="http://schemas.microsoft.com/office/drawing/2016/5/9/chartex" xmlns:cx4="http://schemas.microsoft.com/office/drawing/2016/5/10/chartex" xmlns:cx5="http://schemas.microsoft.com/office/drawing/2016/5/11/chartex" xmlns:cx6="http://schemas.microsoft.com/office/drawing/2016/5/12/chartex" xmlns:cx7="http://schemas.microsoft.com/office/drawing/2016/5/13/chartex" xmlns:cx8="http://schemas.microsoft.com/office/drawing/2016/5/14/chartex" xmlns:mc="http://schemas.openxmlformats.org/markup-compatibility/2006" xmlns:aink="http://schemas.microsoft.com/office/drawing/2016/ink" xmlns:am3d="http://schemas.microsoft.com/office/drawing/2017/model3d" xmlns:o="urn:schemas-microsoft-com:office:office" xmlns:r="http://schemas.openxmlformats.org/officeDocument/2006/relationships" xmlns:m="http://schemas.openxmlformats.org/officeDocument/2006/math" xmlns:v="urn:schemas-microsoft-com:vml" xmlns:wp14="http://schemas.microsoft.com/office/word/2010/wordprocessingDrawing" xmlns:wp="http://schemas.openxmlformats.org/drawingml/2006/wordprocessingDrawing" xmlns:w10="urn:schemas-microsoft-com:office:word" xmlns:w="http://schemas.openxmlformats.org/wordprocessingml/2006/main" xmlns:w14="http://schemas.microsoft.com/office/word/2010/wordml" xmlns:w15="http://schemas.microsoft.com/office/word/2012/wordml" xmlns:w16cex="http://schemas.microsoft.com/office/word/2018/wordml/cex" xmlns:w16cid="http://schemas.microsoft.com/office/word/2016/wordml/cid" xmlns:w16="http://schemas.microsoft.com/office/word/2018/wordml" xmlns:w16sdtdh="http://schemas.microsoft.com/office/word/2020/wordml/sdtdatahash" xmlns:w16se="http://schemas.microsoft.com/office/word/2015/wordml/symex" xmlns:wpg="http://schemas.microsoft.com/office/word/2010/wordprocessingGroup" xmlns:wpi="http://schemas.microsoft.com/office/word/2010/wordprocessingInk" xmlns:wne="http://schemas.microsoft.com/office/word/2006/wordml" xmlns:wps="http://schemas.microsoft.com/office/word/2010/wordprocessingShape" mc:Ignorable="w14 w15 w16se w16cid w16 w16cex w16sdtdh wp14">
   <w:footnote w:type="separator" w:id="-1">
     <w:p>
       <w:pPr>
@@ -10767,7 +10975,7 @@
 </file>
 
 <file path=word/header1.xml><?xml version="1.0" encoding="utf-8"?>
-<w:hdr xmlns:wpc="http://schemas.microsoft.com/office/word/2010/wordprocessingCanvas" xmlns:mo="http://schemas.microsoft.com/office/mac/office/2008/main" xmlns:mc="http://schemas.openxmlformats.org/markup-compatibility/2006" xmlns:mv="urn:schemas-microsoft-com:mac:vml" xmlns:o="urn:schemas-microsoft-com:office:office" xmlns:r="http://schemas.openxmlformats.org/officeDocument/2006/relationships" xmlns:m="http://schemas.openxmlformats.org/officeDocument/2006/math" xmlns:v="urn:schemas-microsoft-com:vml" xmlns:wp14="http://schemas.microsoft.com/office/word/2010/wordprocessingDrawing" xmlns:wp="http://schemas.openxmlformats.org/drawingml/2006/wordprocessingDrawing" xmlns:w10="urn:schemas-microsoft-com:office:word" xmlns:w="http://schemas.openxmlformats.org/wordprocessingml/2006/main" xmlns:w14="http://schemas.microsoft.com/office/word/2010/wordml" xmlns:w15="http://schemas.microsoft.com/office/word/2012/wordml" xmlns:wpg="http://schemas.microsoft.com/office/word/2010/wordprocessingGroup" xmlns:wpi="http://schemas.microsoft.com/office/word/2010/wordprocessingInk" xmlns:wne="http://schemas.microsoft.com/office/word/2006/wordml" xmlns:wps="http://schemas.microsoft.com/office/word/2010/wordprocessingShape" mc:Ignorable="w14 w15 wp14">
+<w:hdr xmlns:wpc="http://schemas.microsoft.com/office/word/2010/wordprocessingCanvas" xmlns:cx="http://schemas.microsoft.com/office/drawing/2014/chartex" xmlns:cx1="http://schemas.microsoft.com/office/drawing/2015/9/8/chartex" xmlns:cx2="http://schemas.microsoft.com/office/drawing/2015/10/21/chartex" xmlns:cx3="http://schemas.microsoft.com/office/drawing/2016/5/9/chartex" xmlns:cx4="http://schemas.microsoft.com/office/drawing/2016/5/10/chartex" xmlns:cx5="http://schemas.microsoft.com/office/drawing/2016/5/11/chartex" xmlns:cx6="http://schemas.microsoft.com/office/drawing/2016/5/12/chartex" xmlns:cx7="http://schemas.microsoft.com/office/drawing/2016/5/13/chartex" xmlns:cx8="http://schemas.microsoft.com/office/drawing/2016/5/14/chartex" xmlns:mc="http://schemas.openxmlformats.org/markup-compatibility/2006" xmlns:aink="http://schemas.microsoft.com/office/drawing/2016/ink" xmlns:am3d="http://schemas.microsoft.com/office/drawing/2017/model3d" xmlns:o="urn:schemas-microsoft-com:office:office" xmlns:r="http://schemas.openxmlformats.org/officeDocument/2006/relationships" xmlns:m="http://schemas.openxmlformats.org/officeDocument/2006/math" xmlns:v="urn:schemas-microsoft-com:vml" xmlns:wp14="http://schemas.microsoft.com/office/word/2010/wordprocessingDrawing" xmlns:wp="http://schemas.openxmlformats.org/drawingml/2006/wordprocessingDrawing" xmlns:w10="urn:schemas-microsoft-com:office:word" xmlns:w="http://schemas.openxmlformats.org/wordprocessingml/2006/main" xmlns:w14="http://schemas.microsoft.com/office/word/2010/wordml" xmlns:w15="http://schemas.microsoft.com/office/word/2012/wordml" xmlns:w16cex="http://schemas.microsoft.com/office/word/2018/wordml/cex" xmlns:w16cid="http://schemas.microsoft.com/office/word/2016/wordml/cid" xmlns:w16="http://schemas.microsoft.com/office/word/2018/wordml" xmlns:w16sdtdh="http://schemas.microsoft.com/office/word/2020/wordml/sdtdatahash" xmlns:w16se="http://schemas.microsoft.com/office/word/2015/wordml/symex" xmlns:wpg="http://schemas.microsoft.com/office/word/2010/wordprocessingGroup" xmlns:wpi="http://schemas.microsoft.com/office/word/2010/wordprocessingInk" xmlns:wne="http://schemas.microsoft.com/office/word/2006/wordml" xmlns:wps="http://schemas.microsoft.com/office/word/2010/wordprocessingShape" mc:Ignorable="w14 w15 w16se w16cid w16 w16cex w16sdtdh wp14">
   <w:p>
     <w:pPr>
       <w:pStyle w:val="En-tte"/>
@@ -10805,8 +11013,8 @@
 </file>
 
 <file path=word/numbering.xml><?xml version="1.0" encoding="utf-8"?>
-<w:numbering xmlns:wpc="http://schemas.microsoft.com/office/word/2010/wordprocessingCanvas" xmlns:mo="http://schemas.microsoft.com/office/mac/office/2008/main" xmlns:mc="http://schemas.openxmlformats.org/markup-compatibility/2006" xmlns:mv="urn:schemas-microsoft-com:mac:vml" xmlns:o="urn:schemas-microsoft-com:office:office" xmlns:r="http://schemas.openxmlformats.org/officeDocument/2006/relationships" xmlns:m="http://schemas.openxmlformats.org/officeDocument/2006/math" xmlns:v="urn:schemas-microsoft-com:vml" xmlns:wp14="http://schemas.microsoft.com/office/word/2010/wordprocessingDrawing" xmlns:wp="http://schemas.openxmlformats.org/drawingml/2006/wordprocessingDrawing" xmlns:w10="urn:schemas-microsoft-com:office:word" xmlns:w="http://schemas.openxmlformats.org/wordprocessingml/2006/main" xmlns:w14="http://schemas.microsoft.com/office/word/2010/wordml" xmlns:w15="http://schemas.microsoft.com/office/word/2012/wordml" xmlns:wpg="http://schemas.microsoft.com/office/word/2010/wordprocessingGroup" xmlns:wpi="http://schemas.microsoft.com/office/word/2010/wordprocessingInk" xmlns:wne="http://schemas.microsoft.com/office/word/2006/wordml" xmlns:wps="http://schemas.microsoft.com/office/word/2010/wordprocessingShape" mc:Ignorable="w14 w15 wp14">
-  <w:abstractNum w:abstractNumId="0">
+<w:numbering xmlns:wpc="http://schemas.microsoft.com/office/word/2010/wordprocessingCanvas" xmlns:cx="http://schemas.microsoft.com/office/drawing/2014/chartex" xmlns:cx1="http://schemas.microsoft.com/office/drawing/2015/9/8/chartex" xmlns:cx2="http://schemas.microsoft.com/office/drawing/2015/10/21/chartex" xmlns:cx3="http://schemas.microsoft.com/office/drawing/2016/5/9/chartex" xmlns:cx4="http://schemas.microsoft.com/office/drawing/2016/5/10/chartex" xmlns:cx5="http://schemas.microsoft.com/office/drawing/2016/5/11/chartex" xmlns:cx6="http://schemas.microsoft.com/office/drawing/2016/5/12/chartex" xmlns:cx7="http://schemas.microsoft.com/office/drawing/2016/5/13/chartex" xmlns:cx8="http://schemas.microsoft.com/office/drawing/2016/5/14/chartex" xmlns:mc="http://schemas.openxmlformats.org/markup-compatibility/2006" xmlns:aink="http://schemas.microsoft.com/office/drawing/2016/ink" xmlns:am3d="http://schemas.microsoft.com/office/drawing/2017/model3d" xmlns:o="urn:schemas-microsoft-com:office:office" xmlns:r="http://schemas.openxmlformats.org/officeDocument/2006/relationships" xmlns:m="http://schemas.openxmlformats.org/officeDocument/2006/math" xmlns:v="urn:schemas-microsoft-com:vml" xmlns:wp14="http://schemas.microsoft.com/office/word/2010/wordprocessingDrawing" xmlns:wp="http://schemas.openxmlformats.org/drawingml/2006/wordprocessingDrawing" xmlns:w10="urn:schemas-microsoft-com:office:word" xmlns:w="http://schemas.openxmlformats.org/wordprocessingml/2006/main" xmlns:w14="http://schemas.microsoft.com/office/word/2010/wordml" xmlns:w15="http://schemas.microsoft.com/office/word/2012/wordml" xmlns:w16cex="http://schemas.microsoft.com/office/word/2018/wordml/cex" xmlns:w16cid="http://schemas.microsoft.com/office/word/2016/wordml/cid" xmlns:w16="http://schemas.microsoft.com/office/word/2018/wordml" xmlns:w16sdtdh="http://schemas.microsoft.com/office/word/2020/wordml/sdtdatahash" xmlns:w16se="http://schemas.microsoft.com/office/word/2015/wordml/symex" xmlns:wpg="http://schemas.microsoft.com/office/word/2010/wordprocessingGroup" xmlns:wpi="http://schemas.microsoft.com/office/word/2010/wordprocessingInk" xmlns:wne="http://schemas.microsoft.com/office/word/2006/wordml" xmlns:wps="http://schemas.microsoft.com/office/word/2010/wordprocessingShape" mc:Ignorable="w14 w15 w16se w16cid w16 w16cex w16sdtdh wp14">
+  <w:abstractNum w:abstractNumId="0" w15:restartNumberingAfterBreak="0">
     <w:nsid w:val="FFFFFF1D"/>
     <w:multiLevelType w:val="multilevel"/>
     <w:tmpl w:val="E01AFC66"/>
@@ -10946,7 +11154,7 @@
       </w:rPr>
     </w:lvl>
   </w:abstractNum>
-  <w:abstractNum w:abstractNumId="1">
+  <w:abstractNum w:abstractNumId="1" w15:restartNumberingAfterBreak="0">
     <w:nsid w:val="053C040A"/>
     <w:multiLevelType w:val="hybridMultilevel"/>
     <w:tmpl w:val="28383E72"/>
@@ -11032,7 +11240,7 @@
       </w:pPr>
     </w:lvl>
   </w:abstractNum>
-  <w:abstractNum w:abstractNumId="2">
+  <w:abstractNum w:abstractNumId="2" w15:restartNumberingAfterBreak="0">
     <w:nsid w:val="206A35E4"/>
     <w:multiLevelType w:val="hybridMultilevel"/>
     <w:tmpl w:val="C336A5E6"/>
@@ -11144,7 +11352,7 @@
       </w:rPr>
     </w:lvl>
   </w:abstractNum>
-  <w:abstractNum w:abstractNumId="3">
+  <w:abstractNum w:abstractNumId="3" w15:restartNumberingAfterBreak="0">
     <w:nsid w:val="20B85F21"/>
     <w:multiLevelType w:val="hybridMultilevel"/>
     <w:tmpl w:val="E1BA61FE"/>
@@ -11256,7 +11464,7 @@
       </w:rPr>
     </w:lvl>
   </w:abstractNum>
-  <w:abstractNum w:abstractNumId="4">
+  <w:abstractNum w:abstractNumId="4" w15:restartNumberingAfterBreak="0">
     <w:nsid w:val="287A0AA2"/>
     <w:multiLevelType w:val="hybridMultilevel"/>
     <w:tmpl w:val="3E8E3DC6"/>
@@ -11368,7 +11576,7 @@
       </w:rPr>
     </w:lvl>
   </w:abstractNum>
-  <w:abstractNum w:abstractNumId="5">
+  <w:abstractNum w:abstractNumId="5" w15:restartNumberingAfterBreak="0">
     <w:nsid w:val="2DAA159D"/>
     <w:multiLevelType w:val="hybridMultilevel"/>
     <w:tmpl w:val="30DCD92C"/>
@@ -11502,7 +11710,7 @@
 </file>
 
 <file path=word/styles.xml><?xml version="1.0" encoding="utf-8"?>
-<w:styles xmlns:mc="http://schemas.openxmlformats.org/markup-compatibility/2006" xmlns:r="http://schemas.openxmlformats.org/officeDocument/2006/relationships" xmlns:w="http://schemas.openxmlformats.org/wordprocessingml/2006/main" xmlns:w14="http://schemas.microsoft.com/office/word/2010/wordml" xmlns:w15="http://schemas.microsoft.com/office/word/2012/wordml" mc:Ignorable="w14 w15">
+<w:styles xmlns:mc="http://schemas.openxmlformats.org/markup-compatibility/2006" xmlns:r="http://schemas.openxmlformats.org/officeDocument/2006/relationships" xmlns:w="http://schemas.openxmlformats.org/wordprocessingml/2006/main" xmlns:w14="http://schemas.microsoft.com/office/word/2010/wordml" xmlns:w15="http://schemas.microsoft.com/office/word/2012/wordml" xmlns:w16cex="http://schemas.microsoft.com/office/word/2018/wordml/cex" xmlns:w16cid="http://schemas.microsoft.com/office/word/2016/wordml/cid" xmlns:w16="http://schemas.microsoft.com/office/word/2018/wordml" xmlns:w16sdtdh="http://schemas.microsoft.com/office/word/2020/wordml/sdtdatahash" xmlns:w16se="http://schemas.microsoft.com/office/word/2015/wordml/symex" mc:Ignorable="w14 w15 w16se w16cid w16 w16cex w16sdtdh">
   <w:docDefaults>
     <w:rPrDefault>
       <w:rPr>
@@ -11518,7 +11726,7 @@
       </w:pPr>
     </w:pPrDefault>
   </w:docDefaults>
-  <w:latentStyles w:defLockedState="0" w:defUIPriority="99" w:defSemiHidden="0" w:defUnhideWhenUsed="0" w:defQFormat="0" w:count="382">
+  <w:latentStyles w:defLockedState="0" w:defUIPriority="99" w:defSemiHidden="0" w:defUnhideWhenUsed="0" w:defQFormat="0" w:count="376">
     <w:lsdException w:name="Normal" w:uiPriority="0" w:qFormat="1"/>
     <w:lsdException w:name="heading 1" w:uiPriority="9" w:qFormat="1"/>
     <w:lsdException w:name="heading 2" w:semiHidden="1" w:uiPriority="9" w:unhideWhenUsed="1" w:qFormat="1"/>
@@ -12128,7 +12336,7 @@
       <w:szCs w:val="24"/>
     </w:rPr>
   </w:style>
-  <w:style w:type="paragraph" w:styleId="Pardeliste">
+  <w:style w:type="paragraph" w:styleId="Paragraphedeliste">
     <w:name w:val="List Paragraph"/>
     <w:basedOn w:val="Normal"/>
     <w:uiPriority w:val="34"/>
@@ -12161,7 +12369,6 @@
       <w:spacing w:after="0" w:line="240" w:lineRule="auto"/>
     </w:pPr>
     <w:tblPr>
-      <w:tblInd w:w="0" w:type="dxa"/>
       <w:tblBorders>
         <w:top w:val="single" w:sz="4" w:space="0" w:color="auto"/>
         <w:left w:val="single" w:sz="4" w:space="0" w:color="auto"/>
@@ -12170,12 +12377,6 @@
         <w:insideH w:val="single" w:sz="4" w:space="0" w:color="auto"/>
         <w:insideV w:val="single" w:sz="4" w:space="0" w:color="auto"/>
       </w:tblBorders>
-      <w:tblCellMar>
-        <w:top w:w="0" w:type="dxa"/>
-        <w:left w:w="108" w:type="dxa"/>
-        <w:bottom w:w="0" w:type="dxa"/>
-        <w:right w:w="108" w:type="dxa"/>
-      </w:tblCellMar>
     </w:tblPr>
   </w:style>
   <w:style w:type="paragraph" w:styleId="Sansinterligne">

</xml_diff>

<commit_message>
docs: last tweak in uml + generate pdf from docx report
</commit_message>
<xml_diff>
--- a/labo8/Rapport_Labo_8_POO.docx
+++ b/labo8/Rapport_Labo_8_POO.docx
@@ -6225,15 +6225,15 @@
         </w:rPr>
         <w:lastRenderedPageBreak/>
         <w:drawing>
-          <wp:anchor distT="0" distB="0" distL="114300" distR="114300" simplePos="0" relativeHeight="251664384" behindDoc="0" locked="0" layoutInCell="1" allowOverlap="1" wp14:anchorId="609F48A7" wp14:editId="50FC56B5">
+          <wp:anchor distT="0" distB="0" distL="114300" distR="114300" simplePos="0" relativeHeight="251664384" behindDoc="0" locked="0" layoutInCell="1" allowOverlap="1" wp14:anchorId="609F48A7" wp14:editId="4B403C40">
             <wp:simplePos x="0" y="0"/>
             <wp:positionH relativeFrom="margin">
-              <wp:posOffset>-168275</wp:posOffset>
+              <wp:posOffset>-163159</wp:posOffset>
             </wp:positionH>
             <wp:positionV relativeFrom="paragraph">
-              <wp:posOffset>-191135</wp:posOffset>
+              <wp:posOffset>-194945</wp:posOffset>
             </wp:positionV>
-            <wp:extent cx="9228665" cy="6554087"/>
+            <wp:extent cx="9222243" cy="6554087"/>
             <wp:effectExtent l="0" t="0" r="0" b="0"/>
             <wp:wrapNone/>
             <wp:docPr id="1" name="Image 1"/>
@@ -6262,7 +6262,7 @@
                   <pic:spPr>
                     <a:xfrm>
                       <a:off x="0" y="0"/>
-                      <a:ext cx="9228665" cy="6554087"/>
+                      <a:ext cx="9222243" cy="6554087"/>
                     </a:xfrm>
                     <a:prstGeom prst="rect">
                       <a:avLst/>
@@ -10776,7 +10776,7 @@
       <w:rPr>
         <w:noProof/>
       </w:rPr>
-      <w:t>mardi, 18 janvier 2022</w:t>
+      <w:t>mercredi, 19 janvier 2022</w:t>
     </w:r>
     <w:r>
       <w:fldChar w:fldCharType="end"/>
@@ -10873,7 +10873,7 @@
       <w:rPr>
         <w:noProof/>
       </w:rPr>
-      <w:t>mardi, 18 janvier 2022</w:t>
+      <w:t>mercredi, 19 janvier 2022</w:t>
     </w:r>
     <w:r>
       <w:fldChar w:fldCharType="end"/>
@@ -10940,7 +10940,7 @@
       <w:rPr>
         <w:noProof/>
       </w:rPr>
-      <w:t>mardi, 18 janvier 2022</w:t>
+      <w:t>mercredi, 19 janvier 2022</w:t>
     </w:r>
     <w:r>
       <w:fldChar w:fldCharType="end"/>

</xml_diff>